<commit_message>
📝 Update README (finished 4.3)
</commit_message>
<xml_diff>
--- a/Documents/phoeniX RISC-V Core V0.1/phoeniX RISC-V Core V0.1.docx
+++ b/Documents/phoeniX RISC-V Core V0.1/phoeniX RISC-V Core V0.1.docx
@@ -10905,7 +10905,25 @@
           <w:sz w:val="24"/>
           <w:szCs w:val="24"/>
         </w:rPr>
-        <w:t>always @(*)</w:t>
+        <w:t xml:space="preserve">always </w:t>
+      </w:r>
+      <w:proofErr w:type="gramStart"/>
+      <w:r>
+        <w:rPr>
+          <w:rFonts w:ascii="Consolas" w:hAnsi="Consolas" w:cstheme="majorBidi"/>
+          <w:sz w:val="24"/>
+          <w:szCs w:val="24"/>
+        </w:rPr>
+        <w:t>@(</w:t>
+      </w:r>
+      <w:proofErr w:type="gramEnd"/>
+      <w:r>
+        <w:rPr>
+          <w:rFonts w:ascii="Consolas" w:hAnsi="Consolas" w:cstheme="majorBidi"/>
+          <w:sz w:val="24"/>
+          <w:szCs w:val="24"/>
+        </w:rPr>
+        <w:t>*)</w:t>
       </w:r>
       <w:r>
         <w:rPr>
@@ -11825,7 +11843,25 @@
           <w:sz w:val="24"/>
           <w:szCs w:val="24"/>
         </w:rPr>
-        <w:t>always @(*)</w:t>
+        <w:t xml:space="preserve">always </w:t>
+      </w:r>
+      <w:proofErr w:type="gramStart"/>
+      <w:r>
+        <w:rPr>
+          <w:rFonts w:ascii="Consolas" w:hAnsi="Consolas" w:cstheme="majorBidi"/>
+          <w:sz w:val="24"/>
+          <w:szCs w:val="24"/>
+        </w:rPr>
+        <w:t>@(</w:t>
+      </w:r>
+      <w:proofErr w:type="gramEnd"/>
+      <w:r>
+        <w:rPr>
+          <w:rFonts w:ascii="Consolas" w:hAnsi="Consolas" w:cstheme="majorBidi"/>
+          <w:sz w:val="24"/>
+          <w:szCs w:val="24"/>
+        </w:rPr>
+        <w:t>*)</w:t>
       </w:r>
       <w:r>
         <w:rPr>
@@ -15226,8 +15262,19 @@
                                 <w:bCs/>
                                 <w:color w:val="C45911" w:themeColor="accent2" w:themeShade="BF"/>
                               </w:rPr>
-                              <w:t>user@Ubuntu:~</w:t>
+                              <w:t>user@</w:t>
                             </w:r>
+                            <w:proofErr w:type="gramStart"/>
+                            <w:r>
+                              <w:rPr>
+                                <w:rFonts w:ascii="Consolas" w:hAnsi="Consolas"/>
+                                <w:b/>
+                                <w:bCs/>
+                                <w:color w:val="C45911" w:themeColor="accent2" w:themeShade="BF"/>
+                              </w:rPr>
+                              <w:t>Ubuntu:~</w:t>
+                            </w:r>
+                            <w:proofErr w:type="gramEnd"/>
                             <w:r>
                               <w:rPr>
                                 <w:rFonts w:ascii="Consolas" w:hAnsi="Consolas"/>
@@ -15263,8 +15310,19 @@
                                 <w:bCs/>
                                 <w:color w:val="C45911" w:themeColor="accent2" w:themeShade="BF"/>
                               </w:rPr>
-                              <w:t>user@Ubuntu:~</w:t>
+                              <w:t>user@</w:t>
                             </w:r>
+                            <w:proofErr w:type="gramStart"/>
+                            <w:r>
+                              <w:rPr>
+                                <w:rFonts w:ascii="Consolas" w:hAnsi="Consolas"/>
+                                <w:b/>
+                                <w:bCs/>
+                                <w:color w:val="C45911" w:themeColor="accent2" w:themeShade="BF"/>
+                              </w:rPr>
+                              <w:t>Ubuntu:~</w:t>
+                            </w:r>
+                            <w:proofErr w:type="gramEnd"/>
                             <w:r>
                               <w:rPr>
                                 <w:rFonts w:ascii="Consolas" w:hAnsi="Consolas"/>
@@ -15300,8 +15358,19 @@
                                 <w:bCs/>
                                 <w:color w:val="C45911" w:themeColor="accent2" w:themeShade="BF"/>
                               </w:rPr>
-                              <w:t>user@Ubuntu:~</w:t>
+                              <w:t>user@</w:t>
                             </w:r>
+                            <w:proofErr w:type="gramStart"/>
+                            <w:r>
+                              <w:rPr>
+                                <w:rFonts w:ascii="Consolas" w:hAnsi="Consolas"/>
+                                <w:b/>
+                                <w:bCs/>
+                                <w:color w:val="C45911" w:themeColor="accent2" w:themeShade="BF"/>
+                              </w:rPr>
+                              <w:t>Ubuntu:~</w:t>
+                            </w:r>
+                            <w:proofErr w:type="gramEnd"/>
                             <w:r>
                               <w:rPr>
                                 <w:rFonts w:ascii="Consolas" w:hAnsi="Consolas"/>
@@ -15337,8 +15406,19 @@
                                 <w:bCs/>
                                 <w:color w:val="C45911" w:themeColor="accent2" w:themeShade="BF"/>
                               </w:rPr>
-                              <w:t>user@Ubuntu:~</w:t>
+                              <w:t>user@</w:t>
                             </w:r>
+                            <w:proofErr w:type="gramStart"/>
+                            <w:r>
+                              <w:rPr>
+                                <w:rFonts w:ascii="Consolas" w:hAnsi="Consolas"/>
+                                <w:b/>
+                                <w:bCs/>
+                                <w:color w:val="C45911" w:themeColor="accent2" w:themeShade="BF"/>
+                              </w:rPr>
+                              <w:t>Ubuntu:~</w:t>
+                            </w:r>
+                            <w:proofErr w:type="gramEnd"/>
                             <w:r>
                               <w:rPr>
                                 <w:rFonts w:ascii="Consolas" w:hAnsi="Consolas"/>
@@ -15396,8 +15476,19 @@
                           <w:bCs/>
                           <w:color w:val="C45911" w:themeColor="accent2" w:themeShade="BF"/>
                         </w:rPr>
-                        <w:t>user@Ubuntu:~</w:t>
+                        <w:t>user@</w:t>
                       </w:r>
+                      <w:proofErr w:type="gramStart"/>
+                      <w:r>
+                        <w:rPr>
+                          <w:rFonts w:ascii="Consolas" w:hAnsi="Consolas"/>
+                          <w:b/>
+                          <w:bCs/>
+                          <w:color w:val="C45911" w:themeColor="accent2" w:themeShade="BF"/>
+                        </w:rPr>
+                        <w:t>Ubuntu:~</w:t>
+                      </w:r>
+                      <w:proofErr w:type="gramEnd"/>
                       <w:r>
                         <w:rPr>
                           <w:rFonts w:ascii="Consolas" w:hAnsi="Consolas"/>
@@ -15433,8 +15524,19 @@
                           <w:bCs/>
                           <w:color w:val="C45911" w:themeColor="accent2" w:themeShade="BF"/>
                         </w:rPr>
-                        <w:t>user@Ubuntu:~</w:t>
+                        <w:t>user@</w:t>
                       </w:r>
+                      <w:proofErr w:type="gramStart"/>
+                      <w:r>
+                        <w:rPr>
+                          <w:rFonts w:ascii="Consolas" w:hAnsi="Consolas"/>
+                          <w:b/>
+                          <w:bCs/>
+                          <w:color w:val="C45911" w:themeColor="accent2" w:themeShade="BF"/>
+                        </w:rPr>
+                        <w:t>Ubuntu:~</w:t>
+                      </w:r>
+                      <w:proofErr w:type="gramEnd"/>
                       <w:r>
                         <w:rPr>
                           <w:rFonts w:ascii="Consolas" w:hAnsi="Consolas"/>
@@ -15470,8 +15572,19 @@
                           <w:bCs/>
                           <w:color w:val="C45911" w:themeColor="accent2" w:themeShade="BF"/>
                         </w:rPr>
-                        <w:t>user@Ubuntu:~</w:t>
+                        <w:t>user@</w:t>
                       </w:r>
+                      <w:proofErr w:type="gramStart"/>
+                      <w:r>
+                        <w:rPr>
+                          <w:rFonts w:ascii="Consolas" w:hAnsi="Consolas"/>
+                          <w:b/>
+                          <w:bCs/>
+                          <w:color w:val="C45911" w:themeColor="accent2" w:themeShade="BF"/>
+                        </w:rPr>
+                        <w:t>Ubuntu:~</w:t>
+                      </w:r>
+                      <w:proofErr w:type="gramEnd"/>
                       <w:r>
                         <w:rPr>
                           <w:rFonts w:ascii="Consolas" w:hAnsi="Consolas"/>
@@ -15507,8 +15620,19 @@
                           <w:bCs/>
                           <w:color w:val="C45911" w:themeColor="accent2" w:themeShade="BF"/>
                         </w:rPr>
-                        <w:t>user@Ubuntu:~</w:t>
+                        <w:t>user@</w:t>
                       </w:r>
+                      <w:proofErr w:type="gramStart"/>
+                      <w:r>
+                        <w:rPr>
+                          <w:rFonts w:ascii="Consolas" w:hAnsi="Consolas"/>
+                          <w:b/>
+                          <w:bCs/>
+                          <w:color w:val="C45911" w:themeColor="accent2" w:themeShade="BF"/>
+                        </w:rPr>
+                        <w:t>Ubuntu:~</w:t>
+                      </w:r>
+                      <w:proofErr w:type="gramEnd"/>
                       <w:r>
                         <w:rPr>
                           <w:rFonts w:ascii="Consolas" w:hAnsi="Consolas"/>
@@ -15671,7 +15795,16 @@
           <w:szCs w:val="24"/>
         </w:rPr>
         <w:lastRenderedPageBreak/>
-        <w:t xml:space="preserve">Using your favorite editor open </w:t>
+        <w:t xml:space="preserve">Using your favorite editor </w:t>
+      </w:r>
+      <w:proofErr w:type="gramStart"/>
+      <w:r>
+        <w:rPr>
+          <w:rFonts w:asciiTheme="majorBidi" w:hAnsiTheme="majorBidi" w:cstheme="majorBidi"/>
+          <w:sz w:val="24"/>
+          <w:szCs w:val="24"/>
+        </w:rPr>
+        <w:t xml:space="preserve">open </w:t>
       </w:r>
       <w:r>
         <w:rPr>
@@ -15681,6 +15814,7 @@
         </w:rPr>
         <w:t>.bashrc</w:t>
       </w:r>
+      <w:proofErr w:type="gramEnd"/>
       <w:r>
         <w:rPr>
           <w:rFonts w:asciiTheme="majorBidi" w:hAnsiTheme="majorBidi" w:cstheme="majorBidi"/>
@@ -15820,7 +15954,23 @@
                                 <w:rFonts w:ascii="Consolas" w:hAnsi="Consolas"/>
                                 <w:color w:val="595959" w:themeColor="text1" w:themeTint="A6"/>
                               </w:rPr>
-                              <w:t>PATH=/home/{user}/riscv_toolchain/riscv64-unknown-elf-gcc-8.3.0-2019.08.0-x86_64-linux-ubuntu14/bin:$PATH</w:t>
+                              <w:t>PATH=/home/{user}/riscv_toolchain/riscv64-unknown-elf-gcc-8.3.0-2019.08.0-x86_64-linux-ubuntu14/</w:t>
+                            </w:r>
+                            <w:proofErr w:type="gramStart"/>
+                            <w:r>
+                              <w:rPr>
+                                <w:rFonts w:ascii="Consolas" w:hAnsi="Consolas"/>
+                                <w:color w:val="595959" w:themeColor="text1" w:themeTint="A6"/>
+                              </w:rPr>
+                              <w:t>bin:$</w:t>
+                            </w:r>
+                            <w:proofErr w:type="gramEnd"/>
+                            <w:r>
+                              <w:rPr>
+                                <w:rFonts w:ascii="Consolas" w:hAnsi="Consolas"/>
+                                <w:color w:val="595959" w:themeColor="text1" w:themeTint="A6"/>
+                              </w:rPr>
+                              <w:t>PATH</w:t>
                             </w:r>
                           </w:p>
                           <w:p>
@@ -15844,7 +15994,23 @@
                                 <w:rFonts w:ascii="Consolas" w:hAnsi="Consolas"/>
                                 <w:color w:val="595959" w:themeColor="text1" w:themeTint="A6"/>
                               </w:rPr>
-                              <w:t>PATH=/home/{user}/riscv_toolchain/riscv64-unknown-elf-gcc-8.3.0-2019.08.0-x86_64-linux-ubuntu14/riscv64-unknown-elf/bin:$PATH</w:t>
+                              <w:t>PATH=/home/{user}/riscv_toolchain/riscv64-unknown-elf-gcc-8.3.0-2019.08.0-x86_64-linux-ubuntu14/riscv64-unknown-elf/</w:t>
+                            </w:r>
+                            <w:proofErr w:type="gramStart"/>
+                            <w:r>
+                              <w:rPr>
+                                <w:rFonts w:ascii="Consolas" w:hAnsi="Consolas"/>
+                                <w:color w:val="595959" w:themeColor="text1" w:themeTint="A6"/>
+                              </w:rPr>
+                              <w:t>bin:$</w:t>
+                            </w:r>
+                            <w:proofErr w:type="gramEnd"/>
+                            <w:r>
+                              <w:rPr>
+                                <w:rFonts w:ascii="Consolas" w:hAnsi="Consolas"/>
+                                <w:color w:val="595959" w:themeColor="text1" w:themeTint="A6"/>
+                              </w:rPr>
+                              <w:t>PATH</w:t>
                             </w:r>
                           </w:p>
                         </w:txbxContent>
@@ -15889,7 +16055,23 @@
                           <w:rFonts w:ascii="Consolas" w:hAnsi="Consolas"/>
                           <w:color w:val="595959" w:themeColor="text1" w:themeTint="A6"/>
                         </w:rPr>
-                        <w:t>PATH=/home/{user}/riscv_toolchain/riscv64-unknown-elf-gcc-8.3.0-2019.08.0-x86_64-linux-ubuntu14/bin:$PATH</w:t>
+                        <w:t>PATH=/home/{user}/riscv_toolchain/riscv64-unknown-elf-gcc-8.3.0-2019.08.0-x86_64-linux-ubuntu14/</w:t>
+                      </w:r>
+                      <w:proofErr w:type="gramStart"/>
+                      <w:r>
+                        <w:rPr>
+                          <w:rFonts w:ascii="Consolas" w:hAnsi="Consolas"/>
+                          <w:color w:val="595959" w:themeColor="text1" w:themeTint="A6"/>
+                        </w:rPr>
+                        <w:t>bin:$</w:t>
+                      </w:r>
+                      <w:proofErr w:type="gramEnd"/>
+                      <w:r>
+                        <w:rPr>
+                          <w:rFonts w:ascii="Consolas" w:hAnsi="Consolas"/>
+                          <w:color w:val="595959" w:themeColor="text1" w:themeTint="A6"/>
+                        </w:rPr>
+                        <w:t>PATH</w:t>
                       </w:r>
                     </w:p>
                     <w:p>
@@ -15913,7 +16095,23 @@
                           <w:rFonts w:ascii="Consolas" w:hAnsi="Consolas"/>
                           <w:color w:val="595959" w:themeColor="text1" w:themeTint="A6"/>
                         </w:rPr>
-                        <w:t>PATH=/home/{user}/riscv_toolchain/riscv64-unknown-elf-gcc-8.3.0-2019.08.0-x86_64-linux-ubuntu14/riscv64-unknown-elf/bin:$PATH</w:t>
+                        <w:t>PATH=/home/{user}/riscv_toolchain/riscv64-unknown-elf-gcc-8.3.0-2019.08.0-x86_64-linux-ubuntu14/riscv64-unknown-elf/</w:t>
+                      </w:r>
+                      <w:proofErr w:type="gramStart"/>
+                      <w:r>
+                        <w:rPr>
+                          <w:rFonts w:ascii="Consolas" w:hAnsi="Consolas"/>
+                          <w:color w:val="595959" w:themeColor="text1" w:themeTint="A6"/>
+                        </w:rPr>
+                        <w:t>bin:$</w:t>
+                      </w:r>
+                      <w:proofErr w:type="gramEnd"/>
+                      <w:r>
+                        <w:rPr>
+                          <w:rFonts w:ascii="Consolas" w:hAnsi="Consolas"/>
+                          <w:color w:val="595959" w:themeColor="text1" w:themeTint="A6"/>
+                        </w:rPr>
+                        <w:t>PATH</w:t>
                       </w:r>
                     </w:p>
                   </w:txbxContent>
@@ -16060,12 +16258,408 @@
     </w:p>
     <w:p>
       <w:pPr>
-        <w:rPr>
-          <w:rFonts w:asciiTheme="majorBidi" w:hAnsiTheme="majorBidi" w:cstheme="majorBidi"/>
-          <w:sz w:val="32"/>
-          <w:szCs w:val="32"/>
-        </w:rPr>
-      </w:pPr>
+        <w:jc w:val="both"/>
+        <w:rPr>
+          <w:rFonts w:asciiTheme="majorBidi" w:hAnsiTheme="majorBidi" w:cstheme="majorBidi"/>
+          <w:sz w:val="24"/>
+          <w:szCs w:val="24"/>
+        </w:rPr>
+      </w:pPr>
+      <w:r>
+        <w:rPr>
+          <w:rFonts w:asciiTheme="majorBidi" w:hAnsiTheme="majorBidi" w:cstheme="majorBidi"/>
+          <w:sz w:val="24"/>
+          <w:szCs w:val="24"/>
+        </w:rPr>
+        <w:t xml:space="preserve">We have meticulously developed a sophisticated, lightweight, and user-friendly software solution utilizing the </w:t>
+      </w:r>
+      <w:r>
+        <w:rPr>
+          <w:rFonts w:asciiTheme="majorBidi" w:hAnsiTheme="majorBidi" w:cstheme="majorBidi"/>
+          <w:sz w:val="24"/>
+          <w:szCs w:val="24"/>
+        </w:rPr>
+        <w:t>help</w:t>
+      </w:r>
+      <w:r>
+        <w:rPr>
+          <w:rFonts w:asciiTheme="majorBidi" w:hAnsiTheme="majorBidi" w:cstheme="majorBidi"/>
+          <w:sz w:val="24"/>
+          <w:szCs w:val="24"/>
+        </w:rPr>
+        <w:t xml:space="preserve"> of Python. Our innovative software, "AssembleX," has been meticulously crafted to cater to the specific needs of Windows systems, enabling seamless execution of assembly code on the esteemed phoeniX processor. tool significantly enhances the efficiency and effectiveness of the code execution process, offering a streamlined experience for users seeking to delve into the realm of assembly programming</w:t>
+      </w:r>
+      <w:r>
+        <w:rPr>
+          <w:rFonts w:asciiTheme="majorBidi" w:hAnsiTheme="majorBidi" w:cstheme="majorBidi"/>
+          <w:sz w:val="24"/>
+          <w:szCs w:val="24"/>
+        </w:rPr>
+        <w:t xml:space="preserve"> in a very simple way</w:t>
+      </w:r>
+      <w:r>
+        <w:rPr>
+          <w:rFonts w:asciiTheme="majorBidi" w:hAnsiTheme="majorBidi" w:cstheme="majorBidi"/>
+          <w:sz w:val="24"/>
+          <w:szCs w:val="24"/>
+        </w:rPr>
+        <w:t>.</w:t>
+      </w:r>
+    </w:p>
+    <w:p>
+      <w:pPr>
+        <w:jc w:val="both"/>
+        <w:rPr>
+          <w:rFonts w:asciiTheme="majorBidi" w:hAnsiTheme="majorBidi" w:cstheme="majorBidi" w:hint="cs"/>
+          <w:sz w:val="24"/>
+          <w:szCs w:val="24"/>
+          <w:rtl/>
+          <w:lang w:bidi="fa-IR"/>
+        </w:rPr>
+      </w:pPr>
+      <w:r>
+        <w:rPr>
+          <w:rFonts w:asciiTheme="majorBidi" w:hAnsiTheme="majorBidi" w:cstheme="majorBidi"/>
+          <w:sz w:val="24"/>
+          <w:szCs w:val="24"/>
+        </w:rPr>
+        <w:t xml:space="preserve">AssembleX stands </w:t>
+      </w:r>
+      <w:r>
+        <w:rPr>
+          <w:rFonts w:asciiTheme="majorBidi" w:hAnsiTheme="majorBidi" w:cstheme="majorBidi"/>
+          <w:sz w:val="24"/>
+          <w:szCs w:val="24"/>
+        </w:rPr>
+        <w:t>as a testament to our</w:t>
+      </w:r>
+      <w:r>
+        <w:rPr>
+          <w:rFonts w:asciiTheme="majorBidi" w:hAnsiTheme="majorBidi" w:cstheme="majorBidi"/>
+          <w:sz w:val="24"/>
+          <w:szCs w:val="24"/>
+        </w:rPr>
+        <w:t xml:space="preserve"> commitment to delivering ex</w:t>
+      </w:r>
+      <w:r>
+        <w:rPr>
+          <w:rFonts w:asciiTheme="majorBidi" w:hAnsiTheme="majorBidi" w:cstheme="majorBidi"/>
+          <w:sz w:val="24"/>
+          <w:szCs w:val="24"/>
+        </w:rPr>
+        <w:t>cellence in software interface of the embedded processor, phoeniX</w:t>
+      </w:r>
+      <w:r>
+        <w:rPr>
+          <w:rFonts w:asciiTheme="majorBidi" w:hAnsiTheme="majorBidi" w:cstheme="majorBidi"/>
+          <w:sz w:val="24"/>
+          <w:szCs w:val="24"/>
+        </w:rPr>
+        <w:t>. It has been thoughtfully designed and carefully integrated into the core repository of the renowned phoeniX processor. This strategic inclusion ensures easy access and availability to users, providing them with a comprehensive and unified environment for executing assembly programs. As a testament to our dedication to the open-source community, we proudly offer AssembleX as a free and open software solution, empowering users to unlock the full potential of the phoeniX processo</w:t>
+      </w:r>
+      <w:r>
+        <w:rPr>
+          <w:rFonts w:asciiTheme="majorBidi" w:hAnsiTheme="majorBidi" w:cstheme="majorBidi"/>
+          <w:sz w:val="24"/>
+          <w:szCs w:val="24"/>
+        </w:rPr>
+        <w:t>r</w:t>
+      </w:r>
+      <w:r>
+        <w:rPr>
+          <w:rFonts w:asciiTheme="majorBidi" w:hAnsiTheme="majorBidi" w:cstheme="majorBidi"/>
+          <w:sz w:val="24"/>
+          <w:szCs w:val="24"/>
+        </w:rPr>
+        <w:t>.</w:t>
+      </w:r>
+    </w:p>
+    <w:p>
+      <w:pPr>
+        <w:jc w:val="both"/>
+        <w:rPr>
+          <w:rFonts w:asciiTheme="majorBidi" w:hAnsiTheme="majorBidi" w:cstheme="majorBidi"/>
+          <w:sz w:val="24"/>
+          <w:szCs w:val="24"/>
+        </w:rPr>
+      </w:pPr>
+      <w:r>
+        <w:rPr>
+          <w:rFonts w:asciiTheme="majorBidi" w:hAnsiTheme="majorBidi" w:cstheme="majorBidi"/>
+          <w:sz w:val="24"/>
+          <w:szCs w:val="24"/>
+        </w:rPr>
+        <w:t>With its intuitive interface and robust functionality, AssembleX simplifies the intricacies of assembly code execution. It offers a seamless and efficient workflow, allowing users to compile and run assembly programs effortlessly</w:t>
+      </w:r>
+      <w:r>
+        <w:rPr>
+          <w:rFonts w:asciiTheme="majorBidi" w:hAnsiTheme="majorBidi" w:cstheme="majorBidi"/>
+          <w:sz w:val="24"/>
+          <w:szCs w:val="24"/>
+        </w:rPr>
+        <w:t xml:space="preserve"> using Venus simulator in Microsoft Visual Studio Code </w:t>
+      </w:r>
+      <w:r>
+        <w:rPr>
+          <w:rFonts w:asciiTheme="majorBidi" w:hAnsiTheme="majorBidi" w:cstheme="majorBidi"/>
+          <w:sz w:val="24"/>
+          <w:szCs w:val="24"/>
+        </w:rPr>
+        <w:lastRenderedPageBreak/>
+        <w:t>and then turning the output in the suitable firmware format in order to be executed on phoeniX core.</w:t>
+      </w:r>
+    </w:p>
+    <w:p>
+      <w:pPr>
+        <w:jc w:val="both"/>
+        <w:rPr>
+          <w:rFonts w:asciiTheme="majorBidi" w:hAnsiTheme="majorBidi" w:cstheme="majorBidi"/>
+          <w:sz w:val="24"/>
+          <w:szCs w:val="24"/>
+        </w:rPr>
+      </w:pPr>
+      <w:r>
+        <w:rPr>
+          <w:rFonts w:asciiTheme="majorBidi" w:hAnsiTheme="majorBidi" w:cstheme="majorBidi"/>
+          <w:sz w:val="24"/>
+          <w:szCs w:val="24"/>
+        </w:rPr>
+        <w:t xml:space="preserve">AssembleX serves as a testament to our commitment to empowering developers, enthusiasts, and researchers alike, providing them with a </w:t>
+      </w:r>
+      <w:r>
+        <w:rPr>
+          <w:rFonts w:asciiTheme="majorBidi" w:hAnsiTheme="majorBidi" w:cstheme="majorBidi"/>
+          <w:sz w:val="24"/>
+          <w:szCs w:val="24"/>
+        </w:rPr>
+        <w:t>simple</w:t>
+      </w:r>
+      <w:r>
+        <w:rPr>
+          <w:rFonts w:asciiTheme="majorBidi" w:hAnsiTheme="majorBidi" w:cstheme="majorBidi"/>
+          <w:sz w:val="24"/>
+          <w:szCs w:val="24"/>
+        </w:rPr>
+        <w:t xml:space="preserve"> and </w:t>
+      </w:r>
+      <w:r>
+        <w:rPr>
+          <w:rFonts w:asciiTheme="majorBidi" w:hAnsiTheme="majorBidi" w:cstheme="majorBidi"/>
+          <w:sz w:val="24"/>
+          <w:szCs w:val="24"/>
+        </w:rPr>
+        <w:t>user-friendly</w:t>
+      </w:r>
+      <w:r>
+        <w:rPr>
+          <w:rFonts w:asciiTheme="majorBidi" w:hAnsiTheme="majorBidi" w:cstheme="majorBidi"/>
+          <w:sz w:val="24"/>
+          <w:szCs w:val="24"/>
+        </w:rPr>
+        <w:t xml:space="preserve"> toolset to explore the capabilities of the phoeniX processor. We remain dedicated to continuous improvement, actively nurturing and expanding the functionality and features of AssembleX, catering to the evolving needs of the assembly programming community.</w:t>
+      </w:r>
+    </w:p>
+    <w:p>
+      <w:pPr>
+        <w:jc w:val="both"/>
+        <w:rPr>
+          <w:rFonts w:asciiTheme="majorBidi" w:hAnsiTheme="majorBidi" w:cstheme="majorBidi"/>
+          <w:sz w:val="24"/>
+          <w:szCs w:val="24"/>
+        </w:rPr>
+      </w:pPr>
+      <w:r>
+        <w:rPr>
+          <w:rFonts w:asciiTheme="majorBidi" w:hAnsiTheme="majorBidi" w:cstheme="majorBidi"/>
+          <w:sz w:val="24"/>
+          <w:szCs w:val="24"/>
+        </w:rPr>
+        <w:t>Venus is a highly regarded RISC-V instruction set architecture (ISA) simulator. It is designed to provide a platform for users to simulate and experiment with RISC-V assembly code and programs. Venus offers a valuable learning and development environment for students, researchers, and enthusiasts interested in understanding and exploring the RISC-V architecture.</w:t>
+      </w:r>
+    </w:p>
+    <w:p>
+      <w:pPr>
+        <w:jc w:val="both"/>
+        <w:rPr>
+          <w:rFonts w:asciiTheme="majorBidi" w:hAnsiTheme="majorBidi" w:cstheme="majorBidi"/>
+          <w:sz w:val="24"/>
+          <w:szCs w:val="24"/>
+        </w:rPr>
+      </w:pPr>
+      <w:r>
+        <w:rPr>
+          <w:rFonts w:asciiTheme="majorBidi" w:hAnsiTheme="majorBidi" w:cstheme="majorBidi"/>
+          <w:sz w:val="24"/>
+          <w:szCs w:val="24"/>
+        </w:rPr>
+        <w:t>The simulator is written in Java, making it platform-independent and easily accessible on various operating systems. It provides a graphical user interface (GUI) that enables users to interact with the simulator, load and execute RISC-V assembly programs, and observe the program's execution step by step</w:t>
+      </w:r>
+      <w:r>
+        <w:rPr>
+          <w:rFonts w:asciiTheme="majorBidi" w:hAnsiTheme="majorBidi" w:cstheme="majorBidi"/>
+          <w:sz w:val="24"/>
+          <w:szCs w:val="24"/>
+        </w:rPr>
+        <w:t>, by a Visual Studio extension</w:t>
+      </w:r>
+      <w:r>
+        <w:rPr>
+          <w:rFonts w:asciiTheme="majorBidi" w:hAnsiTheme="majorBidi" w:cstheme="majorBidi"/>
+          <w:sz w:val="24"/>
+          <w:szCs w:val="24"/>
+        </w:rPr>
+        <w:t>.</w:t>
+      </w:r>
+    </w:p>
+    <w:p>
+      <w:pPr>
+        <w:jc w:val="both"/>
+        <w:rPr>
+          <w:rFonts w:asciiTheme="majorBidi" w:hAnsiTheme="majorBidi" w:cstheme="majorBidi"/>
+          <w:sz w:val="24"/>
+          <w:szCs w:val="24"/>
+        </w:rPr>
+      </w:pPr>
+      <w:r>
+        <w:rPr>
+          <w:rFonts w:asciiTheme="majorBidi" w:hAnsiTheme="majorBidi" w:cstheme="majorBidi"/>
+          <w:sz w:val="24"/>
+          <w:szCs w:val="24"/>
+        </w:rPr>
+        <w:t xml:space="preserve">One of the key features of Venus is its support for various RISC-V instruction set extensions, including the standard RV32I </w:t>
+      </w:r>
+      <w:r>
+        <w:rPr>
+          <w:rFonts w:asciiTheme="majorBidi" w:hAnsiTheme="majorBidi" w:cstheme="majorBidi"/>
+          <w:sz w:val="24"/>
+          <w:szCs w:val="24"/>
+        </w:rPr>
+        <w:t xml:space="preserve">(desired extension for phoeniX V0.1) </w:t>
+      </w:r>
+      <w:r>
+        <w:rPr>
+          <w:rFonts w:asciiTheme="majorBidi" w:hAnsiTheme="majorBidi" w:cstheme="majorBidi"/>
+          <w:sz w:val="24"/>
+          <w:szCs w:val="24"/>
+        </w:rPr>
+        <w:t>and RV64I base instruction sets, as well as optional extensions like M (Integer Multiplication and Division), A (Atomic), F (Single-Precision Floating-Point), and D (Double-Precision Floating-Point). This flexibility allows users to experiment with different instruction set configurations and explore the functionalities provided by each extension.</w:t>
+      </w:r>
+    </w:p>
+    <w:p>
+      <w:pPr>
+        <w:jc w:val="both"/>
+        <w:rPr>
+          <w:rFonts w:asciiTheme="majorBidi" w:hAnsiTheme="majorBidi" w:cstheme="majorBidi" w:hint="cs"/>
+          <w:sz w:val="24"/>
+          <w:szCs w:val="24"/>
+          <w:rtl/>
+          <w:lang w:bidi="fa-IR"/>
+        </w:rPr>
+      </w:pPr>
+      <w:r>
+        <w:rPr>
+          <w:rFonts w:asciiTheme="majorBidi" w:hAnsiTheme="majorBidi" w:cstheme="majorBidi"/>
+          <w:sz w:val="24"/>
+          <w:szCs w:val="24"/>
+        </w:rPr>
+        <w:t>The workflow of the processor is integrated with the help and benefits of Venus Simulator extension on well-known code editor, Visual Studio Code.</w:t>
+      </w:r>
+      <w:r>
+        <w:rPr>
+          <w:rFonts w:asciiTheme="majorBidi" w:hAnsiTheme="majorBidi" w:cstheme="majorBidi"/>
+          <w:sz w:val="24"/>
+          <w:szCs w:val="24"/>
+        </w:rPr>
+        <w:t xml:space="preserve"> In the beginning you’ll have write and simulate your assembly codes by Venus Simulator. Debug interface of Visual Studio will help you monitor registers, floating point registers, memory and etc. of the assembly code you wrote.</w:t>
+      </w:r>
+    </w:p>
+    <w:p>
+      <w:pPr>
+        <w:jc w:val="both"/>
+        <w:rPr>
+          <w:rFonts w:asciiTheme="majorBidi" w:hAnsiTheme="majorBidi" w:cstheme="majorBidi"/>
+          <w:sz w:val="24"/>
+          <w:szCs w:val="24"/>
+          <w:lang w:bidi="fa-IR"/>
+        </w:rPr>
+      </w:pPr>
+      <w:r>
+        <w:rPr>
+          <w:rFonts w:asciiTheme="majorBidi" w:hAnsiTheme="majorBidi" w:cstheme="majorBidi"/>
+          <w:sz w:val="24"/>
+          <w:szCs w:val="24"/>
+        </w:rPr>
+        <w:t xml:space="preserve">After you simulated the code, in the VS-Code debug panel, select </w:t>
+      </w:r>
+      <w:r>
+        <w:rPr>
+          <w:rFonts w:ascii="Consolas" w:hAnsi="Consolas" w:cstheme="majorBidi"/>
+          <w:sz w:val="24"/>
+          <w:szCs w:val="24"/>
+        </w:rPr>
+        <w:t>VENUS OPTIONS</w:t>
+      </w:r>
+      <w:r>
+        <w:rPr>
+          <w:rFonts w:ascii="Consolas" w:hAnsi="Consolas" w:cstheme="majorBidi"/>
+          <w:sz w:val="24"/>
+          <w:szCs w:val="24"/>
+        </w:rPr>
+        <w:t xml:space="preserve"> &gt; VIEWS &gt; Assembly</w:t>
+      </w:r>
+      <w:r>
+        <w:rPr>
+          <w:rFonts w:asciiTheme="majorBidi" w:hAnsiTheme="majorBidi" w:cstheme="majorBidi"/>
+          <w:sz w:val="24"/>
+          <w:szCs w:val="24"/>
+          <w:lang w:bidi="fa-IR"/>
+        </w:rPr>
+        <w:t>. A new tab will pop up in the Visual Studio Code editor including full instructions (with replacing pseudo codes and etc.), program counter and hex format of the instructions which is crucial for the firmware of the phoeniX core.</w:t>
+      </w:r>
+    </w:p>
+    <w:p>
+      <w:pPr>
+        <w:tabs>
+          <w:tab w:val="left" w:pos="1728"/>
+        </w:tabs>
+        <w:jc w:val="both"/>
+        <w:rPr>
+          <w:rFonts w:asciiTheme="majorBidi" w:hAnsiTheme="majorBidi" w:cstheme="majorBidi" w:hint="cs"/>
+          <w:sz w:val="24"/>
+          <w:szCs w:val="24"/>
+          <w:rtl/>
+          <w:lang w:bidi="fa-IR"/>
+        </w:rPr>
+      </w:pPr>
+      <w:r>
+        <w:rPr>
+          <w:rFonts w:asciiTheme="majorBidi" w:hAnsiTheme="majorBidi" w:cstheme="majorBidi"/>
+          <w:sz w:val="24"/>
+          <w:szCs w:val="24"/>
+          <w:lang w:bidi="fa-IR"/>
+        </w:rPr>
+        <w:t>Save th</w:t>
+      </w:r>
+      <w:r>
+        <w:rPr>
+          <w:rFonts w:asciiTheme="majorBidi" w:hAnsiTheme="majorBidi" w:cstheme="majorBidi"/>
+          <w:sz w:val="24"/>
+          <w:szCs w:val="24"/>
+          <w:lang w:bidi="fa-IR"/>
+        </w:rPr>
+        <w:t>e new tab in a text file in the right directory (User Codes or Assembly Sample Codes</w:t>
+      </w:r>
+      <w:r>
+        <w:rPr>
+          <w:rFonts w:asciiTheme="majorBidi" w:hAnsiTheme="majorBidi" w:cstheme="majorBidi"/>
+          <w:sz w:val="24"/>
+          <w:szCs w:val="24"/>
+          <w:lang w:bidi="fa-IR"/>
+        </w:rPr>
+        <w:t>).</w:t>
+      </w:r>
+      <w:bookmarkStart w:id="0" w:name="_GoBack"/>
+      <w:bookmarkEnd w:id="0"/>
     </w:p>
     <w:p>
       <w:pPr>
@@ -16139,7 +16733,16 @@
           <w:sz w:val="24"/>
           <w:szCs w:val="24"/>
         </w:rPr>
-        <w:t>, our Makefile offers broader functionality. It enables the execution of both C codes and assembly codes using the original RISC-V compiler and assembler. This enhanced capability provides greater flexibility for developers working with the phoeniX processor.</w:t>
+        <w:t xml:space="preserve">, our </w:t>
+      </w:r>
+      <w:r>
+        <w:rPr>
+          <w:rFonts w:asciiTheme="majorBidi" w:hAnsiTheme="majorBidi" w:cstheme="majorBidi"/>
+          <w:sz w:val="24"/>
+          <w:szCs w:val="24"/>
+        </w:rPr>
+        <w:lastRenderedPageBreak/>
+        <w:t>Makefile offers broader functionality. It enables the execution of both C codes and assembly codes using the original RISC-V compiler and assembler. This enhanced capability provides greater flexibility for developers working with the phoeniX processor.</w:t>
       </w:r>
     </w:p>
     <w:p>
@@ -16202,17 +16805,7 @@
           <w:szCs w:val="24"/>
           <w:lang w:bidi="fa-IR"/>
         </w:rPr>
-        <w:t xml:space="preserve"> using the RISC-V GCC </w:t>
-      </w:r>
-      <w:r>
-        <w:rPr>
-          <w:rFonts w:asciiTheme="majorBidi" w:hAnsiTheme="majorBidi" w:cstheme="majorBidi"/>
-          <w:sz w:val="24"/>
-          <w:szCs w:val="24"/>
-          <w:lang w:bidi="fa-IR"/>
-        </w:rPr>
-        <w:lastRenderedPageBreak/>
-        <w:t>compiler toolchain</w:t>
+        <w:t xml:space="preserve"> using the RISC-V GCC compiler toolchain</w:t>
       </w:r>
       <w:r>
         <w:rPr>
@@ -16527,7 +17120,16 @@
           <w:sz w:val="24"/>
           <w:szCs w:val="24"/>
         </w:rPr>
-        <w:t xml:space="preserve"> This macro defines a string representation of a function name, preceded by </w:t>
+        <w:t xml:space="preserve"> This macro defines a string representation of a function name, preceded </w:t>
+      </w:r>
+      <w:proofErr w:type="gramStart"/>
+      <w:r>
+        <w:rPr>
+          <w:rFonts w:asciiTheme="majorBidi" w:hAnsiTheme="majorBidi" w:cstheme="majorBidi"/>
+          <w:sz w:val="24"/>
+          <w:szCs w:val="24"/>
+        </w:rPr>
+        <w:t xml:space="preserve">by </w:t>
       </w:r>
       <w:r>
         <w:rPr>
@@ -16537,6 +17139,7 @@
         </w:rPr>
         <w:t>.globl</w:t>
       </w:r>
+      <w:proofErr w:type="gramEnd"/>
       <w:r>
         <w:rPr>
           <w:rFonts w:asciiTheme="majorBidi" w:hAnsiTheme="majorBidi" w:cstheme="majorBidi"/>
@@ -16634,7 +17237,25 @@
           <w:sz w:val="24"/>
           <w:szCs w:val="24"/>
         </w:rPr>
-        <w:t>unimplemented_syscall()</w:t>
+        <w:t>unimplemented_</w:t>
+      </w:r>
+      <w:proofErr w:type="gramStart"/>
+      <w:r>
+        <w:rPr>
+          <w:rFonts w:ascii="Consolas" w:hAnsi="Consolas" w:cstheme="majorBidi"/>
+          <w:sz w:val="24"/>
+          <w:szCs w:val="24"/>
+        </w:rPr>
+        <w:t>syscall(</w:t>
+      </w:r>
+      <w:proofErr w:type="gramEnd"/>
+      <w:r>
+        <w:rPr>
+          <w:rFonts w:ascii="Consolas" w:hAnsi="Consolas" w:cstheme="majorBidi"/>
+          <w:sz w:val="24"/>
+          <w:szCs w:val="24"/>
+        </w:rPr>
+        <w:t>)</w:t>
       </w:r>
       <w:r>
         <w:rPr>
@@ -16665,7 +17286,16 @@
           <w:sz w:val="24"/>
           <w:szCs w:val="24"/>
         </w:rPr>
-        <w:t>This function is called when an unimplemented system call is invoked. It outputs a message indicating that an unimplemented system call was called, writes the message to a specific memory address (0x10000000), and triggers a breakpoint (</w:t>
+        <w:t xml:space="preserve">This function is called when an unimplemented system call is invoked. It outputs a message indicating that an unimplemented system call was called, writes the message to a specific </w:t>
+      </w:r>
+      <w:r>
+        <w:rPr>
+          <w:rFonts w:asciiTheme="majorBidi" w:hAnsiTheme="majorBidi" w:cstheme="majorBidi"/>
+          <w:sz w:val="24"/>
+          <w:szCs w:val="24"/>
+        </w:rPr>
+        <w:lastRenderedPageBreak/>
+        <w:t>memory address (0x10000000), and triggers a breakpoint (</w:t>
       </w:r>
       <w:r>
         <w:rPr>
@@ -16689,7 +17319,25 @@
           <w:sz w:val="24"/>
           <w:szCs w:val="24"/>
         </w:rPr>
-        <w:t>__builtin_unreachable()</w:t>
+        <w:t>__builtin_</w:t>
+      </w:r>
+      <w:proofErr w:type="gramStart"/>
+      <w:r>
+        <w:rPr>
+          <w:rFonts w:ascii="Consolas" w:hAnsi="Consolas" w:cstheme="majorBidi"/>
+          <w:sz w:val="24"/>
+          <w:szCs w:val="24"/>
+        </w:rPr>
+        <w:t>unreachable(</w:t>
+      </w:r>
+      <w:proofErr w:type="gramEnd"/>
+      <w:r>
+        <w:rPr>
+          <w:rFonts w:ascii="Consolas" w:hAnsi="Consolas" w:cstheme="majorBidi"/>
+          <w:sz w:val="24"/>
+          <w:szCs w:val="24"/>
+        </w:rPr>
+        <w:t>)</w:t>
       </w:r>
       <w:r>
         <w:rPr>
@@ -16717,13 +17365,23 @@
         </w:rPr>
         <w:t>_</w:t>
       </w:r>
-      <w:r>
-        <w:rPr>
-          <w:rFonts w:ascii="Consolas" w:hAnsi="Consolas" w:cstheme="majorBidi"/>
-          <w:sz w:val="24"/>
-          <w:szCs w:val="24"/>
-        </w:rPr>
-        <w:t>read()</w:t>
+      <w:proofErr w:type="gramStart"/>
+      <w:r>
+        <w:rPr>
+          <w:rFonts w:ascii="Consolas" w:hAnsi="Consolas" w:cstheme="majorBidi"/>
+          <w:sz w:val="24"/>
+          <w:szCs w:val="24"/>
+        </w:rPr>
+        <w:t>read(</w:t>
+      </w:r>
+      <w:proofErr w:type="gramEnd"/>
+      <w:r>
+        <w:rPr>
+          <w:rFonts w:ascii="Consolas" w:hAnsi="Consolas" w:cstheme="majorBidi"/>
+          <w:sz w:val="24"/>
+          <w:szCs w:val="24"/>
+        </w:rPr>
+        <w:t>)</w:t>
       </w:r>
       <w:r>
         <w:rPr>
@@ -16804,8 +17462,25 @@
           <w:sz w:val="24"/>
           <w:szCs w:val="24"/>
         </w:rPr>
-        <w:lastRenderedPageBreak/>
-        <w:t>_write()</w:t>
+        <w:t>_</w:t>
+      </w:r>
+      <w:proofErr w:type="gramStart"/>
+      <w:r>
+        <w:rPr>
+          <w:rFonts w:ascii="Consolas" w:hAnsi="Consolas" w:cstheme="majorBidi"/>
+          <w:sz w:val="24"/>
+          <w:szCs w:val="24"/>
+        </w:rPr>
+        <w:t>write(</w:t>
+      </w:r>
+      <w:proofErr w:type="gramEnd"/>
+      <w:r>
+        <w:rPr>
+          <w:rFonts w:ascii="Consolas" w:hAnsi="Consolas" w:cstheme="majorBidi"/>
+          <w:sz w:val="24"/>
+          <w:szCs w:val="24"/>
+        </w:rPr>
+        <w:t>)</w:t>
       </w:r>
       <w:r>
         <w:rPr>
@@ -16870,7 +17545,25 @@
           <w:sz w:val="24"/>
           <w:szCs w:val="24"/>
         </w:rPr>
-        <w:t>_close()</w:t>
+        <w:t>_</w:t>
+      </w:r>
+      <w:proofErr w:type="gramStart"/>
+      <w:r>
+        <w:rPr>
+          <w:rFonts w:ascii="Consolas" w:hAnsi="Consolas" w:cstheme="majorBidi"/>
+          <w:sz w:val="24"/>
+          <w:szCs w:val="24"/>
+        </w:rPr>
+        <w:t>close(</w:t>
+      </w:r>
+      <w:proofErr w:type="gramEnd"/>
+      <w:r>
+        <w:rPr>
+          <w:rFonts w:ascii="Consolas" w:hAnsi="Consolas" w:cstheme="majorBidi"/>
+          <w:sz w:val="24"/>
+          <w:szCs w:val="24"/>
+        </w:rPr>
+        <w:t>)</w:t>
       </w:r>
       <w:r>
         <w:rPr>
@@ -16925,7 +17618,25 @@
           <w:sz w:val="24"/>
           <w:szCs w:val="24"/>
         </w:rPr>
-        <w:t>_exit()</w:t>
+        <w:t>_</w:t>
+      </w:r>
+      <w:proofErr w:type="gramStart"/>
+      <w:r>
+        <w:rPr>
+          <w:rFonts w:ascii="Consolas" w:hAnsi="Consolas" w:cstheme="majorBidi"/>
+          <w:sz w:val="24"/>
+          <w:szCs w:val="24"/>
+        </w:rPr>
+        <w:t>exit(</w:t>
+      </w:r>
+      <w:proofErr w:type="gramEnd"/>
+      <w:r>
+        <w:rPr>
+          <w:rFonts w:ascii="Consolas" w:hAnsi="Consolas" w:cstheme="majorBidi"/>
+          <w:sz w:val="24"/>
+          <w:szCs w:val="24"/>
+        </w:rPr>
+        <w:t>)</w:t>
       </w:r>
       <w:r>
         <w:rPr>
@@ -16951,7 +17662,25 @@
           <w:sz w:val="24"/>
           <w:szCs w:val="24"/>
         </w:rPr>
-        <w:t>_fstat()</w:t>
+        <w:t>_</w:t>
+      </w:r>
+      <w:proofErr w:type="gramStart"/>
+      <w:r>
+        <w:rPr>
+          <w:rFonts w:ascii="Consolas" w:hAnsi="Consolas" w:cstheme="majorBidi"/>
+          <w:sz w:val="24"/>
+          <w:szCs w:val="24"/>
+        </w:rPr>
+        <w:t>fstat(</w:t>
+      </w:r>
+      <w:proofErr w:type="gramEnd"/>
+      <w:r>
+        <w:rPr>
+          <w:rFonts w:ascii="Consolas" w:hAnsi="Consolas" w:cstheme="majorBidi"/>
+          <w:sz w:val="24"/>
+          <w:szCs w:val="24"/>
+        </w:rPr>
+        <w:t>)</w:t>
       </w:r>
       <w:r>
         <w:rPr>
@@ -17048,7 +17777,25 @@
           <w:sz w:val="24"/>
           <w:szCs w:val="24"/>
         </w:rPr>
-        <w:t>_sbrk()</w:t>
+        <w:t>_</w:t>
+      </w:r>
+      <w:proofErr w:type="gramStart"/>
+      <w:r>
+        <w:rPr>
+          <w:rFonts w:ascii="Consolas" w:hAnsi="Consolas" w:cstheme="majorBidi"/>
+          <w:sz w:val="24"/>
+          <w:szCs w:val="24"/>
+        </w:rPr>
+        <w:t>sbrk(</w:t>
+      </w:r>
+      <w:proofErr w:type="gramEnd"/>
+      <w:r>
+        <w:rPr>
+          <w:rFonts w:ascii="Consolas" w:hAnsi="Consolas" w:cstheme="majorBidi"/>
+          <w:sz w:val="24"/>
+          <w:szCs w:val="24"/>
+        </w:rPr>
+        <w:t>)</w:t>
       </w:r>
       <w:r>
         <w:rPr>
@@ -17129,7 +17876,25 @@
           <w:sz w:val="24"/>
           <w:szCs w:val="24"/>
         </w:rPr>
-        <w:t>_exit()</w:t>
+        <w:t>_</w:t>
+      </w:r>
+      <w:proofErr w:type="gramStart"/>
+      <w:r>
+        <w:rPr>
+          <w:rFonts w:ascii="Consolas" w:hAnsi="Consolas" w:cstheme="majorBidi"/>
+          <w:sz w:val="24"/>
+          <w:szCs w:val="24"/>
+        </w:rPr>
+        <w:t>exit(</w:t>
+      </w:r>
+      <w:proofErr w:type="gramEnd"/>
+      <w:r>
+        <w:rPr>
+          <w:rFonts w:ascii="Consolas" w:hAnsi="Consolas" w:cstheme="majorBidi"/>
+          <w:sz w:val="24"/>
+          <w:szCs w:val="24"/>
+        </w:rPr>
+        <w:t>)</w:t>
       </w:r>
       <w:r>
         <w:rPr>
@@ -17184,7 +17949,25 @@
           <w:sz w:val="24"/>
           <w:szCs w:val="24"/>
         </w:rPr>
-        <w:t>__builtin_unreachable()</w:t>
+        <w:t>__builtin_</w:t>
+      </w:r>
+      <w:proofErr w:type="gramStart"/>
+      <w:r>
+        <w:rPr>
+          <w:rFonts w:ascii="Consolas" w:hAnsi="Consolas" w:cstheme="majorBidi"/>
+          <w:sz w:val="24"/>
+          <w:szCs w:val="24"/>
+        </w:rPr>
+        <w:t>unreachable(</w:t>
+      </w:r>
+      <w:proofErr w:type="gramEnd"/>
+      <w:r>
+        <w:rPr>
+          <w:rFonts w:ascii="Consolas" w:hAnsi="Consolas" w:cstheme="majorBidi"/>
+          <w:sz w:val="24"/>
+          <w:szCs w:val="24"/>
+        </w:rPr>
+        <w:t>)</w:t>
       </w:r>
       <w:r>
         <w:rPr>
@@ -17217,7 +18000,7 @@
       <w:pPr>
         <w:jc w:val="both"/>
         <w:rPr>
-          <w:rFonts w:asciiTheme="majorBidi" w:hAnsiTheme="majorBidi" w:cstheme="majorBidi" w:hint="cs"/>
+          <w:rFonts w:asciiTheme="majorBidi" w:hAnsiTheme="majorBidi" w:cstheme="majorBidi"/>
           <w:sz w:val="24"/>
           <w:szCs w:val="24"/>
           <w:rtl/>
@@ -17234,6 +18017,7 @@
           <w:szCs w:val="24"/>
         </w:rPr>
       </w:pPr>
+      <w:proofErr w:type="gramStart"/>
       <w:r>
         <w:rPr>
           <w:rFonts w:ascii="Consolas" w:hAnsi="Consolas" w:cstheme="majorBidi"/>
@@ -17242,6 +18026,7 @@
         </w:rPr>
         <w:t>start.s</w:t>
       </w:r>
+      <w:proofErr w:type="gramEnd"/>
       <w:r>
         <w:rPr>
           <w:rFonts w:asciiTheme="majorBidi" w:hAnsiTheme="majorBidi" w:cstheme="majorBidi"/>
@@ -17307,6 +18092,7 @@
           <w:sz w:val="24"/>
           <w:szCs w:val="24"/>
         </w:rPr>
+        <w:lastRenderedPageBreak/>
         <w:t>All general-purpose registers (</w:t>
       </w:r>
       <w:r>
@@ -17491,7 +18277,6 @@
           <w:sz w:val="24"/>
           <w:szCs w:val="24"/>
         </w:rPr>
-        <w:lastRenderedPageBreak/>
         <w:t>Jump to C Library Initialization:</w:t>
       </w:r>
     </w:p>
@@ -17603,6 +18388,7 @@
           <w:szCs w:val="24"/>
         </w:rPr>
       </w:pPr>
+      <w:proofErr w:type="gramStart"/>
       <w:r>
         <w:rPr>
           <w:rFonts w:ascii="Consolas" w:hAnsi="Consolas" w:cstheme="majorBidi"/>
@@ -17611,6 +18397,7 @@
         </w:rPr>
         <w:t>start.ld</w:t>
       </w:r>
+      <w:proofErr w:type="gramEnd"/>
       <w:r>
         <w:rPr>
           <w:rFonts w:asciiTheme="majorBidi" w:hAnsiTheme="majorBidi" w:cstheme="majorBidi"/>
@@ -17718,7 +18505,25 @@
           <w:sz w:val="24"/>
           <w:szCs w:val="24"/>
         </w:rPr>
-        <w:t>.text : { *(.text) }</w:t>
+        <w:t>.</w:t>
+      </w:r>
+      <w:proofErr w:type="gramStart"/>
+      <w:r>
+        <w:rPr>
+          <w:rFonts w:ascii="Consolas" w:hAnsi="Consolas" w:cstheme="majorBidi"/>
+          <w:sz w:val="24"/>
+          <w:szCs w:val="24"/>
+        </w:rPr>
+        <w:t>text :</w:t>
+      </w:r>
+      <w:proofErr w:type="gramEnd"/>
+      <w:r>
+        <w:rPr>
+          <w:rFonts w:ascii="Consolas" w:hAnsi="Consolas" w:cstheme="majorBidi"/>
+          <w:sz w:val="24"/>
+          <w:szCs w:val="24"/>
+        </w:rPr>
+        <w:t xml:space="preserve"> { *(.text) }</w:t>
       </w:r>
       <w:r>
         <w:rPr>
@@ -18020,6 +18825,7 @@
           <w:sz w:val="24"/>
           <w:szCs w:val="24"/>
         </w:rPr>
+        <w:lastRenderedPageBreak/>
         <w:t>Overall, this linker script defines a memory region called .text and includes all sections with the name .text from the object files. It also assigns a specific value (</w:t>
       </w:r>
       <w:r>
@@ -18104,13 +18910,13 @@
           <w:szCs w:val="24"/>
         </w:rPr>
       </w:pPr>
-      <w:r>
-        <w:rPr>
-          <w:rFonts w:ascii="Consolas" w:hAnsi="Consolas" w:cstheme="majorBidi"/>
-          <w:sz w:val="24"/>
-          <w:szCs w:val="24"/>
-        </w:rPr>
-        <w:lastRenderedPageBreak/>
+      <w:proofErr w:type="gramStart"/>
+      <w:r>
+        <w:rPr>
+          <w:rFonts w:ascii="Consolas" w:hAnsi="Consolas" w:cstheme="majorBidi"/>
+          <w:sz w:val="24"/>
+          <w:szCs w:val="24"/>
+        </w:rPr>
         <w:t>riscv.</w:t>
       </w:r>
       <w:r>
@@ -18121,6 +18927,7 @@
         </w:rPr>
         <w:t>ld</w:t>
       </w:r>
+      <w:proofErr w:type="gramEnd"/>
       <w:r>
         <w:rPr>
           <w:rFonts w:asciiTheme="majorBidi" w:hAnsiTheme="majorBidi" w:cstheme="majorBidi"/>
@@ -18179,7 +18986,16 @@
           <w:sz w:val="24"/>
           <w:szCs w:val="24"/>
         </w:rPr>
-        <w:t xml:space="preserve"> for executable code,</w:t>
+        <w:t xml:space="preserve"> for executable code</w:t>
+      </w:r>
+      <w:proofErr w:type="gramStart"/>
+      <w:r>
+        <w:rPr>
+          <w:rFonts w:asciiTheme="majorBidi" w:hAnsiTheme="majorBidi" w:cstheme="majorBidi"/>
+          <w:sz w:val="24"/>
+          <w:szCs w:val="24"/>
+        </w:rPr>
+        <w:t>,</w:t>
       </w:r>
       <w:r>
         <w:rPr>
@@ -18189,6 +19005,7 @@
         </w:rPr>
         <w:t xml:space="preserve"> .init</w:t>
       </w:r>
+      <w:proofErr w:type="gramEnd"/>
       <w:r>
         <w:rPr>
           <w:rFonts w:asciiTheme="majorBidi" w:hAnsiTheme="majorBidi" w:cstheme="majorBidi"/>
@@ -18211,7 +19028,16 @@
           <w:sz w:val="24"/>
           <w:szCs w:val="24"/>
         </w:rPr>
-        <w:t xml:space="preserve"> for cleanup code executed when the program exits. It also includes sections like</w:t>
+        <w:t xml:space="preserve"> for cleanup code executed when the program exits. It also includes sections </w:t>
+      </w:r>
+      <w:proofErr w:type="gramStart"/>
+      <w:r>
+        <w:rPr>
+          <w:rFonts w:asciiTheme="majorBidi" w:hAnsiTheme="majorBidi" w:cstheme="majorBidi"/>
+          <w:sz w:val="24"/>
+          <w:szCs w:val="24"/>
+        </w:rPr>
+        <w:t>like</w:t>
       </w:r>
       <w:r>
         <w:rPr>
@@ -18221,6 +19047,7 @@
         </w:rPr>
         <w:t xml:space="preserve"> .rodata</w:t>
       </w:r>
+      <w:proofErr w:type="gramEnd"/>
       <w:r>
         <w:rPr>
           <w:rFonts w:asciiTheme="majorBidi" w:hAnsiTheme="majorBidi" w:cstheme="majorBidi"/>
@@ -18309,7 +19136,16 @@
           <w:sz w:val="24"/>
           <w:szCs w:val="24"/>
         </w:rPr>
-        <w:t xml:space="preserve">Additionally, the linker script defines sections related to dynamic linking, such as </w:t>
+        <w:t xml:space="preserve">Additionally, the linker script defines sections related to dynamic linking, such </w:t>
+      </w:r>
+      <w:proofErr w:type="gramStart"/>
+      <w:r>
+        <w:rPr>
+          <w:rFonts w:asciiTheme="majorBidi" w:hAnsiTheme="majorBidi" w:cstheme="majorBidi"/>
+          <w:sz w:val="24"/>
+          <w:szCs w:val="24"/>
+        </w:rPr>
+        <w:t xml:space="preserve">as </w:t>
       </w:r>
       <w:r>
         <w:rPr>
@@ -18319,6 +19155,7 @@
         </w:rPr>
         <w:t>.plt</w:t>
       </w:r>
+      <w:proofErr w:type="gramEnd"/>
       <w:r>
         <w:rPr>
           <w:rFonts w:asciiTheme="majorBidi" w:hAnsiTheme="majorBidi" w:cstheme="majorBidi"/>
@@ -18394,7 +19231,7 @@
       <w:pPr>
         <w:jc w:val="both"/>
         <w:rPr>
-          <w:rFonts w:asciiTheme="majorBidi" w:hAnsiTheme="majorBidi" w:cstheme="majorBidi" w:hint="cs"/>
+          <w:rFonts w:asciiTheme="majorBidi" w:hAnsiTheme="majorBidi" w:cstheme="majorBidi"/>
           <w:sz w:val="24"/>
           <w:szCs w:val="24"/>
           <w:rtl/>
@@ -18591,6 +19428,7 @@
           <w:sz w:val="24"/>
           <w:szCs w:val="24"/>
         </w:rPr>
+        <w:lastRenderedPageBreak/>
         <w:t xml:space="preserve">The </w:t>
       </w:r>
       <w:r>
@@ -18599,15 +19437,33 @@
           <w:sz w:val="24"/>
           <w:szCs w:val="24"/>
         </w:rPr>
-        <w:t>write_data</w:t>
-      </w:r>
-      <w:r>
-        <w:rPr>
-          <w:rFonts w:ascii="Consolas" w:hAnsi="Consolas" w:cstheme="majorBidi"/>
-          <w:sz w:val="24"/>
-          <w:szCs w:val="24"/>
-        </w:rPr>
-        <w:t>()</w:t>
+        <w:t>write_</w:t>
+      </w:r>
+      <w:proofErr w:type="gramStart"/>
+      <w:r>
+        <w:rPr>
+          <w:rFonts w:ascii="Consolas" w:hAnsi="Consolas" w:cstheme="majorBidi"/>
+          <w:sz w:val="24"/>
+          <w:szCs w:val="24"/>
+        </w:rPr>
+        <w:t>data</w:t>
+      </w:r>
+      <w:r>
+        <w:rPr>
+          <w:rFonts w:ascii="Consolas" w:hAnsi="Consolas" w:cstheme="majorBidi"/>
+          <w:sz w:val="24"/>
+          <w:szCs w:val="24"/>
+        </w:rPr>
+        <w:t>(</w:t>
+      </w:r>
+      <w:proofErr w:type="gramEnd"/>
+      <w:r>
+        <w:rPr>
+          <w:rFonts w:ascii="Consolas" w:hAnsi="Consolas" w:cstheme="majorBidi"/>
+          <w:sz w:val="24"/>
+          <w:szCs w:val="24"/>
+        </w:rPr>
+        <w:t>)</w:t>
       </w:r>
       <w:r>
         <w:rPr>
@@ -18640,13 +19496,23 @@
         </w:rPr>
         <w:t xml:space="preserve">The script iterates over each line in the input file using </w:t>
       </w:r>
-      <w:r>
-        <w:rPr>
-          <w:rFonts w:ascii="Consolas" w:hAnsi="Consolas" w:cstheme="majorBidi"/>
-          <w:sz w:val="24"/>
-          <w:szCs w:val="24"/>
-        </w:rPr>
-        <w:t>fileinput.input()</w:t>
+      <w:proofErr w:type="gramStart"/>
+      <w:r>
+        <w:rPr>
+          <w:rFonts w:ascii="Consolas" w:hAnsi="Consolas" w:cstheme="majorBidi"/>
+          <w:sz w:val="24"/>
+          <w:szCs w:val="24"/>
+        </w:rPr>
+        <w:t>fileinput.input</w:t>
+      </w:r>
+      <w:proofErr w:type="gramEnd"/>
+      <w:r>
+        <w:rPr>
+          <w:rFonts w:ascii="Consolas" w:hAnsi="Consolas" w:cstheme="majorBidi"/>
+          <w:sz w:val="24"/>
+          <w:szCs w:val="24"/>
+        </w:rPr>
+        <w:t>()</w:t>
       </w:r>
       <w:r>
         <w:rPr>
@@ -18717,15 +19583,33 @@
           <w:sz w:val="24"/>
           <w:szCs w:val="24"/>
         </w:rPr>
-        <w:t>write_data</w:t>
-      </w:r>
-      <w:r>
-        <w:rPr>
-          <w:rFonts w:ascii="Consolas" w:hAnsi="Consolas" w:cstheme="majorBidi"/>
-          <w:sz w:val="24"/>
-          <w:szCs w:val="24"/>
-        </w:rPr>
-        <w:t>()</w:t>
+        <w:t>write_</w:t>
+      </w:r>
+      <w:proofErr w:type="gramStart"/>
+      <w:r>
+        <w:rPr>
+          <w:rFonts w:ascii="Consolas" w:hAnsi="Consolas" w:cstheme="majorBidi"/>
+          <w:sz w:val="24"/>
+          <w:szCs w:val="24"/>
+        </w:rPr>
+        <w:t>data</w:t>
+      </w:r>
+      <w:r>
+        <w:rPr>
+          <w:rFonts w:ascii="Consolas" w:hAnsi="Consolas" w:cstheme="majorBidi"/>
+          <w:sz w:val="24"/>
+          <w:szCs w:val="24"/>
+        </w:rPr>
+        <w:t>(</w:t>
+      </w:r>
+      <w:proofErr w:type="gramEnd"/>
+      <w:r>
+        <w:rPr>
+          <w:rFonts w:ascii="Consolas" w:hAnsi="Consolas" w:cstheme="majorBidi"/>
+          <w:sz w:val="24"/>
+          <w:szCs w:val="24"/>
+        </w:rPr>
+        <w:t>)</w:t>
       </w:r>
       <w:r>
         <w:rPr>
@@ -18811,7 +19695,6 @@
           <w:sz w:val="24"/>
           <w:szCs w:val="24"/>
         </w:rPr>
-        <w:lastRenderedPageBreak/>
         <w:t xml:space="preserve">After processing all the lines, the script calls the </w:t>
       </w:r>
       <w:r>
@@ -18820,15 +19703,33 @@
           <w:sz w:val="24"/>
           <w:szCs w:val="24"/>
         </w:rPr>
-        <w:t>write_data</w:t>
-      </w:r>
-      <w:r>
-        <w:rPr>
-          <w:rFonts w:ascii="Consolas" w:hAnsi="Consolas" w:cstheme="majorBidi"/>
-          <w:sz w:val="24"/>
-          <w:szCs w:val="24"/>
-        </w:rPr>
-        <w:t>()</w:t>
+        <w:t>write_</w:t>
+      </w:r>
+      <w:proofErr w:type="gramStart"/>
+      <w:r>
+        <w:rPr>
+          <w:rFonts w:ascii="Consolas" w:hAnsi="Consolas" w:cstheme="majorBidi"/>
+          <w:sz w:val="24"/>
+          <w:szCs w:val="24"/>
+        </w:rPr>
+        <w:t>data</w:t>
+      </w:r>
+      <w:r>
+        <w:rPr>
+          <w:rFonts w:ascii="Consolas" w:hAnsi="Consolas" w:cstheme="majorBidi"/>
+          <w:sz w:val="24"/>
+          <w:szCs w:val="24"/>
+        </w:rPr>
+        <w:t>(</w:t>
+      </w:r>
+      <w:proofErr w:type="gramEnd"/>
+      <w:r>
+        <w:rPr>
+          <w:rFonts w:ascii="Consolas" w:hAnsi="Consolas" w:cstheme="majorBidi"/>
+          <w:sz w:val="24"/>
+          <w:szCs w:val="24"/>
+        </w:rPr>
+        <w:t>)</w:t>
       </w:r>
       <w:r>
         <w:rPr>
@@ -18967,6 +19868,473 @@
         <w:jc w:val="both"/>
         <w:rPr>
           <w:rFonts w:asciiTheme="majorBidi" w:hAnsiTheme="majorBidi" w:cstheme="majorBidi"/>
+          <w:sz w:val="24"/>
+          <w:szCs w:val="24"/>
+        </w:rPr>
+      </w:pPr>
+      <w:r>
+        <w:rPr>
+          <w:rFonts w:asciiTheme="majorBidi" w:hAnsiTheme="majorBidi" w:cstheme="majorBidi"/>
+          <w:sz w:val="24"/>
+          <w:szCs w:val="24"/>
+        </w:rPr>
+        <w:t xml:space="preserve">This Makefile orchestrates a sequence of instructions required to execute C or assembly code on the phoeniX processor. The process begins by compiling the C code, along with the </w:t>
+      </w:r>
+      <w:r>
+        <w:rPr>
+          <w:rFonts w:ascii="Consolas" w:hAnsi="Consolas" w:cstheme="majorBidi"/>
+          <w:sz w:val="24"/>
+          <w:szCs w:val="24"/>
+        </w:rPr>
+        <w:t>syscall.c</w:t>
+      </w:r>
+      <w:r>
+        <w:rPr>
+          <w:rFonts w:asciiTheme="majorBidi" w:hAnsiTheme="majorBidi" w:cstheme="majorBidi"/>
+          <w:sz w:val="24"/>
+          <w:szCs w:val="24"/>
+        </w:rPr>
+        <w:t xml:space="preserve"> and </w:t>
+      </w:r>
+      <w:proofErr w:type="gramStart"/>
+      <w:r>
+        <w:rPr>
+          <w:rFonts w:ascii="Consolas" w:hAnsi="Consolas" w:cstheme="majorBidi"/>
+          <w:sz w:val="24"/>
+          <w:szCs w:val="24"/>
+        </w:rPr>
+        <w:t>start.s</w:t>
+      </w:r>
+      <w:proofErr w:type="gramEnd"/>
+      <w:r>
+        <w:rPr>
+          <w:rFonts w:asciiTheme="majorBidi" w:hAnsiTheme="majorBidi" w:cstheme="majorBidi"/>
+          <w:sz w:val="24"/>
+          <w:szCs w:val="24"/>
+        </w:rPr>
+        <w:t xml:space="preserve"> scripts, using the RISC-V GCC compiler toolchain. These individual components are then linked together using the linker scripts provided in the </w:t>
+      </w:r>
+      <w:r>
+        <w:rPr>
+          <w:rFonts w:ascii="Consolas" w:hAnsi="Consolas" w:cstheme="majorBidi"/>
+          <w:sz w:val="24"/>
+          <w:szCs w:val="24"/>
+        </w:rPr>
+        <w:t>Firmware</w:t>
+      </w:r>
+      <w:r>
+        <w:rPr>
+          <w:rFonts w:asciiTheme="majorBidi" w:hAnsiTheme="majorBidi" w:cstheme="majorBidi"/>
+          <w:sz w:val="24"/>
+          <w:szCs w:val="24"/>
+        </w:rPr>
+        <w:t xml:space="preserve"> directory, as previously described. The resulting output is a firmware file that undergoes conversion into a format compatible with the phoeniX processor's instruction memory</w:t>
+      </w:r>
+      <w:r>
+        <w:rPr>
+          <w:rFonts w:asciiTheme="majorBidi" w:hAnsiTheme="majorBidi" w:cstheme="majorBidi"/>
+          <w:sz w:val="24"/>
+          <w:szCs w:val="24"/>
+        </w:rPr>
+        <w:t xml:space="preserve"> using the </w:t>
+      </w:r>
+      <w:r>
+        <w:rPr>
+          <w:rFonts w:ascii="Consolas" w:hAnsi="Consolas" w:cstheme="majorBidi"/>
+          <w:sz w:val="24"/>
+          <w:szCs w:val="24"/>
+        </w:rPr>
+        <w:t>hex_convertor.py</w:t>
+      </w:r>
+      <w:r>
+        <w:rPr>
+          <w:rFonts w:asciiTheme="majorBidi" w:hAnsiTheme="majorBidi" w:cstheme="majorBidi"/>
+          <w:sz w:val="24"/>
+          <w:szCs w:val="24"/>
+        </w:rPr>
+        <w:t xml:space="preserve"> Python script</w:t>
+      </w:r>
+      <w:r>
+        <w:rPr>
+          <w:rFonts w:asciiTheme="majorBidi" w:hAnsiTheme="majorBidi" w:cstheme="majorBidi"/>
+          <w:sz w:val="24"/>
+          <w:szCs w:val="24"/>
+        </w:rPr>
+        <w:t>. Ultimately, this Makefile streamlines the compilation, linking, and preparation of the firmware to seamlessly enable code execution on the phoeniX processor.</w:t>
+      </w:r>
+      <w:r>
+        <w:rPr>
+          <w:rFonts w:asciiTheme="majorBidi" w:hAnsiTheme="majorBidi" w:cstheme="majorBidi"/>
+          <w:sz w:val="24"/>
+          <w:szCs w:val="24"/>
+        </w:rPr>
+        <w:t xml:space="preserve"> Next step after preparing the firmware to be executed is giving the created file to the testbench of phoeniX processor which takes responsibility for memory interfaces in this processor simulation flow.</w:t>
+      </w:r>
+      <w:r>
+        <w:rPr>
+          <w:rFonts w:asciiTheme="majorBidi" w:hAnsiTheme="majorBidi" w:cstheme="majorBidi"/>
+          <w:sz w:val="24"/>
+          <w:szCs w:val="24"/>
+        </w:rPr>
+        <w:t xml:space="preserve"> The firmware file will be given to the testbench and it will be executed on the core using iVerilog commands in the Makefile. In the end, GTKWave will open the waveform of the processor executing the given codes. You can see a complete view of the data flow in the processor and the internal signals while it is executing the C and assembly code.</w:t>
+      </w:r>
+    </w:p>
+    <w:p>
+      <w:pPr>
+        <w:jc w:val="both"/>
+        <w:rPr>
+          <w:rFonts w:asciiTheme="majorBidi" w:hAnsiTheme="majorBidi" w:cstheme="majorBidi"/>
+          <w:sz w:val="24"/>
+          <w:szCs w:val="24"/>
+        </w:rPr>
+      </w:pPr>
+    </w:p>
+    <w:p>
+      <w:pPr>
+        <w:jc w:val="both"/>
+        <w:rPr>
+          <w:rFonts w:asciiTheme="majorBidi" w:hAnsiTheme="majorBidi" w:cstheme="majorBidi"/>
+          <w:sz w:val="24"/>
+          <w:szCs w:val="24"/>
+        </w:rPr>
+      </w:pPr>
+      <w:r>
+        <w:rPr>
+          <w:rFonts w:asciiTheme="majorBidi" w:hAnsiTheme="majorBidi" w:cstheme="majorBidi"/>
+          <w:sz w:val="24"/>
+          <w:szCs w:val="24"/>
+        </w:rPr>
+        <w:sym w:font="Symbol" w:char="F0AE"/>
+      </w:r>
+      <w:r>
+        <w:rPr>
+          <w:rFonts w:asciiTheme="majorBidi" w:hAnsiTheme="majorBidi" w:cstheme="majorBidi"/>
+          <w:sz w:val="24"/>
+          <w:szCs w:val="24"/>
+        </w:rPr>
+        <w:t xml:space="preserve"> </w:t>
+      </w:r>
+      <w:r>
+        <w:rPr>
+          <w:rFonts w:asciiTheme="majorBidi" w:hAnsiTheme="majorBidi" w:cstheme="majorBidi"/>
+          <w:sz w:val="24"/>
+          <w:szCs w:val="24"/>
+        </w:rPr>
+        <w:t>Running Sample Codes:</w:t>
+      </w:r>
+    </w:p>
+    <w:p>
+      <w:pPr>
+        <w:jc w:val="both"/>
+        <w:rPr>
+          <w:rFonts w:asciiTheme="majorBidi" w:hAnsiTheme="majorBidi" w:cstheme="majorBidi"/>
+          <w:sz w:val="24"/>
+          <w:szCs w:val="24"/>
+        </w:rPr>
+      </w:pPr>
+      <w:r>
+        <w:rPr>
+          <w:rFonts w:asciiTheme="majorBidi" w:hAnsiTheme="majorBidi" w:cstheme="majorBidi"/>
+          <w:sz w:val="24"/>
+          <w:szCs w:val="24"/>
+        </w:rPr>
+        <w:t xml:space="preserve">The directory </w:t>
+      </w:r>
+      <w:r>
+        <w:rPr>
+          <w:rFonts w:ascii="Consolas" w:hAnsi="Consolas" w:cstheme="majorBidi"/>
+          <w:sz w:val="24"/>
+          <w:szCs w:val="24"/>
+        </w:rPr>
+        <w:t>Software</w:t>
+      </w:r>
+      <w:r>
+        <w:rPr>
+          <w:rFonts w:asciiTheme="majorBidi" w:hAnsiTheme="majorBidi" w:cstheme="majorBidi"/>
+          <w:sz w:val="24"/>
+          <w:szCs w:val="24"/>
+        </w:rPr>
+        <w:t xml:space="preserve"> contains sample codes for some conventional programs and algorithms in both Assemb</w:t>
+      </w:r>
+      <w:r>
+        <w:rPr>
+          <w:rFonts w:asciiTheme="majorBidi" w:hAnsiTheme="majorBidi" w:cstheme="majorBidi"/>
+          <w:sz w:val="24"/>
+          <w:szCs w:val="24"/>
+        </w:rPr>
+        <w:t xml:space="preserve">ly and C which can be found in </w:t>
+      </w:r>
+      <w:r>
+        <w:rPr>
+          <w:rFonts w:ascii="Consolas" w:hAnsi="Consolas" w:cstheme="majorBidi"/>
+          <w:sz w:val="24"/>
+          <w:szCs w:val="24"/>
+        </w:rPr>
+        <w:t xml:space="preserve">Sample_Assembly_Codes </w:t>
+      </w:r>
+      <w:r>
+        <w:rPr>
+          <w:rFonts w:asciiTheme="majorBidi" w:hAnsiTheme="majorBidi" w:cstheme="majorBidi"/>
+          <w:sz w:val="24"/>
+          <w:szCs w:val="24"/>
+        </w:rPr>
+        <w:t xml:space="preserve">and </w:t>
+      </w:r>
+      <w:r>
+        <w:rPr>
+          <w:rFonts w:ascii="Consolas" w:hAnsi="Consolas" w:cstheme="majorBidi"/>
+          <w:sz w:val="24"/>
+          <w:szCs w:val="24"/>
+        </w:rPr>
+        <w:t>Sample_C_Codes</w:t>
+      </w:r>
+      <w:r>
+        <w:rPr>
+          <w:rFonts w:asciiTheme="majorBidi" w:hAnsiTheme="majorBidi" w:cstheme="majorBidi"/>
+          <w:sz w:val="24"/>
+          <w:szCs w:val="24"/>
+        </w:rPr>
+        <w:t xml:space="preserve"> </w:t>
+      </w:r>
+      <w:r>
+        <w:rPr>
+          <w:rFonts w:asciiTheme="majorBidi" w:hAnsiTheme="majorBidi" w:cstheme="majorBidi"/>
+          <w:sz w:val="24"/>
+          <w:szCs w:val="24"/>
+        </w:rPr>
+        <w:t xml:space="preserve">sub-directories respectively. </w:t>
+      </w:r>
+    </w:p>
+    <w:p>
+      <w:pPr>
+        <w:jc w:val="both"/>
+        <w:rPr>
+          <w:rFonts w:asciiTheme="majorBidi" w:hAnsiTheme="majorBidi" w:cstheme="majorBidi"/>
+          <w:sz w:val="24"/>
+          <w:szCs w:val="24"/>
+        </w:rPr>
+      </w:pPr>
+      <w:r>
+        <w:rPr>
+          <w:rFonts w:asciiTheme="majorBidi" w:hAnsiTheme="majorBidi" w:cstheme="majorBidi"/>
+          <w:sz w:val="24"/>
+          <w:szCs w:val="24"/>
+        </w:rPr>
+        <w:lastRenderedPageBreak/>
+        <w:t>phoeniX convention for naming projects is as follows; The main source file of the projec</w:t>
+      </w:r>
+      <w:r>
+        <w:rPr>
+          <w:rFonts w:asciiTheme="majorBidi" w:hAnsiTheme="majorBidi" w:cstheme="majorBidi"/>
+          <w:sz w:val="24"/>
+          <w:szCs w:val="24"/>
+        </w:rPr>
+        <w:t>t is named as {</w:t>
+      </w:r>
+      <w:r>
+        <w:rPr>
+          <w:rFonts w:ascii="Consolas" w:hAnsi="Consolas" w:cstheme="majorBidi"/>
+          <w:sz w:val="24"/>
+          <w:szCs w:val="24"/>
+        </w:rPr>
+        <w:t xml:space="preserve">project.c} </w:t>
+      </w:r>
+      <w:r>
+        <w:rPr>
+          <w:rFonts w:asciiTheme="majorBidi" w:hAnsiTheme="majorBidi" w:cstheme="majorBidi"/>
+          <w:sz w:val="24"/>
+          <w:szCs w:val="24"/>
+        </w:rPr>
+        <w:t xml:space="preserve">or </w:t>
+      </w:r>
+      <w:r>
+        <w:rPr>
+          <w:rFonts w:ascii="Consolas" w:hAnsi="Consolas" w:cstheme="majorBidi"/>
+          <w:sz w:val="24"/>
+          <w:szCs w:val="24"/>
+        </w:rPr>
+        <w:t>{</w:t>
+      </w:r>
+      <w:proofErr w:type="gramStart"/>
+      <w:r>
+        <w:rPr>
+          <w:rFonts w:ascii="Consolas" w:hAnsi="Consolas" w:cstheme="majorBidi"/>
+          <w:sz w:val="24"/>
+          <w:szCs w:val="24"/>
+        </w:rPr>
+        <w:t>project.s</w:t>
+      </w:r>
+      <w:proofErr w:type="gramEnd"/>
+      <w:r>
+        <w:rPr>
+          <w:rFonts w:ascii="Consolas" w:hAnsi="Consolas" w:cstheme="majorBidi"/>
+          <w:sz w:val="24"/>
+          <w:szCs w:val="24"/>
+        </w:rPr>
+        <w:t>}</w:t>
+      </w:r>
+      <w:r>
+        <w:rPr>
+          <w:rFonts w:asciiTheme="majorBidi" w:hAnsiTheme="majorBidi" w:cstheme="majorBidi"/>
+          <w:sz w:val="24"/>
+          <w:szCs w:val="24"/>
+        </w:rPr>
+        <w:t xml:space="preserve">. This file along other required source files are kept in one directory which has the same name as the project itself, i.e. </w:t>
+      </w:r>
+      <w:r>
+        <w:rPr>
+          <w:rFonts w:ascii="Consolas" w:hAnsi="Consolas" w:cstheme="majorBidi"/>
+          <w:sz w:val="24"/>
+          <w:szCs w:val="24"/>
+        </w:rPr>
+        <w:t>project</w:t>
+      </w:r>
+      <w:r>
+        <w:rPr>
+          <w:rFonts w:asciiTheme="majorBidi" w:hAnsiTheme="majorBidi" w:cstheme="majorBidi"/>
+          <w:sz w:val="24"/>
+          <w:szCs w:val="24"/>
+        </w:rPr>
+        <w:t>.</w:t>
+      </w:r>
+    </w:p>
+    <w:p>
+      <w:pPr>
+        <w:jc w:val="both"/>
+        <w:rPr>
+          <w:rFonts w:asciiTheme="majorBidi" w:hAnsiTheme="majorBidi" w:cstheme="majorBidi"/>
+          <w:sz w:val="24"/>
+          <w:szCs w:val="24"/>
+        </w:rPr>
+      </w:pPr>
+      <w:r>
+        <w:rPr>
+          <w:rFonts w:asciiTheme="majorBidi" w:hAnsiTheme="majorBidi" w:cstheme="majorBidi"/>
+          <w:sz w:val="24"/>
+          <w:szCs w:val="24"/>
+        </w:rPr>
+        <w:t>Sample proj</w:t>
+      </w:r>
+      <w:r>
+        <w:rPr>
+          <w:rFonts w:asciiTheme="majorBidi" w:hAnsiTheme="majorBidi" w:cstheme="majorBidi"/>
+          <w:sz w:val="24"/>
+          <w:szCs w:val="24"/>
+        </w:rPr>
+        <w:t xml:space="preserve">ects provided at this time are </w:t>
+      </w:r>
+      <w:r>
+        <w:rPr>
+          <w:rFonts w:ascii="Consolas" w:hAnsi="Consolas" w:cstheme="majorBidi"/>
+          <w:sz w:val="24"/>
+          <w:szCs w:val="24"/>
+        </w:rPr>
+        <w:t>bubble_sort</w:t>
+      </w:r>
+      <w:r>
+        <w:rPr>
+          <w:rFonts w:asciiTheme="majorBidi" w:hAnsiTheme="majorBidi" w:cstheme="majorBidi"/>
+          <w:sz w:val="24"/>
+          <w:szCs w:val="24"/>
+        </w:rPr>
+        <w:t xml:space="preserve">, </w:t>
+      </w:r>
+      <w:r>
+        <w:rPr>
+          <w:rFonts w:ascii="Consolas" w:hAnsi="Consolas" w:cstheme="majorBidi"/>
+          <w:sz w:val="24"/>
+          <w:szCs w:val="24"/>
+        </w:rPr>
+        <w:t>fibonacci</w:t>
+      </w:r>
+      <w:r>
+        <w:rPr>
+          <w:rFonts w:asciiTheme="majorBidi" w:hAnsiTheme="majorBidi" w:cstheme="majorBidi"/>
+          <w:sz w:val="24"/>
+          <w:szCs w:val="24"/>
+        </w:rPr>
+        <w:t xml:space="preserve">, </w:t>
+      </w:r>
+      <w:r>
+        <w:rPr>
+          <w:rFonts w:ascii="Consolas" w:hAnsi="Consolas" w:cstheme="majorBidi"/>
+          <w:sz w:val="24"/>
+          <w:szCs w:val="24"/>
+        </w:rPr>
+        <w:t>find_max_array</w:t>
+      </w:r>
+      <w:r>
+        <w:rPr>
+          <w:rFonts w:asciiTheme="majorBidi" w:hAnsiTheme="majorBidi" w:cstheme="majorBidi"/>
+          <w:sz w:val="24"/>
+          <w:szCs w:val="24"/>
+        </w:rPr>
+        <w:t xml:space="preserve">, </w:t>
+      </w:r>
+      <w:r>
+        <w:rPr>
+          <w:rFonts w:ascii="Consolas" w:hAnsi="Consolas" w:cstheme="majorBidi"/>
+          <w:sz w:val="24"/>
+          <w:szCs w:val="24"/>
+        </w:rPr>
+        <w:t>sum1ton</w:t>
+      </w:r>
+      <w:r>
+        <w:rPr>
+          <w:rFonts w:asciiTheme="majorBidi" w:hAnsiTheme="majorBidi" w:cstheme="majorBidi"/>
+          <w:sz w:val="24"/>
+          <w:szCs w:val="24"/>
+        </w:rPr>
+        <w:t>.</w:t>
+      </w:r>
+    </w:p>
+    <w:p>
+      <w:pPr>
+        <w:jc w:val="both"/>
+        <w:rPr>
+          <w:rFonts w:asciiTheme="majorBidi" w:hAnsiTheme="majorBidi" w:cstheme="majorBidi"/>
+          <w:sz w:val="24"/>
+          <w:szCs w:val="24"/>
+        </w:rPr>
+      </w:pPr>
+      <w:r>
+        <w:rPr>
+          <w:rFonts w:asciiTheme="majorBidi" w:hAnsiTheme="majorBidi" w:cstheme="majorBidi"/>
+          <w:sz w:val="24"/>
+          <w:szCs w:val="24"/>
+        </w:rPr>
+        <w:t>To run any of th</w:t>
+      </w:r>
+      <w:r>
+        <w:rPr>
+          <w:rFonts w:asciiTheme="majorBidi" w:hAnsiTheme="majorBidi" w:cstheme="majorBidi"/>
+          <w:sz w:val="24"/>
+          <w:szCs w:val="24"/>
+        </w:rPr>
+        <w:t xml:space="preserve">ese sample projects simply run </w:t>
+      </w:r>
+      <w:r>
+        <w:rPr>
+          <w:rFonts w:ascii="Consolas" w:hAnsi="Consolas" w:cstheme="majorBidi"/>
+          <w:sz w:val="24"/>
+          <w:szCs w:val="24"/>
+        </w:rPr>
+        <w:t>make sample</w:t>
+      </w:r>
+      <w:r>
+        <w:rPr>
+          <w:rFonts w:asciiTheme="majorBidi" w:hAnsiTheme="majorBidi" w:cstheme="majorBidi"/>
+          <w:sz w:val="24"/>
+          <w:szCs w:val="24"/>
+        </w:rPr>
+        <w:t xml:space="preserve"> followed by the name of the project passed as a variable named project to the Makefile.</w:t>
+      </w:r>
+    </w:p>
+    <w:p>
+      <w:pPr>
+        <w:jc w:val="both"/>
+        <w:rPr>
+          <w:rFonts w:asciiTheme="majorBidi" w:hAnsiTheme="majorBidi" w:cstheme="majorBidi"/>
           <w:sz w:val="32"/>
           <w:szCs w:val="32"/>
         </w:rPr>
@@ -18974,116 +20342,1256 @@
       <w:r>
         <w:rPr>
           <w:rFonts w:asciiTheme="majorBidi" w:hAnsiTheme="majorBidi" w:cstheme="majorBidi"/>
-          <w:sz w:val="24"/>
-          <w:szCs w:val="24"/>
-        </w:rPr>
-        <w:t xml:space="preserve">This Makefile orchestrates a sequence of instructions required to execute C or assembly code on the phoeniX processor. The process begins by compiling the C code, along with the </w:t>
-      </w:r>
-      <w:r>
-        <w:rPr>
-          <w:rFonts w:ascii="Consolas" w:hAnsi="Consolas" w:cstheme="majorBidi"/>
-          <w:sz w:val="24"/>
-          <w:szCs w:val="24"/>
-        </w:rPr>
-        <w:t>syscall.c</w:t>
-      </w:r>
-      <w:r>
-        <w:rPr>
-          <w:rFonts w:asciiTheme="majorBidi" w:hAnsiTheme="majorBidi" w:cstheme="majorBidi"/>
-          <w:sz w:val="24"/>
-          <w:szCs w:val="24"/>
-        </w:rPr>
-        <w:t xml:space="preserve"> and </w:t>
-      </w:r>
-      <w:r>
-        <w:rPr>
-          <w:rFonts w:ascii="Consolas" w:hAnsi="Consolas" w:cstheme="majorBidi"/>
-          <w:sz w:val="24"/>
-          <w:szCs w:val="24"/>
-        </w:rPr>
-        <w:t>start.s</w:t>
-      </w:r>
-      <w:r>
-        <w:rPr>
-          <w:rFonts w:asciiTheme="majorBidi" w:hAnsiTheme="majorBidi" w:cstheme="majorBidi"/>
-          <w:sz w:val="24"/>
-          <w:szCs w:val="24"/>
-        </w:rPr>
-        <w:t xml:space="preserve"> scripts, using the RISC-V GCC compiler toolchain. These individual components are then linked together using the linker scripts provided in the </w:t>
-      </w:r>
-      <w:r>
-        <w:rPr>
-          <w:rFonts w:ascii="Consolas" w:hAnsi="Consolas" w:cstheme="majorBidi"/>
-          <w:sz w:val="24"/>
-          <w:szCs w:val="24"/>
-        </w:rPr>
-        <w:t>Firmware</w:t>
-      </w:r>
-      <w:r>
-        <w:rPr>
-          <w:rFonts w:asciiTheme="majorBidi" w:hAnsiTheme="majorBidi" w:cstheme="majorBidi"/>
-          <w:sz w:val="24"/>
-          <w:szCs w:val="24"/>
-        </w:rPr>
-        <w:t xml:space="preserve"> directory, as previously described. The resulting output is a firmware file that undergoes conversion into a format compatible with the phoeniX processor's instruction memory</w:t>
-      </w:r>
-      <w:r>
-        <w:rPr>
-          <w:rFonts w:asciiTheme="majorBidi" w:hAnsiTheme="majorBidi" w:cstheme="majorBidi"/>
-          <w:sz w:val="24"/>
-          <w:szCs w:val="24"/>
-        </w:rPr>
-        <w:t xml:space="preserve"> using the </w:t>
-      </w:r>
-      <w:r>
-        <w:rPr>
-          <w:rFonts w:ascii="Consolas" w:hAnsi="Consolas" w:cstheme="majorBidi"/>
-          <w:sz w:val="24"/>
-          <w:szCs w:val="24"/>
-        </w:rPr>
-        <w:t>hex_convertor.py</w:t>
-      </w:r>
-      <w:r>
-        <w:rPr>
-          <w:rFonts w:asciiTheme="majorBidi" w:hAnsiTheme="majorBidi" w:cstheme="majorBidi"/>
-          <w:sz w:val="24"/>
-          <w:szCs w:val="24"/>
-        </w:rPr>
-        <w:t xml:space="preserve"> Python script</w:t>
-      </w:r>
-      <w:r>
-        <w:rPr>
-          <w:rFonts w:asciiTheme="majorBidi" w:hAnsiTheme="majorBidi" w:cstheme="majorBidi"/>
-          <w:sz w:val="24"/>
-          <w:szCs w:val="24"/>
-        </w:rPr>
-        <w:t>. Ultimately, this Makefile streamlines the compilation, linking, and preparation of the firmware to seamlessly enable code execution on the phoeniX processor.</w:t>
-      </w:r>
-      <w:r>
-        <w:rPr>
-          <w:rFonts w:asciiTheme="majorBidi" w:hAnsiTheme="majorBidi" w:cstheme="majorBidi"/>
-          <w:sz w:val="24"/>
-          <w:szCs w:val="24"/>
-        </w:rPr>
-        <w:t xml:space="preserve"> Next step after preparing the firmware to be executed is giving the created file to the testbench of phoeniX processor which takes responsibility for memory interfaces in this processor simulation flow.</w:t>
-      </w:r>
-      <w:r>
-        <w:rPr>
-          <w:rFonts w:asciiTheme="majorBidi" w:hAnsiTheme="majorBidi" w:cstheme="majorBidi"/>
-          <w:sz w:val="24"/>
-          <w:szCs w:val="24"/>
-        </w:rPr>
-        <w:t xml:space="preserve"> The firmware file will be given to the testbench and it will be executed on the core using iVerilog commands in the Makefile. In the end, GTKWave will open the waveform of the processor executing the given codes. You can see a complete view of the data flow in the processor and the internal signals while it is executing the C and assembly code.</w:t>
-      </w:r>
-    </w:p>
-    <w:p>
-      <w:pPr>
+          <w:noProof/>
+          <w:sz w:val="24"/>
+          <w:szCs w:val="24"/>
+        </w:rPr>
+        <mc:AlternateContent>
+          <mc:Choice Requires="wps">
+            <w:drawing>
+              <wp:anchor distT="45720" distB="45720" distL="114300" distR="114300" simplePos="0" relativeHeight="251685888" behindDoc="0" locked="0" layoutInCell="1" allowOverlap="1" wp14:anchorId="5009FF1A" wp14:editId="2A8C6CED">
+                <wp:simplePos x="0" y="0"/>
+                <wp:positionH relativeFrom="margin">
+                  <wp:align>center</wp:align>
+                </wp:positionH>
+                <wp:positionV relativeFrom="paragraph">
+                  <wp:posOffset>283210</wp:posOffset>
+                </wp:positionV>
+                <wp:extent cx="6248400" cy="350520"/>
+                <wp:effectExtent l="0" t="0" r="0" b="0"/>
+                <wp:wrapSquare wrapText="bothSides"/>
+                <wp:docPr id="7" name="Text Box 2"/>
+                <wp:cNvGraphicFramePr>
+                  <a:graphicFrameLocks xmlns:a="http://schemas.openxmlformats.org/drawingml/2006/main"/>
+                </wp:cNvGraphicFramePr>
+                <a:graphic xmlns:a="http://schemas.openxmlformats.org/drawingml/2006/main">
+                  <a:graphicData uri="http://schemas.microsoft.com/office/word/2010/wordprocessingShape">
+                    <wps:wsp>
+                      <wps:cNvSpPr txBox="1">
+                        <a:spLocks noChangeArrowheads="1"/>
+                      </wps:cNvSpPr>
+                      <wps:spPr bwMode="auto">
+                        <a:xfrm>
+                          <a:off x="0" y="0"/>
+                          <a:ext cx="6248400" cy="350520"/>
+                        </a:xfrm>
+                        <a:prstGeom prst="rect">
+                          <a:avLst/>
+                        </a:prstGeom>
+                        <a:solidFill>
+                          <a:schemeClr val="bg1">
+                            <a:lumMod val="95000"/>
+                          </a:schemeClr>
+                        </a:solidFill>
+                        <a:ln w="9525">
+                          <a:noFill/>
+                          <a:miter lim="800000"/>
+                          <a:headEnd/>
+                          <a:tailEnd/>
+                        </a:ln>
+                      </wps:spPr>
+                      <wps:txbx>
+                        <w:txbxContent>
+                          <w:p>
+                            <w:pPr>
+                              <w:rPr>
+                                <w:rFonts w:ascii="Consolas" w:hAnsi="Consolas"/>
+                                <w:color w:val="595959" w:themeColor="text1" w:themeTint="A6"/>
+                              </w:rPr>
+                            </w:pPr>
+                            <w:r>
+                              <w:rPr>
+                                <w:rFonts w:ascii="Consolas" w:hAnsi="Consolas"/>
+                                <w:color w:val="595959" w:themeColor="text1" w:themeTint="A6"/>
+                              </w:rPr>
+                              <w:t>make</w:t>
+                            </w:r>
+                            <w:r>
+                              <w:rPr>
+                                <w:rFonts w:ascii="Consolas" w:hAnsi="Consolas"/>
+                                <w:color w:val="595959" w:themeColor="text1" w:themeTint="A6"/>
+                              </w:rPr>
+                              <w:tab/>
+                            </w:r>
+                            <w:r>
+                              <w:rPr>
+                                <w:rFonts w:ascii="Consolas" w:hAnsi="Consolas"/>
+                                <w:color w:val="595959" w:themeColor="text1" w:themeTint="A6"/>
+                              </w:rPr>
+                              <w:tab/>
+                              <w:t>sample</w:t>
+                            </w:r>
+                            <w:r>
+                              <w:rPr>
+                                <w:rFonts w:ascii="Consolas" w:hAnsi="Consolas"/>
+                                <w:color w:val="595959" w:themeColor="text1" w:themeTint="A6"/>
+                              </w:rPr>
+                              <w:tab/>
+                              <w:t>project={project}</w:t>
+                            </w:r>
+                          </w:p>
+                          <w:p>
+                            <w:pPr>
+                              <w:rPr>
+                                <w:rFonts w:ascii="Consolas" w:hAnsi="Consolas"/>
+                                <w:color w:val="595959" w:themeColor="text1" w:themeTint="A6"/>
+                              </w:rPr>
+                            </w:pPr>
+                          </w:p>
+                        </w:txbxContent>
+                      </wps:txbx>
+                      <wps:bodyPr rot="0" vert="horz" wrap="square" lIns="91440" tIns="45720" rIns="91440" bIns="45720" anchor="t" anchorCtr="0">
+                        <a:noAutofit/>
+                      </wps:bodyPr>
+                    </wps:wsp>
+                  </a:graphicData>
+                </a:graphic>
+                <wp14:sizeRelH relativeFrom="margin">
+                  <wp14:pctWidth>0</wp14:pctWidth>
+                </wp14:sizeRelH>
+                <wp14:sizeRelV relativeFrom="margin">
+                  <wp14:pctHeight>0</wp14:pctHeight>
+                </wp14:sizeRelV>
+              </wp:anchor>
+            </w:drawing>
+          </mc:Choice>
+          <mc:Fallback>
+            <w:pict>
+              <v:shape w14:anchorId="5009FF1A" id="_x0000_s1035" type="#_x0000_t202" style="position:absolute;left:0;text-align:left;margin-left:0;margin-top:22.3pt;width:492pt;height:27.6pt;z-index:251685888;visibility:visible;mso-wrap-style:square;mso-width-percent:0;mso-height-percent:0;mso-wrap-distance-left:9pt;mso-wrap-distance-top:3.6pt;mso-wrap-distance-right:9pt;mso-wrap-distance-bottom:3.6pt;mso-position-horizontal:center;mso-position-horizontal-relative:margin;mso-position-vertical:absolute;mso-position-vertical-relative:text;mso-width-percent:0;mso-height-percent:0;mso-width-relative:margin;mso-height-relative:margin;v-text-anchor:top" o:gfxdata="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" fillcolor="#f2f2f2 [3052]" stroked="f">
+                <v:textbox>
+                  <w:txbxContent>
+                    <w:p>
+                      <w:pPr>
+                        <w:rPr>
+                          <w:rFonts w:ascii="Consolas" w:hAnsi="Consolas"/>
+                          <w:color w:val="595959" w:themeColor="text1" w:themeTint="A6"/>
+                        </w:rPr>
+                      </w:pPr>
+                      <w:r>
+                        <w:rPr>
+                          <w:rFonts w:ascii="Consolas" w:hAnsi="Consolas"/>
+                          <w:color w:val="595959" w:themeColor="text1" w:themeTint="A6"/>
+                        </w:rPr>
+                        <w:t>make</w:t>
+                      </w:r>
+                      <w:r>
+                        <w:rPr>
+                          <w:rFonts w:ascii="Consolas" w:hAnsi="Consolas"/>
+                          <w:color w:val="595959" w:themeColor="text1" w:themeTint="A6"/>
+                        </w:rPr>
+                        <w:tab/>
+                      </w:r>
+                      <w:r>
+                        <w:rPr>
+                          <w:rFonts w:ascii="Consolas" w:hAnsi="Consolas"/>
+                          <w:color w:val="595959" w:themeColor="text1" w:themeTint="A6"/>
+                        </w:rPr>
+                        <w:tab/>
+                        <w:t>sample</w:t>
+                      </w:r>
+                      <w:r>
+                        <w:rPr>
+                          <w:rFonts w:ascii="Consolas" w:hAnsi="Consolas"/>
+                          <w:color w:val="595959" w:themeColor="text1" w:themeTint="A6"/>
+                        </w:rPr>
+                        <w:tab/>
+                        <w:t>project={project}</w:t>
+                      </w:r>
+                    </w:p>
+                    <w:p>
+                      <w:pPr>
+                        <w:rPr>
+                          <w:rFonts w:ascii="Consolas" w:hAnsi="Consolas"/>
+                          <w:color w:val="595959" w:themeColor="text1" w:themeTint="A6"/>
+                        </w:rPr>
+                      </w:pPr>
+                    </w:p>
+                  </w:txbxContent>
+                </v:textbox>
+                <w10:wrap type="square" anchorx="margin"/>
+              </v:shape>
+            </w:pict>
+          </mc:Fallback>
+        </mc:AlternateContent>
+      </w:r>
+      <w:r>
+        <w:rPr>
+          <w:rFonts w:asciiTheme="majorBidi" w:hAnsiTheme="majorBidi" w:cstheme="majorBidi"/>
+          <w:sz w:val="24"/>
+          <w:szCs w:val="24"/>
+        </w:rPr>
+        <w:t xml:space="preserve">The input command format for the terminal follows </w:t>
+      </w:r>
+      <w:r>
+        <w:rPr>
+          <w:rFonts w:asciiTheme="majorBidi" w:hAnsiTheme="majorBidi" w:cstheme="majorBidi"/>
+          <w:sz w:val="24"/>
+          <w:szCs w:val="24"/>
+        </w:rPr>
+        <w:t>the structure illustrated below:</w:t>
+      </w:r>
+    </w:p>
+    <w:p>
+      <w:pPr>
+        <w:tabs>
+          <w:tab w:val="left" w:pos="624"/>
+          <w:tab w:val="center" w:pos="4680"/>
+        </w:tabs>
+        <w:rPr>
+          <w:rFonts w:asciiTheme="majorBidi" w:hAnsiTheme="majorBidi" w:cstheme="majorBidi"/>
+          <w:sz w:val="24"/>
+          <w:szCs w:val="24"/>
+        </w:rPr>
+      </w:pPr>
+      <w:r>
+        <w:rPr>
+          <w:rFonts w:asciiTheme="majorBidi" w:hAnsiTheme="majorBidi" w:cstheme="majorBidi"/>
+          <w:noProof/>
+          <w:sz w:val="24"/>
+          <w:szCs w:val="24"/>
+        </w:rPr>
+        <mc:AlternateContent>
+          <mc:Choice Requires="wps">
+            <w:drawing>
+              <wp:anchor distT="45720" distB="45720" distL="114300" distR="114300" simplePos="0" relativeHeight="251687936" behindDoc="0" locked="0" layoutInCell="1" allowOverlap="1" wp14:anchorId="65D9B04F" wp14:editId="6B4DC03B">
+                <wp:simplePos x="0" y="0"/>
+                <wp:positionH relativeFrom="margin">
+                  <wp:align>center</wp:align>
+                </wp:positionH>
+                <wp:positionV relativeFrom="paragraph">
+                  <wp:posOffset>663575</wp:posOffset>
+                </wp:positionV>
+                <wp:extent cx="6248400" cy="350520"/>
+                <wp:effectExtent l="0" t="0" r="0" b="0"/>
+                <wp:wrapSquare wrapText="bothSides"/>
+                <wp:docPr id="17" name="Text Box 2"/>
+                <wp:cNvGraphicFramePr>
+                  <a:graphicFrameLocks xmlns:a="http://schemas.openxmlformats.org/drawingml/2006/main"/>
+                </wp:cNvGraphicFramePr>
+                <a:graphic xmlns:a="http://schemas.openxmlformats.org/drawingml/2006/main">
+                  <a:graphicData uri="http://schemas.microsoft.com/office/word/2010/wordprocessingShape">
+                    <wps:wsp>
+                      <wps:cNvSpPr txBox="1">
+                        <a:spLocks noChangeArrowheads="1"/>
+                      </wps:cNvSpPr>
+                      <wps:spPr bwMode="auto">
+                        <a:xfrm>
+                          <a:off x="0" y="0"/>
+                          <a:ext cx="6248400" cy="350520"/>
+                        </a:xfrm>
+                        <a:prstGeom prst="rect">
+                          <a:avLst/>
+                        </a:prstGeom>
+                        <a:solidFill>
+                          <a:schemeClr val="bg1">
+                            <a:lumMod val="95000"/>
+                          </a:schemeClr>
+                        </a:solidFill>
+                        <a:ln w="9525">
+                          <a:noFill/>
+                          <a:miter lim="800000"/>
+                          <a:headEnd/>
+                          <a:tailEnd/>
+                        </a:ln>
+                      </wps:spPr>
+                      <wps:txbx>
+                        <w:txbxContent>
+                          <w:p>
+                            <w:pPr>
+                              <w:rPr>
+                                <w:rFonts w:ascii="Consolas" w:hAnsi="Consolas"/>
+                                <w:color w:val="595959" w:themeColor="text1" w:themeTint="A6"/>
+                              </w:rPr>
+                            </w:pPr>
+                            <w:r>
+                              <w:rPr>
+                                <w:rFonts w:ascii="Consolas" w:hAnsi="Consolas"/>
+                                <w:color w:val="595959" w:themeColor="text1" w:themeTint="A6"/>
+                              </w:rPr>
+                              <w:t>make</w:t>
+                            </w:r>
+                            <w:r>
+                              <w:rPr>
+                                <w:rFonts w:ascii="Consolas" w:hAnsi="Consolas"/>
+                                <w:color w:val="595959" w:themeColor="text1" w:themeTint="A6"/>
+                              </w:rPr>
+                              <w:tab/>
+                            </w:r>
+                            <w:r>
+                              <w:rPr>
+                                <w:rFonts w:ascii="Consolas" w:hAnsi="Consolas"/>
+                                <w:color w:val="595959" w:themeColor="text1" w:themeTint="A6"/>
+                              </w:rPr>
+                              <w:tab/>
+                              <w:t>sample</w:t>
+                            </w:r>
+                            <w:r>
+                              <w:rPr>
+                                <w:rFonts w:ascii="Consolas" w:hAnsi="Consolas"/>
+                                <w:color w:val="595959" w:themeColor="text1" w:themeTint="A6"/>
+                              </w:rPr>
+                              <w:tab/>
+                              <w:t>project=fibonacci</w:t>
+                            </w:r>
+                          </w:p>
+                          <w:p>
+                            <w:pPr>
+                              <w:rPr>
+                                <w:rFonts w:ascii="Consolas" w:hAnsi="Consolas"/>
+                                <w:color w:val="595959" w:themeColor="text1" w:themeTint="A6"/>
+                              </w:rPr>
+                            </w:pPr>
+                          </w:p>
+                        </w:txbxContent>
+                      </wps:txbx>
+                      <wps:bodyPr rot="0" vert="horz" wrap="square" lIns="91440" tIns="45720" rIns="91440" bIns="45720" anchor="t" anchorCtr="0">
+                        <a:noAutofit/>
+                      </wps:bodyPr>
+                    </wps:wsp>
+                  </a:graphicData>
+                </a:graphic>
+                <wp14:sizeRelH relativeFrom="margin">
+                  <wp14:pctWidth>0</wp14:pctWidth>
+                </wp14:sizeRelH>
+                <wp14:sizeRelV relativeFrom="margin">
+                  <wp14:pctHeight>0</wp14:pctHeight>
+                </wp14:sizeRelV>
+              </wp:anchor>
+            </w:drawing>
+          </mc:Choice>
+          <mc:Fallback>
+            <w:pict>
+              <v:shape w14:anchorId="65D9B04F" id="_x0000_s1036" type="#_x0000_t202" style="position:absolute;margin-left:0;margin-top:52.25pt;width:492pt;height:27.6pt;z-index:251687936;visibility:visible;mso-wrap-style:square;mso-width-percent:0;mso-height-percent:0;mso-wrap-distance-left:9pt;mso-wrap-distance-top:3.6pt;mso-wrap-distance-right:9pt;mso-wrap-distance-bottom:3.6pt;mso-position-horizontal:center;mso-position-horizontal-relative:margin;mso-position-vertical:absolute;mso-position-vertical-relative:text;mso-width-percent:0;mso-height-percent:0;mso-width-relative:margin;mso-height-relative:margin;v-text-anchor:top" o:gfxdata="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" fillcolor="#f2f2f2 [3052]" stroked="f">
+                <v:textbox>
+                  <w:txbxContent>
+                    <w:p>
+                      <w:pPr>
+                        <w:rPr>
+                          <w:rFonts w:ascii="Consolas" w:hAnsi="Consolas"/>
+                          <w:color w:val="595959" w:themeColor="text1" w:themeTint="A6"/>
+                        </w:rPr>
+                      </w:pPr>
+                      <w:r>
+                        <w:rPr>
+                          <w:rFonts w:ascii="Consolas" w:hAnsi="Consolas"/>
+                          <w:color w:val="595959" w:themeColor="text1" w:themeTint="A6"/>
+                        </w:rPr>
+                        <w:t>make</w:t>
+                      </w:r>
+                      <w:r>
+                        <w:rPr>
+                          <w:rFonts w:ascii="Consolas" w:hAnsi="Consolas"/>
+                          <w:color w:val="595959" w:themeColor="text1" w:themeTint="A6"/>
+                        </w:rPr>
+                        <w:tab/>
+                      </w:r>
+                      <w:r>
+                        <w:rPr>
+                          <w:rFonts w:ascii="Consolas" w:hAnsi="Consolas"/>
+                          <w:color w:val="595959" w:themeColor="text1" w:themeTint="A6"/>
+                        </w:rPr>
+                        <w:tab/>
+                        <w:t>sample</w:t>
+                      </w:r>
+                      <w:r>
+                        <w:rPr>
+                          <w:rFonts w:ascii="Consolas" w:hAnsi="Consolas"/>
+                          <w:color w:val="595959" w:themeColor="text1" w:themeTint="A6"/>
+                        </w:rPr>
+                        <w:tab/>
+                        <w:t>project=fibonacci</w:t>
+                      </w:r>
+                    </w:p>
+                    <w:p>
+                      <w:pPr>
+                        <w:rPr>
+                          <w:rFonts w:ascii="Consolas" w:hAnsi="Consolas"/>
+                          <w:color w:val="595959" w:themeColor="text1" w:themeTint="A6"/>
+                        </w:rPr>
+                      </w:pPr>
+                    </w:p>
+                  </w:txbxContent>
+                </v:textbox>
+                <w10:wrap type="square" anchorx="margin"/>
+              </v:shape>
+            </w:pict>
+          </mc:Fallback>
+        </mc:AlternateContent>
+      </w:r>
+      <w:r>
+        <w:rPr>
+          <w:rFonts w:asciiTheme="majorBidi" w:hAnsiTheme="majorBidi" w:cstheme="majorBidi"/>
+          <w:sz w:val="24"/>
+          <w:szCs w:val="24"/>
+        </w:rPr>
+        <w:t>For example:</w:t>
+      </w:r>
+      <w:r>
         <w:rPr>
           <w:rFonts w:asciiTheme="majorBidi" w:hAnsiTheme="majorBidi" w:cstheme="majorBidi"/>
           <w:sz w:val="32"/>
           <w:szCs w:val="32"/>
         </w:rPr>
-      </w:pPr>
+        <w:tab/>
+      </w:r>
+    </w:p>
+    <w:p>
+      <w:pPr>
+        <w:jc w:val="both"/>
+        <w:rPr>
+          <w:rFonts w:asciiTheme="majorBidi" w:hAnsiTheme="majorBidi" w:cstheme="majorBidi"/>
+          <w:sz w:val="24"/>
+          <w:szCs w:val="24"/>
+        </w:rPr>
+      </w:pPr>
+      <w:r>
+        <w:rPr>
+          <w:rFonts w:asciiTheme="majorBidi" w:hAnsiTheme="majorBidi" w:cstheme="majorBidi"/>
+          <w:sz w:val="24"/>
+          <w:szCs w:val="24"/>
+        </w:rPr>
+        <w:t xml:space="preserve">Provided that the RISC-V toolchain is set up correctly, the Makefile will compile the source codes separately, then using the linker script </w:t>
+      </w:r>
+      <w:proofErr w:type="gramStart"/>
+      <w:r>
+        <w:rPr>
+          <w:rFonts w:asciiTheme="majorBidi" w:hAnsiTheme="majorBidi" w:cstheme="majorBidi"/>
+          <w:sz w:val="24"/>
+          <w:szCs w:val="24"/>
+        </w:rPr>
+        <w:t>riscv.ld</w:t>
+      </w:r>
+      <w:proofErr w:type="gramEnd"/>
+      <w:r>
+        <w:rPr>
+          <w:rFonts w:asciiTheme="majorBidi" w:hAnsiTheme="majorBidi" w:cstheme="majorBidi"/>
+          <w:sz w:val="24"/>
+          <w:szCs w:val="24"/>
+        </w:rPr>
+        <w:t xml:space="preserve"> provided in /Firmware it links all the object files necessary together and creates </w:t>
+      </w:r>
+      <w:r>
+        <w:rPr>
+          <w:rFonts w:ascii="Consolas" w:hAnsi="Consolas" w:cstheme="majorBidi"/>
+          <w:sz w:val="24"/>
+          <w:szCs w:val="24"/>
+        </w:rPr>
+        <w:t>firmware.elf</w:t>
+      </w:r>
+      <w:r>
+        <w:rPr>
+          <w:rFonts w:asciiTheme="majorBidi" w:hAnsiTheme="majorBidi" w:cstheme="majorBidi"/>
+          <w:sz w:val="24"/>
+          <w:szCs w:val="24"/>
+        </w:rPr>
+        <w:t xml:space="preserve">. It then creates </w:t>
+      </w:r>
+      <w:r>
+        <w:rPr>
+          <w:rFonts w:ascii="Consolas" w:hAnsi="Consolas" w:cstheme="majorBidi"/>
+          <w:sz w:val="24"/>
+          <w:szCs w:val="24"/>
+        </w:rPr>
+        <w:t>start.elf</w:t>
+      </w:r>
+      <w:r>
+        <w:rPr>
+          <w:rFonts w:asciiTheme="majorBidi" w:hAnsiTheme="majorBidi" w:cstheme="majorBidi"/>
+          <w:sz w:val="24"/>
+          <w:szCs w:val="24"/>
+        </w:rPr>
+        <w:t xml:space="preserve"> which is built from </w:t>
+      </w:r>
+      <w:proofErr w:type="gramStart"/>
+      <w:r>
+        <w:rPr>
+          <w:rFonts w:ascii="Consolas" w:hAnsi="Consolas" w:cstheme="majorBidi"/>
+          <w:sz w:val="24"/>
+          <w:szCs w:val="24"/>
+        </w:rPr>
+        <w:t>start.s</w:t>
+      </w:r>
+      <w:proofErr w:type="gramEnd"/>
+      <w:r>
+        <w:rPr>
+          <w:rFonts w:asciiTheme="majorBidi" w:hAnsiTheme="majorBidi" w:cstheme="majorBidi"/>
+          <w:sz w:val="24"/>
+          <w:szCs w:val="24"/>
+        </w:rPr>
+        <w:t xml:space="preserve"> and </w:t>
+      </w:r>
+      <w:r>
+        <w:rPr>
+          <w:rFonts w:ascii="Consolas" w:hAnsi="Consolas" w:cstheme="majorBidi"/>
+          <w:sz w:val="24"/>
+          <w:szCs w:val="24"/>
+        </w:rPr>
+        <w:t>start.ld</w:t>
+      </w:r>
+      <w:r>
+        <w:rPr>
+          <w:rFonts w:asciiTheme="majorBidi" w:hAnsiTheme="majorBidi" w:cstheme="majorBidi"/>
+          <w:sz w:val="24"/>
+          <w:szCs w:val="24"/>
+        </w:rPr>
+        <w:t xml:space="preserve"> and concatenate these together and finally forms the </w:t>
+      </w:r>
+      <w:r>
+        <w:rPr>
+          <w:rFonts w:ascii="Consolas" w:hAnsi="Consolas" w:cstheme="majorBidi"/>
+          <w:sz w:val="24"/>
+          <w:szCs w:val="24"/>
+        </w:rPr>
+        <w:t>{project}_firmware.hex</w:t>
+      </w:r>
+      <w:r>
+        <w:rPr>
+          <w:rFonts w:asciiTheme="majorBidi" w:hAnsiTheme="majorBidi" w:cstheme="majorBidi"/>
+          <w:sz w:val="24"/>
+          <w:szCs w:val="24"/>
+        </w:rPr>
+        <w:t>. This final f</w:t>
+      </w:r>
+      <w:r>
+        <w:rPr>
+          <w:rFonts w:asciiTheme="majorBidi" w:hAnsiTheme="majorBidi" w:cstheme="majorBidi"/>
+          <w:sz w:val="24"/>
+          <w:szCs w:val="24"/>
+        </w:rPr>
+        <w:t>ile can be directly fed to our V</w:t>
+      </w:r>
+      <w:r>
+        <w:rPr>
+          <w:rFonts w:asciiTheme="majorBidi" w:hAnsiTheme="majorBidi" w:cstheme="majorBidi"/>
+          <w:sz w:val="24"/>
+          <w:szCs w:val="24"/>
+        </w:rPr>
+        <w:t>erilog testbench. Makefile automatically runs the testbench and calls upon gtkwave to display the selected signals in the waveform viewer</w:t>
+      </w:r>
+      <w:r>
+        <w:rPr>
+          <w:rFonts w:asciiTheme="majorBidi" w:hAnsiTheme="majorBidi" w:cstheme="majorBidi"/>
+          <w:sz w:val="24"/>
+          <w:szCs w:val="24"/>
+        </w:rPr>
+        <w:t xml:space="preserve"> application, GTKWave</w:t>
+      </w:r>
+      <w:r>
+        <w:rPr>
+          <w:rFonts w:asciiTheme="majorBidi" w:hAnsiTheme="majorBidi" w:cstheme="majorBidi"/>
+          <w:sz w:val="24"/>
+          <w:szCs w:val="24"/>
+        </w:rPr>
+        <w:t>.</w:t>
+      </w:r>
+    </w:p>
+    <w:p>
+      <w:pPr>
+        <w:jc w:val="both"/>
+        <w:rPr>
+          <w:rFonts w:asciiTheme="majorBidi" w:hAnsiTheme="majorBidi" w:cstheme="majorBidi"/>
+          <w:sz w:val="24"/>
+          <w:szCs w:val="24"/>
+        </w:rPr>
+      </w:pPr>
+    </w:p>
+    <w:p>
+      <w:pPr>
+        <w:jc w:val="both"/>
+        <w:rPr>
+          <w:rFonts w:asciiTheme="majorBidi" w:hAnsiTheme="majorBidi" w:cstheme="majorBidi"/>
+          <w:sz w:val="24"/>
+          <w:szCs w:val="24"/>
+        </w:rPr>
+      </w:pPr>
+      <w:r>
+        <w:rPr>
+          <w:rFonts w:asciiTheme="majorBidi" w:hAnsiTheme="majorBidi" w:cstheme="majorBidi"/>
+          <w:sz w:val="24"/>
+          <w:szCs w:val="24"/>
+        </w:rPr>
+        <w:sym w:font="Symbol" w:char="F0AE"/>
+      </w:r>
+      <w:r>
+        <w:rPr>
+          <w:rFonts w:asciiTheme="majorBidi" w:hAnsiTheme="majorBidi" w:cstheme="majorBidi"/>
+          <w:sz w:val="24"/>
+          <w:szCs w:val="24"/>
+        </w:rPr>
+        <w:t xml:space="preserve"> </w:t>
+      </w:r>
+      <w:r>
+        <w:rPr>
+          <w:rFonts w:asciiTheme="majorBidi" w:hAnsiTheme="majorBidi" w:cstheme="majorBidi"/>
+          <w:sz w:val="24"/>
+          <w:szCs w:val="24"/>
+        </w:rPr>
+        <w:t xml:space="preserve">Running </w:t>
+      </w:r>
+      <w:r>
+        <w:rPr>
+          <w:rFonts w:asciiTheme="majorBidi" w:hAnsiTheme="majorBidi" w:cstheme="majorBidi"/>
+          <w:sz w:val="24"/>
+          <w:szCs w:val="24"/>
+        </w:rPr>
+        <w:t>Your Own</w:t>
+      </w:r>
+      <w:r>
+        <w:rPr>
+          <w:rFonts w:asciiTheme="majorBidi" w:hAnsiTheme="majorBidi" w:cstheme="majorBidi"/>
+          <w:sz w:val="24"/>
+          <w:szCs w:val="24"/>
+        </w:rPr>
+        <w:t xml:space="preserve"> Codes:</w:t>
+      </w:r>
+    </w:p>
+    <w:p>
+      <w:pPr>
+        <w:jc w:val="both"/>
+        <w:rPr>
+          <w:rFonts w:asciiTheme="majorBidi" w:hAnsiTheme="majorBidi" w:cstheme="majorBidi"/>
+          <w:sz w:val="24"/>
+          <w:szCs w:val="24"/>
+        </w:rPr>
+      </w:pPr>
+      <w:r>
+        <w:rPr>
+          <w:rFonts w:asciiTheme="majorBidi" w:hAnsiTheme="majorBidi" w:cstheme="majorBidi"/>
+          <w:noProof/>
+          <w:sz w:val="24"/>
+          <w:szCs w:val="24"/>
+        </w:rPr>
+        <mc:AlternateContent>
+          <mc:Choice Requires="wps">
+            <w:drawing>
+              <wp:anchor distT="45720" distB="45720" distL="114300" distR="114300" simplePos="0" relativeHeight="251689984" behindDoc="0" locked="0" layoutInCell="1" allowOverlap="1" wp14:anchorId="7DAE23AA" wp14:editId="1C9B1B62">
+                <wp:simplePos x="0" y="0"/>
+                <wp:positionH relativeFrom="margin">
+                  <wp:align>center</wp:align>
+                </wp:positionH>
+                <wp:positionV relativeFrom="paragraph">
+                  <wp:posOffset>643890</wp:posOffset>
+                </wp:positionV>
+                <wp:extent cx="6248400" cy="350520"/>
+                <wp:effectExtent l="0" t="0" r="0" b="0"/>
+                <wp:wrapSquare wrapText="bothSides"/>
+                <wp:docPr id="18" name="Text Box 2"/>
+                <wp:cNvGraphicFramePr>
+                  <a:graphicFrameLocks xmlns:a="http://schemas.openxmlformats.org/drawingml/2006/main"/>
+                </wp:cNvGraphicFramePr>
+                <a:graphic xmlns:a="http://schemas.openxmlformats.org/drawingml/2006/main">
+                  <a:graphicData uri="http://schemas.microsoft.com/office/word/2010/wordprocessingShape">
+                    <wps:wsp>
+                      <wps:cNvSpPr txBox="1">
+                        <a:spLocks noChangeArrowheads="1"/>
+                      </wps:cNvSpPr>
+                      <wps:spPr bwMode="auto">
+                        <a:xfrm>
+                          <a:off x="0" y="0"/>
+                          <a:ext cx="6248400" cy="350520"/>
+                        </a:xfrm>
+                        <a:prstGeom prst="rect">
+                          <a:avLst/>
+                        </a:prstGeom>
+                        <a:solidFill>
+                          <a:schemeClr val="bg1">
+                            <a:lumMod val="95000"/>
+                          </a:schemeClr>
+                        </a:solidFill>
+                        <a:ln w="9525">
+                          <a:noFill/>
+                          <a:miter lim="800000"/>
+                          <a:headEnd/>
+                          <a:tailEnd/>
+                        </a:ln>
+                      </wps:spPr>
+                      <wps:txbx>
+                        <w:txbxContent>
+                          <w:p>
+                            <w:pPr>
+                              <w:rPr>
+                                <w:rFonts w:ascii="Consolas" w:hAnsi="Consolas"/>
+                                <w:color w:val="595959" w:themeColor="text1" w:themeTint="A6"/>
+                              </w:rPr>
+                            </w:pPr>
+                            <w:r>
+                              <w:rPr>
+                                <w:rFonts w:ascii="Consolas" w:hAnsi="Consolas"/>
+                                <w:color w:val="595959" w:themeColor="text1" w:themeTint="A6"/>
+                              </w:rPr>
+                              <w:t>make</w:t>
+                            </w:r>
+                            <w:r>
+                              <w:rPr>
+                                <w:rFonts w:ascii="Consolas" w:hAnsi="Consolas"/>
+                                <w:color w:val="595959" w:themeColor="text1" w:themeTint="A6"/>
+                              </w:rPr>
+                              <w:tab/>
+                            </w:r>
+                            <w:r>
+                              <w:rPr>
+                                <w:rFonts w:ascii="Consolas" w:hAnsi="Consolas"/>
+                                <w:color w:val="595959" w:themeColor="text1" w:themeTint="A6"/>
+                              </w:rPr>
+                              <w:tab/>
+                            </w:r>
+                            <w:r>
+                              <w:rPr>
+                                <w:rFonts w:ascii="Consolas" w:hAnsi="Consolas"/>
+                                <w:color w:val="595959" w:themeColor="text1" w:themeTint="A6"/>
+                              </w:rPr>
+                              <w:t>code</w:t>
+                            </w:r>
+                            <w:r>
+                              <w:rPr>
+                                <w:rFonts w:ascii="Consolas" w:hAnsi="Consolas"/>
+                                <w:color w:val="595959" w:themeColor="text1" w:themeTint="A6"/>
+                              </w:rPr>
+                              <w:tab/>
+                            </w:r>
+                            <w:r>
+                              <w:rPr>
+                                <w:rFonts w:ascii="Consolas" w:hAnsi="Consolas"/>
+                                <w:color w:val="595959" w:themeColor="text1" w:themeTint="A6"/>
+                              </w:rPr>
+                              <w:tab/>
+                              <w:t>project=my_project</w:t>
+                            </w:r>
+                          </w:p>
+                          <w:p>
+                            <w:pPr>
+                              <w:rPr>
+                                <w:rFonts w:ascii="Consolas" w:hAnsi="Consolas"/>
+                                <w:color w:val="595959" w:themeColor="text1" w:themeTint="A6"/>
+                              </w:rPr>
+                            </w:pPr>
+                          </w:p>
+                        </w:txbxContent>
+                      </wps:txbx>
+                      <wps:bodyPr rot="0" vert="horz" wrap="square" lIns="91440" tIns="45720" rIns="91440" bIns="45720" anchor="t" anchorCtr="0">
+                        <a:noAutofit/>
+                      </wps:bodyPr>
+                    </wps:wsp>
+                  </a:graphicData>
+                </a:graphic>
+                <wp14:sizeRelH relativeFrom="margin">
+                  <wp14:pctWidth>0</wp14:pctWidth>
+                </wp14:sizeRelH>
+                <wp14:sizeRelV relativeFrom="margin">
+                  <wp14:pctHeight>0</wp14:pctHeight>
+                </wp14:sizeRelV>
+              </wp:anchor>
+            </w:drawing>
+          </mc:Choice>
+          <mc:Fallback>
+            <w:pict>
+              <v:shape w14:anchorId="7DAE23AA" id="_x0000_s1037" type="#_x0000_t202" style="position:absolute;left:0;text-align:left;margin-left:0;margin-top:50.7pt;width:492pt;height:27.6pt;z-index:251689984;visibility:visible;mso-wrap-style:square;mso-width-percent:0;mso-height-percent:0;mso-wrap-distance-left:9pt;mso-wrap-distance-top:3.6pt;mso-wrap-distance-right:9pt;mso-wrap-distance-bottom:3.6pt;mso-position-horizontal:center;mso-position-horizontal-relative:margin;mso-position-vertical:absolute;mso-position-vertical-relative:text;mso-width-percent:0;mso-height-percent:0;mso-width-relative:margin;mso-height-relative:margin;v-text-anchor:top" o:gfxdata="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" fillcolor="#f2f2f2 [3052]" stroked="f">
+                <v:textbox>
+                  <w:txbxContent>
+                    <w:p>
+                      <w:pPr>
+                        <w:rPr>
+                          <w:rFonts w:ascii="Consolas" w:hAnsi="Consolas"/>
+                          <w:color w:val="595959" w:themeColor="text1" w:themeTint="A6"/>
+                        </w:rPr>
+                      </w:pPr>
+                      <w:r>
+                        <w:rPr>
+                          <w:rFonts w:ascii="Consolas" w:hAnsi="Consolas"/>
+                          <w:color w:val="595959" w:themeColor="text1" w:themeTint="A6"/>
+                        </w:rPr>
+                        <w:t>make</w:t>
+                      </w:r>
+                      <w:r>
+                        <w:rPr>
+                          <w:rFonts w:ascii="Consolas" w:hAnsi="Consolas"/>
+                          <w:color w:val="595959" w:themeColor="text1" w:themeTint="A6"/>
+                        </w:rPr>
+                        <w:tab/>
+                      </w:r>
+                      <w:r>
+                        <w:rPr>
+                          <w:rFonts w:ascii="Consolas" w:hAnsi="Consolas"/>
+                          <w:color w:val="595959" w:themeColor="text1" w:themeTint="A6"/>
+                        </w:rPr>
+                        <w:tab/>
+                      </w:r>
+                      <w:r>
+                        <w:rPr>
+                          <w:rFonts w:ascii="Consolas" w:hAnsi="Consolas"/>
+                          <w:color w:val="595959" w:themeColor="text1" w:themeTint="A6"/>
+                        </w:rPr>
+                        <w:t>code</w:t>
+                      </w:r>
+                      <w:r>
+                        <w:rPr>
+                          <w:rFonts w:ascii="Consolas" w:hAnsi="Consolas"/>
+                          <w:color w:val="595959" w:themeColor="text1" w:themeTint="A6"/>
+                        </w:rPr>
+                        <w:tab/>
+                      </w:r>
+                      <w:r>
+                        <w:rPr>
+                          <w:rFonts w:ascii="Consolas" w:hAnsi="Consolas"/>
+                          <w:color w:val="595959" w:themeColor="text1" w:themeTint="A6"/>
+                        </w:rPr>
+                        <w:tab/>
+                        <w:t>project=my_project</w:t>
+                      </w:r>
+                    </w:p>
+                    <w:p>
+                      <w:pPr>
+                        <w:rPr>
+                          <w:rFonts w:ascii="Consolas" w:hAnsi="Consolas"/>
+                          <w:color w:val="595959" w:themeColor="text1" w:themeTint="A6"/>
+                        </w:rPr>
+                      </w:pPr>
+                    </w:p>
+                  </w:txbxContent>
+                </v:textbox>
+                <w10:wrap type="square" anchorx="margin"/>
+              </v:shape>
+            </w:pict>
+          </mc:Fallback>
+        </mc:AlternateContent>
+      </w:r>
+      <w:r>
+        <w:rPr>
+          <w:rFonts w:asciiTheme="majorBidi" w:hAnsiTheme="majorBidi" w:cstheme="majorBidi"/>
+          <w:sz w:val="24"/>
+          <w:szCs w:val="24"/>
+        </w:rPr>
+        <w:t xml:space="preserve">In order to run your own code on phoeniX, create a directory named to your project such as </w:t>
+      </w:r>
+      <w:r>
+        <w:rPr>
+          <w:rFonts w:ascii="Consolas" w:hAnsi="Consolas" w:cstheme="majorBidi"/>
+          <w:sz w:val="24"/>
+          <w:szCs w:val="24"/>
+        </w:rPr>
+        <w:t xml:space="preserve">/my_project </w:t>
+      </w:r>
+      <w:r>
+        <w:rPr>
+          <w:rFonts w:asciiTheme="majorBidi" w:hAnsiTheme="majorBidi" w:cstheme="majorBidi"/>
+          <w:sz w:val="24"/>
+          <w:szCs w:val="24"/>
+        </w:rPr>
+        <w:t xml:space="preserve">in </w:t>
+      </w:r>
+      <w:r>
+        <w:rPr>
+          <w:rFonts w:ascii="Consolas" w:hAnsi="Consolas" w:cstheme="majorBidi"/>
+          <w:sz w:val="24"/>
+          <w:szCs w:val="24"/>
+        </w:rPr>
+        <w:t>/Software/User_Codes/</w:t>
+      </w:r>
+      <w:r>
+        <w:rPr>
+          <w:rFonts w:asciiTheme="majorBidi" w:hAnsiTheme="majorBidi" w:cstheme="majorBidi"/>
+          <w:sz w:val="24"/>
+          <w:szCs w:val="24"/>
+        </w:rPr>
+        <w:t xml:space="preserve">. Put all your </w:t>
+      </w:r>
+      <w:r>
+        <w:rPr>
+          <w:rFonts w:ascii="Consolas" w:hAnsi="Consolas" w:cstheme="majorBidi"/>
+          <w:sz w:val="24"/>
+          <w:szCs w:val="24"/>
+        </w:rPr>
+        <w:t>.c</w:t>
+      </w:r>
+      <w:r>
+        <w:rPr>
+          <w:rFonts w:asciiTheme="majorBidi" w:hAnsiTheme="majorBidi" w:cstheme="majorBidi"/>
+          <w:sz w:val="24"/>
+          <w:szCs w:val="24"/>
+        </w:rPr>
+        <w:t xml:space="preserve"> </w:t>
+      </w:r>
+      <w:proofErr w:type="gramStart"/>
+      <w:r>
+        <w:rPr>
+          <w:rFonts w:asciiTheme="majorBidi" w:hAnsiTheme="majorBidi" w:cstheme="majorBidi"/>
+          <w:sz w:val="24"/>
+          <w:szCs w:val="24"/>
+        </w:rPr>
+        <w:t xml:space="preserve">and </w:t>
+      </w:r>
+      <w:r>
+        <w:rPr>
+          <w:rFonts w:ascii="Consolas" w:hAnsi="Consolas" w:cstheme="majorBidi"/>
+          <w:sz w:val="24"/>
+          <w:szCs w:val="24"/>
+        </w:rPr>
+        <w:t>.s</w:t>
+      </w:r>
+      <w:proofErr w:type="gramEnd"/>
+      <w:r>
+        <w:rPr>
+          <w:rFonts w:asciiTheme="majorBidi" w:hAnsiTheme="majorBidi" w:cstheme="majorBidi"/>
+          <w:sz w:val="24"/>
+          <w:szCs w:val="24"/>
+        </w:rPr>
+        <w:t xml:space="preserve"> files in </w:t>
+      </w:r>
+      <w:r>
+        <w:rPr>
+          <w:rFonts w:ascii="Consolas" w:hAnsi="Consolas" w:cstheme="majorBidi"/>
+          <w:sz w:val="24"/>
+          <w:szCs w:val="24"/>
+        </w:rPr>
+        <w:t>my_project</w:t>
+      </w:r>
+      <w:r>
+        <w:rPr>
+          <w:rFonts w:asciiTheme="majorBidi" w:hAnsiTheme="majorBidi" w:cstheme="majorBidi"/>
+          <w:sz w:val="24"/>
+          <w:szCs w:val="24"/>
+        </w:rPr>
+        <w:t xml:space="preserve"> and run the following make command from the main directory:</w:t>
+      </w:r>
+    </w:p>
+    <w:p>
+      <w:pPr>
+        <w:tabs>
+          <w:tab w:val="left" w:pos="3864"/>
+        </w:tabs>
+        <w:jc w:val="both"/>
+        <w:rPr>
+          <w:rFonts w:asciiTheme="majorBidi" w:hAnsiTheme="majorBidi" w:cstheme="majorBidi"/>
+          <w:sz w:val="24"/>
+          <w:szCs w:val="24"/>
+        </w:rPr>
+      </w:pPr>
+      <w:r>
+        <w:rPr>
+          <w:rFonts w:asciiTheme="majorBidi" w:hAnsiTheme="majorBidi" w:cstheme="majorBidi"/>
+          <w:sz w:val="24"/>
+          <w:szCs w:val="24"/>
+        </w:rPr>
+        <w:t>Provided that you name your project sub-directory correctly and the RISC-V Toolchain is configured without any troubles on your machine, the Makefile will compile all your source files separately, then using the link</w:t>
+      </w:r>
+      <w:r>
+        <w:rPr>
+          <w:rFonts w:asciiTheme="majorBidi" w:hAnsiTheme="majorBidi" w:cstheme="majorBidi"/>
+          <w:sz w:val="24"/>
+          <w:szCs w:val="24"/>
+        </w:rPr>
+        <w:t xml:space="preserve">er script </w:t>
+      </w:r>
+      <w:proofErr w:type="gramStart"/>
+      <w:r>
+        <w:rPr>
+          <w:rFonts w:ascii="Consolas" w:hAnsi="Consolas" w:cstheme="majorBidi"/>
+          <w:sz w:val="24"/>
+          <w:szCs w:val="24"/>
+        </w:rPr>
+        <w:t>riscv.ld</w:t>
+      </w:r>
+      <w:proofErr w:type="gramEnd"/>
+      <w:r>
+        <w:rPr>
+          <w:rFonts w:asciiTheme="majorBidi" w:hAnsiTheme="majorBidi" w:cstheme="majorBidi"/>
+          <w:sz w:val="24"/>
+          <w:szCs w:val="24"/>
+        </w:rPr>
+        <w:t xml:space="preserve"> provided in </w:t>
+      </w:r>
+      <w:r>
+        <w:rPr>
+          <w:rFonts w:ascii="Consolas" w:hAnsi="Consolas" w:cstheme="majorBidi"/>
+          <w:sz w:val="24"/>
+          <w:szCs w:val="24"/>
+        </w:rPr>
+        <w:t>Firmware</w:t>
+      </w:r>
+      <w:r>
+        <w:rPr>
+          <w:rFonts w:asciiTheme="majorBidi" w:hAnsiTheme="majorBidi" w:cstheme="majorBidi"/>
+          <w:sz w:val="24"/>
+          <w:szCs w:val="24"/>
+        </w:rPr>
+        <w:t xml:space="preserve"> it links all the object files necessary together and creates firmware.elf. It then creates start.elf which is built from </w:t>
+      </w:r>
+      <w:proofErr w:type="gramStart"/>
+      <w:r>
+        <w:rPr>
+          <w:rFonts w:ascii="Consolas" w:hAnsi="Consolas" w:cstheme="majorBidi"/>
+          <w:sz w:val="24"/>
+          <w:szCs w:val="24"/>
+        </w:rPr>
+        <w:t>start.s</w:t>
+      </w:r>
+      <w:proofErr w:type="gramEnd"/>
+      <w:r>
+        <w:rPr>
+          <w:rFonts w:asciiTheme="majorBidi" w:hAnsiTheme="majorBidi" w:cstheme="majorBidi"/>
+          <w:sz w:val="24"/>
+          <w:szCs w:val="24"/>
+        </w:rPr>
+        <w:t xml:space="preserve"> and </w:t>
+      </w:r>
+      <w:r>
+        <w:rPr>
+          <w:rFonts w:ascii="Consolas" w:hAnsi="Consolas" w:cstheme="majorBidi"/>
+          <w:sz w:val="24"/>
+          <w:szCs w:val="24"/>
+        </w:rPr>
+        <w:t>start.ld</w:t>
+      </w:r>
+      <w:r>
+        <w:rPr>
+          <w:rFonts w:asciiTheme="majorBidi" w:hAnsiTheme="majorBidi" w:cstheme="majorBidi"/>
+          <w:sz w:val="24"/>
+          <w:szCs w:val="24"/>
+        </w:rPr>
+        <w:t xml:space="preserve"> and concatenate these together and finally forms </w:t>
+      </w:r>
+      <w:r>
+        <w:rPr>
+          <w:rFonts w:asciiTheme="majorBidi" w:hAnsiTheme="majorBidi" w:cstheme="majorBidi"/>
+          <w:sz w:val="24"/>
+          <w:szCs w:val="24"/>
+        </w:rPr>
+        <w:t>the</w:t>
+      </w:r>
+      <w:r>
+        <w:rPr>
+          <w:rFonts w:ascii="Consolas" w:hAnsi="Consolas" w:cstheme="majorBidi"/>
+          <w:sz w:val="24"/>
+          <w:szCs w:val="24"/>
+        </w:rPr>
+        <w:t xml:space="preserve"> my_project_firmware.hex</w:t>
+      </w:r>
+      <w:r>
+        <w:rPr>
+          <w:rFonts w:asciiTheme="majorBidi" w:hAnsiTheme="majorBidi" w:cstheme="majorBidi"/>
+          <w:sz w:val="24"/>
+          <w:szCs w:val="24"/>
+        </w:rPr>
+        <w:t xml:space="preserve">. After that, iverilog and </w:t>
+      </w:r>
+      <w:r>
+        <w:rPr>
+          <w:rFonts w:asciiTheme="majorBidi" w:hAnsiTheme="majorBidi" w:cstheme="majorBidi"/>
+          <w:sz w:val="24"/>
+          <w:szCs w:val="24"/>
+        </w:rPr>
+        <w:t>GTKW</w:t>
+      </w:r>
+      <w:r>
+        <w:rPr>
+          <w:rFonts w:asciiTheme="majorBidi" w:hAnsiTheme="majorBidi" w:cstheme="majorBidi"/>
+          <w:sz w:val="24"/>
+          <w:szCs w:val="24"/>
+        </w:rPr>
+        <w:t xml:space="preserve">ave are used to compile the design </w:t>
+      </w:r>
+      <w:r>
+        <w:rPr>
+          <w:rFonts w:asciiTheme="majorBidi" w:hAnsiTheme="majorBidi" w:cstheme="majorBidi"/>
+          <w:sz w:val="24"/>
+          <w:szCs w:val="24"/>
+        </w:rPr>
+        <w:t>and view the selected waveforms.</w:t>
+      </w:r>
+    </w:p>
+    <w:p>
+      <w:pPr>
+        <w:tabs>
+          <w:tab w:val="left" w:pos="3864"/>
+        </w:tabs>
+        <w:jc w:val="both"/>
+        <w:rPr>
+          <w:rFonts w:asciiTheme="majorBidi" w:hAnsiTheme="majorBidi" w:cstheme="majorBidi"/>
+          <w:sz w:val="24"/>
+          <w:szCs w:val="24"/>
+        </w:rPr>
+      </w:pPr>
+    </w:p>
+    <w:p>
+      <w:pPr>
+        <w:tabs>
+          <w:tab w:val="left" w:pos="3864"/>
+        </w:tabs>
+        <w:jc w:val="both"/>
+        <w:rPr>
+          <w:rFonts w:asciiTheme="majorBidi" w:hAnsiTheme="majorBidi" w:cstheme="majorBidi"/>
+          <w:sz w:val="24"/>
+          <w:szCs w:val="24"/>
+        </w:rPr>
+      </w:pPr>
+      <w:r>
+        <w:rPr>
+          <w:rFonts w:asciiTheme="majorBidi" w:hAnsiTheme="majorBidi" w:cstheme="majorBidi"/>
+          <w:sz w:val="24"/>
+          <w:szCs w:val="24"/>
+        </w:rPr>
+        <w:sym w:font="Symbol" w:char="F0AE"/>
+      </w:r>
+      <w:r>
+        <w:rPr>
+          <w:rFonts w:asciiTheme="majorBidi" w:hAnsiTheme="majorBidi" w:cstheme="majorBidi"/>
+          <w:sz w:val="24"/>
+          <w:szCs w:val="24"/>
+        </w:rPr>
+        <w:t xml:space="preserve"> </w:t>
+      </w:r>
+      <w:r>
+        <w:rPr>
+          <w:rFonts w:asciiTheme="majorBidi" w:hAnsiTheme="majorBidi" w:cstheme="majorBidi"/>
+          <w:sz w:val="24"/>
+          <w:szCs w:val="24"/>
+        </w:rPr>
+        <w:t>Further Configurations</w:t>
+      </w:r>
+      <w:r>
+        <w:rPr>
+          <w:rFonts w:asciiTheme="majorBidi" w:hAnsiTheme="majorBidi" w:cstheme="majorBidi"/>
+          <w:sz w:val="24"/>
+          <w:szCs w:val="24"/>
+        </w:rPr>
+        <w:t xml:space="preserve">: </w:t>
+      </w:r>
+    </w:p>
+    <w:p>
+      <w:pPr>
+        <w:tabs>
+          <w:tab w:val="left" w:pos="3864"/>
+        </w:tabs>
+        <w:jc w:val="both"/>
+        <w:rPr>
+          <w:rFonts w:asciiTheme="majorBidi" w:hAnsiTheme="majorBidi" w:cstheme="majorBidi"/>
+          <w:sz w:val="24"/>
+          <w:szCs w:val="24"/>
+        </w:rPr>
+      </w:pPr>
+      <w:r>
+        <w:rPr>
+          <w:rFonts w:asciiTheme="majorBidi" w:hAnsiTheme="majorBidi" w:cstheme="majorBidi"/>
+          <w:sz w:val="24"/>
+          <w:szCs w:val="24"/>
+        </w:rPr>
+        <w:lastRenderedPageBreak/>
+        <w:t xml:space="preserve">The default testbench provided as phoeniX_Testbench.v is currently set to support up to 4MBytes of memory and the stack pointer register </w:t>
+      </w:r>
+      <w:r>
+        <w:rPr>
+          <w:rFonts w:ascii="Consolas" w:hAnsi="Consolas" w:cstheme="majorBidi"/>
+          <w:sz w:val="24"/>
+          <w:szCs w:val="24"/>
+        </w:rPr>
+        <w:t>sp</w:t>
+      </w:r>
+      <w:r>
+        <w:rPr>
+          <w:rFonts w:asciiTheme="majorBidi" w:hAnsiTheme="majorBidi" w:cstheme="majorBidi"/>
+          <w:sz w:val="24"/>
+          <w:szCs w:val="24"/>
+        </w:rPr>
+        <w:t xml:space="preserve"> is configured accordingly. If you wish to change this, you need configure both the testbench and the initial value the </w:t>
+      </w:r>
+      <w:r>
+        <w:rPr>
+          <w:rFonts w:ascii="Consolas" w:hAnsi="Consolas" w:cstheme="majorBidi"/>
+          <w:sz w:val="24"/>
+          <w:szCs w:val="24"/>
+        </w:rPr>
+        <w:t>sp</w:t>
+      </w:r>
+      <w:r>
+        <w:rPr>
+          <w:rFonts w:asciiTheme="majorBidi" w:hAnsiTheme="majorBidi" w:cstheme="majorBidi"/>
+          <w:sz w:val="24"/>
+          <w:szCs w:val="24"/>
+        </w:rPr>
+        <w:t xml:space="preserve"> is set to in </w:t>
+      </w:r>
+      <w:r>
+        <w:rPr>
+          <w:rFonts w:ascii="Consolas" w:hAnsi="Consolas" w:cstheme="majorBidi"/>
+          <w:sz w:val="24"/>
+          <w:szCs w:val="24"/>
+        </w:rPr>
+        <w:t>/Firmware/start.s</w:t>
+      </w:r>
+      <w:r>
+        <w:rPr>
+          <w:rFonts w:asciiTheme="majorBidi" w:hAnsiTheme="majorBidi" w:cstheme="majorBidi"/>
+          <w:sz w:val="24"/>
+          <w:szCs w:val="24"/>
+        </w:rPr>
+        <w:t>. If you wish to use other specific libraries an</w:t>
+      </w:r>
+      <w:r>
+        <w:rPr>
+          <w:rFonts w:asciiTheme="majorBidi" w:hAnsiTheme="majorBidi" w:cstheme="majorBidi"/>
+          <w:sz w:val="24"/>
+          <w:szCs w:val="24"/>
+        </w:rPr>
+        <w:t xml:space="preserve">d header files not provided in </w:t>
+      </w:r>
+      <w:r>
+        <w:rPr>
+          <w:rFonts w:ascii="Consolas" w:hAnsi="Consolas" w:cstheme="majorBidi"/>
+          <w:sz w:val="24"/>
+          <w:szCs w:val="24"/>
+        </w:rPr>
+        <w:t>Firmware</w:t>
+      </w:r>
+      <w:r>
+        <w:rPr>
+          <w:rFonts w:asciiTheme="majorBidi" w:hAnsiTheme="majorBidi" w:cstheme="majorBidi"/>
+          <w:sz w:val="24"/>
+          <w:szCs w:val="24"/>
+        </w:rPr>
+        <w:t xml:space="preserve"> please beware you may need to change linker scripts</w:t>
+      </w:r>
+      <w:r>
+        <w:rPr>
+          <w:rFonts w:ascii="Consolas" w:hAnsi="Consolas" w:cstheme="majorBidi"/>
+          <w:sz w:val="24"/>
+          <w:szCs w:val="24"/>
+        </w:rPr>
+        <w:t xml:space="preserve"> </w:t>
+      </w:r>
+      <w:proofErr w:type="gramStart"/>
+      <w:r>
+        <w:rPr>
+          <w:rFonts w:ascii="Consolas" w:hAnsi="Consolas" w:cstheme="majorBidi"/>
+          <w:sz w:val="24"/>
+          <w:szCs w:val="24"/>
+        </w:rPr>
+        <w:t>riscv.ld</w:t>
+      </w:r>
+      <w:proofErr w:type="gramEnd"/>
+      <w:r>
+        <w:rPr>
+          <w:rFonts w:asciiTheme="majorBidi" w:hAnsiTheme="majorBidi" w:cstheme="majorBidi"/>
+          <w:sz w:val="24"/>
+          <w:szCs w:val="24"/>
+        </w:rPr>
+        <w:t xml:space="preserve"> and </w:t>
+      </w:r>
+      <w:r>
+        <w:rPr>
+          <w:rFonts w:ascii="Consolas" w:hAnsi="Consolas" w:cstheme="majorBidi"/>
+          <w:sz w:val="24"/>
+          <w:szCs w:val="24"/>
+        </w:rPr>
+        <w:t>start.ld</w:t>
+      </w:r>
+      <w:r>
+        <w:rPr>
+          <w:rFonts w:asciiTheme="majorBidi" w:hAnsiTheme="majorBidi" w:cstheme="majorBidi"/>
+          <w:sz w:val="24"/>
+          <w:szCs w:val="24"/>
+        </w:rPr>
+        <w:t>.</w:t>
+      </w:r>
     </w:p>
     <w:p>
       <w:pPr>
@@ -19093,81 +21601,6 @@
           <w:szCs w:val="32"/>
         </w:rPr>
       </w:pPr>
-    </w:p>
-    <w:p>
-      <w:pPr>
-        <w:rPr>
-          <w:rFonts w:asciiTheme="majorBidi" w:hAnsiTheme="majorBidi" w:cstheme="majorBidi"/>
-          <w:sz w:val="32"/>
-          <w:szCs w:val="32"/>
-        </w:rPr>
-      </w:pPr>
-    </w:p>
-    <w:p>
-      <w:pPr>
-        <w:rPr>
-          <w:rFonts w:asciiTheme="majorBidi" w:hAnsiTheme="majorBidi" w:cstheme="majorBidi"/>
-          <w:sz w:val="32"/>
-          <w:szCs w:val="32"/>
-        </w:rPr>
-      </w:pPr>
-    </w:p>
-    <w:p>
-      <w:pPr>
-        <w:rPr>
-          <w:rFonts w:asciiTheme="majorBidi" w:hAnsiTheme="majorBidi" w:cstheme="majorBidi"/>
-          <w:sz w:val="32"/>
-          <w:szCs w:val="32"/>
-        </w:rPr>
-      </w:pPr>
-    </w:p>
-    <w:p>
-      <w:pPr>
-        <w:rPr>
-          <w:rFonts w:asciiTheme="majorBidi" w:hAnsiTheme="majorBidi" w:cstheme="majorBidi"/>
-          <w:sz w:val="32"/>
-          <w:szCs w:val="32"/>
-        </w:rPr>
-      </w:pPr>
-    </w:p>
-    <w:p>
-      <w:pPr>
-        <w:rPr>
-          <w:rFonts w:asciiTheme="majorBidi" w:hAnsiTheme="majorBidi" w:cstheme="majorBidi"/>
-          <w:sz w:val="32"/>
-          <w:szCs w:val="32"/>
-        </w:rPr>
-      </w:pPr>
-    </w:p>
-    <w:p>
-      <w:pPr>
-        <w:rPr>
-          <w:rFonts w:asciiTheme="majorBidi" w:hAnsiTheme="majorBidi" w:cstheme="majorBidi"/>
-          <w:sz w:val="32"/>
-          <w:szCs w:val="32"/>
-        </w:rPr>
-      </w:pPr>
-    </w:p>
-    <w:p>
-      <w:pPr>
-        <w:rPr>
-          <w:rFonts w:asciiTheme="majorBidi" w:hAnsiTheme="majorBidi" w:cstheme="majorBidi"/>
-          <w:sz w:val="32"/>
-          <w:szCs w:val="32"/>
-        </w:rPr>
-      </w:pPr>
-    </w:p>
-    <w:p>
-      <w:pPr>
-        <w:rPr>
-          <w:rFonts w:asciiTheme="majorBidi" w:hAnsiTheme="majorBidi" w:cstheme="majorBidi"/>
-          <w:sz w:val="32"/>
-          <w:szCs w:val="32"/>
-          <w:lang w:bidi="fa-IR"/>
-        </w:rPr>
-      </w:pPr>
-      <w:bookmarkStart w:id="0" w:name="_GoBack"/>
-      <w:bookmarkEnd w:id="0"/>
     </w:p>
     <w:p>
       <w:pPr>
@@ -19179,13 +21612,104 @@
           <w:lang w:bidi="fa-IR"/>
         </w:rPr>
       </w:pPr>
-      <w:r>
+    </w:p>
+    <w:p>
+      <w:pPr>
         <w:rPr>
           <w:rFonts w:asciiTheme="majorBidi" w:hAnsiTheme="majorBidi" w:cstheme="majorBidi"/>
           <w:sz w:val="32"/>
           <w:szCs w:val="32"/>
         </w:rPr>
-        <w:lastRenderedPageBreak/>
+      </w:pPr>
+    </w:p>
+    <w:p>
+      <w:pPr>
+        <w:rPr>
+          <w:rFonts w:asciiTheme="majorBidi" w:hAnsiTheme="majorBidi" w:cstheme="majorBidi"/>
+          <w:sz w:val="32"/>
+          <w:szCs w:val="32"/>
+        </w:rPr>
+      </w:pPr>
+    </w:p>
+    <w:p>
+      <w:pPr>
+        <w:rPr>
+          <w:rFonts w:asciiTheme="majorBidi" w:hAnsiTheme="majorBidi" w:cstheme="majorBidi"/>
+          <w:sz w:val="32"/>
+          <w:szCs w:val="32"/>
+        </w:rPr>
+      </w:pPr>
+    </w:p>
+    <w:p>
+      <w:pPr>
+        <w:rPr>
+          <w:rFonts w:asciiTheme="majorBidi" w:hAnsiTheme="majorBidi" w:cstheme="majorBidi"/>
+          <w:sz w:val="32"/>
+          <w:szCs w:val="32"/>
+        </w:rPr>
+      </w:pPr>
+    </w:p>
+    <w:p>
+      <w:pPr>
+        <w:rPr>
+          <w:rFonts w:asciiTheme="majorBidi" w:hAnsiTheme="majorBidi" w:cstheme="majorBidi"/>
+          <w:sz w:val="32"/>
+          <w:szCs w:val="32"/>
+        </w:rPr>
+      </w:pPr>
+    </w:p>
+    <w:p>
+      <w:pPr>
+        <w:rPr>
+          <w:rFonts w:asciiTheme="majorBidi" w:hAnsiTheme="majorBidi" w:cstheme="majorBidi"/>
+          <w:sz w:val="32"/>
+          <w:szCs w:val="32"/>
+        </w:rPr>
+      </w:pPr>
+    </w:p>
+    <w:p>
+      <w:pPr>
+        <w:rPr>
+          <w:rFonts w:asciiTheme="majorBidi" w:hAnsiTheme="majorBidi" w:cstheme="majorBidi"/>
+          <w:sz w:val="32"/>
+          <w:szCs w:val="32"/>
+        </w:rPr>
+      </w:pPr>
+    </w:p>
+    <w:p>
+      <w:pPr>
+        <w:rPr>
+          <w:rFonts w:asciiTheme="majorBidi" w:hAnsiTheme="majorBidi" w:cstheme="majorBidi"/>
+          <w:sz w:val="32"/>
+          <w:szCs w:val="32"/>
+        </w:rPr>
+      </w:pPr>
+    </w:p>
+    <w:p>
+      <w:pPr>
+        <w:rPr>
+          <w:rFonts w:asciiTheme="majorBidi" w:hAnsiTheme="majorBidi" w:cstheme="majorBidi"/>
+          <w:sz w:val="32"/>
+          <w:szCs w:val="32"/>
+        </w:rPr>
+      </w:pPr>
+    </w:p>
+    <w:p>
+      <w:pPr>
+        <w:rPr>
+          <w:rFonts w:asciiTheme="majorBidi" w:hAnsiTheme="majorBidi" w:cstheme="majorBidi"/>
+          <w:sz w:val="32"/>
+          <w:szCs w:val="32"/>
+          <w:rtl/>
+          <w:lang w:bidi="fa-IR"/>
+        </w:rPr>
+      </w:pPr>
+      <w:r>
+        <w:rPr>
+          <w:rFonts w:asciiTheme="majorBidi" w:hAnsiTheme="majorBidi" w:cstheme="majorBidi"/>
+          <w:sz w:val="32"/>
+          <w:szCs w:val="32"/>
+        </w:rPr>
         <w:t>Chapter 6</w:t>
       </w:r>
     </w:p>
@@ -19372,6 +21896,7 @@
           <w:sz w:val="24"/>
           <w:szCs w:val="24"/>
         </w:rPr>
+        <w:lastRenderedPageBreak/>
         <w:t>[7] PicoRV32</w:t>
       </w:r>
     </w:p>
@@ -26115,7 +28640,7 @@
 </file>
 
 <file path=customXml/itemProps1.xml><?xml version="1.0" encoding="utf-8"?>
-<ds:datastoreItem xmlns:ds="http://schemas.openxmlformats.org/officeDocument/2006/customXml" ds:itemID="{938393B6-85DB-4104-A8AA-BBC5A8A82B54}">
+<ds:datastoreItem xmlns:ds="http://schemas.openxmlformats.org/officeDocument/2006/customXml" ds:itemID="{0E2D2699-3E34-4DD9-800A-E0002B4BCB6D}">
   <ds:schemaRefs>
     <ds:schemaRef ds:uri="http://schemas.openxmlformats.org/officeDocument/2006/bibliography"/>
   </ds:schemaRefs>

</xml_diff>

<commit_message>
📝 Update V0.1 document (chapter 5)
</commit_message>
<xml_diff>
--- a/Documents/phoeniX RISC-V Core V0.1/phoeniX RISC-V Core V0.1.docx
+++ b/Documents/phoeniX RISC-V Core V0.1/phoeniX RISC-V Core V0.1.docx
@@ -12,8 +12,6 @@
           <w:lang w:bidi="fa-IR"/>
         </w:rPr>
       </w:pPr>
-      <w:bookmarkStart w:id="0" w:name="_GoBack"/>
-      <w:bookmarkEnd w:id="0"/>
     </w:p>
     <w:p>
       <w:pPr>
@@ -15398,19 +15396,8 @@
                           <w:bCs/>
                           <w:color w:val="C45911" w:themeColor="accent2" w:themeShade="BF"/>
                         </w:rPr>
-                        <w:t>user@</w:t>
+                        <w:t>user@Ubuntu:~</w:t>
                       </w:r>
-                      <w:proofErr w:type="gramStart"/>
-                      <w:r>
-                        <w:rPr>
-                          <w:rFonts w:ascii="Consolas" w:hAnsi="Consolas"/>
-                          <w:b/>
-                          <w:bCs/>
-                          <w:color w:val="C45911" w:themeColor="accent2" w:themeShade="BF"/>
-                        </w:rPr>
-                        <w:t>Ubuntu:~</w:t>
-                      </w:r>
-                      <w:proofErr w:type="gramEnd"/>
                       <w:r>
                         <w:rPr>
                           <w:rFonts w:ascii="Consolas" w:hAnsi="Consolas"/>
@@ -15446,19 +15433,8 @@
                           <w:bCs/>
                           <w:color w:val="C45911" w:themeColor="accent2" w:themeShade="BF"/>
                         </w:rPr>
-                        <w:t>user@</w:t>
+                        <w:t>user@Ubuntu:~</w:t>
                       </w:r>
-                      <w:proofErr w:type="gramStart"/>
-                      <w:r>
-                        <w:rPr>
-                          <w:rFonts w:ascii="Consolas" w:hAnsi="Consolas"/>
-                          <w:b/>
-                          <w:bCs/>
-                          <w:color w:val="C45911" w:themeColor="accent2" w:themeShade="BF"/>
-                        </w:rPr>
-                        <w:t>Ubuntu:~</w:t>
-                      </w:r>
-                      <w:proofErr w:type="gramEnd"/>
                       <w:r>
                         <w:rPr>
                           <w:rFonts w:ascii="Consolas" w:hAnsi="Consolas"/>
@@ -15494,19 +15470,8 @@
                           <w:bCs/>
                           <w:color w:val="C45911" w:themeColor="accent2" w:themeShade="BF"/>
                         </w:rPr>
-                        <w:t>user@</w:t>
+                        <w:t>user@Ubuntu:~</w:t>
                       </w:r>
-                      <w:proofErr w:type="gramStart"/>
-                      <w:r>
-                        <w:rPr>
-                          <w:rFonts w:ascii="Consolas" w:hAnsi="Consolas"/>
-                          <w:b/>
-                          <w:bCs/>
-                          <w:color w:val="C45911" w:themeColor="accent2" w:themeShade="BF"/>
-                        </w:rPr>
-                        <w:t>Ubuntu:~</w:t>
-                      </w:r>
-                      <w:proofErr w:type="gramEnd"/>
                       <w:r>
                         <w:rPr>
                           <w:rFonts w:ascii="Consolas" w:hAnsi="Consolas"/>
@@ -15542,19 +15507,8 @@
                           <w:bCs/>
                           <w:color w:val="C45911" w:themeColor="accent2" w:themeShade="BF"/>
                         </w:rPr>
-                        <w:t>user@</w:t>
+                        <w:t>user@Ubuntu:~</w:t>
                       </w:r>
-                      <w:proofErr w:type="gramStart"/>
-                      <w:r>
-                        <w:rPr>
-                          <w:rFonts w:ascii="Consolas" w:hAnsi="Consolas"/>
-                          <w:b/>
-                          <w:bCs/>
-                          <w:color w:val="C45911" w:themeColor="accent2" w:themeShade="BF"/>
-                        </w:rPr>
-                        <w:t>Ubuntu:~</w:t>
-                      </w:r>
-                      <w:proofErr w:type="gramEnd"/>
                       <w:r>
                         <w:rPr>
                           <w:rFonts w:ascii="Consolas" w:hAnsi="Consolas"/>
@@ -15935,23 +15889,7 @@
                           <w:rFonts w:ascii="Consolas" w:hAnsi="Consolas"/>
                           <w:color w:val="595959" w:themeColor="text1" w:themeTint="A6"/>
                         </w:rPr>
-                        <w:t>PATH=/home/{user}/riscv_toolchain/riscv64-unknown-elf-gcc-8.3.0-2019.08.0-x86_64-linux-ubuntu14/</w:t>
-                      </w:r>
-                      <w:proofErr w:type="gramStart"/>
-                      <w:r>
-                        <w:rPr>
-                          <w:rFonts w:ascii="Consolas" w:hAnsi="Consolas"/>
-                          <w:color w:val="595959" w:themeColor="text1" w:themeTint="A6"/>
-                        </w:rPr>
-                        <w:t>bin:$</w:t>
-                      </w:r>
-                      <w:proofErr w:type="gramEnd"/>
-                      <w:r>
-                        <w:rPr>
-                          <w:rFonts w:ascii="Consolas" w:hAnsi="Consolas"/>
-                          <w:color w:val="595959" w:themeColor="text1" w:themeTint="A6"/>
-                        </w:rPr>
-                        <w:t>PATH</w:t>
+                        <w:t>PATH=/home/{user}/riscv_toolchain/riscv64-unknown-elf-gcc-8.3.0-2019.08.0-x86_64-linux-ubuntu14/bin:$PATH</w:t>
                       </w:r>
                     </w:p>
                     <w:p>
@@ -15975,23 +15913,7 @@
                           <w:rFonts w:ascii="Consolas" w:hAnsi="Consolas"/>
                           <w:color w:val="595959" w:themeColor="text1" w:themeTint="A6"/>
                         </w:rPr>
-                        <w:t>PATH=/home/{user}/riscv_toolchain/riscv64-unknown-elf-gcc-8.3.0-2019.08.0-x86_64-linux-ubuntu14/riscv64-unknown-elf/</w:t>
-                      </w:r>
-                      <w:proofErr w:type="gramStart"/>
-                      <w:r>
-                        <w:rPr>
-                          <w:rFonts w:ascii="Consolas" w:hAnsi="Consolas"/>
-                          <w:color w:val="595959" w:themeColor="text1" w:themeTint="A6"/>
-                        </w:rPr>
-                        <w:t>bin:$</w:t>
-                      </w:r>
-                      <w:proofErr w:type="gramEnd"/>
-                      <w:r>
-                        <w:rPr>
-                          <w:rFonts w:ascii="Consolas" w:hAnsi="Consolas"/>
-                          <w:color w:val="595959" w:themeColor="text1" w:themeTint="A6"/>
-                        </w:rPr>
-                        <w:t>PATH</w:t>
+                        <w:t>PATH=/home/{user}/riscv_toolchain/riscv64-unknown-elf-gcc-8.3.0-2019.08.0-x86_64-linux-ubuntu14/riscv64-unknown-elf/bin:$PATH</w:t>
                       </w:r>
                     </w:p>
                   </w:txbxContent>
@@ -19169,12 +19091,6 @@
                                 <w:color w:val="595959" w:themeColor="text1" w:themeTint="A6"/>
                               </w:rPr>
                               <w:tab/>
-                            </w:r>
-                            <w:r>
-                              <w:rPr>
-                                <w:rFonts w:ascii="Consolas" w:hAnsi="Consolas"/>
-                                <w:color w:val="595959" w:themeColor="text1" w:themeTint="A6"/>
-                              </w:rPr>
                               <w:t>fibonacci</w:t>
                             </w:r>
                           </w:p>
@@ -19243,15 +19159,7 @@
                           <w:color w:val="595959" w:themeColor="text1" w:themeTint="A6"/>
                         </w:rPr>
                         <w:tab/>
-                        <w:t>sam</w:t>
-                      </w:r>
-                      <w:bookmarkStart w:id="1" w:name="_GoBack"/>
-                      <w:r>
-                        <w:rPr>
-                          <w:rFonts w:ascii="Consolas" w:hAnsi="Consolas"/>
-                          <w:color w:val="595959" w:themeColor="text1" w:themeTint="A6"/>
-                        </w:rPr>
-                        <w:t>ple</w:t>
+                        <w:t>sample</w:t>
                       </w:r>
                       <w:r>
                         <w:rPr>
@@ -19259,16 +19167,9 @@
                           <w:color w:val="595959" w:themeColor="text1" w:themeTint="A6"/>
                         </w:rPr>
                         <w:tab/>
-                      </w:r>
-                      <w:r>
-                        <w:rPr>
-                          <w:rFonts w:ascii="Consolas" w:hAnsi="Consolas"/>
-                          <w:color w:val="595959" w:themeColor="text1" w:themeTint="A6"/>
-                        </w:rPr>
                         <w:t>fibonacci</w:t>
                       </w:r>
                     </w:p>
-                    <w:bookmarkEnd w:id="1"/>
                     <w:p>
                       <w:pPr>
                         <w:rPr>
@@ -19542,12 +19443,6 @@
                                 <w:color w:val="595959" w:themeColor="text1" w:themeTint="A6"/>
                               </w:rPr>
                               <w:tab/>
-                            </w:r>
-                            <w:r>
-                              <w:rPr>
-                                <w:rFonts w:ascii="Consolas" w:hAnsi="Consolas"/>
-                                <w:color w:val="595959" w:themeColor="text1" w:themeTint="A6"/>
-                              </w:rPr>
                               <w:t>code</w:t>
                             </w:r>
                             <w:r>
@@ -19563,12 +19458,6 @@
                                 <w:color w:val="595959" w:themeColor="text1" w:themeTint="A6"/>
                               </w:rPr>
                               <w:tab/>
-                            </w:r>
-                            <w:r>
-                              <w:rPr>
-                                <w:rFonts w:ascii="Consolas" w:hAnsi="Consolas"/>
-                                <w:color w:val="595959" w:themeColor="text1" w:themeTint="A6"/>
-                              </w:rPr>
                               <w:t>my_project</w:t>
                             </w:r>
                           </w:p>
@@ -19637,12 +19526,6 @@
                           <w:color w:val="595959" w:themeColor="text1" w:themeTint="A6"/>
                         </w:rPr>
                         <w:tab/>
-                      </w:r>
-                      <w:r>
-                        <w:rPr>
-                          <w:rFonts w:ascii="Consolas" w:hAnsi="Consolas"/>
-                          <w:color w:val="595959" w:themeColor="text1" w:themeTint="A6"/>
-                        </w:rPr>
                         <w:t>code</w:t>
                       </w:r>
                       <w:r>
@@ -19658,12 +19541,6 @@
                           <w:color w:val="595959" w:themeColor="text1" w:themeTint="A6"/>
                         </w:rPr>
                         <w:tab/>
-                      </w:r>
-                      <w:r>
-                        <w:rPr>
-                          <w:rFonts w:ascii="Consolas" w:hAnsi="Consolas"/>
-                          <w:color w:val="595959" w:themeColor="text1" w:themeTint="A6"/>
-                        </w:rPr>
                         <w:t>my_project</w:t>
                       </w:r>
                     </w:p>
@@ -23940,12 +23817,6 @@
                           <w:color w:val="595959" w:themeColor="text1" w:themeTint="A6"/>
                         </w:rPr>
                         <w:tab/>
-                      </w:r>
-                      <w:r>
-                        <w:rPr>
-                          <w:rFonts w:ascii="Consolas" w:hAnsi="Consolas"/>
-                          <w:color w:val="595959" w:themeColor="text1" w:themeTint="A6"/>
-                        </w:rPr>
                         <w:t>code</w:t>
                       </w:r>
                       <w:r>
@@ -24524,6 +24395,535 @@
     </w:p>
     <w:p>
       <w:pPr>
+        <w:jc w:val="both"/>
+        <w:rPr>
+          <w:rFonts w:asciiTheme="majorBidi" w:hAnsiTheme="majorBidi" w:cstheme="majorBidi"/>
+          <w:sz w:val="32"/>
+          <w:szCs w:val="32"/>
+        </w:rPr>
+      </w:pPr>
+      <w:r>
+        <w:rPr>
+          <w:rFonts w:asciiTheme="majorBidi" w:hAnsiTheme="majorBidi" w:cstheme="majorBidi"/>
+          <w:sz w:val="32"/>
+          <w:szCs w:val="32"/>
+        </w:rPr>
+        <w:lastRenderedPageBreak/>
+        <w:t>Chapter 5</w:t>
+      </w:r>
+    </w:p>
+    <w:p>
+      <w:pPr>
+        <w:jc w:val="both"/>
+        <w:rPr>
+          <w:rFonts w:asciiTheme="majorBidi" w:hAnsiTheme="majorBidi" w:cstheme="majorBidi"/>
+          <w:sz w:val="48"/>
+          <w:szCs w:val="48"/>
+        </w:rPr>
+      </w:pPr>
+      <w:r>
+        <w:rPr>
+          <w:rFonts w:asciiTheme="majorBidi" w:hAnsiTheme="majorBidi" w:cstheme="majorBidi"/>
+          <w:sz w:val="48"/>
+          <w:szCs w:val="48"/>
+        </w:rPr>
+        <w:t>Synthesis Result</w:t>
+      </w:r>
+    </w:p>
+    <w:p>
+      <w:pPr>
+        <w:tabs>
+          <w:tab w:val="left" w:pos="5844"/>
+        </w:tabs>
+        <w:jc w:val="both"/>
+        <w:rPr>
+          <w:rFonts w:asciiTheme="majorBidi" w:hAnsiTheme="majorBidi" w:cstheme="majorBidi"/>
+          <w:sz w:val="36"/>
+          <w:szCs w:val="36"/>
+        </w:rPr>
+      </w:pPr>
+    </w:p>
+    <w:p>
+      <w:pPr>
+        <w:tabs>
+          <w:tab w:val="left" w:pos="5844"/>
+        </w:tabs>
+        <w:rPr>
+          <w:rFonts w:asciiTheme="majorBidi" w:hAnsiTheme="majorBidi" w:cstheme="majorBidi"/>
+          <w:i/>
+          <w:iCs/>
+          <w:sz w:val="28"/>
+          <w:szCs w:val="28"/>
+        </w:rPr>
+      </w:pPr>
+      <w:r>
+        <w:rPr>
+          <w:rFonts w:asciiTheme="majorBidi" w:hAnsiTheme="majorBidi" w:cstheme="majorBidi"/>
+          <w:i/>
+          <w:iCs/>
+          <w:sz w:val="28"/>
+          <w:szCs w:val="28"/>
+        </w:rPr>
+        <w:t>"</w:t>
+      </w:r>
+      <w:r>
+        <w:rPr>
+          <w:rFonts w:asciiTheme="majorBidi" w:hAnsiTheme="majorBidi" w:cstheme="majorBidi"/>
+          <w:i/>
+          <w:iCs/>
+          <w:sz w:val="28"/>
+          <w:szCs w:val="28"/>
+        </w:rPr>
+        <w:t>But life at its best is a creative synthesis of</w:t>
+      </w:r>
+    </w:p>
+    <w:p>
+      <w:pPr>
+        <w:tabs>
+          <w:tab w:val="left" w:pos="5844"/>
+        </w:tabs>
+        <w:rPr>
+          <w:rFonts w:asciiTheme="majorBidi" w:hAnsiTheme="majorBidi" w:cstheme="majorBidi"/>
+          <w:i/>
+          <w:iCs/>
+          <w:sz w:val="28"/>
+          <w:szCs w:val="28"/>
+        </w:rPr>
+      </w:pPr>
+      <w:r>
+        <w:rPr>
+          <w:rFonts w:asciiTheme="majorBidi" w:hAnsiTheme="majorBidi" w:cstheme="majorBidi"/>
+          <w:i/>
+          <w:iCs/>
+          <w:sz w:val="28"/>
+          <w:szCs w:val="28"/>
+        </w:rPr>
+        <w:t>opposites in fruitful harmony</w:t>
+      </w:r>
+      <w:r>
+        <w:rPr>
+          <w:rFonts w:asciiTheme="majorBidi" w:hAnsiTheme="majorBidi" w:cstheme="majorBidi"/>
+          <w:i/>
+          <w:iCs/>
+          <w:sz w:val="28"/>
+          <w:szCs w:val="28"/>
+        </w:rPr>
+        <w:t xml:space="preserve">." </w:t>
+      </w:r>
+    </w:p>
+    <w:p>
+      <w:pPr>
+        <w:tabs>
+          <w:tab w:val="left" w:pos="5844"/>
+        </w:tabs>
+        <w:rPr>
+          <w:rFonts w:asciiTheme="majorBidi" w:hAnsiTheme="majorBidi" w:cstheme="majorBidi"/>
+          <w:i/>
+          <w:iCs/>
+          <w:sz w:val="24"/>
+          <w:szCs w:val="24"/>
+        </w:rPr>
+      </w:pPr>
+      <w:r>
+        <w:rPr>
+          <w:rFonts w:asciiTheme="majorBidi" w:hAnsiTheme="majorBidi" w:cstheme="majorBidi"/>
+          <w:i/>
+          <w:iCs/>
+          <w:sz w:val="24"/>
+          <w:szCs w:val="24"/>
+        </w:rPr>
+        <w:t xml:space="preserve">                                                    Martin Luther King</w:t>
+      </w:r>
+    </w:p>
+    <w:p>
+      <w:pPr>
+        <w:rPr>
+          <w:rFonts w:asciiTheme="majorBidi" w:hAnsiTheme="majorBidi" w:cstheme="majorBidi"/>
+          <w:sz w:val="32"/>
+          <w:szCs w:val="32"/>
+        </w:rPr>
+      </w:pPr>
+    </w:p>
+    <w:p>
+      <w:pPr>
+        <w:jc w:val="both"/>
+        <w:rPr>
+          <w:rFonts w:asciiTheme="majorBidi" w:hAnsiTheme="majorBidi" w:cstheme="majorBidi"/>
+          <w:sz w:val="24"/>
+          <w:szCs w:val="24"/>
+        </w:rPr>
+      </w:pPr>
+      <w:r>
+        <w:rPr>
+          <w:rFonts w:asciiTheme="majorBidi" w:hAnsiTheme="majorBidi" w:cstheme="majorBidi"/>
+          <w:sz w:val="24"/>
+          <w:szCs w:val="24"/>
+        </w:rPr>
+        <w:t>This chapter provides a comprehensive overview of the synthesis process for the phoeniX core, leading to the creation of a fully-fledged processor layout.</w:t>
+      </w:r>
+      <w:r>
+        <w:rPr>
+          <w:rFonts w:asciiTheme="majorBidi" w:hAnsiTheme="majorBidi" w:cstheme="majorBidi"/>
+          <w:sz w:val="24"/>
+          <w:szCs w:val="24"/>
+        </w:rPr>
+        <w:t xml:space="preserve"> The RTL design has undergone a complete flow in order to create a physical layout design for this 32-bit RISC-V core, using open</w:t>
+      </w:r>
+      <w:r>
+        <w:rPr>
+          <w:rFonts w:asciiTheme="majorBidi" w:hAnsiTheme="majorBidi" w:cstheme="majorBidi"/>
+          <w:sz w:val="24"/>
+          <w:szCs w:val="24"/>
+        </w:rPr>
+        <w:t>-source tools which will be fully described in the chapter.</w:t>
+      </w:r>
+    </w:p>
+    <w:p>
+      <w:pPr>
+        <w:jc w:val="both"/>
+        <w:rPr>
+          <w:rFonts w:asciiTheme="majorBidi" w:hAnsiTheme="majorBidi" w:cstheme="majorBidi"/>
+          <w:sz w:val="24"/>
+          <w:szCs w:val="24"/>
+        </w:rPr>
+      </w:pPr>
+      <w:r>
+        <w:rPr>
+          <w:rFonts w:asciiTheme="majorBidi" w:hAnsiTheme="majorBidi" w:cstheme="majorBidi"/>
+          <w:sz w:val="24"/>
+          <w:szCs w:val="24"/>
+        </w:rPr>
+        <w:t>Prior to delving into the assessment of the physical design's results, it is crucial to acknowledge that this particular design is capable of synthesis for FPGA targets as well. The code has been meticulously crafted to enable the utilization of the processor as a soft-core on Xilinx FPGA devices. While the core is entirely synthesizable, it is important to note that implementation is limited to Xilinx Ultrascale and Ultrascale+ series of AMD Xilinx FPGA devices, owing to the processor's size requirements.</w:t>
+      </w:r>
+    </w:p>
+    <w:p>
+      <w:pPr>
+        <w:jc w:val="both"/>
+        <w:rPr>
+          <w:rFonts w:asciiTheme="majorBidi" w:hAnsiTheme="majorBidi" w:cstheme="majorBidi"/>
+          <w:sz w:val="24"/>
+          <w:szCs w:val="24"/>
+        </w:rPr>
+      </w:pPr>
+      <w:r>
+        <w:rPr>
+          <w:rFonts w:asciiTheme="majorBidi" w:hAnsiTheme="majorBidi" w:cstheme="majorBidi"/>
+          <w:sz w:val="24"/>
+          <w:szCs w:val="24"/>
+        </w:rPr>
+        <w:t>In fact, the phoeniX</w:t>
+      </w:r>
+      <w:r>
+        <w:rPr>
+          <w:rFonts w:asciiTheme="majorBidi" w:hAnsiTheme="majorBidi" w:cstheme="majorBidi"/>
+          <w:sz w:val="24"/>
+          <w:szCs w:val="24"/>
+        </w:rPr>
+        <w:t xml:space="preserve"> core can be implemented as a softcore CPU on Xilinx 7 Ultr</w:t>
+      </w:r>
+      <w:r>
+        <w:rPr>
+          <w:rFonts w:asciiTheme="majorBidi" w:hAnsiTheme="majorBidi" w:cstheme="majorBidi"/>
+          <w:sz w:val="24"/>
+          <w:szCs w:val="24"/>
+        </w:rPr>
+        <w:t>a</w:t>
+      </w:r>
+      <w:r>
+        <w:rPr>
+          <w:rFonts w:asciiTheme="majorBidi" w:hAnsiTheme="majorBidi" w:cstheme="majorBidi"/>
+          <w:sz w:val="24"/>
+          <w:szCs w:val="24"/>
+        </w:rPr>
+        <w:t>scale/Ultrascale+ series FPGA boards using logic synthesis. This allows for flexible integration of the core's functionality within the FPGA fabric. The Xilinx 7 series FPGA boards provide a versatile platform for hosting the softcore CPU implementation, offering configurable features and adaptability.</w:t>
+      </w:r>
+    </w:p>
+    <w:p>
+      <w:pPr>
+        <w:jc w:val="both"/>
+        <w:rPr>
+          <w:rFonts w:asciiTheme="majorBidi" w:hAnsiTheme="majorBidi" w:cstheme="majorBidi"/>
+          <w:sz w:val="24"/>
+          <w:szCs w:val="24"/>
+        </w:rPr>
+      </w:pPr>
+      <w:r>
+        <w:rPr>
+          <w:rFonts w:asciiTheme="majorBidi" w:hAnsiTheme="majorBidi" w:cstheme="majorBidi"/>
+          <w:sz w:val="24"/>
+          <w:szCs w:val="24"/>
+        </w:rPr>
+        <w:t>Using soft-core processors on FPGA devices offers numerous advantages in project development. Firstly, it provides the flexibility to incorporate processor functionalities into the FPGA design, allowing for efficient integration of software and hardware components. Soft cores enable the execution of complex algorithms and control functions, which are traditionally handled by general-purpose processors, directly within the FPGA fabric. This eliminates the need for external microcontrollers or additional components, simplifying the overall system architecture.</w:t>
+      </w:r>
+    </w:p>
+    <w:p>
+      <w:pPr>
+        <w:jc w:val="both"/>
+        <w:rPr>
+          <w:rFonts w:asciiTheme="majorBidi" w:hAnsiTheme="majorBidi" w:cstheme="majorBidi"/>
+          <w:sz w:val="24"/>
+          <w:szCs w:val="24"/>
+        </w:rPr>
+      </w:pPr>
+      <w:r>
+        <w:rPr>
+          <w:rFonts w:asciiTheme="majorBidi" w:hAnsiTheme="majorBidi" w:cstheme="majorBidi"/>
+          <w:sz w:val="24"/>
+          <w:szCs w:val="24"/>
+        </w:rPr>
+        <w:t>Furthermore, soft-core processors offer significant customization opportunities. Designers can tailor the processor's architecture, instruction set, and peripherals to suit the specific project requirements. This level of customization enables optimized resource utilization, improved performance, and reduced power consumption. Additionally, soft cores can be easily updated or modified, allowing for iterative design improvements without the need for hardware changes.</w:t>
+      </w:r>
+    </w:p>
+    <w:p>
+      <w:pPr>
+        <w:jc w:val="both"/>
+        <w:rPr>
+          <w:rFonts w:asciiTheme="majorBidi" w:hAnsiTheme="majorBidi" w:cstheme="majorBidi"/>
+          <w:sz w:val="24"/>
+          <w:szCs w:val="24"/>
+        </w:rPr>
+      </w:pPr>
+      <w:r>
+        <w:rPr>
+          <w:rFonts w:asciiTheme="majorBidi" w:hAnsiTheme="majorBidi" w:cstheme="majorBidi"/>
+          <w:sz w:val="24"/>
+          <w:szCs w:val="24"/>
+        </w:rPr>
+        <w:lastRenderedPageBreak/>
+        <w:t>Using soft-core processors on FPGA devices empowers designers to create highly integrated and versatile systems, combining the benefits of hardware acceleration and software programmability. It offers a scalable and cost-effective solution, particularly in applications that demand real-time processing, rapid prototyping, or system-on-chip (SoC) integration.</w:t>
+      </w:r>
+    </w:p>
+    <w:p>
+      <w:pPr>
+        <w:jc w:val="both"/>
+        <w:rPr>
+          <w:rFonts w:asciiTheme="majorBidi" w:hAnsiTheme="majorBidi" w:cstheme="majorBidi"/>
+          <w:sz w:val="24"/>
+          <w:szCs w:val="24"/>
+        </w:rPr>
+      </w:pPr>
+      <w:r>
+        <w:rPr>
+          <w:rFonts w:asciiTheme="majorBidi" w:hAnsiTheme="majorBidi" w:cstheme="majorBidi"/>
+          <w:sz w:val="24"/>
+          <w:szCs w:val="24"/>
+        </w:rPr>
+        <w:t>In the following sections, we will delve into the intricate details of the ASIC design and physical design processes employed for the phoeniX processor. Notably, we will focus on the utilization of the open-source software toolchain, Qflow</w:t>
+      </w:r>
+      <w:r>
+        <w:rPr>
+          <w:rFonts w:asciiTheme="majorBidi" w:hAnsiTheme="majorBidi" w:cstheme="majorBidi"/>
+          <w:sz w:val="24"/>
+          <w:szCs w:val="24"/>
+        </w:rPr>
+        <w:t xml:space="preserve"> [13]</w:t>
+      </w:r>
+      <w:r>
+        <w:rPr>
+          <w:rFonts w:asciiTheme="majorBidi" w:hAnsiTheme="majorBidi" w:cstheme="majorBidi"/>
+          <w:sz w:val="24"/>
+          <w:szCs w:val="24"/>
+        </w:rPr>
+        <w:t>, which plays a pivotal role in facilitating these processes.</w:t>
+      </w:r>
+    </w:p>
+    <w:p>
+      <w:pPr>
+        <w:pStyle w:val="ListParagraph"/>
+        <w:numPr>
+          <w:ilvl w:val="1"/>
+          <w:numId w:val="40"/>
+        </w:numPr>
+        <w:jc w:val="both"/>
+        <w:rPr>
+          <w:rFonts w:asciiTheme="majorBidi" w:hAnsiTheme="majorBidi" w:cstheme="majorBidi"/>
+          <w:sz w:val="32"/>
+          <w:szCs w:val="32"/>
+        </w:rPr>
+      </w:pPr>
+      <w:r>
+        <w:rPr>
+          <w:rFonts w:asciiTheme="majorBidi" w:hAnsiTheme="majorBidi" w:cstheme="majorBidi"/>
+          <w:sz w:val="32"/>
+          <w:szCs w:val="32"/>
+        </w:rPr>
+        <w:t>Qflow toolchain</w:t>
+      </w:r>
+    </w:p>
+    <w:p>
+      <w:pPr>
+        <w:jc w:val="both"/>
+        <w:rPr>
+          <w:rFonts w:asciiTheme="majorBidi" w:hAnsiTheme="majorBidi" w:cstheme="majorBidi"/>
+          <w:sz w:val="24"/>
+          <w:szCs w:val="24"/>
+        </w:rPr>
+      </w:pPr>
+    </w:p>
+    <w:p>
+      <w:pPr>
+        <w:jc w:val="both"/>
+        <w:rPr>
+          <w:rFonts w:asciiTheme="majorBidi" w:hAnsiTheme="majorBidi" w:cstheme="majorBidi"/>
+          <w:sz w:val="32"/>
+          <w:szCs w:val="32"/>
+        </w:rPr>
+      </w:pPr>
+    </w:p>
+    <w:p>
+      <w:pPr>
+        <w:rPr>
+          <w:rFonts w:asciiTheme="majorBidi" w:hAnsiTheme="majorBidi" w:cstheme="majorBidi"/>
+          <w:sz w:val="32"/>
+          <w:szCs w:val="32"/>
+        </w:rPr>
+      </w:pPr>
+    </w:p>
+    <w:p>
+      <w:pPr>
+        <w:rPr>
+          <w:rFonts w:asciiTheme="majorBidi" w:hAnsiTheme="majorBidi" w:cstheme="majorBidi"/>
+          <w:sz w:val="32"/>
+          <w:szCs w:val="32"/>
+        </w:rPr>
+      </w:pPr>
+    </w:p>
+    <w:p>
+      <w:pPr>
+        <w:rPr>
+          <w:rFonts w:asciiTheme="majorBidi" w:hAnsiTheme="majorBidi" w:cstheme="majorBidi"/>
+          <w:sz w:val="32"/>
+          <w:szCs w:val="32"/>
+        </w:rPr>
+      </w:pPr>
+    </w:p>
+    <w:p>
+      <w:pPr>
+        <w:rPr>
+          <w:rFonts w:asciiTheme="majorBidi" w:hAnsiTheme="majorBidi" w:cstheme="majorBidi"/>
+          <w:sz w:val="32"/>
+          <w:szCs w:val="32"/>
+        </w:rPr>
+      </w:pPr>
+    </w:p>
+    <w:p>
+      <w:pPr>
+        <w:rPr>
+          <w:rFonts w:asciiTheme="majorBidi" w:hAnsiTheme="majorBidi" w:cstheme="majorBidi"/>
+          <w:sz w:val="32"/>
+          <w:szCs w:val="32"/>
+        </w:rPr>
+      </w:pPr>
+    </w:p>
+    <w:p>
+      <w:pPr>
+        <w:rPr>
+          <w:rFonts w:asciiTheme="majorBidi" w:hAnsiTheme="majorBidi" w:cstheme="majorBidi"/>
+          <w:sz w:val="32"/>
+          <w:szCs w:val="32"/>
+        </w:rPr>
+      </w:pPr>
+    </w:p>
+    <w:p>
+      <w:pPr>
+        <w:rPr>
+          <w:rFonts w:asciiTheme="majorBidi" w:hAnsiTheme="majorBidi" w:cstheme="majorBidi"/>
+          <w:sz w:val="32"/>
+          <w:szCs w:val="32"/>
+        </w:rPr>
+      </w:pPr>
+    </w:p>
+    <w:p>
+      <w:pPr>
+        <w:rPr>
+          <w:rFonts w:asciiTheme="majorBidi" w:hAnsiTheme="majorBidi" w:cstheme="majorBidi"/>
+          <w:sz w:val="32"/>
+          <w:szCs w:val="32"/>
+        </w:rPr>
+      </w:pPr>
+    </w:p>
+    <w:p>
+      <w:pPr>
+        <w:rPr>
+          <w:rFonts w:asciiTheme="majorBidi" w:hAnsiTheme="majorBidi" w:cstheme="majorBidi"/>
+          <w:sz w:val="32"/>
+          <w:szCs w:val="32"/>
+        </w:rPr>
+      </w:pPr>
+    </w:p>
+    <w:p>
+      <w:pPr>
+        <w:rPr>
+          <w:rFonts w:asciiTheme="majorBidi" w:hAnsiTheme="majorBidi" w:cstheme="majorBidi"/>
+          <w:sz w:val="32"/>
+          <w:szCs w:val="32"/>
+        </w:rPr>
+      </w:pPr>
+    </w:p>
+    <w:p>
+      <w:pPr>
+        <w:rPr>
+          <w:rFonts w:asciiTheme="majorBidi" w:hAnsiTheme="majorBidi" w:cstheme="majorBidi"/>
+          <w:sz w:val="32"/>
+          <w:szCs w:val="32"/>
+          <w:lang w:bidi="fa-IR"/>
+        </w:rPr>
+      </w:pPr>
+    </w:p>
+    <w:p>
+      <w:pPr>
+        <w:rPr>
+          <w:rFonts w:asciiTheme="majorBidi" w:hAnsiTheme="majorBidi" w:cstheme="majorBidi"/>
+          <w:sz w:val="24"/>
+          <w:szCs w:val="24"/>
+          <w:lang w:bidi="fa-IR"/>
+        </w:rPr>
+      </w:pPr>
+    </w:p>
+    <w:p>
+      <w:pPr>
+        <w:rPr>
+          <w:rFonts w:asciiTheme="majorBidi" w:hAnsiTheme="majorBidi" w:cstheme="majorBidi"/>
+          <w:sz w:val="24"/>
+          <w:szCs w:val="24"/>
+          <w:lang w:bidi="fa-IR"/>
+        </w:rPr>
+      </w:pPr>
+    </w:p>
+    <w:p>
+      <w:pPr>
+        <w:rPr>
+          <w:rFonts w:asciiTheme="majorBidi" w:hAnsiTheme="majorBidi" w:cstheme="majorBidi"/>
+          <w:sz w:val="24"/>
+          <w:szCs w:val="24"/>
+          <w:lang w:bidi="fa-IR"/>
+        </w:rPr>
+      </w:pPr>
+    </w:p>
+    <w:p>
+      <w:pPr>
+        <w:rPr>
+          <w:rFonts w:asciiTheme="majorBidi" w:hAnsiTheme="majorBidi" w:cstheme="majorBidi"/>
+          <w:sz w:val="24"/>
+          <w:szCs w:val="24"/>
+          <w:lang w:bidi="fa-IR"/>
+        </w:rPr>
+      </w:pPr>
+    </w:p>
+    <w:p>
+      <w:pPr>
+        <w:rPr>
+          <w:rFonts w:asciiTheme="majorBidi" w:hAnsiTheme="majorBidi" w:cstheme="majorBidi"/>
+          <w:sz w:val="24"/>
+          <w:szCs w:val="24"/>
+          <w:lang w:bidi="fa-IR"/>
+        </w:rPr>
+      </w:pPr>
+      <w:bookmarkStart w:id="0" w:name="_GoBack"/>
+      <w:bookmarkEnd w:id="0"/>
+    </w:p>
+    <w:p>
+      <w:pPr>
         <w:rPr>
           <w:rFonts w:asciiTheme="majorBidi" w:hAnsiTheme="majorBidi" w:cstheme="majorBidi"/>
           <w:sz w:val="32"/>
@@ -24802,6 +25202,23 @@
           <w:rFonts w:asciiTheme="majorBidi" w:hAnsiTheme="majorBidi" w:cstheme="majorBidi"/>
           <w:sz w:val="24"/>
           <w:szCs w:val="24"/>
+        </w:rPr>
+      </w:pPr>
+      <w:r>
+        <w:rPr>
+          <w:rFonts w:asciiTheme="majorBidi" w:hAnsiTheme="majorBidi" w:cstheme="majorBidi"/>
+          <w:sz w:val="24"/>
+          <w:szCs w:val="24"/>
+        </w:rPr>
+        <w:t>[12] RISC-V tools</w:t>
+      </w:r>
+    </w:p>
+    <w:p>
+      <w:pPr>
+        <w:rPr>
+          <w:rFonts w:asciiTheme="majorBidi" w:hAnsiTheme="majorBidi" w:cstheme="majorBidi"/>
+          <w:sz w:val="24"/>
+          <w:szCs w:val="24"/>
           <w:rtl/>
           <w:lang w:bidi="fa-IR"/>
         </w:rPr>
@@ -24812,7 +25229,7 @@
           <w:sz w:val="24"/>
           <w:szCs w:val="24"/>
         </w:rPr>
-        <w:t>[12] RISC-V tools</w:t>
+        <w:t>[13] Qflow</w:t>
       </w:r>
     </w:p>
     <w:sectPr>
@@ -28365,6 +28782,119 @@
     </w:lvl>
   </w:abstractNum>
   <w:abstractNum w:abstractNumId="31" w15:restartNumberingAfterBreak="0">
+    <w:nsid w:val="61233B96"/>
+    <w:multiLevelType w:val="multilevel"/>
+    <w:tmpl w:val="6EF076E4"/>
+    <w:lvl w:ilvl="0">
+      <w:start w:val="5"/>
+      <w:numFmt w:val="decimal"/>
+      <w:lvlText w:val="%1."/>
+      <w:lvlJc w:val="left"/>
+      <w:pPr>
+        <w:ind w:left="504" w:hanging="504"/>
+      </w:pPr>
+      <w:rPr>
+        <w:rFonts w:hint="default"/>
+      </w:rPr>
+    </w:lvl>
+    <w:lvl w:ilvl="1">
+      <w:start w:val="1"/>
+      <w:numFmt w:val="decimal"/>
+      <w:lvlText w:val="%1.%2."/>
+      <w:lvlJc w:val="left"/>
+      <w:pPr>
+        <w:ind w:left="720" w:hanging="720"/>
+      </w:pPr>
+      <w:rPr>
+        <w:rFonts w:hint="default"/>
+      </w:rPr>
+    </w:lvl>
+    <w:lvl w:ilvl="2">
+      <w:start w:val="1"/>
+      <w:numFmt w:val="decimal"/>
+      <w:lvlText w:val="%1.%2.%3."/>
+      <w:lvlJc w:val="left"/>
+      <w:pPr>
+        <w:ind w:left="720" w:hanging="720"/>
+      </w:pPr>
+      <w:rPr>
+        <w:rFonts w:hint="default"/>
+      </w:rPr>
+    </w:lvl>
+    <w:lvl w:ilvl="3">
+      <w:start w:val="1"/>
+      <w:numFmt w:val="decimal"/>
+      <w:lvlText w:val="%1.%2.%3.%4."/>
+      <w:lvlJc w:val="left"/>
+      <w:pPr>
+        <w:ind w:left="1080" w:hanging="1080"/>
+      </w:pPr>
+      <w:rPr>
+        <w:rFonts w:hint="default"/>
+      </w:rPr>
+    </w:lvl>
+    <w:lvl w:ilvl="4">
+      <w:start w:val="1"/>
+      <w:numFmt w:val="decimal"/>
+      <w:lvlText w:val="%1.%2.%3.%4.%5."/>
+      <w:lvlJc w:val="left"/>
+      <w:pPr>
+        <w:ind w:left="1440" w:hanging="1440"/>
+      </w:pPr>
+      <w:rPr>
+        <w:rFonts w:hint="default"/>
+      </w:rPr>
+    </w:lvl>
+    <w:lvl w:ilvl="5">
+      <w:start w:val="1"/>
+      <w:numFmt w:val="decimal"/>
+      <w:lvlText w:val="%1.%2.%3.%4.%5.%6."/>
+      <w:lvlJc w:val="left"/>
+      <w:pPr>
+        <w:ind w:left="1440" w:hanging="1440"/>
+      </w:pPr>
+      <w:rPr>
+        <w:rFonts w:hint="default"/>
+      </w:rPr>
+    </w:lvl>
+    <w:lvl w:ilvl="6">
+      <w:start w:val="1"/>
+      <w:numFmt w:val="decimal"/>
+      <w:lvlText w:val="%1.%2.%3.%4.%5.%6.%7."/>
+      <w:lvlJc w:val="left"/>
+      <w:pPr>
+        <w:ind w:left="1800" w:hanging="1800"/>
+      </w:pPr>
+      <w:rPr>
+        <w:rFonts w:hint="default"/>
+      </w:rPr>
+    </w:lvl>
+    <w:lvl w:ilvl="7">
+      <w:start w:val="1"/>
+      <w:numFmt w:val="decimal"/>
+      <w:lvlText w:val="%1.%2.%3.%4.%5.%6.%7.%8."/>
+      <w:lvlJc w:val="left"/>
+      <w:pPr>
+        <w:ind w:left="2160" w:hanging="2160"/>
+      </w:pPr>
+      <w:rPr>
+        <w:rFonts w:hint="default"/>
+      </w:rPr>
+    </w:lvl>
+    <w:lvl w:ilvl="8">
+      <w:start w:val="1"/>
+      <w:numFmt w:val="decimal"/>
+      <w:lvlText w:val="%1.%2.%3.%4.%5.%6.%7.%8.%9."/>
+      <w:lvlJc w:val="left"/>
+      <w:pPr>
+        <w:ind w:left="2160" w:hanging="2160"/>
+      </w:pPr>
+      <w:rPr>
+        <w:rFonts w:hint="default"/>
+      </w:rPr>
+    </w:lvl>
+  </w:abstractNum>
+  <w:abstractNum w:abstractNumId="32" w15:restartNumberingAfterBreak="0">
     <w:nsid w:val="66370FC8"/>
     <w:multiLevelType w:val="hybridMultilevel"/>
     <w:tmpl w:val="026C67B8"/>
@@ -28477,7 +29007,7 @@
       </w:rPr>
     </w:lvl>
   </w:abstractNum>
-  <w:abstractNum w:abstractNumId="32" w15:restartNumberingAfterBreak="0">
+  <w:abstractNum w:abstractNumId="33" w15:restartNumberingAfterBreak="0">
     <w:nsid w:val="682819D5"/>
     <w:multiLevelType w:val="hybridMultilevel"/>
     <w:tmpl w:val="87D22952"/>
@@ -28590,7 +29120,7 @@
       </w:rPr>
     </w:lvl>
   </w:abstractNum>
-  <w:abstractNum w:abstractNumId="33" w15:restartNumberingAfterBreak="0">
+  <w:abstractNum w:abstractNumId="34" w15:restartNumberingAfterBreak="0">
     <w:nsid w:val="6DA64B71"/>
     <w:multiLevelType w:val="hybridMultilevel"/>
     <w:tmpl w:val="CD56EC38"/>
@@ -28703,7 +29233,7 @@
       </w:rPr>
     </w:lvl>
   </w:abstractNum>
-  <w:abstractNum w:abstractNumId="34" w15:restartNumberingAfterBreak="0">
+  <w:abstractNum w:abstractNumId="35" w15:restartNumberingAfterBreak="0">
     <w:nsid w:val="79643247"/>
     <w:multiLevelType w:val="hybridMultilevel"/>
     <w:tmpl w:val="F63C264C"/>
@@ -28816,7 +29346,7 @@
       </w:rPr>
     </w:lvl>
   </w:abstractNum>
-  <w:abstractNum w:abstractNumId="35" w15:restartNumberingAfterBreak="0">
+  <w:abstractNum w:abstractNumId="36" w15:restartNumberingAfterBreak="0">
     <w:nsid w:val="7BF12B8A"/>
     <w:multiLevelType w:val="hybridMultilevel"/>
     <w:tmpl w:val="39061E46"/>
@@ -28929,7 +29459,7 @@
       </w:rPr>
     </w:lvl>
   </w:abstractNum>
-  <w:abstractNum w:abstractNumId="36" w15:restartNumberingAfterBreak="0">
+  <w:abstractNum w:abstractNumId="37" w15:restartNumberingAfterBreak="0">
     <w:nsid w:val="7BFF40B5"/>
     <w:multiLevelType w:val="hybridMultilevel"/>
     <w:tmpl w:val="5CA6C248"/>
@@ -29042,7 +29572,7 @@
       </w:rPr>
     </w:lvl>
   </w:abstractNum>
-  <w:abstractNum w:abstractNumId="37" w15:restartNumberingAfterBreak="0">
+  <w:abstractNum w:abstractNumId="38" w15:restartNumberingAfterBreak="0">
     <w:nsid w:val="7C6B73E1"/>
     <w:multiLevelType w:val="hybridMultilevel"/>
     <w:tmpl w:val="BBE4BBCC"/>
@@ -29155,7 +29685,7 @@
       </w:rPr>
     </w:lvl>
   </w:abstractNum>
-  <w:abstractNum w:abstractNumId="38" w15:restartNumberingAfterBreak="0">
+  <w:abstractNum w:abstractNumId="39" w15:restartNumberingAfterBreak="0">
     <w:nsid w:val="7F813F41"/>
     <w:multiLevelType w:val="hybridMultilevel"/>
     <w:tmpl w:val="00DAEA22"/>
@@ -29278,7 +29808,7 @@
     <w:abstractNumId w:val="9"/>
   </w:num>
   <w:num w:numId="4">
-    <w:abstractNumId w:val="31"/>
+    <w:abstractNumId w:val="32"/>
   </w:num>
   <w:num w:numId="5">
     <w:abstractNumId w:val="12"/>
@@ -29317,13 +29847,13 @@
     <w:abstractNumId w:val="19"/>
   </w:num>
   <w:num w:numId="17">
-    <w:abstractNumId w:val="36"/>
+    <w:abstractNumId w:val="37"/>
   </w:num>
   <w:num w:numId="18">
     <w:abstractNumId w:val="0"/>
   </w:num>
   <w:num w:numId="19">
-    <w:abstractNumId w:val="32"/>
+    <w:abstractNumId w:val="33"/>
   </w:num>
   <w:num w:numId="20">
     <w:abstractNumId w:val="14"/>
@@ -29341,7 +29871,7 @@
     <w:abstractNumId w:val="5"/>
   </w:num>
   <w:num w:numId="25">
-    <w:abstractNumId w:val="37"/>
+    <w:abstractNumId w:val="38"/>
   </w:num>
   <w:num w:numId="26">
     <w:abstractNumId w:val="4"/>
@@ -29350,16 +29880,16 @@
     <w:abstractNumId w:val="16"/>
   </w:num>
   <w:num w:numId="28">
-    <w:abstractNumId w:val="35"/>
+    <w:abstractNumId w:val="36"/>
   </w:num>
   <w:num w:numId="29">
-    <w:abstractNumId w:val="38"/>
+    <w:abstractNumId w:val="39"/>
   </w:num>
   <w:num w:numId="30">
     <w:abstractNumId w:val="6"/>
   </w:num>
   <w:num w:numId="31">
-    <w:abstractNumId w:val="34"/>
+    <w:abstractNumId w:val="35"/>
   </w:num>
   <w:num w:numId="32">
     <w:abstractNumId w:val="15"/>
@@ -29383,7 +29913,10 @@
     <w:abstractNumId w:val="11"/>
   </w:num>
   <w:num w:numId="39">
-    <w:abstractNumId w:val="33"/>
+    <w:abstractNumId w:val="34"/>
+  </w:num>
+  <w:num w:numId="40">
+    <w:abstractNumId w:val="31"/>
   </w:num>
   <w:numIdMacAtCleanup w:val="39"/>
 </w:numbering>
@@ -29782,7 +30315,7 @@
   <w:style w:type="paragraph" w:default="1" w:styleId="Normal">
     <w:name w:val="Normal"/>
     <w:qFormat/>
-    <w:rsid w:val="004919B9"/>
+    <w:rsid w:val="001F5B2E"/>
   </w:style>
   <w:style w:type="paragraph" w:styleId="Heading1">
     <w:name w:val="heading 1"/>
@@ -30246,7 +30779,7 @@
 </file>
 
 <file path=customXml/itemProps1.xml><?xml version="1.0" encoding="utf-8"?>
-<ds:datastoreItem xmlns:ds="http://schemas.openxmlformats.org/officeDocument/2006/customXml" ds:itemID="{7E40C9F3-6D0F-4A3B-95B5-E38A97BD741A}">
+<ds:datastoreItem xmlns:ds="http://schemas.openxmlformats.org/officeDocument/2006/customXml" ds:itemID="{055BE7BF-2D86-45F1-BC1B-1B1AD77FA722}">
   <ds:schemaRefs>
     <ds:schemaRef ds:uri="http://schemas.openxmlformats.org/officeDocument/2006/bibliography"/>
   </ds:schemaRefs>

</xml_diff>

<commit_message>
📝 Update document (Qflow section)
</commit_message>
<xml_diff>
--- a/Documents/phoeniX RISC-V Core V0.1/phoeniX RISC-V Core V0.1.docx
+++ b/Documents/phoeniX RISC-V Core V0.1/phoeniX RISC-V Core V0.1.docx
@@ -1579,7 +1579,15 @@
               <w:sz w:val="24"/>
               <w:szCs w:val="24"/>
             </w:rPr>
-            <w:t xml:space="preserve"> phoeniX ASIC result</w:t>
+            <w:t xml:space="preserve"> phoeniX </w:t>
+          </w:r>
+          <w:r>
+            <w:rPr>
+              <w:rFonts w:asciiTheme="majorBidi" w:hAnsiTheme="majorBidi" w:cstheme="majorBidi"/>
+              <w:sz w:val="24"/>
+              <w:szCs w:val="24"/>
+            </w:rPr>
+            <w:t>Verification Results</w:t>
           </w:r>
         </w:p>
         <w:p>
@@ -24757,8 +24765,568 @@
           <w:rFonts w:asciiTheme="majorBidi" w:hAnsiTheme="majorBidi" w:cstheme="majorBidi"/>
           <w:sz w:val="24"/>
           <w:szCs w:val="24"/>
-        </w:rPr>
-      </w:pPr>
+          <w:lang w:bidi="fa-IR"/>
+        </w:rPr>
+      </w:pPr>
+      <w:r>
+        <w:rPr>
+          <w:rFonts w:asciiTheme="majorBidi" w:hAnsiTheme="majorBidi" w:cstheme="majorBidi"/>
+          <w:sz w:val="24"/>
+          <w:szCs w:val="24"/>
+          <w:lang w:bidi="fa-IR"/>
+        </w:rPr>
+        <w:t xml:space="preserve">This </w:t>
+      </w:r>
+      <w:r>
+        <w:rPr>
+          <w:rFonts w:asciiTheme="majorBidi" w:hAnsiTheme="majorBidi" w:cstheme="majorBidi"/>
+          <w:sz w:val="24"/>
+          <w:szCs w:val="24"/>
+          <w:lang w:bidi="fa-IR"/>
+        </w:rPr>
+        <w:t>section</w:t>
+      </w:r>
+      <w:r>
+        <w:rPr>
+          <w:rFonts w:asciiTheme="majorBidi" w:hAnsiTheme="majorBidi" w:cstheme="majorBidi"/>
+          <w:sz w:val="24"/>
+          <w:szCs w:val="24"/>
+          <w:lang w:bidi="fa-IR"/>
+        </w:rPr>
+        <w:t xml:space="preserve"> aims to provide an extensive overview and analysis of Qflow, a popular open-source VLSI (Very Large Scale Integration) design tool. Qflow is a complete design flow that encompasses various stages of the VLSI design process, including synthesis, placement, routing, and verification. The report delves into the key features, functionalities, and advantages of Qflow, while also discussing its limitations and potential areas for improvement. Furthermore, it highlights real-world applications and provides insights into the future prospects of this tool.</w:t>
+      </w:r>
+    </w:p>
+    <w:p>
+      <w:pPr>
+        <w:jc w:val="both"/>
+        <w:rPr>
+          <w:rFonts w:asciiTheme="majorBidi" w:hAnsiTheme="majorBidi" w:cstheme="majorBidi"/>
+          <w:sz w:val="24"/>
+          <w:szCs w:val="24"/>
+          <w:lang w:bidi="fa-IR"/>
+        </w:rPr>
+      </w:pPr>
+      <w:r>
+        <w:rPr>
+          <w:rFonts w:asciiTheme="majorBidi" w:hAnsiTheme="majorBidi" w:cstheme="majorBidi"/>
+          <w:sz w:val="24"/>
+          <w:szCs w:val="24"/>
+          <w:lang w:bidi="fa-IR"/>
+        </w:rPr>
+        <w:t xml:space="preserve">The field of VLSI design plays a crucial role in the development of integrated circuits (ICs) and electronic systems. With the ever-increasing complexity of ICs, the demand for efficient and reliable VLSI design tools has grown significantly. Qflow, an open-source tool, has emerged as a popular option due to its comprehensive design flow and ease of use. This </w:t>
+      </w:r>
+      <w:r>
+        <w:rPr>
+          <w:rFonts w:asciiTheme="majorBidi" w:hAnsiTheme="majorBidi" w:cstheme="majorBidi"/>
+          <w:sz w:val="24"/>
+          <w:szCs w:val="24"/>
+          <w:lang w:bidi="fa-IR"/>
+        </w:rPr>
+        <w:t>section</w:t>
+      </w:r>
+      <w:r>
+        <w:rPr>
+          <w:rFonts w:asciiTheme="majorBidi" w:hAnsiTheme="majorBidi" w:cstheme="majorBidi"/>
+          <w:sz w:val="24"/>
+          <w:szCs w:val="24"/>
+          <w:lang w:bidi="fa-IR"/>
+        </w:rPr>
+        <w:t xml:space="preserve"> explores the various aspects of Qflow and its impact on the</w:t>
+      </w:r>
+      <w:r>
+        <w:rPr>
+          <w:rFonts w:asciiTheme="majorBidi" w:hAnsiTheme="majorBidi" w:cstheme="majorBidi"/>
+          <w:sz w:val="24"/>
+          <w:szCs w:val="24"/>
+          <w:lang w:bidi="fa-IR"/>
+        </w:rPr>
+        <w:t xml:space="preserve"> </w:t>
+      </w:r>
+      <w:r>
+        <w:rPr>
+          <w:rFonts w:asciiTheme="majorBidi" w:hAnsiTheme="majorBidi" w:cstheme="majorBidi"/>
+          <w:sz w:val="24"/>
+          <w:szCs w:val="24"/>
+          <w:lang w:bidi="fa-IR"/>
+        </w:rPr>
+        <w:t>VLSI design community</w:t>
+      </w:r>
+      <w:r>
+        <w:rPr>
+          <w:rFonts w:asciiTheme="majorBidi" w:hAnsiTheme="majorBidi" w:cstheme="majorBidi"/>
+          <w:sz w:val="24"/>
+          <w:szCs w:val="24"/>
+          <w:lang w:bidi="fa-IR"/>
+        </w:rPr>
+        <w:t>.</w:t>
+      </w:r>
+    </w:p>
+    <w:p>
+      <w:pPr>
+        <w:jc w:val="both"/>
+        <w:rPr>
+          <w:rFonts w:asciiTheme="majorBidi" w:hAnsiTheme="majorBidi" w:cstheme="majorBidi"/>
+          <w:sz w:val="24"/>
+          <w:szCs w:val="24"/>
+          <w:lang w:bidi="fa-IR"/>
+        </w:rPr>
+      </w:pPr>
+      <w:r>
+        <w:rPr>
+          <w:rFonts w:asciiTheme="majorBidi" w:hAnsiTheme="majorBidi" w:cstheme="majorBidi"/>
+          <w:sz w:val="24"/>
+          <w:szCs w:val="24"/>
+          <w:lang w:bidi="fa-IR"/>
+        </w:rPr>
+        <w:t>Qflow is a complete tool chain for synthesizing digital circuits starting from Verilog source and ending in physical layout for a specific target fabrication process. In the world of commercial electronics, digital synthesis with a target application of a chip design is usually bundled into large EDA software systems like Cadence or Synopsys. As commercial electronics designers need to maintain cutting-edge performance, these commercial toolchains get more and more expensive, and have largely priced themselves out of all but the established integrated circuit manufacturers. This leaves an unfortunate gap where startup companies and small businesses cannot afford to do any sort of integrated circuit design. The algorithms for digital synthesis are all tied up in closed-source software, and development is controlled by a few EDA software vendors.</w:t>
+      </w:r>
+    </w:p>
+    <w:p>
+      <w:pPr>
+        <w:jc w:val="both"/>
+        <w:rPr>
+          <w:rFonts w:asciiTheme="majorBidi" w:hAnsiTheme="majorBidi" w:cstheme="majorBidi"/>
+          <w:sz w:val="24"/>
+          <w:szCs w:val="24"/>
+          <w:lang w:bidi="fa-IR"/>
+        </w:rPr>
+      </w:pPr>
+      <w:r>
+        <w:rPr>
+          <w:rFonts w:asciiTheme="majorBidi" w:hAnsiTheme="majorBidi" w:cstheme="majorBidi"/>
+          <w:sz w:val="24"/>
+          <w:szCs w:val="24"/>
+          <w:lang w:bidi="fa-IR"/>
+        </w:rPr>
+        <w:t>After a thorough investigation of alternatives</w:t>
+      </w:r>
+      <w:r>
+        <w:rPr>
+          <w:rFonts w:asciiTheme="majorBidi" w:hAnsiTheme="majorBidi" w:cstheme="majorBidi"/>
+          <w:sz w:val="24"/>
+          <w:szCs w:val="24"/>
+          <w:lang w:bidi="fa-IR"/>
+        </w:rPr>
+        <w:t xml:space="preserve"> by Qflow development team</w:t>
+      </w:r>
+      <w:r>
+        <w:rPr>
+          <w:rFonts w:asciiTheme="majorBidi" w:hAnsiTheme="majorBidi" w:cstheme="majorBidi"/>
+          <w:sz w:val="24"/>
+          <w:szCs w:val="24"/>
+          <w:lang w:bidi="fa-IR"/>
+        </w:rPr>
+        <w:t xml:space="preserve">, two good choices for front-end synthesis have been </w:t>
+      </w:r>
+      <w:r>
+        <w:rPr>
+          <w:rFonts w:asciiTheme="majorBidi" w:hAnsiTheme="majorBidi" w:cstheme="majorBidi"/>
+          <w:sz w:val="24"/>
+          <w:szCs w:val="24"/>
+          <w:lang w:bidi="fa-IR"/>
+        </w:rPr>
+        <w:t>selected</w:t>
+      </w:r>
+      <w:r>
+        <w:rPr>
+          <w:rFonts w:asciiTheme="majorBidi" w:hAnsiTheme="majorBidi" w:cstheme="majorBidi"/>
+          <w:sz w:val="24"/>
+          <w:szCs w:val="24"/>
+          <w:lang w:bidi="fa-IR"/>
+        </w:rPr>
+        <w:t xml:space="preserve">: The first is a combination of the open-source </w:t>
+      </w:r>
+      <w:r>
+        <w:rPr>
+          <w:rFonts w:asciiTheme="majorBidi" w:hAnsiTheme="majorBidi" w:cstheme="majorBidi"/>
+          <w:sz w:val="24"/>
+          <w:szCs w:val="24"/>
+          <w:lang w:bidi="fa-IR"/>
+        </w:rPr>
+        <w:t>Verilog</w:t>
+      </w:r>
+      <w:r>
+        <w:rPr>
+          <w:rFonts w:asciiTheme="majorBidi" w:hAnsiTheme="majorBidi" w:cstheme="majorBidi"/>
+          <w:sz w:val="24"/>
+          <w:szCs w:val="24"/>
+          <w:lang w:bidi="fa-IR"/>
+        </w:rPr>
+        <w:t xml:space="preserve"> parser Odin-II and optimizer/mapper </w:t>
+      </w:r>
+      <w:r>
+        <w:rPr>
+          <w:rFonts w:asciiTheme="majorBidi" w:hAnsiTheme="majorBidi" w:cstheme="majorBidi"/>
+          <w:sz w:val="24"/>
+          <w:szCs w:val="24"/>
+          <w:lang w:bidi="fa-IR"/>
+        </w:rPr>
+        <w:t>“</w:t>
+      </w:r>
+      <w:r>
+        <w:rPr>
+          <w:rFonts w:asciiTheme="majorBidi" w:hAnsiTheme="majorBidi" w:cstheme="majorBidi"/>
+          <w:sz w:val="24"/>
+          <w:szCs w:val="24"/>
+          <w:lang w:bidi="fa-IR"/>
+        </w:rPr>
+        <w:t>abc</w:t>
+      </w:r>
+      <w:r>
+        <w:rPr>
+          <w:rFonts w:asciiTheme="majorBidi" w:hAnsiTheme="majorBidi" w:cstheme="majorBidi"/>
+          <w:sz w:val="24"/>
+          <w:szCs w:val="24"/>
+          <w:lang w:bidi="fa-IR"/>
+        </w:rPr>
+        <w:t>”</w:t>
+      </w:r>
+      <w:r>
+        <w:rPr>
+          <w:rFonts w:asciiTheme="majorBidi" w:hAnsiTheme="majorBidi" w:cstheme="majorBidi"/>
+          <w:sz w:val="24"/>
+          <w:szCs w:val="24"/>
+          <w:lang w:bidi="fa-IR"/>
+        </w:rPr>
+        <w:t xml:space="preserve"> to anchor the digital synthesis flow. They have the advantage of being part of an existing open-source FPGA synthesis flow called </w:t>
+      </w:r>
+      <w:r>
+        <w:rPr>
+          <w:rFonts w:asciiTheme="majorBidi" w:hAnsiTheme="majorBidi" w:cstheme="majorBidi"/>
+          <w:sz w:val="24"/>
+          <w:szCs w:val="24"/>
+          <w:lang w:bidi="fa-IR"/>
+        </w:rPr>
+        <w:t>“</w:t>
+      </w:r>
+      <w:r>
+        <w:rPr>
+          <w:rFonts w:asciiTheme="majorBidi" w:hAnsiTheme="majorBidi" w:cstheme="majorBidi"/>
+          <w:sz w:val="24"/>
+          <w:szCs w:val="24"/>
+          <w:lang w:bidi="fa-IR"/>
+        </w:rPr>
+        <w:t>vtr</w:t>
+      </w:r>
+      <w:r>
+        <w:rPr>
+          <w:rFonts w:asciiTheme="majorBidi" w:hAnsiTheme="majorBidi" w:cstheme="majorBidi"/>
+          <w:sz w:val="24"/>
+          <w:szCs w:val="24"/>
+          <w:lang w:bidi="fa-IR"/>
+        </w:rPr>
+        <w:t>”</w:t>
+      </w:r>
+      <w:r>
+        <w:rPr>
+          <w:rFonts w:asciiTheme="majorBidi" w:hAnsiTheme="majorBidi" w:cstheme="majorBidi"/>
+          <w:sz w:val="24"/>
+          <w:szCs w:val="24"/>
+          <w:lang w:bidi="fa-IR"/>
+        </w:rPr>
+        <w:t xml:space="preserve"> ("</w:t>
+      </w:r>
+      <w:r>
+        <w:rPr>
+          <w:rFonts w:asciiTheme="majorBidi" w:hAnsiTheme="majorBidi" w:cstheme="majorBidi"/>
+          <w:sz w:val="24"/>
+          <w:szCs w:val="24"/>
+          <w:lang w:bidi="fa-IR"/>
+        </w:rPr>
+        <w:t>Verilog</w:t>
+      </w:r>
+      <w:r>
+        <w:rPr>
+          <w:rFonts w:asciiTheme="majorBidi" w:hAnsiTheme="majorBidi" w:cstheme="majorBidi"/>
+          <w:sz w:val="24"/>
+          <w:szCs w:val="24"/>
+          <w:lang w:bidi="fa-IR"/>
+        </w:rPr>
+        <w:t xml:space="preserve">-to-routing"). The second choice is </w:t>
+      </w:r>
+      <w:r>
+        <w:rPr>
+          <w:rFonts w:asciiTheme="majorBidi" w:hAnsiTheme="majorBidi" w:cstheme="majorBidi"/>
+          <w:sz w:val="24"/>
+          <w:szCs w:val="24"/>
+          <w:lang w:bidi="fa-IR"/>
+        </w:rPr>
+        <w:t>t</w:t>
+      </w:r>
+      <w:r>
+        <w:rPr>
+          <w:rFonts w:asciiTheme="majorBidi" w:hAnsiTheme="majorBidi" w:cstheme="majorBidi"/>
+          <w:sz w:val="24"/>
+          <w:szCs w:val="24"/>
+          <w:lang w:bidi="fa-IR"/>
+        </w:rPr>
+        <w:t xml:space="preserve">he extraordinarily capable </w:t>
+      </w:r>
+      <w:r>
+        <w:rPr>
+          <w:rFonts w:asciiTheme="majorBidi" w:hAnsiTheme="majorBidi" w:cstheme="majorBidi"/>
+          <w:sz w:val="24"/>
+          <w:szCs w:val="24"/>
+          <w:lang w:bidi="fa-IR"/>
+        </w:rPr>
+        <w:t>Y</w:t>
+      </w:r>
+      <w:r>
+        <w:rPr>
+          <w:rFonts w:asciiTheme="majorBidi" w:hAnsiTheme="majorBidi" w:cstheme="majorBidi"/>
+          <w:sz w:val="24"/>
+          <w:szCs w:val="24"/>
+          <w:lang w:bidi="fa-IR"/>
+        </w:rPr>
+        <w:t xml:space="preserve">osys. This is a synthesis tool that can handle every type of Verilog-2005 syntax and can synthesize large projects off of </w:t>
+      </w:r>
+      <w:r>
+        <w:rPr>
+          <w:rFonts w:asciiTheme="majorBidi" w:hAnsiTheme="majorBidi" w:cstheme="majorBidi"/>
+          <w:sz w:val="24"/>
+          <w:szCs w:val="24"/>
+          <w:lang w:bidi="fa-IR"/>
+        </w:rPr>
+        <w:t>“</w:t>
+      </w:r>
+      <w:r>
+        <w:rPr>
+          <w:rFonts w:asciiTheme="majorBidi" w:hAnsiTheme="majorBidi" w:cstheme="majorBidi"/>
+          <w:sz w:val="24"/>
+          <w:szCs w:val="24"/>
+          <w:lang w:bidi="fa-IR"/>
+        </w:rPr>
+        <w:t>Open Cores</w:t>
+      </w:r>
+      <w:r>
+        <w:rPr>
+          <w:rFonts w:asciiTheme="majorBidi" w:hAnsiTheme="majorBidi" w:cstheme="majorBidi"/>
+          <w:sz w:val="24"/>
+          <w:szCs w:val="24"/>
+          <w:lang w:bidi="fa-IR"/>
+        </w:rPr>
+        <w:t>”</w:t>
+      </w:r>
+      <w:r>
+        <w:rPr>
+          <w:rFonts w:asciiTheme="majorBidi" w:hAnsiTheme="majorBidi" w:cstheme="majorBidi"/>
+          <w:sz w:val="24"/>
+          <w:szCs w:val="24"/>
+          <w:lang w:bidi="fa-IR"/>
+        </w:rPr>
+        <w:t xml:space="preserve">. Due to its versatility and capability, </w:t>
+      </w:r>
+      <w:r>
+        <w:rPr>
+          <w:rFonts w:asciiTheme="majorBidi" w:hAnsiTheme="majorBidi" w:cstheme="majorBidi"/>
+          <w:sz w:val="24"/>
+          <w:szCs w:val="24"/>
+          <w:lang w:bidi="fa-IR"/>
+        </w:rPr>
+        <w:t>Y</w:t>
+      </w:r>
+      <w:r>
+        <w:rPr>
+          <w:rFonts w:asciiTheme="majorBidi" w:hAnsiTheme="majorBidi" w:cstheme="majorBidi"/>
+          <w:sz w:val="24"/>
+          <w:szCs w:val="24"/>
+          <w:lang w:bidi="fa-IR"/>
+        </w:rPr>
+        <w:t>osys has been chosen as the default frontend. Odin-II and ABC can be specified as alternative frontends.</w:t>
+      </w:r>
+    </w:p>
+    <w:p>
+      <w:pPr>
+        <w:jc w:val="both"/>
+        <w:rPr>
+          <w:rFonts w:asciiTheme="majorBidi" w:hAnsiTheme="majorBidi" w:cstheme="majorBidi"/>
+          <w:sz w:val="24"/>
+          <w:szCs w:val="24"/>
+          <w:lang w:bidi="fa-IR"/>
+        </w:rPr>
+      </w:pPr>
+      <w:r>
+        <w:rPr>
+          <w:rFonts w:asciiTheme="majorBidi" w:hAnsiTheme="majorBidi" w:cstheme="majorBidi"/>
+          <w:sz w:val="24"/>
+          <w:szCs w:val="24"/>
+          <w:lang w:bidi="fa-IR"/>
+        </w:rPr>
+        <w:t xml:space="preserve">Digital standard cell libraries are a major component of the flow. While synthesis tools can make use of proprietary digital standard cells provided by various vendors (usually the fabrication </w:t>
+      </w:r>
+      <w:r>
+        <w:rPr>
+          <w:rFonts w:asciiTheme="majorBidi" w:hAnsiTheme="majorBidi" w:cstheme="majorBidi"/>
+          <w:sz w:val="24"/>
+          <w:szCs w:val="24"/>
+          <w:lang w:bidi="fa-IR"/>
+        </w:rPr>
+        <w:lastRenderedPageBreak/>
+        <w:t xml:space="preserve">facility, such as X-Fab, or IBM, or TSMC, but sometimes by 3rd-party vendors), it should be noted that proprietary standard cell libraries cannot be distributed and therefore cannot be used for examples or posted on public websites. Fortunately, there are a few sets of open-source standard cells available for popular processes. Some of these are based on the "scalable CMOS rules" from MOSIS, a set of design rules that are more conservative than the vendor rules and are allowed by the vendors to be distributed openly. Physical layout generated using the scalable CMOS rules can be distributed as open-source and can be fabricated in the processes for which the rules were designed. For the first distribution of </w:t>
+      </w:r>
+      <w:r>
+        <w:rPr>
+          <w:rFonts w:asciiTheme="majorBidi" w:hAnsiTheme="majorBidi" w:cstheme="majorBidi"/>
+          <w:sz w:val="24"/>
+          <w:szCs w:val="24"/>
+          <w:lang w:bidi="fa-IR"/>
+        </w:rPr>
+        <w:t>Q</w:t>
+      </w:r>
+      <w:r>
+        <w:rPr>
+          <w:rFonts w:asciiTheme="majorBidi" w:hAnsiTheme="majorBidi" w:cstheme="majorBidi"/>
+          <w:sz w:val="24"/>
+          <w:szCs w:val="24"/>
+          <w:lang w:bidi="fa-IR"/>
+        </w:rPr>
+        <w:t>flow, the open-source standard cell library from Oklahoma State University (OSU) is being used. In the near future, there are plans to expand the distribution to include support for the open-source libraries from VLSI Technology (vlsitechnology.org), as well as the rest of the OSU standard cell libraries.</w:t>
+      </w:r>
+    </w:p>
+    <w:p>
+      <w:pPr>
+        <w:jc w:val="both"/>
+        <w:rPr>
+          <w:rFonts w:asciiTheme="majorBidi" w:hAnsiTheme="majorBidi" w:cstheme="majorBidi"/>
+          <w:sz w:val="24"/>
+          <w:szCs w:val="24"/>
+          <w:lang w:bidi="fa-IR"/>
+        </w:rPr>
+      </w:pPr>
+      <w:r>
+        <w:rPr>
+          <w:rFonts w:asciiTheme="majorBidi" w:hAnsiTheme="majorBidi" w:cstheme="majorBidi"/>
+          <w:sz w:val="24"/>
+          <w:szCs w:val="24"/>
+          <w:lang w:bidi="fa-IR"/>
+        </w:rPr>
+        <w:t xml:space="preserve">After mapping onto a standard cell library, a design needs to go through the placement and routing stages. The placement stage determines a rough estimate of the required routing and tries to put all the cells into a block, ordering them to minimize the total amount of wiring connecting all the pins together. A professional-grade placement tool known as </w:t>
+      </w:r>
+      <w:r>
+        <w:rPr>
+          <w:rFonts w:asciiTheme="majorBidi" w:hAnsiTheme="majorBidi" w:cstheme="majorBidi"/>
+          <w:sz w:val="24"/>
+          <w:szCs w:val="24"/>
+          <w:lang w:bidi="fa-IR"/>
+        </w:rPr>
+        <w:t>“</w:t>
+      </w:r>
+      <w:r>
+        <w:rPr>
+          <w:rFonts w:asciiTheme="majorBidi" w:hAnsiTheme="majorBidi" w:cstheme="majorBidi"/>
+          <w:sz w:val="24"/>
+          <w:szCs w:val="24"/>
+          <w:lang w:bidi="fa-IR"/>
+        </w:rPr>
+        <w:t>graywolf</w:t>
+      </w:r>
+      <w:r>
+        <w:rPr>
+          <w:rFonts w:asciiTheme="majorBidi" w:hAnsiTheme="majorBidi" w:cstheme="majorBidi"/>
+          <w:sz w:val="24"/>
+          <w:szCs w:val="24"/>
+          <w:lang w:bidi="fa-IR"/>
+        </w:rPr>
+        <w:t>”</w:t>
+      </w:r>
+      <w:r>
+        <w:rPr>
+          <w:rFonts w:asciiTheme="majorBidi" w:hAnsiTheme="majorBidi" w:cstheme="majorBidi"/>
+          <w:sz w:val="24"/>
+          <w:szCs w:val="24"/>
+          <w:lang w:bidi="fa-IR"/>
+        </w:rPr>
+        <w:t>, which was developed (under the name "TimberWolf") at Yale University, is used for placement. The last open-source version of this tool does not perform detailed routing but serves as an excellent placement tool.</w:t>
+      </w:r>
+    </w:p>
+    <w:p>
+      <w:pPr>
+        <w:jc w:val="both"/>
+        <w:rPr>
+          <w:rFonts w:asciiTheme="majorBidi" w:hAnsiTheme="majorBidi" w:cstheme="majorBidi"/>
+          <w:sz w:val="24"/>
+          <w:szCs w:val="24"/>
+          <w:lang w:bidi="fa-IR"/>
+        </w:rPr>
+      </w:pPr>
+      <w:r>
+        <w:rPr>
+          <w:rFonts w:asciiTheme="majorBidi" w:hAnsiTheme="majorBidi" w:cstheme="majorBidi"/>
+          <w:sz w:val="24"/>
+          <w:szCs w:val="24"/>
+          <w:lang w:bidi="fa-IR"/>
+        </w:rPr>
+        <w:t xml:space="preserve">The final step in creating a digital standard-cell layout is the detailed routing, which describes exactly how the physical wiring should be generated to connect all the pins in the design. An open-source detail router has been missing from the toolchain, but recognizing the need for an open-source digital synthesis tool flow for chip design, a moderately capable detail router called </w:t>
+      </w:r>
+      <w:r>
+        <w:rPr>
+          <w:rFonts w:asciiTheme="majorBidi" w:hAnsiTheme="majorBidi" w:cstheme="majorBidi"/>
+          <w:sz w:val="24"/>
+          <w:szCs w:val="24"/>
+          <w:lang w:bidi="fa-IR"/>
+        </w:rPr>
+        <w:t>“</w:t>
+      </w:r>
+      <w:r>
+        <w:rPr>
+          <w:rFonts w:asciiTheme="majorBidi" w:hAnsiTheme="majorBidi" w:cstheme="majorBidi"/>
+          <w:sz w:val="24"/>
+          <w:szCs w:val="24"/>
+          <w:lang w:bidi="fa-IR"/>
+        </w:rPr>
+        <w:t>qrouter</w:t>
+      </w:r>
+      <w:r>
+        <w:rPr>
+          <w:rFonts w:asciiTheme="majorBidi" w:hAnsiTheme="majorBidi" w:cstheme="majorBidi"/>
+          <w:sz w:val="24"/>
+          <w:szCs w:val="24"/>
+          <w:lang w:bidi="fa-IR"/>
+        </w:rPr>
+        <w:t>”</w:t>
+      </w:r>
+      <w:bookmarkStart w:id="0" w:name="_GoBack"/>
+      <w:bookmarkEnd w:id="0"/>
+      <w:r>
+        <w:rPr>
+          <w:rFonts w:asciiTheme="majorBidi" w:hAnsiTheme="majorBidi" w:cstheme="majorBidi"/>
+          <w:sz w:val="24"/>
+          <w:szCs w:val="24"/>
+          <w:lang w:bidi="fa-IR"/>
+        </w:rPr>
+        <w:t xml:space="preserve"> has been developed, making it the final link in the open-source synthesis chain.</w:t>
+      </w:r>
+    </w:p>
+    <w:p>
+      <w:pPr>
+        <w:jc w:val="both"/>
+        <w:rPr>
+          <w:rFonts w:asciiTheme="majorBidi" w:hAnsiTheme="majorBidi" w:cstheme="majorBidi"/>
+          <w:sz w:val="24"/>
+          <w:szCs w:val="24"/>
+          <w:lang w:bidi="fa-IR"/>
+        </w:rPr>
+      </w:pPr>
+    </w:p>
+    <w:p>
+      <w:pPr>
+        <w:jc w:val="both"/>
+        <w:rPr>
+          <w:rFonts w:asciiTheme="majorBidi" w:hAnsiTheme="majorBidi" w:cstheme="majorBidi"/>
+          <w:sz w:val="24"/>
+          <w:szCs w:val="24"/>
+          <w:lang w:bidi="fa-IR"/>
+        </w:rPr>
+      </w:pPr>
+      <w:r>
+        <w:rPr>
+          <w:rFonts w:asciiTheme="majorBidi" w:hAnsiTheme="majorBidi" w:cstheme="majorBidi"/>
+          <w:sz w:val="24"/>
+          <w:szCs w:val="24"/>
+          <w:lang w:bidi="fa-IR"/>
+        </w:rPr>
+        <w:t>It should not be assumed that the qflow toolchain can be used to create the next generation of multi-gigahertz microprocessors. However, the qflow toolchain is perfectly capable of handling digital subsystems needed by many chips, including host-to-device communications (SPI and I2C, for example), signal processing (digital filters, sigma-delta modulators), arithmetic logic units, and more. Early versions of the qflow digital flow have been used to create digital circuits used in high-performance commercial integrated circuits. It's a real and functional toolchain!</w:t>
+      </w:r>
     </w:p>
     <w:p>
       <w:pPr>
@@ -24919,8 +25487,6 @@
           <w:lang w:bidi="fa-IR"/>
         </w:rPr>
       </w:pPr>
-      <w:bookmarkStart w:id="0" w:name="_GoBack"/>
-      <w:bookmarkEnd w:id="0"/>
     </w:p>
     <w:p>
       <w:pPr>
@@ -24938,7 +25504,6 @@
           <w:sz w:val="32"/>
           <w:szCs w:val="32"/>
         </w:rPr>
-        <w:lastRenderedPageBreak/>
         <w:t>Chapter 6</w:t>
       </w:r>
     </w:p>
@@ -25193,6 +25758,7 @@
           <w:sz w:val="24"/>
           <w:szCs w:val="24"/>
         </w:rPr>
+        <w:lastRenderedPageBreak/>
         <w:t>[11] Python</w:t>
       </w:r>
     </w:p>
@@ -30779,7 +31345,7 @@
 </file>
 
 <file path=customXml/itemProps1.xml><?xml version="1.0" encoding="utf-8"?>
-<ds:datastoreItem xmlns:ds="http://schemas.openxmlformats.org/officeDocument/2006/customXml" ds:itemID="{055BE7BF-2D86-45F1-BC1B-1B1AD77FA722}">
+<ds:datastoreItem xmlns:ds="http://schemas.openxmlformats.org/officeDocument/2006/customXml" ds:itemID="{75735AC3-616A-4B27-9F29-B71BF8576C0F}">
   <ds:schemaRefs>
     <ds:schemaRef ds:uri="http://schemas.openxmlformats.org/officeDocument/2006/bibliography"/>
   </ds:schemaRefs>

</xml_diff>

<commit_message>
📝 Finished section 5.1 of document
</commit_message>
<xml_diff>
--- a/Documents/phoeniX RISC-V Core V0.1/phoeniX RISC-V Core V0.1.docx
+++ b/Documents/phoeniX RISC-V Core V0.1/phoeniX RISC-V Core V0.1.docx
@@ -84,7 +84,7 @@
       <w:pPr>
         <w:jc w:val="center"/>
         <w:rPr>
-          <w:rFonts w:asciiTheme="majorBidi" w:hAnsiTheme="majorBidi" w:cstheme="majorBidi"/>
+          <w:rFonts w:asciiTheme="majorBidi" w:hAnsiTheme="majorBidi" w:cstheme="majorBidi" w:hint="cs"/>
           <w:sz w:val="28"/>
           <w:szCs w:val="28"/>
           <w:rtl/>
@@ -10913,7 +10913,25 @@
           <w:sz w:val="24"/>
           <w:szCs w:val="24"/>
         </w:rPr>
-        <w:t>always @(*)</w:t>
+        <w:t xml:space="preserve">always </w:t>
+      </w:r>
+      <w:proofErr w:type="gramStart"/>
+      <w:r>
+        <w:rPr>
+          <w:rFonts w:ascii="Consolas" w:hAnsi="Consolas" w:cstheme="majorBidi"/>
+          <w:sz w:val="24"/>
+          <w:szCs w:val="24"/>
+        </w:rPr>
+        <w:t>@(</w:t>
+      </w:r>
+      <w:proofErr w:type="gramEnd"/>
+      <w:r>
+        <w:rPr>
+          <w:rFonts w:ascii="Consolas" w:hAnsi="Consolas" w:cstheme="majorBidi"/>
+          <w:sz w:val="24"/>
+          <w:szCs w:val="24"/>
+        </w:rPr>
+        <w:t>*)</w:t>
       </w:r>
       <w:r>
         <w:rPr>
@@ -11833,7 +11851,25 @@
           <w:sz w:val="24"/>
           <w:szCs w:val="24"/>
         </w:rPr>
-        <w:t>always @(*)</w:t>
+        <w:t xml:space="preserve">always </w:t>
+      </w:r>
+      <w:proofErr w:type="gramStart"/>
+      <w:r>
+        <w:rPr>
+          <w:rFonts w:ascii="Consolas" w:hAnsi="Consolas" w:cstheme="majorBidi"/>
+          <w:sz w:val="24"/>
+          <w:szCs w:val="24"/>
+        </w:rPr>
+        <w:t>@(</w:t>
+      </w:r>
+      <w:proofErr w:type="gramEnd"/>
+      <w:r>
+        <w:rPr>
+          <w:rFonts w:ascii="Consolas" w:hAnsi="Consolas" w:cstheme="majorBidi"/>
+          <w:sz w:val="24"/>
+          <w:szCs w:val="24"/>
+        </w:rPr>
+        <w:t>*)</w:t>
       </w:r>
       <w:r>
         <w:rPr>
@@ -15234,8 +15270,19 @@
                                 <w:bCs/>
                                 <w:color w:val="C45911" w:themeColor="accent2" w:themeShade="BF"/>
                               </w:rPr>
-                              <w:t>user@Ubuntu:~</w:t>
+                              <w:t>user@</w:t>
                             </w:r>
+                            <w:proofErr w:type="gramStart"/>
+                            <w:r>
+                              <w:rPr>
+                                <w:rFonts w:ascii="Consolas" w:hAnsi="Consolas"/>
+                                <w:b/>
+                                <w:bCs/>
+                                <w:color w:val="C45911" w:themeColor="accent2" w:themeShade="BF"/>
+                              </w:rPr>
+                              <w:t>Ubuntu:~</w:t>
+                            </w:r>
+                            <w:proofErr w:type="gramEnd"/>
                             <w:r>
                               <w:rPr>
                                 <w:rFonts w:ascii="Consolas" w:hAnsi="Consolas"/>
@@ -15271,8 +15318,19 @@
                                 <w:bCs/>
                                 <w:color w:val="C45911" w:themeColor="accent2" w:themeShade="BF"/>
                               </w:rPr>
-                              <w:t>user@Ubuntu:~</w:t>
+                              <w:t>user@</w:t>
                             </w:r>
+                            <w:proofErr w:type="gramStart"/>
+                            <w:r>
+                              <w:rPr>
+                                <w:rFonts w:ascii="Consolas" w:hAnsi="Consolas"/>
+                                <w:b/>
+                                <w:bCs/>
+                                <w:color w:val="C45911" w:themeColor="accent2" w:themeShade="BF"/>
+                              </w:rPr>
+                              <w:t>Ubuntu:~</w:t>
+                            </w:r>
+                            <w:proofErr w:type="gramEnd"/>
                             <w:r>
                               <w:rPr>
                                 <w:rFonts w:ascii="Consolas" w:hAnsi="Consolas"/>
@@ -15308,8 +15366,19 @@
                                 <w:bCs/>
                                 <w:color w:val="C45911" w:themeColor="accent2" w:themeShade="BF"/>
                               </w:rPr>
-                              <w:t>user@Ubuntu:~</w:t>
+                              <w:t>user@</w:t>
                             </w:r>
+                            <w:proofErr w:type="gramStart"/>
+                            <w:r>
+                              <w:rPr>
+                                <w:rFonts w:ascii="Consolas" w:hAnsi="Consolas"/>
+                                <w:b/>
+                                <w:bCs/>
+                                <w:color w:val="C45911" w:themeColor="accent2" w:themeShade="BF"/>
+                              </w:rPr>
+                              <w:t>Ubuntu:~</w:t>
+                            </w:r>
+                            <w:proofErr w:type="gramEnd"/>
                             <w:r>
                               <w:rPr>
                                 <w:rFonts w:ascii="Consolas" w:hAnsi="Consolas"/>
@@ -15345,8 +15414,19 @@
                                 <w:bCs/>
                                 <w:color w:val="C45911" w:themeColor="accent2" w:themeShade="BF"/>
                               </w:rPr>
-                              <w:t>user@Ubuntu:~</w:t>
+                              <w:t>user@</w:t>
                             </w:r>
+                            <w:proofErr w:type="gramStart"/>
+                            <w:r>
+                              <w:rPr>
+                                <w:rFonts w:ascii="Consolas" w:hAnsi="Consolas"/>
+                                <w:b/>
+                                <w:bCs/>
+                                <w:color w:val="C45911" w:themeColor="accent2" w:themeShade="BF"/>
+                              </w:rPr>
+                              <w:t>Ubuntu:~</w:t>
+                            </w:r>
+                            <w:proofErr w:type="gramEnd"/>
                             <w:r>
                               <w:rPr>
                                 <w:rFonts w:ascii="Consolas" w:hAnsi="Consolas"/>
@@ -15404,8 +15484,19 @@
                           <w:bCs/>
                           <w:color w:val="C45911" w:themeColor="accent2" w:themeShade="BF"/>
                         </w:rPr>
-                        <w:t>user@Ubuntu:~</w:t>
+                        <w:t>user@</w:t>
                       </w:r>
+                      <w:proofErr w:type="gramStart"/>
+                      <w:r>
+                        <w:rPr>
+                          <w:rFonts w:ascii="Consolas" w:hAnsi="Consolas"/>
+                          <w:b/>
+                          <w:bCs/>
+                          <w:color w:val="C45911" w:themeColor="accent2" w:themeShade="BF"/>
+                        </w:rPr>
+                        <w:t>Ubuntu:~</w:t>
+                      </w:r>
+                      <w:proofErr w:type="gramEnd"/>
                       <w:r>
                         <w:rPr>
                           <w:rFonts w:ascii="Consolas" w:hAnsi="Consolas"/>
@@ -15441,8 +15532,19 @@
                           <w:bCs/>
                           <w:color w:val="C45911" w:themeColor="accent2" w:themeShade="BF"/>
                         </w:rPr>
-                        <w:t>user@Ubuntu:~</w:t>
+                        <w:t>user@</w:t>
                       </w:r>
+                      <w:proofErr w:type="gramStart"/>
+                      <w:r>
+                        <w:rPr>
+                          <w:rFonts w:ascii="Consolas" w:hAnsi="Consolas"/>
+                          <w:b/>
+                          <w:bCs/>
+                          <w:color w:val="C45911" w:themeColor="accent2" w:themeShade="BF"/>
+                        </w:rPr>
+                        <w:t>Ubuntu:~</w:t>
+                      </w:r>
+                      <w:proofErr w:type="gramEnd"/>
                       <w:r>
                         <w:rPr>
                           <w:rFonts w:ascii="Consolas" w:hAnsi="Consolas"/>
@@ -15478,8 +15580,19 @@
                           <w:bCs/>
                           <w:color w:val="C45911" w:themeColor="accent2" w:themeShade="BF"/>
                         </w:rPr>
-                        <w:t>user@Ubuntu:~</w:t>
+                        <w:t>user@</w:t>
                       </w:r>
+                      <w:proofErr w:type="gramStart"/>
+                      <w:r>
+                        <w:rPr>
+                          <w:rFonts w:ascii="Consolas" w:hAnsi="Consolas"/>
+                          <w:b/>
+                          <w:bCs/>
+                          <w:color w:val="C45911" w:themeColor="accent2" w:themeShade="BF"/>
+                        </w:rPr>
+                        <w:t>Ubuntu:~</w:t>
+                      </w:r>
+                      <w:proofErr w:type="gramEnd"/>
                       <w:r>
                         <w:rPr>
                           <w:rFonts w:ascii="Consolas" w:hAnsi="Consolas"/>
@@ -15515,8 +15628,19 @@
                           <w:bCs/>
                           <w:color w:val="C45911" w:themeColor="accent2" w:themeShade="BF"/>
                         </w:rPr>
-                        <w:t>user@Ubuntu:~</w:t>
+                        <w:t>user@</w:t>
                       </w:r>
+                      <w:proofErr w:type="gramStart"/>
+                      <w:r>
+                        <w:rPr>
+                          <w:rFonts w:ascii="Consolas" w:hAnsi="Consolas"/>
+                          <w:b/>
+                          <w:bCs/>
+                          <w:color w:val="C45911" w:themeColor="accent2" w:themeShade="BF"/>
+                        </w:rPr>
+                        <w:t>Ubuntu:~</w:t>
+                      </w:r>
+                      <w:proofErr w:type="gramEnd"/>
                       <w:r>
                         <w:rPr>
                           <w:rFonts w:ascii="Consolas" w:hAnsi="Consolas"/>
@@ -15679,7 +15803,16 @@
           <w:szCs w:val="24"/>
         </w:rPr>
         <w:lastRenderedPageBreak/>
-        <w:t xml:space="preserve">Using your favorite editor open </w:t>
+        <w:t xml:space="preserve">Using your favorite editor </w:t>
+      </w:r>
+      <w:proofErr w:type="gramStart"/>
+      <w:r>
+        <w:rPr>
+          <w:rFonts w:asciiTheme="majorBidi" w:hAnsiTheme="majorBidi" w:cstheme="majorBidi"/>
+          <w:sz w:val="24"/>
+          <w:szCs w:val="24"/>
+        </w:rPr>
+        <w:t xml:space="preserve">open </w:t>
       </w:r>
       <w:r>
         <w:rPr>
@@ -15689,6 +15822,7 @@
         </w:rPr>
         <w:t>.bashrc</w:t>
       </w:r>
+      <w:proofErr w:type="gramEnd"/>
       <w:r>
         <w:rPr>
           <w:rFonts w:asciiTheme="majorBidi" w:hAnsiTheme="majorBidi" w:cstheme="majorBidi"/>
@@ -15828,7 +15962,23 @@
                                 <w:rFonts w:ascii="Consolas" w:hAnsi="Consolas"/>
                                 <w:color w:val="595959" w:themeColor="text1" w:themeTint="A6"/>
                               </w:rPr>
-                              <w:t>PATH=/home/{user}/riscv_toolchain/riscv64-unknown-elf-gcc-8.3.0-2019.08.0-x86_64-linux-ubuntu14/bin:$PATH</w:t>
+                              <w:t>PATH=/home/{user}/riscv_toolchain/riscv64-unknown-elf-gcc-8.3.0-2019.08.0-x86_64-linux-ubuntu14/</w:t>
+                            </w:r>
+                            <w:proofErr w:type="gramStart"/>
+                            <w:r>
+                              <w:rPr>
+                                <w:rFonts w:ascii="Consolas" w:hAnsi="Consolas"/>
+                                <w:color w:val="595959" w:themeColor="text1" w:themeTint="A6"/>
+                              </w:rPr>
+                              <w:t>bin:$</w:t>
+                            </w:r>
+                            <w:proofErr w:type="gramEnd"/>
+                            <w:r>
+                              <w:rPr>
+                                <w:rFonts w:ascii="Consolas" w:hAnsi="Consolas"/>
+                                <w:color w:val="595959" w:themeColor="text1" w:themeTint="A6"/>
+                              </w:rPr>
+                              <w:t>PATH</w:t>
                             </w:r>
                           </w:p>
                           <w:p>
@@ -15852,7 +16002,23 @@
                                 <w:rFonts w:ascii="Consolas" w:hAnsi="Consolas"/>
                                 <w:color w:val="595959" w:themeColor="text1" w:themeTint="A6"/>
                               </w:rPr>
-                              <w:t>PATH=/home/{user}/riscv_toolchain/riscv64-unknown-elf-gcc-8.3.0-2019.08.0-x86_64-linux-ubuntu14/riscv64-unknown-elf/bin:$PATH</w:t>
+                              <w:t>PATH=/home/{user}/riscv_toolchain/riscv64-unknown-elf-gcc-8.3.0-2019.08.0-x86_64-linux-ubuntu14/riscv64-unknown-elf/</w:t>
+                            </w:r>
+                            <w:proofErr w:type="gramStart"/>
+                            <w:r>
+                              <w:rPr>
+                                <w:rFonts w:ascii="Consolas" w:hAnsi="Consolas"/>
+                                <w:color w:val="595959" w:themeColor="text1" w:themeTint="A6"/>
+                              </w:rPr>
+                              <w:t>bin:$</w:t>
+                            </w:r>
+                            <w:proofErr w:type="gramEnd"/>
+                            <w:r>
+                              <w:rPr>
+                                <w:rFonts w:ascii="Consolas" w:hAnsi="Consolas"/>
+                                <w:color w:val="595959" w:themeColor="text1" w:themeTint="A6"/>
+                              </w:rPr>
+                              <w:t>PATH</w:t>
                             </w:r>
                           </w:p>
                         </w:txbxContent>
@@ -15897,7 +16063,23 @@
                           <w:rFonts w:ascii="Consolas" w:hAnsi="Consolas"/>
                           <w:color w:val="595959" w:themeColor="text1" w:themeTint="A6"/>
                         </w:rPr>
-                        <w:t>PATH=/home/{user}/riscv_toolchain/riscv64-unknown-elf-gcc-8.3.0-2019.08.0-x86_64-linux-ubuntu14/bin:$PATH</w:t>
+                        <w:t>PATH=/home/{user}/riscv_toolchain/riscv64-unknown-elf-gcc-8.3.0-2019.08.0-x86_64-linux-ubuntu14/</w:t>
+                      </w:r>
+                      <w:proofErr w:type="gramStart"/>
+                      <w:r>
+                        <w:rPr>
+                          <w:rFonts w:ascii="Consolas" w:hAnsi="Consolas"/>
+                          <w:color w:val="595959" w:themeColor="text1" w:themeTint="A6"/>
+                        </w:rPr>
+                        <w:t>bin:$</w:t>
+                      </w:r>
+                      <w:proofErr w:type="gramEnd"/>
+                      <w:r>
+                        <w:rPr>
+                          <w:rFonts w:ascii="Consolas" w:hAnsi="Consolas"/>
+                          <w:color w:val="595959" w:themeColor="text1" w:themeTint="A6"/>
+                        </w:rPr>
+                        <w:t>PATH</w:t>
                       </w:r>
                     </w:p>
                     <w:p>
@@ -15921,7 +16103,23 @@
                           <w:rFonts w:ascii="Consolas" w:hAnsi="Consolas"/>
                           <w:color w:val="595959" w:themeColor="text1" w:themeTint="A6"/>
                         </w:rPr>
-                        <w:t>PATH=/home/{user}/riscv_toolchain/riscv64-unknown-elf-gcc-8.3.0-2019.08.0-x86_64-linux-ubuntu14/riscv64-unknown-elf/bin:$PATH</w:t>
+                        <w:t>PATH=/home/{user}/riscv_toolchain/riscv64-unknown-elf-gcc-8.3.0-2019.08.0-x86_64-linux-ubuntu14/riscv64-unknown-elf/</w:t>
+                      </w:r>
+                      <w:proofErr w:type="gramStart"/>
+                      <w:r>
+                        <w:rPr>
+                          <w:rFonts w:ascii="Consolas" w:hAnsi="Consolas"/>
+                          <w:color w:val="595959" w:themeColor="text1" w:themeTint="A6"/>
+                        </w:rPr>
+                        <w:t>bin:$</w:t>
+                      </w:r>
+                      <w:proofErr w:type="gramEnd"/>
+                      <w:r>
+                        <w:rPr>
+                          <w:rFonts w:ascii="Consolas" w:hAnsi="Consolas"/>
+                          <w:color w:val="595959" w:themeColor="text1" w:themeTint="A6"/>
+                        </w:rPr>
+                        <w:t>PATH</w:t>
                       </w:r>
                     </w:p>
                   </w:txbxContent>
@@ -16866,7 +17064,17 @@
           <w:szCs w:val="24"/>
           <w:lang w:bidi="fa-IR"/>
         </w:rPr>
-        <w:t>", and "</w:t>
+        <w:t xml:space="preserve">", and </w:t>
+      </w:r>
+      <w:proofErr w:type="gramStart"/>
+      <w:r>
+        <w:rPr>
+          <w:rFonts w:asciiTheme="majorBidi" w:hAnsiTheme="majorBidi" w:cstheme="majorBidi"/>
+          <w:sz w:val="24"/>
+          <w:szCs w:val="24"/>
+          <w:lang w:bidi="fa-IR"/>
+        </w:rPr>
+        <w:t>"</w:t>
       </w:r>
       <w:r>
         <w:rPr>
@@ -16877,6 +17085,7 @@
         </w:rPr>
         <w:t>.hex</w:t>
       </w:r>
+      <w:proofErr w:type="gramEnd"/>
       <w:r>
         <w:rPr>
           <w:rFonts w:asciiTheme="majorBidi" w:hAnsiTheme="majorBidi" w:cstheme="majorBidi"/>
@@ -16964,6 +17173,7 @@
         </w:rPr>
         <w:t>sample</w:t>
       </w:r>
+      <w:proofErr w:type="gramStart"/>
       <w:r>
         <w:rPr>
           <w:rFonts w:asciiTheme="majorBidi" w:hAnsiTheme="majorBidi" w:cstheme="majorBidi"/>
@@ -16989,7 +17199,17 @@
           <w:szCs w:val="24"/>
           <w:lang w:bidi="fa-IR"/>
         </w:rPr>
-        <w:t xml:space="preserve"> the directory variable is set to "</w:t>
+        <w:t xml:space="preserve"> the</w:t>
+      </w:r>
+      <w:proofErr w:type="gramEnd"/>
+      <w:r>
+        <w:rPr>
+          <w:rFonts w:asciiTheme="majorBidi" w:hAnsiTheme="majorBidi" w:cstheme="majorBidi"/>
+          <w:sz w:val="24"/>
+          <w:szCs w:val="24"/>
+          <w:lang w:bidi="fa-IR"/>
+        </w:rPr>
+        <w:t xml:space="preserve"> directory variable is set to "</w:t>
       </w:r>
       <w:r>
         <w:rPr>
@@ -17055,6 +17275,7 @@
         </w:rPr>
         <w:t>code</w:t>
       </w:r>
+      <w:proofErr w:type="gramStart"/>
       <w:r>
         <w:rPr>
           <w:rFonts w:asciiTheme="majorBidi" w:hAnsiTheme="majorBidi" w:cstheme="majorBidi"/>
@@ -17080,7 +17301,17 @@
           <w:szCs w:val="24"/>
           <w:lang w:bidi="fa-IR"/>
         </w:rPr>
-        <w:t xml:space="preserve"> the directory variable is set to "</w:t>
+        <w:t xml:space="preserve"> the</w:t>
+      </w:r>
+      <w:proofErr w:type="gramEnd"/>
+      <w:r>
+        <w:rPr>
+          <w:rFonts w:asciiTheme="majorBidi" w:hAnsiTheme="majorBidi" w:cstheme="majorBidi"/>
+          <w:sz w:val="24"/>
+          <w:szCs w:val="24"/>
+          <w:lang w:bidi="fa-IR"/>
+        </w:rPr>
+        <w:t xml:space="preserve"> directory variable is set to "</w:t>
       </w:r>
       <w:r>
         <w:rPr>
@@ -17164,6 +17395,7 @@
         </w:rPr>
         <w:t>code</w:t>
       </w:r>
+      <w:proofErr w:type="gramStart"/>
       <w:r>
         <w:rPr>
           <w:rFonts w:asciiTheme="majorBidi" w:hAnsiTheme="majorBidi" w:cstheme="majorBidi"/>
@@ -17189,7 +17421,17 @@
           <w:szCs w:val="24"/>
           <w:lang w:bidi="fa-IR"/>
         </w:rPr>
-        <w:t xml:space="preserve"> a </w:t>
+        <w:t xml:space="preserve"> a</w:t>
+      </w:r>
+      <w:proofErr w:type="gramEnd"/>
+      <w:r>
+        <w:rPr>
+          <w:rFonts w:asciiTheme="majorBidi" w:hAnsiTheme="majorBidi" w:cstheme="majorBidi"/>
+          <w:sz w:val="24"/>
+          <w:szCs w:val="24"/>
+          <w:lang w:bidi="fa-IR"/>
+        </w:rPr>
+        <w:t xml:space="preserve"> </w:t>
       </w:r>
       <w:r>
         <w:rPr>
@@ -17962,14 +18204,25 @@
         </w:rPr>
         <w:t xml:space="preserve">The script uses the </w:t>
       </w:r>
-      <w:r>
-        <w:rPr>
-          <w:rFonts w:ascii="Consolas" w:hAnsi="Consolas" w:cstheme="majorBidi"/>
-          <w:sz w:val="24"/>
-          <w:szCs w:val="24"/>
-          <w:lang w:bidi="fa-IR"/>
-        </w:rPr>
-        <w:t>os.system()</w:t>
+      <w:proofErr w:type="gramStart"/>
+      <w:r>
+        <w:rPr>
+          <w:rFonts w:ascii="Consolas" w:hAnsi="Consolas" w:cstheme="majorBidi"/>
+          <w:sz w:val="24"/>
+          <w:szCs w:val="24"/>
+          <w:lang w:bidi="fa-IR"/>
+        </w:rPr>
+        <w:t>os.system</w:t>
+      </w:r>
+      <w:proofErr w:type="gramEnd"/>
+      <w:r>
+        <w:rPr>
+          <w:rFonts w:ascii="Consolas" w:hAnsi="Consolas" w:cstheme="majorBidi"/>
+          <w:sz w:val="24"/>
+          <w:szCs w:val="24"/>
+          <w:lang w:bidi="fa-IR"/>
+        </w:rPr>
+        <w:t>()</w:t>
       </w:r>
       <w:r>
         <w:rPr>
@@ -18517,7 +18770,25 @@
           <w:sz w:val="24"/>
           <w:szCs w:val="24"/>
         </w:rPr>
-        <w:t>{project.s}</w:t>
+        <w:t>{</w:t>
+      </w:r>
+      <w:proofErr w:type="gramStart"/>
+      <w:r>
+        <w:rPr>
+          <w:rFonts w:ascii="Consolas" w:hAnsi="Consolas" w:cstheme="majorBidi"/>
+          <w:sz w:val="24"/>
+          <w:szCs w:val="24"/>
+        </w:rPr>
+        <w:t>project.s</w:t>
+      </w:r>
+      <w:proofErr w:type="gramEnd"/>
+      <w:r>
+        <w:rPr>
+          <w:rFonts w:ascii="Consolas" w:hAnsi="Consolas" w:cstheme="majorBidi"/>
+          <w:sz w:val="24"/>
+          <w:szCs w:val="24"/>
+        </w:rPr>
+        <w:t>}</w:t>
       </w:r>
       <w:r>
         <w:rPr>
@@ -19606,7 +19877,16 @@
           <w:sz w:val="24"/>
           <w:szCs w:val="24"/>
         </w:rPr>
-        <w:t>. Put all your</w:t>
+        <w:t xml:space="preserve">. Put all </w:t>
+      </w:r>
+      <w:proofErr w:type="gramStart"/>
+      <w:r>
+        <w:rPr>
+          <w:rFonts w:asciiTheme="majorBidi" w:hAnsiTheme="majorBidi" w:cstheme="majorBidi"/>
+          <w:sz w:val="24"/>
+          <w:szCs w:val="24"/>
+        </w:rPr>
+        <w:t>your</w:t>
       </w:r>
       <w:r>
         <w:rPr>
@@ -19624,6 +19904,7 @@
         </w:rPr>
         <w:t>.s</w:t>
       </w:r>
+      <w:proofErr w:type="gramEnd"/>
       <w:r>
         <w:rPr>
           <w:rFonts w:asciiTheme="majorBidi" w:hAnsiTheme="majorBidi" w:cstheme="majorBidi"/>
@@ -20208,7 +20489,16 @@
           <w:sz w:val="24"/>
           <w:szCs w:val="24"/>
         </w:rPr>
-        <w:t xml:space="preserve"> This macro defines a string representation of a function name, preceded by </w:t>
+        <w:t xml:space="preserve"> This macro defines a string representation of a function name, preceded </w:t>
+      </w:r>
+      <w:proofErr w:type="gramStart"/>
+      <w:r>
+        <w:rPr>
+          <w:rFonts w:asciiTheme="majorBidi" w:hAnsiTheme="majorBidi" w:cstheme="majorBidi"/>
+          <w:sz w:val="24"/>
+          <w:szCs w:val="24"/>
+        </w:rPr>
+        <w:t xml:space="preserve">by </w:t>
       </w:r>
       <w:r>
         <w:rPr>
@@ -20218,6 +20508,7 @@
         </w:rPr>
         <w:t>.globl</w:t>
       </w:r>
+      <w:proofErr w:type="gramEnd"/>
       <w:r>
         <w:rPr>
           <w:rFonts w:asciiTheme="majorBidi" w:hAnsiTheme="majorBidi" w:cstheme="majorBidi"/>
@@ -20315,7 +20606,25 @@
           <w:sz w:val="24"/>
           <w:szCs w:val="24"/>
         </w:rPr>
-        <w:t>unimplemented_syscall()</w:t>
+        <w:t>unimplemented_</w:t>
+      </w:r>
+      <w:proofErr w:type="gramStart"/>
+      <w:r>
+        <w:rPr>
+          <w:rFonts w:ascii="Consolas" w:hAnsi="Consolas" w:cstheme="majorBidi"/>
+          <w:sz w:val="24"/>
+          <w:szCs w:val="24"/>
+        </w:rPr>
+        <w:t>syscall(</w:t>
+      </w:r>
+      <w:proofErr w:type="gramEnd"/>
+      <w:r>
+        <w:rPr>
+          <w:rFonts w:ascii="Consolas" w:hAnsi="Consolas" w:cstheme="majorBidi"/>
+          <w:sz w:val="24"/>
+          <w:szCs w:val="24"/>
+        </w:rPr>
+        <w:t>)</w:t>
       </w:r>
       <w:r>
         <w:rPr>
@@ -20370,7 +20679,25 @@
           <w:sz w:val="24"/>
           <w:szCs w:val="24"/>
         </w:rPr>
-        <w:t>__builtin_unreachable()</w:t>
+        <w:t>__builtin_</w:t>
+      </w:r>
+      <w:proofErr w:type="gramStart"/>
+      <w:r>
+        <w:rPr>
+          <w:rFonts w:ascii="Consolas" w:hAnsi="Consolas" w:cstheme="majorBidi"/>
+          <w:sz w:val="24"/>
+          <w:szCs w:val="24"/>
+        </w:rPr>
+        <w:t>unreachable(</w:t>
+      </w:r>
+      <w:proofErr w:type="gramEnd"/>
+      <w:r>
+        <w:rPr>
+          <w:rFonts w:ascii="Consolas" w:hAnsi="Consolas" w:cstheme="majorBidi"/>
+          <w:sz w:val="24"/>
+          <w:szCs w:val="24"/>
+        </w:rPr>
+        <w:t>)</w:t>
       </w:r>
       <w:r>
         <w:rPr>
@@ -20398,13 +20725,23 @@
         </w:rPr>
         <w:t>_</w:t>
       </w:r>
-      <w:r>
-        <w:rPr>
-          <w:rFonts w:ascii="Consolas" w:hAnsi="Consolas" w:cstheme="majorBidi"/>
-          <w:sz w:val="24"/>
-          <w:szCs w:val="24"/>
-        </w:rPr>
-        <w:t>read()</w:t>
+      <w:proofErr w:type="gramStart"/>
+      <w:r>
+        <w:rPr>
+          <w:rFonts w:ascii="Consolas" w:hAnsi="Consolas" w:cstheme="majorBidi"/>
+          <w:sz w:val="24"/>
+          <w:szCs w:val="24"/>
+        </w:rPr>
+        <w:t>read(</w:t>
+      </w:r>
+      <w:proofErr w:type="gramEnd"/>
+      <w:r>
+        <w:rPr>
+          <w:rFonts w:ascii="Consolas" w:hAnsi="Consolas" w:cstheme="majorBidi"/>
+          <w:sz w:val="24"/>
+          <w:szCs w:val="24"/>
+        </w:rPr>
+        <w:t>)</w:t>
       </w:r>
       <w:r>
         <w:rPr>
@@ -20485,7 +20822,25 @@
           <w:sz w:val="24"/>
           <w:szCs w:val="24"/>
         </w:rPr>
-        <w:t>_write()</w:t>
+        <w:t>_</w:t>
+      </w:r>
+      <w:proofErr w:type="gramStart"/>
+      <w:r>
+        <w:rPr>
+          <w:rFonts w:ascii="Consolas" w:hAnsi="Consolas" w:cstheme="majorBidi"/>
+          <w:sz w:val="24"/>
+          <w:szCs w:val="24"/>
+        </w:rPr>
+        <w:t>write(</w:t>
+      </w:r>
+      <w:proofErr w:type="gramEnd"/>
+      <w:r>
+        <w:rPr>
+          <w:rFonts w:ascii="Consolas" w:hAnsi="Consolas" w:cstheme="majorBidi"/>
+          <w:sz w:val="24"/>
+          <w:szCs w:val="24"/>
+        </w:rPr>
+        <w:t>)</w:t>
       </w:r>
       <w:r>
         <w:rPr>
@@ -20550,7 +20905,25 @@
           <w:sz w:val="24"/>
           <w:szCs w:val="24"/>
         </w:rPr>
-        <w:t>_close()</w:t>
+        <w:t>_</w:t>
+      </w:r>
+      <w:proofErr w:type="gramStart"/>
+      <w:r>
+        <w:rPr>
+          <w:rFonts w:ascii="Consolas" w:hAnsi="Consolas" w:cstheme="majorBidi"/>
+          <w:sz w:val="24"/>
+          <w:szCs w:val="24"/>
+        </w:rPr>
+        <w:t>close(</w:t>
+      </w:r>
+      <w:proofErr w:type="gramEnd"/>
+      <w:r>
+        <w:rPr>
+          <w:rFonts w:ascii="Consolas" w:hAnsi="Consolas" w:cstheme="majorBidi"/>
+          <w:sz w:val="24"/>
+          <w:szCs w:val="24"/>
+        </w:rPr>
+        <w:t>)</w:t>
       </w:r>
       <w:r>
         <w:rPr>
@@ -20605,7 +20978,25 @@
           <w:sz w:val="24"/>
           <w:szCs w:val="24"/>
         </w:rPr>
-        <w:t>_exit()</w:t>
+        <w:t>_</w:t>
+      </w:r>
+      <w:proofErr w:type="gramStart"/>
+      <w:r>
+        <w:rPr>
+          <w:rFonts w:ascii="Consolas" w:hAnsi="Consolas" w:cstheme="majorBidi"/>
+          <w:sz w:val="24"/>
+          <w:szCs w:val="24"/>
+        </w:rPr>
+        <w:t>exit(</w:t>
+      </w:r>
+      <w:proofErr w:type="gramEnd"/>
+      <w:r>
+        <w:rPr>
+          <w:rFonts w:ascii="Consolas" w:hAnsi="Consolas" w:cstheme="majorBidi"/>
+          <w:sz w:val="24"/>
+          <w:szCs w:val="24"/>
+        </w:rPr>
+        <w:t>)</w:t>
       </w:r>
       <w:r>
         <w:rPr>
@@ -20631,7 +21022,25 @@
           <w:sz w:val="24"/>
           <w:szCs w:val="24"/>
         </w:rPr>
-        <w:t>_fstat()</w:t>
+        <w:t>_</w:t>
+      </w:r>
+      <w:proofErr w:type="gramStart"/>
+      <w:r>
+        <w:rPr>
+          <w:rFonts w:ascii="Consolas" w:hAnsi="Consolas" w:cstheme="majorBidi"/>
+          <w:sz w:val="24"/>
+          <w:szCs w:val="24"/>
+        </w:rPr>
+        <w:t>fstat(</w:t>
+      </w:r>
+      <w:proofErr w:type="gramEnd"/>
+      <w:r>
+        <w:rPr>
+          <w:rFonts w:ascii="Consolas" w:hAnsi="Consolas" w:cstheme="majorBidi"/>
+          <w:sz w:val="24"/>
+          <w:szCs w:val="24"/>
+        </w:rPr>
+        <w:t>)</w:t>
       </w:r>
       <w:r>
         <w:rPr>
@@ -20728,7 +21137,25 @@
           <w:sz w:val="24"/>
           <w:szCs w:val="24"/>
         </w:rPr>
-        <w:t>_sbrk()</w:t>
+        <w:t>_</w:t>
+      </w:r>
+      <w:proofErr w:type="gramStart"/>
+      <w:r>
+        <w:rPr>
+          <w:rFonts w:ascii="Consolas" w:hAnsi="Consolas" w:cstheme="majorBidi"/>
+          <w:sz w:val="24"/>
+          <w:szCs w:val="24"/>
+        </w:rPr>
+        <w:t>sbrk(</w:t>
+      </w:r>
+      <w:proofErr w:type="gramEnd"/>
+      <w:r>
+        <w:rPr>
+          <w:rFonts w:ascii="Consolas" w:hAnsi="Consolas" w:cstheme="majorBidi"/>
+          <w:sz w:val="24"/>
+          <w:szCs w:val="24"/>
+        </w:rPr>
+        <w:t>)</w:t>
       </w:r>
       <w:r>
         <w:rPr>
@@ -20810,7 +21237,25 @@
           <w:sz w:val="24"/>
           <w:szCs w:val="24"/>
         </w:rPr>
-        <w:t>_exit()</w:t>
+        <w:t>_</w:t>
+      </w:r>
+      <w:proofErr w:type="gramStart"/>
+      <w:r>
+        <w:rPr>
+          <w:rFonts w:ascii="Consolas" w:hAnsi="Consolas" w:cstheme="majorBidi"/>
+          <w:sz w:val="24"/>
+          <w:szCs w:val="24"/>
+        </w:rPr>
+        <w:t>exit(</w:t>
+      </w:r>
+      <w:proofErr w:type="gramEnd"/>
+      <w:r>
+        <w:rPr>
+          <w:rFonts w:ascii="Consolas" w:hAnsi="Consolas" w:cstheme="majorBidi"/>
+          <w:sz w:val="24"/>
+          <w:szCs w:val="24"/>
+        </w:rPr>
+        <w:t>)</w:t>
       </w:r>
       <w:r>
         <w:rPr>
@@ -20865,7 +21310,25 @@
           <w:sz w:val="24"/>
           <w:szCs w:val="24"/>
         </w:rPr>
-        <w:t>__builtin_unreachable()</w:t>
+        <w:t>__builtin_</w:t>
+      </w:r>
+      <w:proofErr w:type="gramStart"/>
+      <w:r>
+        <w:rPr>
+          <w:rFonts w:ascii="Consolas" w:hAnsi="Consolas" w:cstheme="majorBidi"/>
+          <w:sz w:val="24"/>
+          <w:szCs w:val="24"/>
+        </w:rPr>
+        <w:t>unreachable(</w:t>
+      </w:r>
+      <w:proofErr w:type="gramEnd"/>
+      <w:r>
+        <w:rPr>
+          <w:rFonts w:ascii="Consolas" w:hAnsi="Consolas" w:cstheme="majorBidi"/>
+          <w:sz w:val="24"/>
+          <w:szCs w:val="24"/>
+        </w:rPr>
+        <w:t>)</w:t>
       </w:r>
       <w:r>
         <w:rPr>
@@ -20915,6 +21378,7 @@
           <w:szCs w:val="24"/>
         </w:rPr>
       </w:pPr>
+      <w:proofErr w:type="gramStart"/>
       <w:r>
         <w:rPr>
           <w:rFonts w:ascii="Consolas" w:hAnsi="Consolas" w:cstheme="majorBidi"/>
@@ -20923,6 +21387,7 @@
         </w:rPr>
         <w:t>start.s</w:t>
       </w:r>
+      <w:proofErr w:type="gramEnd"/>
       <w:r>
         <w:rPr>
           <w:rFonts w:asciiTheme="majorBidi" w:hAnsiTheme="majorBidi" w:cstheme="majorBidi"/>
@@ -21283,6 +21748,7 @@
           <w:szCs w:val="24"/>
         </w:rPr>
       </w:pPr>
+      <w:proofErr w:type="gramStart"/>
       <w:r>
         <w:rPr>
           <w:rFonts w:ascii="Consolas" w:hAnsi="Consolas" w:cstheme="majorBidi"/>
@@ -21291,6 +21757,7 @@
         </w:rPr>
         <w:t>start.ld</w:t>
       </w:r>
+      <w:proofErr w:type="gramEnd"/>
       <w:r>
         <w:rPr>
           <w:rFonts w:asciiTheme="majorBidi" w:hAnsiTheme="majorBidi" w:cstheme="majorBidi"/>
@@ -21399,7 +21866,25 @@
           <w:sz w:val="24"/>
           <w:szCs w:val="24"/>
         </w:rPr>
-        <w:t>.text : { *(.text) }</w:t>
+        <w:t>.</w:t>
+      </w:r>
+      <w:proofErr w:type="gramStart"/>
+      <w:r>
+        <w:rPr>
+          <w:rFonts w:ascii="Consolas" w:hAnsi="Consolas" w:cstheme="majorBidi"/>
+          <w:sz w:val="24"/>
+          <w:szCs w:val="24"/>
+        </w:rPr>
+        <w:t>text :</w:t>
+      </w:r>
+      <w:proofErr w:type="gramEnd"/>
+      <w:r>
+        <w:rPr>
+          <w:rFonts w:ascii="Consolas" w:hAnsi="Consolas" w:cstheme="majorBidi"/>
+          <w:sz w:val="24"/>
+          <w:szCs w:val="24"/>
+        </w:rPr>
+        <w:t xml:space="preserve"> { *(.text) }</w:t>
       </w:r>
       <w:r>
         <w:rPr>
@@ -21755,6 +22240,7 @@
           <w:szCs w:val="24"/>
         </w:rPr>
       </w:pPr>
+      <w:proofErr w:type="gramStart"/>
       <w:r>
         <w:rPr>
           <w:rFonts w:ascii="Consolas" w:hAnsi="Consolas" w:cstheme="majorBidi"/>
@@ -21771,6 +22257,7 @@
         </w:rPr>
         <w:t>ld</w:t>
       </w:r>
+      <w:proofErr w:type="gramEnd"/>
       <w:r>
         <w:rPr>
           <w:rFonts w:asciiTheme="majorBidi" w:hAnsiTheme="majorBidi" w:cstheme="majorBidi"/>
@@ -21829,7 +22316,16 @@
           <w:sz w:val="24"/>
           <w:szCs w:val="24"/>
         </w:rPr>
-        <w:t xml:space="preserve"> for executable code,</w:t>
+        <w:t xml:space="preserve"> for executable code</w:t>
+      </w:r>
+      <w:proofErr w:type="gramStart"/>
+      <w:r>
+        <w:rPr>
+          <w:rFonts w:asciiTheme="majorBidi" w:hAnsiTheme="majorBidi" w:cstheme="majorBidi"/>
+          <w:sz w:val="24"/>
+          <w:szCs w:val="24"/>
+        </w:rPr>
+        <w:t>,</w:t>
       </w:r>
       <w:r>
         <w:rPr>
@@ -21839,6 +22335,7 @@
         </w:rPr>
         <w:t xml:space="preserve"> .init</w:t>
       </w:r>
+      <w:proofErr w:type="gramEnd"/>
       <w:r>
         <w:rPr>
           <w:rFonts w:asciiTheme="majorBidi" w:hAnsiTheme="majorBidi" w:cstheme="majorBidi"/>
@@ -21861,7 +22358,16 @@
           <w:sz w:val="24"/>
           <w:szCs w:val="24"/>
         </w:rPr>
-        <w:t xml:space="preserve"> for cleanup code executed when the program exits. It also includes sections like</w:t>
+        <w:t xml:space="preserve"> for cleanup code executed when the program exits. It also includes sections </w:t>
+      </w:r>
+      <w:proofErr w:type="gramStart"/>
+      <w:r>
+        <w:rPr>
+          <w:rFonts w:asciiTheme="majorBidi" w:hAnsiTheme="majorBidi" w:cstheme="majorBidi"/>
+          <w:sz w:val="24"/>
+          <w:szCs w:val="24"/>
+        </w:rPr>
+        <w:t>like</w:t>
       </w:r>
       <w:r>
         <w:rPr>
@@ -21871,6 +22377,7 @@
         </w:rPr>
         <w:t xml:space="preserve"> .rodata</w:t>
       </w:r>
+      <w:proofErr w:type="gramEnd"/>
       <w:r>
         <w:rPr>
           <w:rFonts w:asciiTheme="majorBidi" w:hAnsiTheme="majorBidi" w:cstheme="majorBidi"/>
@@ -21959,7 +22466,16 @@
           <w:sz w:val="24"/>
           <w:szCs w:val="24"/>
         </w:rPr>
-        <w:t xml:space="preserve">Additionally, the linker script defines sections related to dynamic linking, such as </w:t>
+        <w:t xml:space="preserve">Additionally, the linker script defines sections related to dynamic linking, such </w:t>
+      </w:r>
+      <w:proofErr w:type="gramStart"/>
+      <w:r>
+        <w:rPr>
+          <w:rFonts w:asciiTheme="majorBidi" w:hAnsiTheme="majorBidi" w:cstheme="majorBidi"/>
+          <w:sz w:val="24"/>
+          <w:szCs w:val="24"/>
+        </w:rPr>
+        <w:t xml:space="preserve">as </w:t>
       </w:r>
       <w:r>
         <w:rPr>
@@ -21969,6 +22485,7 @@
         </w:rPr>
         <w:t>.plt</w:t>
       </w:r>
+      <w:proofErr w:type="gramEnd"/>
       <w:r>
         <w:rPr>
           <w:rFonts w:asciiTheme="majorBidi" w:hAnsiTheme="majorBidi" w:cstheme="majorBidi"/>
@@ -22249,15 +22766,33 @@
           <w:sz w:val="24"/>
           <w:szCs w:val="24"/>
         </w:rPr>
-        <w:t>write_data</w:t>
-      </w:r>
-      <w:r>
-        <w:rPr>
-          <w:rFonts w:ascii="Consolas" w:hAnsi="Consolas" w:cstheme="majorBidi"/>
-          <w:sz w:val="24"/>
-          <w:szCs w:val="24"/>
-        </w:rPr>
-        <w:t>()</w:t>
+        <w:t>write_</w:t>
+      </w:r>
+      <w:proofErr w:type="gramStart"/>
+      <w:r>
+        <w:rPr>
+          <w:rFonts w:ascii="Consolas" w:hAnsi="Consolas" w:cstheme="majorBidi"/>
+          <w:sz w:val="24"/>
+          <w:szCs w:val="24"/>
+        </w:rPr>
+        <w:t>data</w:t>
+      </w:r>
+      <w:r>
+        <w:rPr>
+          <w:rFonts w:ascii="Consolas" w:hAnsi="Consolas" w:cstheme="majorBidi"/>
+          <w:sz w:val="24"/>
+          <w:szCs w:val="24"/>
+        </w:rPr>
+        <w:t>(</w:t>
+      </w:r>
+      <w:proofErr w:type="gramEnd"/>
+      <w:r>
+        <w:rPr>
+          <w:rFonts w:ascii="Consolas" w:hAnsi="Consolas" w:cstheme="majorBidi"/>
+          <w:sz w:val="24"/>
+          <w:szCs w:val="24"/>
+        </w:rPr>
+        <w:t>)</w:t>
       </w:r>
       <w:r>
         <w:rPr>
@@ -22290,13 +22825,23 @@
         </w:rPr>
         <w:t xml:space="preserve">The script iterates over each line in the input file using </w:t>
       </w:r>
-      <w:r>
-        <w:rPr>
-          <w:rFonts w:ascii="Consolas" w:hAnsi="Consolas" w:cstheme="majorBidi"/>
-          <w:sz w:val="24"/>
-          <w:szCs w:val="24"/>
-        </w:rPr>
-        <w:t>fileinput.input()</w:t>
+      <w:proofErr w:type="gramStart"/>
+      <w:r>
+        <w:rPr>
+          <w:rFonts w:ascii="Consolas" w:hAnsi="Consolas" w:cstheme="majorBidi"/>
+          <w:sz w:val="24"/>
+          <w:szCs w:val="24"/>
+        </w:rPr>
+        <w:t>fileinput.input</w:t>
+      </w:r>
+      <w:proofErr w:type="gramEnd"/>
+      <w:r>
+        <w:rPr>
+          <w:rFonts w:ascii="Consolas" w:hAnsi="Consolas" w:cstheme="majorBidi"/>
+          <w:sz w:val="24"/>
+          <w:szCs w:val="24"/>
+        </w:rPr>
+        <w:t>()</w:t>
       </w:r>
       <w:r>
         <w:rPr>
@@ -22367,15 +22912,33 @@
           <w:sz w:val="24"/>
           <w:szCs w:val="24"/>
         </w:rPr>
-        <w:t>write_data</w:t>
-      </w:r>
-      <w:r>
-        <w:rPr>
-          <w:rFonts w:ascii="Consolas" w:hAnsi="Consolas" w:cstheme="majorBidi"/>
-          <w:sz w:val="24"/>
-          <w:szCs w:val="24"/>
-        </w:rPr>
-        <w:t>()</w:t>
+        <w:t>write_</w:t>
+      </w:r>
+      <w:proofErr w:type="gramStart"/>
+      <w:r>
+        <w:rPr>
+          <w:rFonts w:ascii="Consolas" w:hAnsi="Consolas" w:cstheme="majorBidi"/>
+          <w:sz w:val="24"/>
+          <w:szCs w:val="24"/>
+        </w:rPr>
+        <w:t>data</w:t>
+      </w:r>
+      <w:r>
+        <w:rPr>
+          <w:rFonts w:ascii="Consolas" w:hAnsi="Consolas" w:cstheme="majorBidi"/>
+          <w:sz w:val="24"/>
+          <w:szCs w:val="24"/>
+        </w:rPr>
+        <w:t>(</w:t>
+      </w:r>
+      <w:proofErr w:type="gramEnd"/>
+      <w:r>
+        <w:rPr>
+          <w:rFonts w:ascii="Consolas" w:hAnsi="Consolas" w:cstheme="majorBidi"/>
+          <w:sz w:val="24"/>
+          <w:szCs w:val="24"/>
+        </w:rPr>
+        <w:t>)</w:t>
       </w:r>
       <w:r>
         <w:rPr>
@@ -22469,15 +23032,33 @@
           <w:sz w:val="24"/>
           <w:szCs w:val="24"/>
         </w:rPr>
-        <w:t>write_data</w:t>
-      </w:r>
-      <w:r>
-        <w:rPr>
-          <w:rFonts w:ascii="Consolas" w:hAnsi="Consolas" w:cstheme="majorBidi"/>
-          <w:sz w:val="24"/>
-          <w:szCs w:val="24"/>
-        </w:rPr>
-        <w:t>()</w:t>
+        <w:t>write_</w:t>
+      </w:r>
+      <w:proofErr w:type="gramStart"/>
+      <w:r>
+        <w:rPr>
+          <w:rFonts w:ascii="Consolas" w:hAnsi="Consolas" w:cstheme="majorBidi"/>
+          <w:sz w:val="24"/>
+          <w:szCs w:val="24"/>
+        </w:rPr>
+        <w:t>data</w:t>
+      </w:r>
+      <w:r>
+        <w:rPr>
+          <w:rFonts w:ascii="Consolas" w:hAnsi="Consolas" w:cstheme="majorBidi"/>
+          <w:sz w:val="24"/>
+          <w:szCs w:val="24"/>
+        </w:rPr>
+        <w:t>(</w:t>
+      </w:r>
+      <w:proofErr w:type="gramEnd"/>
+      <w:r>
+        <w:rPr>
+          <w:rFonts w:ascii="Consolas" w:hAnsi="Consolas" w:cstheme="majorBidi"/>
+          <w:sz w:val="24"/>
+          <w:szCs w:val="24"/>
+        </w:rPr>
+        <w:t>)</w:t>
       </w:r>
       <w:r>
         <w:rPr>
@@ -22644,6 +23225,7 @@
         </w:rPr>
         <w:t xml:space="preserve"> and </w:t>
       </w:r>
+      <w:proofErr w:type="gramStart"/>
       <w:r>
         <w:rPr>
           <w:rFonts w:ascii="Consolas" w:hAnsi="Consolas" w:cstheme="majorBidi"/>
@@ -22652,6 +23234,7 @@
         </w:rPr>
         <w:t>start.s</w:t>
       </w:r>
+      <w:proofErr w:type="gramEnd"/>
       <w:r>
         <w:rPr>
           <w:rFonts w:asciiTheme="majorBidi" w:hAnsiTheme="majorBidi" w:cstheme="majorBidi"/>
@@ -22907,7 +23490,25 @@
           <w:sz w:val="24"/>
           <w:szCs w:val="24"/>
         </w:rPr>
-        <w:t>{project.s}</w:t>
+        <w:t>{</w:t>
+      </w:r>
+      <w:proofErr w:type="gramStart"/>
+      <w:r>
+        <w:rPr>
+          <w:rFonts w:ascii="Consolas" w:hAnsi="Consolas" w:cstheme="majorBidi"/>
+          <w:sz w:val="24"/>
+          <w:szCs w:val="24"/>
+        </w:rPr>
+        <w:t>project.s</w:t>
+      </w:r>
+      <w:proofErr w:type="gramEnd"/>
+      <w:r>
+        <w:rPr>
+          <w:rFonts w:ascii="Consolas" w:hAnsi="Consolas" w:cstheme="majorBidi"/>
+          <w:sz w:val="24"/>
+          <w:szCs w:val="24"/>
+        </w:rPr>
+        <w:t>}</w:t>
       </w:r>
       <w:r>
         <w:rPr>
@@ -23486,7 +24087,25 @@
           <w:sz w:val="24"/>
           <w:szCs w:val="24"/>
         </w:rPr>
-        <w:t xml:space="preserve">Provided that the RISC-V toolchain is set up correctly, the Makefile will compile the source codes separately, then using the linker script riscv.ld provided in /Firmware it links all the object files necessary together and creates </w:t>
+        <w:t xml:space="preserve">Provided that the RISC-V toolchain is set up correctly, the Makefile will compile the source codes separately, then using the linker script </w:t>
+      </w:r>
+      <w:proofErr w:type="gramStart"/>
+      <w:r>
+        <w:rPr>
+          <w:rFonts w:asciiTheme="majorBidi" w:hAnsiTheme="majorBidi" w:cstheme="majorBidi"/>
+          <w:sz w:val="24"/>
+          <w:szCs w:val="24"/>
+        </w:rPr>
+        <w:t>riscv.ld</w:t>
+      </w:r>
+      <w:proofErr w:type="gramEnd"/>
+      <w:r>
+        <w:rPr>
+          <w:rFonts w:asciiTheme="majorBidi" w:hAnsiTheme="majorBidi" w:cstheme="majorBidi"/>
+          <w:sz w:val="24"/>
+          <w:szCs w:val="24"/>
+        </w:rPr>
+        <w:t xml:space="preserve"> provided in /Firmware it links all the object files necessary together and creates </w:t>
       </w:r>
       <w:r>
         <w:rPr>
@@ -23520,6 +24139,7 @@
         </w:rPr>
         <w:t xml:space="preserve"> which is built from </w:t>
       </w:r>
+      <w:proofErr w:type="gramStart"/>
       <w:r>
         <w:rPr>
           <w:rFonts w:ascii="Consolas" w:hAnsi="Consolas" w:cstheme="majorBidi"/>
@@ -23528,6 +24148,7 @@
         </w:rPr>
         <w:t>start.s</w:t>
       </w:r>
+      <w:proofErr w:type="gramEnd"/>
       <w:r>
         <w:rPr>
           <w:rFonts w:asciiTheme="majorBidi" w:hAnsiTheme="majorBidi" w:cstheme="majorBidi"/>
@@ -23913,7 +24534,16 @@
           <w:sz w:val="24"/>
           <w:szCs w:val="24"/>
         </w:rPr>
-        <w:t xml:space="preserve"> and </w:t>
+        <w:t xml:space="preserve"> </w:t>
+      </w:r>
+      <w:proofErr w:type="gramStart"/>
+      <w:r>
+        <w:rPr>
+          <w:rFonts w:asciiTheme="majorBidi" w:hAnsiTheme="majorBidi" w:cstheme="majorBidi"/>
+          <w:sz w:val="24"/>
+          <w:szCs w:val="24"/>
+        </w:rPr>
+        <w:t xml:space="preserve">and </w:t>
       </w:r>
       <w:r>
         <w:rPr>
@@ -23923,6 +24553,7 @@
         </w:rPr>
         <w:t>.s</w:t>
       </w:r>
+      <w:proofErr w:type="gramEnd"/>
       <w:r>
         <w:rPr>
           <w:rFonts w:asciiTheme="majorBidi" w:hAnsiTheme="majorBidi" w:cstheme="majorBidi"/>
@@ -23977,6 +24608,7 @@
         </w:rPr>
         <w:t xml:space="preserve">er script </w:t>
       </w:r>
+      <w:proofErr w:type="gramStart"/>
       <w:r>
         <w:rPr>
           <w:rFonts w:ascii="Consolas" w:hAnsi="Consolas" w:cstheme="majorBidi"/>
@@ -23985,6 +24617,7 @@
         </w:rPr>
         <w:t>riscv.ld</w:t>
       </w:r>
+      <w:proofErr w:type="gramEnd"/>
       <w:r>
         <w:rPr>
           <w:rFonts w:asciiTheme="majorBidi" w:hAnsiTheme="majorBidi" w:cstheme="majorBidi"/>
@@ -24009,6 +24642,7 @@
         </w:rPr>
         <w:t xml:space="preserve"> it links all the object files necessary together and creates firmware.elf. It then creates start.elf which is built from </w:t>
       </w:r>
+      <w:proofErr w:type="gramStart"/>
       <w:r>
         <w:rPr>
           <w:rFonts w:ascii="Consolas" w:hAnsi="Consolas" w:cstheme="majorBidi"/>
@@ -24017,6 +24651,7 @@
         </w:rPr>
         <w:t>start.s</w:t>
       </w:r>
+      <w:proofErr w:type="gramEnd"/>
       <w:r>
         <w:rPr>
           <w:rFonts w:asciiTheme="majorBidi" w:hAnsiTheme="majorBidi" w:cstheme="majorBidi"/>
@@ -24246,8 +24881,18 @@
           <w:sz w:val="24"/>
           <w:szCs w:val="24"/>
         </w:rPr>
-        <w:t xml:space="preserve"> riscv.ld</w:t>
-      </w:r>
+        <w:t xml:space="preserve"> </w:t>
+      </w:r>
+      <w:proofErr w:type="gramStart"/>
+      <w:r>
+        <w:rPr>
+          <w:rFonts w:ascii="Consolas" w:hAnsi="Consolas" w:cstheme="majorBidi"/>
+          <w:sz w:val="24"/>
+          <w:szCs w:val="24"/>
+        </w:rPr>
+        <w:t>riscv.ld</w:t>
+      </w:r>
+      <w:proofErr w:type="gramEnd"/>
       <w:r>
         <w:rPr>
           <w:rFonts w:asciiTheme="majorBidi" w:hAnsiTheme="majorBidi" w:cstheme="majorBidi"/>
@@ -24934,25 +25579,7 @@
           <w:szCs w:val="24"/>
           <w:lang w:bidi="fa-IR"/>
         </w:rPr>
-        <w:t xml:space="preserve">: The first is a combination of the open-source </w:t>
-      </w:r>
-      <w:r>
-        <w:rPr>
-          <w:rFonts w:asciiTheme="majorBidi" w:hAnsiTheme="majorBidi" w:cstheme="majorBidi"/>
-          <w:sz w:val="24"/>
-          <w:szCs w:val="24"/>
-          <w:lang w:bidi="fa-IR"/>
-        </w:rPr>
-        <w:t>Verilog</w:t>
-      </w:r>
-      <w:r>
-        <w:rPr>
-          <w:rFonts w:asciiTheme="majorBidi" w:hAnsiTheme="majorBidi" w:cstheme="majorBidi"/>
-          <w:sz w:val="24"/>
-          <w:szCs w:val="24"/>
-          <w:lang w:bidi="fa-IR"/>
-        </w:rPr>
-        <w:t xml:space="preserve"> parser Odin-II and optimizer/mapper </w:t>
+        <w:t xml:space="preserve">: The first is a combination of the open-source Verilog parser Odin-II and optimizer/mapper </w:t>
       </w:r>
       <w:r>
         <w:rPr>
@@ -25024,25 +25651,7 @@
           <w:szCs w:val="24"/>
           <w:lang w:bidi="fa-IR"/>
         </w:rPr>
-        <w:t xml:space="preserve"> ("</w:t>
-      </w:r>
-      <w:r>
-        <w:rPr>
-          <w:rFonts w:asciiTheme="majorBidi" w:hAnsiTheme="majorBidi" w:cstheme="majorBidi"/>
-          <w:sz w:val="24"/>
-          <w:szCs w:val="24"/>
-          <w:lang w:bidi="fa-IR"/>
-        </w:rPr>
-        <w:t>Verilog</w:t>
-      </w:r>
-      <w:r>
-        <w:rPr>
-          <w:rFonts w:asciiTheme="majorBidi" w:hAnsiTheme="majorBidi" w:cstheme="majorBidi"/>
-          <w:sz w:val="24"/>
-          <w:szCs w:val="24"/>
-          <w:lang w:bidi="fa-IR"/>
-        </w:rPr>
-        <w:t xml:space="preserve">-to-routing"). The second choice is </w:t>
+        <w:t xml:space="preserve"> ("Verilog-to-routing"). The second choice is </w:t>
       </w:r>
       <w:r>
         <w:rPr>
@@ -25180,7 +25789,25 @@
           <w:szCs w:val="24"/>
           <w:lang w:bidi="fa-IR"/>
         </w:rPr>
-        <w:t>flow, the open-source standard cell library from Oklahoma State University (OSU) is being used. In the near future, there are plans to expand the distribution to include support for the open-source libraries from VLSI Technology (vlsitechnology.org), as well as the rest of the OSU standard cell libraries.</w:t>
+        <w:t>flow, the open-source standard cell</w:t>
+      </w:r>
+      <w:r>
+        <w:rPr>
+          <w:rFonts w:asciiTheme="majorBidi" w:hAnsiTheme="majorBidi" w:cstheme="majorBidi"/>
+          <w:sz w:val="24"/>
+          <w:szCs w:val="24"/>
+          <w:lang w:bidi="fa-IR"/>
+        </w:rPr>
+        <w:t xml:space="preserve"> [14]</w:t>
+      </w:r>
+      <w:r>
+        <w:rPr>
+          <w:rFonts w:asciiTheme="majorBidi" w:hAnsiTheme="majorBidi" w:cstheme="majorBidi"/>
+          <w:sz w:val="24"/>
+          <w:szCs w:val="24"/>
+          <w:lang w:bidi="fa-IR"/>
+        </w:rPr>
+        <w:t xml:space="preserve"> library from Oklahoma State University (OSU) is being used. In the near future, there are plans to expand the distribution to include support for the open-source libraries from VLSI Technology (vlsitechnology.org), as well as the rest of the OSU standard cell libraries.</w:t>
       </w:r>
     </w:p>
     <w:p>
@@ -25285,198 +25912,1922 @@
         </w:rPr>
         <w:t>”</w:t>
       </w:r>
+      <w:r>
+        <w:rPr>
+          <w:rFonts w:asciiTheme="majorBidi" w:hAnsiTheme="majorBidi" w:cstheme="majorBidi"/>
+          <w:sz w:val="24"/>
+          <w:szCs w:val="24"/>
+          <w:lang w:bidi="fa-IR"/>
+        </w:rPr>
+        <w:t xml:space="preserve"> has been developed, making it the final link in the open-source synthesis chain.</w:t>
+      </w:r>
+    </w:p>
+    <w:p>
+      <w:pPr>
+        <w:jc w:val="both"/>
+        <w:rPr>
+          <w:rFonts w:asciiTheme="majorBidi" w:hAnsiTheme="majorBidi" w:cstheme="majorBidi"/>
+          <w:sz w:val="24"/>
+          <w:szCs w:val="24"/>
+          <w:lang w:bidi="fa-IR"/>
+        </w:rPr>
+      </w:pPr>
+      <w:r>
+        <w:rPr>
+          <w:rFonts w:asciiTheme="majorBidi" w:hAnsiTheme="majorBidi" w:cstheme="majorBidi"/>
+          <w:sz w:val="24"/>
+          <w:szCs w:val="24"/>
+          <w:lang w:bidi="fa-IR"/>
+        </w:rPr>
+        <w:t xml:space="preserve">It should not be assumed that the </w:t>
+      </w:r>
+      <w:r>
+        <w:rPr>
+          <w:rFonts w:asciiTheme="majorBidi" w:hAnsiTheme="majorBidi" w:cstheme="majorBidi"/>
+          <w:sz w:val="24"/>
+          <w:szCs w:val="24"/>
+          <w:lang w:bidi="fa-IR"/>
+        </w:rPr>
+        <w:t>Q</w:t>
+      </w:r>
+      <w:r>
+        <w:rPr>
+          <w:rFonts w:asciiTheme="majorBidi" w:hAnsiTheme="majorBidi" w:cstheme="majorBidi"/>
+          <w:sz w:val="24"/>
+          <w:szCs w:val="24"/>
+          <w:lang w:bidi="fa-IR"/>
+        </w:rPr>
+        <w:t xml:space="preserve">flow toolchain can be used to create the next generation of multi-gigahertz microprocessors. However, the </w:t>
+      </w:r>
+      <w:r>
+        <w:rPr>
+          <w:rFonts w:asciiTheme="majorBidi" w:hAnsiTheme="majorBidi" w:cstheme="majorBidi"/>
+          <w:sz w:val="24"/>
+          <w:szCs w:val="24"/>
+          <w:lang w:bidi="fa-IR"/>
+        </w:rPr>
+        <w:t>Q</w:t>
+      </w:r>
+      <w:r>
+        <w:rPr>
+          <w:rFonts w:asciiTheme="majorBidi" w:hAnsiTheme="majorBidi" w:cstheme="majorBidi"/>
+          <w:sz w:val="24"/>
+          <w:szCs w:val="24"/>
+          <w:lang w:bidi="fa-IR"/>
+        </w:rPr>
+        <w:t xml:space="preserve">flow toolchain is perfectly capable of handling digital subsystems needed by many chips, including host-to-device communications (SPI and I2C, for example), signal processing (digital filters, sigma-delta modulators), arithmetic logic units, and more. Early versions of the </w:t>
+      </w:r>
+      <w:r>
+        <w:rPr>
+          <w:rFonts w:asciiTheme="majorBidi" w:hAnsiTheme="majorBidi" w:cstheme="majorBidi"/>
+          <w:sz w:val="24"/>
+          <w:szCs w:val="24"/>
+          <w:lang w:bidi="fa-IR"/>
+        </w:rPr>
+        <w:t>Q</w:t>
+      </w:r>
+      <w:r>
+        <w:rPr>
+          <w:rFonts w:asciiTheme="majorBidi" w:hAnsiTheme="majorBidi" w:cstheme="majorBidi"/>
+          <w:sz w:val="24"/>
+          <w:szCs w:val="24"/>
+          <w:lang w:bidi="fa-IR"/>
+        </w:rPr>
+        <w:t xml:space="preserve">flow digital flow have been used to create digital circuits used in high-performance commercial integrated circuits. </w:t>
+      </w:r>
+    </w:p>
+    <w:p>
+      <w:pPr>
+        <w:jc w:val="both"/>
+        <w:rPr>
+          <w:rFonts w:asciiTheme="majorBidi" w:hAnsiTheme="majorBidi" w:cstheme="majorBidi"/>
+          <w:sz w:val="24"/>
+          <w:szCs w:val="24"/>
+          <w:lang w:bidi="fa-IR"/>
+        </w:rPr>
+      </w:pPr>
+      <w:r>
+        <w:rPr>
+          <w:rFonts w:asciiTheme="majorBidi" w:hAnsiTheme="majorBidi" w:cstheme="majorBidi"/>
+          <w:sz w:val="24"/>
+          <w:szCs w:val="24"/>
+          <w:lang w:bidi="fa-IR"/>
+        </w:rPr>
+        <w:t>One of the verified processors designed using Qflow is the Raven microprocessor</w:t>
+      </w:r>
+      <w:r>
+        <w:rPr>
+          <w:rFonts w:asciiTheme="majorBidi" w:hAnsiTheme="majorBidi" w:cstheme="majorBidi"/>
+          <w:sz w:val="24"/>
+          <w:szCs w:val="24"/>
+          <w:lang w:bidi="fa-IR"/>
+        </w:rPr>
+        <w:t xml:space="preserve"> [1</w:t>
+      </w:r>
+      <w:r>
+        <w:rPr>
+          <w:rFonts w:asciiTheme="majorBidi" w:hAnsiTheme="majorBidi" w:cstheme="majorBidi"/>
+          <w:sz w:val="24"/>
+          <w:szCs w:val="24"/>
+          <w:lang w:bidi="fa-IR"/>
+        </w:rPr>
+        <w:t>5</w:t>
+      </w:r>
+      <w:r>
+        <w:rPr>
+          <w:rFonts w:asciiTheme="majorBidi" w:hAnsiTheme="majorBidi" w:cstheme="majorBidi"/>
+          <w:sz w:val="24"/>
+          <w:szCs w:val="24"/>
+          <w:lang w:bidi="fa-IR"/>
+        </w:rPr>
+        <w:t>]</w:t>
+      </w:r>
+      <w:r>
+        <w:rPr>
+          <w:rFonts w:asciiTheme="majorBidi" w:hAnsiTheme="majorBidi" w:cstheme="majorBidi"/>
+          <w:sz w:val="24"/>
+          <w:szCs w:val="24"/>
+          <w:lang w:bidi="fa-IR"/>
+        </w:rPr>
+        <w:t>. It is</w:t>
+      </w:r>
+      <w:r>
+        <w:rPr>
+          <w:rFonts w:asciiTheme="majorBidi" w:hAnsiTheme="majorBidi" w:cstheme="majorBidi"/>
+          <w:sz w:val="24"/>
+          <w:szCs w:val="24"/>
+          <w:lang w:bidi="fa-IR"/>
+        </w:rPr>
+        <w:t xml:space="preserve"> a RISC-V processor designed using </w:t>
+      </w:r>
+      <w:r>
+        <w:rPr>
+          <w:rFonts w:asciiTheme="majorBidi" w:hAnsiTheme="majorBidi" w:cstheme="majorBidi"/>
+          <w:sz w:val="24"/>
+          <w:szCs w:val="24"/>
+          <w:lang w:bidi="fa-IR"/>
+        </w:rPr>
+        <w:t>Q</w:t>
+      </w:r>
+      <w:r>
+        <w:rPr>
+          <w:rFonts w:asciiTheme="majorBidi" w:hAnsiTheme="majorBidi" w:cstheme="majorBidi"/>
+          <w:sz w:val="24"/>
+          <w:szCs w:val="24"/>
+          <w:lang w:bidi="fa-IR"/>
+        </w:rPr>
+        <w:t xml:space="preserve">flow version 1.3 on the efabless.com "Open Galaxy" (CentOS) platform where it was set up for the </w:t>
+      </w:r>
+      <w:r>
+        <w:rPr>
+          <w:rFonts w:asciiTheme="majorBidi" w:hAnsiTheme="majorBidi" w:cstheme="majorBidi"/>
+          <w:sz w:val="24"/>
+          <w:szCs w:val="24"/>
+          <w:lang w:bidi="fa-IR"/>
+        </w:rPr>
+        <w:t>X-Fab XH018 fabrication process.</w:t>
+      </w:r>
+    </w:p>
+    <w:p>
+      <w:pPr>
+        <w:jc w:val="both"/>
+        <w:rPr>
+          <w:rFonts w:asciiTheme="majorBidi" w:hAnsiTheme="majorBidi" w:cstheme="majorBidi"/>
+          <w:sz w:val="24"/>
+          <w:szCs w:val="24"/>
+          <w:lang w:bidi="fa-IR"/>
+        </w:rPr>
+      </w:pPr>
+      <w:r>
+        <w:rPr>
+          <w:rFonts w:asciiTheme="majorBidi" w:hAnsiTheme="majorBidi" w:cstheme="majorBidi"/>
+          <w:sz w:val="24"/>
+          <w:szCs w:val="24"/>
+          <w:lang w:bidi="fa-IR"/>
+        </w:rPr>
+        <w:t>This small 32-bit processor was designed for embedded mixed-signal applications and has a 100MHz internal clock. The RISC-V processor core has over 20,000 gates, synthesized by yosys, placed and routed by graywolf and qrouter, and validated by vesta static timing analysis. It was a first-time silicon success triumph for open-source EDA tools.</w:t>
+      </w:r>
+      <w:r>
+        <w:rPr>
+          <w:rFonts w:asciiTheme="majorBidi" w:hAnsiTheme="majorBidi" w:cstheme="majorBidi"/>
+          <w:sz w:val="24"/>
+          <w:szCs w:val="24"/>
+          <w:lang w:bidi="fa-IR"/>
+        </w:rPr>
+        <w:t xml:space="preserve"> In the end the microcontroller is</w:t>
+      </w:r>
+      <w:r>
+        <w:rPr>
+          <w:rFonts w:asciiTheme="majorBidi" w:hAnsiTheme="majorBidi" w:cstheme="majorBidi"/>
+          <w:sz w:val="24"/>
+          <w:szCs w:val="24"/>
+          <w:lang w:bidi="fa-IR"/>
+        </w:rPr>
+        <w:t xml:space="preserve"> packaged in a 48-pin QFN (leadless) package. </w:t>
+      </w:r>
+    </w:p>
+    <w:p>
+      <w:pPr>
+        <w:jc w:val="both"/>
+        <w:rPr>
+          <w:rFonts w:asciiTheme="majorBidi" w:hAnsiTheme="majorBidi" w:cstheme="majorBidi"/>
+          <w:sz w:val="32"/>
+          <w:szCs w:val="32"/>
+        </w:rPr>
+      </w:pPr>
+    </w:p>
+    <w:p>
+      <w:pPr>
+        <w:rPr>
+          <w:rFonts w:asciiTheme="majorBidi" w:hAnsiTheme="majorBidi" w:cstheme="majorBidi"/>
+          <w:sz w:val="32"/>
+          <w:szCs w:val="32"/>
+        </w:rPr>
+      </w:pPr>
+    </w:p>
+    <w:p>
+      <w:pPr>
+        <w:jc w:val="both"/>
+        <w:rPr>
+          <w:rFonts w:asciiTheme="majorBidi" w:hAnsiTheme="majorBidi" w:cstheme="majorBidi"/>
+          <w:sz w:val="32"/>
+          <w:szCs w:val="32"/>
+          <w:lang w:bidi="fa-IR"/>
+        </w:rPr>
+      </w:pPr>
+      <w:r>
+        <w:rPr>
+          <w:rFonts w:asciiTheme="majorBidi" w:hAnsiTheme="majorBidi" w:cstheme="majorBidi"/>
+          <w:sz w:val="24"/>
+          <w:szCs w:val="24"/>
+          <w:lang w:bidi="fa-IR"/>
+        </w:rPr>
+        <w:lastRenderedPageBreak/>
+        <w:t xml:space="preserve">The digital core was placed and routed by </w:t>
+      </w:r>
+      <w:r>
+        <w:rPr>
+          <w:rFonts w:asciiTheme="majorBidi" w:hAnsiTheme="majorBidi" w:cstheme="majorBidi"/>
+          <w:sz w:val="24"/>
+          <w:szCs w:val="24"/>
+          <w:lang w:bidi="fa-IR"/>
+        </w:rPr>
+        <w:t>Q</w:t>
+      </w:r>
+      <w:r>
+        <w:rPr>
+          <w:rFonts w:asciiTheme="majorBidi" w:hAnsiTheme="majorBidi" w:cstheme="majorBidi"/>
+          <w:sz w:val="24"/>
+          <w:szCs w:val="24"/>
+          <w:lang w:bidi="fa-IR"/>
+        </w:rPr>
+        <w:t>flow and verified with vesta; the top-level assembly was done with Magic</w:t>
+      </w:r>
+      <w:r>
+        <w:rPr>
+          <w:rFonts w:asciiTheme="majorBidi" w:hAnsiTheme="majorBidi" w:cstheme="majorBidi"/>
+          <w:sz w:val="24"/>
+          <w:szCs w:val="24"/>
+          <w:lang w:bidi="fa-IR"/>
+        </w:rPr>
+        <w:t xml:space="preserve"> [17]</w:t>
+      </w:r>
+      <w:r>
+        <w:rPr>
+          <w:rFonts w:asciiTheme="majorBidi" w:hAnsiTheme="majorBidi" w:cstheme="majorBidi"/>
+          <w:sz w:val="24"/>
+          <w:szCs w:val="24"/>
+          <w:lang w:bidi="fa-IR"/>
+        </w:rPr>
+        <w:t xml:space="preserve"> and verified with Netgen</w:t>
+      </w:r>
+      <w:r>
+        <w:rPr>
+          <w:rFonts w:asciiTheme="majorBidi" w:hAnsiTheme="majorBidi" w:cstheme="majorBidi"/>
+          <w:sz w:val="24"/>
+          <w:szCs w:val="24"/>
+          <w:lang w:bidi="fa-IR"/>
+        </w:rPr>
+        <w:t xml:space="preserve"> [18]</w:t>
+      </w:r>
+      <w:r>
+        <w:rPr>
+          <w:rFonts w:asciiTheme="majorBidi" w:hAnsiTheme="majorBidi" w:cstheme="majorBidi"/>
+          <w:sz w:val="24"/>
+          <w:szCs w:val="24"/>
+          <w:lang w:bidi="fa-IR"/>
+        </w:rPr>
+        <w:t>.</w:t>
+      </w:r>
+      <w:r>
+        <w:rPr>
+          <w:noProof/>
+        </w:rPr>
+        <mc:AlternateContent>
+          <mc:Choice Requires="wps">
+            <w:drawing>
+              <wp:anchor distT="0" distB="0" distL="114300" distR="114300" simplePos="0" relativeHeight="251698176" behindDoc="0" locked="0" layoutInCell="1" allowOverlap="1" wp14:anchorId="6AB0148B" wp14:editId="001100CD">
+                <wp:simplePos x="0" y="0"/>
+                <wp:positionH relativeFrom="column">
+                  <wp:posOffset>0</wp:posOffset>
+                </wp:positionH>
+                <wp:positionV relativeFrom="paragraph">
+                  <wp:posOffset>5269230</wp:posOffset>
+                </wp:positionV>
+                <wp:extent cx="5943600" cy="635"/>
+                <wp:effectExtent l="0" t="0" r="0" b="0"/>
+                <wp:wrapSquare wrapText="bothSides"/>
+                <wp:docPr id="22" name="Text Box 22"/>
+                <wp:cNvGraphicFramePr/>
+                <a:graphic xmlns:a="http://schemas.openxmlformats.org/drawingml/2006/main">
+                  <a:graphicData uri="http://schemas.microsoft.com/office/word/2010/wordprocessingShape">
+                    <wps:wsp>
+                      <wps:cNvSpPr txBox="1"/>
+                      <wps:spPr>
+                        <a:xfrm>
+                          <a:off x="0" y="0"/>
+                          <a:ext cx="5943600" cy="635"/>
+                        </a:xfrm>
+                        <a:prstGeom prst="rect">
+                          <a:avLst/>
+                        </a:prstGeom>
+                        <a:solidFill>
+                          <a:prstClr val="white"/>
+                        </a:solidFill>
+                        <a:ln>
+                          <a:noFill/>
+                        </a:ln>
+                      </wps:spPr>
+                      <wps:txbx>
+                        <w:txbxContent>
+                          <w:p>
+                            <w:pPr>
+                              <w:pStyle w:val="Caption"/>
+                              <w:jc w:val="center"/>
+                              <w:rPr>
+                                <w:rFonts w:asciiTheme="majorBidi" w:hAnsiTheme="majorBidi" w:cstheme="majorBidi"/>
+                                <w:i w:val="0"/>
+                                <w:iCs w:val="0"/>
+                                <w:noProof/>
+                                <w:color w:val="auto"/>
+                                <w:sz w:val="36"/>
+                                <w:szCs w:val="36"/>
+                              </w:rPr>
+                            </w:pPr>
+                            <w:r>
+                              <w:rPr>
+                                <w:rFonts w:asciiTheme="majorBidi" w:hAnsiTheme="majorBidi" w:cstheme="majorBidi"/>
+                                <w:i w:val="0"/>
+                                <w:iCs w:val="0"/>
+                                <w:color w:val="auto"/>
+                                <w:sz w:val="20"/>
+                                <w:szCs w:val="20"/>
+                              </w:rPr>
+                              <w:t xml:space="preserve">Figure </w:t>
+                            </w:r>
+                            <w:r>
+                              <w:rPr>
+                                <w:rFonts w:asciiTheme="majorBidi" w:hAnsiTheme="majorBidi" w:cstheme="majorBidi"/>
+                                <w:i w:val="0"/>
+                                <w:iCs w:val="0"/>
+                                <w:color w:val="auto"/>
+                                <w:sz w:val="20"/>
+                                <w:szCs w:val="20"/>
+                              </w:rPr>
+                              <w:fldChar w:fldCharType="begin"/>
+                            </w:r>
+                            <w:r>
+                              <w:rPr>
+                                <w:rFonts w:asciiTheme="majorBidi" w:hAnsiTheme="majorBidi" w:cstheme="majorBidi"/>
+                                <w:i w:val="0"/>
+                                <w:iCs w:val="0"/>
+                                <w:color w:val="auto"/>
+                                <w:sz w:val="20"/>
+                                <w:szCs w:val="20"/>
+                              </w:rPr>
+                              <w:instrText xml:space="preserve"> SEQ Figure \* ARABIC </w:instrText>
+                            </w:r>
+                            <w:r>
+                              <w:rPr>
+                                <w:rFonts w:asciiTheme="majorBidi" w:hAnsiTheme="majorBidi" w:cstheme="majorBidi"/>
+                                <w:i w:val="0"/>
+                                <w:iCs w:val="0"/>
+                                <w:color w:val="auto"/>
+                                <w:sz w:val="20"/>
+                                <w:szCs w:val="20"/>
+                              </w:rPr>
+                              <w:fldChar w:fldCharType="separate"/>
+                            </w:r>
+                            <w:r>
+                              <w:rPr>
+                                <w:rFonts w:asciiTheme="majorBidi" w:hAnsiTheme="majorBidi" w:cstheme="majorBidi"/>
+                                <w:i w:val="0"/>
+                                <w:iCs w:val="0"/>
+                                <w:noProof/>
+                                <w:color w:val="auto"/>
+                                <w:sz w:val="20"/>
+                                <w:szCs w:val="20"/>
+                              </w:rPr>
+                              <w:t>8</w:t>
+                            </w:r>
+                            <w:r>
+                              <w:rPr>
+                                <w:rFonts w:asciiTheme="majorBidi" w:hAnsiTheme="majorBidi" w:cstheme="majorBidi"/>
+                                <w:i w:val="0"/>
+                                <w:iCs w:val="0"/>
+                                <w:color w:val="auto"/>
+                                <w:sz w:val="20"/>
+                                <w:szCs w:val="20"/>
+                              </w:rPr>
+                              <w:fldChar w:fldCharType="end"/>
+                            </w:r>
+                            <w:r>
+                              <w:rPr>
+                                <w:rFonts w:asciiTheme="majorBidi" w:hAnsiTheme="majorBidi" w:cstheme="majorBidi"/>
+                                <w:i w:val="0"/>
+                                <w:iCs w:val="0"/>
+                                <w:color w:val="auto"/>
+                                <w:sz w:val="20"/>
+                                <w:szCs w:val="20"/>
+                              </w:rPr>
+                              <w:t>. The Raven RISC-V microprocessor from efabless</w:t>
+                            </w:r>
+                            <w:r>
+                              <w:rPr>
+                                <w:rFonts w:asciiTheme="majorBidi" w:hAnsiTheme="majorBidi" w:cstheme="majorBidi"/>
+                                <w:i w:val="0"/>
+                                <w:iCs w:val="0"/>
+                                <w:color w:val="auto"/>
+                                <w:sz w:val="20"/>
+                                <w:szCs w:val="20"/>
+                              </w:rPr>
+                              <w:t xml:space="preserve"> [1</w:t>
+                            </w:r>
+                            <w:r>
+                              <w:rPr>
+                                <w:rFonts w:asciiTheme="majorBidi" w:hAnsiTheme="majorBidi" w:cstheme="majorBidi"/>
+                                <w:i w:val="0"/>
+                                <w:iCs w:val="0"/>
+                                <w:color w:val="auto"/>
+                                <w:sz w:val="20"/>
+                                <w:szCs w:val="20"/>
+                              </w:rPr>
+                              <w:t>6</w:t>
+                            </w:r>
+                            <w:r>
+                              <w:rPr>
+                                <w:rFonts w:asciiTheme="majorBidi" w:hAnsiTheme="majorBidi" w:cstheme="majorBidi"/>
+                                <w:i w:val="0"/>
+                                <w:iCs w:val="0"/>
+                                <w:color w:val="auto"/>
+                                <w:sz w:val="20"/>
+                                <w:szCs w:val="20"/>
+                              </w:rPr>
+                              <w:t>]</w:t>
+                            </w:r>
+                          </w:p>
+                        </w:txbxContent>
+                      </wps:txbx>
+                      <wps:bodyPr rot="0" spcFirstLastPara="0" vertOverflow="overflow" horzOverflow="overflow" vert="horz" wrap="square" lIns="0" tIns="0" rIns="0" bIns="0" numCol="1" spcCol="0" rtlCol="0" fromWordArt="0" anchor="t" anchorCtr="0" forceAA="0" compatLnSpc="1">
+                        <a:prstTxWarp prst="textNoShape">
+                          <a:avLst/>
+                        </a:prstTxWarp>
+                        <a:spAutoFit/>
+                      </wps:bodyPr>
+                    </wps:wsp>
+                  </a:graphicData>
+                </a:graphic>
+              </wp:anchor>
+            </w:drawing>
+          </mc:Choice>
+          <mc:Fallback>
+            <w:pict>
+              <v:shape w14:anchorId="6AB0148B" id="Text Box 22" o:spid="_x0000_s1041" type="#_x0000_t202" style="position:absolute;left:0;text-align:left;margin-left:0;margin-top:414.9pt;width:468pt;height:.05pt;z-index:251698176;visibility:visible;mso-wrap-style:square;mso-wrap-distance-left:9pt;mso-wrap-distance-top:0;mso-wrap-distance-right:9pt;mso-wrap-distance-bottom:0;mso-position-horizontal:absolute;mso-position-horizontal-relative:text;mso-position-vertical:absolute;mso-position-vertical-relative:text;v-text-anchor:top" o:gfxdata="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" stroked="f">
+                <v:textbox style="mso-fit-shape-to-text:t" inset="0,0,0,0">
+                  <w:txbxContent>
+                    <w:p>
+                      <w:pPr>
+                        <w:pStyle w:val="Caption"/>
+                        <w:jc w:val="center"/>
+                        <w:rPr>
+                          <w:rFonts w:asciiTheme="majorBidi" w:hAnsiTheme="majorBidi" w:cstheme="majorBidi"/>
+                          <w:i w:val="0"/>
+                          <w:iCs w:val="0"/>
+                          <w:noProof/>
+                          <w:color w:val="auto"/>
+                          <w:sz w:val="36"/>
+                          <w:szCs w:val="36"/>
+                        </w:rPr>
+                      </w:pPr>
+                      <w:r>
+                        <w:rPr>
+                          <w:rFonts w:asciiTheme="majorBidi" w:hAnsiTheme="majorBidi" w:cstheme="majorBidi"/>
+                          <w:i w:val="0"/>
+                          <w:iCs w:val="0"/>
+                          <w:color w:val="auto"/>
+                          <w:sz w:val="20"/>
+                          <w:szCs w:val="20"/>
+                        </w:rPr>
+                        <w:t xml:space="preserve">Figure </w:t>
+                      </w:r>
+                      <w:r>
+                        <w:rPr>
+                          <w:rFonts w:asciiTheme="majorBidi" w:hAnsiTheme="majorBidi" w:cstheme="majorBidi"/>
+                          <w:i w:val="0"/>
+                          <w:iCs w:val="0"/>
+                          <w:color w:val="auto"/>
+                          <w:sz w:val="20"/>
+                          <w:szCs w:val="20"/>
+                        </w:rPr>
+                        <w:fldChar w:fldCharType="begin"/>
+                      </w:r>
+                      <w:r>
+                        <w:rPr>
+                          <w:rFonts w:asciiTheme="majorBidi" w:hAnsiTheme="majorBidi" w:cstheme="majorBidi"/>
+                          <w:i w:val="0"/>
+                          <w:iCs w:val="0"/>
+                          <w:color w:val="auto"/>
+                          <w:sz w:val="20"/>
+                          <w:szCs w:val="20"/>
+                        </w:rPr>
+                        <w:instrText xml:space="preserve"> SEQ Figure \* ARABIC </w:instrText>
+                      </w:r>
+                      <w:r>
+                        <w:rPr>
+                          <w:rFonts w:asciiTheme="majorBidi" w:hAnsiTheme="majorBidi" w:cstheme="majorBidi"/>
+                          <w:i w:val="0"/>
+                          <w:iCs w:val="0"/>
+                          <w:color w:val="auto"/>
+                          <w:sz w:val="20"/>
+                          <w:szCs w:val="20"/>
+                        </w:rPr>
+                        <w:fldChar w:fldCharType="separate"/>
+                      </w:r>
+                      <w:r>
+                        <w:rPr>
+                          <w:rFonts w:asciiTheme="majorBidi" w:hAnsiTheme="majorBidi" w:cstheme="majorBidi"/>
+                          <w:i w:val="0"/>
+                          <w:iCs w:val="0"/>
+                          <w:noProof/>
+                          <w:color w:val="auto"/>
+                          <w:sz w:val="20"/>
+                          <w:szCs w:val="20"/>
+                        </w:rPr>
+                        <w:t>8</w:t>
+                      </w:r>
+                      <w:r>
+                        <w:rPr>
+                          <w:rFonts w:asciiTheme="majorBidi" w:hAnsiTheme="majorBidi" w:cstheme="majorBidi"/>
+                          <w:i w:val="0"/>
+                          <w:iCs w:val="0"/>
+                          <w:color w:val="auto"/>
+                          <w:sz w:val="20"/>
+                          <w:szCs w:val="20"/>
+                        </w:rPr>
+                        <w:fldChar w:fldCharType="end"/>
+                      </w:r>
+                      <w:r>
+                        <w:rPr>
+                          <w:rFonts w:asciiTheme="majorBidi" w:hAnsiTheme="majorBidi" w:cstheme="majorBidi"/>
+                          <w:i w:val="0"/>
+                          <w:iCs w:val="0"/>
+                          <w:color w:val="auto"/>
+                          <w:sz w:val="20"/>
+                          <w:szCs w:val="20"/>
+                        </w:rPr>
+                        <w:t>. The Raven RISC-V microprocessor from efabless</w:t>
+                      </w:r>
+                      <w:r>
+                        <w:rPr>
+                          <w:rFonts w:asciiTheme="majorBidi" w:hAnsiTheme="majorBidi" w:cstheme="majorBidi"/>
+                          <w:i w:val="0"/>
+                          <w:iCs w:val="0"/>
+                          <w:color w:val="auto"/>
+                          <w:sz w:val="20"/>
+                          <w:szCs w:val="20"/>
+                        </w:rPr>
+                        <w:t xml:space="preserve"> [1</w:t>
+                      </w:r>
+                      <w:r>
+                        <w:rPr>
+                          <w:rFonts w:asciiTheme="majorBidi" w:hAnsiTheme="majorBidi" w:cstheme="majorBidi"/>
+                          <w:i w:val="0"/>
+                          <w:iCs w:val="0"/>
+                          <w:color w:val="auto"/>
+                          <w:sz w:val="20"/>
+                          <w:szCs w:val="20"/>
+                        </w:rPr>
+                        <w:t>6</w:t>
+                      </w:r>
+                      <w:r>
+                        <w:rPr>
+                          <w:rFonts w:asciiTheme="majorBidi" w:hAnsiTheme="majorBidi" w:cstheme="majorBidi"/>
+                          <w:i w:val="0"/>
+                          <w:iCs w:val="0"/>
+                          <w:color w:val="auto"/>
+                          <w:sz w:val="20"/>
+                          <w:szCs w:val="20"/>
+                        </w:rPr>
+                        <w:t>]</w:t>
+                      </w:r>
+                    </w:p>
+                  </w:txbxContent>
+                </v:textbox>
+                <w10:wrap type="square"/>
+              </v:shape>
+            </w:pict>
+          </mc:Fallback>
+        </mc:AlternateContent>
+      </w:r>
+      <w:r>
+        <w:rPr>
+          <w:rFonts w:asciiTheme="majorBidi" w:hAnsiTheme="majorBidi" w:cstheme="majorBidi"/>
+          <w:noProof/>
+          <w:sz w:val="32"/>
+          <w:szCs w:val="32"/>
+        </w:rPr>
+        <w:drawing>
+          <wp:anchor distT="0" distB="0" distL="114300" distR="114300" simplePos="0" relativeHeight="251696128" behindDoc="0" locked="0" layoutInCell="1" allowOverlap="1" wp14:anchorId="5DE8DE8B" wp14:editId="49AE74C7">
+            <wp:simplePos x="0" y="0"/>
+            <wp:positionH relativeFrom="margin">
+              <wp:align>right</wp:align>
+            </wp:positionH>
+            <wp:positionV relativeFrom="paragraph">
+              <wp:posOffset>0</wp:posOffset>
+            </wp:positionV>
+            <wp:extent cx="5943600" cy="5212080"/>
+            <wp:effectExtent l="0" t="0" r="0" b="0"/>
+            <wp:wrapSquare wrapText="bothSides"/>
+            <wp:docPr id="15" name="Picture 15"/>
+            <wp:cNvGraphicFramePr>
+              <a:graphicFrameLocks xmlns:a="http://schemas.openxmlformats.org/drawingml/2006/main" noChangeAspect="1"/>
+            </wp:cNvGraphicFramePr>
+            <a:graphic xmlns:a="http://schemas.openxmlformats.org/drawingml/2006/main">
+              <a:graphicData uri="http://schemas.openxmlformats.org/drawingml/2006/picture">
+                <pic:pic xmlns:pic="http://schemas.openxmlformats.org/drawingml/2006/picture">
+                  <pic:nvPicPr>
+                    <pic:cNvPr id="15" name="raven_anno2.png"/>
+                    <pic:cNvPicPr/>
+                  </pic:nvPicPr>
+                  <pic:blipFill>
+                    <a:blip r:embed="rId16">
+                      <a:extLst>
+                        <a:ext uri="{28A0092B-C50C-407E-A947-70E740481C1C}">
+                          <a14:useLocalDpi xmlns:a14="http://schemas.microsoft.com/office/drawing/2010/main" val="0"/>
+                        </a:ext>
+                      </a:extLst>
+                    </a:blip>
+                    <a:stretch>
+                      <a:fillRect/>
+                    </a:stretch>
+                  </pic:blipFill>
+                  <pic:spPr>
+                    <a:xfrm>
+                      <a:off x="0" y="0"/>
+                      <a:ext cx="5943600" cy="5212080"/>
+                    </a:xfrm>
+                    <a:prstGeom prst="rect">
+                      <a:avLst/>
+                    </a:prstGeom>
+                  </pic:spPr>
+                </pic:pic>
+              </a:graphicData>
+            </a:graphic>
+          </wp:anchor>
+        </w:drawing>
+      </w:r>
+    </w:p>
+    <w:p>
+      <w:pPr>
+        <w:jc w:val="both"/>
+        <w:rPr>
+          <w:rFonts w:asciiTheme="majorBidi" w:hAnsiTheme="majorBidi" w:cstheme="majorBidi"/>
+          <w:sz w:val="24"/>
+          <w:szCs w:val="24"/>
+        </w:rPr>
+      </w:pPr>
+      <w:r>
+        <w:rPr>
+          <w:rFonts w:asciiTheme="majorBidi" w:hAnsiTheme="majorBidi" w:cstheme="majorBidi"/>
+          <w:sz w:val="24"/>
+          <w:szCs w:val="24"/>
+        </w:rPr>
+        <w:t>Qflow itself is a framework for managing a digital synthesis flow. It contains a number of tools unique to itself, but also relies on a number of tools that must be obtained elsewhere.</w:t>
+      </w:r>
+    </w:p>
+    <w:p>
+      <w:pPr>
+        <w:jc w:val="both"/>
+        <w:rPr>
+          <w:rFonts w:asciiTheme="majorBidi" w:hAnsiTheme="majorBidi" w:cstheme="majorBidi"/>
+          <w:sz w:val="24"/>
+          <w:szCs w:val="24"/>
+        </w:rPr>
+      </w:pPr>
+      <w:r>
+        <w:rPr>
+          <w:rFonts w:asciiTheme="majorBidi" w:hAnsiTheme="majorBidi" w:cstheme="majorBidi"/>
+          <w:sz w:val="24"/>
+          <w:szCs w:val="24"/>
+        </w:rPr>
+        <w:t xml:space="preserve">Required components of </w:t>
+      </w:r>
+      <w:r>
+        <w:rPr>
+          <w:rFonts w:asciiTheme="majorBidi" w:hAnsiTheme="majorBidi" w:cstheme="majorBidi"/>
+          <w:sz w:val="24"/>
+          <w:szCs w:val="24"/>
+        </w:rPr>
+        <w:t>Q</w:t>
+      </w:r>
+      <w:r>
+        <w:rPr>
+          <w:rFonts w:asciiTheme="majorBidi" w:hAnsiTheme="majorBidi" w:cstheme="majorBidi"/>
+          <w:sz w:val="24"/>
+          <w:szCs w:val="24"/>
+        </w:rPr>
+        <w:t xml:space="preserve">flow: </w:t>
+      </w:r>
+    </w:p>
+    <w:p>
+      <w:pPr>
+        <w:jc w:val="both"/>
+        <w:rPr>
+          <w:rFonts w:asciiTheme="majorBidi" w:hAnsiTheme="majorBidi" w:cstheme="majorBidi"/>
+          <w:sz w:val="24"/>
+          <w:szCs w:val="24"/>
+        </w:rPr>
+      </w:pPr>
+      <w:r>
+        <w:rPr>
+          <w:rFonts w:asciiTheme="majorBidi" w:hAnsiTheme="majorBidi" w:cstheme="majorBidi"/>
+          <w:sz w:val="24"/>
+          <w:szCs w:val="24"/>
+        </w:rPr>
+        <w:t xml:space="preserve">Note that </w:t>
+      </w:r>
+      <w:r>
+        <w:rPr>
+          <w:rFonts w:asciiTheme="majorBidi" w:hAnsiTheme="majorBidi" w:cstheme="majorBidi"/>
+          <w:sz w:val="24"/>
+          <w:szCs w:val="24"/>
+        </w:rPr>
+        <w:t>Q</w:t>
+      </w:r>
+      <w:r>
+        <w:rPr>
+          <w:rFonts w:asciiTheme="majorBidi" w:hAnsiTheme="majorBidi" w:cstheme="majorBidi"/>
+          <w:sz w:val="24"/>
+          <w:szCs w:val="24"/>
+        </w:rPr>
+        <w:t xml:space="preserve">flow can make use of both front-end synthesis tools, </w:t>
+      </w:r>
+      <w:r>
+        <w:rPr>
+          <w:rFonts w:asciiTheme="majorBidi" w:hAnsiTheme="majorBidi" w:cstheme="majorBidi"/>
+          <w:sz w:val="24"/>
+          <w:szCs w:val="24"/>
+        </w:rPr>
+        <w:t>Y</w:t>
+      </w:r>
+      <w:r>
+        <w:rPr>
+          <w:rFonts w:asciiTheme="majorBidi" w:hAnsiTheme="majorBidi" w:cstheme="majorBidi"/>
+          <w:sz w:val="24"/>
+          <w:szCs w:val="24"/>
+        </w:rPr>
+        <w:t xml:space="preserve">osys and Odin_II, but only one of them is manadatory, and </w:t>
+      </w:r>
+      <w:r>
+        <w:rPr>
+          <w:rFonts w:asciiTheme="majorBidi" w:hAnsiTheme="majorBidi" w:cstheme="majorBidi"/>
+          <w:sz w:val="24"/>
+          <w:szCs w:val="24"/>
+        </w:rPr>
+        <w:t>Y</w:t>
+      </w:r>
+      <w:r>
+        <w:rPr>
+          <w:rFonts w:asciiTheme="majorBidi" w:hAnsiTheme="majorBidi" w:cstheme="majorBidi"/>
+          <w:sz w:val="24"/>
+          <w:szCs w:val="24"/>
+        </w:rPr>
+        <w:t xml:space="preserve">osys is the preferred front-end. abc is used by both </w:t>
+      </w:r>
+      <w:r>
+        <w:rPr>
+          <w:rFonts w:asciiTheme="majorBidi" w:hAnsiTheme="majorBidi" w:cstheme="majorBidi"/>
+          <w:sz w:val="24"/>
+          <w:szCs w:val="24"/>
+        </w:rPr>
+        <w:t>Y</w:t>
+      </w:r>
+      <w:r>
+        <w:rPr>
+          <w:rFonts w:asciiTheme="majorBidi" w:hAnsiTheme="majorBidi" w:cstheme="majorBidi"/>
+          <w:sz w:val="24"/>
+          <w:szCs w:val="24"/>
+        </w:rPr>
+        <w:t>osys and Odin_II, but different versions need to be compiled for each tool; see details below.</w:t>
+      </w:r>
+    </w:p>
+    <w:p>
+      <w:pPr>
+        <w:jc w:val="both"/>
+        <w:rPr>
+          <w:rFonts w:asciiTheme="majorBidi" w:hAnsiTheme="majorBidi" w:cstheme="majorBidi"/>
+          <w:sz w:val="24"/>
+          <w:szCs w:val="24"/>
+        </w:rPr>
+      </w:pPr>
+    </w:p>
+    <w:p>
+      <w:pPr>
+        <w:jc w:val="both"/>
+        <w:rPr>
+          <w:rFonts w:asciiTheme="majorBidi" w:hAnsiTheme="majorBidi" w:cstheme="majorBidi"/>
+          <w:sz w:val="24"/>
+          <w:szCs w:val="24"/>
+        </w:rPr>
+      </w:pPr>
+    </w:p>
+    <w:p>
+      <w:pPr>
+        <w:jc w:val="both"/>
+        <w:rPr>
+          <w:rFonts w:asciiTheme="majorBidi" w:hAnsiTheme="majorBidi" w:cstheme="majorBidi"/>
+          <w:sz w:val="24"/>
+          <w:szCs w:val="24"/>
+        </w:rPr>
+      </w:pPr>
+    </w:p>
+    <w:p>
+      <w:pPr>
+        <w:jc w:val="both"/>
+        <w:rPr>
+          <w:rFonts w:asciiTheme="majorBidi" w:hAnsiTheme="majorBidi" w:cstheme="majorBidi"/>
+          <w:sz w:val="24"/>
+          <w:szCs w:val="24"/>
+        </w:rPr>
+      </w:pPr>
+      <w:r>
+        <w:rPr>
+          <w:rFonts w:asciiTheme="majorBidi" w:hAnsiTheme="majorBidi" w:cstheme="majorBidi"/>
+          <w:sz w:val="24"/>
+          <w:szCs w:val="24"/>
+        </w:rPr>
+        <w:lastRenderedPageBreak/>
+        <w:t>Qflow</w:t>
+      </w:r>
+      <w:r>
+        <w:rPr>
+          <w:rFonts w:asciiTheme="majorBidi" w:hAnsiTheme="majorBidi" w:cstheme="majorBidi"/>
+          <w:sz w:val="24"/>
+          <w:szCs w:val="24"/>
+        </w:rPr>
+        <w:t>:</w:t>
+      </w:r>
+    </w:p>
+    <w:p>
+      <w:pPr>
+        <w:pStyle w:val="ListParagraph"/>
+        <w:numPr>
+          <w:ilvl w:val="0"/>
+          <w:numId w:val="41"/>
+        </w:numPr>
+        <w:jc w:val="both"/>
+        <w:rPr>
+          <w:rFonts w:asciiTheme="majorBidi" w:hAnsiTheme="majorBidi" w:cstheme="majorBidi"/>
+          <w:sz w:val="24"/>
+          <w:szCs w:val="24"/>
+        </w:rPr>
+      </w:pPr>
+      <w:r>
+        <w:rPr>
+          <w:rFonts w:asciiTheme="majorBidi" w:hAnsiTheme="majorBidi" w:cstheme="majorBidi"/>
+          <w:sz w:val="24"/>
+          <w:szCs w:val="24"/>
+        </w:rPr>
+        <w:t xml:space="preserve">The </w:t>
+      </w:r>
+      <w:r>
+        <w:rPr>
+          <w:rFonts w:asciiTheme="majorBidi" w:hAnsiTheme="majorBidi" w:cstheme="majorBidi"/>
+          <w:sz w:val="24"/>
+          <w:szCs w:val="24"/>
+        </w:rPr>
+        <w:t>Q</w:t>
+      </w:r>
+      <w:r>
+        <w:rPr>
+          <w:rFonts w:asciiTheme="majorBidi" w:hAnsiTheme="majorBidi" w:cstheme="majorBidi"/>
+          <w:sz w:val="24"/>
+          <w:szCs w:val="24"/>
+        </w:rPr>
+        <w:t>flow package contains all the scripts and most of the tools necessary for the open-source digital synthesis flow. It also comes with some of the files from the OSU (Oklahoma State University) 0.35um standard cell library, to provide a default technology.</w:t>
+      </w:r>
+    </w:p>
+    <w:p>
+      <w:pPr>
+        <w:jc w:val="both"/>
+        <w:rPr>
+          <w:rFonts w:asciiTheme="majorBidi" w:hAnsiTheme="majorBidi" w:cstheme="majorBidi"/>
+          <w:sz w:val="24"/>
+          <w:szCs w:val="24"/>
+        </w:rPr>
+      </w:pPr>
+      <w:r>
+        <w:rPr>
+          <w:rFonts w:asciiTheme="majorBidi" w:hAnsiTheme="majorBidi" w:cstheme="majorBidi"/>
+          <w:sz w:val="24"/>
+          <w:szCs w:val="24"/>
+        </w:rPr>
+        <w:t>Verilog source</w:t>
+      </w:r>
+      <w:r>
+        <w:rPr>
+          <w:rFonts w:asciiTheme="majorBidi" w:hAnsiTheme="majorBidi" w:cstheme="majorBidi"/>
+          <w:sz w:val="24"/>
+          <w:szCs w:val="24"/>
+        </w:rPr>
+        <w:t xml:space="preserve">: </w:t>
+      </w:r>
+    </w:p>
+    <w:p>
+      <w:pPr>
+        <w:pStyle w:val="ListParagraph"/>
+        <w:numPr>
+          <w:ilvl w:val="0"/>
+          <w:numId w:val="41"/>
+        </w:numPr>
+        <w:jc w:val="both"/>
+        <w:rPr>
+          <w:rFonts w:asciiTheme="majorBidi" w:hAnsiTheme="majorBidi" w:cstheme="majorBidi"/>
+          <w:sz w:val="24"/>
+          <w:szCs w:val="24"/>
+        </w:rPr>
+      </w:pPr>
+      <w:r>
+        <w:rPr>
+          <w:rFonts w:asciiTheme="majorBidi" w:hAnsiTheme="majorBidi" w:cstheme="majorBidi"/>
+          <w:sz w:val="24"/>
+          <w:szCs w:val="24"/>
+        </w:rPr>
+        <w:t xml:space="preserve">Most of the target applications on Open Cores make extensive use of all the features of Verilog-2005; they are all easily handled by </w:t>
+      </w:r>
+      <w:r>
+        <w:rPr>
+          <w:rFonts w:asciiTheme="majorBidi" w:hAnsiTheme="majorBidi" w:cstheme="majorBidi"/>
+          <w:sz w:val="24"/>
+          <w:szCs w:val="24"/>
+        </w:rPr>
+        <w:t>Y</w:t>
+      </w:r>
+      <w:r>
+        <w:rPr>
+          <w:rFonts w:asciiTheme="majorBidi" w:hAnsiTheme="majorBidi" w:cstheme="majorBidi"/>
+          <w:sz w:val="24"/>
+          <w:szCs w:val="24"/>
+        </w:rPr>
+        <w:t>osys. The alternative Odin-II frontend will usually fail to synthesize the Open Cores sources without some editing of the source code.</w:t>
+      </w:r>
+    </w:p>
+    <w:p>
+      <w:pPr>
+        <w:jc w:val="both"/>
+        <w:rPr>
+          <w:rFonts w:asciiTheme="majorBidi" w:hAnsiTheme="majorBidi" w:cstheme="majorBidi"/>
+          <w:sz w:val="24"/>
+          <w:szCs w:val="24"/>
+        </w:rPr>
+      </w:pPr>
+      <w:r>
+        <w:rPr>
+          <w:rFonts w:asciiTheme="majorBidi" w:hAnsiTheme="majorBidi" w:cstheme="majorBidi"/>
+          <w:sz w:val="24"/>
+          <w:szCs w:val="24"/>
+        </w:rPr>
+        <w:t>Digital standard cell technology</w:t>
+      </w:r>
+    </w:p>
+    <w:p>
+      <w:pPr>
+        <w:pStyle w:val="ListParagraph"/>
+        <w:numPr>
+          <w:ilvl w:val="0"/>
+          <w:numId w:val="41"/>
+        </w:numPr>
+        <w:jc w:val="both"/>
+        <w:rPr>
+          <w:rFonts w:asciiTheme="majorBidi" w:hAnsiTheme="majorBidi" w:cstheme="majorBidi"/>
+          <w:sz w:val="24"/>
+          <w:szCs w:val="24"/>
+        </w:rPr>
+      </w:pPr>
+      <w:r>
+        <w:rPr>
+          <w:rFonts w:asciiTheme="majorBidi" w:hAnsiTheme="majorBidi" w:cstheme="majorBidi"/>
+          <w:sz w:val="24"/>
+          <w:szCs w:val="24"/>
+        </w:rPr>
+        <w:t xml:space="preserve">For purposes of experimenting with the flow, </w:t>
+      </w:r>
+      <w:r>
+        <w:rPr>
+          <w:rFonts w:asciiTheme="majorBidi" w:hAnsiTheme="majorBidi" w:cstheme="majorBidi"/>
+          <w:sz w:val="24"/>
+          <w:szCs w:val="24"/>
+        </w:rPr>
+        <w:t>Q</w:t>
+      </w:r>
+      <w:r>
+        <w:rPr>
+          <w:rFonts w:asciiTheme="majorBidi" w:hAnsiTheme="majorBidi" w:cstheme="majorBidi"/>
+          <w:sz w:val="24"/>
+          <w:szCs w:val="24"/>
+        </w:rPr>
+        <w:t xml:space="preserve">flow provides a set of files for the OSU 0.35um open-source standard cell set. This is an excellent source for LEF and GDS standard cells. The cells are all compatible with the MOSIS SCMOS rules for the various processes available through MOSIS (mostly TSMC and AMI, 0.18um to 0.5um). The standard cell set is available from </w:t>
+      </w:r>
+      <w:r>
+        <w:rPr>
+          <w:rFonts w:ascii="Consolas" w:hAnsi="Consolas" w:cstheme="majorBidi"/>
+          <w:sz w:val="24"/>
+          <w:szCs w:val="24"/>
+        </w:rPr>
+        <w:t>vlsiarch.ecen.okstate.edu</w:t>
+      </w:r>
+      <w:r>
+        <w:rPr>
+          <w:rFonts w:asciiTheme="majorBidi" w:hAnsiTheme="majorBidi" w:cstheme="majorBidi"/>
+          <w:sz w:val="24"/>
+          <w:szCs w:val="24"/>
+        </w:rPr>
+        <w:t xml:space="preserve"> and is availab</w:t>
+      </w:r>
+      <w:r>
+        <w:rPr>
+          <w:rFonts w:asciiTheme="majorBidi" w:hAnsiTheme="majorBidi" w:cstheme="majorBidi"/>
+          <w:sz w:val="24"/>
+          <w:szCs w:val="24"/>
+        </w:rPr>
+        <w:t>le for download, free of charge</w:t>
+      </w:r>
+      <w:r>
+        <w:rPr>
+          <w:rFonts w:asciiTheme="majorBidi" w:hAnsiTheme="majorBidi" w:cstheme="majorBidi"/>
+          <w:sz w:val="24"/>
+          <w:szCs w:val="24"/>
+        </w:rPr>
+        <w:t>.</w:t>
+      </w:r>
+    </w:p>
+    <w:p>
+      <w:pPr>
+        <w:pStyle w:val="ListParagraph"/>
+        <w:numPr>
+          <w:ilvl w:val="0"/>
+          <w:numId w:val="41"/>
+        </w:numPr>
+        <w:jc w:val="both"/>
+        <w:rPr>
+          <w:rFonts w:asciiTheme="majorBidi" w:hAnsiTheme="majorBidi" w:cstheme="majorBidi"/>
+          <w:sz w:val="24"/>
+          <w:szCs w:val="24"/>
+        </w:rPr>
+      </w:pPr>
+      <w:r>
+        <w:rPr>
+          <w:rFonts w:asciiTheme="majorBidi" w:hAnsiTheme="majorBidi" w:cstheme="majorBidi"/>
+          <w:sz w:val="24"/>
+          <w:szCs w:val="24"/>
+        </w:rPr>
+        <w:t>You can s</w:t>
+      </w:r>
+      <w:r>
+        <w:rPr>
+          <w:rFonts w:asciiTheme="majorBidi" w:hAnsiTheme="majorBidi" w:cstheme="majorBidi"/>
+          <w:sz w:val="24"/>
+          <w:szCs w:val="24"/>
+        </w:rPr>
+        <w:t xml:space="preserve">ee the Reference page for instructions on how to use </w:t>
+      </w:r>
+      <w:r>
+        <w:rPr>
+          <w:rFonts w:asciiTheme="majorBidi" w:hAnsiTheme="majorBidi" w:cstheme="majorBidi"/>
+          <w:sz w:val="24"/>
+          <w:szCs w:val="24"/>
+        </w:rPr>
+        <w:t>Q</w:t>
+      </w:r>
+      <w:r>
+        <w:rPr>
+          <w:rFonts w:asciiTheme="majorBidi" w:hAnsiTheme="majorBidi" w:cstheme="majorBidi"/>
+          <w:sz w:val="24"/>
+          <w:szCs w:val="24"/>
+        </w:rPr>
+        <w:t>flow with a different technology.</w:t>
+      </w:r>
+    </w:p>
+    <w:p>
+      <w:pPr>
+        <w:jc w:val="both"/>
+        <w:rPr>
+          <w:rFonts w:asciiTheme="majorBidi" w:hAnsiTheme="majorBidi" w:cstheme="majorBidi"/>
+          <w:sz w:val="24"/>
+          <w:szCs w:val="24"/>
+        </w:rPr>
+      </w:pPr>
+      <w:r>
+        <w:rPr>
+          <w:rFonts w:asciiTheme="majorBidi" w:hAnsiTheme="majorBidi" w:cstheme="majorBidi"/>
+          <w:sz w:val="24"/>
+          <w:szCs w:val="24"/>
+        </w:rPr>
+        <w:t>The important components to have (all of which are in the OSU standard cell sets) are:</w:t>
+      </w:r>
+    </w:p>
+    <w:p>
+      <w:pPr>
+        <w:pStyle w:val="ListParagraph"/>
+        <w:numPr>
+          <w:ilvl w:val="0"/>
+          <w:numId w:val="42"/>
+        </w:numPr>
+        <w:jc w:val="both"/>
+        <w:rPr>
+          <w:rFonts w:asciiTheme="majorBidi" w:hAnsiTheme="majorBidi" w:cstheme="majorBidi"/>
+          <w:sz w:val="24"/>
+          <w:szCs w:val="24"/>
+        </w:rPr>
+      </w:pPr>
+      <w:r>
+        <w:rPr>
+          <w:rFonts w:asciiTheme="majorBidi" w:hAnsiTheme="majorBidi" w:cstheme="majorBidi"/>
+          <w:sz w:val="24"/>
+          <w:szCs w:val="24"/>
+        </w:rPr>
+        <w:t>A LEF-format file with all of the macros defined</w:t>
+      </w:r>
+    </w:p>
+    <w:p>
+      <w:pPr>
+        <w:pStyle w:val="ListParagraph"/>
+        <w:numPr>
+          <w:ilvl w:val="0"/>
+          <w:numId w:val="42"/>
+        </w:numPr>
+        <w:jc w:val="both"/>
+        <w:rPr>
+          <w:rFonts w:asciiTheme="majorBidi" w:hAnsiTheme="majorBidi" w:cstheme="majorBidi"/>
+          <w:sz w:val="24"/>
+          <w:szCs w:val="24"/>
+        </w:rPr>
+      </w:pPr>
+      <w:r>
+        <w:rPr>
+          <w:rFonts w:asciiTheme="majorBidi" w:hAnsiTheme="majorBidi" w:cstheme="majorBidi"/>
+          <w:sz w:val="24"/>
+          <w:szCs w:val="24"/>
+        </w:rPr>
+        <w:t>A LEF-format file describing routing resources</w:t>
+      </w:r>
+    </w:p>
+    <w:p>
+      <w:pPr>
+        <w:pStyle w:val="ListParagraph"/>
+        <w:numPr>
+          <w:ilvl w:val="0"/>
+          <w:numId w:val="42"/>
+        </w:numPr>
+        <w:jc w:val="both"/>
+        <w:rPr>
+          <w:rFonts w:asciiTheme="majorBidi" w:hAnsiTheme="majorBidi" w:cstheme="majorBidi"/>
+          <w:sz w:val="24"/>
+          <w:szCs w:val="24"/>
+        </w:rPr>
+      </w:pPr>
+      <w:r>
+        <w:rPr>
+          <w:rFonts w:asciiTheme="majorBidi" w:hAnsiTheme="majorBidi" w:cstheme="majorBidi"/>
+          <w:sz w:val="24"/>
+          <w:szCs w:val="24"/>
+        </w:rPr>
+        <w:t>A GDS file with all of the standard cell layouts</w:t>
+      </w:r>
+    </w:p>
+    <w:p>
+      <w:pPr>
+        <w:pStyle w:val="ListParagraph"/>
+        <w:numPr>
+          <w:ilvl w:val="0"/>
+          <w:numId w:val="42"/>
+        </w:numPr>
+        <w:jc w:val="both"/>
+        <w:rPr>
+          <w:rFonts w:asciiTheme="majorBidi" w:hAnsiTheme="majorBidi" w:cstheme="majorBidi"/>
+          <w:sz w:val="24"/>
+          <w:szCs w:val="24"/>
+        </w:rPr>
+      </w:pPr>
+      <w:r>
+        <w:rPr>
+          <w:rFonts w:asciiTheme="majorBidi" w:hAnsiTheme="majorBidi" w:cstheme="majorBidi"/>
+          <w:sz w:val="24"/>
+          <w:szCs w:val="24"/>
+        </w:rPr>
+        <w:t>Timing parameters, preferably in Liberty format</w:t>
+      </w:r>
+    </w:p>
+    <w:p>
+      <w:pPr>
+        <w:pStyle w:val="ListParagraph"/>
+        <w:numPr>
+          <w:ilvl w:val="0"/>
+          <w:numId w:val="42"/>
+        </w:numPr>
+        <w:jc w:val="both"/>
+        <w:rPr>
+          <w:rFonts w:asciiTheme="majorBidi" w:hAnsiTheme="majorBidi" w:cstheme="majorBidi"/>
+          <w:sz w:val="24"/>
+          <w:szCs w:val="24"/>
+        </w:rPr>
+      </w:pPr>
+      <w:r>
+        <w:rPr>
+          <w:rFonts w:asciiTheme="majorBidi" w:hAnsiTheme="majorBidi" w:cstheme="majorBidi"/>
+          <w:sz w:val="24"/>
+          <w:szCs w:val="24"/>
+        </w:rPr>
+        <w:t>A compatible technology file for Magic</w:t>
+      </w:r>
+    </w:p>
+    <w:p>
+      <w:pPr>
+        <w:jc w:val="both"/>
+        <w:rPr>
+          <w:rFonts w:asciiTheme="majorBidi" w:hAnsiTheme="majorBidi" w:cstheme="majorBidi"/>
+          <w:sz w:val="24"/>
+          <w:szCs w:val="24"/>
+        </w:rPr>
+      </w:pPr>
+      <w:r>
+        <w:rPr>
+          <w:rFonts w:asciiTheme="majorBidi" w:hAnsiTheme="majorBidi" w:cstheme="majorBidi"/>
+          <w:sz w:val="24"/>
+          <w:szCs w:val="24"/>
+        </w:rPr>
+        <w:t>Verilog parser, high-level synthesis, and logic optimization and verification (</w:t>
+      </w:r>
+      <w:r>
+        <w:rPr>
+          <w:rFonts w:asciiTheme="majorBidi" w:hAnsiTheme="majorBidi" w:cstheme="majorBidi"/>
+          <w:sz w:val="24"/>
+          <w:szCs w:val="24"/>
+        </w:rPr>
+        <w:t>Y</w:t>
+      </w:r>
+      <w:r>
+        <w:rPr>
+          <w:rFonts w:asciiTheme="majorBidi" w:hAnsiTheme="majorBidi" w:cstheme="majorBidi"/>
+          <w:sz w:val="24"/>
+          <w:szCs w:val="24"/>
+        </w:rPr>
+        <w:t>osys)</w:t>
+      </w:r>
+      <w:r>
+        <w:rPr>
+          <w:rFonts w:asciiTheme="majorBidi" w:hAnsiTheme="majorBidi" w:cstheme="majorBidi"/>
+          <w:sz w:val="24"/>
+          <w:szCs w:val="24"/>
+        </w:rPr>
+        <w:t>:</w:t>
+      </w:r>
+    </w:p>
+    <w:p>
+      <w:pPr>
+        <w:pStyle w:val="ListParagraph"/>
+        <w:numPr>
+          <w:ilvl w:val="0"/>
+          <w:numId w:val="43"/>
+        </w:numPr>
+        <w:jc w:val="both"/>
+        <w:rPr>
+          <w:rFonts w:asciiTheme="majorBidi" w:hAnsiTheme="majorBidi" w:cstheme="majorBidi"/>
+          <w:sz w:val="24"/>
+          <w:szCs w:val="24"/>
+        </w:rPr>
+      </w:pPr>
+      <w:r>
+        <w:rPr>
+          <w:rFonts w:asciiTheme="majorBidi" w:hAnsiTheme="majorBidi" w:cstheme="majorBidi"/>
+          <w:sz w:val="24"/>
+          <w:szCs w:val="24"/>
+        </w:rPr>
+        <w:t xml:space="preserve">This extraordinarily capable </w:t>
+      </w:r>
+      <w:r>
+        <w:rPr>
+          <w:rFonts w:asciiTheme="majorBidi" w:hAnsiTheme="majorBidi" w:cstheme="majorBidi"/>
+          <w:sz w:val="24"/>
+          <w:szCs w:val="24"/>
+        </w:rPr>
+        <w:t>Verilog</w:t>
+      </w:r>
+      <w:r>
+        <w:rPr>
+          <w:rFonts w:asciiTheme="majorBidi" w:hAnsiTheme="majorBidi" w:cstheme="majorBidi"/>
+          <w:sz w:val="24"/>
+          <w:szCs w:val="24"/>
+        </w:rPr>
+        <w:t xml:space="preserve"> parser and logic synthesizer was written by Clifford Wolf. It is an industrial-grade tool that will synthesize everything from decoders up to microprocessors with ease and accuracy. The code can be obtained from the Yosys website. </w:t>
+      </w:r>
+    </w:p>
+    <w:p>
+      <w:pPr>
+        <w:pStyle w:val="ListParagraph"/>
+        <w:numPr>
+          <w:ilvl w:val="0"/>
+          <w:numId w:val="43"/>
+        </w:numPr>
+        <w:jc w:val="both"/>
+        <w:rPr>
+          <w:rFonts w:asciiTheme="majorBidi" w:hAnsiTheme="majorBidi" w:cstheme="majorBidi"/>
+          <w:sz w:val="24"/>
+          <w:szCs w:val="24"/>
+        </w:rPr>
+      </w:pPr>
+      <w:r>
+        <w:rPr>
+          <w:rFonts w:asciiTheme="majorBidi" w:hAnsiTheme="majorBidi" w:cstheme="majorBidi"/>
+          <w:sz w:val="24"/>
+          <w:szCs w:val="24"/>
+        </w:rPr>
+        <w:t>Note that Y</w:t>
+      </w:r>
+      <w:r>
+        <w:rPr>
+          <w:rFonts w:asciiTheme="majorBidi" w:hAnsiTheme="majorBidi" w:cstheme="majorBidi"/>
+          <w:sz w:val="24"/>
+          <w:szCs w:val="24"/>
+        </w:rPr>
+        <w:t>osys ma</w:t>
+      </w:r>
+      <w:r>
+        <w:rPr>
+          <w:rFonts w:asciiTheme="majorBidi" w:hAnsiTheme="majorBidi" w:cstheme="majorBidi"/>
+          <w:sz w:val="24"/>
+          <w:szCs w:val="24"/>
+        </w:rPr>
+        <w:t>kes use of the logic optimizer “abc”</w:t>
+      </w:r>
+      <w:r>
+        <w:rPr>
+          <w:rFonts w:asciiTheme="majorBidi" w:hAnsiTheme="majorBidi" w:cstheme="majorBidi"/>
+          <w:sz w:val="24"/>
+          <w:szCs w:val="24"/>
+        </w:rPr>
+        <w:t xml:space="preserve">, </w:t>
+      </w:r>
+      <w:r>
+        <w:rPr>
+          <w:rFonts w:asciiTheme="majorBidi" w:hAnsiTheme="majorBidi" w:cstheme="majorBidi"/>
+          <w:sz w:val="24"/>
+          <w:szCs w:val="24"/>
+        </w:rPr>
+        <w:t>but will download and compile the appropriate version as part of its make script.</w:t>
+      </w:r>
+    </w:p>
+    <w:p>
+      <w:pPr>
+        <w:jc w:val="both"/>
+        <w:rPr>
+          <w:rFonts w:asciiTheme="majorBidi" w:hAnsiTheme="majorBidi" w:cstheme="majorBidi"/>
+          <w:sz w:val="24"/>
+          <w:szCs w:val="24"/>
+        </w:rPr>
+      </w:pPr>
+      <w:r>
+        <w:rPr>
+          <w:rFonts w:asciiTheme="majorBidi" w:hAnsiTheme="majorBidi" w:cstheme="majorBidi"/>
+          <w:sz w:val="24"/>
+          <w:szCs w:val="24"/>
+        </w:rPr>
+        <w:t>Verilog parser and logic verification (Odin-II)</w:t>
+      </w:r>
+    </w:p>
+    <w:p>
+      <w:pPr>
+        <w:pStyle w:val="ListParagraph"/>
+        <w:numPr>
+          <w:ilvl w:val="0"/>
+          <w:numId w:val="44"/>
+        </w:numPr>
+        <w:jc w:val="both"/>
+        <w:rPr>
+          <w:rFonts w:asciiTheme="majorBidi" w:hAnsiTheme="majorBidi" w:cstheme="majorBidi"/>
+          <w:sz w:val="24"/>
+          <w:szCs w:val="24"/>
+        </w:rPr>
+      </w:pPr>
+      <w:r>
+        <w:rPr>
+          <w:rFonts w:asciiTheme="majorBidi" w:hAnsiTheme="majorBidi" w:cstheme="majorBidi"/>
+          <w:sz w:val="24"/>
+          <w:szCs w:val="24"/>
+        </w:rPr>
+        <w:t>This Verilog parser, written by Peter Jamieson, was introduced at FCCM 2010 and continues to undergo development as part of the FPGA synthesis tool chain VTR. Obtain Odin-II from Google Code. You may want to follow the link to the VTR distribution (also see below), which may contain the most recent code base for Odin-II.</w:t>
+      </w:r>
+    </w:p>
+    <w:p>
+      <w:pPr>
+        <w:ind w:left="360"/>
+        <w:jc w:val="both"/>
+        <w:rPr>
+          <w:rFonts w:asciiTheme="majorBidi" w:hAnsiTheme="majorBidi" w:cstheme="majorBidi"/>
+          <w:sz w:val="24"/>
+          <w:szCs w:val="24"/>
+        </w:rPr>
+      </w:pPr>
+    </w:p>
+    <w:p>
+      <w:pPr>
+        <w:jc w:val="both"/>
+        <w:rPr>
+          <w:rFonts w:asciiTheme="majorBidi" w:hAnsiTheme="majorBidi" w:cstheme="majorBidi"/>
+          <w:sz w:val="24"/>
+          <w:szCs w:val="24"/>
+        </w:rPr>
+      </w:pPr>
+      <w:r>
+        <w:rPr>
+          <w:rFonts w:asciiTheme="majorBidi" w:hAnsiTheme="majorBidi" w:cstheme="majorBidi"/>
+          <w:sz w:val="24"/>
+          <w:szCs w:val="24"/>
+        </w:rPr>
+        <w:lastRenderedPageBreak/>
+        <w:t>Logic optimization (abc)</w:t>
+      </w:r>
+      <w:r>
+        <w:rPr>
+          <w:rFonts w:asciiTheme="majorBidi" w:hAnsiTheme="majorBidi" w:cstheme="majorBidi"/>
+          <w:sz w:val="24"/>
+          <w:szCs w:val="24"/>
+        </w:rPr>
+        <w:t>:</w:t>
+      </w:r>
+    </w:p>
+    <w:p>
+      <w:pPr>
+        <w:pStyle w:val="ListParagraph"/>
+        <w:numPr>
+          <w:ilvl w:val="0"/>
+          <w:numId w:val="44"/>
+        </w:numPr>
+        <w:jc w:val="both"/>
+        <w:rPr>
+          <w:rFonts w:asciiTheme="majorBidi" w:hAnsiTheme="majorBidi" w:cstheme="majorBidi"/>
+          <w:sz w:val="24"/>
+          <w:szCs w:val="24"/>
+        </w:rPr>
+      </w:pPr>
+      <w:r>
+        <w:rPr>
+          <w:rFonts w:asciiTheme="majorBidi" w:hAnsiTheme="majorBidi" w:cstheme="majorBidi"/>
+          <w:sz w:val="24"/>
+          <w:szCs w:val="24"/>
+        </w:rPr>
+        <w:t>This tool takes the BLIF format description and creates a netlist representation using a set of standard cells described in the "genlib" format, performing logic optimization along the way. Obtain this tool from EECS at U.C. Berkeley</w:t>
+      </w:r>
+      <w:r>
+        <w:rPr>
+          <w:rFonts w:asciiTheme="majorBidi" w:hAnsiTheme="majorBidi" w:cstheme="majorBidi"/>
+          <w:sz w:val="24"/>
+          <w:szCs w:val="24"/>
+        </w:rPr>
+        <w:t xml:space="preserve"> [19]</w:t>
+      </w:r>
+      <w:r>
+        <w:rPr>
+          <w:rFonts w:asciiTheme="majorBidi" w:hAnsiTheme="majorBidi" w:cstheme="majorBidi"/>
+          <w:sz w:val="24"/>
+          <w:szCs w:val="24"/>
+        </w:rPr>
+        <w:t>.</w:t>
+      </w:r>
+    </w:p>
+    <w:p>
+      <w:pPr>
+        <w:jc w:val="both"/>
+        <w:rPr>
+          <w:rFonts w:asciiTheme="majorBidi" w:hAnsiTheme="majorBidi" w:cstheme="majorBidi"/>
+          <w:sz w:val="24"/>
+          <w:szCs w:val="24"/>
+        </w:rPr>
+      </w:pPr>
+      <w:r>
+        <w:rPr>
+          <w:rFonts w:asciiTheme="majorBidi" w:hAnsiTheme="majorBidi" w:cstheme="majorBidi"/>
+          <w:sz w:val="24"/>
+          <w:szCs w:val="24"/>
+        </w:rPr>
+        <w:t>The complete FPGA synthesis flow vtr contains both Odin-II and abc. In general, this is the best place to get the most recent sources for both Odin-II and abc.</w:t>
+      </w:r>
+    </w:p>
+    <w:p>
+      <w:pPr>
+        <w:jc w:val="both"/>
+        <w:rPr>
+          <w:rFonts w:asciiTheme="majorBidi" w:hAnsiTheme="majorBidi" w:cstheme="majorBidi"/>
+          <w:sz w:val="24"/>
+          <w:szCs w:val="24"/>
+        </w:rPr>
+      </w:pPr>
+      <w:r>
+        <w:rPr>
+          <w:rFonts w:asciiTheme="majorBidi" w:hAnsiTheme="majorBidi" w:cstheme="majorBidi"/>
+          <w:sz w:val="24"/>
+          <w:szCs w:val="24"/>
+        </w:rPr>
+        <w:t xml:space="preserve">Note that </w:t>
+      </w:r>
+      <w:r>
+        <w:rPr>
+          <w:rFonts w:asciiTheme="majorBidi" w:hAnsiTheme="majorBidi" w:cstheme="majorBidi"/>
+          <w:sz w:val="24"/>
+          <w:szCs w:val="24"/>
+        </w:rPr>
+        <w:t>Y</w:t>
+      </w:r>
+      <w:r>
+        <w:rPr>
+          <w:rFonts w:asciiTheme="majorBidi" w:hAnsiTheme="majorBidi" w:cstheme="majorBidi"/>
+          <w:sz w:val="24"/>
+          <w:szCs w:val="24"/>
+        </w:rPr>
+        <w:t xml:space="preserve">osys also uses abc for combinatorial logic optimization, but </w:t>
+      </w:r>
+      <w:r>
+        <w:rPr>
+          <w:rFonts w:asciiTheme="majorBidi" w:hAnsiTheme="majorBidi" w:cstheme="majorBidi"/>
+          <w:sz w:val="24"/>
+          <w:szCs w:val="24"/>
+        </w:rPr>
+        <w:t>Y</w:t>
+      </w:r>
+      <w:r>
+        <w:rPr>
+          <w:rFonts w:asciiTheme="majorBidi" w:hAnsiTheme="majorBidi" w:cstheme="majorBidi"/>
+          <w:sz w:val="24"/>
+          <w:szCs w:val="24"/>
+        </w:rPr>
+        <w:t xml:space="preserve">osys will automatically download and compile the correct version of abc with the compile-time options needed by </w:t>
+      </w:r>
+      <w:r>
+        <w:rPr>
+          <w:rFonts w:asciiTheme="majorBidi" w:hAnsiTheme="majorBidi" w:cstheme="majorBidi"/>
+          <w:sz w:val="24"/>
+          <w:szCs w:val="24"/>
+        </w:rPr>
+        <w:t>Y</w:t>
+      </w:r>
+      <w:r>
+        <w:rPr>
+          <w:rFonts w:asciiTheme="majorBidi" w:hAnsiTheme="majorBidi" w:cstheme="majorBidi"/>
+          <w:sz w:val="24"/>
+          <w:szCs w:val="24"/>
+        </w:rPr>
+        <w:t>osys.</w:t>
+      </w:r>
+    </w:p>
+    <w:p>
+      <w:pPr>
+        <w:jc w:val="both"/>
+        <w:rPr>
+          <w:rFonts w:asciiTheme="majorBidi" w:hAnsiTheme="majorBidi" w:cstheme="majorBidi"/>
+          <w:sz w:val="24"/>
+          <w:szCs w:val="24"/>
+        </w:rPr>
+      </w:pPr>
+      <w:r>
+        <w:rPr>
+          <w:rFonts w:asciiTheme="majorBidi" w:hAnsiTheme="majorBidi" w:cstheme="majorBidi"/>
+          <w:sz w:val="24"/>
+          <w:szCs w:val="24"/>
+        </w:rPr>
+        <w:t>Placement (graywolf)</w:t>
+      </w:r>
+      <w:r>
+        <w:rPr>
+          <w:rFonts w:asciiTheme="majorBidi" w:hAnsiTheme="majorBidi" w:cstheme="majorBidi"/>
+          <w:sz w:val="24"/>
+          <w:szCs w:val="24"/>
+        </w:rPr>
+        <w:t>:</w:t>
+      </w:r>
+    </w:p>
+    <w:p>
+      <w:pPr>
+        <w:pStyle w:val="ListParagraph"/>
+        <w:numPr>
+          <w:ilvl w:val="0"/>
+          <w:numId w:val="44"/>
+        </w:numPr>
+        <w:jc w:val="both"/>
+        <w:rPr>
+          <w:rFonts w:asciiTheme="majorBidi" w:hAnsiTheme="majorBidi" w:cstheme="majorBidi"/>
+          <w:sz w:val="24"/>
+          <w:szCs w:val="24"/>
+        </w:rPr>
+      </w:pPr>
+      <w:r>
+        <w:rPr>
+          <w:rFonts w:asciiTheme="majorBidi" w:hAnsiTheme="majorBidi" w:cstheme="majorBidi"/>
+          <w:sz w:val="24"/>
+          <w:szCs w:val="24"/>
+        </w:rPr>
+        <w:t>Obtain this tool from GitHub graywolf</w:t>
+      </w:r>
+      <w:r>
+        <w:rPr>
+          <w:rFonts w:asciiTheme="majorBidi" w:hAnsiTheme="majorBidi" w:cstheme="majorBidi"/>
+          <w:sz w:val="24"/>
+          <w:szCs w:val="24"/>
+        </w:rPr>
+        <w:t xml:space="preserve"> [20]</w:t>
+      </w:r>
+      <w:r>
+        <w:rPr>
+          <w:rFonts w:asciiTheme="majorBidi" w:hAnsiTheme="majorBidi" w:cstheme="majorBidi"/>
+          <w:sz w:val="24"/>
+          <w:szCs w:val="24"/>
+        </w:rPr>
+        <w:t xml:space="preserve">. </w:t>
+      </w:r>
+    </w:p>
+    <w:p>
+      <w:pPr>
+        <w:pStyle w:val="ListParagraph"/>
+        <w:numPr>
+          <w:ilvl w:val="0"/>
+          <w:numId w:val="44"/>
+        </w:numPr>
+        <w:jc w:val="both"/>
+        <w:rPr>
+          <w:rFonts w:asciiTheme="majorBidi" w:hAnsiTheme="majorBidi" w:cstheme="majorBidi"/>
+          <w:sz w:val="24"/>
+          <w:szCs w:val="24"/>
+        </w:rPr>
+      </w:pPr>
+      <w:r>
+        <w:rPr>
+          <w:rFonts w:asciiTheme="majorBidi" w:hAnsiTheme="majorBidi" w:cstheme="majorBidi"/>
+          <w:sz w:val="24"/>
+          <w:szCs w:val="24"/>
+        </w:rPr>
+        <w:t xml:space="preserve">Graywolf is the placement tool formerly known as TimberWolf. It is currently maintained by Ruben Undheim in a much streamlined form. </w:t>
+      </w:r>
+    </w:p>
+    <w:p>
+      <w:pPr>
+        <w:jc w:val="both"/>
+        <w:rPr>
+          <w:rFonts w:asciiTheme="majorBidi" w:hAnsiTheme="majorBidi" w:cstheme="majorBidi"/>
+          <w:sz w:val="24"/>
+          <w:szCs w:val="24"/>
+        </w:rPr>
+      </w:pPr>
+      <w:r>
+        <w:rPr>
+          <w:rFonts w:asciiTheme="majorBidi" w:hAnsiTheme="majorBidi" w:cstheme="majorBidi"/>
+          <w:sz w:val="24"/>
+          <w:szCs w:val="24"/>
+        </w:rPr>
+        <w:t>Detail Router (qrouter 1.4)</w:t>
+      </w:r>
+      <w:r>
+        <w:rPr>
+          <w:rFonts w:asciiTheme="majorBidi" w:hAnsiTheme="majorBidi" w:cstheme="majorBidi"/>
+          <w:sz w:val="24"/>
+          <w:szCs w:val="24"/>
+        </w:rPr>
+        <w:t>:</w:t>
+      </w:r>
+    </w:p>
+    <w:p>
+      <w:pPr>
+        <w:pStyle w:val="ListParagraph"/>
+        <w:numPr>
+          <w:ilvl w:val="0"/>
+          <w:numId w:val="45"/>
+        </w:numPr>
+        <w:jc w:val="both"/>
+        <w:rPr>
+          <w:rFonts w:asciiTheme="majorBidi" w:hAnsiTheme="majorBidi" w:cstheme="majorBidi"/>
+          <w:sz w:val="24"/>
+          <w:szCs w:val="24"/>
+        </w:rPr>
+      </w:pPr>
+      <w:r>
+        <w:rPr>
+          <w:rFonts w:asciiTheme="majorBidi" w:hAnsiTheme="majorBidi" w:cstheme="majorBidi"/>
+          <w:sz w:val="24"/>
+          <w:szCs w:val="24"/>
+        </w:rPr>
+        <w:t>Obtain Qrouter 1.4 from OpenCircuitDesign: Qrouter home page</w:t>
+      </w:r>
+      <w:r>
+        <w:rPr>
+          <w:rFonts w:asciiTheme="majorBidi" w:hAnsiTheme="majorBidi" w:cstheme="majorBidi"/>
+          <w:sz w:val="24"/>
+          <w:szCs w:val="24"/>
+        </w:rPr>
+        <w:t xml:space="preserve"> [21]</w:t>
+      </w:r>
+    </w:p>
+    <w:p>
+      <w:pPr>
+        <w:pStyle w:val="ListParagraph"/>
+        <w:numPr>
+          <w:ilvl w:val="0"/>
+          <w:numId w:val="44"/>
+        </w:numPr>
+        <w:jc w:val="both"/>
+        <w:rPr>
+          <w:rFonts w:asciiTheme="majorBidi" w:hAnsiTheme="majorBidi" w:cstheme="majorBidi"/>
+          <w:sz w:val="24"/>
+          <w:szCs w:val="24"/>
+        </w:rPr>
+      </w:pPr>
+      <w:r>
+        <w:rPr>
+          <w:rFonts w:asciiTheme="majorBidi" w:hAnsiTheme="majorBidi" w:cstheme="majorBidi"/>
+          <w:sz w:val="24"/>
+          <w:szCs w:val="24"/>
+        </w:rPr>
+        <w:t>This is a work in progress, but is a full-featured multi-layer, sea-of-gates maze router. For a very very long time, a good open-source maze router was not available anywhere, and it had been on my list of important things to do for ages. Finally, in June of 2011, I finally sat down and wrote it. Although as a starting point it was based on router code by Steve Beccue, it is totally overhauled and can be considered written from scratch for all practical purposes. It is a command-line-only tool, taking standard format (LEF and DEF) files as input and generating an annotated DEF format file as output.</w:t>
+      </w:r>
+    </w:p>
+    <w:p>
+      <w:pPr>
+        <w:jc w:val="both"/>
+        <w:rPr>
+          <w:rFonts w:asciiTheme="majorBidi" w:hAnsiTheme="majorBidi" w:cstheme="majorBidi"/>
+          <w:sz w:val="24"/>
+          <w:szCs w:val="24"/>
+        </w:rPr>
+      </w:pPr>
+      <w:r>
+        <w:rPr>
+          <w:rFonts w:asciiTheme="majorBidi" w:hAnsiTheme="majorBidi" w:cstheme="majorBidi"/>
+          <w:sz w:val="24"/>
+          <w:szCs w:val="24"/>
+        </w:rPr>
+        <w:t>Static Timing Analysis (vesta)</w:t>
+      </w:r>
+      <w:r>
+        <w:rPr>
+          <w:rFonts w:asciiTheme="majorBidi" w:hAnsiTheme="majorBidi" w:cstheme="majorBidi"/>
+          <w:sz w:val="24"/>
+          <w:szCs w:val="24"/>
+        </w:rPr>
+        <w:t>:</w:t>
+      </w:r>
+    </w:p>
+    <w:p>
+      <w:pPr>
+        <w:pStyle w:val="ListParagraph"/>
+        <w:numPr>
+          <w:ilvl w:val="0"/>
+          <w:numId w:val="44"/>
+        </w:numPr>
+        <w:jc w:val="both"/>
+        <w:rPr>
+          <w:rFonts w:asciiTheme="majorBidi" w:hAnsiTheme="majorBidi" w:cstheme="majorBidi"/>
+          <w:sz w:val="24"/>
+          <w:szCs w:val="24"/>
+        </w:rPr>
+      </w:pPr>
+      <w:r>
+        <w:rPr>
+          <w:rFonts w:asciiTheme="majorBidi" w:hAnsiTheme="majorBidi" w:cstheme="majorBidi"/>
+          <w:sz w:val="24"/>
+          <w:szCs w:val="24"/>
+        </w:rPr>
+        <w:t xml:space="preserve">Vesta is a static timing analysis tool that is part of the </w:t>
+      </w:r>
+      <w:r>
+        <w:rPr>
+          <w:rFonts w:asciiTheme="majorBidi" w:hAnsiTheme="majorBidi" w:cstheme="majorBidi"/>
+          <w:sz w:val="24"/>
+          <w:szCs w:val="24"/>
+        </w:rPr>
+        <w:t>Qflow</w:t>
+      </w:r>
+      <w:r>
+        <w:rPr>
+          <w:rFonts w:asciiTheme="majorBidi" w:hAnsiTheme="majorBidi" w:cstheme="majorBidi"/>
+          <w:sz w:val="24"/>
+          <w:szCs w:val="24"/>
+        </w:rPr>
+        <w:t xml:space="preserve"> package.</w:t>
+      </w:r>
+    </w:p>
+    <w:p>
+      <w:pPr>
+        <w:jc w:val="both"/>
+        <w:rPr>
+          <w:rFonts w:asciiTheme="majorBidi" w:hAnsiTheme="majorBidi" w:cstheme="majorBidi"/>
+          <w:sz w:val="24"/>
+          <w:szCs w:val="24"/>
+        </w:rPr>
+      </w:pPr>
+      <w:r>
+        <w:rPr>
+          <w:rFonts w:asciiTheme="majorBidi" w:hAnsiTheme="majorBidi" w:cstheme="majorBidi"/>
+          <w:sz w:val="24"/>
+          <w:szCs w:val="24"/>
+        </w:rPr>
+        <w:t>Layout viewer (Magic 8.1)</w:t>
+      </w:r>
+      <w:r>
+        <w:rPr>
+          <w:rFonts w:asciiTheme="majorBidi" w:hAnsiTheme="majorBidi" w:cstheme="majorBidi"/>
+          <w:sz w:val="24"/>
+          <w:szCs w:val="24"/>
+        </w:rPr>
+        <w:t>:</w:t>
+      </w:r>
+    </w:p>
+    <w:p>
+      <w:pPr>
+        <w:pStyle w:val="ListParagraph"/>
+        <w:numPr>
+          <w:ilvl w:val="0"/>
+          <w:numId w:val="44"/>
+        </w:numPr>
+        <w:jc w:val="both"/>
+        <w:rPr>
+          <w:rFonts w:asciiTheme="majorBidi" w:hAnsiTheme="majorBidi" w:cstheme="majorBidi"/>
+          <w:sz w:val="24"/>
+          <w:szCs w:val="24"/>
+        </w:rPr>
+      </w:pPr>
+      <w:r>
+        <w:rPr>
+          <w:rFonts w:asciiTheme="majorBidi" w:hAnsiTheme="majorBidi" w:cstheme="majorBidi"/>
+          <w:sz w:val="24"/>
+          <w:szCs w:val="24"/>
+        </w:rPr>
+        <w:t>Magic VLSI Tool is an open-source software used for designing and analyzing digital integrated circuits. It offers a user-friendly interface, supports various layout formats, and provides features for layout editing, design rule checking, simulation, and extraction. It is widely used in the VLSI community and is popular for its flexibility and extensive capabilities</w:t>
+      </w:r>
+      <w:r>
+        <w:rPr>
+          <w:rFonts w:asciiTheme="majorBidi" w:hAnsiTheme="majorBidi" w:cstheme="majorBidi"/>
+          <w:sz w:val="24"/>
+          <w:szCs w:val="24"/>
+        </w:rPr>
+        <w:t>.</w:t>
+      </w:r>
+    </w:p>
+    <w:p>
+      <w:pPr>
+        <w:rPr>
+          <w:rFonts w:asciiTheme="majorBidi" w:hAnsiTheme="majorBidi" w:cstheme="majorBidi"/>
+          <w:sz w:val="32"/>
+          <w:szCs w:val="32"/>
+        </w:rPr>
+      </w:pPr>
+    </w:p>
+    <w:p>
+      <w:pPr>
+        <w:rPr>
+          <w:rFonts w:asciiTheme="majorBidi" w:hAnsiTheme="majorBidi" w:cstheme="majorBidi"/>
+          <w:sz w:val="32"/>
+          <w:szCs w:val="32"/>
+        </w:rPr>
+      </w:pPr>
+    </w:p>
+    <w:p>
+      <w:pPr>
+        <w:rPr>
+          <w:rFonts w:asciiTheme="majorBidi" w:hAnsiTheme="majorBidi" w:cstheme="majorBidi"/>
+          <w:sz w:val="32"/>
+          <w:szCs w:val="32"/>
+        </w:rPr>
+      </w:pPr>
+    </w:p>
+    <w:p>
+      <w:pPr>
+        <w:rPr>
+          <w:rFonts w:asciiTheme="majorBidi" w:hAnsiTheme="majorBidi" w:cstheme="majorBidi"/>
+          <w:sz w:val="24"/>
+          <w:szCs w:val="24"/>
+          <w:rtl/>
+          <w:lang w:bidi="fa-IR"/>
+        </w:rPr>
+      </w:pPr>
       <w:bookmarkStart w:id="0" w:name="_GoBack"/>
       <w:bookmarkEnd w:id="0"/>
-      <w:r>
-        <w:rPr>
-          <w:rFonts w:asciiTheme="majorBidi" w:hAnsiTheme="majorBidi" w:cstheme="majorBidi"/>
-          <w:sz w:val="24"/>
-          <w:szCs w:val="24"/>
-          <w:lang w:bidi="fa-IR"/>
-        </w:rPr>
-        <w:t xml:space="preserve"> has been developed, making it the final link in the open-source synthesis chain.</w:t>
-      </w:r>
-    </w:p>
-    <w:p>
-      <w:pPr>
-        <w:jc w:val="both"/>
-        <w:rPr>
-          <w:rFonts w:asciiTheme="majorBidi" w:hAnsiTheme="majorBidi" w:cstheme="majorBidi"/>
-          <w:sz w:val="24"/>
-          <w:szCs w:val="24"/>
-          <w:lang w:bidi="fa-IR"/>
-        </w:rPr>
-      </w:pPr>
-    </w:p>
-    <w:p>
-      <w:pPr>
-        <w:jc w:val="both"/>
-        <w:rPr>
-          <w:rFonts w:asciiTheme="majorBidi" w:hAnsiTheme="majorBidi" w:cstheme="majorBidi"/>
-          <w:sz w:val="24"/>
-          <w:szCs w:val="24"/>
-          <w:lang w:bidi="fa-IR"/>
-        </w:rPr>
-      </w:pPr>
-      <w:r>
-        <w:rPr>
-          <w:rFonts w:asciiTheme="majorBidi" w:hAnsiTheme="majorBidi" w:cstheme="majorBidi"/>
-          <w:sz w:val="24"/>
-          <w:szCs w:val="24"/>
-          <w:lang w:bidi="fa-IR"/>
-        </w:rPr>
-        <w:t>It should not be assumed that the qflow toolchain can be used to create the next generation of multi-gigahertz microprocessors. However, the qflow toolchain is perfectly capable of handling digital subsystems needed by many chips, including host-to-device communications (SPI and I2C, for example), signal processing (digital filters, sigma-delta modulators), arithmetic logic units, and more. Early versions of the qflow digital flow have been used to create digital circuits used in high-performance commercial integrated circuits. It's a real and functional toolchain!</w:t>
-      </w:r>
-    </w:p>
-    <w:p>
-      <w:pPr>
-        <w:jc w:val="both"/>
-        <w:rPr>
-          <w:rFonts w:asciiTheme="majorBidi" w:hAnsiTheme="majorBidi" w:cstheme="majorBidi"/>
-          <w:sz w:val="32"/>
-          <w:szCs w:val="32"/>
-        </w:rPr>
-      </w:pPr>
-    </w:p>
-    <w:p>
-      <w:pPr>
-        <w:rPr>
-          <w:rFonts w:asciiTheme="majorBidi" w:hAnsiTheme="majorBidi" w:cstheme="majorBidi"/>
-          <w:sz w:val="32"/>
-          <w:szCs w:val="32"/>
-        </w:rPr>
-      </w:pPr>
-    </w:p>
-    <w:p>
-      <w:pPr>
-        <w:rPr>
-          <w:rFonts w:asciiTheme="majorBidi" w:hAnsiTheme="majorBidi" w:cstheme="majorBidi"/>
-          <w:sz w:val="32"/>
-          <w:szCs w:val="32"/>
-        </w:rPr>
-      </w:pPr>
-    </w:p>
-    <w:p>
-      <w:pPr>
-        <w:rPr>
-          <w:rFonts w:asciiTheme="majorBidi" w:hAnsiTheme="majorBidi" w:cstheme="majorBidi"/>
-          <w:sz w:val="32"/>
-          <w:szCs w:val="32"/>
-        </w:rPr>
-      </w:pPr>
-    </w:p>
-    <w:p>
-      <w:pPr>
-        <w:rPr>
-          <w:rFonts w:asciiTheme="majorBidi" w:hAnsiTheme="majorBidi" w:cstheme="majorBidi"/>
-          <w:sz w:val="32"/>
-          <w:szCs w:val="32"/>
-        </w:rPr>
-      </w:pPr>
-    </w:p>
-    <w:p>
-      <w:pPr>
-        <w:rPr>
-          <w:rFonts w:asciiTheme="majorBidi" w:hAnsiTheme="majorBidi" w:cstheme="majorBidi"/>
-          <w:sz w:val="32"/>
-          <w:szCs w:val="32"/>
-        </w:rPr>
-      </w:pPr>
-    </w:p>
-    <w:p>
-      <w:pPr>
-        <w:rPr>
-          <w:rFonts w:asciiTheme="majorBidi" w:hAnsiTheme="majorBidi" w:cstheme="majorBidi"/>
-          <w:sz w:val="32"/>
-          <w:szCs w:val="32"/>
-        </w:rPr>
-      </w:pPr>
-    </w:p>
-    <w:p>
-      <w:pPr>
-        <w:rPr>
-          <w:rFonts w:asciiTheme="majorBidi" w:hAnsiTheme="majorBidi" w:cstheme="majorBidi"/>
-          <w:sz w:val="32"/>
-          <w:szCs w:val="32"/>
-        </w:rPr>
-      </w:pPr>
-    </w:p>
-    <w:p>
-      <w:pPr>
-        <w:rPr>
-          <w:rFonts w:asciiTheme="majorBidi" w:hAnsiTheme="majorBidi" w:cstheme="majorBidi"/>
-          <w:sz w:val="32"/>
-          <w:szCs w:val="32"/>
-        </w:rPr>
-      </w:pPr>
-    </w:p>
-    <w:p>
-      <w:pPr>
-        <w:rPr>
-          <w:rFonts w:asciiTheme="majorBidi" w:hAnsiTheme="majorBidi" w:cstheme="majorBidi"/>
-          <w:sz w:val="32"/>
-          <w:szCs w:val="32"/>
-        </w:rPr>
-      </w:pPr>
-    </w:p>
-    <w:p>
-      <w:pPr>
-        <w:rPr>
-          <w:rFonts w:asciiTheme="majorBidi" w:hAnsiTheme="majorBidi" w:cstheme="majorBidi"/>
-          <w:sz w:val="32"/>
-          <w:szCs w:val="32"/>
-        </w:rPr>
-      </w:pPr>
-    </w:p>
-    <w:p>
-      <w:pPr>
-        <w:rPr>
-          <w:rFonts w:asciiTheme="majorBidi" w:hAnsiTheme="majorBidi" w:cstheme="majorBidi"/>
-          <w:sz w:val="32"/>
-          <w:szCs w:val="32"/>
-          <w:lang w:bidi="fa-IR"/>
-        </w:rPr>
-      </w:pPr>
-    </w:p>
-    <w:p>
-      <w:pPr>
-        <w:rPr>
-          <w:rFonts w:asciiTheme="majorBidi" w:hAnsiTheme="majorBidi" w:cstheme="majorBidi"/>
-          <w:sz w:val="24"/>
-          <w:szCs w:val="24"/>
-          <w:lang w:bidi="fa-IR"/>
-        </w:rPr>
-      </w:pPr>
-    </w:p>
-    <w:p>
-      <w:pPr>
-        <w:rPr>
-          <w:rFonts w:asciiTheme="majorBidi" w:hAnsiTheme="majorBidi" w:cstheme="majorBidi"/>
-          <w:sz w:val="24"/>
-          <w:szCs w:val="24"/>
-          <w:lang w:bidi="fa-IR"/>
-        </w:rPr>
-      </w:pPr>
-    </w:p>
-    <w:p>
-      <w:pPr>
-        <w:rPr>
-          <w:rFonts w:asciiTheme="majorBidi" w:hAnsiTheme="majorBidi" w:cstheme="majorBidi"/>
-          <w:sz w:val="24"/>
-          <w:szCs w:val="24"/>
-          <w:lang w:bidi="fa-IR"/>
-        </w:rPr>
-      </w:pPr>
-    </w:p>
-    <w:p>
-      <w:pPr>
-        <w:rPr>
-          <w:rFonts w:asciiTheme="majorBidi" w:hAnsiTheme="majorBidi" w:cstheme="majorBidi"/>
-          <w:sz w:val="24"/>
-          <w:szCs w:val="24"/>
-          <w:lang w:bidi="fa-IR"/>
-        </w:rPr>
-      </w:pPr>
     </w:p>
     <w:p>
       <w:pPr>
@@ -25758,7 +28109,6 @@
           <w:sz w:val="24"/>
           <w:szCs w:val="24"/>
         </w:rPr>
-        <w:lastRenderedPageBreak/>
         <w:t>[11] Python</w:t>
       </w:r>
     </w:p>
@@ -25785,6 +28135,149 @@
           <w:rFonts w:asciiTheme="majorBidi" w:hAnsiTheme="majorBidi" w:cstheme="majorBidi"/>
           <w:sz w:val="24"/>
           <w:szCs w:val="24"/>
+        </w:rPr>
+      </w:pPr>
+      <w:r>
+        <w:rPr>
+          <w:rFonts w:asciiTheme="majorBidi" w:hAnsiTheme="majorBidi" w:cstheme="majorBidi"/>
+          <w:sz w:val="24"/>
+          <w:szCs w:val="24"/>
+        </w:rPr>
+        <w:t>[13] Qflow</w:t>
+      </w:r>
+    </w:p>
+    <w:p>
+      <w:pPr>
+        <w:rPr>
+          <w:rFonts w:asciiTheme="majorBidi" w:hAnsiTheme="majorBidi" w:cstheme="majorBidi"/>
+          <w:sz w:val="24"/>
+          <w:szCs w:val="24"/>
+        </w:rPr>
+      </w:pPr>
+      <w:r>
+        <w:rPr>
+          <w:rFonts w:asciiTheme="majorBidi" w:hAnsiTheme="majorBidi" w:cstheme="majorBidi"/>
+          <w:sz w:val="24"/>
+          <w:szCs w:val="24"/>
+        </w:rPr>
+        <w:t>[14] OSU standard cell library</w:t>
+      </w:r>
+    </w:p>
+    <w:p>
+      <w:pPr>
+        <w:rPr>
+          <w:rFonts w:asciiTheme="majorBidi" w:hAnsiTheme="majorBidi" w:cstheme="majorBidi"/>
+          <w:sz w:val="24"/>
+          <w:szCs w:val="24"/>
+        </w:rPr>
+      </w:pPr>
+      <w:r>
+        <w:rPr>
+          <w:rFonts w:asciiTheme="majorBidi" w:hAnsiTheme="majorBidi" w:cstheme="majorBidi"/>
+          <w:sz w:val="24"/>
+          <w:szCs w:val="24"/>
+        </w:rPr>
+        <w:t>[15</w:t>
+      </w:r>
+      <w:r>
+        <w:rPr>
+          <w:rFonts w:asciiTheme="majorBidi" w:hAnsiTheme="majorBidi" w:cstheme="majorBidi"/>
+          <w:sz w:val="24"/>
+          <w:szCs w:val="24"/>
+        </w:rPr>
+        <w:t>] Raven Microprocessor</w:t>
+      </w:r>
+    </w:p>
+    <w:p>
+      <w:pPr>
+        <w:rPr>
+          <w:rFonts w:asciiTheme="majorBidi" w:hAnsiTheme="majorBidi" w:cstheme="majorBidi"/>
+          <w:sz w:val="24"/>
+          <w:szCs w:val="24"/>
+        </w:rPr>
+      </w:pPr>
+      <w:r>
+        <w:rPr>
+          <w:rFonts w:asciiTheme="majorBidi" w:hAnsiTheme="majorBidi" w:cstheme="majorBidi"/>
+          <w:sz w:val="24"/>
+          <w:szCs w:val="24"/>
+        </w:rPr>
+        <w:t>[16</w:t>
+      </w:r>
+      <w:r>
+        <w:rPr>
+          <w:rFonts w:asciiTheme="majorBidi" w:hAnsiTheme="majorBidi" w:cstheme="majorBidi"/>
+          <w:sz w:val="24"/>
+          <w:szCs w:val="24"/>
+        </w:rPr>
+        <w:t>] efabless</w:t>
+      </w:r>
+    </w:p>
+    <w:p>
+      <w:pPr>
+        <w:rPr>
+          <w:rFonts w:asciiTheme="majorBidi" w:hAnsiTheme="majorBidi" w:cstheme="majorBidi"/>
+          <w:sz w:val="24"/>
+          <w:szCs w:val="24"/>
+        </w:rPr>
+      </w:pPr>
+      <w:r>
+        <w:rPr>
+          <w:rFonts w:asciiTheme="majorBidi" w:hAnsiTheme="majorBidi" w:cstheme="majorBidi"/>
+          <w:sz w:val="24"/>
+          <w:szCs w:val="24"/>
+        </w:rPr>
+        <w:t>[17] Magic</w:t>
+      </w:r>
+    </w:p>
+    <w:p>
+      <w:pPr>
+        <w:rPr>
+          <w:rFonts w:asciiTheme="majorBidi" w:hAnsiTheme="majorBidi" w:cstheme="majorBidi"/>
+          <w:sz w:val="24"/>
+          <w:szCs w:val="24"/>
+        </w:rPr>
+      </w:pPr>
+      <w:r>
+        <w:rPr>
+          <w:rFonts w:asciiTheme="majorBidi" w:hAnsiTheme="majorBidi" w:cstheme="majorBidi"/>
+          <w:sz w:val="24"/>
+          <w:szCs w:val="24"/>
+        </w:rPr>
+        <w:t>[18] Netgen</w:t>
+      </w:r>
+    </w:p>
+    <w:p>
+      <w:pPr>
+        <w:rPr>
+          <w:rFonts w:asciiTheme="majorBidi" w:hAnsiTheme="majorBidi" w:cstheme="majorBidi"/>
+          <w:sz w:val="24"/>
+          <w:szCs w:val="24"/>
+        </w:rPr>
+      </w:pPr>
+      <w:r>
+        <w:rPr>
+          <w:rFonts w:asciiTheme="majorBidi" w:hAnsiTheme="majorBidi" w:cstheme="majorBidi"/>
+          <w:sz w:val="24"/>
+          <w:szCs w:val="24"/>
+        </w:rPr>
+        <w:t xml:space="preserve">[19] EECS UC </w:t>
+      </w:r>
+      <w:r>
+        <w:rPr>
+          <w:rFonts w:asciiTheme="majorBidi" w:hAnsiTheme="majorBidi" w:cstheme="majorBidi"/>
+          <w:sz w:val="24"/>
+          <w:szCs w:val="24"/>
+        </w:rPr>
+        <w:t>Berkeley</w:t>
+      </w:r>
+    </w:p>
+    <w:p>
+      <w:pPr>
+        <w:rPr>
+          <w:rFonts w:asciiTheme="majorBidi" w:hAnsiTheme="majorBidi" w:cstheme="majorBidi" w:hint="cs"/>
+          <w:sz w:val="24"/>
+          <w:szCs w:val="24"/>
           <w:rtl/>
           <w:lang w:bidi="fa-IR"/>
         </w:rPr>
@@ -25795,8 +28288,52 @@
           <w:sz w:val="24"/>
           <w:szCs w:val="24"/>
         </w:rPr>
-        <w:t>[13] Qflow</w:t>
-      </w:r>
+        <w:t xml:space="preserve">[20] graywolf </w:t>
+      </w:r>
+      <w:r>
+        <w:rPr>
+          <w:rFonts w:asciiTheme="majorBidi" w:hAnsiTheme="majorBidi" w:cstheme="majorBidi"/>
+          <w:sz w:val="24"/>
+          <w:szCs w:val="24"/>
+        </w:rPr>
+        <w:t>GitHub</w:t>
+      </w:r>
+    </w:p>
+    <w:p>
+      <w:pPr>
+        <w:rPr>
+          <w:rFonts w:asciiTheme="majorBidi" w:hAnsiTheme="majorBidi" w:cstheme="majorBidi"/>
+          <w:sz w:val="24"/>
+          <w:szCs w:val="24"/>
+        </w:rPr>
+      </w:pPr>
+      <w:r>
+        <w:rPr>
+          <w:rFonts w:asciiTheme="majorBidi" w:hAnsiTheme="majorBidi" w:cstheme="majorBidi"/>
+          <w:sz w:val="24"/>
+          <w:szCs w:val="24"/>
+        </w:rPr>
+        <w:t xml:space="preserve">[21] </w:t>
+      </w:r>
+      <w:r>
+        <w:rPr>
+          <w:rFonts w:asciiTheme="majorBidi" w:hAnsiTheme="majorBidi" w:cstheme="majorBidi"/>
+          <w:sz w:val="24"/>
+          <w:szCs w:val="24"/>
+        </w:rPr>
+        <w:t>OpenCircuitDesign: Qrouter home page</w:t>
+      </w:r>
+    </w:p>
+    <w:p>
+      <w:pPr>
+        <w:rPr>
+          <w:rFonts w:asciiTheme="majorBidi" w:hAnsiTheme="majorBidi" w:cstheme="majorBidi"/>
+          <w:sz w:val="24"/>
+          <w:szCs w:val="24"/>
+          <w:rtl/>
+          <w:lang w:bidi="fa-IR"/>
+        </w:rPr>
+      </w:pPr>
     </w:p>
     <w:sectPr>
       <w:pgSz w:w="12240" w:h="15840"/>
@@ -27088,6 +29625,119 @@
     </w:lvl>
   </w:abstractNum>
   <w:abstractNum w:abstractNumId="11" w15:restartNumberingAfterBreak="0">
+    <w:nsid w:val="1E362826"/>
+    <w:multiLevelType w:val="hybridMultilevel"/>
+    <w:tmpl w:val="0D62BB90"/>
+    <w:lvl w:ilvl="0" w:tplc="04090001">
+      <w:start w:val="1"/>
+      <w:numFmt w:val="bullet"/>
+      <w:lvlText w:val=""/>
+      <w:lvlJc w:val="left"/>
+      <w:pPr>
+        <w:ind w:left="720" w:hanging="360"/>
+      </w:pPr>
+      <w:rPr>
+        <w:rFonts w:ascii="Symbol" w:hAnsi="Symbol" w:hint="default"/>
+      </w:rPr>
+    </w:lvl>
+    <w:lvl w:ilvl="1" w:tplc="04090003" w:tentative="1">
+      <w:start w:val="1"/>
+      <w:numFmt w:val="bullet"/>
+      <w:lvlText w:val="o"/>
+      <w:lvlJc w:val="left"/>
+      <w:pPr>
+        <w:ind w:left="1440" w:hanging="360"/>
+      </w:pPr>
+      <w:rPr>
+        <w:rFonts w:ascii="Courier New" w:hAnsi="Courier New" w:cs="Courier New" w:hint="default"/>
+      </w:rPr>
+    </w:lvl>
+    <w:lvl w:ilvl="2" w:tplc="04090005" w:tentative="1">
+      <w:start w:val="1"/>
+      <w:numFmt w:val="bullet"/>
+      <w:lvlText w:val=""/>
+      <w:lvlJc w:val="left"/>
+      <w:pPr>
+        <w:ind w:left="2160" w:hanging="360"/>
+      </w:pPr>
+      <w:rPr>
+        <w:rFonts w:ascii="Wingdings" w:hAnsi="Wingdings" w:hint="default"/>
+      </w:rPr>
+    </w:lvl>
+    <w:lvl w:ilvl="3" w:tplc="04090001" w:tentative="1">
+      <w:start w:val="1"/>
+      <w:numFmt w:val="bullet"/>
+      <w:lvlText w:val=""/>
+      <w:lvlJc w:val="left"/>
+      <w:pPr>
+        <w:ind w:left="2880" w:hanging="360"/>
+      </w:pPr>
+      <w:rPr>
+        <w:rFonts w:ascii="Symbol" w:hAnsi="Symbol" w:hint="default"/>
+      </w:rPr>
+    </w:lvl>
+    <w:lvl w:ilvl="4" w:tplc="04090003" w:tentative="1">
+      <w:start w:val="1"/>
+      <w:numFmt w:val="bullet"/>
+      <w:lvlText w:val="o"/>
+      <w:lvlJc w:val="left"/>
+      <w:pPr>
+        <w:ind w:left="3600" w:hanging="360"/>
+      </w:pPr>
+      <w:rPr>
+        <w:rFonts w:ascii="Courier New" w:hAnsi="Courier New" w:cs="Courier New" w:hint="default"/>
+      </w:rPr>
+    </w:lvl>
+    <w:lvl w:ilvl="5" w:tplc="04090005" w:tentative="1">
+      <w:start w:val="1"/>
+      <w:numFmt w:val="bullet"/>
+      <w:lvlText w:val=""/>
+      <w:lvlJc w:val="left"/>
+      <w:pPr>
+        <w:ind w:left="4320" w:hanging="360"/>
+      </w:pPr>
+      <w:rPr>
+        <w:rFonts w:ascii="Wingdings" w:hAnsi="Wingdings" w:hint="default"/>
+      </w:rPr>
+    </w:lvl>
+    <w:lvl w:ilvl="6" w:tplc="04090001" w:tentative="1">
+      <w:start w:val="1"/>
+      <w:numFmt w:val="bullet"/>
+      <w:lvlText w:val=""/>
+      <w:lvlJc w:val="left"/>
+      <w:pPr>
+        <w:ind w:left="5040" w:hanging="360"/>
+      </w:pPr>
+      <w:rPr>
+        <w:rFonts w:ascii="Symbol" w:hAnsi="Symbol" w:hint="default"/>
+      </w:rPr>
+    </w:lvl>
+    <w:lvl w:ilvl="7" w:tplc="04090003" w:tentative="1">
+      <w:start w:val="1"/>
+      <w:numFmt w:val="bullet"/>
+      <w:lvlText w:val="o"/>
+      <w:lvlJc w:val="left"/>
+      <w:pPr>
+        <w:ind w:left="5760" w:hanging="360"/>
+      </w:pPr>
+      <w:rPr>
+        <w:rFonts w:ascii="Courier New" w:hAnsi="Courier New" w:cs="Courier New" w:hint="default"/>
+      </w:rPr>
+    </w:lvl>
+    <w:lvl w:ilvl="8" w:tplc="04090005" w:tentative="1">
+      <w:start w:val="1"/>
+      <w:numFmt w:val="bullet"/>
+      <w:lvlText w:val=""/>
+      <w:lvlJc w:val="left"/>
+      <w:pPr>
+        <w:ind w:left="6480" w:hanging="360"/>
+      </w:pPr>
+      <w:rPr>
+        <w:rFonts w:ascii="Wingdings" w:hAnsi="Wingdings" w:hint="default"/>
+      </w:rPr>
+    </w:lvl>
+  </w:abstractNum>
+  <w:abstractNum w:abstractNumId="12" w15:restartNumberingAfterBreak="0">
     <w:nsid w:val="1EFF53F3"/>
     <w:multiLevelType w:val="hybridMultilevel"/>
     <w:tmpl w:val="8E140B6C"/>
@@ -27200,7 +29850,7 @@
       </w:rPr>
     </w:lvl>
   </w:abstractNum>
-  <w:abstractNum w:abstractNumId="12" w15:restartNumberingAfterBreak="0">
+  <w:abstractNum w:abstractNumId="13" w15:restartNumberingAfterBreak="0">
     <w:nsid w:val="1F275C9F"/>
     <w:multiLevelType w:val="multilevel"/>
     <w:tmpl w:val="06A4039A"/>
@@ -27313,7 +29963,7 @@
       </w:rPr>
     </w:lvl>
   </w:abstractNum>
-  <w:abstractNum w:abstractNumId="13" w15:restartNumberingAfterBreak="0">
+  <w:abstractNum w:abstractNumId="14" w15:restartNumberingAfterBreak="0">
     <w:nsid w:val="22024F79"/>
     <w:multiLevelType w:val="hybridMultilevel"/>
     <w:tmpl w:val="3D50ACAC"/>
@@ -27426,7 +30076,7 @@
       </w:rPr>
     </w:lvl>
   </w:abstractNum>
-  <w:abstractNum w:abstractNumId="14" w15:restartNumberingAfterBreak="0">
+  <w:abstractNum w:abstractNumId="15" w15:restartNumberingAfterBreak="0">
     <w:nsid w:val="2C5D1F00"/>
     <w:multiLevelType w:val="hybridMultilevel"/>
     <w:tmpl w:val="1B0AAC60"/>
@@ -27539,7 +30189,7 @@
       </w:rPr>
     </w:lvl>
   </w:abstractNum>
-  <w:abstractNum w:abstractNumId="15" w15:restartNumberingAfterBreak="0">
+  <w:abstractNum w:abstractNumId="16" w15:restartNumberingAfterBreak="0">
     <w:nsid w:val="309920DE"/>
     <w:multiLevelType w:val="hybridMultilevel"/>
     <w:tmpl w:val="2B082520"/>
@@ -27652,7 +30302,7 @@
       </w:rPr>
     </w:lvl>
   </w:abstractNum>
-  <w:abstractNum w:abstractNumId="16" w15:restartNumberingAfterBreak="0">
+  <w:abstractNum w:abstractNumId="17" w15:restartNumberingAfterBreak="0">
     <w:nsid w:val="310A7CCC"/>
     <w:multiLevelType w:val="hybridMultilevel"/>
     <w:tmpl w:val="F7FE5F70"/>
@@ -27765,7 +30415,7 @@
       </w:rPr>
     </w:lvl>
   </w:abstractNum>
-  <w:abstractNum w:abstractNumId="17" w15:restartNumberingAfterBreak="0">
+  <w:abstractNum w:abstractNumId="18" w15:restartNumberingAfterBreak="0">
     <w:nsid w:val="3D2A46EC"/>
     <w:multiLevelType w:val="hybridMultilevel"/>
     <w:tmpl w:val="2A8CB812"/>
@@ -27878,7 +30528,120 @@
       </w:rPr>
     </w:lvl>
   </w:abstractNum>
-  <w:abstractNum w:abstractNumId="18" w15:restartNumberingAfterBreak="0">
+  <w:abstractNum w:abstractNumId="19" w15:restartNumberingAfterBreak="0">
+    <w:nsid w:val="3D7575F7"/>
+    <w:multiLevelType w:val="hybridMultilevel"/>
+    <w:tmpl w:val="3E5A75B2"/>
+    <w:lvl w:ilvl="0" w:tplc="04090001">
+      <w:start w:val="1"/>
+      <w:numFmt w:val="bullet"/>
+      <w:lvlText w:val=""/>
+      <w:lvlJc w:val="left"/>
+      <w:pPr>
+        <w:ind w:left="720" w:hanging="360"/>
+      </w:pPr>
+      <w:rPr>
+        <w:rFonts w:ascii="Symbol" w:hAnsi="Symbol" w:hint="default"/>
+      </w:rPr>
+    </w:lvl>
+    <w:lvl w:ilvl="1" w:tplc="04090003" w:tentative="1">
+      <w:start w:val="1"/>
+      <w:numFmt w:val="bullet"/>
+      <w:lvlText w:val="o"/>
+      <w:lvlJc w:val="left"/>
+      <w:pPr>
+        <w:ind w:left="1440" w:hanging="360"/>
+      </w:pPr>
+      <w:rPr>
+        <w:rFonts w:ascii="Courier New" w:hAnsi="Courier New" w:cs="Courier New" w:hint="default"/>
+      </w:rPr>
+    </w:lvl>
+    <w:lvl w:ilvl="2" w:tplc="04090005" w:tentative="1">
+      <w:start w:val="1"/>
+      <w:numFmt w:val="bullet"/>
+      <w:lvlText w:val=""/>
+      <w:lvlJc w:val="left"/>
+      <w:pPr>
+        <w:ind w:left="2160" w:hanging="360"/>
+      </w:pPr>
+      <w:rPr>
+        <w:rFonts w:ascii="Wingdings" w:hAnsi="Wingdings" w:hint="default"/>
+      </w:rPr>
+    </w:lvl>
+    <w:lvl w:ilvl="3" w:tplc="04090001" w:tentative="1">
+      <w:start w:val="1"/>
+      <w:numFmt w:val="bullet"/>
+      <w:lvlText w:val=""/>
+      <w:lvlJc w:val="left"/>
+      <w:pPr>
+        <w:ind w:left="2880" w:hanging="360"/>
+      </w:pPr>
+      <w:rPr>
+        <w:rFonts w:ascii="Symbol" w:hAnsi="Symbol" w:hint="default"/>
+      </w:rPr>
+    </w:lvl>
+    <w:lvl w:ilvl="4" w:tplc="04090003" w:tentative="1">
+      <w:start w:val="1"/>
+      <w:numFmt w:val="bullet"/>
+      <w:lvlText w:val="o"/>
+      <w:lvlJc w:val="left"/>
+      <w:pPr>
+        <w:ind w:left="3600" w:hanging="360"/>
+      </w:pPr>
+      <w:rPr>
+        <w:rFonts w:ascii="Courier New" w:hAnsi="Courier New" w:cs="Courier New" w:hint="default"/>
+      </w:rPr>
+    </w:lvl>
+    <w:lvl w:ilvl="5" w:tplc="04090005" w:tentative="1">
+      <w:start w:val="1"/>
+      <w:numFmt w:val="bullet"/>
+      <w:lvlText w:val=""/>
+      <w:lvlJc w:val="left"/>
+      <w:pPr>
+        <w:ind w:left="4320" w:hanging="360"/>
+      </w:pPr>
+      <w:rPr>
+        <w:rFonts w:ascii="Wingdings" w:hAnsi="Wingdings" w:hint="default"/>
+      </w:rPr>
+    </w:lvl>
+    <w:lvl w:ilvl="6" w:tplc="04090001" w:tentative="1">
+      <w:start w:val="1"/>
+      <w:numFmt w:val="bullet"/>
+      <w:lvlText w:val=""/>
+      <w:lvlJc w:val="left"/>
+      <w:pPr>
+        <w:ind w:left="5040" w:hanging="360"/>
+      </w:pPr>
+      <w:rPr>
+        <w:rFonts w:ascii="Symbol" w:hAnsi="Symbol" w:hint="default"/>
+      </w:rPr>
+    </w:lvl>
+    <w:lvl w:ilvl="7" w:tplc="04090003" w:tentative="1">
+      <w:start w:val="1"/>
+      <w:numFmt w:val="bullet"/>
+      <w:lvlText w:val="o"/>
+      <w:lvlJc w:val="left"/>
+      <w:pPr>
+        <w:ind w:left="5760" w:hanging="360"/>
+      </w:pPr>
+      <w:rPr>
+        <w:rFonts w:ascii="Courier New" w:hAnsi="Courier New" w:cs="Courier New" w:hint="default"/>
+      </w:rPr>
+    </w:lvl>
+    <w:lvl w:ilvl="8" w:tplc="04090005" w:tentative="1">
+      <w:start w:val="1"/>
+      <w:numFmt w:val="bullet"/>
+      <w:lvlText w:val=""/>
+      <w:lvlJc w:val="left"/>
+      <w:pPr>
+        <w:ind w:left="6480" w:hanging="360"/>
+      </w:pPr>
+      <w:rPr>
+        <w:rFonts w:ascii="Wingdings" w:hAnsi="Wingdings" w:hint="default"/>
+      </w:rPr>
+    </w:lvl>
+  </w:abstractNum>
+  <w:abstractNum w:abstractNumId="20" w15:restartNumberingAfterBreak="0">
     <w:nsid w:val="3D9821C4"/>
     <w:multiLevelType w:val="hybridMultilevel"/>
     <w:tmpl w:val="092423D2"/>
@@ -27991,7 +30754,7 @@
       </w:rPr>
     </w:lvl>
   </w:abstractNum>
-  <w:abstractNum w:abstractNumId="19" w15:restartNumberingAfterBreak="0">
+  <w:abstractNum w:abstractNumId="21" w15:restartNumberingAfterBreak="0">
     <w:nsid w:val="43FD0E9B"/>
     <w:multiLevelType w:val="hybridMultilevel"/>
     <w:tmpl w:val="F7A2A894"/>
@@ -28104,7 +30867,7 @@
       </w:rPr>
     </w:lvl>
   </w:abstractNum>
-  <w:abstractNum w:abstractNumId="20" w15:restartNumberingAfterBreak="0">
+  <w:abstractNum w:abstractNumId="22" w15:restartNumberingAfterBreak="0">
     <w:nsid w:val="44B0519C"/>
     <w:multiLevelType w:val="hybridMultilevel"/>
     <w:tmpl w:val="4852F02A"/>
@@ -28217,7 +30980,7 @@
       </w:rPr>
     </w:lvl>
   </w:abstractNum>
-  <w:abstractNum w:abstractNumId="21" w15:restartNumberingAfterBreak="0">
+  <w:abstractNum w:abstractNumId="23" w15:restartNumberingAfterBreak="0">
     <w:nsid w:val="46393B58"/>
     <w:multiLevelType w:val="multilevel"/>
     <w:tmpl w:val="B97098AC"/>
@@ -28330,7 +31093,7 @@
       </w:rPr>
     </w:lvl>
   </w:abstractNum>
-  <w:abstractNum w:abstractNumId="22" w15:restartNumberingAfterBreak="0">
+  <w:abstractNum w:abstractNumId="24" w15:restartNumberingAfterBreak="0">
     <w:nsid w:val="47972409"/>
     <w:multiLevelType w:val="hybridMultilevel"/>
     <w:tmpl w:val="46C0C1F4"/>
@@ -28443,7 +31206,7 @@
       </w:rPr>
     </w:lvl>
   </w:abstractNum>
-  <w:abstractNum w:abstractNumId="23" w15:restartNumberingAfterBreak="0">
+  <w:abstractNum w:abstractNumId="25" w15:restartNumberingAfterBreak="0">
     <w:nsid w:val="488B44BD"/>
     <w:multiLevelType w:val="hybridMultilevel"/>
     <w:tmpl w:val="73B4389C"/>
@@ -28556,7 +31319,7 @@
       </w:rPr>
     </w:lvl>
   </w:abstractNum>
-  <w:abstractNum w:abstractNumId="24" w15:restartNumberingAfterBreak="0">
+  <w:abstractNum w:abstractNumId="26" w15:restartNumberingAfterBreak="0">
     <w:nsid w:val="48970026"/>
     <w:multiLevelType w:val="hybridMultilevel"/>
     <w:tmpl w:val="45A8C5C0"/>
@@ -28669,7 +31432,7 @@
       </w:rPr>
     </w:lvl>
   </w:abstractNum>
-  <w:abstractNum w:abstractNumId="25" w15:restartNumberingAfterBreak="0">
+  <w:abstractNum w:abstractNumId="27" w15:restartNumberingAfterBreak="0">
     <w:nsid w:val="4E7E76B1"/>
     <w:multiLevelType w:val="hybridMultilevel"/>
     <w:tmpl w:val="6E3EE13A"/>
@@ -28782,7 +31545,7 @@
       </w:rPr>
     </w:lvl>
   </w:abstractNum>
-  <w:abstractNum w:abstractNumId="26" w15:restartNumberingAfterBreak="0">
+  <w:abstractNum w:abstractNumId="28" w15:restartNumberingAfterBreak="0">
     <w:nsid w:val="4F830815"/>
     <w:multiLevelType w:val="hybridMultilevel"/>
     <w:tmpl w:val="71F8996C"/>
@@ -28895,7 +31658,7 @@
       </w:rPr>
     </w:lvl>
   </w:abstractNum>
-  <w:abstractNum w:abstractNumId="27" w15:restartNumberingAfterBreak="0">
+  <w:abstractNum w:abstractNumId="29" w15:restartNumberingAfterBreak="0">
     <w:nsid w:val="54673401"/>
     <w:multiLevelType w:val="hybridMultilevel"/>
     <w:tmpl w:val="7A74168C"/>
@@ -29008,7 +31771,7 @@
       </w:rPr>
     </w:lvl>
   </w:abstractNum>
-  <w:abstractNum w:abstractNumId="28" w15:restartNumberingAfterBreak="0">
+  <w:abstractNum w:abstractNumId="30" w15:restartNumberingAfterBreak="0">
     <w:nsid w:val="5C700CA2"/>
     <w:multiLevelType w:val="hybridMultilevel"/>
     <w:tmpl w:val="9A729DFC"/>
@@ -29121,7 +31884,7 @@
       </w:rPr>
     </w:lvl>
   </w:abstractNum>
-  <w:abstractNum w:abstractNumId="29" w15:restartNumberingAfterBreak="0">
+  <w:abstractNum w:abstractNumId="31" w15:restartNumberingAfterBreak="0">
     <w:nsid w:val="5E0F3710"/>
     <w:multiLevelType w:val="hybridMultilevel"/>
     <w:tmpl w:val="37AE7214"/>
@@ -29234,7 +31997,7 @@
       </w:rPr>
     </w:lvl>
   </w:abstractNum>
-  <w:abstractNum w:abstractNumId="30" w15:restartNumberingAfterBreak="0">
+  <w:abstractNum w:abstractNumId="32" w15:restartNumberingAfterBreak="0">
     <w:nsid w:val="5F3B1973"/>
     <w:multiLevelType w:val="hybridMultilevel"/>
     <w:tmpl w:val="173CB0F0"/>
@@ -29347,7 +32110,7 @@
       </w:rPr>
     </w:lvl>
   </w:abstractNum>
-  <w:abstractNum w:abstractNumId="31" w15:restartNumberingAfterBreak="0">
+  <w:abstractNum w:abstractNumId="33" w15:restartNumberingAfterBreak="0">
     <w:nsid w:val="61233B96"/>
     <w:multiLevelType w:val="multilevel"/>
     <w:tmpl w:val="6EF076E4"/>
@@ -29460,7 +32223,120 @@
       </w:rPr>
     </w:lvl>
   </w:abstractNum>
-  <w:abstractNum w:abstractNumId="32" w15:restartNumberingAfterBreak="0">
+  <w:abstractNum w:abstractNumId="34" w15:restartNumberingAfterBreak="0">
+    <w:nsid w:val="62E83336"/>
+    <w:multiLevelType w:val="hybridMultilevel"/>
+    <w:tmpl w:val="0D54927E"/>
+    <w:lvl w:ilvl="0" w:tplc="04090001">
+      <w:start w:val="1"/>
+      <w:numFmt w:val="bullet"/>
+      <w:lvlText w:val=""/>
+      <w:lvlJc w:val="left"/>
+      <w:pPr>
+        <w:ind w:left="720" w:hanging="360"/>
+      </w:pPr>
+      <w:rPr>
+        <w:rFonts w:ascii="Symbol" w:hAnsi="Symbol" w:hint="default"/>
+      </w:rPr>
+    </w:lvl>
+    <w:lvl w:ilvl="1" w:tplc="04090003" w:tentative="1">
+      <w:start w:val="1"/>
+      <w:numFmt w:val="bullet"/>
+      <w:lvlText w:val="o"/>
+      <w:lvlJc w:val="left"/>
+      <w:pPr>
+        <w:ind w:left="1440" w:hanging="360"/>
+      </w:pPr>
+      <w:rPr>
+        <w:rFonts w:ascii="Courier New" w:hAnsi="Courier New" w:cs="Courier New" w:hint="default"/>
+      </w:rPr>
+    </w:lvl>
+    <w:lvl w:ilvl="2" w:tplc="04090005" w:tentative="1">
+      <w:start w:val="1"/>
+      <w:numFmt w:val="bullet"/>
+      <w:lvlText w:val=""/>
+      <w:lvlJc w:val="left"/>
+      <w:pPr>
+        <w:ind w:left="2160" w:hanging="360"/>
+      </w:pPr>
+      <w:rPr>
+        <w:rFonts w:ascii="Wingdings" w:hAnsi="Wingdings" w:hint="default"/>
+      </w:rPr>
+    </w:lvl>
+    <w:lvl w:ilvl="3" w:tplc="04090001" w:tentative="1">
+      <w:start w:val="1"/>
+      <w:numFmt w:val="bullet"/>
+      <w:lvlText w:val=""/>
+      <w:lvlJc w:val="left"/>
+      <w:pPr>
+        <w:ind w:left="2880" w:hanging="360"/>
+      </w:pPr>
+      <w:rPr>
+        <w:rFonts w:ascii="Symbol" w:hAnsi="Symbol" w:hint="default"/>
+      </w:rPr>
+    </w:lvl>
+    <w:lvl w:ilvl="4" w:tplc="04090003" w:tentative="1">
+      <w:start w:val="1"/>
+      <w:numFmt w:val="bullet"/>
+      <w:lvlText w:val="o"/>
+      <w:lvlJc w:val="left"/>
+      <w:pPr>
+        <w:ind w:left="3600" w:hanging="360"/>
+      </w:pPr>
+      <w:rPr>
+        <w:rFonts w:ascii="Courier New" w:hAnsi="Courier New" w:cs="Courier New" w:hint="default"/>
+      </w:rPr>
+    </w:lvl>
+    <w:lvl w:ilvl="5" w:tplc="04090005" w:tentative="1">
+      <w:start w:val="1"/>
+      <w:numFmt w:val="bullet"/>
+      <w:lvlText w:val=""/>
+      <w:lvlJc w:val="left"/>
+      <w:pPr>
+        <w:ind w:left="4320" w:hanging="360"/>
+      </w:pPr>
+      <w:rPr>
+        <w:rFonts w:ascii="Wingdings" w:hAnsi="Wingdings" w:hint="default"/>
+      </w:rPr>
+    </w:lvl>
+    <w:lvl w:ilvl="6" w:tplc="04090001" w:tentative="1">
+      <w:start w:val="1"/>
+      <w:numFmt w:val="bullet"/>
+      <w:lvlText w:val=""/>
+      <w:lvlJc w:val="left"/>
+      <w:pPr>
+        <w:ind w:left="5040" w:hanging="360"/>
+      </w:pPr>
+      <w:rPr>
+        <w:rFonts w:ascii="Symbol" w:hAnsi="Symbol" w:hint="default"/>
+      </w:rPr>
+    </w:lvl>
+    <w:lvl w:ilvl="7" w:tplc="04090003" w:tentative="1">
+      <w:start w:val="1"/>
+      <w:numFmt w:val="bullet"/>
+      <w:lvlText w:val="o"/>
+      <w:lvlJc w:val="left"/>
+      <w:pPr>
+        <w:ind w:left="5760" w:hanging="360"/>
+      </w:pPr>
+      <w:rPr>
+        <w:rFonts w:ascii="Courier New" w:hAnsi="Courier New" w:cs="Courier New" w:hint="default"/>
+      </w:rPr>
+    </w:lvl>
+    <w:lvl w:ilvl="8" w:tplc="04090005" w:tentative="1">
+      <w:start w:val="1"/>
+      <w:numFmt w:val="bullet"/>
+      <w:lvlText w:val=""/>
+      <w:lvlJc w:val="left"/>
+      <w:pPr>
+        <w:ind w:left="6480" w:hanging="360"/>
+      </w:pPr>
+      <w:rPr>
+        <w:rFonts w:ascii="Wingdings" w:hAnsi="Wingdings" w:hint="default"/>
+      </w:rPr>
+    </w:lvl>
+  </w:abstractNum>
+  <w:abstractNum w:abstractNumId="35" w15:restartNumberingAfterBreak="0">
     <w:nsid w:val="66370FC8"/>
     <w:multiLevelType w:val="hybridMultilevel"/>
     <w:tmpl w:val="026C67B8"/>
@@ -29573,7 +32449,7 @@
       </w:rPr>
     </w:lvl>
   </w:abstractNum>
-  <w:abstractNum w:abstractNumId="33" w15:restartNumberingAfterBreak="0">
+  <w:abstractNum w:abstractNumId="36" w15:restartNumberingAfterBreak="0">
     <w:nsid w:val="682819D5"/>
     <w:multiLevelType w:val="hybridMultilevel"/>
     <w:tmpl w:val="87D22952"/>
@@ -29686,7 +32562,120 @@
       </w:rPr>
     </w:lvl>
   </w:abstractNum>
-  <w:abstractNum w:abstractNumId="34" w15:restartNumberingAfterBreak="0">
+  <w:abstractNum w:abstractNumId="37" w15:restartNumberingAfterBreak="0">
+    <w:nsid w:val="6C816DDE"/>
+    <w:multiLevelType w:val="hybridMultilevel"/>
+    <w:tmpl w:val="5F06DCE2"/>
+    <w:lvl w:ilvl="0" w:tplc="04090001">
+      <w:start w:val="1"/>
+      <w:numFmt w:val="bullet"/>
+      <w:lvlText w:val=""/>
+      <w:lvlJc w:val="left"/>
+      <w:pPr>
+        <w:ind w:left="720" w:hanging="360"/>
+      </w:pPr>
+      <w:rPr>
+        <w:rFonts w:ascii="Symbol" w:hAnsi="Symbol" w:hint="default"/>
+      </w:rPr>
+    </w:lvl>
+    <w:lvl w:ilvl="1" w:tplc="04090003" w:tentative="1">
+      <w:start w:val="1"/>
+      <w:numFmt w:val="bullet"/>
+      <w:lvlText w:val="o"/>
+      <w:lvlJc w:val="left"/>
+      <w:pPr>
+        <w:ind w:left="1440" w:hanging="360"/>
+      </w:pPr>
+      <w:rPr>
+        <w:rFonts w:ascii="Courier New" w:hAnsi="Courier New" w:cs="Courier New" w:hint="default"/>
+      </w:rPr>
+    </w:lvl>
+    <w:lvl w:ilvl="2" w:tplc="04090005" w:tentative="1">
+      <w:start w:val="1"/>
+      <w:numFmt w:val="bullet"/>
+      <w:lvlText w:val=""/>
+      <w:lvlJc w:val="left"/>
+      <w:pPr>
+        <w:ind w:left="2160" w:hanging="360"/>
+      </w:pPr>
+      <w:rPr>
+        <w:rFonts w:ascii="Wingdings" w:hAnsi="Wingdings" w:hint="default"/>
+      </w:rPr>
+    </w:lvl>
+    <w:lvl w:ilvl="3" w:tplc="04090001" w:tentative="1">
+      <w:start w:val="1"/>
+      <w:numFmt w:val="bullet"/>
+      <w:lvlText w:val=""/>
+      <w:lvlJc w:val="left"/>
+      <w:pPr>
+        <w:ind w:left="2880" w:hanging="360"/>
+      </w:pPr>
+      <w:rPr>
+        <w:rFonts w:ascii="Symbol" w:hAnsi="Symbol" w:hint="default"/>
+      </w:rPr>
+    </w:lvl>
+    <w:lvl w:ilvl="4" w:tplc="04090003" w:tentative="1">
+      <w:start w:val="1"/>
+      <w:numFmt w:val="bullet"/>
+      <w:lvlText w:val="o"/>
+      <w:lvlJc w:val="left"/>
+      <w:pPr>
+        <w:ind w:left="3600" w:hanging="360"/>
+      </w:pPr>
+      <w:rPr>
+        <w:rFonts w:ascii="Courier New" w:hAnsi="Courier New" w:cs="Courier New" w:hint="default"/>
+      </w:rPr>
+    </w:lvl>
+    <w:lvl w:ilvl="5" w:tplc="04090005" w:tentative="1">
+      <w:start w:val="1"/>
+      <w:numFmt w:val="bullet"/>
+      <w:lvlText w:val=""/>
+      <w:lvlJc w:val="left"/>
+      <w:pPr>
+        <w:ind w:left="4320" w:hanging="360"/>
+      </w:pPr>
+      <w:rPr>
+        <w:rFonts w:ascii="Wingdings" w:hAnsi="Wingdings" w:hint="default"/>
+      </w:rPr>
+    </w:lvl>
+    <w:lvl w:ilvl="6" w:tplc="04090001" w:tentative="1">
+      <w:start w:val="1"/>
+      <w:numFmt w:val="bullet"/>
+      <w:lvlText w:val=""/>
+      <w:lvlJc w:val="left"/>
+      <w:pPr>
+        <w:ind w:left="5040" w:hanging="360"/>
+      </w:pPr>
+      <w:rPr>
+        <w:rFonts w:ascii="Symbol" w:hAnsi="Symbol" w:hint="default"/>
+      </w:rPr>
+    </w:lvl>
+    <w:lvl w:ilvl="7" w:tplc="04090003" w:tentative="1">
+      <w:start w:val="1"/>
+      <w:numFmt w:val="bullet"/>
+      <w:lvlText w:val="o"/>
+      <w:lvlJc w:val="left"/>
+      <w:pPr>
+        <w:ind w:left="5760" w:hanging="360"/>
+      </w:pPr>
+      <w:rPr>
+        <w:rFonts w:ascii="Courier New" w:hAnsi="Courier New" w:cs="Courier New" w:hint="default"/>
+      </w:rPr>
+    </w:lvl>
+    <w:lvl w:ilvl="8" w:tplc="04090005" w:tentative="1">
+      <w:start w:val="1"/>
+      <w:numFmt w:val="bullet"/>
+      <w:lvlText w:val=""/>
+      <w:lvlJc w:val="left"/>
+      <w:pPr>
+        <w:ind w:left="6480" w:hanging="360"/>
+      </w:pPr>
+      <w:rPr>
+        <w:rFonts w:ascii="Wingdings" w:hAnsi="Wingdings" w:hint="default"/>
+      </w:rPr>
+    </w:lvl>
+  </w:abstractNum>
+  <w:abstractNum w:abstractNumId="38" w15:restartNumberingAfterBreak="0">
     <w:nsid w:val="6DA64B71"/>
     <w:multiLevelType w:val="hybridMultilevel"/>
     <w:tmpl w:val="CD56EC38"/>
@@ -29799,7 +32788,120 @@
       </w:rPr>
     </w:lvl>
   </w:abstractNum>
-  <w:abstractNum w:abstractNumId="35" w15:restartNumberingAfterBreak="0">
+  <w:abstractNum w:abstractNumId="39" w15:restartNumberingAfterBreak="0">
+    <w:nsid w:val="74E25C0A"/>
+    <w:multiLevelType w:val="hybridMultilevel"/>
+    <w:tmpl w:val="771AA7F6"/>
+    <w:lvl w:ilvl="0" w:tplc="04090001">
+      <w:start w:val="1"/>
+      <w:numFmt w:val="bullet"/>
+      <w:lvlText w:val=""/>
+      <w:lvlJc w:val="left"/>
+      <w:pPr>
+        <w:ind w:left="720" w:hanging="360"/>
+      </w:pPr>
+      <w:rPr>
+        <w:rFonts w:ascii="Symbol" w:hAnsi="Symbol" w:hint="default"/>
+      </w:rPr>
+    </w:lvl>
+    <w:lvl w:ilvl="1" w:tplc="04090003" w:tentative="1">
+      <w:start w:val="1"/>
+      <w:numFmt w:val="bullet"/>
+      <w:lvlText w:val="o"/>
+      <w:lvlJc w:val="left"/>
+      <w:pPr>
+        <w:ind w:left="1440" w:hanging="360"/>
+      </w:pPr>
+      <w:rPr>
+        <w:rFonts w:ascii="Courier New" w:hAnsi="Courier New" w:cs="Courier New" w:hint="default"/>
+      </w:rPr>
+    </w:lvl>
+    <w:lvl w:ilvl="2" w:tplc="04090005" w:tentative="1">
+      <w:start w:val="1"/>
+      <w:numFmt w:val="bullet"/>
+      <w:lvlText w:val=""/>
+      <w:lvlJc w:val="left"/>
+      <w:pPr>
+        <w:ind w:left="2160" w:hanging="360"/>
+      </w:pPr>
+      <w:rPr>
+        <w:rFonts w:ascii="Wingdings" w:hAnsi="Wingdings" w:hint="default"/>
+      </w:rPr>
+    </w:lvl>
+    <w:lvl w:ilvl="3" w:tplc="04090001" w:tentative="1">
+      <w:start w:val="1"/>
+      <w:numFmt w:val="bullet"/>
+      <w:lvlText w:val=""/>
+      <w:lvlJc w:val="left"/>
+      <w:pPr>
+        <w:ind w:left="2880" w:hanging="360"/>
+      </w:pPr>
+      <w:rPr>
+        <w:rFonts w:ascii="Symbol" w:hAnsi="Symbol" w:hint="default"/>
+      </w:rPr>
+    </w:lvl>
+    <w:lvl w:ilvl="4" w:tplc="04090003" w:tentative="1">
+      <w:start w:val="1"/>
+      <w:numFmt w:val="bullet"/>
+      <w:lvlText w:val="o"/>
+      <w:lvlJc w:val="left"/>
+      <w:pPr>
+        <w:ind w:left="3600" w:hanging="360"/>
+      </w:pPr>
+      <w:rPr>
+        <w:rFonts w:ascii="Courier New" w:hAnsi="Courier New" w:cs="Courier New" w:hint="default"/>
+      </w:rPr>
+    </w:lvl>
+    <w:lvl w:ilvl="5" w:tplc="04090005" w:tentative="1">
+      <w:start w:val="1"/>
+      <w:numFmt w:val="bullet"/>
+      <w:lvlText w:val=""/>
+      <w:lvlJc w:val="left"/>
+      <w:pPr>
+        <w:ind w:left="4320" w:hanging="360"/>
+      </w:pPr>
+      <w:rPr>
+        <w:rFonts w:ascii="Wingdings" w:hAnsi="Wingdings" w:hint="default"/>
+      </w:rPr>
+    </w:lvl>
+    <w:lvl w:ilvl="6" w:tplc="04090001" w:tentative="1">
+      <w:start w:val="1"/>
+      <w:numFmt w:val="bullet"/>
+      <w:lvlText w:val=""/>
+      <w:lvlJc w:val="left"/>
+      <w:pPr>
+        <w:ind w:left="5040" w:hanging="360"/>
+      </w:pPr>
+      <w:rPr>
+        <w:rFonts w:ascii="Symbol" w:hAnsi="Symbol" w:hint="default"/>
+      </w:rPr>
+    </w:lvl>
+    <w:lvl w:ilvl="7" w:tplc="04090003" w:tentative="1">
+      <w:start w:val="1"/>
+      <w:numFmt w:val="bullet"/>
+      <w:lvlText w:val="o"/>
+      <w:lvlJc w:val="left"/>
+      <w:pPr>
+        <w:ind w:left="5760" w:hanging="360"/>
+      </w:pPr>
+      <w:rPr>
+        <w:rFonts w:ascii="Courier New" w:hAnsi="Courier New" w:cs="Courier New" w:hint="default"/>
+      </w:rPr>
+    </w:lvl>
+    <w:lvl w:ilvl="8" w:tplc="04090005" w:tentative="1">
+      <w:start w:val="1"/>
+      <w:numFmt w:val="bullet"/>
+      <w:lvlText w:val=""/>
+      <w:lvlJc w:val="left"/>
+      <w:pPr>
+        <w:ind w:left="6480" w:hanging="360"/>
+      </w:pPr>
+      <w:rPr>
+        <w:rFonts w:ascii="Wingdings" w:hAnsi="Wingdings" w:hint="default"/>
+      </w:rPr>
+    </w:lvl>
+  </w:abstractNum>
+  <w:abstractNum w:abstractNumId="40" w15:restartNumberingAfterBreak="0">
     <w:nsid w:val="79643247"/>
     <w:multiLevelType w:val="hybridMultilevel"/>
     <w:tmpl w:val="F63C264C"/>
@@ -29912,7 +33014,7 @@
       </w:rPr>
     </w:lvl>
   </w:abstractNum>
-  <w:abstractNum w:abstractNumId="36" w15:restartNumberingAfterBreak="0">
+  <w:abstractNum w:abstractNumId="41" w15:restartNumberingAfterBreak="0">
     <w:nsid w:val="7BF12B8A"/>
     <w:multiLevelType w:val="hybridMultilevel"/>
     <w:tmpl w:val="39061E46"/>
@@ -30025,7 +33127,7 @@
       </w:rPr>
     </w:lvl>
   </w:abstractNum>
-  <w:abstractNum w:abstractNumId="37" w15:restartNumberingAfterBreak="0">
+  <w:abstractNum w:abstractNumId="42" w15:restartNumberingAfterBreak="0">
     <w:nsid w:val="7BFF40B5"/>
     <w:multiLevelType w:val="hybridMultilevel"/>
     <w:tmpl w:val="5CA6C248"/>
@@ -30138,7 +33240,7 @@
       </w:rPr>
     </w:lvl>
   </w:abstractNum>
-  <w:abstractNum w:abstractNumId="38" w15:restartNumberingAfterBreak="0">
+  <w:abstractNum w:abstractNumId="43" w15:restartNumberingAfterBreak="0">
     <w:nsid w:val="7C6B73E1"/>
     <w:multiLevelType w:val="hybridMultilevel"/>
     <w:tmpl w:val="BBE4BBCC"/>
@@ -30251,7 +33353,7 @@
       </w:rPr>
     </w:lvl>
   </w:abstractNum>
-  <w:abstractNum w:abstractNumId="39" w15:restartNumberingAfterBreak="0">
+  <w:abstractNum w:abstractNumId="44" w15:restartNumberingAfterBreak="0">
     <w:nsid w:val="7F813F41"/>
     <w:multiLevelType w:val="hybridMultilevel"/>
     <w:tmpl w:val="00DAEA22"/>
@@ -30365,7 +33467,7 @@
     </w:lvl>
   </w:abstractNum>
   <w:num w:numId="1">
-    <w:abstractNumId w:val="23"/>
+    <w:abstractNumId w:val="25"/>
   </w:num>
   <w:num w:numId="2">
     <w:abstractNumId w:val="7"/>
@@ -30374,22 +33476,22 @@
     <w:abstractNumId w:val="9"/>
   </w:num>
   <w:num w:numId="4">
-    <w:abstractNumId w:val="32"/>
+    <w:abstractNumId w:val="35"/>
   </w:num>
   <w:num w:numId="5">
-    <w:abstractNumId w:val="12"/>
+    <w:abstractNumId w:val="13"/>
   </w:num>
   <w:num w:numId="6">
-    <w:abstractNumId w:val="21"/>
+    <w:abstractNumId w:val="23"/>
   </w:num>
   <w:num w:numId="7">
-    <w:abstractNumId w:val="18"/>
+    <w:abstractNumId w:val="20"/>
   </w:num>
   <w:num w:numId="8">
     <w:abstractNumId w:val="8"/>
   </w:num>
   <w:num w:numId="9">
-    <w:abstractNumId w:val="30"/>
+    <w:abstractNumId w:val="32"/>
   </w:num>
   <w:num w:numId="10">
     <w:abstractNumId w:val="3"/>
@@ -30398,91 +33500,106 @@
     <w:abstractNumId w:val="1"/>
   </w:num>
   <w:num w:numId="12">
-    <w:abstractNumId w:val="25"/>
+    <w:abstractNumId w:val="27"/>
   </w:num>
   <w:num w:numId="13">
-    <w:abstractNumId w:val="24"/>
+    <w:abstractNumId w:val="26"/>
   </w:num>
   <w:num w:numId="14">
     <w:abstractNumId w:val="10"/>
   </w:num>
   <w:num w:numId="15">
-    <w:abstractNumId w:val="20"/>
+    <w:abstractNumId w:val="22"/>
   </w:num>
   <w:num w:numId="16">
-    <w:abstractNumId w:val="19"/>
+    <w:abstractNumId w:val="21"/>
   </w:num>
   <w:num w:numId="17">
-    <w:abstractNumId w:val="37"/>
+    <w:abstractNumId w:val="42"/>
   </w:num>
   <w:num w:numId="18">
     <w:abstractNumId w:val="0"/>
   </w:num>
   <w:num w:numId="19">
-    <w:abstractNumId w:val="33"/>
+    <w:abstractNumId w:val="36"/>
   </w:num>
   <w:num w:numId="20">
+    <w:abstractNumId w:val="15"/>
+  </w:num>
+  <w:num w:numId="21">
     <w:abstractNumId w:val="14"/>
   </w:num>
-  <w:num w:numId="21">
-    <w:abstractNumId w:val="13"/>
-  </w:num>
   <w:num w:numId="22">
-    <w:abstractNumId w:val="28"/>
+    <w:abstractNumId w:val="30"/>
   </w:num>
   <w:num w:numId="23">
-    <w:abstractNumId w:val="22"/>
+    <w:abstractNumId w:val="24"/>
   </w:num>
   <w:num w:numId="24">
     <w:abstractNumId w:val="5"/>
   </w:num>
   <w:num w:numId="25">
-    <w:abstractNumId w:val="38"/>
+    <w:abstractNumId w:val="43"/>
   </w:num>
   <w:num w:numId="26">
     <w:abstractNumId w:val="4"/>
   </w:num>
   <w:num w:numId="27">
-    <w:abstractNumId w:val="16"/>
+    <w:abstractNumId w:val="17"/>
   </w:num>
   <w:num w:numId="28">
-    <w:abstractNumId w:val="36"/>
+    <w:abstractNumId w:val="41"/>
   </w:num>
   <w:num w:numId="29">
-    <w:abstractNumId w:val="39"/>
+    <w:abstractNumId w:val="44"/>
   </w:num>
   <w:num w:numId="30">
     <w:abstractNumId w:val="6"/>
   </w:num>
   <w:num w:numId="31">
-    <w:abstractNumId w:val="35"/>
+    <w:abstractNumId w:val="40"/>
   </w:num>
   <w:num w:numId="32">
-    <w:abstractNumId w:val="15"/>
+    <w:abstractNumId w:val="16"/>
   </w:num>
   <w:num w:numId="33">
-    <w:abstractNumId w:val="27"/>
+    <w:abstractNumId w:val="29"/>
   </w:num>
   <w:num w:numId="34">
-    <w:abstractNumId w:val="17"/>
+    <w:abstractNumId w:val="18"/>
   </w:num>
   <w:num w:numId="35">
-    <w:abstractNumId w:val="29"/>
+    <w:abstractNumId w:val="31"/>
   </w:num>
   <w:num w:numId="36">
-    <w:abstractNumId w:val="26"/>
+    <w:abstractNumId w:val="28"/>
   </w:num>
   <w:num w:numId="37">
     <w:abstractNumId w:val="2"/>
   </w:num>
   <w:num w:numId="38">
+    <w:abstractNumId w:val="12"/>
+  </w:num>
+  <w:num w:numId="39">
+    <w:abstractNumId w:val="38"/>
+  </w:num>
+  <w:num w:numId="40">
+    <w:abstractNumId w:val="33"/>
+  </w:num>
+  <w:num w:numId="41">
+    <w:abstractNumId w:val="19"/>
+  </w:num>
+  <w:num w:numId="42">
     <w:abstractNumId w:val="11"/>
   </w:num>
-  <w:num w:numId="39">
+  <w:num w:numId="43">
+    <w:abstractNumId w:val="37"/>
+  </w:num>
+  <w:num w:numId="44">
     <w:abstractNumId w:val="34"/>
   </w:num>
-  <w:num w:numId="40">
-    <w:abstractNumId w:val="31"/>
+  <w:num w:numId="45">
+    <w:abstractNumId w:val="39"/>
   </w:num>
   <w:numIdMacAtCleanup w:val="39"/>
 </w:numbering>
@@ -31345,7 +34462,7 @@
 </file>
 
 <file path=customXml/itemProps1.xml><?xml version="1.0" encoding="utf-8"?>
-<ds:datastoreItem xmlns:ds="http://schemas.openxmlformats.org/officeDocument/2006/customXml" ds:itemID="{75735AC3-616A-4B27-9F29-B71BF8576C0F}">
+<ds:datastoreItem xmlns:ds="http://schemas.openxmlformats.org/officeDocument/2006/customXml" ds:itemID="{9F9E2D5A-8765-474E-9711-38754A339B93}">
   <ds:schemaRefs>
     <ds:schemaRef ds:uri="http://schemas.openxmlformats.org/officeDocument/2006/bibliography"/>
   </ds:schemaRefs>

</xml_diff>

<commit_message>
📝 Complete section 5.2 of document
</commit_message>
<xml_diff>
--- a/Documents/phoeniX RISC-V Core V0.1/phoeniX RISC-V Core V0.1.docx
+++ b/Documents/phoeniX RISC-V Core V0.1/phoeniX RISC-V Core V0.1.docx
@@ -25382,6 +25382,16 @@
     </w:p>
     <w:p>
       <w:pPr>
+        <w:jc w:val="both"/>
+        <w:rPr>
+          <w:rFonts w:asciiTheme="majorBidi" w:hAnsiTheme="majorBidi" w:cstheme="majorBidi"/>
+          <w:sz w:val="24"/>
+          <w:szCs w:val="24"/>
+        </w:rPr>
+      </w:pPr>
+    </w:p>
+    <w:p>
+      <w:pPr>
         <w:pStyle w:val="ListParagraph"/>
         <w:numPr>
           <w:ilvl w:val="1"/>
@@ -25761,17 +25771,8 @@
           <w:szCs w:val="24"/>
           <w:lang w:bidi="fa-IR"/>
         </w:rPr>
-        <w:t xml:space="preserve">Digital standard cell libraries are a major component of the flow. While synthesis tools can make use of proprietary digital standard cells provided by various vendors (usually the fabrication </w:t>
-      </w:r>
-      <w:r>
-        <w:rPr>
-          <w:rFonts w:asciiTheme="majorBidi" w:hAnsiTheme="majorBidi" w:cstheme="majorBidi"/>
-          <w:sz w:val="24"/>
-          <w:szCs w:val="24"/>
-          <w:lang w:bidi="fa-IR"/>
-        </w:rPr>
         <w:lastRenderedPageBreak/>
-        <w:t xml:space="preserve">facility, such as X-Fab, or IBM, or TSMC, but sometimes by 3rd-party vendors), it should be noted that proprietary standard cell libraries cannot be distributed and therefore cannot be used for examples or posted on public websites. Fortunately, there are a few sets of open-source standard cells available for popular processes. Some of these are based on the "scalable CMOS rules" from MOSIS, a set of design rules that are more conservative than the vendor rules and are allowed by the vendors to be distributed openly. Physical layout generated using the scalable CMOS rules can be distributed as open-source and can be fabricated in the processes for which the rules were designed. For the first distribution of </w:t>
+        <w:t xml:space="preserve">Digital standard cell libraries are a major component of the flow. While synthesis tools can make use of proprietary digital standard cells provided by various vendors (usually the fabrication facility, such as X-Fab, or IBM, or TSMC, but sometimes by 3rd-party vendors), it should be noted that proprietary standard cell libraries cannot be distributed and therefore cannot be used for examples or posted on public websites. Fortunately, there are a few sets of open-source standard cells available for popular processes. Some of these are based on the "scalable CMOS rules" from MOSIS, a set of design rules that are more conservative than the vendor rules and are allowed by the vendors to be distributed openly. Physical layout generated using the scalable CMOS rules can be distributed as open-source and can be fabricated in the processes for which the rules were designed. For the first distribution of </w:t>
       </w:r>
       <w:r>
         <w:rPr>
@@ -26131,17 +26132,9 @@
         <w:jc w:val="both"/>
         <w:rPr>
           <w:rFonts w:asciiTheme="majorBidi" w:hAnsiTheme="majorBidi" w:cstheme="majorBidi"/>
-          <w:sz w:val="32"/>
-          <w:szCs w:val="32"/>
-        </w:rPr>
-      </w:pPr>
-    </w:p>
-    <w:p>
-      <w:pPr>
-        <w:rPr>
-          <w:rFonts w:asciiTheme="majorBidi" w:hAnsiTheme="majorBidi" w:cstheme="majorBidi"/>
-          <w:sz w:val="32"/>
-          <w:szCs w:val="32"/>
+          <w:sz w:val="24"/>
+          <w:szCs w:val="24"/>
+          <w:lang w:bidi="fa-IR"/>
         </w:rPr>
       </w:pPr>
     </w:p>
@@ -26268,10 +26261,9 @@
                                 <w:rFonts w:asciiTheme="majorBidi" w:hAnsiTheme="majorBidi" w:cstheme="majorBidi"/>
                                 <w:i w:val="0"/>
                                 <w:iCs w:val="0"/>
-                                <w:noProof/>
                                 <w:color w:val="auto"/>
-                                <w:sz w:val="36"/>
-                                <w:szCs w:val="36"/>
+                                <w:sz w:val="20"/>
+                                <w:szCs w:val="20"/>
                               </w:rPr>
                             </w:pPr>
                             <w:r>
@@ -26386,6 +26378,7 @@
                               <w:t>]</w:t>
                             </w:r>
                           </w:p>
+                          <w:p/>
                         </w:txbxContent>
                       </wps:txbx>
                       <wps:bodyPr rot="0" spcFirstLastPara="0" vertOverflow="overflow" horzOverflow="overflow" vert="horz" wrap="square" lIns="0" tIns="0" rIns="0" bIns="0" numCol="1" spcCol="0" rtlCol="0" fromWordArt="0" anchor="t" anchorCtr="0" forceAA="0" compatLnSpc="1">
@@ -26413,10 +26406,9 @@
                           <w:rFonts w:asciiTheme="majorBidi" w:hAnsiTheme="majorBidi" w:cstheme="majorBidi"/>
                           <w:i w:val="0"/>
                           <w:iCs w:val="0"/>
-                          <w:noProof/>
                           <w:color w:val="auto"/>
-                          <w:sz w:val="36"/>
-                          <w:szCs w:val="36"/>
+                          <w:sz w:val="20"/>
+                          <w:szCs w:val="20"/>
                         </w:rPr>
                       </w:pPr>
                       <w:r>
@@ -26531,6 +26523,7 @@
                         <w:t>]</w:t>
                       </w:r>
                     </w:p>
+                    <w:p/>
                   </w:txbxContent>
                 </v:textbox>
                 <w10:wrap type="square"/>
@@ -26760,16 +26753,6 @@
           <w:szCs w:val="24"/>
         </w:rPr>
       </w:pPr>
-    </w:p>
-    <w:p>
-      <w:pPr>
-        <w:jc w:val="both"/>
-        <w:rPr>
-          <w:rFonts w:asciiTheme="majorBidi" w:hAnsiTheme="majorBidi" w:cstheme="majorBidi"/>
-          <w:sz w:val="24"/>
-          <w:szCs w:val="24"/>
-        </w:rPr>
-      </w:pPr>
       <w:r>
         <w:rPr>
           <w:rFonts w:asciiTheme="majorBidi" w:hAnsiTheme="majorBidi" w:cstheme="majorBidi"/>
@@ -27791,53 +27774,618 @@
     </w:p>
     <w:p>
       <w:pPr>
+        <w:jc w:val="both"/>
+        <w:rPr>
+          <w:rFonts w:asciiTheme="majorBidi" w:hAnsiTheme="majorBidi" w:cstheme="majorBidi"/>
+          <w:sz w:val="24"/>
+          <w:szCs w:val="24"/>
+        </w:rPr>
+      </w:pPr>
+      <w:r>
+        <w:rPr>
+          <w:rFonts w:asciiTheme="majorBidi" w:hAnsiTheme="majorBidi" w:cstheme="majorBidi"/>
+          <w:sz w:val="24"/>
+          <w:szCs w:val="24"/>
+        </w:rPr>
+        <w:t>By harnessing the capabilities of these powerful tools, Qflow empowers users to seamlessly navigate the entire process of digital integrated circuit design, encompassing diverse fabrication technologies, from an HDL source to comprehensive physical design implementation.</w:t>
+      </w:r>
+    </w:p>
+    <w:p>
+      <w:pPr>
+        <w:jc w:val="both"/>
+        <w:rPr>
+          <w:rFonts w:asciiTheme="majorBidi" w:hAnsiTheme="majorBidi" w:cstheme="majorBidi"/>
+          <w:sz w:val="24"/>
+          <w:szCs w:val="24"/>
+        </w:rPr>
+      </w:pPr>
+    </w:p>
+    <w:p>
+      <w:pPr>
+        <w:jc w:val="both"/>
+        <w:rPr>
+          <w:rFonts w:asciiTheme="majorBidi" w:hAnsiTheme="majorBidi" w:cstheme="majorBidi"/>
+          <w:sz w:val="24"/>
+          <w:szCs w:val="24"/>
+        </w:rPr>
+      </w:pPr>
+    </w:p>
+    <w:p>
+      <w:pPr>
+        <w:pStyle w:val="ListParagraph"/>
+        <w:numPr>
+          <w:ilvl w:val="1"/>
+          <w:numId w:val="40"/>
+        </w:numPr>
+        <w:jc w:val="both"/>
         <w:rPr>
           <w:rFonts w:asciiTheme="majorBidi" w:hAnsiTheme="majorBidi" w:cstheme="majorBidi"/>
           <w:sz w:val="32"/>
           <w:szCs w:val="32"/>
         </w:rPr>
       </w:pPr>
-    </w:p>
-    <w:p>
-      <w:pPr>
+      <w:r>
         <w:rPr>
           <w:rFonts w:asciiTheme="majorBidi" w:hAnsiTheme="majorBidi" w:cstheme="majorBidi"/>
           <w:sz w:val="32"/>
           <w:szCs w:val="32"/>
         </w:rPr>
-      </w:pPr>
-    </w:p>
-    <w:p>
-      <w:pPr>
-        <w:rPr>
-          <w:rFonts w:asciiTheme="majorBidi" w:hAnsiTheme="majorBidi" w:cstheme="majorBidi"/>
-          <w:sz w:val="32"/>
-          <w:szCs w:val="32"/>
-        </w:rPr>
-      </w:pPr>
-    </w:p>
-    <w:p>
-      <w:pPr>
-        <w:rPr>
-          <w:rFonts w:asciiTheme="majorBidi" w:hAnsiTheme="majorBidi" w:cstheme="majorBidi"/>
+        <w:lastRenderedPageBreak/>
+        <w:t>TSMC 180nm PDK</w:t>
+      </w:r>
+    </w:p>
+    <w:p>
+      <w:pPr>
+        <w:jc w:val="both"/>
+        <w:rPr>
+          <w:rFonts w:asciiTheme="majorBidi" w:hAnsiTheme="majorBidi" w:cstheme="majorBidi"/>
+          <w:sz w:val="24"/>
+          <w:szCs w:val="24"/>
+          <w:lang w:bidi="fa-IR"/>
+        </w:rPr>
+      </w:pPr>
+      <w:r>
+        <w:rPr>
+          <w:rFonts w:asciiTheme="majorBidi" w:hAnsiTheme="majorBidi" w:cstheme="majorBidi"/>
+          <w:sz w:val="24"/>
+          <w:szCs w:val="24"/>
+          <w:lang w:bidi="fa-IR"/>
+        </w:rPr>
+        <w:t>The OSU Open Cell Standard Library is an open-source library specifically designed for VLSI (Very Large Scale Integration) processes. It provides a comprehensive set of standard cell components that are essential building blocks for digital circuit designs.</w:t>
+      </w:r>
+    </w:p>
+    <w:p>
+      <w:pPr>
+        <w:jc w:val="both"/>
+        <w:rPr>
+          <w:rFonts w:asciiTheme="majorBidi" w:hAnsiTheme="majorBidi" w:cstheme="majorBidi"/>
+          <w:sz w:val="24"/>
+          <w:szCs w:val="24"/>
+          <w:lang w:bidi="fa-IR"/>
+        </w:rPr>
+      </w:pPr>
+      <w:r>
+        <w:rPr>
+          <w:rFonts w:asciiTheme="majorBidi" w:hAnsiTheme="majorBidi" w:cstheme="majorBidi"/>
+          <w:sz w:val="24"/>
+          <w:szCs w:val="24"/>
+          <w:lang w:bidi="fa-IR"/>
+        </w:rPr>
+        <w:t>The library is developed and maintained by researchers and engineers at Oklahoma State University (OSU). It is intended to be used by designers, researchers, and students involved in VLSI design projects, enabling them to access a reliable and openly available set of standard cells.</w:t>
+      </w:r>
+    </w:p>
+    <w:p>
+      <w:pPr>
+        <w:jc w:val="both"/>
+        <w:rPr>
+          <w:rFonts w:asciiTheme="majorBidi" w:hAnsiTheme="majorBidi" w:cstheme="majorBidi"/>
+          <w:sz w:val="24"/>
+          <w:szCs w:val="24"/>
+          <w:lang w:bidi="fa-IR"/>
+        </w:rPr>
+      </w:pPr>
+      <w:r>
+        <w:rPr>
+          <w:rFonts w:asciiTheme="majorBidi" w:hAnsiTheme="majorBidi" w:cstheme="majorBidi"/>
+          <w:sz w:val="24"/>
+          <w:szCs w:val="24"/>
+          <w:lang w:bidi="fa-IR"/>
+        </w:rPr>
+        <w:t>The OSU Open Cell Standard Library is based on the "scalable CMOS rules" provided by MOSIS (Metal Oxide Semiconductor Implementation Service). These rules are design guidelines that are more conservative than vendor-specific rules, allowing for greater compatibility across different VLSI fabrication processes. The library adheres to these rules, ensuring that the physical layout generated using the library is compliant and can be fabricated in the processes for which the rules were designed.</w:t>
+      </w:r>
+    </w:p>
+    <w:p>
+      <w:pPr>
+        <w:jc w:val="both"/>
+        <w:rPr>
+          <w:rFonts w:asciiTheme="majorBidi" w:hAnsiTheme="majorBidi" w:cstheme="majorBidi"/>
+          <w:sz w:val="24"/>
+          <w:szCs w:val="24"/>
+          <w:lang w:bidi="fa-IR"/>
+        </w:rPr>
+      </w:pPr>
+      <w:r>
+        <w:rPr>
+          <w:rFonts w:asciiTheme="majorBidi" w:hAnsiTheme="majorBidi" w:cstheme="majorBidi"/>
+          <w:sz w:val="24"/>
+          <w:szCs w:val="24"/>
+          <w:lang w:bidi="fa-IR"/>
+        </w:rPr>
+        <w:t>The library includes a wide range of standard cell components, such as basic logic gates (AND, OR, XOR, etc.), flip-flops, multiplexers, decoders, and arithmetic units. These cells are optimized for performance, power consumption, and area efficiency, striking a balance between these key metrics for digital circuit design.</w:t>
+      </w:r>
+    </w:p>
+    <w:p>
+      <w:pPr>
+        <w:jc w:val="both"/>
+        <w:rPr>
+          <w:rFonts w:asciiTheme="majorBidi" w:hAnsiTheme="majorBidi" w:cstheme="majorBidi"/>
+          <w:sz w:val="24"/>
+          <w:szCs w:val="24"/>
+          <w:lang w:bidi="fa-IR"/>
+        </w:rPr>
+      </w:pPr>
+      <w:r>
+        <w:rPr>
+          <w:rFonts w:asciiTheme="majorBidi" w:hAnsiTheme="majorBidi" w:cstheme="majorBidi"/>
+          <w:sz w:val="24"/>
+          <w:szCs w:val="24"/>
+          <w:lang w:bidi="fa-IR"/>
+        </w:rPr>
+        <w:t>The OSU Open Cell Standard Library is distributed in a format that is compatible with popular VLSI design tools, allowing designers to seamlessly integrate the library into their design flows. It is typically used in conjunction with synthesis tools to map high-level hardware descriptions (HDL) onto the library's standard cells, forming the foundation of the physical design.</w:t>
+      </w:r>
+    </w:p>
+    <w:p>
+      <w:pPr>
+        <w:jc w:val="both"/>
+        <w:rPr>
+          <w:rFonts w:asciiTheme="majorBidi" w:hAnsiTheme="majorBidi" w:cstheme="majorBidi"/>
+          <w:sz w:val="24"/>
+          <w:szCs w:val="24"/>
+          <w:lang w:bidi="fa-IR"/>
+        </w:rPr>
+      </w:pPr>
+      <w:r>
+        <w:rPr>
+          <w:rFonts w:asciiTheme="majorBidi" w:hAnsiTheme="majorBidi" w:cstheme="majorBidi"/>
+          <w:sz w:val="24"/>
+          <w:szCs w:val="24"/>
+          <w:lang w:bidi="fa-IR"/>
+        </w:rPr>
+        <w:t>As an open-source library, the OSU Open Cell Standard Library promotes collaboration, knowledge sharing, and innovation in the VLSI community. Designers can study and modify the library's cells to suit their specific design requirements, contributing to its ongoing improvement and expansion.</w:t>
+      </w:r>
+    </w:p>
+    <w:p>
+      <w:pPr>
+        <w:jc w:val="both"/>
+        <w:rPr>
+          <w:rFonts w:asciiTheme="majorBidi" w:hAnsiTheme="majorBidi" w:cstheme="majorBidi"/>
+          <w:sz w:val="24"/>
+          <w:szCs w:val="24"/>
+          <w:lang w:bidi="fa-IR"/>
+        </w:rPr>
+      </w:pPr>
+      <w:r>
+        <w:rPr>
+          <w:rFonts w:asciiTheme="majorBidi" w:hAnsiTheme="majorBidi" w:cstheme="majorBidi"/>
+          <w:sz w:val="24"/>
+          <w:szCs w:val="24"/>
+          <w:lang w:bidi="fa-IR"/>
+        </w:rPr>
+        <w:t>Overall, the OSU Open Cell Standard Library provides a valuable resource for VLSI designers, offering a collection of optimized standard cells adhering to scalable CMOS rules. Its availability as an open-source library fosters accessibility, flexibility, and collaboration in the field of VLSI design.</w:t>
+      </w:r>
+    </w:p>
+    <w:p>
+      <w:pPr>
+        <w:jc w:val="both"/>
+        <w:rPr>
+          <w:rFonts w:asciiTheme="majorBidi" w:hAnsiTheme="majorBidi" w:cstheme="majorBidi"/>
+          <w:sz w:val="24"/>
+          <w:szCs w:val="24"/>
+        </w:rPr>
+      </w:pPr>
+      <w:r>
+        <w:rPr>
+          <w:rFonts w:asciiTheme="majorBidi" w:hAnsiTheme="majorBidi" w:cstheme="majorBidi"/>
+          <w:sz w:val="24"/>
+          <w:szCs w:val="24"/>
+        </w:rPr>
+        <w:t>The OSU018 technology, also known as the TSMC 180nm process technology, is a widely adopted semiconductor fabrication process developed by TSMC (Taiwan Semiconductor Manufacturing Company). It belongs to the 180nm technology node, which refers to the minimum feature size or gate length of transistors produced using this process.</w:t>
+      </w:r>
+    </w:p>
+    <w:p>
+      <w:pPr>
+        <w:jc w:val="both"/>
+        <w:rPr>
+          <w:rFonts w:asciiTheme="majorBidi" w:hAnsiTheme="majorBidi" w:cstheme="majorBidi"/>
+          <w:sz w:val="24"/>
+          <w:szCs w:val="24"/>
+        </w:rPr>
+      </w:pPr>
+      <w:r>
+        <w:rPr>
+          <w:rFonts w:asciiTheme="majorBidi" w:hAnsiTheme="majorBidi" w:cstheme="majorBidi"/>
+          <w:sz w:val="24"/>
+          <w:szCs w:val="24"/>
+        </w:rPr>
+        <w:t>The OSU018 technology offers several key characteristics and capabilities that make it suitable for a range of digital integrated circuit designs. Here are some notable features:</w:t>
+      </w:r>
+    </w:p>
+    <w:p>
+      <w:pPr>
+        <w:jc w:val="both"/>
+        <w:rPr>
+          <w:rFonts w:asciiTheme="majorBidi" w:hAnsiTheme="majorBidi" w:cstheme="majorBidi"/>
+          <w:sz w:val="24"/>
+          <w:szCs w:val="24"/>
+        </w:rPr>
+      </w:pPr>
+    </w:p>
+    <w:p>
+      <w:pPr>
+        <w:jc w:val="both"/>
+        <w:rPr>
+          <w:rFonts w:asciiTheme="majorBidi" w:hAnsiTheme="majorBidi" w:cstheme="majorBidi"/>
+          <w:sz w:val="24"/>
+          <w:szCs w:val="24"/>
+        </w:rPr>
+      </w:pPr>
+    </w:p>
+    <w:p>
+      <w:pPr>
+        <w:jc w:val="both"/>
+        <w:rPr>
+          <w:rFonts w:asciiTheme="majorBidi" w:hAnsiTheme="majorBidi" w:cstheme="majorBidi"/>
+          <w:sz w:val="24"/>
+          <w:szCs w:val="24"/>
+        </w:rPr>
+      </w:pPr>
+      <w:r>
+        <w:rPr>
+          <w:rFonts w:asciiTheme="majorBidi" w:hAnsiTheme="majorBidi" w:cstheme="majorBidi"/>
+          <w:sz w:val="24"/>
+          <w:szCs w:val="24"/>
+        </w:rPr>
+        <w:lastRenderedPageBreak/>
+        <w:t xml:space="preserve">Gate Length: </w:t>
+      </w:r>
+    </w:p>
+    <w:p>
+      <w:pPr>
+        <w:pStyle w:val="ListParagraph"/>
+        <w:numPr>
+          <w:ilvl w:val="0"/>
+          <w:numId w:val="44"/>
+        </w:numPr>
+        <w:jc w:val="both"/>
+        <w:rPr>
+          <w:rFonts w:asciiTheme="majorBidi" w:hAnsiTheme="majorBidi" w:cstheme="majorBidi"/>
+          <w:sz w:val="24"/>
+          <w:szCs w:val="24"/>
+        </w:rPr>
+      </w:pPr>
+      <w:r>
+        <w:rPr>
+          <w:rFonts w:asciiTheme="majorBidi" w:hAnsiTheme="majorBidi" w:cstheme="majorBidi"/>
+          <w:sz w:val="24"/>
+          <w:szCs w:val="24"/>
+        </w:rPr>
+        <w:t>The gate length in the OSU018 technology is approximately 180nm, which defines the size of the transistors and their switching speed.</w:t>
+      </w:r>
+    </w:p>
+    <w:p>
+      <w:pPr>
+        <w:jc w:val="both"/>
+        <w:rPr>
+          <w:rFonts w:asciiTheme="majorBidi" w:hAnsiTheme="majorBidi" w:cstheme="majorBidi"/>
+          <w:sz w:val="24"/>
+          <w:szCs w:val="24"/>
+        </w:rPr>
+      </w:pPr>
+      <w:r>
+        <w:rPr>
+          <w:rFonts w:asciiTheme="majorBidi" w:hAnsiTheme="majorBidi" w:cstheme="majorBidi"/>
+          <w:sz w:val="24"/>
+          <w:szCs w:val="24"/>
+        </w:rPr>
+        <w:t xml:space="preserve">Supply Voltage: </w:t>
+      </w:r>
+    </w:p>
+    <w:p>
+      <w:pPr>
+        <w:pStyle w:val="ListParagraph"/>
+        <w:numPr>
+          <w:ilvl w:val="0"/>
+          <w:numId w:val="44"/>
+        </w:numPr>
+        <w:jc w:val="both"/>
+        <w:rPr>
+          <w:rFonts w:asciiTheme="majorBidi" w:hAnsiTheme="majorBidi" w:cstheme="majorBidi"/>
+          <w:sz w:val="24"/>
+          <w:szCs w:val="24"/>
+        </w:rPr>
+      </w:pPr>
+      <w:r>
+        <w:rPr>
+          <w:rFonts w:asciiTheme="majorBidi" w:hAnsiTheme="majorBidi" w:cstheme="majorBidi"/>
+          <w:sz w:val="24"/>
+          <w:szCs w:val="24"/>
+        </w:rPr>
+        <w:t>The technology supports a typical supply voltage of 1.8 volts (hence the name 180nm). This voltage level is common for digital integrated circuits and facilitates compatibility with a wide range of system requirements.</w:t>
+      </w:r>
+    </w:p>
+    <w:p>
+      <w:pPr>
+        <w:jc w:val="both"/>
+        <w:rPr>
+          <w:rFonts w:asciiTheme="majorBidi" w:hAnsiTheme="majorBidi" w:cstheme="majorBidi"/>
+          <w:sz w:val="24"/>
+          <w:szCs w:val="24"/>
+        </w:rPr>
+      </w:pPr>
+      <w:r>
+        <w:rPr>
+          <w:rFonts w:asciiTheme="majorBidi" w:hAnsiTheme="majorBidi" w:cstheme="majorBidi"/>
+          <w:sz w:val="24"/>
+          <w:szCs w:val="24"/>
+        </w:rPr>
+        <w:t xml:space="preserve">Transistor Types: </w:t>
+      </w:r>
+    </w:p>
+    <w:p>
+      <w:pPr>
+        <w:pStyle w:val="ListParagraph"/>
+        <w:numPr>
+          <w:ilvl w:val="0"/>
+          <w:numId w:val="44"/>
+        </w:numPr>
+        <w:jc w:val="both"/>
+        <w:rPr>
+          <w:rFonts w:asciiTheme="majorBidi" w:hAnsiTheme="majorBidi" w:cstheme="majorBidi"/>
+          <w:sz w:val="24"/>
+          <w:szCs w:val="24"/>
+        </w:rPr>
+      </w:pPr>
+      <w:r>
+        <w:rPr>
+          <w:rFonts w:asciiTheme="majorBidi" w:hAnsiTheme="majorBidi" w:cstheme="majorBidi"/>
+          <w:sz w:val="24"/>
+          <w:szCs w:val="24"/>
+        </w:rPr>
+        <w:t>The OSU018 technology employs CMOS (Complementary Metal-Oxide-Semiconductor) transistor technology. CMOS transistors consist of both n-type and p-type MOSFETs (Metal-Oxide-Semiconductor Field-Effect Transistors) that provide low power consumption and high noise immunity.</w:t>
+      </w:r>
+    </w:p>
+    <w:p>
+      <w:pPr>
+        <w:jc w:val="both"/>
+        <w:rPr>
+          <w:rFonts w:asciiTheme="majorBidi" w:hAnsiTheme="majorBidi" w:cstheme="majorBidi"/>
+          <w:sz w:val="24"/>
+          <w:szCs w:val="24"/>
+        </w:rPr>
+      </w:pPr>
+      <w:r>
+        <w:rPr>
+          <w:rFonts w:asciiTheme="majorBidi" w:hAnsiTheme="majorBidi" w:cstheme="majorBidi"/>
+          <w:sz w:val="24"/>
+          <w:szCs w:val="24"/>
+        </w:rPr>
+        <w:t xml:space="preserve">Standard Cell Libraries: </w:t>
+      </w:r>
+    </w:p>
+    <w:p>
+      <w:pPr>
+        <w:pStyle w:val="ListParagraph"/>
+        <w:numPr>
+          <w:ilvl w:val="0"/>
+          <w:numId w:val="44"/>
+        </w:numPr>
+        <w:jc w:val="both"/>
+        <w:rPr>
+          <w:rFonts w:asciiTheme="majorBidi" w:hAnsiTheme="majorBidi" w:cstheme="majorBidi"/>
+          <w:sz w:val="24"/>
+          <w:szCs w:val="24"/>
+        </w:rPr>
+      </w:pPr>
+      <w:r>
+        <w:rPr>
+          <w:rFonts w:asciiTheme="majorBidi" w:hAnsiTheme="majorBidi" w:cstheme="majorBidi"/>
+          <w:sz w:val="24"/>
+          <w:szCs w:val="24"/>
+        </w:rPr>
+        <w:t>The OSU018 technology is associated with a specific set of standard cell libraries designed to be compatible with the process. These libraries contain essential building blocks, such as logic gates and flip-flops, enabling designers to implement digital circuits efficiently.</w:t>
+      </w:r>
+    </w:p>
+    <w:p>
+      <w:pPr>
+        <w:jc w:val="both"/>
+        <w:rPr>
+          <w:rFonts w:asciiTheme="majorBidi" w:hAnsiTheme="majorBidi" w:cstheme="majorBidi"/>
+          <w:sz w:val="24"/>
+          <w:szCs w:val="24"/>
+        </w:rPr>
+      </w:pPr>
+      <w:r>
+        <w:rPr>
+          <w:rFonts w:asciiTheme="majorBidi" w:hAnsiTheme="majorBidi" w:cstheme="majorBidi"/>
+          <w:sz w:val="24"/>
+          <w:szCs w:val="24"/>
+        </w:rPr>
+        <w:t xml:space="preserve">Design Rules: </w:t>
+      </w:r>
+    </w:p>
+    <w:p>
+      <w:pPr>
+        <w:pStyle w:val="ListParagraph"/>
+        <w:numPr>
+          <w:ilvl w:val="0"/>
+          <w:numId w:val="44"/>
+        </w:numPr>
+        <w:jc w:val="both"/>
+        <w:rPr>
+          <w:rFonts w:asciiTheme="majorBidi" w:hAnsiTheme="majorBidi" w:cstheme="majorBidi"/>
+          <w:sz w:val="24"/>
+          <w:szCs w:val="24"/>
+        </w:rPr>
+      </w:pPr>
+      <w:r>
+        <w:rPr>
+          <w:rFonts w:asciiTheme="majorBidi" w:hAnsiTheme="majorBidi" w:cstheme="majorBidi"/>
+          <w:sz w:val="24"/>
+          <w:szCs w:val="24"/>
+        </w:rPr>
+        <w:t>The OSU018 technology follows a set of design rules that define the constraints and guidelines for designing layouts to ensure manufacturability. These rules specify dimensions, spacing, and other factors critical for successful fabrication.</w:t>
+      </w:r>
+    </w:p>
+    <w:p>
+      <w:pPr>
+        <w:jc w:val="both"/>
+        <w:rPr>
+          <w:rFonts w:asciiTheme="majorBidi" w:hAnsiTheme="majorBidi" w:cstheme="majorBidi"/>
+          <w:sz w:val="24"/>
+          <w:szCs w:val="24"/>
+        </w:rPr>
+      </w:pPr>
+      <w:r>
+        <w:rPr>
+          <w:rFonts w:asciiTheme="majorBidi" w:hAnsiTheme="majorBidi" w:cstheme="majorBidi"/>
+          <w:sz w:val="24"/>
+          <w:szCs w:val="24"/>
+        </w:rPr>
+        <w:t xml:space="preserve">Performance and Power Trade-off: </w:t>
+      </w:r>
+    </w:p>
+    <w:p>
+      <w:pPr>
+        <w:pStyle w:val="ListParagraph"/>
+        <w:numPr>
+          <w:ilvl w:val="0"/>
+          <w:numId w:val="44"/>
+        </w:numPr>
+        <w:jc w:val="both"/>
+        <w:rPr>
+          <w:rFonts w:asciiTheme="majorBidi" w:hAnsiTheme="majorBidi" w:cstheme="majorBidi"/>
+          <w:sz w:val="24"/>
+          <w:szCs w:val="24"/>
+        </w:rPr>
+      </w:pPr>
+      <w:r>
+        <w:rPr>
+          <w:rFonts w:asciiTheme="majorBidi" w:hAnsiTheme="majorBidi" w:cstheme="majorBidi"/>
+          <w:sz w:val="24"/>
+          <w:szCs w:val="24"/>
+        </w:rPr>
+        <w:t>The OSU018 technology strikes a balance between performance and power consumption. It offers a reasonable level of performance for various digital circuit applications while keeping power consumption within acceptable limits.</w:t>
+      </w:r>
+    </w:p>
+    <w:p>
+      <w:pPr>
+        <w:jc w:val="both"/>
+        <w:rPr>
+          <w:rFonts w:asciiTheme="majorBidi" w:hAnsiTheme="majorBidi" w:cstheme="majorBidi" w:hint="cs"/>
           <w:sz w:val="24"/>
           <w:szCs w:val="24"/>
           <w:rtl/>
+          <w:lang w:bidi="fa-IR"/>
+        </w:rPr>
+      </w:pPr>
+      <w:r>
+        <w:rPr>
+          <w:rFonts w:asciiTheme="majorBidi" w:hAnsiTheme="majorBidi" w:cstheme="majorBidi"/>
+          <w:sz w:val="24"/>
+          <w:szCs w:val="24"/>
+        </w:rPr>
+        <w:t>The OSU018 technology has been widely utilized in various domains, including consumer electronics, telecommunications, automotive, and industrial applications. It provides a reliable and mature process for manufacturing digital integrated circuits with moderate complexity.</w:t>
+      </w:r>
+    </w:p>
+    <w:p>
+      <w:pPr>
+        <w:jc w:val="both"/>
+        <w:rPr>
+          <w:rFonts w:asciiTheme="majorBidi" w:hAnsiTheme="majorBidi" w:cstheme="majorBidi"/>
+          <w:sz w:val="24"/>
+          <w:szCs w:val="24"/>
+          <w:rtl/>
+          <w:lang w:bidi="fa-IR"/>
+        </w:rPr>
+      </w:pPr>
+      <w:r>
+        <w:rPr>
+          <w:rFonts w:asciiTheme="majorBidi" w:hAnsiTheme="majorBidi" w:cstheme="majorBidi"/>
+          <w:sz w:val="24"/>
+          <w:szCs w:val="24"/>
+          <w:lang w:bidi="fa-IR"/>
+        </w:rPr>
+        <w:t>TSMC has always insisted on building a strong, in-house R&amp;D capability. As a global semiconductor technology leader, TSMC provides the most advanced and comprehensive portfolio of dedicated foundry process technologies.</w:t>
+      </w:r>
+      <w:r>
+        <w:rPr>
+          <w:rFonts w:asciiTheme="majorBidi" w:hAnsiTheme="majorBidi" w:cstheme="majorBidi"/>
+          <w:sz w:val="24"/>
+          <w:szCs w:val="24"/>
+          <w:lang w:bidi="fa-IR"/>
+        </w:rPr>
+        <w:t xml:space="preserve"> You can find more information about </w:t>
+      </w:r>
+      <w:r>
+        <w:rPr>
+          <w:rFonts w:asciiTheme="majorBidi" w:hAnsiTheme="majorBidi" w:cstheme="majorBidi"/>
+          <w:sz w:val="24"/>
+          <w:szCs w:val="24"/>
+          <w:lang w:bidi="fa-IR"/>
+        </w:rPr>
+        <w:t>0.18-micron</w:t>
+      </w:r>
+      <w:r>
+        <w:rPr>
+          <w:rFonts w:asciiTheme="majorBidi" w:hAnsiTheme="majorBidi" w:cstheme="majorBidi"/>
+          <w:sz w:val="24"/>
+          <w:szCs w:val="24"/>
+          <w:lang w:bidi="fa-IR"/>
+        </w:rPr>
+        <w:t xml:space="preserve"> technology in TSMC official website [22].</w:t>
+      </w:r>
+    </w:p>
+    <w:p>
+      <w:pPr>
+        <w:rPr>
+          <w:rFonts w:asciiTheme="majorBidi" w:hAnsiTheme="majorBidi" w:cstheme="majorBidi"/>
+          <w:sz w:val="24"/>
+          <w:szCs w:val="24"/>
+          <w:lang w:bidi="fa-IR"/>
+        </w:rPr>
+      </w:pPr>
+    </w:p>
+    <w:p>
+      <w:pPr>
+        <w:rPr>
+          <w:rFonts w:asciiTheme="majorBidi" w:hAnsiTheme="majorBidi" w:cstheme="majorBidi"/>
+          <w:sz w:val="24"/>
+          <w:szCs w:val="24"/>
+          <w:lang w:bidi="fa-IR"/>
+        </w:rPr>
+      </w:pPr>
+    </w:p>
+    <w:p>
+      <w:pPr>
+        <w:rPr>
+          <w:rFonts w:asciiTheme="majorBidi" w:hAnsiTheme="majorBidi" w:cstheme="majorBidi"/>
+          <w:sz w:val="24"/>
+          <w:szCs w:val="24"/>
+          <w:lang w:bidi="fa-IR"/>
+        </w:rPr>
+      </w:pPr>
+    </w:p>
+    <w:p>
+      <w:pPr>
+        <w:rPr>
+          <w:rFonts w:asciiTheme="majorBidi" w:hAnsiTheme="majorBidi" w:cstheme="majorBidi"/>
+          <w:sz w:val="24"/>
+          <w:szCs w:val="24"/>
           <w:lang w:bidi="fa-IR"/>
         </w:rPr>
       </w:pPr>
       <w:bookmarkStart w:id="0" w:name="_GoBack"/>
       <w:bookmarkEnd w:id="0"/>
-    </w:p>
-    <w:p>
-      <w:pPr>
-        <w:rPr>
-          <w:rFonts w:asciiTheme="majorBidi" w:hAnsiTheme="majorBidi" w:cstheme="majorBidi"/>
-          <w:sz w:val="24"/>
-          <w:szCs w:val="24"/>
-          <w:lang w:bidi="fa-IR"/>
-        </w:rPr>
-      </w:pPr>
     </w:p>
     <w:p>
       <w:pPr>
@@ -28322,6 +28870,23 @@
           <w:szCs w:val="24"/>
         </w:rPr>
         <w:t>OpenCircuitDesign: Qrouter home page</w:t>
+      </w:r>
+    </w:p>
+    <w:p>
+      <w:pPr>
+        <w:rPr>
+          <w:rFonts w:asciiTheme="majorBidi" w:hAnsiTheme="majorBidi" w:cstheme="majorBidi"/>
+          <w:sz w:val="24"/>
+          <w:szCs w:val="24"/>
+        </w:rPr>
+      </w:pPr>
+      <w:r>
+        <w:rPr>
+          <w:rFonts w:asciiTheme="majorBidi" w:hAnsiTheme="majorBidi" w:cstheme="majorBidi"/>
+          <w:sz w:val="24"/>
+          <w:szCs w:val="24"/>
+        </w:rPr>
+        <w:t>[22] TSMC 0.18-micron</w:t>
       </w:r>
     </w:p>
     <w:p>
@@ -32226,7 +32791,7 @@
   <w:abstractNum w:abstractNumId="34" w15:restartNumberingAfterBreak="0">
     <w:nsid w:val="62E83336"/>
     <w:multiLevelType w:val="hybridMultilevel"/>
-    <w:tmpl w:val="0D54927E"/>
+    <w:tmpl w:val="9CA625C0"/>
     <w:lvl w:ilvl="0" w:tplc="04090001">
       <w:start w:val="1"/>
       <w:numFmt w:val="bullet"/>
@@ -33998,7 +34563,7 @@
   <w:style w:type="paragraph" w:default="1" w:styleId="Normal">
     <w:name w:val="Normal"/>
     <w:qFormat/>
-    <w:rsid w:val="001F5B2E"/>
+    <w:rsid w:val="008B78A3"/>
   </w:style>
   <w:style w:type="paragraph" w:styleId="Heading1">
     <w:name w:val="heading 1"/>
@@ -34462,7 +35027,7 @@
 </file>
 
 <file path=customXml/itemProps1.xml><?xml version="1.0" encoding="utf-8"?>
-<ds:datastoreItem xmlns:ds="http://schemas.openxmlformats.org/officeDocument/2006/customXml" ds:itemID="{9F9E2D5A-8765-474E-9711-38754A339B93}">
+<ds:datastoreItem xmlns:ds="http://schemas.openxmlformats.org/officeDocument/2006/customXml" ds:itemID="{E9FAF092-C57F-49E9-BC03-A91C4720F697}">
   <ds:schemaRefs>
     <ds:schemaRef ds:uri="http://schemas.openxmlformats.org/officeDocument/2006/bibliography"/>
   </ds:schemaRefs>

</xml_diff>

<commit_message>
📝 Update document (section 5.3)
</commit_message>
<xml_diff>
--- a/Documents/phoeniX RISC-V Core V0.1/phoeniX RISC-V Core V0.1.docx
+++ b/Documents/phoeniX RISC-V Core V0.1/phoeniX RISC-V Core V0.1.docx
@@ -84,7 +84,7 @@
       <w:pPr>
         <w:jc w:val="center"/>
         <w:rPr>
-          <w:rFonts w:asciiTheme="majorBidi" w:hAnsiTheme="majorBidi" w:cstheme="majorBidi" w:hint="cs"/>
+          <w:rFonts w:asciiTheme="majorBidi" w:hAnsiTheme="majorBidi" w:cstheme="majorBidi"/>
           <w:sz w:val="28"/>
           <w:szCs w:val="28"/>
           <w:rtl/>
@@ -10913,25 +10913,7 @@
           <w:sz w:val="24"/>
           <w:szCs w:val="24"/>
         </w:rPr>
-        <w:t xml:space="preserve">always </w:t>
-      </w:r>
-      <w:proofErr w:type="gramStart"/>
-      <w:r>
-        <w:rPr>
-          <w:rFonts w:ascii="Consolas" w:hAnsi="Consolas" w:cstheme="majorBidi"/>
-          <w:sz w:val="24"/>
-          <w:szCs w:val="24"/>
-        </w:rPr>
-        <w:t>@(</w:t>
-      </w:r>
-      <w:proofErr w:type="gramEnd"/>
-      <w:r>
-        <w:rPr>
-          <w:rFonts w:ascii="Consolas" w:hAnsi="Consolas" w:cstheme="majorBidi"/>
-          <w:sz w:val="24"/>
-          <w:szCs w:val="24"/>
-        </w:rPr>
-        <w:t>*)</w:t>
+        <w:t>always @(*)</w:t>
       </w:r>
       <w:r>
         <w:rPr>
@@ -11851,25 +11833,7 @@
           <w:sz w:val="24"/>
           <w:szCs w:val="24"/>
         </w:rPr>
-        <w:t xml:space="preserve">always </w:t>
-      </w:r>
-      <w:proofErr w:type="gramStart"/>
-      <w:r>
-        <w:rPr>
-          <w:rFonts w:ascii="Consolas" w:hAnsi="Consolas" w:cstheme="majorBidi"/>
-          <w:sz w:val="24"/>
-          <w:szCs w:val="24"/>
-        </w:rPr>
-        <w:t>@(</w:t>
-      </w:r>
-      <w:proofErr w:type="gramEnd"/>
-      <w:r>
-        <w:rPr>
-          <w:rFonts w:ascii="Consolas" w:hAnsi="Consolas" w:cstheme="majorBidi"/>
-          <w:sz w:val="24"/>
-          <w:szCs w:val="24"/>
-        </w:rPr>
-        <w:t>*)</w:t>
+        <w:t>always @(*)</w:t>
       </w:r>
       <w:r>
         <w:rPr>
@@ -15270,19 +15234,8 @@
                                 <w:bCs/>
                                 <w:color w:val="C45911" w:themeColor="accent2" w:themeShade="BF"/>
                               </w:rPr>
-                              <w:t>user@</w:t>
+                              <w:t>user@Ubuntu:~</w:t>
                             </w:r>
-                            <w:proofErr w:type="gramStart"/>
-                            <w:r>
-                              <w:rPr>
-                                <w:rFonts w:ascii="Consolas" w:hAnsi="Consolas"/>
-                                <w:b/>
-                                <w:bCs/>
-                                <w:color w:val="C45911" w:themeColor="accent2" w:themeShade="BF"/>
-                              </w:rPr>
-                              <w:t>Ubuntu:~</w:t>
-                            </w:r>
-                            <w:proofErr w:type="gramEnd"/>
                             <w:r>
                               <w:rPr>
                                 <w:rFonts w:ascii="Consolas" w:hAnsi="Consolas"/>
@@ -15318,19 +15271,8 @@
                                 <w:bCs/>
                                 <w:color w:val="C45911" w:themeColor="accent2" w:themeShade="BF"/>
                               </w:rPr>
-                              <w:t>user@</w:t>
+                              <w:t>user@Ubuntu:~</w:t>
                             </w:r>
-                            <w:proofErr w:type="gramStart"/>
-                            <w:r>
-                              <w:rPr>
-                                <w:rFonts w:ascii="Consolas" w:hAnsi="Consolas"/>
-                                <w:b/>
-                                <w:bCs/>
-                                <w:color w:val="C45911" w:themeColor="accent2" w:themeShade="BF"/>
-                              </w:rPr>
-                              <w:t>Ubuntu:~</w:t>
-                            </w:r>
-                            <w:proofErr w:type="gramEnd"/>
                             <w:r>
                               <w:rPr>
                                 <w:rFonts w:ascii="Consolas" w:hAnsi="Consolas"/>
@@ -15366,19 +15308,8 @@
                                 <w:bCs/>
                                 <w:color w:val="C45911" w:themeColor="accent2" w:themeShade="BF"/>
                               </w:rPr>
-                              <w:t>user@</w:t>
+                              <w:t>user@Ubuntu:~</w:t>
                             </w:r>
-                            <w:proofErr w:type="gramStart"/>
-                            <w:r>
-                              <w:rPr>
-                                <w:rFonts w:ascii="Consolas" w:hAnsi="Consolas"/>
-                                <w:b/>
-                                <w:bCs/>
-                                <w:color w:val="C45911" w:themeColor="accent2" w:themeShade="BF"/>
-                              </w:rPr>
-                              <w:t>Ubuntu:~</w:t>
-                            </w:r>
-                            <w:proofErr w:type="gramEnd"/>
                             <w:r>
                               <w:rPr>
                                 <w:rFonts w:ascii="Consolas" w:hAnsi="Consolas"/>
@@ -15414,19 +15345,8 @@
                                 <w:bCs/>
                                 <w:color w:val="C45911" w:themeColor="accent2" w:themeShade="BF"/>
                               </w:rPr>
-                              <w:t>user@</w:t>
+                              <w:t>user@Ubuntu:~</w:t>
                             </w:r>
-                            <w:proofErr w:type="gramStart"/>
-                            <w:r>
-                              <w:rPr>
-                                <w:rFonts w:ascii="Consolas" w:hAnsi="Consolas"/>
-                                <w:b/>
-                                <w:bCs/>
-                                <w:color w:val="C45911" w:themeColor="accent2" w:themeShade="BF"/>
-                              </w:rPr>
-                              <w:t>Ubuntu:~</w:t>
-                            </w:r>
-                            <w:proofErr w:type="gramEnd"/>
                             <w:r>
                               <w:rPr>
                                 <w:rFonts w:ascii="Consolas" w:hAnsi="Consolas"/>
@@ -15484,19 +15404,8 @@
                           <w:bCs/>
                           <w:color w:val="C45911" w:themeColor="accent2" w:themeShade="BF"/>
                         </w:rPr>
-                        <w:t>user@</w:t>
+                        <w:t>user@Ubuntu:~</w:t>
                       </w:r>
-                      <w:proofErr w:type="gramStart"/>
-                      <w:r>
-                        <w:rPr>
-                          <w:rFonts w:ascii="Consolas" w:hAnsi="Consolas"/>
-                          <w:b/>
-                          <w:bCs/>
-                          <w:color w:val="C45911" w:themeColor="accent2" w:themeShade="BF"/>
-                        </w:rPr>
-                        <w:t>Ubuntu:~</w:t>
-                      </w:r>
-                      <w:proofErr w:type="gramEnd"/>
                       <w:r>
                         <w:rPr>
                           <w:rFonts w:ascii="Consolas" w:hAnsi="Consolas"/>
@@ -15532,19 +15441,8 @@
                           <w:bCs/>
                           <w:color w:val="C45911" w:themeColor="accent2" w:themeShade="BF"/>
                         </w:rPr>
-                        <w:t>user@</w:t>
+                        <w:t>user@Ubuntu:~</w:t>
                       </w:r>
-                      <w:proofErr w:type="gramStart"/>
-                      <w:r>
-                        <w:rPr>
-                          <w:rFonts w:ascii="Consolas" w:hAnsi="Consolas"/>
-                          <w:b/>
-                          <w:bCs/>
-                          <w:color w:val="C45911" w:themeColor="accent2" w:themeShade="BF"/>
-                        </w:rPr>
-                        <w:t>Ubuntu:~</w:t>
-                      </w:r>
-                      <w:proofErr w:type="gramEnd"/>
                       <w:r>
                         <w:rPr>
                           <w:rFonts w:ascii="Consolas" w:hAnsi="Consolas"/>
@@ -15580,19 +15478,8 @@
                           <w:bCs/>
                           <w:color w:val="C45911" w:themeColor="accent2" w:themeShade="BF"/>
                         </w:rPr>
-                        <w:t>user@</w:t>
+                        <w:t>user@Ubuntu:~</w:t>
                       </w:r>
-                      <w:proofErr w:type="gramStart"/>
-                      <w:r>
-                        <w:rPr>
-                          <w:rFonts w:ascii="Consolas" w:hAnsi="Consolas"/>
-                          <w:b/>
-                          <w:bCs/>
-                          <w:color w:val="C45911" w:themeColor="accent2" w:themeShade="BF"/>
-                        </w:rPr>
-                        <w:t>Ubuntu:~</w:t>
-                      </w:r>
-                      <w:proofErr w:type="gramEnd"/>
                       <w:r>
                         <w:rPr>
                           <w:rFonts w:ascii="Consolas" w:hAnsi="Consolas"/>
@@ -15628,19 +15515,8 @@
                           <w:bCs/>
                           <w:color w:val="C45911" w:themeColor="accent2" w:themeShade="BF"/>
                         </w:rPr>
-                        <w:t>user@</w:t>
+                        <w:t>user@Ubuntu:~</w:t>
                       </w:r>
-                      <w:proofErr w:type="gramStart"/>
-                      <w:r>
-                        <w:rPr>
-                          <w:rFonts w:ascii="Consolas" w:hAnsi="Consolas"/>
-                          <w:b/>
-                          <w:bCs/>
-                          <w:color w:val="C45911" w:themeColor="accent2" w:themeShade="BF"/>
-                        </w:rPr>
-                        <w:t>Ubuntu:~</w:t>
-                      </w:r>
-                      <w:proofErr w:type="gramEnd"/>
                       <w:r>
                         <w:rPr>
                           <w:rFonts w:ascii="Consolas" w:hAnsi="Consolas"/>
@@ -15803,16 +15679,7 @@
           <w:szCs w:val="24"/>
         </w:rPr>
         <w:lastRenderedPageBreak/>
-        <w:t xml:space="preserve">Using your favorite editor </w:t>
-      </w:r>
-      <w:proofErr w:type="gramStart"/>
-      <w:r>
-        <w:rPr>
-          <w:rFonts w:asciiTheme="majorBidi" w:hAnsiTheme="majorBidi" w:cstheme="majorBidi"/>
-          <w:sz w:val="24"/>
-          <w:szCs w:val="24"/>
-        </w:rPr>
-        <w:t xml:space="preserve">open </w:t>
+        <w:t xml:space="preserve">Using your favorite editor open </w:t>
       </w:r>
       <w:r>
         <w:rPr>
@@ -15822,7 +15689,6 @@
         </w:rPr>
         <w:t>.bashrc</w:t>
       </w:r>
-      <w:proofErr w:type="gramEnd"/>
       <w:r>
         <w:rPr>
           <w:rFonts w:asciiTheme="majorBidi" w:hAnsiTheme="majorBidi" w:cstheme="majorBidi"/>
@@ -15962,23 +15828,7 @@
                                 <w:rFonts w:ascii="Consolas" w:hAnsi="Consolas"/>
                                 <w:color w:val="595959" w:themeColor="text1" w:themeTint="A6"/>
                               </w:rPr>
-                              <w:t>PATH=/home/{user}/riscv_toolchain/riscv64-unknown-elf-gcc-8.3.0-2019.08.0-x86_64-linux-ubuntu14/</w:t>
-                            </w:r>
-                            <w:proofErr w:type="gramStart"/>
-                            <w:r>
-                              <w:rPr>
-                                <w:rFonts w:ascii="Consolas" w:hAnsi="Consolas"/>
-                                <w:color w:val="595959" w:themeColor="text1" w:themeTint="A6"/>
-                              </w:rPr>
-                              <w:t>bin:$</w:t>
-                            </w:r>
-                            <w:proofErr w:type="gramEnd"/>
-                            <w:r>
-                              <w:rPr>
-                                <w:rFonts w:ascii="Consolas" w:hAnsi="Consolas"/>
-                                <w:color w:val="595959" w:themeColor="text1" w:themeTint="A6"/>
-                              </w:rPr>
-                              <w:t>PATH</w:t>
+                              <w:t>PATH=/home/{user}/riscv_toolchain/riscv64-unknown-elf-gcc-8.3.0-2019.08.0-x86_64-linux-ubuntu14/bin:$PATH</w:t>
                             </w:r>
                           </w:p>
                           <w:p>
@@ -16002,23 +15852,7 @@
                                 <w:rFonts w:ascii="Consolas" w:hAnsi="Consolas"/>
                                 <w:color w:val="595959" w:themeColor="text1" w:themeTint="A6"/>
                               </w:rPr>
-                              <w:t>PATH=/home/{user}/riscv_toolchain/riscv64-unknown-elf-gcc-8.3.0-2019.08.0-x86_64-linux-ubuntu14/riscv64-unknown-elf/</w:t>
-                            </w:r>
-                            <w:proofErr w:type="gramStart"/>
-                            <w:r>
-                              <w:rPr>
-                                <w:rFonts w:ascii="Consolas" w:hAnsi="Consolas"/>
-                                <w:color w:val="595959" w:themeColor="text1" w:themeTint="A6"/>
-                              </w:rPr>
-                              <w:t>bin:$</w:t>
-                            </w:r>
-                            <w:proofErr w:type="gramEnd"/>
-                            <w:r>
-                              <w:rPr>
-                                <w:rFonts w:ascii="Consolas" w:hAnsi="Consolas"/>
-                                <w:color w:val="595959" w:themeColor="text1" w:themeTint="A6"/>
-                              </w:rPr>
-                              <w:t>PATH</w:t>
+                              <w:t>PATH=/home/{user}/riscv_toolchain/riscv64-unknown-elf-gcc-8.3.0-2019.08.0-x86_64-linux-ubuntu14/riscv64-unknown-elf/bin:$PATH</w:t>
                             </w:r>
                           </w:p>
                         </w:txbxContent>
@@ -16063,23 +15897,7 @@
                           <w:rFonts w:ascii="Consolas" w:hAnsi="Consolas"/>
                           <w:color w:val="595959" w:themeColor="text1" w:themeTint="A6"/>
                         </w:rPr>
-                        <w:t>PATH=/home/{user}/riscv_toolchain/riscv64-unknown-elf-gcc-8.3.0-2019.08.0-x86_64-linux-ubuntu14/</w:t>
-                      </w:r>
-                      <w:proofErr w:type="gramStart"/>
-                      <w:r>
-                        <w:rPr>
-                          <w:rFonts w:ascii="Consolas" w:hAnsi="Consolas"/>
-                          <w:color w:val="595959" w:themeColor="text1" w:themeTint="A6"/>
-                        </w:rPr>
-                        <w:t>bin:$</w:t>
-                      </w:r>
-                      <w:proofErr w:type="gramEnd"/>
-                      <w:r>
-                        <w:rPr>
-                          <w:rFonts w:ascii="Consolas" w:hAnsi="Consolas"/>
-                          <w:color w:val="595959" w:themeColor="text1" w:themeTint="A6"/>
-                        </w:rPr>
-                        <w:t>PATH</w:t>
+                        <w:t>PATH=/home/{user}/riscv_toolchain/riscv64-unknown-elf-gcc-8.3.0-2019.08.0-x86_64-linux-ubuntu14/bin:$PATH</w:t>
                       </w:r>
                     </w:p>
                     <w:p>
@@ -16103,23 +15921,7 @@
                           <w:rFonts w:ascii="Consolas" w:hAnsi="Consolas"/>
                           <w:color w:val="595959" w:themeColor="text1" w:themeTint="A6"/>
                         </w:rPr>
-                        <w:t>PATH=/home/{user}/riscv_toolchain/riscv64-unknown-elf-gcc-8.3.0-2019.08.0-x86_64-linux-ubuntu14/riscv64-unknown-elf/</w:t>
-                      </w:r>
-                      <w:proofErr w:type="gramStart"/>
-                      <w:r>
-                        <w:rPr>
-                          <w:rFonts w:ascii="Consolas" w:hAnsi="Consolas"/>
-                          <w:color w:val="595959" w:themeColor="text1" w:themeTint="A6"/>
-                        </w:rPr>
-                        <w:t>bin:$</w:t>
-                      </w:r>
-                      <w:proofErr w:type="gramEnd"/>
-                      <w:r>
-                        <w:rPr>
-                          <w:rFonts w:ascii="Consolas" w:hAnsi="Consolas"/>
-                          <w:color w:val="595959" w:themeColor="text1" w:themeTint="A6"/>
-                        </w:rPr>
-                        <w:t>PATH</w:t>
+                        <w:t>PATH=/home/{user}/riscv_toolchain/riscv64-unknown-elf-gcc-8.3.0-2019.08.0-x86_64-linux-ubuntu14/riscv64-unknown-elf/bin:$PATH</w:t>
                       </w:r>
                     </w:p>
                   </w:txbxContent>
@@ -17064,17 +16866,7 @@
           <w:szCs w:val="24"/>
           <w:lang w:bidi="fa-IR"/>
         </w:rPr>
-        <w:t xml:space="preserve">", and </w:t>
-      </w:r>
-      <w:proofErr w:type="gramStart"/>
-      <w:r>
-        <w:rPr>
-          <w:rFonts w:asciiTheme="majorBidi" w:hAnsiTheme="majorBidi" w:cstheme="majorBidi"/>
-          <w:sz w:val="24"/>
-          <w:szCs w:val="24"/>
-          <w:lang w:bidi="fa-IR"/>
-        </w:rPr>
-        <w:t>"</w:t>
+        <w:t>", and "</w:t>
       </w:r>
       <w:r>
         <w:rPr>
@@ -17085,7 +16877,6 @@
         </w:rPr>
         <w:t>.hex</w:t>
       </w:r>
-      <w:proofErr w:type="gramEnd"/>
       <w:r>
         <w:rPr>
           <w:rFonts w:asciiTheme="majorBidi" w:hAnsiTheme="majorBidi" w:cstheme="majorBidi"/>
@@ -17173,7 +16964,6 @@
         </w:rPr>
         <w:t>sample</w:t>
       </w:r>
-      <w:proofErr w:type="gramStart"/>
       <w:r>
         <w:rPr>
           <w:rFonts w:asciiTheme="majorBidi" w:hAnsiTheme="majorBidi" w:cstheme="majorBidi"/>
@@ -17199,17 +16989,7 @@
           <w:szCs w:val="24"/>
           <w:lang w:bidi="fa-IR"/>
         </w:rPr>
-        <w:t xml:space="preserve"> the</w:t>
-      </w:r>
-      <w:proofErr w:type="gramEnd"/>
-      <w:r>
-        <w:rPr>
-          <w:rFonts w:asciiTheme="majorBidi" w:hAnsiTheme="majorBidi" w:cstheme="majorBidi"/>
-          <w:sz w:val="24"/>
-          <w:szCs w:val="24"/>
-          <w:lang w:bidi="fa-IR"/>
-        </w:rPr>
-        <w:t xml:space="preserve"> directory variable is set to "</w:t>
+        <w:t xml:space="preserve"> the directory variable is set to "</w:t>
       </w:r>
       <w:r>
         <w:rPr>
@@ -17275,7 +17055,6 @@
         </w:rPr>
         <w:t>code</w:t>
       </w:r>
-      <w:proofErr w:type="gramStart"/>
       <w:r>
         <w:rPr>
           <w:rFonts w:asciiTheme="majorBidi" w:hAnsiTheme="majorBidi" w:cstheme="majorBidi"/>
@@ -17301,17 +17080,7 @@
           <w:szCs w:val="24"/>
           <w:lang w:bidi="fa-IR"/>
         </w:rPr>
-        <w:t xml:space="preserve"> the</w:t>
-      </w:r>
-      <w:proofErr w:type="gramEnd"/>
-      <w:r>
-        <w:rPr>
-          <w:rFonts w:asciiTheme="majorBidi" w:hAnsiTheme="majorBidi" w:cstheme="majorBidi"/>
-          <w:sz w:val="24"/>
-          <w:szCs w:val="24"/>
-          <w:lang w:bidi="fa-IR"/>
-        </w:rPr>
-        <w:t xml:space="preserve"> directory variable is set to "</w:t>
+        <w:t xml:space="preserve"> the directory variable is set to "</w:t>
       </w:r>
       <w:r>
         <w:rPr>
@@ -17395,7 +17164,6 @@
         </w:rPr>
         <w:t>code</w:t>
       </w:r>
-      <w:proofErr w:type="gramStart"/>
       <w:r>
         <w:rPr>
           <w:rFonts w:asciiTheme="majorBidi" w:hAnsiTheme="majorBidi" w:cstheme="majorBidi"/>
@@ -17421,17 +17189,7 @@
           <w:szCs w:val="24"/>
           <w:lang w:bidi="fa-IR"/>
         </w:rPr>
-        <w:t xml:space="preserve"> a</w:t>
-      </w:r>
-      <w:proofErr w:type="gramEnd"/>
-      <w:r>
-        <w:rPr>
-          <w:rFonts w:asciiTheme="majorBidi" w:hAnsiTheme="majorBidi" w:cstheme="majorBidi"/>
-          <w:sz w:val="24"/>
-          <w:szCs w:val="24"/>
-          <w:lang w:bidi="fa-IR"/>
-        </w:rPr>
-        <w:t xml:space="preserve"> </w:t>
+        <w:t xml:space="preserve"> a </w:t>
       </w:r>
       <w:r>
         <w:rPr>
@@ -18204,25 +17962,14 @@
         </w:rPr>
         <w:t xml:space="preserve">The script uses the </w:t>
       </w:r>
-      <w:proofErr w:type="gramStart"/>
-      <w:r>
-        <w:rPr>
-          <w:rFonts w:ascii="Consolas" w:hAnsi="Consolas" w:cstheme="majorBidi"/>
-          <w:sz w:val="24"/>
-          <w:szCs w:val="24"/>
-          <w:lang w:bidi="fa-IR"/>
-        </w:rPr>
-        <w:t>os.system</w:t>
-      </w:r>
-      <w:proofErr w:type="gramEnd"/>
-      <w:r>
-        <w:rPr>
-          <w:rFonts w:ascii="Consolas" w:hAnsi="Consolas" w:cstheme="majorBidi"/>
-          <w:sz w:val="24"/>
-          <w:szCs w:val="24"/>
-          <w:lang w:bidi="fa-IR"/>
-        </w:rPr>
-        <w:t>()</w:t>
+      <w:r>
+        <w:rPr>
+          <w:rFonts w:ascii="Consolas" w:hAnsi="Consolas" w:cstheme="majorBidi"/>
+          <w:sz w:val="24"/>
+          <w:szCs w:val="24"/>
+          <w:lang w:bidi="fa-IR"/>
+        </w:rPr>
+        <w:t>os.system()</w:t>
       </w:r>
       <w:r>
         <w:rPr>
@@ -18770,25 +18517,7 @@
           <w:sz w:val="24"/>
           <w:szCs w:val="24"/>
         </w:rPr>
-        <w:t>{</w:t>
-      </w:r>
-      <w:proofErr w:type="gramStart"/>
-      <w:r>
-        <w:rPr>
-          <w:rFonts w:ascii="Consolas" w:hAnsi="Consolas" w:cstheme="majorBidi"/>
-          <w:sz w:val="24"/>
-          <w:szCs w:val="24"/>
-        </w:rPr>
-        <w:t>project.s</w:t>
-      </w:r>
-      <w:proofErr w:type="gramEnd"/>
-      <w:r>
-        <w:rPr>
-          <w:rFonts w:ascii="Consolas" w:hAnsi="Consolas" w:cstheme="majorBidi"/>
-          <w:sz w:val="24"/>
-          <w:szCs w:val="24"/>
-        </w:rPr>
-        <w:t>}</w:t>
+        <w:t>{project.s}</w:t>
       </w:r>
       <w:r>
         <w:rPr>
@@ -19877,16 +19606,7 @@
           <w:sz w:val="24"/>
           <w:szCs w:val="24"/>
         </w:rPr>
-        <w:t xml:space="preserve">. Put all </w:t>
-      </w:r>
-      <w:proofErr w:type="gramStart"/>
-      <w:r>
-        <w:rPr>
-          <w:rFonts w:asciiTheme="majorBidi" w:hAnsiTheme="majorBidi" w:cstheme="majorBidi"/>
-          <w:sz w:val="24"/>
-          <w:szCs w:val="24"/>
-        </w:rPr>
-        <w:t>your</w:t>
+        <w:t>. Put all your</w:t>
       </w:r>
       <w:r>
         <w:rPr>
@@ -19904,7 +19624,6 @@
         </w:rPr>
         <w:t>.s</w:t>
       </w:r>
-      <w:proofErr w:type="gramEnd"/>
       <w:r>
         <w:rPr>
           <w:rFonts w:asciiTheme="majorBidi" w:hAnsiTheme="majorBidi" w:cstheme="majorBidi"/>
@@ -20489,16 +20208,7 @@
           <w:sz w:val="24"/>
           <w:szCs w:val="24"/>
         </w:rPr>
-        <w:t xml:space="preserve"> This macro defines a string representation of a function name, preceded </w:t>
-      </w:r>
-      <w:proofErr w:type="gramStart"/>
-      <w:r>
-        <w:rPr>
-          <w:rFonts w:asciiTheme="majorBidi" w:hAnsiTheme="majorBidi" w:cstheme="majorBidi"/>
-          <w:sz w:val="24"/>
-          <w:szCs w:val="24"/>
-        </w:rPr>
-        <w:t xml:space="preserve">by </w:t>
+        <w:t xml:space="preserve"> This macro defines a string representation of a function name, preceded by </w:t>
       </w:r>
       <w:r>
         <w:rPr>
@@ -20508,7 +20218,6 @@
         </w:rPr>
         <w:t>.globl</w:t>
       </w:r>
-      <w:proofErr w:type="gramEnd"/>
       <w:r>
         <w:rPr>
           <w:rFonts w:asciiTheme="majorBidi" w:hAnsiTheme="majorBidi" w:cstheme="majorBidi"/>
@@ -20606,25 +20315,7 @@
           <w:sz w:val="24"/>
           <w:szCs w:val="24"/>
         </w:rPr>
-        <w:t>unimplemented_</w:t>
-      </w:r>
-      <w:proofErr w:type="gramStart"/>
-      <w:r>
-        <w:rPr>
-          <w:rFonts w:ascii="Consolas" w:hAnsi="Consolas" w:cstheme="majorBidi"/>
-          <w:sz w:val="24"/>
-          <w:szCs w:val="24"/>
-        </w:rPr>
-        <w:t>syscall(</w:t>
-      </w:r>
-      <w:proofErr w:type="gramEnd"/>
-      <w:r>
-        <w:rPr>
-          <w:rFonts w:ascii="Consolas" w:hAnsi="Consolas" w:cstheme="majorBidi"/>
-          <w:sz w:val="24"/>
-          <w:szCs w:val="24"/>
-        </w:rPr>
-        <w:t>)</w:t>
+        <w:t>unimplemented_syscall()</w:t>
       </w:r>
       <w:r>
         <w:rPr>
@@ -20679,25 +20370,7 @@
           <w:sz w:val="24"/>
           <w:szCs w:val="24"/>
         </w:rPr>
-        <w:t>__builtin_</w:t>
-      </w:r>
-      <w:proofErr w:type="gramStart"/>
-      <w:r>
-        <w:rPr>
-          <w:rFonts w:ascii="Consolas" w:hAnsi="Consolas" w:cstheme="majorBidi"/>
-          <w:sz w:val="24"/>
-          <w:szCs w:val="24"/>
-        </w:rPr>
-        <w:t>unreachable(</w:t>
-      </w:r>
-      <w:proofErr w:type="gramEnd"/>
-      <w:r>
-        <w:rPr>
-          <w:rFonts w:ascii="Consolas" w:hAnsi="Consolas" w:cstheme="majorBidi"/>
-          <w:sz w:val="24"/>
-          <w:szCs w:val="24"/>
-        </w:rPr>
-        <w:t>)</w:t>
+        <w:t>__builtin_unreachable()</w:t>
       </w:r>
       <w:r>
         <w:rPr>
@@ -20725,23 +20398,13 @@
         </w:rPr>
         <w:t>_</w:t>
       </w:r>
-      <w:proofErr w:type="gramStart"/>
-      <w:r>
-        <w:rPr>
-          <w:rFonts w:ascii="Consolas" w:hAnsi="Consolas" w:cstheme="majorBidi"/>
-          <w:sz w:val="24"/>
-          <w:szCs w:val="24"/>
-        </w:rPr>
-        <w:t>read(</w:t>
-      </w:r>
-      <w:proofErr w:type="gramEnd"/>
-      <w:r>
-        <w:rPr>
-          <w:rFonts w:ascii="Consolas" w:hAnsi="Consolas" w:cstheme="majorBidi"/>
-          <w:sz w:val="24"/>
-          <w:szCs w:val="24"/>
-        </w:rPr>
-        <w:t>)</w:t>
+      <w:r>
+        <w:rPr>
+          <w:rFonts w:ascii="Consolas" w:hAnsi="Consolas" w:cstheme="majorBidi"/>
+          <w:sz w:val="24"/>
+          <w:szCs w:val="24"/>
+        </w:rPr>
+        <w:t>read()</w:t>
       </w:r>
       <w:r>
         <w:rPr>
@@ -20822,25 +20485,7 @@
           <w:sz w:val="24"/>
           <w:szCs w:val="24"/>
         </w:rPr>
-        <w:t>_</w:t>
-      </w:r>
-      <w:proofErr w:type="gramStart"/>
-      <w:r>
-        <w:rPr>
-          <w:rFonts w:ascii="Consolas" w:hAnsi="Consolas" w:cstheme="majorBidi"/>
-          <w:sz w:val="24"/>
-          <w:szCs w:val="24"/>
-        </w:rPr>
-        <w:t>write(</w:t>
-      </w:r>
-      <w:proofErr w:type="gramEnd"/>
-      <w:r>
-        <w:rPr>
-          <w:rFonts w:ascii="Consolas" w:hAnsi="Consolas" w:cstheme="majorBidi"/>
-          <w:sz w:val="24"/>
-          <w:szCs w:val="24"/>
-        </w:rPr>
-        <w:t>)</w:t>
+        <w:t>_write()</w:t>
       </w:r>
       <w:r>
         <w:rPr>
@@ -20905,25 +20550,7 @@
           <w:sz w:val="24"/>
           <w:szCs w:val="24"/>
         </w:rPr>
-        <w:t>_</w:t>
-      </w:r>
-      <w:proofErr w:type="gramStart"/>
-      <w:r>
-        <w:rPr>
-          <w:rFonts w:ascii="Consolas" w:hAnsi="Consolas" w:cstheme="majorBidi"/>
-          <w:sz w:val="24"/>
-          <w:szCs w:val="24"/>
-        </w:rPr>
-        <w:t>close(</w:t>
-      </w:r>
-      <w:proofErr w:type="gramEnd"/>
-      <w:r>
-        <w:rPr>
-          <w:rFonts w:ascii="Consolas" w:hAnsi="Consolas" w:cstheme="majorBidi"/>
-          <w:sz w:val="24"/>
-          <w:szCs w:val="24"/>
-        </w:rPr>
-        <w:t>)</w:t>
+        <w:t>_close()</w:t>
       </w:r>
       <w:r>
         <w:rPr>
@@ -20978,25 +20605,7 @@
           <w:sz w:val="24"/>
           <w:szCs w:val="24"/>
         </w:rPr>
-        <w:t>_</w:t>
-      </w:r>
-      <w:proofErr w:type="gramStart"/>
-      <w:r>
-        <w:rPr>
-          <w:rFonts w:ascii="Consolas" w:hAnsi="Consolas" w:cstheme="majorBidi"/>
-          <w:sz w:val="24"/>
-          <w:szCs w:val="24"/>
-        </w:rPr>
-        <w:t>exit(</w:t>
-      </w:r>
-      <w:proofErr w:type="gramEnd"/>
-      <w:r>
-        <w:rPr>
-          <w:rFonts w:ascii="Consolas" w:hAnsi="Consolas" w:cstheme="majorBidi"/>
-          <w:sz w:val="24"/>
-          <w:szCs w:val="24"/>
-        </w:rPr>
-        <w:t>)</w:t>
+        <w:t>_exit()</w:t>
       </w:r>
       <w:r>
         <w:rPr>
@@ -21022,25 +20631,7 @@
           <w:sz w:val="24"/>
           <w:szCs w:val="24"/>
         </w:rPr>
-        <w:t>_</w:t>
-      </w:r>
-      <w:proofErr w:type="gramStart"/>
-      <w:r>
-        <w:rPr>
-          <w:rFonts w:ascii="Consolas" w:hAnsi="Consolas" w:cstheme="majorBidi"/>
-          <w:sz w:val="24"/>
-          <w:szCs w:val="24"/>
-        </w:rPr>
-        <w:t>fstat(</w:t>
-      </w:r>
-      <w:proofErr w:type="gramEnd"/>
-      <w:r>
-        <w:rPr>
-          <w:rFonts w:ascii="Consolas" w:hAnsi="Consolas" w:cstheme="majorBidi"/>
-          <w:sz w:val="24"/>
-          <w:szCs w:val="24"/>
-        </w:rPr>
-        <w:t>)</w:t>
+        <w:t>_fstat()</w:t>
       </w:r>
       <w:r>
         <w:rPr>
@@ -21137,25 +20728,7 @@
           <w:sz w:val="24"/>
           <w:szCs w:val="24"/>
         </w:rPr>
-        <w:t>_</w:t>
-      </w:r>
-      <w:proofErr w:type="gramStart"/>
-      <w:r>
-        <w:rPr>
-          <w:rFonts w:ascii="Consolas" w:hAnsi="Consolas" w:cstheme="majorBidi"/>
-          <w:sz w:val="24"/>
-          <w:szCs w:val="24"/>
-        </w:rPr>
-        <w:t>sbrk(</w:t>
-      </w:r>
-      <w:proofErr w:type="gramEnd"/>
-      <w:r>
-        <w:rPr>
-          <w:rFonts w:ascii="Consolas" w:hAnsi="Consolas" w:cstheme="majorBidi"/>
-          <w:sz w:val="24"/>
-          <w:szCs w:val="24"/>
-        </w:rPr>
-        <w:t>)</w:t>
+        <w:t>_sbrk()</w:t>
       </w:r>
       <w:r>
         <w:rPr>
@@ -21237,25 +20810,7 @@
           <w:sz w:val="24"/>
           <w:szCs w:val="24"/>
         </w:rPr>
-        <w:t>_</w:t>
-      </w:r>
-      <w:proofErr w:type="gramStart"/>
-      <w:r>
-        <w:rPr>
-          <w:rFonts w:ascii="Consolas" w:hAnsi="Consolas" w:cstheme="majorBidi"/>
-          <w:sz w:val="24"/>
-          <w:szCs w:val="24"/>
-        </w:rPr>
-        <w:t>exit(</w:t>
-      </w:r>
-      <w:proofErr w:type="gramEnd"/>
-      <w:r>
-        <w:rPr>
-          <w:rFonts w:ascii="Consolas" w:hAnsi="Consolas" w:cstheme="majorBidi"/>
-          <w:sz w:val="24"/>
-          <w:szCs w:val="24"/>
-        </w:rPr>
-        <w:t>)</w:t>
+        <w:t>_exit()</w:t>
       </w:r>
       <w:r>
         <w:rPr>
@@ -21310,25 +20865,7 @@
           <w:sz w:val="24"/>
           <w:szCs w:val="24"/>
         </w:rPr>
-        <w:t>__builtin_</w:t>
-      </w:r>
-      <w:proofErr w:type="gramStart"/>
-      <w:r>
-        <w:rPr>
-          <w:rFonts w:ascii="Consolas" w:hAnsi="Consolas" w:cstheme="majorBidi"/>
-          <w:sz w:val="24"/>
-          <w:szCs w:val="24"/>
-        </w:rPr>
-        <w:t>unreachable(</w:t>
-      </w:r>
-      <w:proofErr w:type="gramEnd"/>
-      <w:r>
-        <w:rPr>
-          <w:rFonts w:ascii="Consolas" w:hAnsi="Consolas" w:cstheme="majorBidi"/>
-          <w:sz w:val="24"/>
-          <w:szCs w:val="24"/>
-        </w:rPr>
-        <w:t>)</w:t>
+        <w:t>__builtin_unreachable()</w:t>
       </w:r>
       <w:r>
         <w:rPr>
@@ -21378,7 +20915,6 @@
           <w:szCs w:val="24"/>
         </w:rPr>
       </w:pPr>
-      <w:proofErr w:type="gramStart"/>
       <w:r>
         <w:rPr>
           <w:rFonts w:ascii="Consolas" w:hAnsi="Consolas" w:cstheme="majorBidi"/>
@@ -21387,7 +20923,6 @@
         </w:rPr>
         <w:t>start.s</w:t>
       </w:r>
-      <w:proofErr w:type="gramEnd"/>
       <w:r>
         <w:rPr>
           <w:rFonts w:asciiTheme="majorBidi" w:hAnsiTheme="majorBidi" w:cstheme="majorBidi"/>
@@ -21748,7 +21283,6 @@
           <w:szCs w:val="24"/>
         </w:rPr>
       </w:pPr>
-      <w:proofErr w:type="gramStart"/>
       <w:r>
         <w:rPr>
           <w:rFonts w:ascii="Consolas" w:hAnsi="Consolas" w:cstheme="majorBidi"/>
@@ -21757,7 +21291,6 @@
         </w:rPr>
         <w:t>start.ld</w:t>
       </w:r>
-      <w:proofErr w:type="gramEnd"/>
       <w:r>
         <w:rPr>
           <w:rFonts w:asciiTheme="majorBidi" w:hAnsiTheme="majorBidi" w:cstheme="majorBidi"/>
@@ -21866,25 +21399,7 @@
           <w:sz w:val="24"/>
           <w:szCs w:val="24"/>
         </w:rPr>
-        <w:t>.</w:t>
-      </w:r>
-      <w:proofErr w:type="gramStart"/>
-      <w:r>
-        <w:rPr>
-          <w:rFonts w:ascii="Consolas" w:hAnsi="Consolas" w:cstheme="majorBidi"/>
-          <w:sz w:val="24"/>
-          <w:szCs w:val="24"/>
-        </w:rPr>
-        <w:t>text :</w:t>
-      </w:r>
-      <w:proofErr w:type="gramEnd"/>
-      <w:r>
-        <w:rPr>
-          <w:rFonts w:ascii="Consolas" w:hAnsi="Consolas" w:cstheme="majorBidi"/>
-          <w:sz w:val="24"/>
-          <w:szCs w:val="24"/>
-        </w:rPr>
-        <w:t xml:space="preserve"> { *(.text) }</w:t>
+        <w:t>.text : { *(.text) }</w:t>
       </w:r>
       <w:r>
         <w:rPr>
@@ -22240,7 +21755,6 @@
           <w:szCs w:val="24"/>
         </w:rPr>
       </w:pPr>
-      <w:proofErr w:type="gramStart"/>
       <w:r>
         <w:rPr>
           <w:rFonts w:ascii="Consolas" w:hAnsi="Consolas" w:cstheme="majorBidi"/>
@@ -22257,7 +21771,6 @@
         </w:rPr>
         <w:t>ld</w:t>
       </w:r>
-      <w:proofErr w:type="gramEnd"/>
       <w:r>
         <w:rPr>
           <w:rFonts w:asciiTheme="majorBidi" w:hAnsiTheme="majorBidi" w:cstheme="majorBidi"/>
@@ -22316,16 +21829,7 @@
           <w:sz w:val="24"/>
           <w:szCs w:val="24"/>
         </w:rPr>
-        <w:t xml:space="preserve"> for executable code</w:t>
-      </w:r>
-      <w:proofErr w:type="gramStart"/>
-      <w:r>
-        <w:rPr>
-          <w:rFonts w:asciiTheme="majorBidi" w:hAnsiTheme="majorBidi" w:cstheme="majorBidi"/>
-          <w:sz w:val="24"/>
-          <w:szCs w:val="24"/>
-        </w:rPr>
-        <w:t>,</w:t>
+        <w:t xml:space="preserve"> for executable code,</w:t>
       </w:r>
       <w:r>
         <w:rPr>
@@ -22335,7 +21839,6 @@
         </w:rPr>
         <w:t xml:space="preserve"> .init</w:t>
       </w:r>
-      <w:proofErr w:type="gramEnd"/>
       <w:r>
         <w:rPr>
           <w:rFonts w:asciiTheme="majorBidi" w:hAnsiTheme="majorBidi" w:cstheme="majorBidi"/>
@@ -22358,16 +21861,7 @@
           <w:sz w:val="24"/>
           <w:szCs w:val="24"/>
         </w:rPr>
-        <w:t xml:space="preserve"> for cleanup code executed when the program exits. It also includes sections </w:t>
-      </w:r>
-      <w:proofErr w:type="gramStart"/>
-      <w:r>
-        <w:rPr>
-          <w:rFonts w:asciiTheme="majorBidi" w:hAnsiTheme="majorBidi" w:cstheme="majorBidi"/>
-          <w:sz w:val="24"/>
-          <w:szCs w:val="24"/>
-        </w:rPr>
-        <w:t>like</w:t>
+        <w:t xml:space="preserve"> for cleanup code executed when the program exits. It also includes sections like</w:t>
       </w:r>
       <w:r>
         <w:rPr>
@@ -22377,7 +21871,6 @@
         </w:rPr>
         <w:t xml:space="preserve"> .rodata</w:t>
       </w:r>
-      <w:proofErr w:type="gramEnd"/>
       <w:r>
         <w:rPr>
           <w:rFonts w:asciiTheme="majorBidi" w:hAnsiTheme="majorBidi" w:cstheme="majorBidi"/>
@@ -22466,16 +21959,7 @@
           <w:sz w:val="24"/>
           <w:szCs w:val="24"/>
         </w:rPr>
-        <w:t xml:space="preserve">Additionally, the linker script defines sections related to dynamic linking, such </w:t>
-      </w:r>
-      <w:proofErr w:type="gramStart"/>
-      <w:r>
-        <w:rPr>
-          <w:rFonts w:asciiTheme="majorBidi" w:hAnsiTheme="majorBidi" w:cstheme="majorBidi"/>
-          <w:sz w:val="24"/>
-          <w:szCs w:val="24"/>
-        </w:rPr>
-        <w:t xml:space="preserve">as </w:t>
+        <w:t xml:space="preserve">Additionally, the linker script defines sections related to dynamic linking, such as </w:t>
       </w:r>
       <w:r>
         <w:rPr>
@@ -22485,7 +21969,6 @@
         </w:rPr>
         <w:t>.plt</w:t>
       </w:r>
-      <w:proofErr w:type="gramEnd"/>
       <w:r>
         <w:rPr>
           <w:rFonts w:asciiTheme="majorBidi" w:hAnsiTheme="majorBidi" w:cstheme="majorBidi"/>
@@ -22766,33 +22249,15 @@
           <w:sz w:val="24"/>
           <w:szCs w:val="24"/>
         </w:rPr>
-        <w:t>write_</w:t>
-      </w:r>
-      <w:proofErr w:type="gramStart"/>
-      <w:r>
-        <w:rPr>
-          <w:rFonts w:ascii="Consolas" w:hAnsi="Consolas" w:cstheme="majorBidi"/>
-          <w:sz w:val="24"/>
-          <w:szCs w:val="24"/>
-        </w:rPr>
-        <w:t>data</w:t>
-      </w:r>
-      <w:r>
-        <w:rPr>
-          <w:rFonts w:ascii="Consolas" w:hAnsi="Consolas" w:cstheme="majorBidi"/>
-          <w:sz w:val="24"/>
-          <w:szCs w:val="24"/>
-        </w:rPr>
-        <w:t>(</w:t>
-      </w:r>
-      <w:proofErr w:type="gramEnd"/>
-      <w:r>
-        <w:rPr>
-          <w:rFonts w:ascii="Consolas" w:hAnsi="Consolas" w:cstheme="majorBidi"/>
-          <w:sz w:val="24"/>
-          <w:szCs w:val="24"/>
-        </w:rPr>
-        <w:t>)</w:t>
+        <w:t>write_data</w:t>
+      </w:r>
+      <w:r>
+        <w:rPr>
+          <w:rFonts w:ascii="Consolas" w:hAnsi="Consolas" w:cstheme="majorBidi"/>
+          <w:sz w:val="24"/>
+          <w:szCs w:val="24"/>
+        </w:rPr>
+        <w:t>()</w:t>
       </w:r>
       <w:r>
         <w:rPr>
@@ -22825,23 +22290,13 @@
         </w:rPr>
         <w:t xml:space="preserve">The script iterates over each line in the input file using </w:t>
       </w:r>
-      <w:proofErr w:type="gramStart"/>
-      <w:r>
-        <w:rPr>
-          <w:rFonts w:ascii="Consolas" w:hAnsi="Consolas" w:cstheme="majorBidi"/>
-          <w:sz w:val="24"/>
-          <w:szCs w:val="24"/>
-        </w:rPr>
-        <w:t>fileinput.input</w:t>
-      </w:r>
-      <w:proofErr w:type="gramEnd"/>
-      <w:r>
-        <w:rPr>
-          <w:rFonts w:ascii="Consolas" w:hAnsi="Consolas" w:cstheme="majorBidi"/>
-          <w:sz w:val="24"/>
-          <w:szCs w:val="24"/>
-        </w:rPr>
-        <w:t>()</w:t>
+      <w:r>
+        <w:rPr>
+          <w:rFonts w:ascii="Consolas" w:hAnsi="Consolas" w:cstheme="majorBidi"/>
+          <w:sz w:val="24"/>
+          <w:szCs w:val="24"/>
+        </w:rPr>
+        <w:t>fileinput.input()</w:t>
       </w:r>
       <w:r>
         <w:rPr>
@@ -22912,33 +22367,15 @@
           <w:sz w:val="24"/>
           <w:szCs w:val="24"/>
         </w:rPr>
-        <w:t>write_</w:t>
-      </w:r>
-      <w:proofErr w:type="gramStart"/>
-      <w:r>
-        <w:rPr>
-          <w:rFonts w:ascii="Consolas" w:hAnsi="Consolas" w:cstheme="majorBidi"/>
-          <w:sz w:val="24"/>
-          <w:szCs w:val="24"/>
-        </w:rPr>
-        <w:t>data</w:t>
-      </w:r>
-      <w:r>
-        <w:rPr>
-          <w:rFonts w:ascii="Consolas" w:hAnsi="Consolas" w:cstheme="majorBidi"/>
-          <w:sz w:val="24"/>
-          <w:szCs w:val="24"/>
-        </w:rPr>
-        <w:t>(</w:t>
-      </w:r>
-      <w:proofErr w:type="gramEnd"/>
-      <w:r>
-        <w:rPr>
-          <w:rFonts w:ascii="Consolas" w:hAnsi="Consolas" w:cstheme="majorBidi"/>
-          <w:sz w:val="24"/>
-          <w:szCs w:val="24"/>
-        </w:rPr>
-        <w:t>)</w:t>
+        <w:t>write_data</w:t>
+      </w:r>
+      <w:r>
+        <w:rPr>
+          <w:rFonts w:ascii="Consolas" w:hAnsi="Consolas" w:cstheme="majorBidi"/>
+          <w:sz w:val="24"/>
+          <w:szCs w:val="24"/>
+        </w:rPr>
+        <w:t>()</w:t>
       </w:r>
       <w:r>
         <w:rPr>
@@ -23032,33 +22469,15 @@
           <w:sz w:val="24"/>
           <w:szCs w:val="24"/>
         </w:rPr>
-        <w:t>write_</w:t>
-      </w:r>
-      <w:proofErr w:type="gramStart"/>
-      <w:r>
-        <w:rPr>
-          <w:rFonts w:ascii="Consolas" w:hAnsi="Consolas" w:cstheme="majorBidi"/>
-          <w:sz w:val="24"/>
-          <w:szCs w:val="24"/>
-        </w:rPr>
-        <w:t>data</w:t>
-      </w:r>
-      <w:r>
-        <w:rPr>
-          <w:rFonts w:ascii="Consolas" w:hAnsi="Consolas" w:cstheme="majorBidi"/>
-          <w:sz w:val="24"/>
-          <w:szCs w:val="24"/>
-        </w:rPr>
-        <w:t>(</w:t>
-      </w:r>
-      <w:proofErr w:type="gramEnd"/>
-      <w:r>
-        <w:rPr>
-          <w:rFonts w:ascii="Consolas" w:hAnsi="Consolas" w:cstheme="majorBidi"/>
-          <w:sz w:val="24"/>
-          <w:szCs w:val="24"/>
-        </w:rPr>
-        <w:t>)</w:t>
+        <w:t>write_data</w:t>
+      </w:r>
+      <w:r>
+        <w:rPr>
+          <w:rFonts w:ascii="Consolas" w:hAnsi="Consolas" w:cstheme="majorBidi"/>
+          <w:sz w:val="24"/>
+          <w:szCs w:val="24"/>
+        </w:rPr>
+        <w:t>()</w:t>
       </w:r>
       <w:r>
         <w:rPr>
@@ -23225,7 +22644,6 @@
         </w:rPr>
         <w:t xml:space="preserve"> and </w:t>
       </w:r>
-      <w:proofErr w:type="gramStart"/>
       <w:r>
         <w:rPr>
           <w:rFonts w:ascii="Consolas" w:hAnsi="Consolas" w:cstheme="majorBidi"/>
@@ -23234,7 +22652,6 @@
         </w:rPr>
         <w:t>start.s</w:t>
       </w:r>
-      <w:proofErr w:type="gramEnd"/>
       <w:r>
         <w:rPr>
           <w:rFonts w:asciiTheme="majorBidi" w:hAnsiTheme="majorBidi" w:cstheme="majorBidi"/>
@@ -23490,25 +22907,7 @@
           <w:sz w:val="24"/>
           <w:szCs w:val="24"/>
         </w:rPr>
-        <w:t>{</w:t>
-      </w:r>
-      <w:proofErr w:type="gramStart"/>
-      <w:r>
-        <w:rPr>
-          <w:rFonts w:ascii="Consolas" w:hAnsi="Consolas" w:cstheme="majorBidi"/>
-          <w:sz w:val="24"/>
-          <w:szCs w:val="24"/>
-        </w:rPr>
-        <w:t>project.s</w:t>
-      </w:r>
-      <w:proofErr w:type="gramEnd"/>
-      <w:r>
-        <w:rPr>
-          <w:rFonts w:ascii="Consolas" w:hAnsi="Consolas" w:cstheme="majorBidi"/>
-          <w:sz w:val="24"/>
-          <w:szCs w:val="24"/>
-        </w:rPr>
-        <w:t>}</w:t>
+        <w:t>{project.s}</w:t>
       </w:r>
       <w:r>
         <w:rPr>
@@ -24087,25 +23486,7 @@
           <w:sz w:val="24"/>
           <w:szCs w:val="24"/>
         </w:rPr>
-        <w:t xml:space="preserve">Provided that the RISC-V toolchain is set up correctly, the Makefile will compile the source codes separately, then using the linker script </w:t>
-      </w:r>
-      <w:proofErr w:type="gramStart"/>
-      <w:r>
-        <w:rPr>
-          <w:rFonts w:asciiTheme="majorBidi" w:hAnsiTheme="majorBidi" w:cstheme="majorBidi"/>
-          <w:sz w:val="24"/>
-          <w:szCs w:val="24"/>
-        </w:rPr>
-        <w:t>riscv.ld</w:t>
-      </w:r>
-      <w:proofErr w:type="gramEnd"/>
-      <w:r>
-        <w:rPr>
-          <w:rFonts w:asciiTheme="majorBidi" w:hAnsiTheme="majorBidi" w:cstheme="majorBidi"/>
-          <w:sz w:val="24"/>
-          <w:szCs w:val="24"/>
-        </w:rPr>
-        <w:t xml:space="preserve"> provided in /Firmware it links all the object files necessary together and creates </w:t>
+        <w:t xml:space="preserve">Provided that the RISC-V toolchain is set up correctly, the Makefile will compile the source codes separately, then using the linker script riscv.ld provided in /Firmware it links all the object files necessary together and creates </w:t>
       </w:r>
       <w:r>
         <w:rPr>
@@ -24139,7 +23520,6 @@
         </w:rPr>
         <w:t xml:space="preserve"> which is built from </w:t>
       </w:r>
-      <w:proofErr w:type="gramStart"/>
       <w:r>
         <w:rPr>
           <w:rFonts w:ascii="Consolas" w:hAnsi="Consolas" w:cstheme="majorBidi"/>
@@ -24148,7 +23528,6 @@
         </w:rPr>
         <w:t>start.s</w:t>
       </w:r>
-      <w:proofErr w:type="gramEnd"/>
       <w:r>
         <w:rPr>
           <w:rFonts w:asciiTheme="majorBidi" w:hAnsiTheme="majorBidi" w:cstheme="majorBidi"/>
@@ -24534,16 +23913,7 @@
           <w:sz w:val="24"/>
           <w:szCs w:val="24"/>
         </w:rPr>
-        <w:t xml:space="preserve"> </w:t>
-      </w:r>
-      <w:proofErr w:type="gramStart"/>
-      <w:r>
-        <w:rPr>
-          <w:rFonts w:asciiTheme="majorBidi" w:hAnsiTheme="majorBidi" w:cstheme="majorBidi"/>
-          <w:sz w:val="24"/>
-          <w:szCs w:val="24"/>
-        </w:rPr>
-        <w:t xml:space="preserve">and </w:t>
+        <w:t xml:space="preserve"> and </w:t>
       </w:r>
       <w:r>
         <w:rPr>
@@ -24553,7 +23923,6 @@
         </w:rPr>
         <w:t>.s</w:t>
       </w:r>
-      <w:proofErr w:type="gramEnd"/>
       <w:r>
         <w:rPr>
           <w:rFonts w:asciiTheme="majorBidi" w:hAnsiTheme="majorBidi" w:cstheme="majorBidi"/>
@@ -24608,7 +23977,6 @@
         </w:rPr>
         <w:t xml:space="preserve">er script </w:t>
       </w:r>
-      <w:proofErr w:type="gramStart"/>
       <w:r>
         <w:rPr>
           <w:rFonts w:ascii="Consolas" w:hAnsi="Consolas" w:cstheme="majorBidi"/>
@@ -24617,7 +23985,6 @@
         </w:rPr>
         <w:t>riscv.ld</w:t>
       </w:r>
-      <w:proofErr w:type="gramEnd"/>
       <w:r>
         <w:rPr>
           <w:rFonts w:asciiTheme="majorBidi" w:hAnsiTheme="majorBidi" w:cstheme="majorBidi"/>
@@ -24642,7 +24009,6 @@
         </w:rPr>
         <w:t xml:space="preserve"> it links all the object files necessary together and creates firmware.elf. It then creates start.elf which is built from </w:t>
       </w:r>
-      <w:proofErr w:type="gramStart"/>
       <w:r>
         <w:rPr>
           <w:rFonts w:ascii="Consolas" w:hAnsi="Consolas" w:cstheme="majorBidi"/>
@@ -24651,7 +24017,6 @@
         </w:rPr>
         <w:t>start.s</w:t>
       </w:r>
-      <w:proofErr w:type="gramEnd"/>
       <w:r>
         <w:rPr>
           <w:rFonts w:asciiTheme="majorBidi" w:hAnsiTheme="majorBidi" w:cstheme="majorBidi"/>
@@ -24881,18 +24246,8 @@
           <w:sz w:val="24"/>
           <w:szCs w:val="24"/>
         </w:rPr>
-        <w:t xml:space="preserve"> </w:t>
-      </w:r>
-      <w:proofErr w:type="gramStart"/>
-      <w:r>
-        <w:rPr>
-          <w:rFonts w:ascii="Consolas" w:hAnsi="Consolas" w:cstheme="majorBidi"/>
-          <w:sz w:val="24"/>
-          <w:szCs w:val="24"/>
-        </w:rPr>
-        <w:t>riscv.ld</w:t>
-      </w:r>
-      <w:proofErr w:type="gramEnd"/>
+        <w:t xml:space="preserve"> riscv.ld</w:t>
+      </w:r>
       <w:r>
         <w:rPr>
           <w:rFonts w:asciiTheme="majorBidi" w:hAnsiTheme="majorBidi" w:cstheme="majorBidi"/>
@@ -26353,29 +25708,7 @@
                                 <w:sz w:val="20"/>
                                 <w:szCs w:val="20"/>
                               </w:rPr>
-                              <w:t xml:space="preserve"> [1</w:t>
-                            </w:r>
-                            <w:r>
-                              <w:rPr>
-                                <w:rFonts w:asciiTheme="majorBidi" w:hAnsiTheme="majorBidi" w:cstheme="majorBidi"/>
-                                <w:i w:val="0"/>
-                                <w:iCs w:val="0"/>
-                                <w:color w:val="auto"/>
-                                <w:sz w:val="20"/>
-                                <w:szCs w:val="20"/>
-                              </w:rPr>
-                              <w:t>6</w:t>
-                            </w:r>
-                            <w:r>
-                              <w:rPr>
-                                <w:rFonts w:asciiTheme="majorBidi" w:hAnsiTheme="majorBidi" w:cstheme="majorBidi"/>
-                                <w:i w:val="0"/>
-                                <w:iCs w:val="0"/>
-                                <w:color w:val="auto"/>
-                                <w:sz w:val="20"/>
-                                <w:szCs w:val="20"/>
-                              </w:rPr>
-                              <w:t>]</w:t>
+                              <w:t xml:space="preserve"> [16]</w:t>
                             </w:r>
                           </w:p>
                           <w:p/>
@@ -26498,29 +25831,7 @@
                           <w:sz w:val="20"/>
                           <w:szCs w:val="20"/>
                         </w:rPr>
-                        <w:t xml:space="preserve"> [1</w:t>
-                      </w:r>
-                      <w:r>
-                        <w:rPr>
-                          <w:rFonts w:asciiTheme="majorBidi" w:hAnsiTheme="majorBidi" w:cstheme="majorBidi"/>
-                          <w:i w:val="0"/>
-                          <w:iCs w:val="0"/>
-                          <w:color w:val="auto"/>
-                          <w:sz w:val="20"/>
-                          <w:szCs w:val="20"/>
-                        </w:rPr>
-                        <w:t>6</w:t>
-                      </w:r>
-                      <w:r>
-                        <w:rPr>
-                          <w:rFonts w:asciiTheme="majorBidi" w:hAnsiTheme="majorBidi" w:cstheme="majorBidi"/>
-                          <w:i w:val="0"/>
-                          <w:iCs w:val="0"/>
-                          <w:color w:val="auto"/>
-                          <w:sz w:val="20"/>
-                          <w:szCs w:val="20"/>
-                        </w:rPr>
-                        <w:t>]</w:t>
+                        <w:t xml:space="preserve"> [16]</w:t>
                       </w:r>
                     </w:p>
                     <w:p/>
@@ -26623,23 +25934,7 @@
           <w:sz w:val="24"/>
           <w:szCs w:val="24"/>
         </w:rPr>
-        <w:t xml:space="preserve">Required components of </w:t>
-      </w:r>
-      <w:r>
-        <w:rPr>
-          <w:rFonts w:asciiTheme="majorBidi" w:hAnsiTheme="majorBidi" w:cstheme="majorBidi"/>
-          <w:sz w:val="24"/>
-          <w:szCs w:val="24"/>
-        </w:rPr>
-        <w:t>Q</w:t>
-      </w:r>
-      <w:r>
-        <w:rPr>
-          <w:rFonts w:asciiTheme="majorBidi" w:hAnsiTheme="majorBidi" w:cstheme="majorBidi"/>
-          <w:sz w:val="24"/>
-          <w:szCs w:val="24"/>
-        </w:rPr>
-        <w:t xml:space="preserve">flow: </w:t>
+        <w:t xml:space="preserve">Required components of Qflow: </w:t>
       </w:r>
     </w:p>
     <w:p>
@@ -26791,23 +26086,7 @@
           <w:sz w:val="24"/>
           <w:szCs w:val="24"/>
         </w:rPr>
-        <w:t xml:space="preserve">The </w:t>
-      </w:r>
-      <w:r>
-        <w:rPr>
-          <w:rFonts w:asciiTheme="majorBidi" w:hAnsiTheme="majorBidi" w:cstheme="majorBidi"/>
-          <w:sz w:val="24"/>
-          <w:szCs w:val="24"/>
-        </w:rPr>
-        <w:t>Q</w:t>
-      </w:r>
-      <w:r>
-        <w:rPr>
-          <w:rFonts w:asciiTheme="majorBidi" w:hAnsiTheme="majorBidi" w:cstheme="majorBidi"/>
-          <w:sz w:val="24"/>
-          <w:szCs w:val="24"/>
-        </w:rPr>
-        <w:t>flow package contains all the scripts and most of the tools necessary for the open-source digital synthesis flow. It also comes with some of the files from the OSU (Oklahoma State University) 0.35um standard cell library, to provide a default technology.</w:t>
+        <w:t>The Qflow package contains all the scripts and most of the tools necessary for the open-source digital synthesis flow. It also comes with some of the files from the OSU (Oklahoma State University) 0.35um standard cell library, to provide a default technology.</w:t>
       </w:r>
     </w:p>
     <w:p>
@@ -26913,23 +26192,7 @@
           <w:sz w:val="24"/>
           <w:szCs w:val="24"/>
         </w:rPr>
-        <w:t xml:space="preserve">For purposes of experimenting with the flow, </w:t>
-      </w:r>
-      <w:r>
-        <w:rPr>
-          <w:rFonts w:asciiTheme="majorBidi" w:hAnsiTheme="majorBidi" w:cstheme="majorBidi"/>
-          <w:sz w:val="24"/>
-          <w:szCs w:val="24"/>
-        </w:rPr>
-        <w:t>Q</w:t>
-      </w:r>
-      <w:r>
-        <w:rPr>
-          <w:rFonts w:asciiTheme="majorBidi" w:hAnsiTheme="majorBidi" w:cstheme="majorBidi"/>
-          <w:sz w:val="24"/>
-          <w:szCs w:val="24"/>
-        </w:rPr>
-        <w:t xml:space="preserve">flow provides a set of files for the OSU 0.35um open-source standard cell set. This is an excellent source for LEF and GDS standard cells. The cells are all compatible with the MOSIS SCMOS rules for the various processes available through MOSIS (mostly TSMC and AMI, 0.18um to 0.5um). The standard cell set is available from </w:t>
+        <w:t xml:space="preserve">For purposes of experimenting with the flow, Qflow provides a set of files for the OSU 0.35um open-source standard cell set. This is an excellent source for LEF and GDS standard cells. The cells are all compatible with the MOSIS SCMOS rules for the various processes available through MOSIS (mostly TSMC and AMI, 0.18um to 0.5um). The standard cell set is available from </w:t>
       </w:r>
       <w:r>
         <w:rPr>
@@ -26945,15 +26208,7 @@
           <w:sz w:val="24"/>
           <w:szCs w:val="24"/>
         </w:rPr>
-        <w:t xml:space="preserve"> and is availab</w:t>
-      </w:r>
-      <w:r>
-        <w:rPr>
-          <w:rFonts w:asciiTheme="majorBidi" w:hAnsiTheme="majorBidi" w:cstheme="majorBidi"/>
-          <w:sz w:val="24"/>
-          <w:szCs w:val="24"/>
-        </w:rPr>
-        <w:t>le for download, free of charge</w:t>
+        <w:t xml:space="preserve"> and is available for download, free of charge</w:t>
       </w:r>
       <w:r>
         <w:rPr>
@@ -26984,31 +26239,7 @@
           <w:sz w:val="24"/>
           <w:szCs w:val="24"/>
         </w:rPr>
-        <w:t>You can s</w:t>
-      </w:r>
-      <w:r>
-        <w:rPr>
-          <w:rFonts w:asciiTheme="majorBidi" w:hAnsiTheme="majorBidi" w:cstheme="majorBidi"/>
-          <w:sz w:val="24"/>
-          <w:szCs w:val="24"/>
-        </w:rPr>
-        <w:t xml:space="preserve">ee the Reference page for instructions on how to use </w:t>
-      </w:r>
-      <w:r>
-        <w:rPr>
-          <w:rFonts w:asciiTheme="majorBidi" w:hAnsiTheme="majorBidi" w:cstheme="majorBidi"/>
-          <w:sz w:val="24"/>
-          <w:szCs w:val="24"/>
-        </w:rPr>
-        <w:t>Q</w:t>
-      </w:r>
-      <w:r>
-        <w:rPr>
-          <w:rFonts w:asciiTheme="majorBidi" w:hAnsiTheme="majorBidi" w:cstheme="majorBidi"/>
-          <w:sz w:val="24"/>
-          <w:szCs w:val="24"/>
-        </w:rPr>
-        <w:t>flow with a different technology.</w:t>
+        <w:t>You can see the Reference page for instructions on how to use Qflow with a different technology.</w:t>
       </w:r>
     </w:p>
     <w:p>
@@ -28281,7 +27512,7 @@
       <w:pPr>
         <w:jc w:val="both"/>
         <w:rPr>
-          <w:rFonts w:asciiTheme="majorBidi" w:hAnsiTheme="majorBidi" w:cstheme="majorBidi" w:hint="cs"/>
+          <w:rFonts w:asciiTheme="majorBidi" w:hAnsiTheme="majorBidi" w:cstheme="majorBidi"/>
           <w:sz w:val="24"/>
           <w:szCs w:val="24"/>
           <w:rtl/>
@@ -28377,15 +27608,1359 @@
     </w:p>
     <w:p>
       <w:pPr>
-        <w:rPr>
-          <w:rFonts w:asciiTheme="majorBidi" w:hAnsiTheme="majorBidi" w:cstheme="majorBidi"/>
-          <w:sz w:val="24"/>
-          <w:szCs w:val="24"/>
-          <w:lang w:bidi="fa-IR"/>
-        </w:rPr>
-      </w:pPr>
-      <w:bookmarkStart w:id="0" w:name="_GoBack"/>
-      <w:bookmarkEnd w:id="0"/>
+        <w:pStyle w:val="ListParagraph"/>
+        <w:numPr>
+          <w:ilvl w:val="1"/>
+          <w:numId w:val="40"/>
+        </w:numPr>
+        <w:jc w:val="both"/>
+        <w:rPr>
+          <w:rFonts w:asciiTheme="majorBidi" w:hAnsiTheme="majorBidi" w:cstheme="majorBidi"/>
+          <w:sz w:val="32"/>
+          <w:szCs w:val="32"/>
+        </w:rPr>
+      </w:pPr>
+      <w:r>
+        <w:lastRenderedPageBreak/>
+        <w:t xml:space="preserve"> </w:t>
+      </w:r>
+      <w:r>
+        <w:rPr>
+          <w:rFonts w:asciiTheme="majorBidi" w:hAnsiTheme="majorBidi" w:cstheme="majorBidi"/>
+          <w:sz w:val="32"/>
+          <w:szCs w:val="32"/>
+        </w:rPr>
+        <w:t>phoeniX Verification Results</w:t>
+      </w:r>
+    </w:p>
+    <w:p>
+      <w:pPr>
+        <w:jc w:val="both"/>
+        <w:rPr>
+          <w:rFonts w:asciiTheme="majorBidi" w:hAnsiTheme="majorBidi" w:cstheme="majorBidi"/>
+          <w:sz w:val="24"/>
+          <w:szCs w:val="24"/>
+          <w:lang w:bidi="fa-IR"/>
+        </w:rPr>
+      </w:pPr>
+      <w:r>
+        <w:rPr>
+          <w:rFonts w:asciiTheme="majorBidi" w:hAnsiTheme="majorBidi" w:cstheme="majorBidi"/>
+          <w:sz w:val="24"/>
+          <w:szCs w:val="24"/>
+          <w:lang w:bidi="fa-IR"/>
+        </w:rPr>
+        <w:t xml:space="preserve">The phoeniX RISC-V processor has successfully completed an extensive circuit integration workflow, employing the highly regarded Qflow toolchain as outlined and meticulously elucidated in </w:t>
+      </w:r>
+      <w:r>
+        <w:rPr>
+          <w:rFonts w:asciiTheme="majorBidi" w:hAnsiTheme="majorBidi" w:cstheme="majorBidi"/>
+          <w:sz w:val="24"/>
+          <w:szCs w:val="24"/>
+          <w:lang w:bidi="fa-IR"/>
+        </w:rPr>
+        <w:t>s</w:t>
+      </w:r>
+      <w:r>
+        <w:rPr>
+          <w:rFonts w:asciiTheme="majorBidi" w:hAnsiTheme="majorBidi" w:cstheme="majorBidi"/>
+          <w:sz w:val="24"/>
+          <w:szCs w:val="24"/>
+          <w:lang w:bidi="fa-IR"/>
+        </w:rPr>
+        <w:t>ection 5.2 of the documentation.</w:t>
+      </w:r>
+    </w:p>
+    <w:p>
+      <w:pPr>
+        <w:jc w:val="both"/>
+        <w:rPr>
+          <w:rFonts w:asciiTheme="majorBidi" w:hAnsiTheme="majorBidi" w:cstheme="majorBidi"/>
+          <w:sz w:val="24"/>
+          <w:szCs w:val="24"/>
+          <w:lang w:bidi="fa-IR"/>
+        </w:rPr>
+      </w:pPr>
+      <w:r>
+        <w:rPr>
+          <w:rFonts w:asciiTheme="majorBidi" w:hAnsiTheme="majorBidi" w:cstheme="majorBidi"/>
+          <w:sz w:val="24"/>
+          <w:szCs w:val="24"/>
+          <w:lang w:bidi="fa-IR"/>
+        </w:rPr>
+        <w:t>The core is meticulously crafted in Verilog, ensuring full compatibility with the standards embraced by the Qflow toolchain for robust hardware synthesis. The synthesis phase is proficiently executed through the utilization of Yosys.</w:t>
+      </w:r>
+      <w:r>
+        <w:rPr>
+          <w:rFonts w:asciiTheme="majorBidi" w:hAnsiTheme="majorBidi" w:cstheme="majorBidi"/>
+          <w:sz w:val="24"/>
+          <w:szCs w:val="24"/>
+          <w:lang w:bidi="fa-IR"/>
+        </w:rPr>
+        <w:t xml:space="preserve"> </w:t>
+      </w:r>
+    </w:p>
+    <w:p>
+      <w:pPr>
+        <w:jc w:val="both"/>
+        <w:rPr>
+          <w:rFonts w:asciiTheme="majorBidi" w:hAnsiTheme="majorBidi" w:cstheme="majorBidi"/>
+          <w:sz w:val="24"/>
+          <w:szCs w:val="24"/>
+          <w:lang w:bidi="fa-IR"/>
+        </w:rPr>
+      </w:pPr>
+      <w:r>
+        <w:rPr>
+          <w:rFonts w:asciiTheme="majorBidi" w:hAnsiTheme="majorBidi" w:cstheme="majorBidi"/>
+          <w:sz w:val="24"/>
+          <w:szCs w:val="24"/>
+          <w:lang w:bidi="fa-IR"/>
+        </w:rPr>
+        <w:t>The process was meticulously carried out using the renowned osu018 technology, which is based on TSMC's advanced 180nm process technology, developed in collaboration with Oklahoma State University.</w:t>
+      </w:r>
+    </w:p>
+    <w:p>
+      <w:pPr>
+        <w:jc w:val="both"/>
+        <w:rPr>
+          <w:rFonts w:asciiTheme="majorBidi" w:hAnsiTheme="majorBidi" w:cstheme="majorBidi"/>
+          <w:sz w:val="24"/>
+          <w:szCs w:val="24"/>
+          <w:lang w:bidi="fa-IR"/>
+        </w:rPr>
+      </w:pPr>
+      <w:r>
+        <w:rPr>
+          <w:rFonts w:asciiTheme="majorBidi" w:hAnsiTheme="majorBidi" w:cstheme="majorBidi"/>
+          <w:sz w:val="24"/>
+          <w:szCs w:val="24"/>
+          <w:lang w:bidi="fa-IR"/>
+        </w:rPr>
+        <w:t>Subsequent to the synthesis, placement, and routing stages, a thorough Static Timing Analysis (STA) was conducted on the design utilizing the vesta tool.</w:t>
+      </w:r>
+      <w:r>
+        <w:rPr>
+          <w:rFonts w:asciiTheme="majorBidi" w:hAnsiTheme="majorBidi" w:cstheme="majorBidi"/>
+          <w:sz w:val="24"/>
+          <w:szCs w:val="24"/>
+          <w:lang w:bidi="fa-IR"/>
+        </w:rPr>
+        <w:t xml:space="preserve"> </w:t>
+      </w:r>
+    </w:p>
+    <w:p>
+      <w:pPr>
+        <w:jc w:val="both"/>
+        <w:rPr>
+          <w:rFonts w:asciiTheme="majorBidi" w:hAnsiTheme="majorBidi" w:cstheme="majorBidi"/>
+          <w:sz w:val="24"/>
+          <w:szCs w:val="24"/>
+          <w:lang w:bidi="fa-IR"/>
+        </w:rPr>
+      </w:pPr>
+      <w:r>
+        <w:rPr>
+          <w:rFonts w:asciiTheme="majorBidi" w:hAnsiTheme="majorBidi" w:cstheme="majorBidi"/>
+          <w:sz w:val="24"/>
+          <w:szCs w:val="24"/>
+          <w:lang w:bidi="fa-IR"/>
+        </w:rPr>
+        <w:t>Static Timing Analysis (STA) is an essential step in the VLSI (Very Large Scale Integration) design process. It is a methodical approach to evaluate the timing behavior of a digital circuit under various conditions. STA analyzes the propagation delays of signals and ensures that the circuit meets the required timing constraints.</w:t>
+      </w:r>
+    </w:p>
+    <w:p>
+      <w:pPr>
+        <w:jc w:val="both"/>
+        <w:rPr>
+          <w:rFonts w:asciiTheme="majorBidi" w:hAnsiTheme="majorBidi" w:cstheme="majorBidi"/>
+          <w:sz w:val="24"/>
+          <w:szCs w:val="24"/>
+          <w:lang w:bidi="fa-IR"/>
+        </w:rPr>
+      </w:pPr>
+      <w:r>
+        <w:rPr>
+          <w:rFonts w:asciiTheme="majorBidi" w:hAnsiTheme="majorBidi" w:cstheme="majorBidi"/>
+          <w:sz w:val="24"/>
+          <w:szCs w:val="24"/>
+          <w:lang w:bidi="fa-IR"/>
+        </w:rPr>
+        <w:t>During STA, the tool analyzes the delays introduced by various components of the circuit, such as gates, interconnects, and flip-flops, to determine the worst-case timing scenario. It considers factors like clock frequency, data arrival times, and setup/hold times to assess if the circuit will function correctly within the desired operating conditions.</w:t>
+      </w:r>
+    </w:p>
+    <w:p>
+      <w:pPr>
+        <w:jc w:val="both"/>
+        <w:rPr>
+          <w:rFonts w:asciiTheme="majorBidi" w:hAnsiTheme="majorBidi" w:cstheme="majorBidi"/>
+          <w:sz w:val="24"/>
+          <w:szCs w:val="24"/>
+          <w:lang w:bidi="fa-IR"/>
+        </w:rPr>
+      </w:pPr>
+      <w:r>
+        <w:rPr>
+          <w:rFonts w:asciiTheme="majorBidi" w:hAnsiTheme="majorBidi" w:cstheme="majorBidi"/>
+          <w:sz w:val="24"/>
+          <w:szCs w:val="24"/>
+          <w:lang w:bidi="fa-IR"/>
+        </w:rPr>
+        <w:t>STA helps identify potential timing violations, such as setup and hold violations, excessive delay paths, or violations of maximum operating frequency. It provides critical information to designers, enabling them to optimize the circuit's performance, meet timing requirements, and enhance overall functionality.</w:t>
+      </w:r>
+    </w:p>
+    <w:p>
+      <w:pPr>
+        <w:jc w:val="both"/>
+        <w:rPr>
+          <w:rFonts w:asciiTheme="majorBidi" w:hAnsiTheme="majorBidi" w:cstheme="majorBidi"/>
+          <w:sz w:val="24"/>
+          <w:szCs w:val="24"/>
+          <w:lang w:bidi="fa-IR"/>
+        </w:rPr>
+      </w:pPr>
+      <w:r>
+        <w:rPr>
+          <w:rFonts w:asciiTheme="majorBidi" w:hAnsiTheme="majorBidi" w:cstheme="majorBidi"/>
+          <w:sz w:val="24"/>
+          <w:szCs w:val="24"/>
+          <w:lang w:bidi="fa-IR"/>
+        </w:rPr>
+        <w:t>In summary, STA plays a crucial role in VLSI design by ensuring that the circuit functions correctly and reliably by accurately assessing and validating its timing characteristics.</w:t>
+      </w:r>
+    </w:p>
+    <w:p>
+      <w:pPr>
+        <w:jc w:val="both"/>
+        <w:rPr>
+          <w:rFonts w:asciiTheme="majorBidi" w:hAnsiTheme="majorBidi" w:cstheme="majorBidi"/>
+          <w:sz w:val="24"/>
+          <w:szCs w:val="24"/>
+          <w:lang w:bidi="fa-IR"/>
+        </w:rPr>
+      </w:pPr>
+      <w:r>
+        <w:rPr>
+          <w:rFonts w:asciiTheme="majorBidi" w:hAnsiTheme="majorBidi" w:cstheme="majorBidi"/>
+          <w:sz w:val="24"/>
+          <w:szCs w:val="24"/>
+          <w:lang w:bidi="fa-IR"/>
+        </w:rPr>
+        <w:t xml:space="preserve">Vesta STA tool employs a comprehensive analysis approach, meticulously examining a multitude of paths within the designed module. The tool meticulously assesses the timing characteristics of each path, enabling it to provide valuable insights into the maximum propagation delays observed throughout the design. By conducting an extensive path analysis, </w:t>
+      </w:r>
+      <w:r>
+        <w:rPr>
+          <w:rFonts w:asciiTheme="majorBidi" w:hAnsiTheme="majorBidi" w:cstheme="majorBidi"/>
+          <w:sz w:val="24"/>
+          <w:szCs w:val="24"/>
+          <w:lang w:bidi="fa-IR"/>
+        </w:rPr>
+        <w:t>v</w:t>
+      </w:r>
+      <w:r>
+        <w:rPr>
+          <w:rFonts w:asciiTheme="majorBidi" w:hAnsiTheme="majorBidi" w:cstheme="majorBidi"/>
+          <w:sz w:val="24"/>
+          <w:szCs w:val="24"/>
+          <w:lang w:bidi="fa-IR"/>
+        </w:rPr>
+        <w:t xml:space="preserve">esta facilitates a thorough understanding of the circuit's timing behavior, aiding designers in identifying critical paths and potential timing bottlenecks. Ultimately, the output generated by </w:t>
+      </w:r>
+      <w:r>
+        <w:rPr>
+          <w:rFonts w:asciiTheme="majorBidi" w:hAnsiTheme="majorBidi" w:cstheme="majorBidi"/>
+          <w:sz w:val="24"/>
+          <w:szCs w:val="24"/>
+          <w:lang w:bidi="fa-IR"/>
+        </w:rPr>
+        <w:t>v</w:t>
+      </w:r>
+      <w:r>
+        <w:rPr>
+          <w:rFonts w:asciiTheme="majorBidi" w:hAnsiTheme="majorBidi" w:cstheme="majorBidi"/>
+          <w:sz w:val="24"/>
+          <w:szCs w:val="24"/>
+          <w:lang w:bidi="fa-IR"/>
+        </w:rPr>
+        <w:t>esta offers valuable information regarding the maximum propagation delays, empowering designers to optimize the circuit's performance and meet stringent timing requirements.</w:t>
+      </w:r>
+    </w:p>
+    <w:p>
+      <w:pPr>
+        <w:jc w:val="both"/>
+        <w:rPr>
+          <w:rFonts w:asciiTheme="majorBidi" w:hAnsiTheme="majorBidi" w:cstheme="majorBidi"/>
+          <w:sz w:val="24"/>
+          <w:szCs w:val="24"/>
+          <w:lang w:bidi="fa-IR"/>
+        </w:rPr>
+      </w:pPr>
+    </w:p>
+    <w:p>
+      <w:pPr>
+        <w:jc w:val="both"/>
+        <w:rPr>
+          <w:rFonts w:asciiTheme="majorBidi" w:hAnsiTheme="majorBidi" w:cstheme="majorBidi"/>
+          <w:sz w:val="24"/>
+          <w:szCs w:val="24"/>
+          <w:lang w:bidi="fa-IR"/>
+        </w:rPr>
+      </w:pPr>
+    </w:p>
+    <w:p>
+      <w:pPr>
+        <w:jc w:val="both"/>
+        <w:rPr>
+          <w:rFonts w:asciiTheme="majorBidi" w:hAnsiTheme="majorBidi" w:cstheme="majorBidi"/>
+          <w:sz w:val="24"/>
+          <w:szCs w:val="24"/>
+          <w:lang w:bidi="fa-IR"/>
+        </w:rPr>
+      </w:pPr>
+      <w:r>
+        <w:rPr>
+          <w:rFonts w:asciiTheme="majorBidi" w:hAnsiTheme="majorBidi" w:cstheme="majorBidi"/>
+          <w:sz w:val="24"/>
+          <w:szCs w:val="24"/>
+          <w:lang w:bidi="fa-IR"/>
+        </w:rPr>
+        <w:lastRenderedPageBreak/>
+        <w:t>The table presented below exhibits the outcomes of the static time analysis carried out for individual modules within the phoeniX core. In this particular design, conducting separate analysis and testing for each module holds utmost significance. This approach allows for a thorough examination of the delay characteristics specific to each module, as these delays directly impact the overall delay time of the pipeline stages. The cumulative effect of these delays ultimately defines the clock cycle time of the processor.</w:t>
+      </w:r>
+    </w:p>
+    <w:p>
+      <w:pPr>
+        <w:pStyle w:val="Caption"/>
+        <w:keepNext/>
+      </w:pPr>
+    </w:p>
+    <w:tbl>
+      <w:tblPr>
+        <w:tblW w:w="5600" w:type="dxa"/>
+        <w:jc w:val="center"/>
+        <w:tblLook w:val="04A0" w:firstRow="1" w:lastRow="0" w:firstColumn="1" w:lastColumn="0" w:noHBand="0" w:noVBand="1"/>
+      </w:tblPr>
+      <w:tblGrid>
+        <w:gridCol w:w="3440"/>
+        <w:gridCol w:w="2160"/>
+      </w:tblGrid>
+      <w:tr>
+        <w:trPr>
+          <w:trHeight w:val="288"/>
+          <w:jc w:val="center"/>
+        </w:trPr>
+        <w:tc>
+          <w:tcPr>
+            <w:tcW w:w="3440" w:type="dxa"/>
+            <w:tcBorders>
+              <w:top w:val="single" w:sz="4" w:space="0" w:color="auto"/>
+              <w:left w:val="single" w:sz="4" w:space="0" w:color="auto"/>
+              <w:bottom w:val="single" w:sz="4" w:space="0" w:color="auto"/>
+              <w:right w:val="single" w:sz="4" w:space="0" w:color="auto"/>
+            </w:tcBorders>
+            <w:shd w:val="clear" w:color="000000" w:fill="D9D9D9"/>
+            <w:noWrap/>
+            <w:vAlign w:val="center"/>
+            <w:hideMark/>
+          </w:tcPr>
+          <w:p>
+            <w:pPr>
+              <w:spacing w:after="0" w:line="240" w:lineRule="auto"/>
+              <w:jc w:val="center"/>
+              <w:rPr>
+                <w:rFonts w:asciiTheme="majorBidi" w:eastAsia="Times New Roman" w:hAnsiTheme="majorBidi" w:cstheme="majorBidi"/>
+                <w:color w:val="000000"/>
+              </w:rPr>
+            </w:pPr>
+            <w:r>
+              <w:rPr>
+                <w:rFonts w:asciiTheme="majorBidi" w:eastAsia="Times New Roman" w:hAnsiTheme="majorBidi" w:cstheme="majorBidi"/>
+                <w:color w:val="000000"/>
+              </w:rPr>
+              <w:t>Module</w:t>
+            </w:r>
+          </w:p>
+        </w:tc>
+        <w:tc>
+          <w:tcPr>
+            <w:tcW w:w="2160" w:type="dxa"/>
+            <w:tcBorders>
+              <w:top w:val="single" w:sz="4" w:space="0" w:color="auto"/>
+              <w:left w:val="nil"/>
+              <w:bottom w:val="single" w:sz="4" w:space="0" w:color="auto"/>
+              <w:right w:val="single" w:sz="4" w:space="0" w:color="auto"/>
+            </w:tcBorders>
+            <w:shd w:val="clear" w:color="000000" w:fill="D9D9D9"/>
+            <w:noWrap/>
+            <w:vAlign w:val="center"/>
+            <w:hideMark/>
+          </w:tcPr>
+          <w:p>
+            <w:pPr>
+              <w:spacing w:after="0" w:line="240" w:lineRule="auto"/>
+              <w:jc w:val="center"/>
+              <w:rPr>
+                <w:rFonts w:asciiTheme="majorBidi" w:eastAsia="Times New Roman" w:hAnsiTheme="majorBidi" w:cstheme="majorBidi"/>
+                <w:color w:val="000000"/>
+              </w:rPr>
+            </w:pPr>
+            <w:r>
+              <w:rPr>
+                <w:rFonts w:asciiTheme="majorBidi" w:eastAsia="Times New Roman" w:hAnsiTheme="majorBidi" w:cstheme="majorBidi"/>
+                <w:color w:val="000000"/>
+              </w:rPr>
+              <w:t>Max Delay (ps)</w:t>
+            </w:r>
+          </w:p>
+        </w:tc>
+      </w:tr>
+      <w:tr>
+        <w:trPr>
+          <w:trHeight w:val="288"/>
+          <w:jc w:val="center"/>
+        </w:trPr>
+        <w:tc>
+          <w:tcPr>
+            <w:tcW w:w="3440" w:type="dxa"/>
+            <w:tcBorders>
+              <w:top w:val="nil"/>
+              <w:left w:val="single" w:sz="4" w:space="0" w:color="auto"/>
+              <w:bottom w:val="single" w:sz="4" w:space="0" w:color="auto"/>
+              <w:right w:val="single" w:sz="4" w:space="0" w:color="auto"/>
+            </w:tcBorders>
+            <w:shd w:val="clear" w:color="auto" w:fill="auto"/>
+            <w:noWrap/>
+            <w:vAlign w:val="center"/>
+            <w:hideMark/>
+          </w:tcPr>
+          <w:p>
+            <w:pPr>
+              <w:spacing w:after="0" w:line="240" w:lineRule="auto"/>
+              <w:jc w:val="center"/>
+              <w:rPr>
+                <w:rFonts w:asciiTheme="majorBidi" w:eastAsia="Times New Roman" w:hAnsiTheme="majorBidi" w:cstheme="majorBidi"/>
+                <w:color w:val="000000"/>
+              </w:rPr>
+            </w:pPr>
+            <w:r>
+              <w:rPr>
+                <w:rFonts w:asciiTheme="majorBidi" w:eastAsia="Times New Roman" w:hAnsiTheme="majorBidi" w:cstheme="majorBidi"/>
+                <w:color w:val="000000"/>
+              </w:rPr>
+              <w:t>Address Generator</w:t>
+            </w:r>
+          </w:p>
+        </w:tc>
+        <w:tc>
+          <w:tcPr>
+            <w:tcW w:w="2160" w:type="dxa"/>
+            <w:tcBorders>
+              <w:top w:val="nil"/>
+              <w:left w:val="nil"/>
+              <w:bottom w:val="single" w:sz="4" w:space="0" w:color="auto"/>
+              <w:right w:val="single" w:sz="4" w:space="0" w:color="auto"/>
+            </w:tcBorders>
+            <w:shd w:val="clear" w:color="auto" w:fill="auto"/>
+            <w:noWrap/>
+            <w:vAlign w:val="center"/>
+            <w:hideMark/>
+          </w:tcPr>
+          <w:p>
+            <w:pPr>
+              <w:spacing w:after="0" w:line="240" w:lineRule="auto"/>
+              <w:jc w:val="center"/>
+              <w:rPr>
+                <w:rFonts w:asciiTheme="majorBidi" w:eastAsia="Times New Roman" w:hAnsiTheme="majorBidi" w:cstheme="majorBidi"/>
+                <w:color w:val="000000"/>
+              </w:rPr>
+            </w:pPr>
+            <w:r>
+              <w:rPr>
+                <w:rFonts w:asciiTheme="majorBidi" w:eastAsia="Times New Roman" w:hAnsiTheme="majorBidi" w:cstheme="majorBidi"/>
+                <w:color w:val="000000"/>
+              </w:rPr>
+              <w:t>3844.84</w:t>
+            </w:r>
+          </w:p>
+        </w:tc>
+      </w:tr>
+      <w:tr>
+        <w:trPr>
+          <w:trHeight w:val="288"/>
+          <w:jc w:val="center"/>
+        </w:trPr>
+        <w:tc>
+          <w:tcPr>
+            <w:tcW w:w="3440" w:type="dxa"/>
+            <w:tcBorders>
+              <w:top w:val="nil"/>
+              <w:left w:val="single" w:sz="4" w:space="0" w:color="auto"/>
+              <w:bottom w:val="single" w:sz="4" w:space="0" w:color="auto"/>
+              <w:right w:val="single" w:sz="4" w:space="0" w:color="auto"/>
+            </w:tcBorders>
+            <w:shd w:val="clear" w:color="auto" w:fill="auto"/>
+            <w:noWrap/>
+            <w:vAlign w:val="center"/>
+            <w:hideMark/>
+          </w:tcPr>
+          <w:p>
+            <w:pPr>
+              <w:spacing w:after="0" w:line="240" w:lineRule="auto"/>
+              <w:jc w:val="center"/>
+              <w:rPr>
+                <w:rFonts w:asciiTheme="majorBidi" w:eastAsia="Times New Roman" w:hAnsiTheme="majorBidi" w:cstheme="majorBidi"/>
+                <w:color w:val="000000"/>
+              </w:rPr>
+            </w:pPr>
+            <w:r>
+              <w:rPr>
+                <w:rFonts w:asciiTheme="majorBidi" w:eastAsia="Times New Roman" w:hAnsiTheme="majorBidi" w:cstheme="majorBidi"/>
+                <w:color w:val="000000"/>
+              </w:rPr>
+              <w:t>Arithmetic Logic Unit</w:t>
+            </w:r>
+          </w:p>
+        </w:tc>
+        <w:tc>
+          <w:tcPr>
+            <w:tcW w:w="2160" w:type="dxa"/>
+            <w:tcBorders>
+              <w:top w:val="nil"/>
+              <w:left w:val="nil"/>
+              <w:bottom w:val="single" w:sz="4" w:space="0" w:color="auto"/>
+              <w:right w:val="single" w:sz="4" w:space="0" w:color="auto"/>
+            </w:tcBorders>
+            <w:shd w:val="clear" w:color="auto" w:fill="auto"/>
+            <w:noWrap/>
+            <w:vAlign w:val="center"/>
+            <w:hideMark/>
+          </w:tcPr>
+          <w:p>
+            <w:pPr>
+              <w:spacing w:after="0" w:line="240" w:lineRule="auto"/>
+              <w:jc w:val="center"/>
+              <w:rPr>
+                <w:rFonts w:asciiTheme="majorBidi" w:eastAsia="Times New Roman" w:hAnsiTheme="majorBidi" w:cstheme="majorBidi"/>
+                <w:color w:val="000000"/>
+              </w:rPr>
+            </w:pPr>
+            <w:r>
+              <w:rPr>
+                <w:rFonts w:asciiTheme="majorBidi" w:eastAsia="Times New Roman" w:hAnsiTheme="majorBidi" w:cstheme="majorBidi"/>
+                <w:color w:val="000000"/>
+              </w:rPr>
+              <w:t>3099.01</w:t>
+            </w:r>
+          </w:p>
+        </w:tc>
+      </w:tr>
+      <w:tr>
+        <w:trPr>
+          <w:trHeight w:val="288"/>
+          <w:jc w:val="center"/>
+        </w:trPr>
+        <w:tc>
+          <w:tcPr>
+            <w:tcW w:w="3440" w:type="dxa"/>
+            <w:tcBorders>
+              <w:top w:val="nil"/>
+              <w:left w:val="single" w:sz="4" w:space="0" w:color="auto"/>
+              <w:bottom w:val="single" w:sz="4" w:space="0" w:color="auto"/>
+              <w:right w:val="single" w:sz="4" w:space="0" w:color="auto"/>
+            </w:tcBorders>
+            <w:shd w:val="clear" w:color="auto" w:fill="auto"/>
+            <w:noWrap/>
+            <w:vAlign w:val="center"/>
+            <w:hideMark/>
+          </w:tcPr>
+          <w:p>
+            <w:pPr>
+              <w:spacing w:after="0" w:line="240" w:lineRule="auto"/>
+              <w:jc w:val="center"/>
+              <w:rPr>
+                <w:rFonts w:asciiTheme="majorBidi" w:eastAsia="Times New Roman" w:hAnsiTheme="majorBidi" w:cstheme="majorBidi"/>
+                <w:color w:val="000000"/>
+              </w:rPr>
+            </w:pPr>
+            <w:r>
+              <w:rPr>
+                <w:rFonts w:asciiTheme="majorBidi" w:eastAsia="Times New Roman" w:hAnsiTheme="majorBidi" w:cstheme="majorBidi"/>
+                <w:color w:val="000000"/>
+              </w:rPr>
+              <w:t>Control Status Registers</w:t>
+            </w:r>
+          </w:p>
+        </w:tc>
+        <w:tc>
+          <w:tcPr>
+            <w:tcW w:w="2160" w:type="dxa"/>
+            <w:tcBorders>
+              <w:top w:val="nil"/>
+              <w:left w:val="nil"/>
+              <w:bottom w:val="single" w:sz="4" w:space="0" w:color="auto"/>
+              <w:right w:val="single" w:sz="4" w:space="0" w:color="auto"/>
+            </w:tcBorders>
+            <w:shd w:val="clear" w:color="auto" w:fill="auto"/>
+            <w:noWrap/>
+            <w:vAlign w:val="center"/>
+            <w:hideMark/>
+          </w:tcPr>
+          <w:p>
+            <w:pPr>
+              <w:spacing w:after="0" w:line="240" w:lineRule="auto"/>
+              <w:jc w:val="center"/>
+              <w:rPr>
+                <w:rFonts w:asciiTheme="majorBidi" w:eastAsia="Times New Roman" w:hAnsiTheme="majorBidi" w:cstheme="majorBidi"/>
+                <w:color w:val="000000"/>
+              </w:rPr>
+            </w:pPr>
+            <w:r>
+              <w:rPr>
+                <w:rFonts w:asciiTheme="majorBidi" w:eastAsia="Times New Roman" w:hAnsiTheme="majorBidi" w:cstheme="majorBidi"/>
+                <w:color w:val="000000"/>
+              </w:rPr>
+              <w:t>747.689</w:t>
+            </w:r>
+          </w:p>
+        </w:tc>
+      </w:tr>
+      <w:tr>
+        <w:trPr>
+          <w:trHeight w:val="288"/>
+          <w:jc w:val="center"/>
+        </w:trPr>
+        <w:tc>
+          <w:tcPr>
+            <w:tcW w:w="3440" w:type="dxa"/>
+            <w:tcBorders>
+              <w:top w:val="nil"/>
+              <w:left w:val="single" w:sz="4" w:space="0" w:color="auto"/>
+              <w:bottom w:val="single" w:sz="4" w:space="0" w:color="auto"/>
+              <w:right w:val="single" w:sz="4" w:space="0" w:color="auto"/>
+            </w:tcBorders>
+            <w:shd w:val="clear" w:color="auto" w:fill="auto"/>
+            <w:noWrap/>
+            <w:vAlign w:val="center"/>
+            <w:hideMark/>
+          </w:tcPr>
+          <w:p>
+            <w:pPr>
+              <w:spacing w:after="0" w:line="240" w:lineRule="auto"/>
+              <w:jc w:val="center"/>
+              <w:rPr>
+                <w:rFonts w:asciiTheme="majorBidi" w:eastAsia="Times New Roman" w:hAnsiTheme="majorBidi" w:cstheme="majorBidi"/>
+                <w:color w:val="000000"/>
+              </w:rPr>
+            </w:pPr>
+            <w:r>
+              <w:rPr>
+                <w:rFonts w:asciiTheme="majorBidi" w:eastAsia="Times New Roman" w:hAnsiTheme="majorBidi" w:cstheme="majorBidi"/>
+                <w:color w:val="000000"/>
+              </w:rPr>
+              <w:t>Hazard Forward Unit</w:t>
+            </w:r>
+          </w:p>
+        </w:tc>
+        <w:tc>
+          <w:tcPr>
+            <w:tcW w:w="2160" w:type="dxa"/>
+            <w:tcBorders>
+              <w:top w:val="nil"/>
+              <w:left w:val="nil"/>
+              <w:bottom w:val="single" w:sz="4" w:space="0" w:color="auto"/>
+              <w:right w:val="single" w:sz="4" w:space="0" w:color="auto"/>
+            </w:tcBorders>
+            <w:shd w:val="clear" w:color="auto" w:fill="auto"/>
+            <w:noWrap/>
+            <w:vAlign w:val="center"/>
+            <w:hideMark/>
+          </w:tcPr>
+          <w:p>
+            <w:pPr>
+              <w:spacing w:after="0" w:line="240" w:lineRule="auto"/>
+              <w:jc w:val="center"/>
+              <w:rPr>
+                <w:rFonts w:asciiTheme="majorBidi" w:eastAsia="Times New Roman" w:hAnsiTheme="majorBidi" w:cstheme="majorBidi"/>
+                <w:color w:val="000000"/>
+              </w:rPr>
+            </w:pPr>
+            <w:r>
+              <w:rPr>
+                <w:rFonts w:asciiTheme="majorBidi" w:eastAsia="Times New Roman" w:hAnsiTheme="majorBidi" w:cstheme="majorBidi"/>
+                <w:color w:val="000000"/>
+              </w:rPr>
+              <w:t>1131.73</w:t>
+            </w:r>
+          </w:p>
+        </w:tc>
+      </w:tr>
+      <w:tr>
+        <w:trPr>
+          <w:trHeight w:val="288"/>
+          <w:jc w:val="center"/>
+        </w:trPr>
+        <w:tc>
+          <w:tcPr>
+            <w:tcW w:w="3440" w:type="dxa"/>
+            <w:tcBorders>
+              <w:top w:val="nil"/>
+              <w:left w:val="single" w:sz="4" w:space="0" w:color="auto"/>
+              <w:bottom w:val="single" w:sz="4" w:space="0" w:color="auto"/>
+              <w:right w:val="single" w:sz="4" w:space="0" w:color="auto"/>
+            </w:tcBorders>
+            <w:shd w:val="clear" w:color="auto" w:fill="auto"/>
+            <w:noWrap/>
+            <w:vAlign w:val="center"/>
+            <w:hideMark/>
+          </w:tcPr>
+          <w:p>
+            <w:pPr>
+              <w:spacing w:after="0" w:line="240" w:lineRule="auto"/>
+              <w:jc w:val="center"/>
+              <w:rPr>
+                <w:rFonts w:asciiTheme="majorBidi" w:eastAsia="Times New Roman" w:hAnsiTheme="majorBidi" w:cstheme="majorBidi"/>
+                <w:color w:val="000000"/>
+              </w:rPr>
+            </w:pPr>
+            <w:r>
+              <w:rPr>
+                <w:rFonts w:asciiTheme="majorBidi" w:eastAsia="Times New Roman" w:hAnsiTheme="majorBidi" w:cstheme="majorBidi"/>
+                <w:color w:val="000000"/>
+              </w:rPr>
+              <w:t>Immediate Generator</w:t>
+            </w:r>
+          </w:p>
+        </w:tc>
+        <w:tc>
+          <w:tcPr>
+            <w:tcW w:w="2160" w:type="dxa"/>
+            <w:tcBorders>
+              <w:top w:val="nil"/>
+              <w:left w:val="nil"/>
+              <w:bottom w:val="single" w:sz="4" w:space="0" w:color="auto"/>
+              <w:right w:val="single" w:sz="4" w:space="0" w:color="auto"/>
+            </w:tcBorders>
+            <w:shd w:val="clear" w:color="auto" w:fill="auto"/>
+            <w:noWrap/>
+            <w:vAlign w:val="center"/>
+            <w:hideMark/>
+          </w:tcPr>
+          <w:p>
+            <w:pPr>
+              <w:spacing w:after="0" w:line="240" w:lineRule="auto"/>
+              <w:jc w:val="center"/>
+              <w:rPr>
+                <w:rFonts w:asciiTheme="majorBidi" w:eastAsia="Times New Roman" w:hAnsiTheme="majorBidi" w:cstheme="majorBidi"/>
+                <w:color w:val="000000"/>
+              </w:rPr>
+            </w:pPr>
+            <w:r>
+              <w:rPr>
+                <w:rFonts w:asciiTheme="majorBidi" w:eastAsia="Times New Roman" w:hAnsiTheme="majorBidi" w:cstheme="majorBidi"/>
+                <w:color w:val="000000"/>
+              </w:rPr>
+              <w:t>1016.44</w:t>
+            </w:r>
+          </w:p>
+        </w:tc>
+      </w:tr>
+      <w:tr>
+        <w:trPr>
+          <w:trHeight w:val="288"/>
+          <w:jc w:val="center"/>
+        </w:trPr>
+        <w:tc>
+          <w:tcPr>
+            <w:tcW w:w="3440" w:type="dxa"/>
+            <w:tcBorders>
+              <w:top w:val="nil"/>
+              <w:left w:val="single" w:sz="4" w:space="0" w:color="auto"/>
+              <w:bottom w:val="single" w:sz="4" w:space="0" w:color="auto"/>
+              <w:right w:val="single" w:sz="4" w:space="0" w:color="auto"/>
+            </w:tcBorders>
+            <w:shd w:val="clear" w:color="auto" w:fill="auto"/>
+            <w:noWrap/>
+            <w:vAlign w:val="center"/>
+            <w:hideMark/>
+          </w:tcPr>
+          <w:p>
+            <w:pPr>
+              <w:spacing w:after="0" w:line="240" w:lineRule="auto"/>
+              <w:jc w:val="center"/>
+              <w:rPr>
+                <w:rFonts w:asciiTheme="majorBidi" w:eastAsia="Times New Roman" w:hAnsiTheme="majorBidi" w:cstheme="majorBidi"/>
+                <w:color w:val="000000"/>
+              </w:rPr>
+            </w:pPr>
+            <w:r>
+              <w:rPr>
+                <w:rFonts w:asciiTheme="majorBidi" w:eastAsia="Times New Roman" w:hAnsiTheme="majorBidi" w:cstheme="majorBidi"/>
+                <w:color w:val="000000"/>
+              </w:rPr>
+              <w:t>Instruction Decoder</w:t>
+            </w:r>
+          </w:p>
+        </w:tc>
+        <w:tc>
+          <w:tcPr>
+            <w:tcW w:w="2160" w:type="dxa"/>
+            <w:tcBorders>
+              <w:top w:val="nil"/>
+              <w:left w:val="nil"/>
+              <w:bottom w:val="single" w:sz="4" w:space="0" w:color="auto"/>
+              <w:right w:val="single" w:sz="4" w:space="0" w:color="auto"/>
+            </w:tcBorders>
+            <w:shd w:val="clear" w:color="auto" w:fill="auto"/>
+            <w:noWrap/>
+            <w:vAlign w:val="center"/>
+            <w:hideMark/>
+          </w:tcPr>
+          <w:p>
+            <w:pPr>
+              <w:spacing w:after="0" w:line="240" w:lineRule="auto"/>
+              <w:jc w:val="center"/>
+              <w:rPr>
+                <w:rFonts w:asciiTheme="majorBidi" w:eastAsia="Times New Roman" w:hAnsiTheme="majorBidi" w:cstheme="majorBidi"/>
+                <w:color w:val="000000"/>
+              </w:rPr>
+            </w:pPr>
+            <w:r>
+              <w:rPr>
+                <w:rFonts w:asciiTheme="majorBidi" w:eastAsia="Times New Roman" w:hAnsiTheme="majorBidi" w:cstheme="majorBidi"/>
+                <w:color w:val="000000"/>
+              </w:rPr>
+              <w:t>716.437</w:t>
+            </w:r>
+          </w:p>
+        </w:tc>
+      </w:tr>
+      <w:tr>
+        <w:trPr>
+          <w:trHeight w:val="288"/>
+          <w:jc w:val="center"/>
+        </w:trPr>
+        <w:tc>
+          <w:tcPr>
+            <w:tcW w:w="3440" w:type="dxa"/>
+            <w:tcBorders>
+              <w:top w:val="nil"/>
+              <w:left w:val="single" w:sz="4" w:space="0" w:color="auto"/>
+              <w:bottom w:val="single" w:sz="4" w:space="0" w:color="auto"/>
+              <w:right w:val="single" w:sz="4" w:space="0" w:color="auto"/>
+            </w:tcBorders>
+            <w:shd w:val="clear" w:color="auto" w:fill="auto"/>
+            <w:noWrap/>
+            <w:vAlign w:val="center"/>
+            <w:hideMark/>
+          </w:tcPr>
+          <w:p>
+            <w:pPr>
+              <w:spacing w:after="0" w:line="240" w:lineRule="auto"/>
+              <w:jc w:val="center"/>
+              <w:rPr>
+                <w:rFonts w:asciiTheme="majorBidi" w:eastAsia="Times New Roman" w:hAnsiTheme="majorBidi" w:cstheme="majorBidi"/>
+                <w:color w:val="000000"/>
+              </w:rPr>
+            </w:pPr>
+            <w:r>
+              <w:rPr>
+                <w:rFonts w:asciiTheme="majorBidi" w:eastAsia="Times New Roman" w:hAnsiTheme="majorBidi" w:cstheme="majorBidi"/>
+                <w:color w:val="000000"/>
+              </w:rPr>
+              <w:t>Jump Branch Unit</w:t>
+            </w:r>
+          </w:p>
+        </w:tc>
+        <w:tc>
+          <w:tcPr>
+            <w:tcW w:w="2160" w:type="dxa"/>
+            <w:tcBorders>
+              <w:top w:val="nil"/>
+              <w:left w:val="nil"/>
+              <w:bottom w:val="single" w:sz="4" w:space="0" w:color="auto"/>
+              <w:right w:val="single" w:sz="4" w:space="0" w:color="auto"/>
+            </w:tcBorders>
+            <w:shd w:val="clear" w:color="auto" w:fill="auto"/>
+            <w:noWrap/>
+            <w:vAlign w:val="center"/>
+            <w:hideMark/>
+          </w:tcPr>
+          <w:p>
+            <w:pPr>
+              <w:spacing w:after="0" w:line="240" w:lineRule="auto"/>
+              <w:jc w:val="center"/>
+              <w:rPr>
+                <w:rFonts w:asciiTheme="majorBidi" w:eastAsia="Times New Roman" w:hAnsiTheme="majorBidi" w:cstheme="majorBidi"/>
+                <w:color w:val="000000"/>
+              </w:rPr>
+            </w:pPr>
+            <w:r>
+              <w:rPr>
+                <w:rFonts w:asciiTheme="majorBidi" w:eastAsia="Times New Roman" w:hAnsiTheme="majorBidi" w:cstheme="majorBidi"/>
+                <w:color w:val="000000"/>
+              </w:rPr>
+              <w:t>243.115</w:t>
+            </w:r>
+          </w:p>
+        </w:tc>
+      </w:tr>
+      <w:tr>
+        <w:trPr>
+          <w:trHeight w:val="288"/>
+          <w:jc w:val="center"/>
+        </w:trPr>
+        <w:tc>
+          <w:tcPr>
+            <w:tcW w:w="3440" w:type="dxa"/>
+            <w:tcBorders>
+              <w:top w:val="nil"/>
+              <w:left w:val="single" w:sz="4" w:space="0" w:color="auto"/>
+              <w:bottom w:val="single" w:sz="4" w:space="0" w:color="auto"/>
+              <w:right w:val="single" w:sz="4" w:space="0" w:color="auto"/>
+            </w:tcBorders>
+            <w:shd w:val="clear" w:color="auto" w:fill="auto"/>
+            <w:noWrap/>
+            <w:vAlign w:val="center"/>
+            <w:hideMark/>
+          </w:tcPr>
+          <w:p>
+            <w:pPr>
+              <w:spacing w:after="0" w:line="240" w:lineRule="auto"/>
+              <w:jc w:val="center"/>
+              <w:rPr>
+                <w:rFonts w:asciiTheme="majorBidi" w:eastAsia="Times New Roman" w:hAnsiTheme="majorBidi" w:cstheme="majorBidi"/>
+                <w:color w:val="000000"/>
+              </w:rPr>
+            </w:pPr>
+            <w:r>
+              <w:rPr>
+                <w:rFonts w:asciiTheme="majorBidi" w:eastAsia="Times New Roman" w:hAnsiTheme="majorBidi" w:cstheme="majorBidi"/>
+                <w:color w:val="000000"/>
+              </w:rPr>
+              <w:t>Register File</w:t>
+            </w:r>
+          </w:p>
+        </w:tc>
+        <w:tc>
+          <w:tcPr>
+            <w:tcW w:w="2160" w:type="dxa"/>
+            <w:tcBorders>
+              <w:top w:val="nil"/>
+              <w:left w:val="nil"/>
+              <w:bottom w:val="single" w:sz="4" w:space="0" w:color="auto"/>
+              <w:right w:val="single" w:sz="4" w:space="0" w:color="auto"/>
+            </w:tcBorders>
+            <w:shd w:val="clear" w:color="auto" w:fill="auto"/>
+            <w:noWrap/>
+            <w:vAlign w:val="center"/>
+            <w:hideMark/>
+          </w:tcPr>
+          <w:p>
+            <w:pPr>
+              <w:spacing w:after="0" w:line="240" w:lineRule="auto"/>
+              <w:jc w:val="center"/>
+              <w:rPr>
+                <w:rFonts w:asciiTheme="majorBidi" w:eastAsia="Times New Roman" w:hAnsiTheme="majorBidi" w:cstheme="majorBidi"/>
+                <w:color w:val="000000"/>
+              </w:rPr>
+            </w:pPr>
+            <w:r>
+              <w:rPr>
+                <w:rFonts w:asciiTheme="majorBidi" w:eastAsia="Times New Roman" w:hAnsiTheme="majorBidi" w:cstheme="majorBidi"/>
+                <w:color w:val="000000"/>
+              </w:rPr>
+              <w:t>695.34</w:t>
+            </w:r>
+          </w:p>
+        </w:tc>
+      </w:tr>
+      <w:tr>
+        <w:trPr>
+          <w:trHeight w:val="288"/>
+          <w:jc w:val="center"/>
+        </w:trPr>
+        <w:tc>
+          <w:tcPr>
+            <w:tcW w:w="3440" w:type="dxa"/>
+            <w:tcBorders>
+              <w:top w:val="nil"/>
+              <w:left w:val="single" w:sz="4" w:space="0" w:color="auto"/>
+              <w:bottom w:val="single" w:sz="4" w:space="0" w:color="auto"/>
+              <w:right w:val="single" w:sz="4" w:space="0" w:color="auto"/>
+            </w:tcBorders>
+            <w:shd w:val="clear" w:color="auto" w:fill="auto"/>
+            <w:noWrap/>
+            <w:vAlign w:val="center"/>
+            <w:hideMark/>
+          </w:tcPr>
+          <w:p>
+            <w:pPr>
+              <w:spacing w:after="0" w:line="240" w:lineRule="auto"/>
+              <w:jc w:val="center"/>
+              <w:rPr>
+                <w:rFonts w:asciiTheme="majorBidi" w:eastAsia="Times New Roman" w:hAnsiTheme="majorBidi" w:cstheme="majorBidi"/>
+                <w:color w:val="000000"/>
+              </w:rPr>
+            </w:pPr>
+            <w:r>
+              <w:rPr>
+                <w:rFonts w:asciiTheme="majorBidi" w:eastAsia="Times New Roman" w:hAnsiTheme="majorBidi" w:cstheme="majorBidi"/>
+                <w:color w:val="000000"/>
+              </w:rPr>
+              <w:t>Normalized Memory Access Time</w:t>
+            </w:r>
+          </w:p>
+        </w:tc>
+        <w:tc>
+          <w:tcPr>
+            <w:tcW w:w="2160" w:type="dxa"/>
+            <w:tcBorders>
+              <w:top w:val="nil"/>
+              <w:left w:val="nil"/>
+              <w:bottom w:val="single" w:sz="4" w:space="0" w:color="auto"/>
+              <w:right w:val="single" w:sz="4" w:space="0" w:color="auto"/>
+            </w:tcBorders>
+            <w:shd w:val="clear" w:color="auto" w:fill="auto"/>
+            <w:noWrap/>
+            <w:vAlign w:val="center"/>
+            <w:hideMark/>
+          </w:tcPr>
+          <w:p>
+            <w:pPr>
+              <w:spacing w:after="0" w:line="240" w:lineRule="auto"/>
+              <w:jc w:val="center"/>
+              <w:rPr>
+                <w:rFonts w:asciiTheme="majorBidi" w:eastAsia="Times New Roman" w:hAnsiTheme="majorBidi" w:cstheme="majorBidi"/>
+                <w:color w:val="000000"/>
+              </w:rPr>
+            </w:pPr>
+            <w:r>
+              <w:rPr>
+                <w:rFonts w:asciiTheme="majorBidi" w:eastAsia="Times New Roman" w:hAnsiTheme="majorBidi" w:cstheme="majorBidi"/>
+                <w:color w:val="000000"/>
+              </w:rPr>
+              <w:t>10000 - 40000</w:t>
+            </w:r>
+          </w:p>
+        </w:tc>
+      </w:tr>
+      <w:tr>
+        <w:trPr>
+          <w:trHeight w:val="288"/>
+          <w:jc w:val="center"/>
+        </w:trPr>
+        <w:tc>
+          <w:tcPr>
+            <w:tcW w:w="3440" w:type="dxa"/>
+            <w:tcBorders>
+              <w:top w:val="nil"/>
+              <w:left w:val="single" w:sz="4" w:space="0" w:color="auto"/>
+              <w:bottom w:val="single" w:sz="4" w:space="0" w:color="auto"/>
+              <w:right w:val="single" w:sz="4" w:space="0" w:color="auto"/>
+            </w:tcBorders>
+            <w:shd w:val="clear" w:color="auto" w:fill="auto"/>
+            <w:noWrap/>
+            <w:vAlign w:val="center"/>
+            <w:hideMark/>
+          </w:tcPr>
+          <w:p>
+            <w:pPr>
+              <w:spacing w:after="0" w:line="240" w:lineRule="auto"/>
+              <w:jc w:val="center"/>
+              <w:rPr>
+                <w:rFonts w:asciiTheme="majorBidi" w:eastAsia="Times New Roman" w:hAnsiTheme="majorBidi" w:cstheme="majorBidi"/>
+                <w:color w:val="000000"/>
+              </w:rPr>
+            </w:pPr>
+            <w:r>
+              <w:rPr>
+                <w:rFonts w:asciiTheme="majorBidi" w:eastAsia="Times New Roman" w:hAnsiTheme="majorBidi" w:cstheme="majorBidi"/>
+                <w:color w:val="000000"/>
+              </w:rPr>
+              <w:t>Fetch Unit</w:t>
+            </w:r>
+            <w:bookmarkStart w:id="0" w:name="_GoBack"/>
+            <w:bookmarkEnd w:id="0"/>
+          </w:p>
+        </w:tc>
+        <w:tc>
+          <w:tcPr>
+            <w:tcW w:w="2160" w:type="dxa"/>
+            <w:tcBorders>
+              <w:top w:val="nil"/>
+              <w:left w:val="nil"/>
+              <w:bottom w:val="single" w:sz="4" w:space="0" w:color="auto"/>
+              <w:right w:val="single" w:sz="4" w:space="0" w:color="auto"/>
+            </w:tcBorders>
+            <w:shd w:val="clear" w:color="auto" w:fill="auto"/>
+            <w:noWrap/>
+            <w:vAlign w:val="center"/>
+            <w:hideMark/>
+          </w:tcPr>
+          <w:p>
+            <w:pPr>
+              <w:spacing w:after="0" w:line="240" w:lineRule="auto"/>
+              <w:jc w:val="center"/>
+              <w:rPr>
+                <w:rFonts w:asciiTheme="majorBidi" w:eastAsia="Times New Roman" w:hAnsiTheme="majorBidi" w:cstheme="majorBidi"/>
+                <w:color w:val="000000"/>
+              </w:rPr>
+            </w:pPr>
+            <w:r>
+              <w:rPr>
+                <w:rFonts w:asciiTheme="majorBidi" w:eastAsia="Times New Roman" w:hAnsiTheme="majorBidi" w:cstheme="majorBidi"/>
+                <w:color w:val="000000"/>
+              </w:rPr>
+              <w:t>308.907</w:t>
+            </w:r>
+          </w:p>
+        </w:tc>
+      </w:tr>
+      <w:tr>
+        <w:trPr>
+          <w:trHeight w:val="288"/>
+          <w:jc w:val="center"/>
+        </w:trPr>
+        <w:tc>
+          <w:tcPr>
+            <w:tcW w:w="3440" w:type="dxa"/>
+            <w:tcBorders>
+              <w:top w:val="nil"/>
+              <w:left w:val="single" w:sz="4" w:space="0" w:color="auto"/>
+              <w:bottom w:val="single" w:sz="4" w:space="0" w:color="auto"/>
+              <w:right w:val="single" w:sz="4" w:space="0" w:color="auto"/>
+            </w:tcBorders>
+            <w:shd w:val="clear" w:color="auto" w:fill="auto"/>
+            <w:noWrap/>
+            <w:vAlign w:val="center"/>
+            <w:hideMark/>
+          </w:tcPr>
+          <w:p>
+            <w:pPr>
+              <w:spacing w:after="0" w:line="240" w:lineRule="auto"/>
+              <w:jc w:val="center"/>
+              <w:rPr>
+                <w:rFonts w:asciiTheme="majorBidi" w:eastAsia="Times New Roman" w:hAnsiTheme="majorBidi" w:cstheme="majorBidi"/>
+                <w:color w:val="000000"/>
+              </w:rPr>
+            </w:pPr>
+            <w:r>
+              <w:rPr>
+                <w:rFonts w:asciiTheme="majorBidi" w:eastAsia="Times New Roman" w:hAnsiTheme="majorBidi" w:cstheme="majorBidi"/>
+                <w:color w:val="000000"/>
+              </w:rPr>
+              <w:t>Load Store Unit</w:t>
+            </w:r>
+          </w:p>
+        </w:tc>
+        <w:tc>
+          <w:tcPr>
+            <w:tcW w:w="2160" w:type="dxa"/>
+            <w:tcBorders>
+              <w:top w:val="nil"/>
+              <w:left w:val="nil"/>
+              <w:bottom w:val="single" w:sz="4" w:space="0" w:color="auto"/>
+              <w:right w:val="single" w:sz="4" w:space="0" w:color="auto"/>
+            </w:tcBorders>
+            <w:shd w:val="clear" w:color="auto" w:fill="auto"/>
+            <w:noWrap/>
+            <w:vAlign w:val="center"/>
+            <w:hideMark/>
+          </w:tcPr>
+          <w:p>
+            <w:pPr>
+              <w:keepNext/>
+              <w:spacing w:after="0" w:line="240" w:lineRule="auto"/>
+              <w:jc w:val="center"/>
+              <w:rPr>
+                <w:rFonts w:asciiTheme="majorBidi" w:eastAsia="Times New Roman" w:hAnsiTheme="majorBidi" w:cstheme="majorBidi"/>
+                <w:color w:val="000000"/>
+              </w:rPr>
+            </w:pPr>
+            <w:r>
+              <w:rPr>
+                <w:rFonts w:asciiTheme="majorBidi" w:eastAsia="Times New Roman" w:hAnsiTheme="majorBidi" w:cstheme="majorBidi"/>
+                <w:color w:val="000000"/>
+              </w:rPr>
+              <w:t>569.903</w:t>
+            </w:r>
+          </w:p>
+        </w:tc>
+      </w:tr>
+    </w:tbl>
+    <w:p>
+      <w:pPr>
+        <w:pStyle w:val="Caption"/>
+        <w:jc w:val="center"/>
+        <w:rPr>
+          <w:rFonts w:asciiTheme="majorBidi" w:hAnsiTheme="majorBidi" w:cstheme="majorBidi"/>
+          <w:i w:val="0"/>
+          <w:iCs w:val="0"/>
+          <w:color w:val="auto"/>
+          <w:sz w:val="20"/>
+          <w:szCs w:val="20"/>
+        </w:rPr>
+      </w:pPr>
+    </w:p>
+    <w:p>
+      <w:pPr>
+        <w:pStyle w:val="Caption"/>
+        <w:jc w:val="center"/>
+        <w:rPr>
+          <w:rFonts w:asciiTheme="majorBidi" w:hAnsiTheme="majorBidi" w:cstheme="majorBidi"/>
+          <w:i w:val="0"/>
+          <w:iCs w:val="0"/>
+          <w:color w:val="auto"/>
+          <w:sz w:val="28"/>
+          <w:szCs w:val="28"/>
+          <w:lang w:bidi="fa-IR"/>
+        </w:rPr>
+      </w:pPr>
+      <w:r>
+        <w:rPr>
+          <w:rFonts w:asciiTheme="majorBidi" w:hAnsiTheme="majorBidi" w:cstheme="majorBidi"/>
+          <w:i w:val="0"/>
+          <w:iCs w:val="0"/>
+          <w:color w:val="auto"/>
+          <w:sz w:val="20"/>
+          <w:szCs w:val="20"/>
+        </w:rPr>
+        <w:t xml:space="preserve">Table </w:t>
+      </w:r>
+      <w:r>
+        <w:rPr>
+          <w:rFonts w:asciiTheme="majorBidi" w:hAnsiTheme="majorBidi" w:cstheme="majorBidi"/>
+          <w:i w:val="0"/>
+          <w:iCs w:val="0"/>
+          <w:color w:val="auto"/>
+          <w:sz w:val="20"/>
+          <w:szCs w:val="20"/>
+        </w:rPr>
+        <w:fldChar w:fldCharType="begin"/>
+      </w:r>
+      <w:r>
+        <w:rPr>
+          <w:rFonts w:asciiTheme="majorBidi" w:hAnsiTheme="majorBidi" w:cstheme="majorBidi"/>
+          <w:i w:val="0"/>
+          <w:iCs w:val="0"/>
+          <w:color w:val="auto"/>
+          <w:sz w:val="20"/>
+          <w:szCs w:val="20"/>
+        </w:rPr>
+        <w:instrText xml:space="preserve"> SEQ Table \* ARABIC </w:instrText>
+      </w:r>
+      <w:r>
+        <w:rPr>
+          <w:rFonts w:asciiTheme="majorBidi" w:hAnsiTheme="majorBidi" w:cstheme="majorBidi"/>
+          <w:i w:val="0"/>
+          <w:iCs w:val="0"/>
+          <w:color w:val="auto"/>
+          <w:sz w:val="20"/>
+          <w:szCs w:val="20"/>
+        </w:rPr>
+        <w:fldChar w:fldCharType="separate"/>
+      </w:r>
+      <w:r>
+        <w:rPr>
+          <w:rFonts w:asciiTheme="majorBidi" w:hAnsiTheme="majorBidi" w:cstheme="majorBidi"/>
+          <w:i w:val="0"/>
+          <w:iCs w:val="0"/>
+          <w:noProof/>
+          <w:color w:val="auto"/>
+          <w:sz w:val="20"/>
+          <w:szCs w:val="20"/>
+        </w:rPr>
+        <w:t>2</w:t>
+      </w:r>
+      <w:r>
+        <w:rPr>
+          <w:rFonts w:asciiTheme="majorBidi" w:hAnsiTheme="majorBidi" w:cstheme="majorBidi"/>
+          <w:i w:val="0"/>
+          <w:iCs w:val="0"/>
+          <w:color w:val="auto"/>
+          <w:sz w:val="20"/>
+          <w:szCs w:val="20"/>
+        </w:rPr>
+        <w:fldChar w:fldCharType="end"/>
+      </w:r>
+      <w:r>
+        <w:rPr>
+          <w:rFonts w:asciiTheme="majorBidi" w:hAnsiTheme="majorBidi" w:cstheme="majorBidi"/>
+          <w:i w:val="0"/>
+          <w:iCs w:val="0"/>
+          <w:noProof/>
+          <w:color w:val="auto"/>
+          <w:sz w:val="20"/>
+          <w:szCs w:val="20"/>
+        </w:rPr>
+        <w:t>. STA results of phoeniX core modules</w:t>
+      </w:r>
+    </w:p>
+    <w:p>
+      <w:pPr>
+        <w:jc w:val="both"/>
+        <w:rPr>
+          <w:rFonts w:asciiTheme="majorBidi" w:hAnsiTheme="majorBidi" w:cstheme="majorBidi"/>
+          <w:sz w:val="24"/>
+          <w:szCs w:val="24"/>
+          <w:lang w:bidi="fa-IR"/>
+        </w:rPr>
+      </w:pPr>
+    </w:p>
+    <w:p>
+      <w:pPr>
+        <w:jc w:val="both"/>
+        <w:rPr>
+          <w:rFonts w:asciiTheme="majorBidi" w:hAnsiTheme="majorBidi" w:cstheme="majorBidi"/>
+          <w:sz w:val="24"/>
+          <w:szCs w:val="24"/>
+          <w:lang w:bidi="fa-IR"/>
+        </w:rPr>
+      </w:pPr>
+    </w:p>
+    <w:p>
+      <w:pPr>
+        <w:jc w:val="both"/>
+        <w:rPr>
+          <w:rFonts w:asciiTheme="majorBidi" w:hAnsiTheme="majorBidi" w:cstheme="majorBidi"/>
+          <w:sz w:val="24"/>
+          <w:szCs w:val="24"/>
+          <w:lang w:bidi="fa-IR"/>
+        </w:rPr>
+      </w:pPr>
+    </w:p>
+    <w:p>
+      <w:pPr>
+        <w:jc w:val="both"/>
+        <w:rPr>
+          <w:rFonts w:asciiTheme="majorBidi" w:hAnsiTheme="majorBidi" w:cstheme="majorBidi"/>
+          <w:sz w:val="24"/>
+          <w:szCs w:val="24"/>
+          <w:lang w:bidi="fa-IR"/>
+        </w:rPr>
+      </w:pPr>
+    </w:p>
+    <w:p>
+      <w:pPr>
+        <w:jc w:val="both"/>
+        <w:rPr>
+          <w:rFonts w:asciiTheme="majorBidi" w:hAnsiTheme="majorBidi" w:cstheme="majorBidi"/>
+          <w:sz w:val="24"/>
+          <w:szCs w:val="24"/>
+          <w:lang w:bidi="fa-IR"/>
+        </w:rPr>
+      </w:pPr>
+    </w:p>
+    <w:p>
+      <w:pPr>
+        <w:jc w:val="both"/>
+        <w:rPr>
+          <w:rFonts w:asciiTheme="majorBidi" w:hAnsiTheme="majorBidi" w:cstheme="majorBidi"/>
+          <w:sz w:val="24"/>
+          <w:szCs w:val="24"/>
+          <w:lang w:bidi="fa-IR"/>
+        </w:rPr>
+      </w:pPr>
     </w:p>
     <w:p>
       <w:pPr>
@@ -28505,6 +29080,7 @@
           <w:sz w:val="24"/>
           <w:szCs w:val="24"/>
         </w:rPr>
+        <w:lastRenderedPageBreak/>
         <w:t>[3]</w:t>
       </w:r>
       <w:r>
@@ -28823,7 +29399,7 @@
     <w:p>
       <w:pPr>
         <w:rPr>
-          <w:rFonts w:asciiTheme="majorBidi" w:hAnsiTheme="majorBidi" w:cstheme="majorBidi" w:hint="cs"/>
+          <w:rFonts w:asciiTheme="majorBidi" w:hAnsiTheme="majorBidi" w:cstheme="majorBidi"/>
           <w:sz w:val="24"/>
           <w:szCs w:val="24"/>
           <w:rtl/>
@@ -34563,7 +35139,7 @@
   <w:style w:type="paragraph" w:default="1" w:styleId="Normal">
     <w:name w:val="Normal"/>
     <w:qFormat/>
-    <w:rsid w:val="008B78A3"/>
+    <w:rsid w:val="00AF2C12"/>
   </w:style>
   <w:style w:type="paragraph" w:styleId="Heading1">
     <w:name w:val="heading 1"/>
@@ -35027,7 +35603,7 @@
 </file>
 
 <file path=customXml/itemProps1.xml><?xml version="1.0" encoding="utf-8"?>
-<ds:datastoreItem xmlns:ds="http://schemas.openxmlformats.org/officeDocument/2006/customXml" ds:itemID="{E9FAF092-C57F-49E9-BC03-A91C4720F697}">
+<ds:datastoreItem xmlns:ds="http://schemas.openxmlformats.org/officeDocument/2006/customXml" ds:itemID="{185A01D5-5D7E-4054-9EA0-32B2FAE3E4F8}">
   <ds:schemaRefs>
     <ds:schemaRef ds:uri="http://schemas.openxmlformats.org/officeDocument/2006/bibliography"/>
   </ds:schemaRefs>

</xml_diff>

<commit_message>
📝 Edit chapter 1 of the document
</commit_message>
<xml_diff>
--- a/Documents/phoeniX RISC-V Core V0.1/phoeniX RISC-V Core V0.1.docx
+++ b/Documents/phoeniX RISC-V Core V0.1/phoeniX RISC-V Core V0.1.docx
@@ -99,6 +99,8 @@
         </w:rPr>
         <w:t>Arvin Delavari – Faraz Ghoreishy</w:t>
       </w:r>
+      <w:bookmarkStart w:id="0" w:name="_GoBack"/>
+      <w:bookmarkEnd w:id="0"/>
     </w:p>
     <w:p>
       <w:pPr>
@@ -2042,36 +2044,743 @@
           <w:szCs w:val="24"/>
         </w:rPr>
       </w:pPr>
-    </w:p>
-    <w:p>
-      <w:pPr>
-        <w:jc w:val="both"/>
-        <w:rPr>
-          <w:rFonts w:asciiTheme="majorBidi" w:hAnsiTheme="majorBidi" w:cstheme="majorBidi"/>
-          <w:sz w:val="24"/>
-          <w:szCs w:val="24"/>
-        </w:rPr>
-      </w:pPr>
-    </w:p>
-    <w:p>
-      <w:pPr>
-        <w:jc w:val="both"/>
-        <w:rPr>
-          <w:rFonts w:asciiTheme="majorBidi" w:hAnsiTheme="majorBidi" w:cstheme="majorBidi"/>
-          <w:sz w:val="24"/>
-          <w:szCs w:val="24"/>
-        </w:rPr>
-      </w:pPr>
-    </w:p>
-    <w:p>
-      <w:pPr>
-        <w:jc w:val="both"/>
-        <w:rPr>
-          <w:rFonts w:asciiTheme="majorBidi" w:hAnsiTheme="majorBidi" w:cstheme="majorBidi"/>
-          <w:sz w:val="24"/>
-          <w:szCs w:val="24"/>
-        </w:rPr>
-      </w:pPr>
+      <w:r>
+        <w:rPr>
+          <w:rFonts w:asciiTheme="majorBidi" w:hAnsiTheme="majorBidi" w:cstheme="majorBidi"/>
+          <w:sz w:val="24"/>
+          <w:szCs w:val="24"/>
+        </w:rPr>
+        <w:t>ISA stands for Instruction Set Architecture. In computer architecture, an ISA refers to the set of instructions that a computer processor can execute. It defines the interface between the hardware and the software, serving as a bridge for communication and coordination between the two.</w:t>
+      </w:r>
+    </w:p>
+    <w:p>
+      <w:pPr>
+        <w:jc w:val="both"/>
+        <w:rPr>
+          <w:rFonts w:asciiTheme="majorBidi" w:hAnsiTheme="majorBidi" w:cstheme="majorBidi"/>
+          <w:sz w:val="24"/>
+          <w:szCs w:val="24"/>
+        </w:rPr>
+      </w:pPr>
+      <w:r>
+        <w:rPr>
+          <w:rFonts w:asciiTheme="majorBidi" w:hAnsiTheme="majorBidi" w:cstheme="majorBidi"/>
+          <w:sz w:val="24"/>
+          <w:szCs w:val="24"/>
+        </w:rPr>
+        <w:t xml:space="preserve">The ISA specifies the available instructions, their formats, and the behavior of the processor when executing each instruction. It defines the operations that can be performed by the processor, the </w:t>
+      </w:r>
+      <w:r>
+        <w:rPr>
+          <w:rFonts w:asciiTheme="majorBidi" w:hAnsiTheme="majorBidi" w:cstheme="majorBidi"/>
+          <w:sz w:val="24"/>
+          <w:szCs w:val="24"/>
+        </w:rPr>
+        <w:lastRenderedPageBreak/>
+        <w:t>data types supported, the addressing modes, and the control flow instructions. The ISA also encompasses the registers, memory organization, and input/output mechanisms.</w:t>
+      </w:r>
+    </w:p>
+    <w:p>
+      <w:pPr>
+        <w:jc w:val="both"/>
+        <w:rPr>
+          <w:rFonts w:asciiTheme="majorBidi" w:hAnsiTheme="majorBidi" w:cstheme="majorBidi"/>
+          <w:sz w:val="24"/>
+          <w:szCs w:val="24"/>
+        </w:rPr>
+      </w:pPr>
+      <w:r>
+        <w:rPr>
+          <w:rFonts w:asciiTheme="majorBidi" w:hAnsiTheme="majorBidi" w:cstheme="majorBidi"/>
+          <w:sz w:val="24"/>
+          <w:szCs w:val="24"/>
+        </w:rPr>
+        <w:t>The ISA provides a standardized and consistent way for software developers to write programs that can run on different hardware platforms. It abstracts the underlying complexities of the hardware implementation, allowing software to be written at a higher level of abstraction.</w:t>
+      </w:r>
+    </w:p>
+    <w:p>
+      <w:pPr>
+        <w:jc w:val="both"/>
+        <w:rPr>
+          <w:rFonts w:asciiTheme="majorBidi" w:hAnsiTheme="majorBidi" w:cstheme="majorBidi"/>
+          <w:sz w:val="24"/>
+          <w:szCs w:val="24"/>
+          <w:lang w:bidi="fa-IR"/>
+        </w:rPr>
+      </w:pPr>
+      <w:r>
+        <w:rPr>
+          <w:rFonts w:asciiTheme="majorBidi" w:hAnsiTheme="majorBidi" w:cstheme="majorBidi"/>
+          <w:sz w:val="24"/>
+          <w:szCs w:val="24"/>
+        </w:rPr>
+        <w:t>Different computer architectures can have different ISAs. Common examples include x86, ARM, MIPS, and RISC-V. Each ISA has its own unique set of instructions and design principles, tailored for specific purposes, performance goals, and target applications.</w:t>
+      </w:r>
+    </w:p>
+    <w:p>
+      <w:pPr>
+        <w:jc w:val="both"/>
+        <w:rPr>
+          <w:rFonts w:asciiTheme="majorBidi" w:hAnsiTheme="majorBidi" w:cstheme="majorBidi"/>
+          <w:sz w:val="24"/>
+          <w:szCs w:val="24"/>
+        </w:rPr>
+      </w:pPr>
+      <w:r>
+        <w:rPr>
+          <w:rFonts w:asciiTheme="majorBidi" w:hAnsiTheme="majorBidi" w:cstheme="majorBidi"/>
+          <w:sz w:val="24"/>
+          <w:szCs w:val="24"/>
+        </w:rPr>
+        <w:t>The ISA serves as a fundamental aspect of computer architecture, as it influences the overall performance, compatibility, and flexibility of a computing system. It forms the basis for software development, compiler design, and system-level optimizations.</w:t>
+      </w:r>
+    </w:p>
+    <w:p>
+      <w:pPr>
+        <w:jc w:val="both"/>
+        <w:rPr>
+          <w:rFonts w:asciiTheme="majorBidi" w:hAnsiTheme="majorBidi" w:cstheme="majorBidi"/>
+          <w:sz w:val="24"/>
+          <w:szCs w:val="24"/>
+        </w:rPr>
+      </w:pPr>
+      <w:r>
+        <w:rPr>
+          <w:rFonts w:asciiTheme="majorBidi" w:hAnsiTheme="majorBidi" w:cstheme="majorBidi"/>
+          <w:sz w:val="24"/>
+          <w:szCs w:val="24"/>
+        </w:rPr>
+        <w:t>Before discussing the</w:t>
+      </w:r>
+      <w:r>
+        <w:rPr>
+          <w:rFonts w:asciiTheme="majorBidi" w:hAnsiTheme="majorBidi" w:cstheme="majorBidi"/>
+          <w:sz w:val="24"/>
+          <w:szCs w:val="24"/>
+        </w:rPr>
+        <w:t xml:space="preserve"> RISC-V ISA, it is important to know a very important concept in computer organization and architecture, which is the difference of RISC and CISC machines.</w:t>
+      </w:r>
+    </w:p>
+    <w:p>
+      <w:pPr>
+        <w:jc w:val="both"/>
+        <w:rPr>
+          <w:rFonts w:asciiTheme="majorBidi" w:hAnsiTheme="majorBidi" w:cstheme="majorBidi"/>
+          <w:sz w:val="24"/>
+          <w:szCs w:val="24"/>
+        </w:rPr>
+      </w:pPr>
+      <w:r>
+        <w:rPr>
+          <w:rFonts w:asciiTheme="majorBidi" w:hAnsiTheme="majorBidi" w:cstheme="majorBidi"/>
+          <w:sz w:val="24"/>
+          <w:szCs w:val="24"/>
+        </w:rPr>
+        <w:t>RISC</w:t>
+      </w:r>
+      <w:r>
+        <w:rPr>
+          <w:rFonts w:asciiTheme="majorBidi" w:hAnsiTheme="majorBidi" w:cstheme="majorBidi"/>
+          <w:sz w:val="24"/>
+          <w:szCs w:val="24"/>
+        </w:rPr>
+        <w:t xml:space="preserve"> </w:t>
+      </w:r>
+      <w:r>
+        <w:rPr>
+          <w:rFonts w:asciiTheme="majorBidi" w:hAnsiTheme="majorBidi" w:cstheme="majorBidi"/>
+          <w:sz w:val="24"/>
+          <w:szCs w:val="24"/>
+        </w:rPr>
+        <w:t>(Reduced Instruction Set Computer)</w:t>
+      </w:r>
+      <w:r>
+        <w:rPr>
+          <w:rFonts w:asciiTheme="majorBidi" w:hAnsiTheme="majorBidi" w:cstheme="majorBidi"/>
+          <w:sz w:val="24"/>
+          <w:szCs w:val="24"/>
+        </w:rPr>
+        <w:t xml:space="preserve"> processors have a simplified and streamlined instruction set design. They employ a small number of simple instructions, each performing a single operation. This simplicity enables easier decoding and execution, resulting in faster and more efficient processing. RISC architectures often use a load/store architecture, where memory access is limited to specific load and store instructions. Arithmetic and logical operations are performed only on registers, improving efficiency and reducing memory traffic. RISC processors are well-suited for pipelining, a technique that divides instruction execution into multiple stages, allowing for parallel processing and improved performance. They also work closely with optimizing compilers, facilitating efficient code generation and optimization techniques.</w:t>
+      </w:r>
+    </w:p>
+    <w:p>
+      <w:pPr>
+        <w:jc w:val="both"/>
+        <w:rPr>
+          <w:rFonts w:asciiTheme="majorBidi" w:hAnsiTheme="majorBidi" w:cstheme="majorBidi"/>
+          <w:sz w:val="24"/>
+          <w:szCs w:val="24"/>
+        </w:rPr>
+      </w:pPr>
+      <w:r>
+        <w:rPr>
+          <w:rFonts w:asciiTheme="majorBidi" w:hAnsiTheme="majorBidi" w:cstheme="majorBidi"/>
+          <w:sz w:val="24"/>
+          <w:szCs w:val="24"/>
+        </w:rPr>
+        <w:t xml:space="preserve">CISC </w:t>
+      </w:r>
+      <w:r>
+        <w:rPr>
+          <w:rFonts w:asciiTheme="majorBidi" w:hAnsiTheme="majorBidi" w:cstheme="majorBidi"/>
+          <w:sz w:val="24"/>
+          <w:szCs w:val="24"/>
+        </w:rPr>
+        <w:t>(Complex Instruction Set Computer)</w:t>
+      </w:r>
+      <w:r>
+        <w:rPr>
+          <w:rFonts w:asciiTheme="majorBidi" w:hAnsiTheme="majorBidi" w:cstheme="majorBidi"/>
+          <w:sz w:val="24"/>
+          <w:szCs w:val="24"/>
+        </w:rPr>
+        <w:t xml:space="preserve"> </w:t>
+      </w:r>
+      <w:r>
+        <w:rPr>
+          <w:rFonts w:asciiTheme="majorBidi" w:hAnsiTheme="majorBidi" w:cstheme="majorBidi"/>
+          <w:sz w:val="24"/>
+          <w:szCs w:val="24"/>
+        </w:rPr>
+        <w:t>processors have a more extensive and complex instruction set. They feature a large number of complex instructions that can perform multiple operations in a single instruction. CISC instructions often include memory access, arithmetic operations, and control flow operations. CISC processors may allow direct memory access from memory to memory, reducing the need for explicit load and store instructions. CISC architectures aim to provide powerful instructions that can handle complex tasks directly in hardware, reducing reliance on software and potentially improving execution time for certain operations. CISC instructions can vary in length, which adds complexity to the decoding process but allows for packing more functionality into individual instructions.</w:t>
+      </w:r>
+    </w:p>
+    <w:p>
+      <w:pPr>
+        <w:jc w:val="both"/>
+        <w:rPr>
+          <w:rFonts w:asciiTheme="majorBidi" w:hAnsiTheme="majorBidi" w:cstheme="majorBidi"/>
+          <w:sz w:val="24"/>
+          <w:szCs w:val="24"/>
+        </w:rPr>
+      </w:pPr>
+      <w:r>
+        <w:rPr>
+          <w:rFonts w:asciiTheme="majorBidi" w:hAnsiTheme="majorBidi" w:cstheme="majorBidi"/>
+          <w:sz w:val="24"/>
+          <w:szCs w:val="24"/>
+        </w:rPr>
+        <w:t>It's worth noting that the distinction between RISC and CISC has become less clear in modern processors. Many contemporary processors employ hybrid approaches that combine features from both design philosophies. The choice between RISC and CISC depends on factors such as performance goals, power efficiency, instruction density, and the target applications of the processor.</w:t>
+      </w:r>
+    </w:p>
+    <w:p>
+      <w:pPr>
+        <w:jc w:val="both"/>
+        <w:rPr>
+          <w:rFonts w:asciiTheme="majorBidi" w:hAnsiTheme="majorBidi" w:cstheme="majorBidi"/>
+          <w:sz w:val="24"/>
+          <w:szCs w:val="24"/>
+        </w:rPr>
+      </w:pPr>
+      <w:r>
+        <w:rPr>
+          <w:rFonts w:asciiTheme="majorBidi" w:hAnsiTheme="majorBidi" w:cstheme="majorBidi"/>
+          <w:sz w:val="24"/>
+          <w:szCs w:val="24"/>
+        </w:rPr>
+        <w:t xml:space="preserve">The RISC-V ISA (Instruction Set Architecture) is an open-source instruction set architecture that was designed to be simple, modular, and extensible. It was developed by researchers at the </w:t>
+      </w:r>
+      <w:r>
+        <w:rPr>
+          <w:rFonts w:asciiTheme="majorBidi" w:hAnsiTheme="majorBidi" w:cstheme="majorBidi"/>
+          <w:sz w:val="24"/>
+          <w:szCs w:val="24"/>
+        </w:rPr>
+        <w:lastRenderedPageBreak/>
+        <w:t>University of California, Berkeley in 2010 and has gained significant traction and popularity in both academic and industrial communities.</w:t>
+      </w:r>
+    </w:p>
+    <w:p>
+      <w:pPr>
+        <w:jc w:val="both"/>
+        <w:rPr>
+          <w:rFonts w:asciiTheme="majorBidi" w:hAnsiTheme="majorBidi" w:cstheme="majorBidi"/>
+          <w:sz w:val="24"/>
+          <w:szCs w:val="24"/>
+        </w:rPr>
+      </w:pPr>
+      <w:r>
+        <w:rPr>
+          <w:rFonts w:asciiTheme="majorBidi" w:hAnsiTheme="majorBidi" w:cstheme="majorBidi"/>
+          <w:sz w:val="24"/>
+          <w:szCs w:val="24"/>
+        </w:rPr>
+        <w:t>The RISC-V ISA follows the Reduced Instruction Set Computer (RISC) design philosophy, emphasizing simplicity and efficiency. It provides a standard set of instructions that a RISC-V processor can execute. The instruction formats are designed to be compact and easy to decode, enabling efficient instruction fetch and execution.</w:t>
+      </w:r>
+    </w:p>
+    <w:p>
+      <w:pPr>
+        <w:jc w:val="both"/>
+        <w:rPr>
+          <w:rFonts w:asciiTheme="majorBidi" w:hAnsiTheme="majorBidi" w:cstheme="majorBidi"/>
+          <w:sz w:val="24"/>
+          <w:szCs w:val="24"/>
+        </w:rPr>
+      </w:pPr>
+      <w:r>
+        <w:rPr>
+          <w:rFonts w:asciiTheme="majorBidi" w:hAnsiTheme="majorBidi" w:cstheme="majorBidi"/>
+          <w:sz w:val="24"/>
+          <w:szCs w:val="24"/>
+        </w:rPr>
+        <w:t>One of the notable features of the RISC-V ISA is its modular design. It offers a base instruction set that provides essential instructions for general-purpose computing. In addition to the base instruction set, RISC-V supports various optional instruction extensions, allowing designers to customize and tailor the ISA to specific application domains or performance requirements. These extension modules include support for floating-point operations, atomic operations, vector instructions, and more.</w:t>
+      </w:r>
+    </w:p>
+    <w:p>
+      <w:pPr>
+        <w:jc w:val="both"/>
+        <w:rPr>
+          <w:rFonts w:asciiTheme="majorBidi" w:hAnsiTheme="majorBidi" w:cstheme="majorBidi"/>
+          <w:sz w:val="24"/>
+          <w:szCs w:val="24"/>
+        </w:rPr>
+      </w:pPr>
+      <w:r>
+        <w:rPr>
+          <w:rFonts w:asciiTheme="majorBidi" w:hAnsiTheme="majorBidi" w:cstheme="majorBidi"/>
+          <w:sz w:val="24"/>
+          <w:szCs w:val="24"/>
+        </w:rPr>
+        <w:t>The RISC-V ISA is designed to be portable and platform-independent, enabling easy migration of software across different implement</w:t>
+      </w:r>
+      <w:r>
+        <w:rPr>
+          <w:rFonts w:asciiTheme="majorBidi" w:hAnsiTheme="majorBidi" w:cstheme="majorBidi"/>
+          <w:sz w:val="24"/>
+          <w:szCs w:val="24"/>
+        </w:rPr>
+        <w:t>ations. It supports 32-bit,</w:t>
+      </w:r>
+      <w:r>
+        <w:rPr>
+          <w:rFonts w:asciiTheme="majorBidi" w:hAnsiTheme="majorBidi" w:cstheme="majorBidi"/>
+          <w:sz w:val="24"/>
+          <w:szCs w:val="24"/>
+        </w:rPr>
+        <w:t xml:space="preserve"> 64-bit</w:t>
+      </w:r>
+      <w:r>
+        <w:rPr>
+          <w:rFonts w:asciiTheme="majorBidi" w:hAnsiTheme="majorBidi" w:cstheme="majorBidi"/>
+          <w:sz w:val="24"/>
+          <w:szCs w:val="24"/>
+        </w:rPr>
+        <w:t xml:space="preserve"> and 128-bit</w:t>
+      </w:r>
+      <w:r>
+        <w:rPr>
+          <w:rFonts w:asciiTheme="majorBidi" w:hAnsiTheme="majorBidi" w:cstheme="majorBidi"/>
+          <w:sz w:val="24"/>
+          <w:szCs w:val="24"/>
+        </w:rPr>
+        <w:t xml:space="preserve"> instruction widths, providing flexibility for different computing environments.</w:t>
+      </w:r>
+    </w:p>
+    <w:p>
+      <w:pPr>
+        <w:jc w:val="both"/>
+        <w:rPr>
+          <w:rFonts w:asciiTheme="majorBidi" w:hAnsiTheme="majorBidi" w:cstheme="majorBidi"/>
+          <w:sz w:val="24"/>
+          <w:szCs w:val="24"/>
+        </w:rPr>
+      </w:pPr>
+      <w:r>
+        <w:rPr>
+          <w:rFonts w:asciiTheme="majorBidi" w:hAnsiTheme="majorBidi" w:cstheme="majorBidi"/>
+          <w:sz w:val="24"/>
+          <w:szCs w:val="24"/>
+        </w:rPr>
+        <w:t>Being an open-source ISA, the RISC-V architecture encourages collaboration, innovation, and customization. It has gained widespread adoption not only in academia but also in industry, with several companies developing RISC-V-based processors, systems-on-chip (SoCs), and development tools.</w:t>
+      </w:r>
+    </w:p>
+    <w:p>
+      <w:pPr>
+        <w:jc w:val="both"/>
+        <w:rPr>
+          <w:rFonts w:asciiTheme="majorBidi" w:hAnsiTheme="majorBidi" w:cstheme="majorBidi"/>
+          <w:sz w:val="24"/>
+          <w:szCs w:val="24"/>
+        </w:rPr>
+      </w:pPr>
+      <w:r>
+        <w:rPr>
+          <w:rFonts w:asciiTheme="majorBidi" w:hAnsiTheme="majorBidi" w:cstheme="majorBidi"/>
+          <w:sz w:val="24"/>
+          <w:szCs w:val="24"/>
+        </w:rPr>
+        <w:t>Overall, the RISC-V ISA offers a flexible, open, and scalable architecture that promotes innovation and fosters a diverse ecosystem of RISC-V-based hardware and software solutions.</w:t>
+      </w:r>
+    </w:p>
+    <w:p>
+      <w:pPr>
+        <w:jc w:val="both"/>
+        <w:rPr>
+          <w:rFonts w:asciiTheme="majorBidi" w:hAnsiTheme="majorBidi" w:cstheme="majorBidi"/>
+          <w:sz w:val="24"/>
+          <w:szCs w:val="24"/>
+        </w:rPr>
+      </w:pPr>
+      <w:r>
+        <w:rPr>
+          <w:rFonts w:asciiTheme="majorBidi" w:hAnsiTheme="majorBidi" w:cstheme="majorBidi"/>
+          <w:sz w:val="24"/>
+          <w:szCs w:val="24"/>
+        </w:rPr>
+        <w:t>RISC-V stands out among other ISAs due to the following advantages:</w:t>
+      </w:r>
+    </w:p>
+    <w:p>
+      <w:pPr>
+        <w:pStyle w:val="ListParagraph"/>
+        <w:numPr>
+          <w:ilvl w:val="0"/>
+          <w:numId w:val="47"/>
+        </w:numPr>
+        <w:jc w:val="both"/>
+        <w:rPr>
+          <w:rFonts w:asciiTheme="majorBidi" w:hAnsiTheme="majorBidi" w:cstheme="majorBidi"/>
+          <w:sz w:val="24"/>
+          <w:szCs w:val="24"/>
+        </w:rPr>
+      </w:pPr>
+      <w:r>
+        <w:rPr>
+          <w:rFonts w:asciiTheme="majorBidi" w:hAnsiTheme="majorBidi" w:cstheme="majorBidi"/>
+          <w:sz w:val="24"/>
+          <w:szCs w:val="24"/>
+        </w:rPr>
+        <w:t>Open Source: RISC-V is an open-source ISA, fostering collaboration, innovatio</w:t>
+      </w:r>
+      <w:r>
+        <w:rPr>
+          <w:rFonts w:asciiTheme="majorBidi" w:hAnsiTheme="majorBidi" w:cstheme="majorBidi"/>
+          <w:sz w:val="24"/>
+          <w:szCs w:val="24"/>
+        </w:rPr>
+        <w:t xml:space="preserve">n, and customization, </w:t>
+      </w:r>
+      <w:r>
+        <w:rPr>
+          <w:rFonts w:asciiTheme="majorBidi" w:hAnsiTheme="majorBidi" w:cstheme="majorBidi"/>
+          <w:sz w:val="24"/>
+          <w:szCs w:val="24"/>
+        </w:rPr>
+        <w:t>Modularity and Extensibility: Its modular design allows for optional instruction extensions, tailoring the ISA to specific application needs.</w:t>
+      </w:r>
+    </w:p>
+    <w:p>
+      <w:pPr>
+        <w:pStyle w:val="ListParagraph"/>
+        <w:numPr>
+          <w:ilvl w:val="0"/>
+          <w:numId w:val="47"/>
+        </w:numPr>
+        <w:jc w:val="both"/>
+        <w:rPr>
+          <w:rFonts w:asciiTheme="majorBidi" w:hAnsiTheme="majorBidi" w:cstheme="majorBidi"/>
+          <w:sz w:val="24"/>
+          <w:szCs w:val="24"/>
+        </w:rPr>
+      </w:pPr>
+      <w:r>
+        <w:rPr>
+          <w:rFonts w:asciiTheme="majorBidi" w:hAnsiTheme="majorBidi" w:cstheme="majorBidi"/>
+          <w:sz w:val="24"/>
+          <w:szCs w:val="24"/>
+        </w:rPr>
+        <w:t>Simplified Instruction Set: RISC-V follows a streamlined design, enhancing decode and execution efficiency while reducing complexity.</w:t>
+      </w:r>
+    </w:p>
+    <w:p>
+      <w:pPr>
+        <w:pStyle w:val="ListParagraph"/>
+        <w:numPr>
+          <w:ilvl w:val="0"/>
+          <w:numId w:val="47"/>
+        </w:numPr>
+        <w:jc w:val="both"/>
+        <w:rPr>
+          <w:rFonts w:asciiTheme="majorBidi" w:hAnsiTheme="majorBidi" w:cstheme="majorBidi"/>
+          <w:sz w:val="24"/>
+          <w:szCs w:val="24"/>
+        </w:rPr>
+      </w:pPr>
+      <w:r>
+        <w:rPr>
+          <w:rFonts w:asciiTheme="majorBidi" w:hAnsiTheme="majorBidi" w:cstheme="majorBidi"/>
+          <w:sz w:val="24"/>
+          <w:szCs w:val="24"/>
+        </w:rPr>
+        <w:t>Portability: RISC-V is platform-independent, enabling seamless software migration across different implementations.</w:t>
+      </w:r>
+    </w:p>
+    <w:p>
+      <w:pPr>
+        <w:pStyle w:val="ListParagraph"/>
+        <w:numPr>
+          <w:ilvl w:val="0"/>
+          <w:numId w:val="47"/>
+        </w:numPr>
+        <w:jc w:val="both"/>
+        <w:rPr>
+          <w:rFonts w:asciiTheme="majorBidi" w:hAnsiTheme="majorBidi" w:cstheme="majorBidi"/>
+          <w:sz w:val="24"/>
+          <w:szCs w:val="24"/>
+        </w:rPr>
+      </w:pPr>
+      <w:r>
+        <w:rPr>
+          <w:rFonts w:asciiTheme="majorBidi" w:hAnsiTheme="majorBidi" w:cstheme="majorBidi"/>
+          <w:sz w:val="24"/>
+          <w:szCs w:val="24"/>
+        </w:rPr>
+        <w:t>Education and Research: RISC-V's open nature makes it ideal for educational institutions and research projects, promoting exploration and experimentation.</w:t>
+      </w:r>
+    </w:p>
+    <w:p>
+      <w:pPr>
+        <w:pStyle w:val="ListParagraph"/>
+        <w:numPr>
+          <w:ilvl w:val="0"/>
+          <w:numId w:val="47"/>
+        </w:numPr>
+        <w:jc w:val="both"/>
+        <w:rPr>
+          <w:rFonts w:asciiTheme="majorBidi" w:hAnsiTheme="majorBidi" w:cstheme="majorBidi"/>
+          <w:sz w:val="24"/>
+          <w:szCs w:val="24"/>
+        </w:rPr>
+      </w:pPr>
+      <w:r>
+        <w:rPr>
+          <w:rFonts w:asciiTheme="majorBidi" w:hAnsiTheme="majorBidi" w:cstheme="majorBidi"/>
+          <w:sz w:val="24"/>
+          <w:szCs w:val="24"/>
+        </w:rPr>
+        <w:t>Industry Adoption: RISC-V has gained significant industry traction, with companies leveraging it for custom processors and specialized accelerators.</w:t>
+      </w:r>
+    </w:p>
+    <w:p>
+      <w:pPr>
+        <w:jc w:val="both"/>
+        <w:rPr>
+          <w:rFonts w:asciiTheme="majorBidi" w:hAnsiTheme="majorBidi" w:cstheme="majorBidi"/>
+          <w:sz w:val="24"/>
+          <w:szCs w:val="24"/>
+        </w:rPr>
+      </w:pPr>
+      <w:r>
+        <w:rPr>
+          <w:rFonts w:asciiTheme="majorBidi" w:hAnsiTheme="majorBidi" w:cstheme="majorBidi"/>
+          <w:sz w:val="24"/>
+          <w:szCs w:val="24"/>
+        </w:rPr>
+        <w:t>These advantages make RISC-V an attractive choice, offering flexibility, customization, and cost-effectiveness in various computing applications.</w:t>
+      </w:r>
+    </w:p>
+    <w:p>
+      <w:pPr>
+        <w:jc w:val="both"/>
+        <w:rPr>
+          <w:rFonts w:asciiTheme="majorBidi" w:hAnsiTheme="majorBidi" w:cstheme="majorBidi"/>
+          <w:sz w:val="24"/>
+          <w:szCs w:val="24"/>
+        </w:rPr>
+      </w:pPr>
+    </w:p>
+    <w:p>
+      <w:pPr>
+        <w:jc w:val="both"/>
+        <w:rPr>
+          <w:rFonts w:asciiTheme="majorBidi" w:hAnsiTheme="majorBidi" w:cstheme="majorBidi"/>
+          <w:sz w:val="24"/>
+          <w:szCs w:val="24"/>
+        </w:rPr>
+      </w:pPr>
+      <w:r>
+        <w:rPr>
+          <w:rFonts w:asciiTheme="majorBidi" w:hAnsiTheme="majorBidi" w:cstheme="majorBidi"/>
+          <w:sz w:val="24"/>
+          <w:szCs w:val="24"/>
+        </w:rPr>
+        <w:lastRenderedPageBreak/>
+        <w:t>RISC-V has gained notable adoption in both established companies and innovative projects across various industries. Here are a few examples:</w:t>
+      </w:r>
+    </w:p>
+    <w:p>
+      <w:pPr>
+        <w:pStyle w:val="ListParagraph"/>
+        <w:numPr>
+          <w:ilvl w:val="0"/>
+          <w:numId w:val="48"/>
+        </w:numPr>
+        <w:jc w:val="both"/>
+        <w:rPr>
+          <w:rFonts w:asciiTheme="majorBidi" w:hAnsiTheme="majorBidi" w:cstheme="majorBidi"/>
+          <w:sz w:val="24"/>
+          <w:szCs w:val="24"/>
+        </w:rPr>
+      </w:pPr>
+      <w:r>
+        <w:rPr>
+          <w:rFonts w:asciiTheme="majorBidi" w:hAnsiTheme="majorBidi" w:cstheme="majorBidi"/>
+          <w:sz w:val="24"/>
+          <w:szCs w:val="24"/>
+        </w:rPr>
+        <w:t>SiFive: SiFive, a leading RISC-V company, offers RISC-V-based processors and development platforms. They provide customizable and scalable solutions for a wide range of applications, including AI, IoT, and edge computing.</w:t>
+      </w:r>
+    </w:p>
+    <w:p>
+      <w:pPr>
+        <w:pStyle w:val="ListParagraph"/>
+        <w:numPr>
+          <w:ilvl w:val="0"/>
+          <w:numId w:val="48"/>
+        </w:numPr>
+        <w:jc w:val="both"/>
+        <w:rPr>
+          <w:rFonts w:asciiTheme="majorBidi" w:hAnsiTheme="majorBidi" w:cstheme="majorBidi"/>
+          <w:sz w:val="24"/>
+          <w:szCs w:val="24"/>
+        </w:rPr>
+      </w:pPr>
+      <w:r>
+        <w:rPr>
+          <w:rFonts w:asciiTheme="majorBidi" w:hAnsiTheme="majorBidi" w:cstheme="majorBidi"/>
+          <w:sz w:val="24"/>
+          <w:szCs w:val="24"/>
+        </w:rPr>
+        <w:t>Western Digital: Western Digital has embraced RISC-V for its storage products. They utilize RISC-V cores in their controllers and firmware, leveraging the openness and flexibility of the ISA.</w:t>
+      </w:r>
+    </w:p>
+    <w:p>
+      <w:pPr>
+        <w:pStyle w:val="ListParagraph"/>
+        <w:numPr>
+          <w:ilvl w:val="0"/>
+          <w:numId w:val="48"/>
+        </w:numPr>
+        <w:jc w:val="both"/>
+        <w:rPr>
+          <w:rFonts w:asciiTheme="majorBidi" w:hAnsiTheme="majorBidi" w:cstheme="majorBidi"/>
+          <w:sz w:val="24"/>
+          <w:szCs w:val="24"/>
+        </w:rPr>
+      </w:pPr>
+      <w:r>
+        <w:rPr>
+          <w:rFonts w:asciiTheme="majorBidi" w:hAnsiTheme="majorBidi" w:cstheme="majorBidi"/>
+          <w:sz w:val="24"/>
+          <w:szCs w:val="24"/>
+        </w:rPr>
+        <w:t>NVIDIA: NVIDIA has integrated RISC-V cores into their graphics processing units (GPUs) to enhance security and enable custom functionality in their hardware platforms.</w:t>
+      </w:r>
+    </w:p>
+    <w:p>
+      <w:pPr>
+        <w:pStyle w:val="ListParagraph"/>
+        <w:numPr>
+          <w:ilvl w:val="0"/>
+          <w:numId w:val="48"/>
+        </w:numPr>
+        <w:jc w:val="both"/>
+        <w:rPr>
+          <w:rFonts w:asciiTheme="majorBidi" w:hAnsiTheme="majorBidi" w:cstheme="majorBidi"/>
+          <w:sz w:val="24"/>
+          <w:szCs w:val="24"/>
+        </w:rPr>
+      </w:pPr>
+      <w:r>
+        <w:rPr>
+          <w:rFonts w:asciiTheme="majorBidi" w:hAnsiTheme="majorBidi" w:cstheme="majorBidi"/>
+          <w:sz w:val="24"/>
+          <w:szCs w:val="24"/>
+        </w:rPr>
+        <w:t>Esperanto Technologies: Esperanto is developing high-performance RISC-V-based processors for AI and machine learning workloads. They aim to deliver energy-efficient solutions for data centers and edge devices.</w:t>
+      </w:r>
+    </w:p>
+    <w:p>
+      <w:pPr>
+        <w:pStyle w:val="ListParagraph"/>
+        <w:numPr>
+          <w:ilvl w:val="0"/>
+          <w:numId w:val="48"/>
+        </w:numPr>
+        <w:jc w:val="both"/>
+        <w:rPr>
+          <w:rFonts w:asciiTheme="majorBidi" w:hAnsiTheme="majorBidi" w:cstheme="majorBidi"/>
+          <w:sz w:val="24"/>
+          <w:szCs w:val="24"/>
+        </w:rPr>
+      </w:pPr>
+      <w:r>
+        <w:rPr>
+          <w:rFonts w:asciiTheme="majorBidi" w:hAnsiTheme="majorBidi" w:cstheme="majorBidi"/>
+          <w:sz w:val="24"/>
+          <w:szCs w:val="24"/>
+        </w:rPr>
+        <w:t>Google: Google has expressed interest in RISC-V for various projects. They have been exploring the use of RISC-V in their data centers, potentially leveraging its flexibility and efficiency for specialized applications.</w:t>
+      </w:r>
+    </w:p>
+    <w:p>
+      <w:pPr>
+        <w:pStyle w:val="ListParagraph"/>
+        <w:numPr>
+          <w:ilvl w:val="0"/>
+          <w:numId w:val="48"/>
+        </w:numPr>
+        <w:jc w:val="both"/>
+        <w:rPr>
+          <w:rFonts w:asciiTheme="majorBidi" w:hAnsiTheme="majorBidi" w:cstheme="majorBidi"/>
+          <w:sz w:val="24"/>
+          <w:szCs w:val="24"/>
+        </w:rPr>
+      </w:pPr>
+      <w:r>
+        <w:rPr>
+          <w:rFonts w:asciiTheme="majorBidi" w:hAnsiTheme="majorBidi" w:cstheme="majorBidi"/>
+          <w:sz w:val="24"/>
+          <w:szCs w:val="24"/>
+        </w:rPr>
+        <w:t>Andes Technology: Andes provides high-performance RISC-V processor IP cores for embedded applications. Their solutions target areas such as IoT, automotive, and industrial automation.</w:t>
+      </w:r>
+    </w:p>
+    <w:p>
+      <w:pPr>
+        <w:jc w:val="both"/>
+        <w:rPr>
+          <w:rFonts w:asciiTheme="majorBidi" w:hAnsiTheme="majorBidi" w:cstheme="majorBidi"/>
+          <w:sz w:val="24"/>
+          <w:szCs w:val="24"/>
+        </w:rPr>
+      </w:pPr>
+      <w:r>
+        <w:rPr>
+          <w:rFonts w:asciiTheme="majorBidi" w:hAnsiTheme="majorBidi" w:cstheme="majorBidi"/>
+          <w:sz w:val="24"/>
+          <w:szCs w:val="24"/>
+        </w:rPr>
+        <w:t>Additionally, there are numerous open-source projects and research initiatives utilizing RISC-V. For instance, the CHIPS Alliance fosters collaboration on open-source hardware, including RISC-V designs. The PULP Platform focuses on developing energy-efficient RISC-V cores for IoT devices. The RISC-V International association, formerly the RISC-V Foundation, promotes the advancement and adoption of the RISC-V ISA.</w:t>
+      </w:r>
+    </w:p>
+    <w:p>
+      <w:pPr>
+        <w:jc w:val="both"/>
+        <w:rPr>
+          <w:rFonts w:asciiTheme="majorBidi" w:hAnsiTheme="majorBidi" w:cstheme="majorBidi"/>
+          <w:sz w:val="24"/>
+          <w:szCs w:val="24"/>
+        </w:rPr>
+      </w:pPr>
+      <w:r>
+        <w:rPr>
+          <w:rFonts w:asciiTheme="majorBidi" w:hAnsiTheme="majorBidi" w:cstheme="majorBidi"/>
+          <w:sz w:val="24"/>
+          <w:szCs w:val="24"/>
+        </w:rPr>
+        <w:t>It's important to note that RISC-V's adoption continues to grow rapidly, and more companies and projects are actively exploring and implementing RISC-V solutions in their products and research endeavors.</w:t>
+      </w:r>
     </w:p>
     <w:p>
       <w:pPr>
@@ -2094,7 +2803,6 @@
           <w:sz w:val="32"/>
           <w:szCs w:val="32"/>
         </w:rPr>
-        <w:lastRenderedPageBreak/>
         <w:t xml:space="preserve">phoeniX </w:t>
       </w:r>
       <w:r>
@@ -2171,6 +2879,7 @@
           <w:sz w:val="24"/>
           <w:szCs w:val="24"/>
         </w:rPr>
+        <w:lastRenderedPageBreak/>
         <w:t>phoeniX is a 5 stage pipelined processor which has the classic machine cycle stages: Fetch, Decode, Execute, Memory Interface and Write back.</w:t>
       </w:r>
       <w:r>
@@ -2468,7 +3177,6 @@
           <w:szCs w:val="24"/>
           <w:lang w:bidi="fa-IR"/>
         </w:rPr>
-        <w:lastRenderedPageBreak/>
         <w:t xml:space="preserve">The </w:t>
       </w:r>
       <w:r>
@@ -2581,7 +3289,16 @@
           <w:sz w:val="24"/>
           <w:szCs w:val="24"/>
         </w:rPr>
-        <w:t xml:space="preserve"> as the instruction memory. The processor can simulate the executed code using iverilog [10] version 12 tool.</w:t>
+        <w:t xml:space="preserve"> as the instruction </w:t>
+      </w:r>
+      <w:r>
+        <w:rPr>
+          <w:rFonts w:asciiTheme="majorBidi" w:hAnsiTheme="majorBidi" w:cstheme="majorBidi"/>
+          <w:sz w:val="24"/>
+          <w:szCs w:val="24"/>
+        </w:rPr>
+        <w:lastRenderedPageBreak/>
+        <w:t>memory. The processor can simulate the executed code using iverilog [10] version 12 tool.</w:t>
       </w:r>
       <w:r>
         <w:rPr>
@@ -2853,7 +3570,6 @@
           <w:szCs w:val="24"/>
           <w:lang w:bidi="fa-IR"/>
         </w:rPr>
-        <w:lastRenderedPageBreak/>
         <w:t>Python3: Python [11] is also required to be installed on the system in order to execute the code executant and firmware generator scripts. Linux distributions such as Ubuntu has Python3 installed at the beginning by default. On Windows systems Python needs to be installed individually.</w:t>
       </w:r>
     </w:p>
@@ -2935,6 +3651,7 @@
           <w:szCs w:val="24"/>
           <w:lang w:bidi="fa-IR"/>
         </w:rPr>
+        <w:lastRenderedPageBreak/>
         <w:t>GTKWave: GTKWave is an open-source waveform viewer for analyzing and visualizing electronic waveforms. It is commonly used in digital design and verification processes, particularly in the field of hardware description languages (HDL) and digital circuit simulation. With GTKWave, you can load waveform files and view the signal waveforms, timing diagrams, and other attributes of digital signals in phoeniX core. GTKWave also supports advanced features such as hierarchical waveform viewing, cross-probing between source code and waveforms, and the ability to apply filters and color schemes to enhance waveform visualization.</w:t>
       </w:r>
     </w:p>
@@ -3098,7 +3815,6 @@
           <w:szCs w:val="24"/>
           <w:lang w:bidi="fa-IR"/>
         </w:rPr>
-        <w:lastRenderedPageBreak/>
         <w:t xml:space="preserve">In References section of this document there are useful links with detailed descriptions about the tools used in this project and their installation guides. </w:t>
       </w:r>
       <w:r>
@@ -3127,227 +3843,6 @@
         </w:rPr>
         <w:tab/>
       </w:r>
-    </w:p>
-    <w:p>
-      <w:pPr>
-        <w:tabs>
-          <w:tab w:val="left" w:pos="5844"/>
-        </w:tabs>
-        <w:jc w:val="both"/>
-        <w:rPr>
-          <w:rFonts w:asciiTheme="majorBidi" w:hAnsiTheme="majorBidi" w:cstheme="majorBidi"/>
-          <w:sz w:val="32"/>
-          <w:szCs w:val="32"/>
-        </w:rPr>
-      </w:pPr>
-    </w:p>
-    <w:p>
-      <w:pPr>
-        <w:tabs>
-          <w:tab w:val="left" w:pos="5844"/>
-        </w:tabs>
-        <w:jc w:val="both"/>
-        <w:rPr>
-          <w:rFonts w:asciiTheme="majorBidi" w:hAnsiTheme="majorBidi" w:cstheme="majorBidi"/>
-          <w:sz w:val="32"/>
-          <w:szCs w:val="32"/>
-        </w:rPr>
-      </w:pPr>
-    </w:p>
-    <w:p>
-      <w:pPr>
-        <w:tabs>
-          <w:tab w:val="left" w:pos="5844"/>
-        </w:tabs>
-        <w:jc w:val="both"/>
-        <w:rPr>
-          <w:rFonts w:asciiTheme="majorBidi" w:hAnsiTheme="majorBidi" w:cstheme="majorBidi"/>
-          <w:sz w:val="32"/>
-          <w:szCs w:val="32"/>
-        </w:rPr>
-      </w:pPr>
-    </w:p>
-    <w:p>
-      <w:pPr>
-        <w:tabs>
-          <w:tab w:val="left" w:pos="5844"/>
-        </w:tabs>
-        <w:jc w:val="both"/>
-        <w:rPr>
-          <w:rFonts w:asciiTheme="majorBidi" w:hAnsiTheme="majorBidi" w:cstheme="majorBidi"/>
-          <w:sz w:val="32"/>
-          <w:szCs w:val="32"/>
-        </w:rPr>
-      </w:pPr>
-    </w:p>
-    <w:p>
-      <w:pPr>
-        <w:tabs>
-          <w:tab w:val="left" w:pos="5844"/>
-        </w:tabs>
-        <w:jc w:val="both"/>
-        <w:rPr>
-          <w:rFonts w:asciiTheme="majorBidi" w:hAnsiTheme="majorBidi" w:cstheme="majorBidi"/>
-          <w:sz w:val="32"/>
-          <w:szCs w:val="32"/>
-        </w:rPr>
-      </w:pPr>
-    </w:p>
-    <w:p>
-      <w:pPr>
-        <w:tabs>
-          <w:tab w:val="left" w:pos="5844"/>
-        </w:tabs>
-        <w:jc w:val="both"/>
-        <w:rPr>
-          <w:rFonts w:asciiTheme="majorBidi" w:hAnsiTheme="majorBidi" w:cstheme="majorBidi"/>
-          <w:sz w:val="32"/>
-          <w:szCs w:val="32"/>
-        </w:rPr>
-      </w:pPr>
-    </w:p>
-    <w:p>
-      <w:pPr>
-        <w:tabs>
-          <w:tab w:val="left" w:pos="5844"/>
-        </w:tabs>
-        <w:jc w:val="both"/>
-        <w:rPr>
-          <w:rFonts w:asciiTheme="majorBidi" w:hAnsiTheme="majorBidi" w:cstheme="majorBidi"/>
-          <w:sz w:val="32"/>
-          <w:szCs w:val="32"/>
-        </w:rPr>
-      </w:pPr>
-    </w:p>
-    <w:p>
-      <w:pPr>
-        <w:tabs>
-          <w:tab w:val="left" w:pos="5844"/>
-        </w:tabs>
-        <w:jc w:val="both"/>
-        <w:rPr>
-          <w:rFonts w:asciiTheme="majorBidi" w:hAnsiTheme="majorBidi" w:cstheme="majorBidi"/>
-          <w:sz w:val="32"/>
-          <w:szCs w:val="32"/>
-        </w:rPr>
-      </w:pPr>
-    </w:p>
-    <w:p>
-      <w:pPr>
-        <w:tabs>
-          <w:tab w:val="left" w:pos="5844"/>
-        </w:tabs>
-        <w:jc w:val="both"/>
-        <w:rPr>
-          <w:rFonts w:asciiTheme="majorBidi" w:hAnsiTheme="majorBidi" w:cstheme="majorBidi"/>
-          <w:sz w:val="32"/>
-          <w:szCs w:val="32"/>
-        </w:rPr>
-      </w:pPr>
-    </w:p>
-    <w:p>
-      <w:pPr>
-        <w:tabs>
-          <w:tab w:val="left" w:pos="5844"/>
-        </w:tabs>
-        <w:jc w:val="both"/>
-        <w:rPr>
-          <w:rFonts w:asciiTheme="majorBidi" w:hAnsiTheme="majorBidi" w:cstheme="majorBidi"/>
-          <w:sz w:val="32"/>
-          <w:szCs w:val="32"/>
-        </w:rPr>
-      </w:pPr>
-    </w:p>
-    <w:p>
-      <w:pPr>
-        <w:tabs>
-          <w:tab w:val="left" w:pos="5844"/>
-        </w:tabs>
-        <w:jc w:val="both"/>
-        <w:rPr>
-          <w:rFonts w:asciiTheme="majorBidi" w:hAnsiTheme="majorBidi" w:cstheme="majorBidi"/>
-          <w:sz w:val="32"/>
-          <w:szCs w:val="32"/>
-        </w:rPr>
-      </w:pPr>
-    </w:p>
-    <w:p>
-      <w:pPr>
-        <w:tabs>
-          <w:tab w:val="left" w:pos="5844"/>
-        </w:tabs>
-        <w:jc w:val="both"/>
-        <w:rPr>
-          <w:rFonts w:asciiTheme="majorBidi" w:hAnsiTheme="majorBidi" w:cstheme="majorBidi"/>
-          <w:sz w:val="32"/>
-          <w:szCs w:val="32"/>
-        </w:rPr>
-      </w:pPr>
-    </w:p>
-    <w:p>
-      <w:pPr>
-        <w:tabs>
-          <w:tab w:val="left" w:pos="5844"/>
-        </w:tabs>
-        <w:jc w:val="both"/>
-        <w:rPr>
-          <w:rFonts w:asciiTheme="majorBidi" w:hAnsiTheme="majorBidi" w:cstheme="majorBidi"/>
-          <w:sz w:val="32"/>
-          <w:szCs w:val="32"/>
-        </w:rPr>
-      </w:pPr>
-    </w:p>
-    <w:p>
-      <w:pPr>
-        <w:tabs>
-          <w:tab w:val="left" w:pos="5844"/>
-        </w:tabs>
-        <w:jc w:val="both"/>
-        <w:rPr>
-          <w:rFonts w:asciiTheme="majorBidi" w:hAnsiTheme="majorBidi" w:cstheme="majorBidi"/>
-          <w:sz w:val="32"/>
-          <w:szCs w:val="32"/>
-        </w:rPr>
-      </w:pPr>
-    </w:p>
-    <w:p>
-      <w:pPr>
-        <w:tabs>
-          <w:tab w:val="left" w:pos="5844"/>
-        </w:tabs>
-        <w:jc w:val="both"/>
-        <w:rPr>
-          <w:rFonts w:asciiTheme="majorBidi" w:hAnsiTheme="majorBidi" w:cstheme="majorBidi"/>
-          <w:sz w:val="32"/>
-          <w:szCs w:val="32"/>
-        </w:rPr>
-      </w:pPr>
-    </w:p>
-    <w:p>
-      <w:pPr>
-        <w:tabs>
-          <w:tab w:val="left" w:pos="5844"/>
-        </w:tabs>
-        <w:jc w:val="both"/>
-        <w:rPr>
-          <w:rFonts w:asciiTheme="majorBidi" w:hAnsiTheme="majorBidi" w:cstheme="majorBidi"/>
-          <w:sz w:val="32"/>
-          <w:szCs w:val="32"/>
-        </w:rPr>
-      </w:pPr>
-    </w:p>
-    <w:p>
-      <w:pPr>
-        <w:tabs>
-          <w:tab w:val="left" w:pos="5844"/>
-        </w:tabs>
-        <w:jc w:val="both"/>
-        <w:rPr>
-          <w:rFonts w:asciiTheme="majorBidi" w:hAnsiTheme="majorBidi" w:cstheme="majorBidi"/>
-          <w:sz w:val="32"/>
-          <w:szCs w:val="32"/>
-        </w:rPr>
-      </w:pPr>
     </w:p>
     <w:p>
       <w:pPr>
@@ -29639,18 +30134,7 @@
           <w:lang w:bidi="fa-IR"/>
         </w:rPr>
         <w:lastRenderedPageBreak/>
-        <w:t>By performing LVS, designers can validate the correctness and integrity of their chip design, minimizing the risk of functional errors or mismatc</w:t>
-      </w:r>
-      <w:bookmarkStart w:id="0" w:name="_GoBack"/>
-      <w:bookmarkEnd w:id="0"/>
-      <w:r>
-        <w:rPr>
-          <w:rFonts w:asciiTheme="majorBidi" w:hAnsiTheme="majorBidi" w:cstheme="majorBidi"/>
-          <w:sz w:val="24"/>
-          <w:szCs w:val="24"/>
-          <w:lang w:bidi="fa-IR"/>
-        </w:rPr>
-        <w:t>hes between the schematic and the physical implementation. LVS plays a critical role in ensuring the successful fabrication and functionality of integrated circuits in the VLSI design process.</w:t>
+        <w:t>By performing LVS, designers can validate the correctness and integrity of their chip design, minimizing the risk of functional errors or mismatches between the schematic and the physical implementation. LVS plays a critical role in ensuring the successful fabrication and functionality of integrated circuits in the VLSI design process.</w:t>
       </w:r>
     </w:p>
     <w:p>
@@ -31745,6 +32229,119 @@
     </w:lvl>
   </w:abstractNum>
   <w:abstractNum w:abstractNumId="7" w15:restartNumberingAfterBreak="0">
+    <w:nsid w:val="0EAB5CB2"/>
+    <w:multiLevelType w:val="hybridMultilevel"/>
+    <w:tmpl w:val="C9A418E4"/>
+    <w:lvl w:ilvl="0" w:tplc="04090001">
+      <w:start w:val="1"/>
+      <w:numFmt w:val="bullet"/>
+      <w:lvlText w:val=""/>
+      <w:lvlJc w:val="left"/>
+      <w:pPr>
+        <w:ind w:left="720" w:hanging="360"/>
+      </w:pPr>
+      <w:rPr>
+        <w:rFonts w:ascii="Symbol" w:hAnsi="Symbol" w:hint="default"/>
+      </w:rPr>
+    </w:lvl>
+    <w:lvl w:ilvl="1" w:tplc="04090003" w:tentative="1">
+      <w:start w:val="1"/>
+      <w:numFmt w:val="bullet"/>
+      <w:lvlText w:val="o"/>
+      <w:lvlJc w:val="left"/>
+      <w:pPr>
+        <w:ind w:left="1440" w:hanging="360"/>
+      </w:pPr>
+      <w:rPr>
+        <w:rFonts w:ascii="Courier New" w:hAnsi="Courier New" w:cs="Courier New" w:hint="default"/>
+      </w:rPr>
+    </w:lvl>
+    <w:lvl w:ilvl="2" w:tplc="04090005" w:tentative="1">
+      <w:start w:val="1"/>
+      <w:numFmt w:val="bullet"/>
+      <w:lvlText w:val=""/>
+      <w:lvlJc w:val="left"/>
+      <w:pPr>
+        <w:ind w:left="2160" w:hanging="360"/>
+      </w:pPr>
+      <w:rPr>
+        <w:rFonts w:ascii="Wingdings" w:hAnsi="Wingdings" w:hint="default"/>
+      </w:rPr>
+    </w:lvl>
+    <w:lvl w:ilvl="3" w:tplc="04090001" w:tentative="1">
+      <w:start w:val="1"/>
+      <w:numFmt w:val="bullet"/>
+      <w:lvlText w:val=""/>
+      <w:lvlJc w:val="left"/>
+      <w:pPr>
+        <w:ind w:left="2880" w:hanging="360"/>
+      </w:pPr>
+      <w:rPr>
+        <w:rFonts w:ascii="Symbol" w:hAnsi="Symbol" w:hint="default"/>
+      </w:rPr>
+    </w:lvl>
+    <w:lvl w:ilvl="4" w:tplc="04090003" w:tentative="1">
+      <w:start w:val="1"/>
+      <w:numFmt w:val="bullet"/>
+      <w:lvlText w:val="o"/>
+      <w:lvlJc w:val="left"/>
+      <w:pPr>
+        <w:ind w:left="3600" w:hanging="360"/>
+      </w:pPr>
+      <w:rPr>
+        <w:rFonts w:ascii="Courier New" w:hAnsi="Courier New" w:cs="Courier New" w:hint="default"/>
+      </w:rPr>
+    </w:lvl>
+    <w:lvl w:ilvl="5" w:tplc="04090005" w:tentative="1">
+      <w:start w:val="1"/>
+      <w:numFmt w:val="bullet"/>
+      <w:lvlText w:val=""/>
+      <w:lvlJc w:val="left"/>
+      <w:pPr>
+        <w:ind w:left="4320" w:hanging="360"/>
+      </w:pPr>
+      <w:rPr>
+        <w:rFonts w:ascii="Wingdings" w:hAnsi="Wingdings" w:hint="default"/>
+      </w:rPr>
+    </w:lvl>
+    <w:lvl w:ilvl="6" w:tplc="04090001" w:tentative="1">
+      <w:start w:val="1"/>
+      <w:numFmt w:val="bullet"/>
+      <w:lvlText w:val=""/>
+      <w:lvlJc w:val="left"/>
+      <w:pPr>
+        <w:ind w:left="5040" w:hanging="360"/>
+      </w:pPr>
+      <w:rPr>
+        <w:rFonts w:ascii="Symbol" w:hAnsi="Symbol" w:hint="default"/>
+      </w:rPr>
+    </w:lvl>
+    <w:lvl w:ilvl="7" w:tplc="04090003" w:tentative="1">
+      <w:start w:val="1"/>
+      <w:numFmt w:val="bullet"/>
+      <w:lvlText w:val="o"/>
+      <w:lvlJc w:val="left"/>
+      <w:pPr>
+        <w:ind w:left="5760" w:hanging="360"/>
+      </w:pPr>
+      <w:rPr>
+        <w:rFonts w:ascii="Courier New" w:hAnsi="Courier New" w:cs="Courier New" w:hint="default"/>
+      </w:rPr>
+    </w:lvl>
+    <w:lvl w:ilvl="8" w:tplc="04090005" w:tentative="1">
+      <w:start w:val="1"/>
+      <w:numFmt w:val="bullet"/>
+      <w:lvlText w:val=""/>
+      <w:lvlJc w:val="left"/>
+      <w:pPr>
+        <w:ind w:left="6480" w:hanging="360"/>
+      </w:pPr>
+      <w:rPr>
+        <w:rFonts w:ascii="Wingdings" w:hAnsi="Wingdings" w:hint="default"/>
+      </w:rPr>
+    </w:lvl>
+  </w:abstractNum>
+  <w:abstractNum w:abstractNumId="8" w15:restartNumberingAfterBreak="0">
     <w:nsid w:val="118B3CB9"/>
     <w:multiLevelType w:val="multilevel"/>
     <w:tmpl w:val="0409001F"/>
@@ -31833,7 +32430,7 @@
       </w:pPr>
     </w:lvl>
   </w:abstractNum>
-  <w:abstractNum w:abstractNumId="8" w15:restartNumberingAfterBreak="0">
+  <w:abstractNum w:abstractNumId="9" w15:restartNumberingAfterBreak="0">
     <w:nsid w:val="15D001BE"/>
     <w:multiLevelType w:val="hybridMultilevel"/>
     <w:tmpl w:val="8E8646EA"/>
@@ -31946,7 +32543,7 @@
       </w:rPr>
     </w:lvl>
   </w:abstractNum>
-  <w:abstractNum w:abstractNumId="9" w15:restartNumberingAfterBreak="0">
+  <w:abstractNum w:abstractNumId="10" w15:restartNumberingAfterBreak="0">
     <w:nsid w:val="19063161"/>
     <w:multiLevelType w:val="multilevel"/>
     <w:tmpl w:val="6CBC0966"/>
@@ -32067,7 +32664,7 @@
       </w:rPr>
     </w:lvl>
   </w:abstractNum>
-  <w:abstractNum w:abstractNumId="10" w15:restartNumberingAfterBreak="0">
+  <w:abstractNum w:abstractNumId="11" w15:restartNumberingAfterBreak="0">
     <w:nsid w:val="1B5B39F8"/>
     <w:multiLevelType w:val="hybridMultilevel"/>
     <w:tmpl w:val="BF68B3B6"/>
@@ -32180,7 +32777,7 @@
       </w:rPr>
     </w:lvl>
   </w:abstractNum>
-  <w:abstractNum w:abstractNumId="11" w15:restartNumberingAfterBreak="0">
+  <w:abstractNum w:abstractNumId="12" w15:restartNumberingAfterBreak="0">
     <w:nsid w:val="1E362826"/>
     <w:multiLevelType w:val="hybridMultilevel"/>
     <w:tmpl w:val="0D62BB90"/>
@@ -32293,7 +32890,7 @@
       </w:rPr>
     </w:lvl>
   </w:abstractNum>
-  <w:abstractNum w:abstractNumId="12" w15:restartNumberingAfterBreak="0">
+  <w:abstractNum w:abstractNumId="13" w15:restartNumberingAfterBreak="0">
     <w:nsid w:val="1EFF53F3"/>
     <w:multiLevelType w:val="hybridMultilevel"/>
     <w:tmpl w:val="8E140B6C"/>
@@ -32406,7 +33003,7 @@
       </w:rPr>
     </w:lvl>
   </w:abstractNum>
-  <w:abstractNum w:abstractNumId="13" w15:restartNumberingAfterBreak="0">
+  <w:abstractNum w:abstractNumId="14" w15:restartNumberingAfterBreak="0">
     <w:nsid w:val="1F275C9F"/>
     <w:multiLevelType w:val="multilevel"/>
     <w:tmpl w:val="06A4039A"/>
@@ -32519,7 +33116,7 @@
       </w:rPr>
     </w:lvl>
   </w:abstractNum>
-  <w:abstractNum w:abstractNumId="14" w15:restartNumberingAfterBreak="0">
+  <w:abstractNum w:abstractNumId="15" w15:restartNumberingAfterBreak="0">
     <w:nsid w:val="22024F79"/>
     <w:multiLevelType w:val="hybridMultilevel"/>
     <w:tmpl w:val="3D50ACAC"/>
@@ -32632,7 +33229,7 @@
       </w:rPr>
     </w:lvl>
   </w:abstractNum>
-  <w:abstractNum w:abstractNumId="15" w15:restartNumberingAfterBreak="0">
+  <w:abstractNum w:abstractNumId="16" w15:restartNumberingAfterBreak="0">
     <w:nsid w:val="2C5D1F00"/>
     <w:multiLevelType w:val="hybridMultilevel"/>
     <w:tmpl w:val="1B0AAC60"/>
@@ -32745,7 +33342,7 @@
       </w:rPr>
     </w:lvl>
   </w:abstractNum>
-  <w:abstractNum w:abstractNumId="16" w15:restartNumberingAfterBreak="0">
+  <w:abstractNum w:abstractNumId="17" w15:restartNumberingAfterBreak="0">
     <w:nsid w:val="309920DE"/>
     <w:multiLevelType w:val="hybridMultilevel"/>
     <w:tmpl w:val="2B082520"/>
@@ -32858,7 +33455,7 @@
       </w:rPr>
     </w:lvl>
   </w:abstractNum>
-  <w:abstractNum w:abstractNumId="17" w15:restartNumberingAfterBreak="0">
+  <w:abstractNum w:abstractNumId="18" w15:restartNumberingAfterBreak="0">
     <w:nsid w:val="310A7CCC"/>
     <w:multiLevelType w:val="hybridMultilevel"/>
     <w:tmpl w:val="F7FE5F70"/>
@@ -32971,7 +33568,7 @@
       </w:rPr>
     </w:lvl>
   </w:abstractNum>
-  <w:abstractNum w:abstractNumId="18" w15:restartNumberingAfterBreak="0">
+  <w:abstractNum w:abstractNumId="19" w15:restartNumberingAfterBreak="0">
     <w:nsid w:val="3D2A46EC"/>
     <w:multiLevelType w:val="hybridMultilevel"/>
     <w:tmpl w:val="2A8CB812"/>
@@ -33084,7 +33681,7 @@
       </w:rPr>
     </w:lvl>
   </w:abstractNum>
-  <w:abstractNum w:abstractNumId="19" w15:restartNumberingAfterBreak="0">
+  <w:abstractNum w:abstractNumId="20" w15:restartNumberingAfterBreak="0">
     <w:nsid w:val="3D7575F7"/>
     <w:multiLevelType w:val="hybridMultilevel"/>
     <w:tmpl w:val="3E5A75B2"/>
@@ -33197,7 +33794,7 @@
       </w:rPr>
     </w:lvl>
   </w:abstractNum>
-  <w:abstractNum w:abstractNumId="20" w15:restartNumberingAfterBreak="0">
+  <w:abstractNum w:abstractNumId="21" w15:restartNumberingAfterBreak="0">
     <w:nsid w:val="3D9821C4"/>
     <w:multiLevelType w:val="hybridMultilevel"/>
     <w:tmpl w:val="092423D2"/>
@@ -33310,7 +33907,7 @@
       </w:rPr>
     </w:lvl>
   </w:abstractNum>
-  <w:abstractNum w:abstractNumId="21" w15:restartNumberingAfterBreak="0">
+  <w:abstractNum w:abstractNumId="22" w15:restartNumberingAfterBreak="0">
     <w:nsid w:val="43FD0E9B"/>
     <w:multiLevelType w:val="hybridMultilevel"/>
     <w:tmpl w:val="F7A2A894"/>
@@ -33423,7 +34020,7 @@
       </w:rPr>
     </w:lvl>
   </w:abstractNum>
-  <w:abstractNum w:abstractNumId="22" w15:restartNumberingAfterBreak="0">
+  <w:abstractNum w:abstractNumId="23" w15:restartNumberingAfterBreak="0">
     <w:nsid w:val="44B0519C"/>
     <w:multiLevelType w:val="hybridMultilevel"/>
     <w:tmpl w:val="4852F02A"/>
@@ -33536,7 +34133,7 @@
       </w:rPr>
     </w:lvl>
   </w:abstractNum>
-  <w:abstractNum w:abstractNumId="23" w15:restartNumberingAfterBreak="0">
+  <w:abstractNum w:abstractNumId="24" w15:restartNumberingAfterBreak="0">
     <w:nsid w:val="46393B58"/>
     <w:multiLevelType w:val="multilevel"/>
     <w:tmpl w:val="B97098AC"/>
@@ -33649,7 +34246,7 @@
       </w:rPr>
     </w:lvl>
   </w:abstractNum>
-  <w:abstractNum w:abstractNumId="24" w15:restartNumberingAfterBreak="0">
+  <w:abstractNum w:abstractNumId="25" w15:restartNumberingAfterBreak="0">
     <w:nsid w:val="47972409"/>
     <w:multiLevelType w:val="hybridMultilevel"/>
     <w:tmpl w:val="46C0C1F4"/>
@@ -33762,7 +34359,7 @@
       </w:rPr>
     </w:lvl>
   </w:abstractNum>
-  <w:abstractNum w:abstractNumId="25" w15:restartNumberingAfterBreak="0">
+  <w:abstractNum w:abstractNumId="26" w15:restartNumberingAfterBreak="0">
     <w:nsid w:val="488B44BD"/>
     <w:multiLevelType w:val="hybridMultilevel"/>
     <w:tmpl w:val="73B4389C"/>
@@ -33875,7 +34472,7 @@
       </w:rPr>
     </w:lvl>
   </w:abstractNum>
-  <w:abstractNum w:abstractNumId="26" w15:restartNumberingAfterBreak="0">
+  <w:abstractNum w:abstractNumId="27" w15:restartNumberingAfterBreak="0">
     <w:nsid w:val="48970026"/>
     <w:multiLevelType w:val="hybridMultilevel"/>
     <w:tmpl w:val="45A8C5C0"/>
@@ -33988,7 +34585,7 @@
       </w:rPr>
     </w:lvl>
   </w:abstractNum>
-  <w:abstractNum w:abstractNumId="27" w15:restartNumberingAfterBreak="0">
+  <w:abstractNum w:abstractNumId="28" w15:restartNumberingAfterBreak="0">
     <w:nsid w:val="4E7E76B1"/>
     <w:multiLevelType w:val="hybridMultilevel"/>
     <w:tmpl w:val="6E3EE13A"/>
@@ -34101,7 +34698,7 @@
       </w:rPr>
     </w:lvl>
   </w:abstractNum>
-  <w:abstractNum w:abstractNumId="28" w15:restartNumberingAfterBreak="0">
+  <w:abstractNum w:abstractNumId="29" w15:restartNumberingAfterBreak="0">
     <w:nsid w:val="4F830815"/>
     <w:multiLevelType w:val="hybridMultilevel"/>
     <w:tmpl w:val="71F8996C"/>
@@ -34214,7 +34811,7 @@
       </w:rPr>
     </w:lvl>
   </w:abstractNum>
-  <w:abstractNum w:abstractNumId="29" w15:restartNumberingAfterBreak="0">
+  <w:abstractNum w:abstractNumId="30" w15:restartNumberingAfterBreak="0">
     <w:nsid w:val="54673401"/>
     <w:multiLevelType w:val="hybridMultilevel"/>
     <w:tmpl w:val="7A74168C"/>
@@ -34327,7 +34924,120 @@
       </w:rPr>
     </w:lvl>
   </w:abstractNum>
-  <w:abstractNum w:abstractNumId="30" w15:restartNumberingAfterBreak="0">
+  <w:abstractNum w:abstractNumId="31" w15:restartNumberingAfterBreak="0">
+    <w:nsid w:val="58DC4A7F"/>
+    <w:multiLevelType w:val="hybridMultilevel"/>
+    <w:tmpl w:val="6DC80A2E"/>
+    <w:lvl w:ilvl="0" w:tplc="04090001">
+      <w:start w:val="1"/>
+      <w:numFmt w:val="bullet"/>
+      <w:lvlText w:val=""/>
+      <w:lvlJc w:val="left"/>
+      <w:pPr>
+        <w:ind w:left="720" w:hanging="360"/>
+      </w:pPr>
+      <w:rPr>
+        <w:rFonts w:ascii="Symbol" w:hAnsi="Symbol" w:hint="default"/>
+      </w:rPr>
+    </w:lvl>
+    <w:lvl w:ilvl="1" w:tplc="04090003" w:tentative="1">
+      <w:start w:val="1"/>
+      <w:numFmt w:val="bullet"/>
+      <w:lvlText w:val="o"/>
+      <w:lvlJc w:val="left"/>
+      <w:pPr>
+        <w:ind w:left="1440" w:hanging="360"/>
+      </w:pPr>
+      <w:rPr>
+        <w:rFonts w:ascii="Courier New" w:hAnsi="Courier New" w:cs="Courier New" w:hint="default"/>
+      </w:rPr>
+    </w:lvl>
+    <w:lvl w:ilvl="2" w:tplc="04090005" w:tentative="1">
+      <w:start w:val="1"/>
+      <w:numFmt w:val="bullet"/>
+      <w:lvlText w:val=""/>
+      <w:lvlJc w:val="left"/>
+      <w:pPr>
+        <w:ind w:left="2160" w:hanging="360"/>
+      </w:pPr>
+      <w:rPr>
+        <w:rFonts w:ascii="Wingdings" w:hAnsi="Wingdings" w:hint="default"/>
+      </w:rPr>
+    </w:lvl>
+    <w:lvl w:ilvl="3" w:tplc="04090001" w:tentative="1">
+      <w:start w:val="1"/>
+      <w:numFmt w:val="bullet"/>
+      <w:lvlText w:val=""/>
+      <w:lvlJc w:val="left"/>
+      <w:pPr>
+        <w:ind w:left="2880" w:hanging="360"/>
+      </w:pPr>
+      <w:rPr>
+        <w:rFonts w:ascii="Symbol" w:hAnsi="Symbol" w:hint="default"/>
+      </w:rPr>
+    </w:lvl>
+    <w:lvl w:ilvl="4" w:tplc="04090003" w:tentative="1">
+      <w:start w:val="1"/>
+      <w:numFmt w:val="bullet"/>
+      <w:lvlText w:val="o"/>
+      <w:lvlJc w:val="left"/>
+      <w:pPr>
+        <w:ind w:left="3600" w:hanging="360"/>
+      </w:pPr>
+      <w:rPr>
+        <w:rFonts w:ascii="Courier New" w:hAnsi="Courier New" w:cs="Courier New" w:hint="default"/>
+      </w:rPr>
+    </w:lvl>
+    <w:lvl w:ilvl="5" w:tplc="04090005" w:tentative="1">
+      <w:start w:val="1"/>
+      <w:numFmt w:val="bullet"/>
+      <w:lvlText w:val=""/>
+      <w:lvlJc w:val="left"/>
+      <w:pPr>
+        <w:ind w:left="4320" w:hanging="360"/>
+      </w:pPr>
+      <w:rPr>
+        <w:rFonts w:ascii="Wingdings" w:hAnsi="Wingdings" w:hint="default"/>
+      </w:rPr>
+    </w:lvl>
+    <w:lvl w:ilvl="6" w:tplc="04090001" w:tentative="1">
+      <w:start w:val="1"/>
+      <w:numFmt w:val="bullet"/>
+      <w:lvlText w:val=""/>
+      <w:lvlJc w:val="left"/>
+      <w:pPr>
+        <w:ind w:left="5040" w:hanging="360"/>
+      </w:pPr>
+      <w:rPr>
+        <w:rFonts w:ascii="Symbol" w:hAnsi="Symbol" w:hint="default"/>
+      </w:rPr>
+    </w:lvl>
+    <w:lvl w:ilvl="7" w:tplc="04090003" w:tentative="1">
+      <w:start w:val="1"/>
+      <w:numFmt w:val="bullet"/>
+      <w:lvlText w:val="o"/>
+      <w:lvlJc w:val="left"/>
+      <w:pPr>
+        <w:ind w:left="5760" w:hanging="360"/>
+      </w:pPr>
+      <w:rPr>
+        <w:rFonts w:ascii="Courier New" w:hAnsi="Courier New" w:cs="Courier New" w:hint="default"/>
+      </w:rPr>
+    </w:lvl>
+    <w:lvl w:ilvl="8" w:tplc="04090005" w:tentative="1">
+      <w:start w:val="1"/>
+      <w:numFmt w:val="bullet"/>
+      <w:lvlText w:val=""/>
+      <w:lvlJc w:val="left"/>
+      <w:pPr>
+        <w:ind w:left="6480" w:hanging="360"/>
+      </w:pPr>
+      <w:rPr>
+        <w:rFonts w:ascii="Wingdings" w:hAnsi="Wingdings" w:hint="default"/>
+      </w:rPr>
+    </w:lvl>
+  </w:abstractNum>
+  <w:abstractNum w:abstractNumId="32" w15:restartNumberingAfterBreak="0">
     <w:nsid w:val="5C700CA2"/>
     <w:multiLevelType w:val="hybridMultilevel"/>
     <w:tmpl w:val="9A729DFC"/>
@@ -34440,7 +35150,7 @@
       </w:rPr>
     </w:lvl>
   </w:abstractNum>
-  <w:abstractNum w:abstractNumId="31" w15:restartNumberingAfterBreak="0">
+  <w:abstractNum w:abstractNumId="33" w15:restartNumberingAfterBreak="0">
     <w:nsid w:val="5E0F3710"/>
     <w:multiLevelType w:val="hybridMultilevel"/>
     <w:tmpl w:val="37AE7214"/>
@@ -34553,7 +35263,7 @@
       </w:rPr>
     </w:lvl>
   </w:abstractNum>
-  <w:abstractNum w:abstractNumId="32" w15:restartNumberingAfterBreak="0">
+  <w:abstractNum w:abstractNumId="34" w15:restartNumberingAfterBreak="0">
     <w:nsid w:val="5F3B1973"/>
     <w:multiLevelType w:val="hybridMultilevel"/>
     <w:tmpl w:val="173CB0F0"/>
@@ -34666,7 +35376,7 @@
       </w:rPr>
     </w:lvl>
   </w:abstractNum>
-  <w:abstractNum w:abstractNumId="33" w15:restartNumberingAfterBreak="0">
+  <w:abstractNum w:abstractNumId="35" w15:restartNumberingAfterBreak="0">
     <w:nsid w:val="61233B96"/>
     <w:multiLevelType w:val="multilevel"/>
     <w:tmpl w:val="6EF076E4"/>
@@ -34779,7 +35489,7 @@
       </w:rPr>
     </w:lvl>
   </w:abstractNum>
-  <w:abstractNum w:abstractNumId="34" w15:restartNumberingAfterBreak="0">
+  <w:abstractNum w:abstractNumId="36" w15:restartNumberingAfterBreak="0">
     <w:nsid w:val="62E83336"/>
     <w:multiLevelType w:val="hybridMultilevel"/>
     <w:tmpl w:val="9CA625C0"/>
@@ -34892,7 +35602,7 @@
       </w:rPr>
     </w:lvl>
   </w:abstractNum>
-  <w:abstractNum w:abstractNumId="35" w15:restartNumberingAfterBreak="0">
+  <w:abstractNum w:abstractNumId="37" w15:restartNumberingAfterBreak="0">
     <w:nsid w:val="66370FC8"/>
     <w:multiLevelType w:val="hybridMultilevel"/>
     <w:tmpl w:val="026C67B8"/>
@@ -35005,7 +35715,7 @@
       </w:rPr>
     </w:lvl>
   </w:abstractNum>
-  <w:abstractNum w:abstractNumId="36" w15:restartNumberingAfterBreak="0">
+  <w:abstractNum w:abstractNumId="38" w15:restartNumberingAfterBreak="0">
     <w:nsid w:val="682819D5"/>
     <w:multiLevelType w:val="hybridMultilevel"/>
     <w:tmpl w:val="87D22952"/>
@@ -35118,7 +35828,7 @@
       </w:rPr>
     </w:lvl>
   </w:abstractNum>
-  <w:abstractNum w:abstractNumId="37" w15:restartNumberingAfterBreak="0">
+  <w:abstractNum w:abstractNumId="39" w15:restartNumberingAfterBreak="0">
     <w:nsid w:val="6C816DDE"/>
     <w:multiLevelType w:val="hybridMultilevel"/>
     <w:tmpl w:val="5F06DCE2"/>
@@ -35231,7 +35941,7 @@
       </w:rPr>
     </w:lvl>
   </w:abstractNum>
-  <w:abstractNum w:abstractNumId="38" w15:restartNumberingAfterBreak="0">
+  <w:abstractNum w:abstractNumId="40" w15:restartNumberingAfterBreak="0">
     <w:nsid w:val="6DA64B71"/>
     <w:multiLevelType w:val="hybridMultilevel"/>
     <w:tmpl w:val="CD56EC38"/>
@@ -35344,7 +36054,7 @@
       </w:rPr>
     </w:lvl>
   </w:abstractNum>
-  <w:abstractNum w:abstractNumId="39" w15:restartNumberingAfterBreak="0">
+  <w:abstractNum w:abstractNumId="41" w15:restartNumberingAfterBreak="0">
     <w:nsid w:val="74E25C0A"/>
     <w:multiLevelType w:val="hybridMultilevel"/>
     <w:tmpl w:val="771AA7F6"/>
@@ -35457,7 +36167,7 @@
       </w:rPr>
     </w:lvl>
   </w:abstractNum>
-  <w:abstractNum w:abstractNumId="40" w15:restartNumberingAfterBreak="0">
+  <w:abstractNum w:abstractNumId="42" w15:restartNumberingAfterBreak="0">
     <w:nsid w:val="79643247"/>
     <w:multiLevelType w:val="hybridMultilevel"/>
     <w:tmpl w:val="F63C264C"/>
@@ -35570,7 +36280,7 @@
       </w:rPr>
     </w:lvl>
   </w:abstractNum>
-  <w:abstractNum w:abstractNumId="41" w15:restartNumberingAfterBreak="0">
+  <w:abstractNum w:abstractNumId="43" w15:restartNumberingAfterBreak="0">
     <w:nsid w:val="7BF12B8A"/>
     <w:multiLevelType w:val="hybridMultilevel"/>
     <w:tmpl w:val="39061E46"/>
@@ -35683,7 +36393,7 @@
       </w:rPr>
     </w:lvl>
   </w:abstractNum>
-  <w:abstractNum w:abstractNumId="42" w15:restartNumberingAfterBreak="0">
+  <w:abstractNum w:abstractNumId="44" w15:restartNumberingAfterBreak="0">
     <w:nsid w:val="7BFF40B5"/>
     <w:multiLevelType w:val="hybridMultilevel"/>
     <w:tmpl w:val="5CA6C248"/>
@@ -35796,7 +36506,7 @@
       </w:rPr>
     </w:lvl>
   </w:abstractNum>
-  <w:abstractNum w:abstractNumId="43" w15:restartNumberingAfterBreak="0">
+  <w:abstractNum w:abstractNumId="45" w15:restartNumberingAfterBreak="0">
     <w:nsid w:val="7C6B73E1"/>
     <w:multiLevelType w:val="hybridMultilevel"/>
     <w:tmpl w:val="BBE4BBCC"/>
@@ -35909,7 +36619,7 @@
       </w:rPr>
     </w:lvl>
   </w:abstractNum>
-  <w:abstractNum w:abstractNumId="44" w15:restartNumberingAfterBreak="0">
+  <w:abstractNum w:abstractNumId="46" w15:restartNumberingAfterBreak="0">
     <w:nsid w:val="7F813F41"/>
     <w:multiLevelType w:val="hybridMultilevel"/>
     <w:tmpl w:val="00DAEA22"/>
@@ -36022,7 +36732,7 @@
       </w:rPr>
     </w:lvl>
   </w:abstractNum>
-  <w:abstractNum w:abstractNumId="45" w15:restartNumberingAfterBreak="0">
+  <w:abstractNum w:abstractNumId="47" w15:restartNumberingAfterBreak="0">
     <w:nsid w:val="7FD5658D"/>
     <w:multiLevelType w:val="multilevel"/>
     <w:tmpl w:val="1C62220A"/>
@@ -36136,31 +36846,31 @@
     </w:lvl>
   </w:abstractNum>
   <w:num w:numId="1">
-    <w:abstractNumId w:val="25"/>
+    <w:abstractNumId w:val="26"/>
   </w:num>
   <w:num w:numId="2">
-    <w:abstractNumId w:val="7"/>
+    <w:abstractNumId w:val="8"/>
   </w:num>
   <w:num w:numId="3">
+    <w:abstractNumId w:val="10"/>
+  </w:num>
+  <w:num w:numId="4">
+    <w:abstractNumId w:val="37"/>
+  </w:num>
+  <w:num w:numId="5">
+    <w:abstractNumId w:val="14"/>
+  </w:num>
+  <w:num w:numId="6">
+    <w:abstractNumId w:val="24"/>
+  </w:num>
+  <w:num w:numId="7">
+    <w:abstractNumId w:val="21"/>
+  </w:num>
+  <w:num w:numId="8">
     <w:abstractNumId w:val="9"/>
   </w:num>
-  <w:num w:numId="4">
-    <w:abstractNumId w:val="35"/>
-  </w:num>
-  <w:num w:numId="5">
-    <w:abstractNumId w:val="13"/>
-  </w:num>
-  <w:num w:numId="6">
-    <w:abstractNumId w:val="23"/>
-  </w:num>
-  <w:num w:numId="7">
-    <w:abstractNumId w:val="20"/>
-  </w:num>
-  <w:num w:numId="8">
-    <w:abstractNumId w:val="8"/>
-  </w:num>
   <w:num w:numId="9">
-    <w:abstractNumId w:val="32"/>
+    <w:abstractNumId w:val="34"/>
   </w:num>
   <w:num w:numId="10">
     <w:abstractNumId w:val="3"/>
@@ -36169,109 +36879,115 @@
     <w:abstractNumId w:val="1"/>
   </w:num>
   <w:num w:numId="12">
+    <w:abstractNumId w:val="28"/>
+  </w:num>
+  <w:num w:numId="13">
     <w:abstractNumId w:val="27"/>
   </w:num>
-  <w:num w:numId="13">
-    <w:abstractNumId w:val="26"/>
-  </w:num>
   <w:num w:numId="14">
-    <w:abstractNumId w:val="10"/>
+    <w:abstractNumId w:val="11"/>
   </w:num>
   <w:num w:numId="15">
+    <w:abstractNumId w:val="23"/>
+  </w:num>
+  <w:num w:numId="16">
     <w:abstractNumId w:val="22"/>
   </w:num>
-  <w:num w:numId="16">
-    <w:abstractNumId w:val="21"/>
-  </w:num>
   <w:num w:numId="17">
-    <w:abstractNumId w:val="42"/>
+    <w:abstractNumId w:val="44"/>
   </w:num>
   <w:num w:numId="18">
     <w:abstractNumId w:val="0"/>
   </w:num>
   <w:num w:numId="19">
-    <w:abstractNumId w:val="36"/>
+    <w:abstractNumId w:val="38"/>
   </w:num>
   <w:num w:numId="20">
+    <w:abstractNumId w:val="16"/>
+  </w:num>
+  <w:num w:numId="21">
     <w:abstractNumId w:val="15"/>
   </w:num>
-  <w:num w:numId="21">
-    <w:abstractNumId w:val="14"/>
-  </w:num>
   <w:num w:numId="22">
-    <w:abstractNumId w:val="30"/>
+    <w:abstractNumId w:val="32"/>
   </w:num>
   <w:num w:numId="23">
-    <w:abstractNumId w:val="24"/>
+    <w:abstractNumId w:val="25"/>
   </w:num>
   <w:num w:numId="24">
     <w:abstractNumId w:val="5"/>
   </w:num>
   <w:num w:numId="25">
-    <w:abstractNumId w:val="43"/>
+    <w:abstractNumId w:val="45"/>
   </w:num>
   <w:num w:numId="26">
     <w:abstractNumId w:val="4"/>
   </w:num>
   <w:num w:numId="27">
-    <w:abstractNumId w:val="17"/>
+    <w:abstractNumId w:val="18"/>
   </w:num>
   <w:num w:numId="28">
-    <w:abstractNumId w:val="41"/>
+    <w:abstractNumId w:val="43"/>
   </w:num>
   <w:num w:numId="29">
-    <w:abstractNumId w:val="44"/>
+    <w:abstractNumId w:val="46"/>
   </w:num>
   <w:num w:numId="30">
     <w:abstractNumId w:val="6"/>
   </w:num>
   <w:num w:numId="31">
-    <w:abstractNumId w:val="40"/>
+    <w:abstractNumId w:val="42"/>
   </w:num>
   <w:num w:numId="32">
-    <w:abstractNumId w:val="16"/>
+    <w:abstractNumId w:val="17"/>
   </w:num>
   <w:num w:numId="33">
-    <w:abstractNumId w:val="29"/>
+    <w:abstractNumId w:val="30"/>
   </w:num>
   <w:num w:numId="34">
-    <w:abstractNumId w:val="18"/>
+    <w:abstractNumId w:val="19"/>
   </w:num>
   <w:num w:numId="35">
-    <w:abstractNumId w:val="31"/>
+    <w:abstractNumId w:val="33"/>
   </w:num>
   <w:num w:numId="36">
-    <w:abstractNumId w:val="28"/>
+    <w:abstractNumId w:val="29"/>
   </w:num>
   <w:num w:numId="37">
     <w:abstractNumId w:val="2"/>
   </w:num>
   <w:num w:numId="38">
+    <w:abstractNumId w:val="13"/>
+  </w:num>
+  <w:num w:numId="39">
+    <w:abstractNumId w:val="40"/>
+  </w:num>
+  <w:num w:numId="40">
+    <w:abstractNumId w:val="35"/>
+  </w:num>
+  <w:num w:numId="41">
+    <w:abstractNumId w:val="20"/>
+  </w:num>
+  <w:num w:numId="42">
     <w:abstractNumId w:val="12"/>
   </w:num>
-  <w:num w:numId="39">
-    <w:abstractNumId w:val="38"/>
-  </w:num>
-  <w:num w:numId="40">
-    <w:abstractNumId w:val="33"/>
-  </w:num>
-  <w:num w:numId="41">
-    <w:abstractNumId w:val="19"/>
-  </w:num>
-  <w:num w:numId="42">
-    <w:abstractNumId w:val="11"/>
-  </w:num>
   <w:num w:numId="43">
-    <w:abstractNumId w:val="37"/>
+    <w:abstractNumId w:val="39"/>
   </w:num>
   <w:num w:numId="44">
-    <w:abstractNumId w:val="34"/>
+    <w:abstractNumId w:val="36"/>
   </w:num>
   <w:num w:numId="45">
-    <w:abstractNumId w:val="39"/>
+    <w:abstractNumId w:val="41"/>
   </w:num>
   <w:num w:numId="46">
-    <w:abstractNumId w:val="45"/>
+    <w:abstractNumId w:val="47"/>
+  </w:num>
+  <w:num w:numId="47">
+    <w:abstractNumId w:val="31"/>
+  </w:num>
+  <w:num w:numId="48">
+    <w:abstractNumId w:val="7"/>
   </w:num>
   <w:numIdMacAtCleanup w:val="39"/>
 </w:numbering>
@@ -37134,7 +37850,7 @@
 </file>
 
 <file path=customXml/itemProps1.xml><?xml version="1.0" encoding="utf-8"?>
-<ds:datastoreItem xmlns:ds="http://schemas.openxmlformats.org/officeDocument/2006/customXml" ds:itemID="{2F12A594-507D-4B8F-9D3D-F2F1508711B9}">
+<ds:datastoreItem xmlns:ds="http://schemas.openxmlformats.org/officeDocument/2006/customXml" ds:itemID="{AE1402B5-40F6-4398-A781-058E6A551483}">
   <ds:schemaRefs>
     <ds:schemaRef ds:uri="http://schemas.openxmlformats.org/officeDocument/2006/bibliography"/>
   </ds:schemaRefs>

</xml_diff>

<commit_message>
📝 add block diagram + update content and lists
</commit_message>
<xml_diff>
--- a/Documents/phoeniX RISC-V Core V0.1/phoeniX RISC-V Core V0.1.docx
+++ b/Documents/phoeniX RISC-V Core V0.1/phoeniX RISC-V Core V0.1.docx
@@ -354,7 +354,23 @@
           <w:sz w:val="28"/>
           <w:szCs w:val="28"/>
         </w:rPr>
-        <w:t>This page was initially left blank.</w:t>
+        <w:t xml:space="preserve">This page was </w:t>
+      </w:r>
+      <w:r>
+        <w:rPr>
+          <w:rFonts w:asciiTheme="majorBidi" w:hAnsiTheme="majorBidi" w:cstheme="majorBidi"/>
+          <w:sz w:val="28"/>
+          <w:szCs w:val="28"/>
+        </w:rPr>
+        <w:t>intentionally</w:t>
+      </w:r>
+      <w:r>
+        <w:rPr>
+          <w:rFonts w:asciiTheme="majorBidi" w:hAnsiTheme="majorBidi" w:cstheme="majorBidi"/>
+          <w:sz w:val="28"/>
+          <w:szCs w:val="28"/>
+        </w:rPr>
+        <w:t xml:space="preserve"> left blank.</w:t>
       </w:r>
     </w:p>
     <w:p>
@@ -2822,7 +2838,7 @@
                 <w:sz w:val="28"/>
                 <w:szCs w:val="28"/>
               </w:rPr>
-              <w:t>32</w:t>
+              <w:t>33</w:t>
             </w:r>
             <w:r>
               <w:rPr>
@@ -2937,7 +2953,7 @@
                 <w:sz w:val="28"/>
                 <w:szCs w:val="28"/>
               </w:rPr>
-              <w:t>37</w:t>
+              <w:t>38</w:t>
             </w:r>
             <w:r>
               <w:rPr>
@@ -3052,7 +3068,7 @@
                 <w:sz w:val="28"/>
                 <w:szCs w:val="28"/>
               </w:rPr>
-              <w:t>38</w:t>
+              <w:t>39</w:t>
             </w:r>
             <w:r>
               <w:rPr>
@@ -3167,7 +3183,7 @@
                 <w:sz w:val="28"/>
                 <w:szCs w:val="28"/>
               </w:rPr>
-              <w:t>39</w:t>
+              <w:t>40</w:t>
             </w:r>
             <w:r>
               <w:rPr>
@@ -3282,7 +3298,7 @@
                 <w:sz w:val="28"/>
                 <w:szCs w:val="28"/>
               </w:rPr>
-              <w:t>44</w:t>
+              <w:t>45</w:t>
             </w:r>
             <w:r>
               <w:rPr>
@@ -3397,7 +3413,7 @@
                 <w:sz w:val="28"/>
                 <w:szCs w:val="28"/>
               </w:rPr>
-              <w:t>53</w:t>
+              <w:t>54</w:t>
             </w:r>
             <w:r>
               <w:rPr>
@@ -3512,7 +3528,7 @@
                 <w:sz w:val="28"/>
                 <w:szCs w:val="28"/>
               </w:rPr>
-              <w:t>54</w:t>
+              <w:t>55</w:t>
             </w:r>
             <w:r>
               <w:rPr>
@@ -3627,7 +3643,7 @@
                 <w:sz w:val="28"/>
                 <w:szCs w:val="28"/>
               </w:rPr>
-              <w:t>60</w:t>
+              <w:t>61</w:t>
             </w:r>
             <w:r>
               <w:rPr>
@@ -3742,7 +3758,7 @@
                 <w:sz w:val="28"/>
                 <w:szCs w:val="28"/>
               </w:rPr>
-              <w:t>63</w:t>
+              <w:t>64</w:t>
             </w:r>
             <w:r>
               <w:rPr>
@@ -3857,7 +3873,7 @@
                 <w:sz w:val="28"/>
                 <w:szCs w:val="28"/>
               </w:rPr>
-              <w:t>70</w:t>
+              <w:t>71</w:t>
             </w:r>
             <w:r>
               <w:rPr>
@@ -3932,10 +3948,12 @@
         </w:tabs>
         <w:spacing w:line="360" w:lineRule="auto"/>
         <w:rPr>
-          <w:rFonts w:asciiTheme="majorBidi" w:hAnsiTheme="majorBidi" w:cstheme="majorBidi"/>
+          <w:rFonts w:ascii="Times New Roman" w:eastAsiaTheme="minorEastAsia" w:hAnsi="Times New Roman" w:cs="Times New Roman"/>
           <w:noProof/>
+          <w:kern w:val="2"/>
           <w:sz w:val="28"/>
           <w:szCs w:val="28"/>
+          <w14:ligatures w14:val="standardContextual"/>
         </w:rPr>
       </w:pPr>
       <w:r>
@@ -3962,11 +3980,11 @@
         </w:rPr>
         <w:fldChar w:fldCharType="separate"/>
       </w:r>
-      <w:hyperlink r:id="rId9" w:anchor="_Toc145966470" w:history="1">
+      <w:hyperlink r:id="rId9" w:anchor="_Toc145980620" w:history="1">
         <w:r>
           <w:rPr>
             <w:rStyle w:val="Hyperlink"/>
-            <w:rFonts w:asciiTheme="majorBidi" w:hAnsiTheme="majorBidi" w:cstheme="majorBidi"/>
+            <w:rFonts w:ascii="Times New Roman" w:hAnsi="Times New Roman" w:cs="Times New Roman"/>
             <w:noProof/>
             <w:sz w:val="28"/>
             <w:szCs w:val="28"/>
@@ -3975,7 +3993,7 @@
         </w:r>
         <w:r>
           <w:rPr>
-            <w:rFonts w:asciiTheme="majorBidi" w:hAnsiTheme="majorBidi" w:cstheme="majorBidi"/>
+            <w:rFonts w:ascii="Times New Roman" w:hAnsi="Times New Roman" w:cs="Times New Roman"/>
             <w:noProof/>
             <w:webHidden/>
             <w:sz w:val="28"/>
@@ -3985,7 +4003,7 @@
         </w:r>
         <w:r>
           <w:rPr>
-            <w:rFonts w:asciiTheme="majorBidi" w:hAnsiTheme="majorBidi" w:cstheme="majorBidi"/>
+            <w:rFonts w:ascii="Times New Roman" w:hAnsi="Times New Roman" w:cs="Times New Roman"/>
             <w:noProof/>
             <w:webHidden/>
             <w:sz w:val="28"/>
@@ -3995,17 +4013,17 @@
         </w:r>
         <w:r>
           <w:rPr>
-            <w:rFonts w:asciiTheme="majorBidi" w:hAnsiTheme="majorBidi" w:cstheme="majorBidi"/>
+            <w:rFonts w:ascii="Times New Roman" w:hAnsi="Times New Roman" w:cs="Times New Roman"/>
             <w:noProof/>
             <w:webHidden/>
             <w:sz w:val="28"/>
             <w:szCs w:val="28"/>
           </w:rPr>
-          <w:instrText xml:space="preserve"> PAGEREF _Toc145966470 \h </w:instrText>
+          <w:instrText xml:space="preserve"> PAGEREF _Toc145980620 \h </w:instrText>
         </w:r>
         <w:r>
           <w:rPr>
-            <w:rFonts w:asciiTheme="majorBidi" w:hAnsiTheme="majorBidi" w:cstheme="majorBidi"/>
+            <w:rFonts w:ascii="Times New Roman" w:hAnsi="Times New Roman" w:cs="Times New Roman"/>
             <w:noProof/>
             <w:webHidden/>
             <w:sz w:val="28"/>
@@ -4014,7 +4032,7 @@
         </w:r>
         <w:r>
           <w:rPr>
-            <w:rFonts w:asciiTheme="majorBidi" w:hAnsiTheme="majorBidi" w:cstheme="majorBidi"/>
+            <w:rFonts w:ascii="Times New Roman" w:hAnsi="Times New Roman" w:cs="Times New Roman"/>
             <w:noProof/>
             <w:webHidden/>
             <w:sz w:val="28"/>
@@ -4024,7 +4042,7 @@
         </w:r>
         <w:r>
           <w:rPr>
-            <w:rFonts w:asciiTheme="majorBidi" w:hAnsiTheme="majorBidi" w:cstheme="majorBidi"/>
+            <w:rFonts w:ascii="Times New Roman" w:hAnsi="Times New Roman" w:cs="Times New Roman"/>
             <w:noProof/>
             <w:webHidden/>
             <w:sz w:val="28"/>
@@ -4034,7 +4052,7 @@
         </w:r>
         <w:r>
           <w:rPr>
-            <w:rFonts w:asciiTheme="majorBidi" w:hAnsiTheme="majorBidi" w:cstheme="majorBidi"/>
+            <w:rFonts w:ascii="Times New Roman" w:hAnsi="Times New Roman" w:cs="Times New Roman"/>
             <w:noProof/>
             <w:webHidden/>
             <w:sz w:val="28"/>
@@ -4052,17 +4070,19 @@
         </w:tabs>
         <w:spacing w:line="360" w:lineRule="auto"/>
         <w:rPr>
-          <w:rFonts w:asciiTheme="majorBidi" w:hAnsiTheme="majorBidi" w:cstheme="majorBidi"/>
+          <w:rFonts w:ascii="Times New Roman" w:eastAsiaTheme="minorEastAsia" w:hAnsi="Times New Roman" w:cs="Times New Roman"/>
           <w:noProof/>
+          <w:kern w:val="2"/>
           <w:sz w:val="28"/>
           <w:szCs w:val="28"/>
-        </w:rPr>
-      </w:pPr>
-      <w:hyperlink r:id="rId10" w:anchor="_Toc145966471" w:history="1">
+          <w14:ligatures w14:val="standardContextual"/>
+        </w:rPr>
+      </w:pPr>
+      <w:hyperlink r:id="rId10" w:anchor="_Toc145980621" w:history="1">
         <w:r>
           <w:rPr>
             <w:rStyle w:val="Hyperlink"/>
-            <w:rFonts w:asciiTheme="majorBidi" w:hAnsiTheme="majorBidi" w:cstheme="majorBidi"/>
+            <w:rFonts w:ascii="Times New Roman" w:hAnsi="Times New Roman" w:cs="Times New Roman"/>
             <w:noProof/>
             <w:sz w:val="28"/>
             <w:szCs w:val="28"/>
@@ -4071,7 +4091,7 @@
         </w:r>
         <w:r>
           <w:rPr>
-            <w:rFonts w:asciiTheme="majorBidi" w:hAnsiTheme="majorBidi" w:cstheme="majorBidi"/>
+            <w:rFonts w:ascii="Times New Roman" w:hAnsi="Times New Roman" w:cs="Times New Roman"/>
             <w:noProof/>
             <w:webHidden/>
             <w:sz w:val="28"/>
@@ -4081,7 +4101,7 @@
         </w:r>
         <w:r>
           <w:rPr>
-            <w:rFonts w:asciiTheme="majorBidi" w:hAnsiTheme="majorBidi" w:cstheme="majorBidi"/>
+            <w:rFonts w:ascii="Times New Roman" w:hAnsi="Times New Roman" w:cs="Times New Roman"/>
             <w:noProof/>
             <w:webHidden/>
             <w:sz w:val="28"/>
@@ -4091,17 +4111,17 @@
         </w:r>
         <w:r>
           <w:rPr>
-            <w:rFonts w:asciiTheme="majorBidi" w:hAnsiTheme="majorBidi" w:cstheme="majorBidi"/>
+            <w:rFonts w:ascii="Times New Roman" w:hAnsi="Times New Roman" w:cs="Times New Roman"/>
             <w:noProof/>
             <w:webHidden/>
             <w:sz w:val="28"/>
             <w:szCs w:val="28"/>
           </w:rPr>
-          <w:instrText xml:space="preserve"> PAGEREF _Toc145966471 \h </w:instrText>
+          <w:instrText xml:space="preserve"> PAGEREF _Toc145980621 \h </w:instrText>
         </w:r>
         <w:r>
           <w:rPr>
-            <w:rFonts w:asciiTheme="majorBidi" w:hAnsiTheme="majorBidi" w:cstheme="majorBidi"/>
+            <w:rFonts w:ascii="Times New Roman" w:hAnsi="Times New Roman" w:cs="Times New Roman"/>
             <w:noProof/>
             <w:webHidden/>
             <w:sz w:val="28"/>
@@ -4110,7 +4130,7 @@
         </w:r>
         <w:r>
           <w:rPr>
-            <w:rFonts w:asciiTheme="majorBidi" w:hAnsiTheme="majorBidi" w:cstheme="majorBidi"/>
+            <w:rFonts w:ascii="Times New Roman" w:hAnsi="Times New Roman" w:cs="Times New Roman"/>
             <w:noProof/>
             <w:webHidden/>
             <w:sz w:val="28"/>
@@ -4120,7 +4140,7 @@
         </w:r>
         <w:r>
           <w:rPr>
-            <w:rFonts w:asciiTheme="majorBidi" w:hAnsiTheme="majorBidi" w:cstheme="majorBidi"/>
+            <w:rFonts w:ascii="Times New Roman" w:hAnsi="Times New Roman" w:cs="Times New Roman"/>
             <w:noProof/>
             <w:webHidden/>
             <w:sz w:val="28"/>
@@ -4130,7 +4150,7 @@
         </w:r>
         <w:r>
           <w:rPr>
-            <w:rFonts w:asciiTheme="majorBidi" w:hAnsiTheme="majorBidi" w:cstheme="majorBidi"/>
+            <w:rFonts w:ascii="Times New Roman" w:hAnsi="Times New Roman" w:cs="Times New Roman"/>
             <w:noProof/>
             <w:webHidden/>
             <w:sz w:val="28"/>
@@ -4148,17 +4168,19 @@
         </w:tabs>
         <w:spacing w:line="360" w:lineRule="auto"/>
         <w:rPr>
-          <w:rFonts w:asciiTheme="majorBidi" w:hAnsiTheme="majorBidi" w:cstheme="majorBidi"/>
+          <w:rFonts w:ascii="Times New Roman" w:eastAsiaTheme="minorEastAsia" w:hAnsi="Times New Roman" w:cs="Times New Roman"/>
           <w:noProof/>
+          <w:kern w:val="2"/>
           <w:sz w:val="28"/>
           <w:szCs w:val="28"/>
-        </w:rPr>
-      </w:pPr>
-      <w:hyperlink r:id="rId11" w:anchor="_Toc145966472" w:history="1">
+          <w14:ligatures w14:val="standardContextual"/>
+        </w:rPr>
+      </w:pPr>
+      <w:hyperlink r:id="rId11" w:anchor="_Toc145980622" w:history="1">
         <w:r>
           <w:rPr>
             <w:rStyle w:val="Hyperlink"/>
-            <w:rFonts w:asciiTheme="majorBidi" w:hAnsiTheme="majorBidi" w:cstheme="majorBidi"/>
+            <w:rFonts w:ascii="Times New Roman" w:hAnsi="Times New Roman" w:cs="Times New Roman"/>
             <w:noProof/>
             <w:sz w:val="28"/>
             <w:szCs w:val="28"/>
@@ -4167,7 +4189,7 @@
         </w:r>
         <w:r>
           <w:rPr>
-            <w:rFonts w:asciiTheme="majorBidi" w:hAnsiTheme="majorBidi" w:cstheme="majorBidi"/>
+            <w:rFonts w:ascii="Times New Roman" w:hAnsi="Times New Roman" w:cs="Times New Roman"/>
             <w:noProof/>
             <w:webHidden/>
             <w:sz w:val="28"/>
@@ -4177,7 +4199,7 @@
         </w:r>
         <w:r>
           <w:rPr>
-            <w:rFonts w:asciiTheme="majorBidi" w:hAnsiTheme="majorBidi" w:cstheme="majorBidi"/>
+            <w:rFonts w:ascii="Times New Roman" w:hAnsi="Times New Roman" w:cs="Times New Roman"/>
             <w:noProof/>
             <w:webHidden/>
             <w:sz w:val="28"/>
@@ -4187,17 +4209,17 @@
         </w:r>
         <w:r>
           <w:rPr>
-            <w:rFonts w:asciiTheme="majorBidi" w:hAnsiTheme="majorBidi" w:cstheme="majorBidi"/>
+            <w:rFonts w:ascii="Times New Roman" w:hAnsi="Times New Roman" w:cs="Times New Roman"/>
             <w:noProof/>
             <w:webHidden/>
             <w:sz w:val="28"/>
             <w:szCs w:val="28"/>
           </w:rPr>
-          <w:instrText xml:space="preserve"> PAGEREF _Toc145966472 \h </w:instrText>
+          <w:instrText xml:space="preserve"> PAGEREF _Toc145980622 \h </w:instrText>
         </w:r>
         <w:r>
           <w:rPr>
-            <w:rFonts w:asciiTheme="majorBidi" w:hAnsiTheme="majorBidi" w:cstheme="majorBidi"/>
+            <w:rFonts w:ascii="Times New Roman" w:hAnsi="Times New Roman" w:cs="Times New Roman"/>
             <w:noProof/>
             <w:webHidden/>
             <w:sz w:val="28"/>
@@ -4206,7 +4228,7 @@
         </w:r>
         <w:r>
           <w:rPr>
-            <w:rFonts w:asciiTheme="majorBidi" w:hAnsiTheme="majorBidi" w:cstheme="majorBidi"/>
+            <w:rFonts w:ascii="Times New Roman" w:hAnsi="Times New Roman" w:cs="Times New Roman"/>
             <w:noProof/>
             <w:webHidden/>
             <w:sz w:val="28"/>
@@ -4216,7 +4238,7 @@
         </w:r>
         <w:r>
           <w:rPr>
-            <w:rFonts w:asciiTheme="majorBidi" w:hAnsiTheme="majorBidi" w:cstheme="majorBidi"/>
+            <w:rFonts w:ascii="Times New Roman" w:hAnsi="Times New Roman" w:cs="Times New Roman"/>
             <w:noProof/>
             <w:webHidden/>
             <w:sz w:val="28"/>
@@ -4226,7 +4248,7 @@
         </w:r>
         <w:r>
           <w:rPr>
-            <w:rFonts w:asciiTheme="majorBidi" w:hAnsiTheme="majorBidi" w:cstheme="majorBidi"/>
+            <w:rFonts w:ascii="Times New Roman" w:hAnsi="Times New Roman" w:cs="Times New Roman"/>
             <w:noProof/>
             <w:webHidden/>
             <w:sz w:val="28"/>
@@ -4244,17 +4266,19 @@
         </w:tabs>
         <w:spacing w:line="360" w:lineRule="auto"/>
         <w:rPr>
-          <w:rFonts w:asciiTheme="majorBidi" w:hAnsiTheme="majorBidi" w:cstheme="majorBidi"/>
+          <w:rFonts w:ascii="Times New Roman" w:eastAsiaTheme="minorEastAsia" w:hAnsi="Times New Roman" w:cs="Times New Roman"/>
           <w:noProof/>
+          <w:kern w:val="2"/>
           <w:sz w:val="28"/>
           <w:szCs w:val="28"/>
-        </w:rPr>
-      </w:pPr>
-      <w:hyperlink r:id="rId12" w:anchor="_Toc145966473" w:history="1">
+          <w14:ligatures w14:val="standardContextual"/>
+        </w:rPr>
+      </w:pPr>
+      <w:hyperlink r:id="rId12" w:anchor="_Toc145980623" w:history="1">
         <w:r>
           <w:rPr>
             <w:rStyle w:val="Hyperlink"/>
-            <w:rFonts w:asciiTheme="majorBidi" w:hAnsiTheme="majorBidi" w:cstheme="majorBidi"/>
+            <w:rFonts w:ascii="Times New Roman" w:hAnsi="Times New Roman" w:cs="Times New Roman"/>
             <w:noProof/>
             <w:sz w:val="28"/>
             <w:szCs w:val="28"/>
@@ -4263,7 +4287,7 @@
         </w:r>
         <w:r>
           <w:rPr>
-            <w:rFonts w:asciiTheme="majorBidi" w:hAnsiTheme="majorBidi" w:cstheme="majorBidi"/>
+            <w:rFonts w:ascii="Times New Roman" w:hAnsi="Times New Roman" w:cs="Times New Roman"/>
             <w:noProof/>
             <w:webHidden/>
             <w:sz w:val="28"/>
@@ -4273,7 +4297,7 @@
         </w:r>
         <w:r>
           <w:rPr>
-            <w:rFonts w:asciiTheme="majorBidi" w:hAnsiTheme="majorBidi" w:cstheme="majorBidi"/>
+            <w:rFonts w:ascii="Times New Roman" w:hAnsi="Times New Roman" w:cs="Times New Roman"/>
             <w:noProof/>
             <w:webHidden/>
             <w:sz w:val="28"/>
@@ -4283,17 +4307,17 @@
         </w:r>
         <w:r>
           <w:rPr>
-            <w:rFonts w:asciiTheme="majorBidi" w:hAnsiTheme="majorBidi" w:cstheme="majorBidi"/>
+            <w:rFonts w:ascii="Times New Roman" w:hAnsi="Times New Roman" w:cs="Times New Roman"/>
             <w:noProof/>
             <w:webHidden/>
             <w:sz w:val="28"/>
             <w:szCs w:val="28"/>
           </w:rPr>
-          <w:instrText xml:space="preserve"> PAGEREF _Toc145966473 \h </w:instrText>
+          <w:instrText xml:space="preserve"> PAGEREF _Toc145980623 \h </w:instrText>
         </w:r>
         <w:r>
           <w:rPr>
-            <w:rFonts w:asciiTheme="majorBidi" w:hAnsiTheme="majorBidi" w:cstheme="majorBidi"/>
+            <w:rFonts w:ascii="Times New Roman" w:hAnsi="Times New Roman" w:cs="Times New Roman"/>
             <w:noProof/>
             <w:webHidden/>
             <w:sz w:val="28"/>
@@ -4302,7 +4326,7 @@
         </w:r>
         <w:r>
           <w:rPr>
-            <w:rFonts w:asciiTheme="majorBidi" w:hAnsiTheme="majorBidi" w:cstheme="majorBidi"/>
+            <w:rFonts w:ascii="Times New Roman" w:hAnsi="Times New Roman" w:cs="Times New Roman"/>
             <w:noProof/>
             <w:webHidden/>
             <w:sz w:val="28"/>
@@ -4312,7 +4336,7 @@
         </w:r>
         <w:r>
           <w:rPr>
-            <w:rFonts w:asciiTheme="majorBidi" w:hAnsiTheme="majorBidi" w:cstheme="majorBidi"/>
+            <w:rFonts w:ascii="Times New Roman" w:hAnsi="Times New Roman" w:cs="Times New Roman"/>
             <w:noProof/>
             <w:webHidden/>
             <w:sz w:val="28"/>
@@ -4322,7 +4346,7 @@
         </w:r>
         <w:r>
           <w:rPr>
-            <w:rFonts w:asciiTheme="majorBidi" w:hAnsiTheme="majorBidi" w:cstheme="majorBidi"/>
+            <w:rFonts w:ascii="Times New Roman" w:hAnsi="Times New Roman" w:cs="Times New Roman"/>
             <w:noProof/>
             <w:webHidden/>
             <w:sz w:val="28"/>
@@ -4340,17 +4364,19 @@
         </w:tabs>
         <w:spacing w:line="360" w:lineRule="auto"/>
         <w:rPr>
-          <w:rFonts w:asciiTheme="majorBidi" w:hAnsiTheme="majorBidi" w:cstheme="majorBidi"/>
+          <w:rFonts w:ascii="Times New Roman" w:eastAsiaTheme="minorEastAsia" w:hAnsi="Times New Roman" w:cs="Times New Roman"/>
           <w:noProof/>
+          <w:kern w:val="2"/>
           <w:sz w:val="28"/>
           <w:szCs w:val="28"/>
-        </w:rPr>
-      </w:pPr>
-      <w:hyperlink w:anchor="_Toc145966474" w:history="1">
+          <w14:ligatures w14:val="standardContextual"/>
+        </w:rPr>
+      </w:pPr>
+      <w:hyperlink w:anchor="_Toc145980624" w:history="1">
         <w:r>
           <w:rPr>
             <w:rStyle w:val="Hyperlink"/>
-            <w:rFonts w:asciiTheme="majorBidi" w:hAnsiTheme="majorBidi" w:cstheme="majorBidi"/>
+            <w:rFonts w:ascii="Times New Roman" w:hAnsi="Times New Roman" w:cs="Times New Roman"/>
             <w:noProof/>
             <w:sz w:val="28"/>
             <w:szCs w:val="28"/>
@@ -4359,7 +4385,7 @@
         </w:r>
         <w:r>
           <w:rPr>
-            <w:rFonts w:asciiTheme="majorBidi" w:hAnsiTheme="majorBidi" w:cstheme="majorBidi"/>
+            <w:rFonts w:ascii="Times New Roman" w:hAnsi="Times New Roman" w:cs="Times New Roman"/>
             <w:noProof/>
             <w:webHidden/>
             <w:sz w:val="28"/>
@@ -4369,7 +4395,7 @@
         </w:r>
         <w:r>
           <w:rPr>
-            <w:rFonts w:asciiTheme="majorBidi" w:hAnsiTheme="majorBidi" w:cstheme="majorBidi"/>
+            <w:rFonts w:ascii="Times New Roman" w:hAnsi="Times New Roman" w:cs="Times New Roman"/>
             <w:noProof/>
             <w:webHidden/>
             <w:sz w:val="28"/>
@@ -4379,17 +4405,17 @@
         </w:r>
         <w:r>
           <w:rPr>
-            <w:rFonts w:asciiTheme="majorBidi" w:hAnsiTheme="majorBidi" w:cstheme="majorBidi"/>
+            <w:rFonts w:ascii="Times New Roman" w:hAnsi="Times New Roman" w:cs="Times New Roman"/>
             <w:noProof/>
             <w:webHidden/>
             <w:sz w:val="28"/>
             <w:szCs w:val="28"/>
           </w:rPr>
-          <w:instrText xml:space="preserve"> PAGEREF _Toc145966474 \h </w:instrText>
+          <w:instrText xml:space="preserve"> PAGEREF _Toc145980624 \h </w:instrText>
         </w:r>
         <w:r>
           <w:rPr>
-            <w:rFonts w:asciiTheme="majorBidi" w:hAnsiTheme="majorBidi" w:cstheme="majorBidi"/>
+            <w:rFonts w:ascii="Times New Roman" w:hAnsi="Times New Roman" w:cs="Times New Roman"/>
             <w:noProof/>
             <w:webHidden/>
             <w:sz w:val="28"/>
@@ -4398,7 +4424,7 @@
         </w:r>
         <w:r>
           <w:rPr>
-            <w:rFonts w:asciiTheme="majorBidi" w:hAnsiTheme="majorBidi" w:cstheme="majorBidi"/>
+            <w:rFonts w:ascii="Times New Roman" w:hAnsi="Times New Roman" w:cs="Times New Roman"/>
             <w:noProof/>
             <w:webHidden/>
             <w:sz w:val="28"/>
@@ -4408,7 +4434,7 @@
         </w:r>
         <w:r>
           <w:rPr>
-            <w:rFonts w:asciiTheme="majorBidi" w:hAnsiTheme="majorBidi" w:cstheme="majorBidi"/>
+            <w:rFonts w:ascii="Times New Roman" w:hAnsi="Times New Roman" w:cs="Times New Roman"/>
             <w:noProof/>
             <w:webHidden/>
             <w:sz w:val="28"/>
@@ -4418,7 +4444,7 @@
         </w:r>
         <w:r>
           <w:rPr>
-            <w:rFonts w:asciiTheme="majorBidi" w:hAnsiTheme="majorBidi" w:cstheme="majorBidi"/>
+            <w:rFonts w:ascii="Times New Roman" w:hAnsi="Times New Roman" w:cs="Times New Roman"/>
             <w:noProof/>
             <w:webHidden/>
             <w:sz w:val="28"/>
@@ -4436,17 +4462,19 @@
         </w:tabs>
         <w:spacing w:line="360" w:lineRule="auto"/>
         <w:rPr>
-          <w:rFonts w:asciiTheme="majorBidi" w:hAnsiTheme="majorBidi" w:cstheme="majorBidi"/>
+          <w:rFonts w:ascii="Times New Roman" w:eastAsiaTheme="minorEastAsia" w:hAnsi="Times New Roman" w:cs="Times New Roman"/>
           <w:noProof/>
+          <w:kern w:val="2"/>
           <w:sz w:val="28"/>
           <w:szCs w:val="28"/>
-        </w:rPr>
-      </w:pPr>
-      <w:hyperlink r:id="rId13" w:anchor="_Toc145966475" w:history="1">
+          <w14:ligatures w14:val="standardContextual"/>
+        </w:rPr>
+      </w:pPr>
+      <w:hyperlink r:id="rId13" w:anchor="_Toc145980625" w:history="1">
         <w:r>
           <w:rPr>
             <w:rStyle w:val="Hyperlink"/>
-            <w:rFonts w:asciiTheme="majorBidi" w:hAnsiTheme="majorBidi" w:cstheme="majorBidi"/>
+            <w:rFonts w:ascii="Times New Roman" w:hAnsi="Times New Roman" w:cs="Times New Roman"/>
             <w:noProof/>
             <w:sz w:val="28"/>
             <w:szCs w:val="28"/>
@@ -4455,7 +4483,7 @@
         </w:r>
         <w:r>
           <w:rPr>
-            <w:rFonts w:asciiTheme="majorBidi" w:hAnsiTheme="majorBidi" w:cstheme="majorBidi"/>
+            <w:rFonts w:ascii="Times New Roman" w:hAnsi="Times New Roman" w:cs="Times New Roman"/>
             <w:noProof/>
             <w:webHidden/>
             <w:sz w:val="28"/>
@@ -4465,7 +4493,7 @@
         </w:r>
         <w:r>
           <w:rPr>
-            <w:rFonts w:asciiTheme="majorBidi" w:hAnsiTheme="majorBidi" w:cstheme="majorBidi"/>
+            <w:rFonts w:ascii="Times New Roman" w:hAnsi="Times New Roman" w:cs="Times New Roman"/>
             <w:noProof/>
             <w:webHidden/>
             <w:sz w:val="28"/>
@@ -4475,17 +4503,17 @@
         </w:r>
         <w:r>
           <w:rPr>
-            <w:rFonts w:asciiTheme="majorBidi" w:hAnsiTheme="majorBidi" w:cstheme="majorBidi"/>
+            <w:rFonts w:ascii="Times New Roman" w:hAnsi="Times New Roman" w:cs="Times New Roman"/>
             <w:noProof/>
             <w:webHidden/>
             <w:sz w:val="28"/>
             <w:szCs w:val="28"/>
           </w:rPr>
-          <w:instrText xml:space="preserve"> PAGEREF _Toc145966475 \h </w:instrText>
+          <w:instrText xml:space="preserve"> PAGEREF _Toc145980625 \h </w:instrText>
         </w:r>
         <w:r>
           <w:rPr>
-            <w:rFonts w:asciiTheme="majorBidi" w:hAnsiTheme="majorBidi" w:cstheme="majorBidi"/>
+            <w:rFonts w:ascii="Times New Roman" w:hAnsi="Times New Roman" w:cs="Times New Roman"/>
             <w:noProof/>
             <w:webHidden/>
             <w:sz w:val="28"/>
@@ -4494,7 +4522,7 @@
         </w:r>
         <w:r>
           <w:rPr>
-            <w:rFonts w:asciiTheme="majorBidi" w:hAnsiTheme="majorBidi" w:cstheme="majorBidi"/>
+            <w:rFonts w:ascii="Times New Roman" w:hAnsi="Times New Roman" w:cs="Times New Roman"/>
             <w:noProof/>
             <w:webHidden/>
             <w:sz w:val="28"/>
@@ -4504,7 +4532,7 @@
         </w:r>
         <w:r>
           <w:rPr>
-            <w:rFonts w:asciiTheme="majorBidi" w:hAnsiTheme="majorBidi" w:cstheme="majorBidi"/>
+            <w:rFonts w:ascii="Times New Roman" w:hAnsi="Times New Roman" w:cs="Times New Roman"/>
             <w:noProof/>
             <w:webHidden/>
             <w:sz w:val="28"/>
@@ -4514,7 +4542,7 @@
         </w:r>
         <w:r>
           <w:rPr>
-            <w:rFonts w:asciiTheme="majorBidi" w:hAnsiTheme="majorBidi" w:cstheme="majorBidi"/>
+            <w:rFonts w:ascii="Times New Roman" w:hAnsi="Times New Roman" w:cs="Times New Roman"/>
             <w:noProof/>
             <w:webHidden/>
             <w:sz w:val="28"/>
@@ -4532,17 +4560,19 @@
         </w:tabs>
         <w:spacing w:line="360" w:lineRule="auto"/>
         <w:rPr>
-          <w:rFonts w:asciiTheme="majorBidi" w:hAnsiTheme="majorBidi" w:cstheme="majorBidi"/>
+          <w:rFonts w:ascii="Times New Roman" w:eastAsiaTheme="minorEastAsia" w:hAnsi="Times New Roman" w:cs="Times New Roman"/>
           <w:noProof/>
+          <w:kern w:val="2"/>
           <w:sz w:val="28"/>
           <w:szCs w:val="28"/>
-        </w:rPr>
-      </w:pPr>
-      <w:hyperlink r:id="rId14" w:anchor="_Toc145966476" w:history="1">
+          <w14:ligatures w14:val="standardContextual"/>
+        </w:rPr>
+      </w:pPr>
+      <w:hyperlink r:id="rId14" w:anchor="_Toc145980626" w:history="1">
         <w:r>
           <w:rPr>
             <w:rStyle w:val="Hyperlink"/>
-            <w:rFonts w:asciiTheme="majorBidi" w:hAnsiTheme="majorBidi" w:cstheme="majorBidi"/>
+            <w:rFonts w:ascii="Times New Roman" w:hAnsi="Times New Roman" w:cs="Times New Roman"/>
             <w:noProof/>
             <w:sz w:val="28"/>
             <w:szCs w:val="28"/>
@@ -4551,7 +4581,7 @@
         </w:r>
         <w:r>
           <w:rPr>
-            <w:rFonts w:asciiTheme="majorBidi" w:hAnsiTheme="majorBidi" w:cstheme="majorBidi"/>
+            <w:rFonts w:ascii="Times New Roman" w:hAnsi="Times New Roman" w:cs="Times New Roman"/>
             <w:noProof/>
             <w:webHidden/>
             <w:sz w:val="28"/>
@@ -4561,7 +4591,7 @@
         </w:r>
         <w:r>
           <w:rPr>
-            <w:rFonts w:asciiTheme="majorBidi" w:hAnsiTheme="majorBidi" w:cstheme="majorBidi"/>
+            <w:rFonts w:ascii="Times New Roman" w:hAnsi="Times New Roman" w:cs="Times New Roman"/>
             <w:noProof/>
             <w:webHidden/>
             <w:sz w:val="28"/>
@@ -4571,17 +4601,17 @@
         </w:r>
         <w:r>
           <w:rPr>
-            <w:rFonts w:asciiTheme="majorBidi" w:hAnsiTheme="majorBidi" w:cstheme="majorBidi"/>
+            <w:rFonts w:ascii="Times New Roman" w:hAnsi="Times New Roman" w:cs="Times New Roman"/>
             <w:noProof/>
             <w:webHidden/>
             <w:sz w:val="28"/>
             <w:szCs w:val="28"/>
           </w:rPr>
-          <w:instrText xml:space="preserve"> PAGEREF _Toc145966476 \h </w:instrText>
+          <w:instrText xml:space="preserve"> PAGEREF _Toc145980626 \h </w:instrText>
         </w:r>
         <w:r>
           <w:rPr>
-            <w:rFonts w:asciiTheme="majorBidi" w:hAnsiTheme="majorBidi" w:cstheme="majorBidi"/>
+            <w:rFonts w:ascii="Times New Roman" w:hAnsi="Times New Roman" w:cs="Times New Roman"/>
             <w:noProof/>
             <w:webHidden/>
             <w:sz w:val="28"/>
@@ -4590,7 +4620,7 @@
         </w:r>
         <w:r>
           <w:rPr>
-            <w:rFonts w:asciiTheme="majorBidi" w:hAnsiTheme="majorBidi" w:cstheme="majorBidi"/>
+            <w:rFonts w:ascii="Times New Roman" w:hAnsi="Times New Roman" w:cs="Times New Roman"/>
             <w:noProof/>
             <w:webHidden/>
             <w:sz w:val="28"/>
@@ -4600,7 +4630,7 @@
         </w:r>
         <w:r>
           <w:rPr>
-            <w:rFonts w:asciiTheme="majorBidi" w:hAnsiTheme="majorBidi" w:cstheme="majorBidi"/>
+            <w:rFonts w:ascii="Times New Roman" w:hAnsi="Times New Roman" w:cs="Times New Roman"/>
             <w:noProof/>
             <w:webHidden/>
             <w:sz w:val="28"/>
@@ -4610,7 +4640,7 @@
         </w:r>
         <w:r>
           <w:rPr>
-            <w:rFonts w:asciiTheme="majorBidi" w:hAnsiTheme="majorBidi" w:cstheme="majorBidi"/>
+            <w:rFonts w:ascii="Times New Roman" w:hAnsi="Times New Roman" w:cs="Times New Roman"/>
             <w:noProof/>
             <w:webHidden/>
             <w:sz w:val="28"/>
@@ -4628,26 +4658,28 @@
         </w:tabs>
         <w:spacing w:line="360" w:lineRule="auto"/>
         <w:rPr>
-          <w:rFonts w:asciiTheme="majorBidi" w:hAnsiTheme="majorBidi" w:cstheme="majorBidi"/>
+          <w:rFonts w:ascii="Times New Roman" w:eastAsiaTheme="minorEastAsia" w:hAnsi="Times New Roman" w:cs="Times New Roman"/>
           <w:noProof/>
+          <w:kern w:val="2"/>
           <w:sz w:val="28"/>
           <w:szCs w:val="28"/>
-        </w:rPr>
-      </w:pPr>
-      <w:hyperlink r:id="rId15" w:anchor="_Toc145966477" w:history="1">
+          <w14:ligatures w14:val="standardContextual"/>
+        </w:rPr>
+      </w:pPr>
+      <w:hyperlink r:id="rId15" w:anchor="_Toc145980627" w:history="1">
         <w:r>
           <w:rPr>
             <w:rStyle w:val="Hyperlink"/>
-            <w:rFonts w:asciiTheme="majorBidi" w:hAnsiTheme="majorBidi" w:cstheme="majorBidi"/>
+            <w:rFonts w:ascii="Times New Roman" w:hAnsi="Times New Roman" w:cs="Times New Roman"/>
             <w:noProof/>
             <w:sz w:val="28"/>
             <w:szCs w:val="28"/>
           </w:rPr>
-          <w:t>Figure 8 - Frame Mask Values on different aligned memory accesses</w:t>
+          <w:t>Figure 8 - phoeniX block diagram</w:t>
         </w:r>
         <w:r>
           <w:rPr>
-            <w:rFonts w:asciiTheme="majorBidi" w:hAnsiTheme="majorBidi" w:cstheme="majorBidi"/>
+            <w:rFonts w:ascii="Times New Roman" w:hAnsi="Times New Roman" w:cs="Times New Roman"/>
             <w:noProof/>
             <w:webHidden/>
             <w:sz w:val="28"/>
@@ -4657,7 +4689,7 @@
         </w:r>
         <w:r>
           <w:rPr>
-            <w:rFonts w:asciiTheme="majorBidi" w:hAnsiTheme="majorBidi" w:cstheme="majorBidi"/>
+            <w:rFonts w:ascii="Times New Roman" w:hAnsi="Times New Roman" w:cs="Times New Roman"/>
             <w:noProof/>
             <w:webHidden/>
             <w:sz w:val="28"/>
@@ -4667,17 +4699,17 @@
         </w:r>
         <w:r>
           <w:rPr>
-            <w:rFonts w:asciiTheme="majorBidi" w:hAnsiTheme="majorBidi" w:cstheme="majorBidi"/>
+            <w:rFonts w:ascii="Times New Roman" w:hAnsi="Times New Roman" w:cs="Times New Roman"/>
             <w:noProof/>
             <w:webHidden/>
             <w:sz w:val="28"/>
             <w:szCs w:val="28"/>
           </w:rPr>
-          <w:instrText xml:space="preserve"> PAGEREF _Toc145966477 \h </w:instrText>
+          <w:instrText xml:space="preserve"> PAGEREF _Toc145980627 \h </w:instrText>
         </w:r>
         <w:r>
           <w:rPr>
-            <w:rFonts w:asciiTheme="majorBidi" w:hAnsiTheme="majorBidi" w:cstheme="majorBidi"/>
+            <w:rFonts w:ascii="Times New Roman" w:hAnsi="Times New Roman" w:cs="Times New Roman"/>
             <w:noProof/>
             <w:webHidden/>
             <w:sz w:val="28"/>
@@ -4686,7 +4718,7 @@
         </w:r>
         <w:r>
           <w:rPr>
-            <w:rFonts w:asciiTheme="majorBidi" w:hAnsiTheme="majorBidi" w:cstheme="majorBidi"/>
+            <w:rFonts w:ascii="Times New Roman" w:hAnsi="Times New Roman" w:cs="Times New Roman"/>
             <w:noProof/>
             <w:webHidden/>
             <w:sz w:val="28"/>
@@ -4696,17 +4728,17 @@
         </w:r>
         <w:r>
           <w:rPr>
-            <w:rFonts w:asciiTheme="majorBidi" w:hAnsiTheme="majorBidi" w:cstheme="majorBidi"/>
+            <w:rFonts w:ascii="Times New Roman" w:hAnsi="Times New Roman" w:cs="Times New Roman"/>
             <w:noProof/>
             <w:webHidden/>
             <w:sz w:val="28"/>
             <w:szCs w:val="28"/>
           </w:rPr>
-          <w:t>33</w:t>
+          <w:t>32</w:t>
         </w:r>
         <w:r>
           <w:rPr>
-            <w:rFonts w:asciiTheme="majorBidi" w:hAnsiTheme="majorBidi" w:cstheme="majorBidi"/>
+            <w:rFonts w:ascii="Times New Roman" w:hAnsi="Times New Roman" w:cs="Times New Roman"/>
             <w:noProof/>
             <w:webHidden/>
             <w:sz w:val="28"/>
@@ -4724,26 +4756,28 @@
         </w:tabs>
         <w:spacing w:line="360" w:lineRule="auto"/>
         <w:rPr>
-          <w:rFonts w:asciiTheme="majorBidi" w:hAnsiTheme="majorBidi" w:cstheme="majorBidi"/>
+          <w:rFonts w:ascii="Times New Roman" w:eastAsiaTheme="minorEastAsia" w:hAnsi="Times New Roman" w:cs="Times New Roman"/>
           <w:noProof/>
+          <w:kern w:val="2"/>
           <w:sz w:val="28"/>
           <w:szCs w:val="28"/>
-        </w:rPr>
-      </w:pPr>
-      <w:hyperlink r:id="rId16" w:anchor="_Toc145966478" w:history="1">
+          <w14:ligatures w14:val="standardContextual"/>
+        </w:rPr>
+      </w:pPr>
+      <w:hyperlink r:id="rId16" w:anchor="_Toc145980628" w:history="1">
         <w:r>
           <w:rPr>
             <w:rStyle w:val="Hyperlink"/>
-            <w:rFonts w:asciiTheme="majorBidi" w:hAnsiTheme="majorBidi" w:cstheme="majorBidi"/>
+            <w:rFonts w:ascii="Times New Roman" w:hAnsi="Times New Roman" w:cs="Times New Roman"/>
             <w:noProof/>
             <w:sz w:val="28"/>
             <w:szCs w:val="28"/>
           </w:rPr>
-          <w:t>Figure 9 - The Raven RISC-V microprocessor from efabless [16]</w:t>
+          <w:t>Figure 9 - Frame Mask Values on different aligned memory accesses</w:t>
         </w:r>
         <w:r>
           <w:rPr>
-            <w:rFonts w:asciiTheme="majorBidi" w:hAnsiTheme="majorBidi" w:cstheme="majorBidi"/>
+            <w:rFonts w:ascii="Times New Roman" w:hAnsi="Times New Roman" w:cs="Times New Roman"/>
             <w:noProof/>
             <w:webHidden/>
             <w:sz w:val="28"/>
@@ -4753,7 +4787,7 @@
         </w:r>
         <w:r>
           <w:rPr>
-            <w:rFonts w:asciiTheme="majorBidi" w:hAnsiTheme="majorBidi" w:cstheme="majorBidi"/>
+            <w:rFonts w:ascii="Times New Roman" w:hAnsi="Times New Roman" w:cs="Times New Roman"/>
             <w:noProof/>
             <w:webHidden/>
             <w:sz w:val="28"/>
@@ -4763,17 +4797,17 @@
         </w:r>
         <w:r>
           <w:rPr>
-            <w:rFonts w:asciiTheme="majorBidi" w:hAnsiTheme="majorBidi" w:cstheme="majorBidi"/>
+            <w:rFonts w:ascii="Times New Roman" w:hAnsi="Times New Roman" w:cs="Times New Roman"/>
             <w:noProof/>
             <w:webHidden/>
             <w:sz w:val="28"/>
             <w:szCs w:val="28"/>
           </w:rPr>
-          <w:instrText xml:space="preserve"> PAGEREF _Toc145966478 \h </w:instrText>
+          <w:instrText xml:space="preserve"> PAGEREF _Toc145980628 \h </w:instrText>
         </w:r>
         <w:r>
           <w:rPr>
-            <w:rFonts w:asciiTheme="majorBidi" w:hAnsiTheme="majorBidi" w:cstheme="majorBidi"/>
+            <w:rFonts w:ascii="Times New Roman" w:hAnsi="Times New Roman" w:cs="Times New Roman"/>
             <w:noProof/>
             <w:webHidden/>
             <w:sz w:val="28"/>
@@ -4782,7 +4816,7 @@
         </w:r>
         <w:r>
           <w:rPr>
-            <w:rFonts w:asciiTheme="majorBidi" w:hAnsiTheme="majorBidi" w:cstheme="majorBidi"/>
+            <w:rFonts w:ascii="Times New Roman" w:hAnsi="Times New Roman" w:cs="Times New Roman"/>
             <w:noProof/>
             <w:webHidden/>
             <w:sz w:val="28"/>
@@ -4792,17 +4826,17 @@
         </w:r>
         <w:r>
           <w:rPr>
-            <w:rFonts w:asciiTheme="majorBidi" w:hAnsiTheme="majorBidi" w:cstheme="majorBidi"/>
+            <w:rFonts w:ascii="Times New Roman" w:hAnsi="Times New Roman" w:cs="Times New Roman"/>
             <w:noProof/>
             <w:webHidden/>
             <w:sz w:val="28"/>
             <w:szCs w:val="28"/>
           </w:rPr>
-          <w:t>57</w:t>
+          <w:t>34</w:t>
         </w:r>
         <w:r>
           <w:rPr>
-            <w:rFonts w:asciiTheme="majorBidi" w:hAnsiTheme="majorBidi" w:cstheme="majorBidi"/>
+            <w:rFonts w:ascii="Times New Roman" w:hAnsi="Times New Roman" w:cs="Times New Roman"/>
             <w:noProof/>
             <w:webHidden/>
             <w:sz w:val="28"/>
@@ -4820,26 +4854,28 @@
         </w:tabs>
         <w:spacing w:line="360" w:lineRule="auto"/>
         <w:rPr>
-          <w:rFonts w:asciiTheme="majorBidi" w:hAnsiTheme="majorBidi" w:cstheme="majorBidi"/>
+          <w:rFonts w:ascii="Times New Roman" w:eastAsiaTheme="minorEastAsia" w:hAnsi="Times New Roman" w:cs="Times New Roman"/>
           <w:noProof/>
+          <w:kern w:val="2"/>
           <w:sz w:val="28"/>
           <w:szCs w:val="28"/>
-        </w:rPr>
-      </w:pPr>
-      <w:hyperlink w:anchor="_Toc145966479" w:history="1">
+          <w14:ligatures w14:val="standardContextual"/>
+        </w:rPr>
+      </w:pPr>
+      <w:hyperlink r:id="rId17" w:anchor="_Toc145980629" w:history="1">
         <w:r>
           <w:rPr>
             <w:rStyle w:val="Hyperlink"/>
-            <w:rFonts w:asciiTheme="majorBidi" w:hAnsiTheme="majorBidi" w:cstheme="majorBidi"/>
+            <w:rFonts w:ascii="Times New Roman" w:hAnsi="Times New Roman" w:cs="Times New Roman"/>
             <w:noProof/>
             <w:sz w:val="28"/>
             <w:szCs w:val="28"/>
           </w:rPr>
-          <w:t>Figure 10 - phoeniX core .MAG layout in Klayout software</w:t>
+          <w:t>Figure 10 - The Raven RISC-V microprocessor from efabless [16]</w:t>
         </w:r>
         <w:r>
           <w:rPr>
-            <w:rFonts w:asciiTheme="majorBidi" w:hAnsiTheme="majorBidi" w:cstheme="majorBidi"/>
+            <w:rFonts w:ascii="Times New Roman" w:hAnsi="Times New Roman" w:cs="Times New Roman"/>
             <w:noProof/>
             <w:webHidden/>
             <w:sz w:val="28"/>
@@ -4849,7 +4885,7 @@
         </w:r>
         <w:r>
           <w:rPr>
-            <w:rFonts w:asciiTheme="majorBidi" w:hAnsiTheme="majorBidi" w:cstheme="majorBidi"/>
+            <w:rFonts w:ascii="Times New Roman" w:hAnsi="Times New Roman" w:cs="Times New Roman"/>
             <w:noProof/>
             <w:webHidden/>
             <w:sz w:val="28"/>
@@ -4859,17 +4895,17 @@
         </w:r>
         <w:r>
           <w:rPr>
-            <w:rFonts w:asciiTheme="majorBidi" w:hAnsiTheme="majorBidi" w:cstheme="majorBidi"/>
+            <w:rFonts w:ascii="Times New Roman" w:hAnsi="Times New Roman" w:cs="Times New Roman"/>
             <w:noProof/>
             <w:webHidden/>
             <w:sz w:val="28"/>
             <w:szCs w:val="28"/>
           </w:rPr>
-          <w:instrText xml:space="preserve"> PAGEREF _Toc145966479 \h </w:instrText>
+          <w:instrText xml:space="preserve"> PAGEREF _Toc145980629 \h </w:instrText>
         </w:r>
         <w:r>
           <w:rPr>
-            <w:rFonts w:asciiTheme="majorBidi" w:hAnsiTheme="majorBidi" w:cstheme="majorBidi"/>
+            <w:rFonts w:ascii="Times New Roman" w:hAnsi="Times New Roman" w:cs="Times New Roman"/>
             <w:noProof/>
             <w:webHidden/>
             <w:sz w:val="28"/>
@@ -4878,7 +4914,7 @@
         </w:r>
         <w:r>
           <w:rPr>
-            <w:rFonts w:asciiTheme="majorBidi" w:hAnsiTheme="majorBidi" w:cstheme="majorBidi"/>
+            <w:rFonts w:ascii="Times New Roman" w:hAnsi="Times New Roman" w:cs="Times New Roman"/>
             <w:noProof/>
             <w:webHidden/>
             <w:sz w:val="28"/>
@@ -4888,17 +4924,17 @@
         </w:r>
         <w:r>
           <w:rPr>
-            <w:rFonts w:asciiTheme="majorBidi" w:hAnsiTheme="majorBidi" w:cstheme="majorBidi"/>
+            <w:rFonts w:ascii="Times New Roman" w:hAnsi="Times New Roman" w:cs="Times New Roman"/>
             <w:noProof/>
             <w:webHidden/>
             <w:sz w:val="28"/>
             <w:szCs w:val="28"/>
           </w:rPr>
-          <w:t>67</w:t>
+          <w:t>58</w:t>
         </w:r>
         <w:r>
           <w:rPr>
-            <w:rFonts w:asciiTheme="majorBidi" w:hAnsiTheme="majorBidi" w:cstheme="majorBidi"/>
+            <w:rFonts w:ascii="Times New Roman" w:hAnsi="Times New Roman" w:cs="Times New Roman"/>
             <w:noProof/>
             <w:webHidden/>
             <w:sz w:val="28"/>
@@ -4916,23 +4952,28 @@
         </w:tabs>
         <w:spacing w:line="360" w:lineRule="auto"/>
         <w:rPr>
+          <w:rFonts w:ascii="Times New Roman" w:eastAsiaTheme="minorEastAsia" w:hAnsi="Times New Roman" w:cs="Times New Roman"/>
           <w:noProof/>
-        </w:rPr>
-      </w:pPr>
-      <w:hyperlink r:id="rId17" w:anchor="_Toc145966480" w:history="1">
+          <w:kern w:val="2"/>
+          <w:sz w:val="28"/>
+          <w:szCs w:val="28"/>
+          <w14:ligatures w14:val="standardContextual"/>
+        </w:rPr>
+      </w:pPr>
+      <w:hyperlink w:anchor="_Toc145980630" w:history="1">
         <w:r>
           <w:rPr>
             <w:rStyle w:val="Hyperlink"/>
-            <w:rFonts w:asciiTheme="majorBidi" w:hAnsiTheme="majorBidi" w:cstheme="majorBidi"/>
+            <w:rFonts w:ascii="Times New Roman" w:hAnsi="Times New Roman" w:cs="Times New Roman"/>
             <w:noProof/>
             <w:sz w:val="28"/>
             <w:szCs w:val="28"/>
           </w:rPr>
-          <w:t>Figure 11 - phoeniX core .GDS layout in Klayout software</w:t>
+          <w:t>Figure 11 - phoeniX core .MAG layout in Klayout software</w:t>
         </w:r>
         <w:r>
           <w:rPr>
-            <w:rFonts w:asciiTheme="majorBidi" w:hAnsiTheme="majorBidi" w:cstheme="majorBidi"/>
+            <w:rFonts w:ascii="Times New Roman" w:hAnsi="Times New Roman" w:cs="Times New Roman"/>
             <w:noProof/>
             <w:webHidden/>
             <w:sz w:val="28"/>
@@ -4942,7 +4983,7 @@
         </w:r>
         <w:r>
           <w:rPr>
-            <w:rFonts w:asciiTheme="majorBidi" w:hAnsiTheme="majorBidi" w:cstheme="majorBidi"/>
+            <w:rFonts w:ascii="Times New Roman" w:hAnsi="Times New Roman" w:cs="Times New Roman"/>
             <w:noProof/>
             <w:webHidden/>
             <w:sz w:val="28"/>
@@ -4952,17 +4993,17 @@
         </w:r>
         <w:r>
           <w:rPr>
-            <w:rFonts w:asciiTheme="majorBidi" w:hAnsiTheme="majorBidi" w:cstheme="majorBidi"/>
+            <w:rFonts w:ascii="Times New Roman" w:hAnsi="Times New Roman" w:cs="Times New Roman"/>
             <w:noProof/>
             <w:webHidden/>
             <w:sz w:val="28"/>
             <w:szCs w:val="28"/>
           </w:rPr>
-          <w:instrText xml:space="preserve"> PAGEREF _Toc145966480 \h </w:instrText>
+          <w:instrText xml:space="preserve"> PAGEREF _Toc145980630 \h </w:instrText>
         </w:r>
         <w:r>
           <w:rPr>
-            <w:rFonts w:asciiTheme="majorBidi" w:hAnsiTheme="majorBidi" w:cstheme="majorBidi"/>
+            <w:rFonts w:ascii="Times New Roman" w:hAnsi="Times New Roman" w:cs="Times New Roman"/>
             <w:noProof/>
             <w:webHidden/>
             <w:sz w:val="28"/>
@@ -4971,7 +5012,7 @@
         </w:r>
         <w:r>
           <w:rPr>
-            <w:rFonts w:asciiTheme="majorBidi" w:hAnsiTheme="majorBidi" w:cstheme="majorBidi"/>
+            <w:rFonts w:ascii="Times New Roman" w:hAnsi="Times New Roman" w:cs="Times New Roman"/>
             <w:noProof/>
             <w:webHidden/>
             <w:sz w:val="28"/>
@@ -4981,7 +5022,7 @@
         </w:r>
         <w:r>
           <w:rPr>
-            <w:rFonts w:asciiTheme="majorBidi" w:hAnsiTheme="majorBidi" w:cstheme="majorBidi"/>
+            <w:rFonts w:ascii="Times New Roman" w:hAnsi="Times New Roman" w:cs="Times New Roman"/>
             <w:noProof/>
             <w:webHidden/>
             <w:sz w:val="28"/>
@@ -4991,7 +5032,103 @@
         </w:r>
         <w:r>
           <w:rPr>
-            <w:rFonts w:asciiTheme="majorBidi" w:hAnsiTheme="majorBidi" w:cstheme="majorBidi"/>
+            <w:rFonts w:ascii="Times New Roman" w:hAnsi="Times New Roman" w:cs="Times New Roman"/>
+            <w:noProof/>
+            <w:webHidden/>
+            <w:sz w:val="28"/>
+            <w:szCs w:val="28"/>
+          </w:rPr>
+          <w:fldChar w:fldCharType="end"/>
+        </w:r>
+      </w:hyperlink>
+    </w:p>
+    <w:p>
+      <w:pPr>
+        <w:pStyle w:val="TableofFigures"/>
+        <w:tabs>
+          <w:tab w:val="right" w:leader="dot" w:pos="9350"/>
+        </w:tabs>
+        <w:spacing w:line="360" w:lineRule="auto"/>
+        <w:rPr>
+          <w:rFonts w:eastAsiaTheme="minorEastAsia"/>
+          <w:noProof/>
+          <w:kern w:val="2"/>
+          <w14:ligatures w14:val="standardContextual"/>
+        </w:rPr>
+      </w:pPr>
+      <w:hyperlink r:id="rId18" w:anchor="_Toc145980631" w:history="1">
+        <w:r>
+          <w:rPr>
+            <w:rStyle w:val="Hyperlink"/>
+            <w:rFonts w:ascii="Times New Roman" w:hAnsi="Times New Roman" w:cs="Times New Roman"/>
+            <w:noProof/>
+            <w:sz w:val="28"/>
+            <w:szCs w:val="28"/>
+          </w:rPr>
+          <w:t>Figure 12 - phoeniX core .GDS layout in Klayout software</w:t>
+        </w:r>
+        <w:r>
+          <w:rPr>
+            <w:rFonts w:ascii="Times New Roman" w:hAnsi="Times New Roman" w:cs="Times New Roman"/>
+            <w:noProof/>
+            <w:webHidden/>
+            <w:sz w:val="28"/>
+            <w:szCs w:val="28"/>
+          </w:rPr>
+          <w:tab/>
+        </w:r>
+        <w:r>
+          <w:rPr>
+            <w:rFonts w:ascii="Times New Roman" w:hAnsi="Times New Roman" w:cs="Times New Roman"/>
+            <w:noProof/>
+            <w:webHidden/>
+            <w:sz w:val="28"/>
+            <w:szCs w:val="28"/>
+          </w:rPr>
+          <w:fldChar w:fldCharType="begin"/>
+        </w:r>
+        <w:r>
+          <w:rPr>
+            <w:rFonts w:ascii="Times New Roman" w:hAnsi="Times New Roman" w:cs="Times New Roman"/>
+            <w:noProof/>
+            <w:webHidden/>
+            <w:sz w:val="28"/>
+            <w:szCs w:val="28"/>
+          </w:rPr>
+          <w:instrText xml:space="preserve"> PAGEREF _Toc145980631 \h </w:instrText>
+        </w:r>
+        <w:r>
+          <w:rPr>
+            <w:rFonts w:ascii="Times New Roman" w:hAnsi="Times New Roman" w:cs="Times New Roman"/>
+            <w:noProof/>
+            <w:webHidden/>
+            <w:sz w:val="28"/>
+            <w:szCs w:val="28"/>
+          </w:rPr>
+        </w:r>
+        <w:r>
+          <w:rPr>
+            <w:rFonts w:ascii="Times New Roman" w:hAnsi="Times New Roman" w:cs="Times New Roman"/>
+            <w:noProof/>
+            <w:webHidden/>
+            <w:sz w:val="28"/>
+            <w:szCs w:val="28"/>
+          </w:rPr>
+          <w:fldChar w:fldCharType="separate"/>
+        </w:r>
+        <w:r>
+          <w:rPr>
+            <w:rFonts w:ascii="Times New Roman" w:hAnsi="Times New Roman" w:cs="Times New Roman"/>
+            <w:noProof/>
+            <w:webHidden/>
+            <w:sz w:val="28"/>
+            <w:szCs w:val="28"/>
+          </w:rPr>
+          <w:t>69</w:t>
+        </w:r>
+        <w:r>
+          <w:rPr>
+            <w:rFonts w:ascii="Times New Roman" w:hAnsi="Times New Roman" w:cs="Times New Roman"/>
             <w:noProof/>
             <w:webHidden/>
             <w:sz w:val="28"/>
@@ -7968,25 +8105,7 @@
           <w:sz w:val="24"/>
           <w:szCs w:val="24"/>
         </w:rPr>
-        <w:t xml:space="preserve"> with simulation of assembly codes on the processor. You can write and simulate your RISC-V assembly code using </w:t>
-      </w:r>
-      <w:proofErr w:type="gramStart"/>
-      <w:r>
-        <w:rPr>
-          <w:rFonts w:asciiTheme="majorBidi" w:hAnsiTheme="majorBidi" w:cstheme="majorBidi"/>
-          <w:sz w:val="24"/>
-          <w:szCs w:val="24"/>
-        </w:rPr>
-        <w:t>Venus</w:t>
-      </w:r>
-      <w:proofErr w:type="gramEnd"/>
-      <w:r>
-        <w:rPr>
-          <w:rFonts w:asciiTheme="majorBidi" w:hAnsiTheme="majorBidi" w:cstheme="majorBidi"/>
-          <w:sz w:val="24"/>
-          <w:szCs w:val="24"/>
-        </w:rPr>
-        <w:t xml:space="preserve"> simulator which is a Microsoft Visual Studio Code extension. This extension has an output file which includes hex instructions of the assembly code. The output will be given to a code executant python script and after that, the desired firmware will be generated and ready to </w:t>
+        <w:t xml:space="preserve"> with simulation of assembly codes on the processor. You can write and simulate your RISC-V assembly code using Venus simulator which is a Microsoft Visual Studio Code extension. This extension has an output file which includes hex instructions of the assembly code. The output will be given to a code executant python script and after that, the desired firmware will be generated and ready to </w:t>
       </w:r>
       <w:r>
         <w:rPr>
@@ -10985,7 +11104,7 @@
                                 <w:szCs w:val="40"/>
                               </w:rPr>
                             </w:pPr>
-                            <w:bookmarkStart w:id="8" w:name="_Toc145966470"/>
+                            <w:bookmarkStart w:id="8" w:name="_Toc145980620"/>
                             <w:r>
                               <w:rPr>
                                 <w:rFonts w:asciiTheme="majorBidi" w:hAnsiTheme="majorBidi" w:cstheme="majorBidi"/>
@@ -11095,7 +11214,7 @@
                           <w:szCs w:val="40"/>
                         </w:rPr>
                       </w:pPr>
-                      <w:bookmarkStart w:id="9" w:name="_Toc145966470"/>
+                      <w:bookmarkStart w:id="9" w:name="_Toc145980620"/>
                       <w:r>
                         <w:rPr>
                           <w:rFonts w:asciiTheme="majorBidi" w:hAnsiTheme="majorBidi" w:cstheme="majorBidi"/>
@@ -11185,7 +11304,7 @@
           <w:szCs w:val="36"/>
         </w:rPr>
         <w:drawing>
-          <wp:anchor distT="0" distB="0" distL="114300" distR="114300" simplePos="0" relativeHeight="251658240" behindDoc="0" locked="0" layoutInCell="1" allowOverlap="1" wp14:anchorId="0E46A0A6" wp14:editId="77034CCB">
+          <wp:anchor distT="0" distB="0" distL="114300" distR="114300" simplePos="0" relativeHeight="251658240" behindDoc="0" locked="0" layoutInCell="1" allowOverlap="1" wp14:anchorId="0E46A0A6" wp14:editId="7472566E">
             <wp:simplePos x="0" y="0"/>
             <wp:positionH relativeFrom="margin">
               <wp:align>center</wp:align>
@@ -11208,7 +11327,7 @@
                     <pic:cNvPicPr/>
                   </pic:nvPicPr>
                   <pic:blipFill rotWithShape="1">
-                    <a:blip r:embed="rId18" cstate="print">
+                    <a:blip r:embed="rId19" cstate="print">
                       <a:extLst>
                         <a:ext uri="{28A0092B-C50C-407E-A947-70E740481C1C}">
                           <a14:useLocalDpi xmlns:a14="http://schemas.microsoft.com/office/drawing/2010/main" val="0"/>
@@ -12412,7 +12531,7 @@
                                 <w:szCs w:val="40"/>
                               </w:rPr>
                             </w:pPr>
-                            <w:bookmarkStart w:id="11" w:name="_Toc145966471"/>
+                            <w:bookmarkStart w:id="11" w:name="_Toc145980621"/>
                             <w:r>
                               <w:rPr>
                                 <w:rFonts w:asciiTheme="majorBidi" w:hAnsiTheme="majorBidi" w:cstheme="majorBidi"/>
@@ -12518,7 +12637,7 @@
                           <w:szCs w:val="40"/>
                         </w:rPr>
                       </w:pPr>
-                      <w:bookmarkStart w:id="12" w:name="_Toc145966471"/>
+                      <w:bookmarkStart w:id="12" w:name="_Toc145980621"/>
                       <w:r>
                         <w:rPr>
                           <w:rFonts w:asciiTheme="majorBidi" w:hAnsiTheme="majorBidi" w:cstheme="majorBidi"/>
@@ -12608,7 +12727,7 @@
           <w:szCs w:val="36"/>
         </w:rPr>
         <w:drawing>
-          <wp:anchor distT="0" distB="0" distL="114300" distR="114300" simplePos="0" relativeHeight="251661312" behindDoc="0" locked="0" layoutInCell="1" allowOverlap="1" wp14:anchorId="4F732306" wp14:editId="2FC6C1BD">
+          <wp:anchor distT="0" distB="0" distL="114300" distR="114300" simplePos="0" relativeHeight="251661312" behindDoc="0" locked="0" layoutInCell="1" allowOverlap="1" wp14:anchorId="4F732306" wp14:editId="052EEE23">
             <wp:simplePos x="0" y="0"/>
             <wp:positionH relativeFrom="margin">
               <wp:align>right</wp:align>
@@ -12631,7 +12750,7 @@
                     <pic:cNvPicPr/>
                   </pic:nvPicPr>
                   <pic:blipFill rotWithShape="1">
-                    <a:blip r:embed="rId19" cstate="print">
+                    <a:blip r:embed="rId20" cstate="print">
                       <a:extLst>
                         <a:ext uri="{28A0092B-C50C-407E-A947-70E740481C1C}">
                           <a14:useLocalDpi xmlns:a14="http://schemas.microsoft.com/office/drawing/2010/main" val="0"/>
@@ -13409,7 +13528,7 @@
                                 <w:szCs w:val="22"/>
                               </w:rPr>
                             </w:pPr>
-                            <w:bookmarkStart w:id="14" w:name="_Toc145966472"/>
+                            <w:bookmarkStart w:id="14" w:name="_Toc145980622"/>
                             <w:r>
                               <w:rPr>
                                 <w:rFonts w:asciiTheme="majorBidi" w:hAnsiTheme="majorBidi" w:cstheme="majorBidi"/>
@@ -13515,7 +13634,7 @@
                           <w:szCs w:val="22"/>
                         </w:rPr>
                       </w:pPr>
-                      <w:bookmarkStart w:id="15" w:name="_Toc145966472"/>
+                      <w:bookmarkStart w:id="15" w:name="_Toc145980622"/>
                       <w:r>
                         <w:rPr>
                           <w:rFonts w:asciiTheme="majorBidi" w:hAnsiTheme="majorBidi" w:cstheme="majorBidi"/>
@@ -13605,7 +13724,7 @@
           <w:szCs w:val="24"/>
         </w:rPr>
         <w:drawing>
-          <wp:anchor distT="0" distB="0" distL="114300" distR="114300" simplePos="0" relativeHeight="251664384" behindDoc="0" locked="0" layoutInCell="1" allowOverlap="1" wp14:anchorId="3E32E82D" wp14:editId="73FF9A13">
+          <wp:anchor distT="0" distB="0" distL="114300" distR="114300" simplePos="0" relativeHeight="251664384" behindDoc="0" locked="0" layoutInCell="1" allowOverlap="1" wp14:anchorId="3E32E82D" wp14:editId="1014B34B">
             <wp:simplePos x="0" y="0"/>
             <wp:positionH relativeFrom="margin">
               <wp:align>right</wp:align>
@@ -13628,7 +13747,7 @@
                     <pic:cNvPicPr/>
                   </pic:nvPicPr>
                   <pic:blipFill rotWithShape="1">
-                    <a:blip r:embed="rId20" cstate="print">
+                    <a:blip r:embed="rId21" cstate="print">
                       <a:extLst>
                         <a:ext uri="{28A0092B-C50C-407E-A947-70E740481C1C}">
                           <a14:useLocalDpi xmlns:a14="http://schemas.microsoft.com/office/drawing/2010/main" val="0"/>
@@ -14499,7 +14618,7 @@
                                 <w:szCs w:val="28"/>
                               </w:rPr>
                             </w:pPr>
-                            <w:bookmarkStart w:id="17" w:name="_Toc145966473"/>
+                            <w:bookmarkStart w:id="17" w:name="_Toc145980623"/>
                             <w:r>
                               <w:rPr>
                                 <w:rFonts w:asciiTheme="majorBidi" w:hAnsiTheme="majorBidi" w:cstheme="majorBidi"/>
@@ -14605,7 +14724,7 @@
                           <w:szCs w:val="28"/>
                         </w:rPr>
                       </w:pPr>
-                      <w:bookmarkStart w:id="18" w:name="_Toc145966473"/>
+                      <w:bookmarkStart w:id="18" w:name="_Toc145980623"/>
                       <w:r>
                         <w:rPr>
                           <w:rFonts w:asciiTheme="majorBidi" w:hAnsiTheme="majorBidi" w:cstheme="majorBidi"/>
@@ -14695,7 +14814,7 @@
           <w:szCs w:val="24"/>
         </w:rPr>
         <w:drawing>
-          <wp:anchor distT="0" distB="0" distL="114300" distR="114300" simplePos="0" relativeHeight="251708416" behindDoc="0" locked="0" layoutInCell="1" allowOverlap="1" wp14:anchorId="48E2A3CD" wp14:editId="3A449472">
+          <wp:anchor distT="0" distB="0" distL="114300" distR="114300" simplePos="0" relativeHeight="251708416" behindDoc="0" locked="0" layoutInCell="1" allowOverlap="1" wp14:anchorId="48E2A3CD" wp14:editId="12318053">
             <wp:simplePos x="0" y="0"/>
             <wp:positionH relativeFrom="margin">
               <wp:align>right</wp:align>
@@ -14718,7 +14837,7 @@
                     <pic:cNvPicPr/>
                   </pic:nvPicPr>
                   <pic:blipFill rotWithShape="1">
-                    <a:blip r:embed="rId21" cstate="print">
+                    <a:blip r:embed="rId22" cstate="print">
                       <a:extLst>
                         <a:ext uri="{28A0092B-C50C-407E-A947-70E740481C1C}">
                           <a14:useLocalDpi xmlns:a14="http://schemas.microsoft.com/office/drawing/2010/main" val="0"/>
@@ -15776,7 +15895,7 @@
         </w:rPr>
         <w:lastRenderedPageBreak/>
         <w:drawing>
-          <wp:inline distT="0" distB="0" distL="0" distR="0" wp14:anchorId="67E40DCB" wp14:editId="1177C170">
+          <wp:inline distT="0" distB="0" distL="0" distR="0" wp14:anchorId="67E40DCB" wp14:editId="0AFFCB93">
             <wp:extent cx="5943600" cy="7691755"/>
             <wp:effectExtent l="0" t="0" r="0" b="4445"/>
             <wp:docPr id="763941013" name="Picture 1"/>
@@ -15791,7 +15910,7 @@
                     <pic:cNvPicPr/>
                   </pic:nvPicPr>
                   <pic:blipFill>
-                    <a:blip r:embed="rId22" cstate="print">
+                    <a:blip r:embed="rId23" cstate="print">
                       <a:extLst>
                         <a:ext uri="{28A0092B-C50C-407E-A947-70E740481C1C}">
                           <a14:useLocalDpi xmlns:a14="http://schemas.microsoft.com/office/drawing/2010/main" val="0"/>
@@ -15830,7 +15949,7 @@
           <w:szCs w:val="20"/>
         </w:rPr>
       </w:pPr>
-      <w:bookmarkStart w:id="20" w:name="_Toc145966474"/>
+      <w:bookmarkStart w:id="20" w:name="_Toc145980624"/>
       <w:r>
         <w:rPr>
           <w:rFonts w:asciiTheme="majorBidi" w:hAnsiTheme="majorBidi" w:cstheme="majorBidi"/>
@@ -17242,7 +17361,7 @@
         </w:rPr>
         <w:lastRenderedPageBreak/>
         <w:drawing>
-          <wp:anchor distT="0" distB="0" distL="114300" distR="114300" simplePos="0" relativeHeight="251673600" behindDoc="0" locked="0" layoutInCell="1" allowOverlap="1" wp14:anchorId="28BCE372" wp14:editId="445F2769">
+          <wp:anchor distT="0" distB="0" distL="114300" distR="114300" simplePos="0" relativeHeight="251673600" behindDoc="0" locked="0" layoutInCell="1" allowOverlap="1" wp14:anchorId="28BCE372" wp14:editId="3D7D4D00">
             <wp:simplePos x="0" y="0"/>
             <wp:positionH relativeFrom="margin">
               <wp:align>center</wp:align>
@@ -17265,7 +17384,7 @@
                     <pic:cNvPicPr/>
                   </pic:nvPicPr>
                   <pic:blipFill rotWithShape="1">
-                    <a:blip r:embed="rId23" cstate="print">
+                    <a:blip r:embed="rId24" cstate="print">
                       <a:extLst>
                         <a:ext uri="{28A0092B-C50C-407E-A947-70E740481C1C}">
                           <a14:useLocalDpi xmlns:a14="http://schemas.microsoft.com/office/drawing/2010/main" val="0"/>
@@ -17497,7 +17616,7 @@
                                 <w:szCs w:val="40"/>
                               </w:rPr>
                             </w:pPr>
-                            <w:bookmarkStart w:id="23" w:name="_Toc145966475"/>
+                            <w:bookmarkStart w:id="23" w:name="_Toc145980625"/>
                             <w:r>
                               <w:rPr>
                                 <w:rFonts w:asciiTheme="majorBidi" w:hAnsiTheme="majorBidi" w:cstheme="majorBidi"/>
@@ -17603,7 +17722,7 @@
                           <w:szCs w:val="40"/>
                         </w:rPr>
                       </w:pPr>
-                      <w:bookmarkStart w:id="24" w:name="_Toc145966475"/>
+                      <w:bookmarkStart w:id="24" w:name="_Toc145980625"/>
                       <w:r>
                         <w:rPr>
                           <w:rFonts w:asciiTheme="majorBidi" w:hAnsiTheme="majorBidi" w:cstheme="majorBidi"/>
@@ -18614,25 +18733,7 @@
           <w:sz w:val="24"/>
           <w:szCs w:val="24"/>
         </w:rPr>
-        <w:t xml:space="preserve">always </w:t>
-      </w:r>
-      <w:proofErr w:type="gramStart"/>
-      <w:r>
-        <w:rPr>
-          <w:rFonts w:ascii="Consolas" w:hAnsi="Consolas" w:cstheme="majorBidi"/>
-          <w:sz w:val="24"/>
-          <w:szCs w:val="24"/>
-        </w:rPr>
-        <w:t>@(</w:t>
-      </w:r>
-      <w:proofErr w:type="gramEnd"/>
-      <w:r>
-        <w:rPr>
-          <w:rFonts w:ascii="Consolas" w:hAnsi="Consolas" w:cstheme="majorBidi"/>
-          <w:sz w:val="24"/>
-          <w:szCs w:val="24"/>
-        </w:rPr>
-        <w:t>*)</w:t>
+        <w:t>always @(*)</w:t>
       </w:r>
       <w:r>
         <w:rPr>
@@ -18987,7 +19088,7 @@
                                 <w:szCs w:val="28"/>
                               </w:rPr>
                             </w:pPr>
-                            <w:bookmarkStart w:id="26" w:name="_Toc145966476"/>
+                            <w:bookmarkStart w:id="26" w:name="_Toc145980626"/>
                             <w:r>
                               <w:rPr>
                                 <w:rFonts w:asciiTheme="majorBidi" w:hAnsiTheme="majorBidi" w:cstheme="majorBidi"/>
@@ -19093,7 +19194,7 @@
                           <w:szCs w:val="28"/>
                         </w:rPr>
                       </w:pPr>
-                      <w:bookmarkStart w:id="27" w:name="_Toc145966476"/>
+                      <w:bookmarkStart w:id="27" w:name="_Toc145980626"/>
                       <w:r>
                         <w:rPr>
                           <w:rFonts w:asciiTheme="majorBidi" w:hAnsiTheme="majorBidi" w:cstheme="majorBidi"/>
@@ -19183,7 +19284,7 @@
           <w:szCs w:val="24"/>
         </w:rPr>
         <w:drawing>
-          <wp:anchor distT="0" distB="0" distL="114300" distR="114300" simplePos="0" relativeHeight="251676672" behindDoc="0" locked="0" layoutInCell="1" allowOverlap="1" wp14:anchorId="5E3766C7" wp14:editId="67E48214">
+          <wp:anchor distT="0" distB="0" distL="114300" distR="114300" simplePos="0" relativeHeight="251676672" behindDoc="0" locked="0" layoutInCell="1" allowOverlap="1" wp14:anchorId="5E3766C7" wp14:editId="3108E671">
             <wp:simplePos x="0" y="0"/>
             <wp:positionH relativeFrom="margin">
               <wp:align>center</wp:align>
@@ -19206,7 +19307,7 @@
                     <pic:cNvPicPr/>
                   </pic:nvPicPr>
                   <pic:blipFill rotWithShape="1">
-                    <a:blip r:embed="rId24" cstate="print">
+                    <a:blip r:embed="rId25" cstate="print">
                       <a:extLst>
                         <a:ext uri="{28A0092B-C50C-407E-A947-70E740481C1C}">
                           <a14:useLocalDpi xmlns:a14="http://schemas.microsoft.com/office/drawing/2010/main" val="0"/>
@@ -20294,11 +20395,6 @@
     </w:p>
     <w:p>
       <w:pPr>
-        <w:tabs>
-          <w:tab w:val="left" w:pos="5844"/>
-        </w:tabs>
-        <w:spacing w:line="360" w:lineRule="auto"/>
-        <w:jc w:val="both"/>
         <w:rPr>
           <w:rFonts w:asciiTheme="majorBidi" w:hAnsiTheme="majorBidi" w:cstheme="majorBidi"/>
           <w:sz w:val="32"/>
@@ -20308,702 +20404,24 @@
       <w:r>
         <w:rPr>
           <w:rFonts w:asciiTheme="majorBidi" w:hAnsiTheme="majorBidi" w:cstheme="majorBidi"/>
+          <w:noProof/>
           <w:sz w:val="32"/>
           <w:szCs w:val="32"/>
         </w:rPr>
         <w:lastRenderedPageBreak/>
-        <w:t>Chapter 3</w:t>
-      </w:r>
-    </w:p>
-    <w:p>
-      <w:pPr>
-        <w:pStyle w:val="Heading1"/>
-      </w:pPr>
-      <w:bookmarkStart w:id="29" w:name="_Toc145980342"/>
-      <w:r>
-        <w:t>Memory Interface Logic</w:t>
-      </w:r>
-      <w:bookmarkEnd w:id="29"/>
-    </w:p>
-    <w:p>
-      <w:pPr>
-        <w:tabs>
-          <w:tab w:val="left" w:pos="5844"/>
-        </w:tabs>
-        <w:spacing w:line="360" w:lineRule="auto"/>
-        <w:jc w:val="both"/>
-        <w:rPr>
-          <w:rFonts w:asciiTheme="majorBidi" w:hAnsiTheme="majorBidi" w:cstheme="majorBidi"/>
-          <w:sz w:val="36"/>
-          <w:szCs w:val="36"/>
-        </w:rPr>
-      </w:pPr>
-    </w:p>
-    <w:p>
-      <w:pPr>
-        <w:tabs>
-          <w:tab w:val="left" w:pos="5844"/>
-        </w:tabs>
-        <w:spacing w:line="360" w:lineRule="auto"/>
-        <w:jc w:val="center"/>
-        <w:rPr>
-          <w:rFonts w:asciiTheme="majorBidi" w:hAnsiTheme="majorBidi" w:cstheme="majorBidi"/>
-          <w:i/>
-          <w:iCs/>
-          <w:sz w:val="28"/>
-          <w:szCs w:val="28"/>
-        </w:rPr>
-      </w:pPr>
-      <w:r>
-        <w:rPr>
-          <w:rFonts w:asciiTheme="majorBidi" w:hAnsiTheme="majorBidi" w:cstheme="majorBidi"/>
-          <w:i/>
-          <w:iCs/>
-          <w:sz w:val="28"/>
-          <w:szCs w:val="28"/>
-        </w:rPr>
-        <w:t xml:space="preserve">“Sometimes you never know the value of a moment, </w:t>
-      </w:r>
-      <w:r>
-        <w:rPr>
-          <w:rFonts w:asciiTheme="majorBidi" w:hAnsiTheme="majorBidi" w:cstheme="majorBidi"/>
-          <w:i/>
-          <w:iCs/>
-          <w:sz w:val="28"/>
-          <w:szCs w:val="28"/>
-        </w:rPr>
-        <w:br/>
-      </w:r>
-      <w:r>
-        <w:rPr>
-          <w:rFonts w:asciiTheme="majorBidi" w:hAnsiTheme="majorBidi" w:cstheme="majorBidi"/>
-          <w:i/>
-          <w:iCs/>
-          <w:sz w:val="28"/>
-          <w:szCs w:val="28"/>
-        </w:rPr>
-        <w:t>until it becomes a memory.”</w:t>
-      </w:r>
-    </w:p>
-    <w:p>
-      <w:pPr>
-        <w:tabs>
-          <w:tab w:val="left" w:pos="5844"/>
-        </w:tabs>
-        <w:spacing w:line="360" w:lineRule="auto"/>
-        <w:jc w:val="center"/>
-        <w:rPr>
-          <w:rFonts w:asciiTheme="majorBidi" w:hAnsiTheme="majorBidi" w:cstheme="majorBidi"/>
-          <w:i/>
-          <w:iCs/>
-          <w:sz w:val="28"/>
-          <w:szCs w:val="28"/>
-        </w:rPr>
-      </w:pPr>
-      <w:r>
-        <w:rPr>
-          <w:rFonts w:asciiTheme="majorBidi" w:hAnsiTheme="majorBidi" w:cstheme="majorBidi"/>
-          <w:i/>
-          <w:iCs/>
-          <w:sz w:val="24"/>
-          <w:szCs w:val="24"/>
-        </w:rPr>
-        <w:t xml:space="preserve"> </w:t>
-      </w:r>
-      <w:r>
-        <w:rPr>
-          <w:rFonts w:asciiTheme="majorBidi" w:hAnsiTheme="majorBidi" w:cstheme="majorBidi"/>
-          <w:i/>
-          <w:iCs/>
-          <w:sz w:val="24"/>
-          <w:szCs w:val="24"/>
-        </w:rPr>
-        <w:t>Dr. Seuss</w:t>
-      </w:r>
-    </w:p>
-    <w:p>
-      <w:pPr>
-        <w:spacing w:line="360" w:lineRule="auto"/>
-        <w:jc w:val="both"/>
-        <w:rPr>
-          <w:rFonts w:asciiTheme="majorBidi" w:hAnsiTheme="majorBidi" w:cstheme="majorBidi"/>
-          <w:sz w:val="24"/>
-          <w:szCs w:val="24"/>
-        </w:rPr>
-      </w:pPr>
-    </w:p>
-    <w:p>
-      <w:pPr>
-        <w:spacing w:line="360" w:lineRule="auto"/>
-        <w:jc w:val="both"/>
-        <w:rPr>
-          <w:rFonts w:asciiTheme="majorBidi" w:hAnsiTheme="majorBidi" w:cstheme="majorBidi"/>
-          <w:sz w:val="24"/>
-          <w:szCs w:val="24"/>
-        </w:rPr>
-      </w:pPr>
-      <w:r>
-        <w:rPr>
-          <w:rFonts w:asciiTheme="majorBidi" w:hAnsiTheme="majorBidi" w:cstheme="majorBidi"/>
-          <w:sz w:val="24"/>
-          <w:szCs w:val="24"/>
-        </w:rPr>
-        <w:t>In the following chapter, we will delve into the logic behind the phoeniX core</w:t>
-      </w:r>
-      <w:r>
-        <w:rPr>
-          <w:rFonts w:asciiTheme="majorBidi" w:hAnsiTheme="majorBidi" w:cstheme="majorBidi"/>
-          <w:sz w:val="24"/>
-          <w:szCs w:val="24"/>
-        </w:rPr>
-        <w:t xml:space="preserve"> native</w:t>
-      </w:r>
-      <w:r>
-        <w:rPr>
-          <w:rFonts w:asciiTheme="majorBidi" w:hAnsiTheme="majorBidi" w:cstheme="majorBidi"/>
-          <w:sz w:val="24"/>
-          <w:szCs w:val="24"/>
-        </w:rPr>
-        <w:t xml:space="preserve"> memory interface system. However, it's important to note that due to the limitations of HDL simulation and synthesis for microprocessors, the logic is implemented solely in the testbench. It is not designed as a distinct unit or module within the core's building blocks.</w:t>
-      </w:r>
-    </w:p>
-    <w:p>
-      <w:pPr>
-        <w:spacing w:line="360" w:lineRule="auto"/>
-        <w:jc w:val="both"/>
-        <w:rPr>
-          <w:rFonts w:asciiTheme="majorBidi" w:hAnsiTheme="majorBidi" w:cstheme="majorBidi"/>
-          <w:sz w:val="24"/>
-          <w:szCs w:val="24"/>
-        </w:rPr>
-      </w:pPr>
-      <w:r>
-        <w:rPr>
-          <w:rFonts w:asciiTheme="majorBidi" w:hAnsiTheme="majorBidi" w:cstheme="majorBidi"/>
-          <w:sz w:val="24"/>
-          <w:szCs w:val="24"/>
-        </w:rPr>
-        <w:t>In the current version</w:t>
-      </w:r>
-      <w:r>
-        <w:rPr>
-          <w:rFonts w:asciiTheme="majorBidi" w:hAnsiTheme="majorBidi" w:cstheme="majorBidi"/>
-          <w:sz w:val="24"/>
-          <w:szCs w:val="24"/>
-        </w:rPr>
-        <w:t xml:space="preserve"> of the processor</w:t>
-      </w:r>
-      <w:r>
-        <w:rPr>
-          <w:rFonts w:asciiTheme="majorBidi" w:hAnsiTheme="majorBidi" w:cstheme="majorBidi"/>
-          <w:sz w:val="24"/>
-          <w:szCs w:val="24"/>
-        </w:rPr>
-        <w:t xml:space="preserve"> (V0.1)</w:t>
-      </w:r>
-      <w:r>
-        <w:rPr>
-          <w:rFonts w:asciiTheme="majorBidi" w:hAnsiTheme="majorBidi" w:cstheme="majorBidi"/>
-          <w:sz w:val="24"/>
-          <w:szCs w:val="24"/>
-        </w:rPr>
-        <w:t>, the Fetch Unit and</w:t>
-      </w:r>
-      <w:r>
-        <w:rPr>
-          <w:rFonts w:asciiTheme="majorBidi" w:hAnsiTheme="majorBidi" w:cstheme="majorBidi"/>
-          <w:sz w:val="24"/>
-          <w:szCs w:val="24"/>
-        </w:rPr>
-        <w:t xml:space="preserve"> memory </w:t>
-      </w:r>
-      <w:r>
-        <w:rPr>
-          <w:rFonts w:asciiTheme="majorBidi" w:hAnsiTheme="majorBidi" w:cstheme="majorBidi"/>
-          <w:sz w:val="24"/>
-          <w:szCs w:val="24"/>
-        </w:rPr>
-        <w:t xml:space="preserve">interface </w:t>
-      </w:r>
-      <w:r>
-        <w:rPr>
-          <w:rFonts w:asciiTheme="majorBidi" w:hAnsiTheme="majorBidi" w:cstheme="majorBidi"/>
-          <w:sz w:val="24"/>
-          <w:szCs w:val="24"/>
-        </w:rPr>
-        <w:t>is designed</w:t>
-      </w:r>
-      <w:r>
-        <w:rPr>
-          <w:rFonts w:asciiTheme="majorBidi" w:hAnsiTheme="majorBidi" w:cstheme="majorBidi"/>
-          <w:sz w:val="24"/>
-          <w:szCs w:val="24"/>
-        </w:rPr>
-        <w:t xml:space="preserve"> in a way</w:t>
-      </w:r>
-      <w:r>
-        <w:rPr>
-          <w:rFonts w:asciiTheme="majorBidi" w:hAnsiTheme="majorBidi" w:cstheme="majorBidi"/>
-          <w:sz w:val="24"/>
-          <w:szCs w:val="24"/>
-        </w:rPr>
-        <w:t xml:space="preserve"> to load 32-bit hexadecimal instructions based on the </w:t>
-      </w:r>
-      <w:r>
-        <w:rPr>
-          <w:rFonts w:asciiTheme="majorBidi" w:hAnsiTheme="majorBidi" w:cstheme="majorBidi"/>
-          <w:sz w:val="24"/>
-          <w:szCs w:val="24"/>
-        </w:rPr>
-        <w:t xml:space="preserve">positive edge of </w:t>
-      </w:r>
-      <w:r>
-        <w:rPr>
-          <w:rFonts w:asciiTheme="majorBidi" w:hAnsiTheme="majorBidi" w:cstheme="majorBidi"/>
-          <w:sz w:val="24"/>
-          <w:szCs w:val="24"/>
-        </w:rPr>
-        <w:t>the core</w:t>
-      </w:r>
-      <w:r>
-        <w:rPr>
-          <w:rFonts w:asciiTheme="majorBidi" w:hAnsiTheme="majorBidi" w:cstheme="majorBidi"/>
-          <w:sz w:val="24"/>
-          <w:szCs w:val="24"/>
-        </w:rPr>
-        <w:t xml:space="preserve">’s </w:t>
-      </w:r>
-      <w:r>
-        <w:rPr>
-          <w:rFonts w:asciiTheme="majorBidi" w:hAnsiTheme="majorBidi" w:cstheme="majorBidi"/>
-          <w:sz w:val="24"/>
-          <w:szCs w:val="24"/>
-        </w:rPr>
-        <w:t>clock signal</w:t>
-      </w:r>
-      <w:r>
-        <w:rPr>
-          <w:rFonts w:asciiTheme="majorBidi" w:hAnsiTheme="majorBidi" w:cstheme="majorBidi"/>
-          <w:sz w:val="24"/>
-          <w:szCs w:val="24"/>
-        </w:rPr>
-        <w:t>. However, this version lacks a standard interface between the memory and the core.</w:t>
-      </w:r>
-    </w:p>
-    <w:p>
-      <w:pPr>
-        <w:spacing w:line="360" w:lineRule="auto"/>
-        <w:jc w:val="both"/>
-        <w:rPr>
-          <w:rFonts w:asciiTheme="majorBidi" w:hAnsiTheme="majorBidi" w:cstheme="majorBidi"/>
-          <w:sz w:val="36"/>
-          <w:szCs w:val="36"/>
-        </w:rPr>
-      </w:pPr>
-      <w:r>
-        <w:rPr>
-          <w:rFonts w:asciiTheme="majorBidi" w:hAnsiTheme="majorBidi" w:cstheme="majorBidi"/>
-          <w:sz w:val="24"/>
-          <w:szCs w:val="24"/>
-        </w:rPr>
-        <w:t xml:space="preserve">To enhance the </w:t>
-      </w:r>
-      <w:r>
-        <w:rPr>
-          <w:rFonts w:asciiTheme="majorBidi" w:hAnsiTheme="majorBidi" w:cstheme="majorBidi"/>
-          <w:sz w:val="24"/>
-          <w:szCs w:val="24"/>
-        </w:rPr>
-        <w:t>memory interface</w:t>
-      </w:r>
-      <w:r>
-        <w:rPr>
-          <w:rFonts w:asciiTheme="majorBidi" w:hAnsiTheme="majorBidi" w:cstheme="majorBidi"/>
-          <w:sz w:val="24"/>
-          <w:szCs w:val="24"/>
-        </w:rPr>
-        <w:t xml:space="preserve"> in upcoming updates, it is planned to incorporate standard interfaces such as AXI4 Lite into the project. The inclusion of AXI4 Lite will provide a reliable and widely recognized interface for communication between the memory and the core. This interface will enable seamless data transfer, improved compatibility, and better integration with other components of the system.</w:t>
-      </w:r>
-      <w:r>
-        <w:rPr>
-          <w:rFonts w:asciiTheme="majorBidi" w:hAnsiTheme="majorBidi" w:cstheme="majorBidi"/>
-          <w:sz w:val="36"/>
-          <w:szCs w:val="36"/>
-        </w:rPr>
-        <w:t xml:space="preserve"> </w:t>
-      </w:r>
-    </w:p>
-    <w:p>
-      <w:pPr>
-        <w:spacing w:line="360" w:lineRule="auto"/>
-        <w:jc w:val="both"/>
-        <w:rPr>
-          <w:rFonts w:asciiTheme="majorBidi" w:hAnsiTheme="majorBidi" w:cstheme="majorBidi"/>
-          <w:sz w:val="24"/>
-          <w:szCs w:val="24"/>
-        </w:rPr>
-      </w:pPr>
-      <w:r>
-        <w:rPr>
-          <w:rFonts w:asciiTheme="majorBidi" w:hAnsiTheme="majorBidi" w:cstheme="majorBidi"/>
-          <w:sz w:val="24"/>
-          <w:szCs w:val="24"/>
-        </w:rPr>
-        <w:t xml:space="preserve">The provided </w:t>
-      </w:r>
-      <w:r>
-        <w:rPr>
-          <w:rFonts w:asciiTheme="majorBidi" w:hAnsiTheme="majorBidi" w:cstheme="majorBidi"/>
-          <w:sz w:val="24"/>
-          <w:szCs w:val="24"/>
-        </w:rPr>
-        <w:t>testbench i</w:t>
-      </w:r>
-      <w:r>
-        <w:rPr>
-          <w:rFonts w:asciiTheme="majorBidi" w:hAnsiTheme="majorBidi" w:cstheme="majorBidi"/>
-          <w:sz w:val="24"/>
-          <w:szCs w:val="24"/>
-        </w:rPr>
-        <w:t>n</w:t>
-      </w:r>
-      <w:r>
-        <w:rPr>
-          <w:rFonts w:asciiTheme="majorBidi" w:hAnsiTheme="majorBidi" w:cstheme="majorBidi"/>
-          <w:sz w:val="24"/>
-          <w:szCs w:val="24"/>
-        </w:rPr>
-        <w:t xml:space="preserve"> main directory is designed for the top</w:t>
-      </w:r>
-      <w:r>
-        <w:rPr>
-          <w:rFonts w:asciiTheme="majorBidi" w:hAnsiTheme="majorBidi" w:cstheme="majorBidi"/>
-          <w:sz w:val="24"/>
-          <w:szCs w:val="24"/>
-        </w:rPr>
-        <w:t xml:space="preserve"> module</w:t>
-      </w:r>
-      <w:r>
-        <w:rPr>
-          <w:rFonts w:asciiTheme="majorBidi" w:hAnsiTheme="majorBidi" w:cstheme="majorBidi"/>
-          <w:sz w:val="24"/>
-          <w:szCs w:val="24"/>
-        </w:rPr>
-        <w:t>,</w:t>
-      </w:r>
-      <w:r>
-        <w:rPr>
-          <w:rFonts w:asciiTheme="majorBidi" w:hAnsiTheme="majorBidi" w:cstheme="majorBidi"/>
-          <w:sz w:val="24"/>
-          <w:szCs w:val="24"/>
-        </w:rPr>
-        <w:t xml:space="preserve"> phoeniX. The </w:t>
-      </w:r>
-      <w:r>
-        <w:rPr>
-          <w:rFonts w:ascii="Consolas" w:hAnsi="Consolas" w:cstheme="majorBidi"/>
-          <w:sz w:val="24"/>
-          <w:szCs w:val="24"/>
-        </w:rPr>
-        <w:t>phoeniX_Testbench</w:t>
-      </w:r>
-      <w:r>
-        <w:rPr>
-          <w:rFonts w:asciiTheme="majorBidi" w:hAnsiTheme="majorBidi" w:cstheme="majorBidi"/>
-          <w:sz w:val="24"/>
-          <w:szCs w:val="24"/>
-        </w:rPr>
-        <w:t xml:space="preserve"> module contains logic for the</w:t>
-      </w:r>
-      <w:r>
-        <w:rPr>
-          <w:rFonts w:asciiTheme="majorBidi" w:hAnsiTheme="majorBidi" w:cstheme="majorBidi"/>
-          <w:sz w:val="24"/>
-          <w:szCs w:val="24"/>
-        </w:rPr>
-        <w:t xml:space="preserve"> memory interfaces (instruction memory interface and data memory </w:t>
-      </w:r>
-      <w:r>
-        <w:rPr>
-          <w:rFonts w:asciiTheme="majorBidi" w:hAnsiTheme="majorBidi" w:cstheme="majorBidi"/>
-          <w:sz w:val="24"/>
-          <w:szCs w:val="24"/>
-        </w:rPr>
-        <w:t xml:space="preserve">interface) used by the phoeniX </w:t>
-      </w:r>
-      <w:r>
-        <w:rPr>
-          <w:rFonts w:asciiTheme="majorBidi" w:hAnsiTheme="majorBidi" w:cstheme="majorBidi"/>
-          <w:sz w:val="24"/>
-          <w:szCs w:val="24"/>
-        </w:rPr>
-        <w:t>core</w:t>
-      </w:r>
-      <w:r>
-        <w:rPr>
-          <w:rFonts w:asciiTheme="majorBidi" w:hAnsiTheme="majorBidi" w:cstheme="majorBidi"/>
-          <w:sz w:val="24"/>
-          <w:szCs w:val="24"/>
-        </w:rPr>
-        <w:t>.</w:t>
-      </w:r>
-      <w:r>
-        <w:rPr>
-          <w:rFonts w:asciiTheme="majorBidi" w:hAnsiTheme="majorBidi" w:cstheme="majorBidi"/>
-          <w:sz w:val="24"/>
-          <w:szCs w:val="24"/>
-        </w:rPr>
-        <w:t xml:space="preserve"> The testbench acts a wrapper around the main core and incorporates memory logic into it.</w:t>
-      </w:r>
-    </w:p>
-    <w:p>
-      <w:pPr>
-        <w:spacing w:line="360" w:lineRule="auto"/>
-        <w:jc w:val="both"/>
-        <w:rPr>
-          <w:rFonts w:asciiTheme="majorBidi" w:hAnsiTheme="majorBidi" w:cstheme="majorBidi"/>
-          <w:sz w:val="24"/>
-          <w:szCs w:val="24"/>
-        </w:rPr>
-      </w:pPr>
-      <w:r>
-        <w:rPr>
-          <w:rFonts w:asciiTheme="majorBidi" w:hAnsiTheme="majorBidi" w:cstheme="majorBidi"/>
-          <w:sz w:val="24"/>
-          <w:szCs w:val="24"/>
-        </w:rPr>
-        <w:t xml:space="preserve">phoeniX currently supports 32-bit word memories with synchronized access time. The core always addresses memory by a word aligned address and access a four-byte frame from memory which is then operated on based on a </w:t>
-      </w:r>
-      <w:r>
-        <w:rPr>
-          <w:rFonts w:ascii="Consolas" w:hAnsi="Consolas" w:cstheme="majorBidi"/>
-          <w:sz w:val="24"/>
-          <w:szCs w:val="24"/>
-        </w:rPr>
-        <w:t>frame_mask</w:t>
-      </w:r>
-      <w:r>
-        <w:rPr>
-          <w:rFonts w:asciiTheme="majorBidi" w:hAnsiTheme="majorBidi" w:cstheme="majorBidi"/>
-          <w:sz w:val="24"/>
-          <w:szCs w:val="24"/>
-        </w:rPr>
-        <w:t xml:space="preserve"> for half-word and byte operations. Designed with the </w:t>
-      </w:r>
-      <w:r>
-        <w:rPr>
-          <w:rFonts w:asciiTheme="majorBidi" w:hAnsiTheme="majorBidi" w:cstheme="majorBidi"/>
-          <w:sz w:val="24"/>
-          <w:szCs w:val="24"/>
-        </w:rPr>
-        <w:lastRenderedPageBreak/>
-        <w:t xml:space="preserve">influence of Harvard architecture, the phoeniX native memory interface ensures the elimination of structural hazard occurrences while accessing memory. It incorporates two distinctive address and data buses, specifically dedicated to instructions and data. As can be seen from the top module's port instantiations, both these memory interfaces for instruction have a data, address and control bus. Data bus related to data memory interface is bi-directional and therefore defined as </w:t>
-      </w:r>
-      <w:r>
-        <w:rPr>
-          <w:rFonts w:ascii="Consolas" w:hAnsi="Consolas" w:cstheme="majorBidi"/>
-          <w:sz w:val="24"/>
-          <w:szCs w:val="24"/>
-        </w:rPr>
-        <w:t>inout</w:t>
-      </w:r>
-      <w:r>
-        <w:rPr>
-          <w:rFonts w:asciiTheme="majorBidi" w:hAnsiTheme="majorBidi" w:cstheme="majorBidi"/>
-          <w:sz w:val="24"/>
-          <w:szCs w:val="24"/>
-        </w:rPr>
-        <w:t xml:space="preserve"> net type while the data bus for instruction memory interface is uni-directional and is considered as an </w:t>
-      </w:r>
-      <w:r>
-        <w:rPr>
-          <w:rFonts w:ascii="Consolas" w:hAnsi="Consolas" w:cstheme="majorBidi"/>
-          <w:sz w:val="24"/>
-          <w:szCs w:val="24"/>
-        </w:rPr>
-        <w:t>input</w:t>
-      </w:r>
-      <w:r>
-        <w:rPr>
-          <w:rFonts w:asciiTheme="majorBidi" w:hAnsiTheme="majorBidi" w:cstheme="majorBidi"/>
-          <w:sz w:val="24"/>
-          <w:szCs w:val="24"/>
-        </w:rPr>
-        <w:t xml:space="preserve"> from the processor</w:t>
-      </w:r>
-      <w:r>
-        <w:rPr>
-          <w:rFonts w:asciiTheme="majorBidi" w:hAnsiTheme="majorBidi" w:cstheme="majorBidi"/>
-          <w:sz w:val="24"/>
-          <w:szCs w:val="24"/>
-        </w:rPr>
-        <w:t>’s</w:t>
-      </w:r>
-      <w:r>
-        <w:rPr>
-          <w:rFonts w:asciiTheme="majorBidi" w:hAnsiTheme="majorBidi" w:cstheme="majorBidi"/>
-          <w:sz w:val="24"/>
-          <w:szCs w:val="24"/>
-        </w:rPr>
-        <w:t xml:space="preserve"> point of view.</w:t>
-      </w:r>
-    </w:p>
-    <w:p>
-      <w:pPr>
-        <w:spacing w:line="360" w:lineRule="auto"/>
-        <w:jc w:val="both"/>
-        <w:rPr>
-          <w:rFonts w:asciiTheme="majorBidi" w:hAnsiTheme="majorBidi" w:cstheme="majorBidi"/>
-          <w:sz w:val="24"/>
-          <w:szCs w:val="24"/>
-        </w:rPr>
-      </w:pPr>
-    </w:p>
-    <w:p>
-      <w:pPr>
-        <w:spacing w:line="360" w:lineRule="auto"/>
-        <w:jc w:val="both"/>
-        <w:rPr>
-          <w:rFonts w:asciiTheme="majorBidi" w:hAnsiTheme="majorBidi" w:cstheme="majorBidi"/>
-          <w:sz w:val="24"/>
-          <w:szCs w:val="24"/>
-        </w:rPr>
-      </w:pPr>
-      <w:r>
-        <w:rPr>
-          <w:rFonts w:asciiTheme="majorBidi" w:hAnsiTheme="majorBidi" w:cstheme="majorBidi"/>
-          <w:sz w:val="24"/>
-          <w:szCs w:val="24"/>
-        </w:rPr>
-        <w:t xml:space="preserve">Frame mask is used for defining the target bytes, half-words or words which should be loaded or stored in memory. </w:t>
-      </w:r>
-      <w:r>
-        <w:rPr>
-          <w:rFonts w:asciiTheme="majorBidi" w:hAnsiTheme="majorBidi" w:cstheme="majorBidi"/>
-          <w:sz w:val="24"/>
-          <w:szCs w:val="24"/>
-        </w:rPr>
-        <w:t>The frame_mask signal can take the following values based on the word-size needed for a particular memory access:</w:t>
-      </w:r>
-    </w:p>
-    <w:p>
-      <w:pPr>
-        <w:pStyle w:val="ListParagraph"/>
-        <w:numPr>
-          <w:ilvl w:val="0"/>
-          <w:numId w:val="50"/>
-        </w:numPr>
-        <w:spacing w:line="360" w:lineRule="auto"/>
-        <w:jc w:val="both"/>
-        <w:rPr>
-          <w:rFonts w:asciiTheme="majorBidi" w:hAnsiTheme="majorBidi" w:cstheme="majorBidi"/>
-          <w:sz w:val="24"/>
-          <w:szCs w:val="24"/>
-        </w:rPr>
-      </w:pPr>
-      <w:r>
-        <w:rPr>
-          <w:rStyle w:val="CodeChar"/>
-        </w:rPr>
-        <w:t>4’b1111</w:t>
-      </w:r>
-      <w:r>
-        <w:rPr>
-          <w:rFonts w:asciiTheme="majorBidi" w:hAnsiTheme="majorBidi" w:cstheme="majorBidi"/>
-          <w:sz w:val="24"/>
-          <w:szCs w:val="24"/>
-        </w:rPr>
-        <w:t>: for all 32-bit accesses with word-aligned addresses.</w:t>
-      </w:r>
-    </w:p>
-    <w:p>
-      <w:pPr>
-        <w:pStyle w:val="ListParagraph"/>
-        <w:numPr>
-          <w:ilvl w:val="0"/>
-          <w:numId w:val="50"/>
-        </w:numPr>
-        <w:spacing w:line="360" w:lineRule="auto"/>
-        <w:jc w:val="both"/>
-        <w:rPr>
-          <w:rFonts w:asciiTheme="majorBidi" w:hAnsiTheme="majorBidi" w:cstheme="majorBidi"/>
-          <w:sz w:val="24"/>
-          <w:szCs w:val="24"/>
-        </w:rPr>
-      </w:pPr>
-      <w:r>
-        <w:rPr>
-          <w:rStyle w:val="CodeChar"/>
-        </w:rPr>
-        <w:t>4’b1100, 4’b0011</w:t>
-      </w:r>
-      <w:r>
-        <w:rPr>
-          <w:rFonts w:asciiTheme="majorBidi" w:hAnsiTheme="majorBidi" w:cstheme="majorBidi"/>
-          <w:sz w:val="24"/>
-          <w:szCs w:val="24"/>
-        </w:rPr>
-        <w:t>: for all 16-bit accesses with half-word-aligned addresses.</w:t>
-      </w:r>
-    </w:p>
-    <w:p>
-      <w:pPr>
-        <w:pStyle w:val="ListParagraph"/>
-        <w:numPr>
-          <w:ilvl w:val="0"/>
-          <w:numId w:val="50"/>
-        </w:numPr>
-        <w:spacing w:line="360" w:lineRule="auto"/>
-        <w:jc w:val="both"/>
-        <w:rPr>
-          <w:rFonts w:asciiTheme="majorBidi" w:hAnsiTheme="majorBidi" w:cstheme="majorBidi"/>
-          <w:sz w:val="24"/>
-          <w:szCs w:val="24"/>
-        </w:rPr>
-      </w:pPr>
-      <w:r>
-        <w:rPr>
-          <w:rStyle w:val="CodeChar"/>
-        </w:rPr>
-        <w:t>4’b1000, 4’b0100, 4’b0010, 4’b0001</w:t>
-      </w:r>
-      <w:r>
-        <w:rPr>
-          <w:rFonts w:asciiTheme="majorBidi" w:hAnsiTheme="majorBidi" w:cstheme="majorBidi"/>
-          <w:sz w:val="24"/>
-          <w:szCs w:val="24"/>
-        </w:rPr>
-        <w:t>: for all 8-bit accesses with byte-aligned accesses.</w:t>
-      </w:r>
-    </w:p>
-    <w:p>
-      <w:pPr>
-        <w:rPr>
-          <w:rFonts w:asciiTheme="majorBidi" w:hAnsiTheme="majorBidi" w:cstheme="majorBidi"/>
-          <w:sz w:val="24"/>
-          <w:szCs w:val="24"/>
-        </w:rPr>
-      </w:pPr>
-      <w:r>
-        <w:rPr>
-          <w:rFonts w:asciiTheme="majorBidi" w:hAnsiTheme="majorBidi" w:cstheme="majorBidi"/>
-          <w:noProof/>
-          <w:sz w:val="24"/>
-          <w:szCs w:val="24"/>
-        </w:rPr>
         <w:drawing>
-          <wp:anchor distT="0" distB="0" distL="114300" distR="114300" simplePos="0" relativeHeight="251715584" behindDoc="0" locked="0" layoutInCell="1" allowOverlap="1" wp14:anchorId="6E9CD6E4" wp14:editId="60CF2B38">
+          <wp:anchor distT="0" distB="0" distL="114300" distR="114300" simplePos="0" relativeHeight="251720704" behindDoc="0" locked="0" layoutInCell="1" allowOverlap="1" wp14:anchorId="3F84F03F" wp14:editId="69E6A1BD">
             <wp:simplePos x="0" y="0"/>
             <wp:positionH relativeFrom="margin">
-              <wp:align>right</wp:align>
+              <wp:posOffset>-942975</wp:posOffset>
             </wp:positionH>
             <wp:positionV relativeFrom="paragraph">
-              <wp:posOffset>583937</wp:posOffset>
+              <wp:posOffset>2118360</wp:posOffset>
             </wp:positionV>
-            <wp:extent cx="5943600" cy="1439545"/>
-            <wp:effectExtent l="0" t="0" r="0" b="8255"/>
+            <wp:extent cx="7849235" cy="4130675"/>
+            <wp:effectExtent l="0" t="7620" r="0" b="0"/>
             <wp:wrapSquare wrapText="bothSides"/>
-            <wp:docPr id="1205006667" name="Picture 2"/>
+            <wp:docPr id="2067540964" name="Picture 1"/>
             <wp:cNvGraphicFramePr>
               <a:graphicFrameLocks xmlns:a="http://schemas.openxmlformats.org/drawingml/2006/main" noChangeAspect="1"/>
             </wp:cNvGraphicFramePr>
@@ -21011,11 +20429,11 @@
               <a:graphicData uri="http://schemas.openxmlformats.org/drawingml/2006/picture">
                 <pic:pic xmlns:pic="http://schemas.openxmlformats.org/drawingml/2006/picture">
                   <pic:nvPicPr>
-                    <pic:cNvPr id="1205006667" name="Picture 1205006667"/>
+                    <pic:cNvPr id="2067540964" name="Picture 2067540964"/>
                     <pic:cNvPicPr/>
                   </pic:nvPicPr>
                   <pic:blipFill>
-                    <a:blip r:embed="rId25" cstate="print">
+                    <a:blip r:embed="rId26" cstate="print">
                       <a:extLst>
                         <a:ext uri="{28A0092B-C50C-407E-A947-70E740481C1C}">
                           <a14:useLocalDpi xmlns:a14="http://schemas.microsoft.com/office/drawing/2010/main" val="0"/>
@@ -21027,9 +20445,9 @@
                     </a:stretch>
                   </pic:blipFill>
                   <pic:spPr>
-                    <a:xfrm>
+                    <a:xfrm rot="5400000">
                       <a:off x="0" y="0"/>
-                      <a:ext cx="5943600" cy="1439545"/>
+                      <a:ext cx="7849235" cy="4130675"/>
                     </a:xfrm>
                     <a:prstGeom prst="rect">
                       <a:avLst/>
@@ -21038,6 +20456,12 @@
                 </pic:pic>
               </a:graphicData>
             </a:graphic>
+            <wp14:sizeRelH relativeFrom="margin">
+              <wp14:pctWidth>0</wp14:pctWidth>
+            </wp14:sizeRelH>
+            <wp14:sizeRelV relativeFrom="margin">
+              <wp14:pctHeight>0</wp14:pctHeight>
+            </wp14:sizeRelV>
           </wp:anchor>
         </w:drawing>
       </w:r>
@@ -21048,18 +20472,18 @@
         <mc:AlternateContent>
           <mc:Choice Requires="wps">
             <w:drawing>
-              <wp:anchor distT="0" distB="0" distL="114300" distR="114300" simplePos="0" relativeHeight="251717632" behindDoc="0" locked="0" layoutInCell="1" allowOverlap="1" wp14:anchorId="33FE81AB" wp14:editId="7F908B23">
+              <wp:anchor distT="0" distB="0" distL="114300" distR="114300" simplePos="0" relativeHeight="251722752" behindDoc="0" locked="0" layoutInCell="1" allowOverlap="1" wp14:anchorId="1311582F" wp14:editId="7A901BE4">
                 <wp:simplePos x="0" y="0"/>
-                <wp:positionH relativeFrom="margin">
-                  <wp:align>right</wp:align>
+                <wp:positionH relativeFrom="column">
+                  <wp:posOffset>826236</wp:posOffset>
                 </wp:positionH>
                 <wp:positionV relativeFrom="paragraph">
-                  <wp:posOffset>2210027</wp:posOffset>
+                  <wp:posOffset>7940852</wp:posOffset>
                 </wp:positionV>
-                <wp:extent cx="5943600" cy="635"/>
-                <wp:effectExtent l="0" t="0" r="0" b="0"/>
+                <wp:extent cx="4409440" cy="635"/>
+                <wp:effectExtent l="0" t="0" r="10160" b="12700"/>
                 <wp:wrapSquare wrapText="bothSides"/>
-                <wp:docPr id="1030180314" name="Text Box 1"/>
+                <wp:docPr id="1177045078" name="Text Box 1"/>
                 <wp:cNvGraphicFramePr/>
                 <a:graphic xmlns:a="http://schemas.openxmlformats.org/drawingml/2006/main">
                   <a:graphicData uri="http://schemas.microsoft.com/office/word/2010/wordprocessingShape">
@@ -21068,14 +20492,12 @@
                       <wps:spPr>
                         <a:xfrm>
                           <a:off x="0" y="0"/>
-                          <a:ext cx="5943600" cy="635"/>
+                          <a:ext cx="4409440" cy="635"/>
                         </a:xfrm>
                         <a:prstGeom prst="rect">
                           <a:avLst/>
                         </a:prstGeom>
-                        <a:solidFill>
-                          <a:prstClr val="white"/>
-                        </a:solidFill>
+                        <a:noFill/>
                         <a:ln>
                           <a:noFill/>
                         </a:ln>
@@ -21091,11 +20513,11 @@
                                 <w:i w:val="0"/>
                                 <w:iCs w:val="0"/>
                                 <w:noProof/>
-                                <w:sz w:val="22"/>
-                                <w:szCs w:val="22"/>
+                                <w:sz w:val="36"/>
+                                <w:szCs w:val="36"/>
                               </w:rPr>
                             </w:pPr>
-                            <w:bookmarkStart w:id="30" w:name="_Toc145966477"/>
+                            <w:bookmarkStart w:id="29" w:name="_Toc145980627"/>
                             <w:r>
                               <w:rPr>
                                 <w:rFonts w:asciiTheme="majorBidi" w:hAnsiTheme="majorBidi" w:cstheme="majorBidi"/>
@@ -21165,9 +20587,31 @@
                                 <w:sz w:val="20"/>
                                 <w:szCs w:val="20"/>
                               </w:rPr>
-                              <w:t xml:space="preserve"> - Frame Mask Values on different aligned memory accesses</w:t>
+                              <w:t xml:space="preserve"> - </w:t>
                             </w:r>
-                            <w:bookmarkEnd w:id="30"/>
+                            <w:proofErr w:type="spellStart"/>
+                            <w:r>
+                              <w:rPr>
+                                <w:rFonts w:asciiTheme="majorBidi" w:hAnsiTheme="majorBidi" w:cstheme="majorBidi"/>
+                                <w:i w:val="0"/>
+                                <w:iCs w:val="0"/>
+                                <w:sz w:val="20"/>
+                                <w:szCs w:val="20"/>
+                              </w:rPr>
+                              <w:t>phoeniX</w:t>
+                            </w:r>
+                            <w:proofErr w:type="spellEnd"/>
+                            <w:r>
+                              <w:rPr>
+                                <w:rFonts w:asciiTheme="majorBidi" w:hAnsiTheme="majorBidi" w:cstheme="majorBidi"/>
+                                <w:i w:val="0"/>
+                                <w:iCs w:val="0"/>
+                                <w:sz w:val="20"/>
+                                <w:szCs w:val="20"/>
+                              </w:rPr>
+                              <w:t xml:space="preserve"> block diagram</w:t>
+                            </w:r>
+                            <w:bookmarkEnd w:id="29"/>
                           </w:p>
                         </w:txbxContent>
                       </wps:txbx>
@@ -21185,7 +20629,7 @@
           </mc:Choice>
           <mc:Fallback>
             <w:pict>
-              <v:shape w14:anchorId="33FE81AB" id="_x0000_s1032" type="#_x0000_t202" style="position:absolute;margin-left:416.8pt;margin-top:174pt;width:468pt;height:.05pt;z-index:251717632;visibility:visible;mso-wrap-style:square;mso-wrap-distance-left:9pt;mso-wrap-distance-top:0;mso-wrap-distance-right:9pt;mso-wrap-distance-bottom:0;mso-position-horizontal:right;mso-position-horizontal-relative:margin;mso-position-vertical:absolute;mso-position-vertical-relative:text;v-text-anchor:top" o:gfxdata="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" stroked="f">
+              <v:shape w14:anchorId="1311582F" id="_x0000_s1032" type="#_x0000_t202" style="position:absolute;margin-left:65.05pt;margin-top:625.25pt;width:347.2pt;height:.05pt;z-index:251722752;visibility:visible;mso-wrap-style:square;mso-wrap-distance-left:9pt;mso-wrap-distance-top:0;mso-wrap-distance-right:9pt;mso-wrap-distance-bottom:0;mso-position-horizontal:absolute;mso-position-horizontal-relative:text;mso-position-vertical:absolute;mso-position-vertical-relative:text;v-text-anchor:top" o:gfxdata="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" filled="f" stroked="f">
                 <v:textbox style="mso-fit-shape-to-text:t" inset="0,0,0,0">
                   <w:txbxContent>
                     <w:p>
@@ -21197,11 +20641,11 @@
                           <w:i w:val="0"/>
                           <w:iCs w:val="0"/>
                           <w:noProof/>
-                          <w:sz w:val="22"/>
-                          <w:szCs w:val="22"/>
+                          <w:sz w:val="36"/>
+                          <w:szCs w:val="36"/>
                         </w:rPr>
                       </w:pPr>
-                      <w:bookmarkStart w:id="31" w:name="_Toc145966477"/>
+                      <w:bookmarkStart w:id="30" w:name="_Toc145980627"/>
                       <w:r>
                         <w:rPr>
                           <w:rFonts w:asciiTheme="majorBidi" w:hAnsiTheme="majorBidi" w:cstheme="majorBidi"/>
@@ -21271,9 +20715,1031 @@
                           <w:sz w:val="20"/>
                           <w:szCs w:val="20"/>
                         </w:rPr>
+                        <w:t xml:space="preserve"> - </w:t>
+                      </w:r>
+                      <w:proofErr w:type="spellStart"/>
+                      <w:r>
+                        <w:rPr>
+                          <w:rFonts w:asciiTheme="majorBidi" w:hAnsiTheme="majorBidi" w:cstheme="majorBidi"/>
+                          <w:i w:val="0"/>
+                          <w:iCs w:val="0"/>
+                          <w:sz w:val="20"/>
+                          <w:szCs w:val="20"/>
+                        </w:rPr>
+                        <w:t>phoeniX</w:t>
+                      </w:r>
+                      <w:proofErr w:type="spellEnd"/>
+                      <w:r>
+                        <w:rPr>
+                          <w:rFonts w:asciiTheme="majorBidi" w:hAnsiTheme="majorBidi" w:cstheme="majorBidi"/>
+                          <w:i w:val="0"/>
+                          <w:iCs w:val="0"/>
+                          <w:sz w:val="20"/>
+                          <w:szCs w:val="20"/>
+                        </w:rPr>
+                        <w:t xml:space="preserve"> block diagram</w:t>
+                      </w:r>
+                      <w:bookmarkEnd w:id="30"/>
+                    </w:p>
+                  </w:txbxContent>
+                </v:textbox>
+                <w10:wrap type="square"/>
+              </v:shape>
+            </w:pict>
+          </mc:Fallback>
+        </mc:AlternateContent>
+      </w:r>
+      <w:r>
+        <w:rPr>
+          <w:rFonts w:asciiTheme="majorBidi" w:hAnsiTheme="majorBidi" w:cstheme="majorBidi"/>
+          <w:sz w:val="32"/>
+          <w:szCs w:val="32"/>
+        </w:rPr>
+        <w:br w:type="page"/>
+      </w:r>
+    </w:p>
+    <w:p>
+      <w:pPr>
+        <w:tabs>
+          <w:tab w:val="left" w:pos="5844"/>
+        </w:tabs>
+        <w:spacing w:line="360" w:lineRule="auto"/>
+        <w:jc w:val="both"/>
+        <w:rPr>
+          <w:rFonts w:asciiTheme="majorBidi" w:hAnsiTheme="majorBidi" w:cstheme="majorBidi"/>
+          <w:sz w:val="32"/>
+          <w:szCs w:val="32"/>
+        </w:rPr>
+      </w:pPr>
+      <w:r>
+        <w:rPr>
+          <w:rFonts w:asciiTheme="majorBidi" w:hAnsiTheme="majorBidi" w:cstheme="majorBidi"/>
+          <w:sz w:val="32"/>
+          <w:szCs w:val="32"/>
+        </w:rPr>
+        <w:lastRenderedPageBreak/>
+        <w:t>Chapter 3</w:t>
+      </w:r>
+    </w:p>
+    <w:p>
+      <w:pPr>
+        <w:pStyle w:val="Heading1"/>
+      </w:pPr>
+      <w:bookmarkStart w:id="31" w:name="_Toc145980342"/>
+      <w:r>
+        <w:t>Memory Interface Logic</w:t>
+      </w:r>
+      <w:bookmarkEnd w:id="31"/>
+    </w:p>
+    <w:p>
+      <w:pPr>
+        <w:tabs>
+          <w:tab w:val="left" w:pos="5844"/>
+        </w:tabs>
+        <w:spacing w:line="360" w:lineRule="auto"/>
+        <w:jc w:val="both"/>
+        <w:rPr>
+          <w:rFonts w:asciiTheme="majorBidi" w:hAnsiTheme="majorBidi" w:cstheme="majorBidi"/>
+          <w:sz w:val="36"/>
+          <w:szCs w:val="36"/>
+        </w:rPr>
+      </w:pPr>
+    </w:p>
+    <w:p>
+      <w:pPr>
+        <w:tabs>
+          <w:tab w:val="left" w:pos="5844"/>
+        </w:tabs>
+        <w:spacing w:line="360" w:lineRule="auto"/>
+        <w:jc w:val="center"/>
+        <w:rPr>
+          <w:rFonts w:asciiTheme="majorBidi" w:hAnsiTheme="majorBidi" w:cstheme="majorBidi"/>
+          <w:i/>
+          <w:iCs/>
+          <w:sz w:val="28"/>
+          <w:szCs w:val="28"/>
+        </w:rPr>
+      </w:pPr>
+      <w:r>
+        <w:rPr>
+          <w:rFonts w:asciiTheme="majorBidi" w:hAnsiTheme="majorBidi" w:cstheme="majorBidi"/>
+          <w:i/>
+          <w:iCs/>
+          <w:sz w:val="28"/>
+          <w:szCs w:val="28"/>
+        </w:rPr>
+        <w:t xml:space="preserve">“Sometimes you never know the value of a moment, </w:t>
+      </w:r>
+      <w:r>
+        <w:rPr>
+          <w:rFonts w:asciiTheme="majorBidi" w:hAnsiTheme="majorBidi" w:cstheme="majorBidi"/>
+          <w:i/>
+          <w:iCs/>
+          <w:sz w:val="28"/>
+          <w:szCs w:val="28"/>
+        </w:rPr>
+        <w:br/>
+      </w:r>
+      <w:r>
+        <w:rPr>
+          <w:rFonts w:asciiTheme="majorBidi" w:hAnsiTheme="majorBidi" w:cstheme="majorBidi"/>
+          <w:i/>
+          <w:iCs/>
+          <w:sz w:val="28"/>
+          <w:szCs w:val="28"/>
+        </w:rPr>
+        <w:t>until it becomes a memory.”</w:t>
+      </w:r>
+    </w:p>
+    <w:p>
+      <w:pPr>
+        <w:tabs>
+          <w:tab w:val="left" w:pos="5844"/>
+        </w:tabs>
+        <w:spacing w:line="360" w:lineRule="auto"/>
+        <w:jc w:val="center"/>
+        <w:rPr>
+          <w:rFonts w:asciiTheme="majorBidi" w:hAnsiTheme="majorBidi" w:cstheme="majorBidi"/>
+          <w:i/>
+          <w:iCs/>
+          <w:sz w:val="28"/>
+          <w:szCs w:val="28"/>
+        </w:rPr>
+      </w:pPr>
+      <w:r>
+        <w:rPr>
+          <w:rFonts w:asciiTheme="majorBidi" w:hAnsiTheme="majorBidi" w:cstheme="majorBidi"/>
+          <w:i/>
+          <w:iCs/>
+          <w:sz w:val="24"/>
+          <w:szCs w:val="24"/>
+        </w:rPr>
+        <w:t xml:space="preserve"> </w:t>
+      </w:r>
+      <w:r>
+        <w:rPr>
+          <w:rFonts w:asciiTheme="majorBidi" w:hAnsiTheme="majorBidi" w:cstheme="majorBidi"/>
+          <w:i/>
+          <w:iCs/>
+          <w:sz w:val="24"/>
+          <w:szCs w:val="24"/>
+        </w:rPr>
+        <w:t>Dr. Seuss</w:t>
+      </w:r>
+    </w:p>
+    <w:p>
+      <w:pPr>
+        <w:spacing w:line="360" w:lineRule="auto"/>
+        <w:jc w:val="both"/>
+        <w:rPr>
+          <w:rFonts w:asciiTheme="majorBidi" w:hAnsiTheme="majorBidi" w:cstheme="majorBidi"/>
+          <w:sz w:val="24"/>
+          <w:szCs w:val="24"/>
+        </w:rPr>
+      </w:pPr>
+    </w:p>
+    <w:p>
+      <w:pPr>
+        <w:spacing w:line="360" w:lineRule="auto"/>
+        <w:jc w:val="both"/>
+        <w:rPr>
+          <w:rFonts w:asciiTheme="majorBidi" w:hAnsiTheme="majorBidi" w:cstheme="majorBidi"/>
+          <w:sz w:val="24"/>
+          <w:szCs w:val="24"/>
+        </w:rPr>
+      </w:pPr>
+      <w:r>
+        <w:rPr>
+          <w:rFonts w:asciiTheme="majorBidi" w:hAnsiTheme="majorBidi" w:cstheme="majorBidi"/>
+          <w:sz w:val="24"/>
+          <w:szCs w:val="24"/>
+        </w:rPr>
+        <w:t>In the following chapter, we will delve into the logic behind the phoeniX core</w:t>
+      </w:r>
+      <w:r>
+        <w:rPr>
+          <w:rFonts w:asciiTheme="majorBidi" w:hAnsiTheme="majorBidi" w:cstheme="majorBidi"/>
+          <w:sz w:val="24"/>
+          <w:szCs w:val="24"/>
+        </w:rPr>
+        <w:t xml:space="preserve"> native</w:t>
+      </w:r>
+      <w:r>
+        <w:rPr>
+          <w:rFonts w:asciiTheme="majorBidi" w:hAnsiTheme="majorBidi" w:cstheme="majorBidi"/>
+          <w:sz w:val="24"/>
+          <w:szCs w:val="24"/>
+        </w:rPr>
+        <w:t xml:space="preserve"> memory interface system. However, it's important to note that due to the limitations of HDL simulation and synthesis for microprocessors, the logic is implemented solely in the testbench. It is not designed as a distinct unit or module within the core's building blocks.</w:t>
+      </w:r>
+    </w:p>
+    <w:p>
+      <w:pPr>
+        <w:spacing w:line="360" w:lineRule="auto"/>
+        <w:jc w:val="both"/>
+        <w:rPr>
+          <w:rFonts w:asciiTheme="majorBidi" w:hAnsiTheme="majorBidi" w:cstheme="majorBidi"/>
+          <w:sz w:val="24"/>
+          <w:szCs w:val="24"/>
+        </w:rPr>
+      </w:pPr>
+      <w:r>
+        <w:rPr>
+          <w:rFonts w:asciiTheme="majorBidi" w:hAnsiTheme="majorBidi" w:cstheme="majorBidi"/>
+          <w:sz w:val="24"/>
+          <w:szCs w:val="24"/>
+        </w:rPr>
+        <w:t>In the current version</w:t>
+      </w:r>
+      <w:r>
+        <w:rPr>
+          <w:rFonts w:asciiTheme="majorBidi" w:hAnsiTheme="majorBidi" w:cstheme="majorBidi"/>
+          <w:sz w:val="24"/>
+          <w:szCs w:val="24"/>
+        </w:rPr>
+        <w:t xml:space="preserve"> of the processor</w:t>
+      </w:r>
+      <w:r>
+        <w:rPr>
+          <w:rFonts w:asciiTheme="majorBidi" w:hAnsiTheme="majorBidi" w:cstheme="majorBidi"/>
+          <w:sz w:val="24"/>
+          <w:szCs w:val="24"/>
+        </w:rPr>
+        <w:t xml:space="preserve"> (V0.1)</w:t>
+      </w:r>
+      <w:r>
+        <w:rPr>
+          <w:rFonts w:asciiTheme="majorBidi" w:hAnsiTheme="majorBidi" w:cstheme="majorBidi"/>
+          <w:sz w:val="24"/>
+          <w:szCs w:val="24"/>
+        </w:rPr>
+        <w:t>, the Fetch Unit and</w:t>
+      </w:r>
+      <w:r>
+        <w:rPr>
+          <w:rFonts w:asciiTheme="majorBidi" w:hAnsiTheme="majorBidi" w:cstheme="majorBidi"/>
+          <w:sz w:val="24"/>
+          <w:szCs w:val="24"/>
+        </w:rPr>
+        <w:t xml:space="preserve"> memory </w:t>
+      </w:r>
+      <w:r>
+        <w:rPr>
+          <w:rFonts w:asciiTheme="majorBidi" w:hAnsiTheme="majorBidi" w:cstheme="majorBidi"/>
+          <w:sz w:val="24"/>
+          <w:szCs w:val="24"/>
+        </w:rPr>
+        <w:t xml:space="preserve">interface </w:t>
+      </w:r>
+      <w:r>
+        <w:rPr>
+          <w:rFonts w:asciiTheme="majorBidi" w:hAnsiTheme="majorBidi" w:cstheme="majorBidi"/>
+          <w:sz w:val="24"/>
+          <w:szCs w:val="24"/>
+        </w:rPr>
+        <w:t>is designed</w:t>
+      </w:r>
+      <w:r>
+        <w:rPr>
+          <w:rFonts w:asciiTheme="majorBidi" w:hAnsiTheme="majorBidi" w:cstheme="majorBidi"/>
+          <w:sz w:val="24"/>
+          <w:szCs w:val="24"/>
+        </w:rPr>
+        <w:t xml:space="preserve"> in a way</w:t>
+      </w:r>
+      <w:r>
+        <w:rPr>
+          <w:rFonts w:asciiTheme="majorBidi" w:hAnsiTheme="majorBidi" w:cstheme="majorBidi"/>
+          <w:sz w:val="24"/>
+          <w:szCs w:val="24"/>
+        </w:rPr>
+        <w:t xml:space="preserve"> to load 32-bit hexadecimal instructions based on the </w:t>
+      </w:r>
+      <w:r>
+        <w:rPr>
+          <w:rFonts w:asciiTheme="majorBidi" w:hAnsiTheme="majorBidi" w:cstheme="majorBidi"/>
+          <w:sz w:val="24"/>
+          <w:szCs w:val="24"/>
+        </w:rPr>
+        <w:t xml:space="preserve">positive edge of </w:t>
+      </w:r>
+      <w:r>
+        <w:rPr>
+          <w:rFonts w:asciiTheme="majorBidi" w:hAnsiTheme="majorBidi" w:cstheme="majorBidi"/>
+          <w:sz w:val="24"/>
+          <w:szCs w:val="24"/>
+        </w:rPr>
+        <w:t>the core</w:t>
+      </w:r>
+      <w:r>
+        <w:rPr>
+          <w:rFonts w:asciiTheme="majorBidi" w:hAnsiTheme="majorBidi" w:cstheme="majorBidi"/>
+          <w:sz w:val="24"/>
+          <w:szCs w:val="24"/>
+        </w:rPr>
+        <w:t xml:space="preserve">’s </w:t>
+      </w:r>
+      <w:r>
+        <w:rPr>
+          <w:rFonts w:asciiTheme="majorBidi" w:hAnsiTheme="majorBidi" w:cstheme="majorBidi"/>
+          <w:sz w:val="24"/>
+          <w:szCs w:val="24"/>
+        </w:rPr>
+        <w:t>clock signal</w:t>
+      </w:r>
+      <w:r>
+        <w:rPr>
+          <w:rFonts w:asciiTheme="majorBidi" w:hAnsiTheme="majorBidi" w:cstheme="majorBidi"/>
+          <w:sz w:val="24"/>
+          <w:szCs w:val="24"/>
+        </w:rPr>
+        <w:t>. However, this version lacks a standard interface between the memory and the core.</w:t>
+      </w:r>
+    </w:p>
+    <w:p>
+      <w:pPr>
+        <w:spacing w:line="360" w:lineRule="auto"/>
+        <w:jc w:val="both"/>
+        <w:rPr>
+          <w:rFonts w:asciiTheme="majorBidi" w:hAnsiTheme="majorBidi" w:cstheme="majorBidi"/>
+          <w:sz w:val="36"/>
+          <w:szCs w:val="36"/>
+        </w:rPr>
+      </w:pPr>
+      <w:r>
+        <w:rPr>
+          <w:rFonts w:asciiTheme="majorBidi" w:hAnsiTheme="majorBidi" w:cstheme="majorBidi"/>
+          <w:sz w:val="24"/>
+          <w:szCs w:val="24"/>
+        </w:rPr>
+        <w:t xml:space="preserve">To enhance the </w:t>
+      </w:r>
+      <w:r>
+        <w:rPr>
+          <w:rFonts w:asciiTheme="majorBidi" w:hAnsiTheme="majorBidi" w:cstheme="majorBidi"/>
+          <w:sz w:val="24"/>
+          <w:szCs w:val="24"/>
+        </w:rPr>
+        <w:t>memory interface</w:t>
+      </w:r>
+      <w:r>
+        <w:rPr>
+          <w:rFonts w:asciiTheme="majorBidi" w:hAnsiTheme="majorBidi" w:cstheme="majorBidi"/>
+          <w:sz w:val="24"/>
+          <w:szCs w:val="24"/>
+        </w:rPr>
+        <w:t xml:space="preserve"> in upcoming updates, it is planned to incorporate standard interfaces such as AXI4 Lite into the project. The inclusion of AXI4 Lite will provide a reliable and widely recognized interface for communication between the memory and the core. This interface will enable seamless data transfer, improved compatibility, and better integration with other components of the system.</w:t>
+      </w:r>
+      <w:r>
+        <w:rPr>
+          <w:rFonts w:asciiTheme="majorBidi" w:hAnsiTheme="majorBidi" w:cstheme="majorBidi"/>
+          <w:sz w:val="36"/>
+          <w:szCs w:val="36"/>
+        </w:rPr>
+        <w:t xml:space="preserve"> </w:t>
+      </w:r>
+    </w:p>
+    <w:p>
+      <w:pPr>
+        <w:spacing w:line="360" w:lineRule="auto"/>
+        <w:jc w:val="both"/>
+        <w:rPr>
+          <w:rFonts w:asciiTheme="majorBidi" w:hAnsiTheme="majorBidi" w:cstheme="majorBidi"/>
+          <w:sz w:val="24"/>
+          <w:szCs w:val="24"/>
+        </w:rPr>
+      </w:pPr>
+      <w:r>
+        <w:rPr>
+          <w:rFonts w:asciiTheme="majorBidi" w:hAnsiTheme="majorBidi" w:cstheme="majorBidi"/>
+          <w:sz w:val="24"/>
+          <w:szCs w:val="24"/>
+        </w:rPr>
+        <w:t xml:space="preserve">The provided </w:t>
+      </w:r>
+      <w:r>
+        <w:rPr>
+          <w:rFonts w:asciiTheme="majorBidi" w:hAnsiTheme="majorBidi" w:cstheme="majorBidi"/>
+          <w:sz w:val="24"/>
+          <w:szCs w:val="24"/>
+        </w:rPr>
+        <w:t>testbench i</w:t>
+      </w:r>
+      <w:r>
+        <w:rPr>
+          <w:rFonts w:asciiTheme="majorBidi" w:hAnsiTheme="majorBidi" w:cstheme="majorBidi"/>
+          <w:sz w:val="24"/>
+          <w:szCs w:val="24"/>
+        </w:rPr>
+        <w:t>n</w:t>
+      </w:r>
+      <w:r>
+        <w:rPr>
+          <w:rFonts w:asciiTheme="majorBidi" w:hAnsiTheme="majorBidi" w:cstheme="majorBidi"/>
+          <w:sz w:val="24"/>
+          <w:szCs w:val="24"/>
+        </w:rPr>
+        <w:t xml:space="preserve"> main directory is designed for the top</w:t>
+      </w:r>
+      <w:r>
+        <w:rPr>
+          <w:rFonts w:asciiTheme="majorBidi" w:hAnsiTheme="majorBidi" w:cstheme="majorBidi"/>
+          <w:sz w:val="24"/>
+          <w:szCs w:val="24"/>
+        </w:rPr>
+        <w:t xml:space="preserve"> module</w:t>
+      </w:r>
+      <w:r>
+        <w:rPr>
+          <w:rFonts w:asciiTheme="majorBidi" w:hAnsiTheme="majorBidi" w:cstheme="majorBidi"/>
+          <w:sz w:val="24"/>
+          <w:szCs w:val="24"/>
+        </w:rPr>
+        <w:t>,</w:t>
+      </w:r>
+      <w:r>
+        <w:rPr>
+          <w:rFonts w:asciiTheme="majorBidi" w:hAnsiTheme="majorBidi" w:cstheme="majorBidi"/>
+          <w:sz w:val="24"/>
+          <w:szCs w:val="24"/>
+        </w:rPr>
+        <w:t xml:space="preserve"> phoeniX. The </w:t>
+      </w:r>
+      <w:r>
+        <w:rPr>
+          <w:rFonts w:ascii="Consolas" w:hAnsi="Consolas" w:cstheme="majorBidi"/>
+          <w:sz w:val="24"/>
+          <w:szCs w:val="24"/>
+        </w:rPr>
+        <w:t>phoeniX_Testbench</w:t>
+      </w:r>
+      <w:r>
+        <w:rPr>
+          <w:rFonts w:asciiTheme="majorBidi" w:hAnsiTheme="majorBidi" w:cstheme="majorBidi"/>
+          <w:sz w:val="24"/>
+          <w:szCs w:val="24"/>
+        </w:rPr>
+        <w:t xml:space="preserve"> module contains logic for the</w:t>
+      </w:r>
+      <w:r>
+        <w:rPr>
+          <w:rFonts w:asciiTheme="majorBidi" w:hAnsiTheme="majorBidi" w:cstheme="majorBidi"/>
+          <w:sz w:val="24"/>
+          <w:szCs w:val="24"/>
+        </w:rPr>
+        <w:t xml:space="preserve"> memory interfaces (instruction memory interface and data memory </w:t>
+      </w:r>
+      <w:r>
+        <w:rPr>
+          <w:rFonts w:asciiTheme="majorBidi" w:hAnsiTheme="majorBidi" w:cstheme="majorBidi"/>
+          <w:sz w:val="24"/>
+          <w:szCs w:val="24"/>
+        </w:rPr>
+        <w:t xml:space="preserve">interface) used by the phoeniX </w:t>
+      </w:r>
+      <w:r>
+        <w:rPr>
+          <w:rFonts w:asciiTheme="majorBidi" w:hAnsiTheme="majorBidi" w:cstheme="majorBidi"/>
+          <w:sz w:val="24"/>
+          <w:szCs w:val="24"/>
+        </w:rPr>
+        <w:t>core</w:t>
+      </w:r>
+      <w:r>
+        <w:rPr>
+          <w:rFonts w:asciiTheme="majorBidi" w:hAnsiTheme="majorBidi" w:cstheme="majorBidi"/>
+          <w:sz w:val="24"/>
+          <w:szCs w:val="24"/>
+        </w:rPr>
+        <w:t>.</w:t>
+      </w:r>
+      <w:r>
+        <w:rPr>
+          <w:rFonts w:asciiTheme="majorBidi" w:hAnsiTheme="majorBidi" w:cstheme="majorBidi"/>
+          <w:sz w:val="24"/>
+          <w:szCs w:val="24"/>
+        </w:rPr>
+        <w:t xml:space="preserve"> The testbench acts a wrapper around the main core and incorporates memory logic into it.</w:t>
+      </w:r>
+    </w:p>
+    <w:p>
+      <w:pPr>
+        <w:spacing w:line="360" w:lineRule="auto"/>
+        <w:jc w:val="both"/>
+        <w:rPr>
+          <w:rFonts w:asciiTheme="majorBidi" w:hAnsiTheme="majorBidi" w:cstheme="majorBidi"/>
+          <w:sz w:val="24"/>
+          <w:szCs w:val="24"/>
+        </w:rPr>
+      </w:pPr>
+      <w:r>
+        <w:rPr>
+          <w:rFonts w:asciiTheme="majorBidi" w:hAnsiTheme="majorBidi" w:cstheme="majorBidi"/>
+          <w:sz w:val="24"/>
+          <w:szCs w:val="24"/>
+        </w:rPr>
+        <w:t xml:space="preserve">phoeniX currently supports 32-bit word memories with synchronized access time. The core always addresses memory by a word aligned address and access a four-byte frame from memory which is then operated on based on a </w:t>
+      </w:r>
+      <w:r>
+        <w:rPr>
+          <w:rFonts w:ascii="Consolas" w:hAnsi="Consolas" w:cstheme="majorBidi"/>
+          <w:sz w:val="24"/>
+          <w:szCs w:val="24"/>
+        </w:rPr>
+        <w:t>frame_mask</w:t>
+      </w:r>
+      <w:r>
+        <w:rPr>
+          <w:rFonts w:asciiTheme="majorBidi" w:hAnsiTheme="majorBidi" w:cstheme="majorBidi"/>
+          <w:sz w:val="24"/>
+          <w:szCs w:val="24"/>
+        </w:rPr>
+        <w:t xml:space="preserve"> for half-word and byte operations. Designed with the </w:t>
+      </w:r>
+      <w:r>
+        <w:rPr>
+          <w:rFonts w:asciiTheme="majorBidi" w:hAnsiTheme="majorBidi" w:cstheme="majorBidi"/>
+          <w:sz w:val="24"/>
+          <w:szCs w:val="24"/>
+        </w:rPr>
+        <w:lastRenderedPageBreak/>
+        <w:t xml:space="preserve">influence of Harvard architecture, the phoeniX native memory interface ensures the elimination of structural hazard occurrences while accessing memory. It incorporates two distinctive address and data buses, specifically dedicated to instructions and data. As can be seen from the top module's port instantiations, both these memory interfaces for instruction have a data, address and control bus. Data bus related to data memory interface is bi-directional and therefore defined as </w:t>
+      </w:r>
+      <w:r>
+        <w:rPr>
+          <w:rFonts w:ascii="Consolas" w:hAnsi="Consolas" w:cstheme="majorBidi"/>
+          <w:sz w:val="24"/>
+          <w:szCs w:val="24"/>
+        </w:rPr>
+        <w:t>inout</w:t>
+      </w:r>
+      <w:r>
+        <w:rPr>
+          <w:rFonts w:asciiTheme="majorBidi" w:hAnsiTheme="majorBidi" w:cstheme="majorBidi"/>
+          <w:sz w:val="24"/>
+          <w:szCs w:val="24"/>
+        </w:rPr>
+        <w:t xml:space="preserve"> net type while the data bus for instruction memory interface is uni-directional and is considered as an </w:t>
+      </w:r>
+      <w:r>
+        <w:rPr>
+          <w:rFonts w:ascii="Consolas" w:hAnsi="Consolas" w:cstheme="majorBidi"/>
+          <w:sz w:val="24"/>
+          <w:szCs w:val="24"/>
+        </w:rPr>
+        <w:t>input</w:t>
+      </w:r>
+      <w:r>
+        <w:rPr>
+          <w:rFonts w:asciiTheme="majorBidi" w:hAnsiTheme="majorBidi" w:cstheme="majorBidi"/>
+          <w:sz w:val="24"/>
+          <w:szCs w:val="24"/>
+        </w:rPr>
+        <w:t xml:space="preserve"> from the processor</w:t>
+      </w:r>
+      <w:r>
+        <w:rPr>
+          <w:rFonts w:asciiTheme="majorBidi" w:hAnsiTheme="majorBidi" w:cstheme="majorBidi"/>
+          <w:sz w:val="24"/>
+          <w:szCs w:val="24"/>
+        </w:rPr>
+        <w:t>’s</w:t>
+      </w:r>
+      <w:r>
+        <w:rPr>
+          <w:rFonts w:asciiTheme="majorBidi" w:hAnsiTheme="majorBidi" w:cstheme="majorBidi"/>
+          <w:sz w:val="24"/>
+          <w:szCs w:val="24"/>
+        </w:rPr>
+        <w:t xml:space="preserve"> point of view.</w:t>
+      </w:r>
+    </w:p>
+    <w:p>
+      <w:pPr>
+        <w:spacing w:line="360" w:lineRule="auto"/>
+        <w:jc w:val="both"/>
+        <w:rPr>
+          <w:rFonts w:asciiTheme="majorBidi" w:hAnsiTheme="majorBidi" w:cstheme="majorBidi"/>
+          <w:sz w:val="24"/>
+          <w:szCs w:val="24"/>
+        </w:rPr>
+      </w:pPr>
+    </w:p>
+    <w:p>
+      <w:pPr>
+        <w:spacing w:line="360" w:lineRule="auto"/>
+        <w:jc w:val="both"/>
+        <w:rPr>
+          <w:rFonts w:asciiTheme="majorBidi" w:hAnsiTheme="majorBidi" w:cstheme="majorBidi"/>
+          <w:sz w:val="24"/>
+          <w:szCs w:val="24"/>
+        </w:rPr>
+      </w:pPr>
+      <w:r>
+        <w:rPr>
+          <w:rFonts w:asciiTheme="majorBidi" w:hAnsiTheme="majorBidi" w:cstheme="majorBidi"/>
+          <w:sz w:val="24"/>
+          <w:szCs w:val="24"/>
+        </w:rPr>
+        <w:t xml:space="preserve">Frame mask is used for defining the target bytes, half-words or words which should be loaded or stored in memory. </w:t>
+      </w:r>
+      <w:r>
+        <w:rPr>
+          <w:rFonts w:asciiTheme="majorBidi" w:hAnsiTheme="majorBidi" w:cstheme="majorBidi"/>
+          <w:sz w:val="24"/>
+          <w:szCs w:val="24"/>
+        </w:rPr>
+        <w:t>The frame_mask signal can take the following values based on the word-size needed for a particular memory access:</w:t>
+      </w:r>
+    </w:p>
+    <w:p>
+      <w:pPr>
+        <w:pStyle w:val="ListParagraph"/>
+        <w:numPr>
+          <w:ilvl w:val="0"/>
+          <w:numId w:val="50"/>
+        </w:numPr>
+        <w:spacing w:line="360" w:lineRule="auto"/>
+        <w:jc w:val="both"/>
+        <w:rPr>
+          <w:rFonts w:asciiTheme="majorBidi" w:hAnsiTheme="majorBidi" w:cstheme="majorBidi"/>
+          <w:sz w:val="24"/>
+          <w:szCs w:val="24"/>
+        </w:rPr>
+      </w:pPr>
+      <w:r>
+        <w:rPr>
+          <w:rStyle w:val="CodeChar"/>
+        </w:rPr>
+        <w:t>4’b1111</w:t>
+      </w:r>
+      <w:r>
+        <w:rPr>
+          <w:rFonts w:asciiTheme="majorBidi" w:hAnsiTheme="majorBidi" w:cstheme="majorBidi"/>
+          <w:sz w:val="24"/>
+          <w:szCs w:val="24"/>
+        </w:rPr>
+        <w:t>: for all 32-bit accesses with word-aligned addresses.</w:t>
+      </w:r>
+    </w:p>
+    <w:p>
+      <w:pPr>
+        <w:pStyle w:val="ListParagraph"/>
+        <w:numPr>
+          <w:ilvl w:val="0"/>
+          <w:numId w:val="50"/>
+        </w:numPr>
+        <w:spacing w:line="360" w:lineRule="auto"/>
+        <w:jc w:val="both"/>
+        <w:rPr>
+          <w:rFonts w:asciiTheme="majorBidi" w:hAnsiTheme="majorBidi" w:cstheme="majorBidi"/>
+          <w:sz w:val="24"/>
+          <w:szCs w:val="24"/>
+        </w:rPr>
+      </w:pPr>
+      <w:r>
+        <w:rPr>
+          <w:rStyle w:val="CodeChar"/>
+        </w:rPr>
+        <w:t>4’b1100, 4’b0011</w:t>
+      </w:r>
+      <w:r>
+        <w:rPr>
+          <w:rFonts w:asciiTheme="majorBidi" w:hAnsiTheme="majorBidi" w:cstheme="majorBidi"/>
+          <w:sz w:val="24"/>
+          <w:szCs w:val="24"/>
+        </w:rPr>
+        <w:t>: for all 16-bit accesses with half-word-aligned addresses.</w:t>
+      </w:r>
+    </w:p>
+    <w:p>
+      <w:pPr>
+        <w:pStyle w:val="ListParagraph"/>
+        <w:numPr>
+          <w:ilvl w:val="0"/>
+          <w:numId w:val="50"/>
+        </w:numPr>
+        <w:spacing w:line="360" w:lineRule="auto"/>
+        <w:jc w:val="both"/>
+        <w:rPr>
+          <w:rFonts w:asciiTheme="majorBidi" w:hAnsiTheme="majorBidi" w:cstheme="majorBidi"/>
+          <w:sz w:val="24"/>
+          <w:szCs w:val="24"/>
+        </w:rPr>
+      </w:pPr>
+      <w:r>
+        <w:rPr>
+          <w:rStyle w:val="CodeChar"/>
+        </w:rPr>
+        <w:t>4’b1000, 4’b0100, 4’b0010, 4’b0001</w:t>
+      </w:r>
+      <w:r>
+        <w:rPr>
+          <w:rFonts w:asciiTheme="majorBidi" w:hAnsiTheme="majorBidi" w:cstheme="majorBidi"/>
+          <w:sz w:val="24"/>
+          <w:szCs w:val="24"/>
+        </w:rPr>
+        <w:t>: for all 8-bit accesses with byte-aligned accesses.</w:t>
+      </w:r>
+    </w:p>
+    <w:p>
+      <w:pPr>
+        <w:rPr>
+          <w:rFonts w:asciiTheme="majorBidi" w:hAnsiTheme="majorBidi" w:cstheme="majorBidi"/>
+          <w:sz w:val="24"/>
+          <w:szCs w:val="24"/>
+        </w:rPr>
+      </w:pPr>
+      <w:r>
+        <w:rPr>
+          <w:rFonts w:asciiTheme="majorBidi" w:hAnsiTheme="majorBidi" w:cstheme="majorBidi"/>
+          <w:noProof/>
+          <w:sz w:val="24"/>
+          <w:szCs w:val="24"/>
+        </w:rPr>
+        <w:drawing>
+          <wp:anchor distT="0" distB="0" distL="114300" distR="114300" simplePos="0" relativeHeight="251715584" behindDoc="0" locked="0" layoutInCell="1" allowOverlap="1" wp14:anchorId="6E9CD6E4" wp14:editId="60CF2B38">
+            <wp:simplePos x="0" y="0"/>
+            <wp:positionH relativeFrom="margin">
+              <wp:align>right</wp:align>
+            </wp:positionH>
+            <wp:positionV relativeFrom="paragraph">
+              <wp:posOffset>583937</wp:posOffset>
+            </wp:positionV>
+            <wp:extent cx="5943600" cy="1439545"/>
+            <wp:effectExtent l="0" t="0" r="0" b="8255"/>
+            <wp:wrapSquare wrapText="bothSides"/>
+            <wp:docPr id="1205006667" name="Picture 2"/>
+            <wp:cNvGraphicFramePr>
+              <a:graphicFrameLocks xmlns:a="http://schemas.openxmlformats.org/drawingml/2006/main" noChangeAspect="1"/>
+            </wp:cNvGraphicFramePr>
+            <a:graphic xmlns:a="http://schemas.openxmlformats.org/drawingml/2006/main">
+              <a:graphicData uri="http://schemas.openxmlformats.org/drawingml/2006/picture">
+                <pic:pic xmlns:pic="http://schemas.openxmlformats.org/drawingml/2006/picture">
+                  <pic:nvPicPr>
+                    <pic:cNvPr id="1205006667" name="Picture 1205006667"/>
+                    <pic:cNvPicPr/>
+                  </pic:nvPicPr>
+                  <pic:blipFill>
+                    <a:blip r:embed="rId27" cstate="print">
+                      <a:extLst>
+                        <a:ext uri="{28A0092B-C50C-407E-A947-70E740481C1C}">
+                          <a14:useLocalDpi xmlns:a14="http://schemas.microsoft.com/office/drawing/2010/main" val="0"/>
+                        </a:ext>
+                      </a:extLst>
+                    </a:blip>
+                    <a:stretch>
+                      <a:fillRect/>
+                    </a:stretch>
+                  </pic:blipFill>
+                  <pic:spPr>
+                    <a:xfrm>
+                      <a:off x="0" y="0"/>
+                      <a:ext cx="5943600" cy="1439545"/>
+                    </a:xfrm>
+                    <a:prstGeom prst="rect">
+                      <a:avLst/>
+                    </a:prstGeom>
+                  </pic:spPr>
+                </pic:pic>
+              </a:graphicData>
+            </a:graphic>
+          </wp:anchor>
+        </w:drawing>
+      </w:r>
+      <w:r>
+        <w:rPr>
+          <w:noProof/>
+        </w:rPr>
+        <mc:AlternateContent>
+          <mc:Choice Requires="wps">
+            <w:drawing>
+              <wp:anchor distT="0" distB="0" distL="114300" distR="114300" simplePos="0" relativeHeight="251717632" behindDoc="0" locked="0" layoutInCell="1" allowOverlap="1" wp14:anchorId="33FE81AB" wp14:editId="7F908B23">
+                <wp:simplePos x="0" y="0"/>
+                <wp:positionH relativeFrom="margin">
+                  <wp:align>right</wp:align>
+                </wp:positionH>
+                <wp:positionV relativeFrom="paragraph">
+                  <wp:posOffset>2210027</wp:posOffset>
+                </wp:positionV>
+                <wp:extent cx="5943600" cy="635"/>
+                <wp:effectExtent l="0" t="0" r="0" b="0"/>
+                <wp:wrapSquare wrapText="bothSides"/>
+                <wp:docPr id="1030180314" name="Text Box 1"/>
+                <wp:cNvGraphicFramePr/>
+                <a:graphic xmlns:a="http://schemas.openxmlformats.org/drawingml/2006/main">
+                  <a:graphicData uri="http://schemas.microsoft.com/office/word/2010/wordprocessingShape">
+                    <wps:wsp>
+                      <wps:cNvSpPr txBox="1"/>
+                      <wps:spPr>
+                        <a:xfrm>
+                          <a:off x="0" y="0"/>
+                          <a:ext cx="5943600" cy="635"/>
+                        </a:xfrm>
+                        <a:prstGeom prst="rect">
+                          <a:avLst/>
+                        </a:prstGeom>
+                        <a:solidFill>
+                          <a:prstClr val="white"/>
+                        </a:solidFill>
+                        <a:ln>
+                          <a:noFill/>
+                        </a:ln>
+                      </wps:spPr>
+                      <wps:txbx>
+                        <w:txbxContent>
+                          <w:p>
+                            <w:pPr>
+                              <w:pStyle w:val="Caption"/>
+                              <w:jc w:val="center"/>
+                              <w:rPr>
+                                <w:rFonts w:asciiTheme="majorBidi" w:hAnsiTheme="majorBidi" w:cstheme="majorBidi"/>
+                                <w:i w:val="0"/>
+                                <w:iCs w:val="0"/>
+                                <w:noProof/>
+                                <w:sz w:val="22"/>
+                                <w:szCs w:val="22"/>
+                              </w:rPr>
+                            </w:pPr>
+                            <w:bookmarkStart w:id="32" w:name="_Toc145980628"/>
+                            <w:r>
+                              <w:rPr>
+                                <w:rFonts w:asciiTheme="majorBidi" w:hAnsiTheme="majorBidi" w:cstheme="majorBidi"/>
+                                <w:i w:val="0"/>
+                                <w:iCs w:val="0"/>
+                                <w:sz w:val="20"/>
+                                <w:szCs w:val="20"/>
+                              </w:rPr>
+                              <w:t xml:space="preserve">Figure </w:t>
+                            </w:r>
+                            <w:r>
+                              <w:rPr>
+                                <w:rFonts w:asciiTheme="majorBidi" w:hAnsiTheme="majorBidi" w:cstheme="majorBidi"/>
+                                <w:i w:val="0"/>
+                                <w:iCs w:val="0"/>
+                                <w:sz w:val="20"/>
+                                <w:szCs w:val="20"/>
+                              </w:rPr>
+                              <w:fldChar w:fldCharType="begin"/>
+                            </w:r>
+                            <w:r>
+                              <w:rPr>
+                                <w:rFonts w:asciiTheme="majorBidi" w:hAnsiTheme="majorBidi" w:cstheme="majorBidi"/>
+                                <w:i w:val="0"/>
+                                <w:iCs w:val="0"/>
+                                <w:sz w:val="20"/>
+                                <w:szCs w:val="20"/>
+                              </w:rPr>
+                              <w:instrText xml:space="preserve"> SEQ Figure \* ARABIC </w:instrText>
+                            </w:r>
+                            <w:r>
+                              <w:rPr>
+                                <w:rFonts w:asciiTheme="majorBidi" w:hAnsiTheme="majorBidi" w:cstheme="majorBidi"/>
+                                <w:i w:val="0"/>
+                                <w:iCs w:val="0"/>
+                                <w:sz w:val="20"/>
+                                <w:szCs w:val="20"/>
+                              </w:rPr>
+                              <w:fldChar w:fldCharType="separate"/>
+                            </w:r>
+                            <w:r>
+                              <w:rPr>
+                                <w:rFonts w:asciiTheme="majorBidi" w:hAnsiTheme="majorBidi" w:cstheme="majorBidi"/>
+                                <w:i w:val="0"/>
+                                <w:iCs w:val="0"/>
+                                <w:noProof/>
+                                <w:sz w:val="20"/>
+                                <w:szCs w:val="20"/>
+                              </w:rPr>
+                              <w:t>9</w:t>
+                            </w:r>
+                            <w:r>
+                              <w:rPr>
+                                <w:rFonts w:asciiTheme="majorBidi" w:hAnsiTheme="majorBidi" w:cstheme="majorBidi"/>
+                                <w:i w:val="0"/>
+                                <w:iCs w:val="0"/>
+                                <w:sz w:val="20"/>
+                                <w:szCs w:val="20"/>
+                              </w:rPr>
+                              <w:fldChar w:fldCharType="end"/>
+                            </w:r>
+                            <w:r>
+                              <w:rPr>
+                                <w:rFonts w:asciiTheme="majorBidi" w:hAnsiTheme="majorBidi" w:cstheme="majorBidi"/>
+                                <w:i w:val="0"/>
+                                <w:iCs w:val="0"/>
+                                <w:sz w:val="20"/>
+                                <w:szCs w:val="20"/>
+                              </w:rPr>
+                              <w:t xml:space="preserve"> - Frame Mask Values on different aligned memory accesses</w:t>
+                            </w:r>
+                            <w:bookmarkEnd w:id="32"/>
+                          </w:p>
+                        </w:txbxContent>
+                      </wps:txbx>
+                      <wps:bodyPr rot="0" spcFirstLastPara="0" vertOverflow="overflow" horzOverflow="overflow" vert="horz" wrap="square" lIns="0" tIns="0" rIns="0" bIns="0" numCol="1" spcCol="0" rtlCol="0" fromWordArt="0" anchor="t" anchorCtr="0" forceAA="0" compatLnSpc="1">
+                        <a:prstTxWarp prst="textNoShape">
+                          <a:avLst/>
+                        </a:prstTxWarp>
+                        <a:spAutoFit/>
+                      </wps:bodyPr>
+                    </wps:wsp>
+                  </a:graphicData>
+                </a:graphic>
+              </wp:anchor>
+            </w:drawing>
+          </mc:Choice>
+          <mc:Fallback>
+            <w:pict>
+              <v:shape w14:anchorId="33FE81AB" id="_x0000_s1033" type="#_x0000_t202" style="position:absolute;margin-left:416.8pt;margin-top:174pt;width:468pt;height:.05pt;z-index:251717632;visibility:visible;mso-wrap-style:square;mso-wrap-distance-left:9pt;mso-wrap-distance-top:0;mso-wrap-distance-right:9pt;mso-wrap-distance-bottom:0;mso-position-horizontal:right;mso-position-horizontal-relative:margin;mso-position-vertical:absolute;mso-position-vertical-relative:text;v-text-anchor:top" o:gfxdata="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" stroked="f">
+                <v:textbox style="mso-fit-shape-to-text:t" inset="0,0,0,0">
+                  <w:txbxContent>
+                    <w:p>
+                      <w:pPr>
+                        <w:pStyle w:val="Caption"/>
+                        <w:jc w:val="center"/>
+                        <w:rPr>
+                          <w:rFonts w:asciiTheme="majorBidi" w:hAnsiTheme="majorBidi" w:cstheme="majorBidi"/>
+                          <w:i w:val="0"/>
+                          <w:iCs w:val="0"/>
+                          <w:noProof/>
+                          <w:sz w:val="22"/>
+                          <w:szCs w:val="22"/>
+                        </w:rPr>
+                      </w:pPr>
+                      <w:bookmarkStart w:id="33" w:name="_Toc145980628"/>
+                      <w:r>
+                        <w:rPr>
+                          <w:rFonts w:asciiTheme="majorBidi" w:hAnsiTheme="majorBidi" w:cstheme="majorBidi"/>
+                          <w:i w:val="0"/>
+                          <w:iCs w:val="0"/>
+                          <w:sz w:val="20"/>
+                          <w:szCs w:val="20"/>
+                        </w:rPr>
+                        <w:t xml:space="preserve">Figure </w:t>
+                      </w:r>
+                      <w:r>
+                        <w:rPr>
+                          <w:rFonts w:asciiTheme="majorBidi" w:hAnsiTheme="majorBidi" w:cstheme="majorBidi"/>
+                          <w:i w:val="0"/>
+                          <w:iCs w:val="0"/>
+                          <w:sz w:val="20"/>
+                          <w:szCs w:val="20"/>
+                        </w:rPr>
+                        <w:fldChar w:fldCharType="begin"/>
+                      </w:r>
+                      <w:r>
+                        <w:rPr>
+                          <w:rFonts w:asciiTheme="majorBidi" w:hAnsiTheme="majorBidi" w:cstheme="majorBidi"/>
+                          <w:i w:val="0"/>
+                          <w:iCs w:val="0"/>
+                          <w:sz w:val="20"/>
+                          <w:szCs w:val="20"/>
+                        </w:rPr>
+                        <w:instrText xml:space="preserve"> SEQ Figure \* ARABIC </w:instrText>
+                      </w:r>
+                      <w:r>
+                        <w:rPr>
+                          <w:rFonts w:asciiTheme="majorBidi" w:hAnsiTheme="majorBidi" w:cstheme="majorBidi"/>
+                          <w:i w:val="0"/>
+                          <w:iCs w:val="0"/>
+                          <w:sz w:val="20"/>
+                          <w:szCs w:val="20"/>
+                        </w:rPr>
+                        <w:fldChar w:fldCharType="separate"/>
+                      </w:r>
+                      <w:r>
+                        <w:rPr>
+                          <w:rFonts w:asciiTheme="majorBidi" w:hAnsiTheme="majorBidi" w:cstheme="majorBidi"/>
+                          <w:i w:val="0"/>
+                          <w:iCs w:val="0"/>
+                          <w:noProof/>
+                          <w:sz w:val="20"/>
+                          <w:szCs w:val="20"/>
+                        </w:rPr>
+                        <w:t>9</w:t>
+                      </w:r>
+                      <w:r>
+                        <w:rPr>
+                          <w:rFonts w:asciiTheme="majorBidi" w:hAnsiTheme="majorBidi" w:cstheme="majorBidi"/>
+                          <w:i w:val="0"/>
+                          <w:iCs w:val="0"/>
+                          <w:sz w:val="20"/>
+                          <w:szCs w:val="20"/>
+                        </w:rPr>
+                        <w:fldChar w:fldCharType="end"/>
+                      </w:r>
+                      <w:r>
+                        <w:rPr>
+                          <w:rFonts w:asciiTheme="majorBidi" w:hAnsiTheme="majorBidi" w:cstheme="majorBidi"/>
+                          <w:i w:val="0"/>
+                          <w:iCs w:val="0"/>
+                          <w:sz w:val="20"/>
+                          <w:szCs w:val="20"/>
+                        </w:rPr>
                         <w:t xml:space="preserve"> - Frame Mask Values on different aligned memory accesses</w:t>
                       </w:r>
-                      <w:bookmarkEnd w:id="31"/>
+                      <w:bookmarkEnd w:id="33"/>
                     </w:p>
                   </w:txbxContent>
                 </v:textbox>
@@ -22731,11 +23197,11 @@
       <w:pPr>
         <w:pStyle w:val="Heading1"/>
       </w:pPr>
-      <w:bookmarkStart w:id="32" w:name="_Toc145980343"/>
+      <w:bookmarkStart w:id="34" w:name="_Toc145980343"/>
       <w:r>
         <w:t>Code Executant Software</w:t>
       </w:r>
-      <w:bookmarkEnd w:id="32"/>
+      <w:bookmarkEnd w:id="34"/>
     </w:p>
     <w:p>
       <w:pPr>
@@ -22994,12 +23460,12 @@
       <w:pPr>
         <w:pStyle w:val="Heading2"/>
       </w:pPr>
-      <w:bookmarkStart w:id="33" w:name="_Toc145980344"/>
+      <w:bookmarkStart w:id="35" w:name="_Toc145980344"/>
       <w:r>
         <w:lastRenderedPageBreak/>
         <w:t>Code Execution Flow</w:t>
       </w:r>
-      <w:bookmarkEnd w:id="33"/>
+      <w:bookmarkEnd w:id="35"/>
       <w:r>
         <w:t xml:space="preserve"> </w:t>
       </w:r>
@@ -23073,6 +23539,7 @@
                                 <w:rFonts w:ascii="Consolas" w:hAnsi="Consolas"/>
                               </w:rPr>
                             </w:pPr>
+                            <w:proofErr w:type="spellStart"/>
                             <w:r>
                               <w:rPr>
                                 <w:rFonts w:ascii="Consolas" w:hAnsi="Consolas"/>
@@ -23080,7 +23547,17 @@
                                 <w:bCs/>
                                 <w:color w:val="C45911" w:themeColor="accent2" w:themeShade="BF"/>
                               </w:rPr>
-                              <w:t>user@Ubuntu:~</w:t>
+                              <w:t>user@Ubuntu</w:t>
+                            </w:r>
+                            <w:proofErr w:type="spellEnd"/>
+                            <w:r>
+                              <w:rPr>
+                                <w:rFonts w:ascii="Consolas" w:hAnsi="Consolas"/>
+                                <w:b/>
+                                <w:bCs/>
+                                <w:color w:val="C45911" w:themeColor="accent2" w:themeShade="BF"/>
+                              </w:rPr>
+                              <w:t>:~</w:t>
                             </w:r>
                             <w:r>
                               <w:rPr>
@@ -23234,7 +23711,7 @@
           </mc:Choice>
           <mc:Fallback>
             <w:pict>
-              <v:shape w14:anchorId="3ED6082E" id="Text Box 2" o:spid="_x0000_s1033" type="#_x0000_t202" style="position:absolute;left:0;text-align:left;margin-left:416.5pt;margin-top:163.65pt;width:467.7pt;height:90.6pt;z-index:251680768;visibility:visible;mso-wrap-style:square;mso-width-percent:0;mso-height-percent:0;mso-wrap-distance-left:9pt;mso-wrap-distance-top:3.6pt;mso-wrap-distance-right:9pt;mso-wrap-distance-bottom:3.6pt;mso-position-horizontal:right;mso-position-horizontal-relative:margin;mso-position-vertical:absolute;mso-position-vertical-relative:text;mso-width-percent:0;mso-height-percent:0;mso-width-relative:margin;mso-height-relative:margin;v-text-anchor:top" o:gfxdata="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" fillcolor="#f2f2f2 [3052]" stroked="f">
+              <v:shape w14:anchorId="3ED6082E" id="Text Box 2" o:spid="_x0000_s1034" type="#_x0000_t202" style="position:absolute;left:0;text-align:left;margin-left:416.5pt;margin-top:163.65pt;width:467.7pt;height:90.6pt;z-index:251680768;visibility:visible;mso-wrap-style:square;mso-width-percent:0;mso-height-percent:0;mso-wrap-distance-left:9pt;mso-wrap-distance-top:3.6pt;mso-wrap-distance-right:9pt;mso-wrap-distance-bottom:3.6pt;mso-position-horizontal:right;mso-position-horizontal-relative:margin;mso-position-vertical:absolute;mso-position-vertical-relative:text;mso-width-percent:0;mso-height-percent:0;mso-width-relative:margin;mso-height-relative:margin;v-text-anchor:top" o:gfxdata="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" fillcolor="#f2f2f2 [3052]" stroked="f">
                 <v:textbox>
                   <w:txbxContent>
                     <w:p>
@@ -23243,6 +23720,7 @@
                           <w:rFonts w:ascii="Consolas" w:hAnsi="Consolas"/>
                         </w:rPr>
                       </w:pPr>
+                      <w:proofErr w:type="spellStart"/>
                       <w:r>
                         <w:rPr>
                           <w:rFonts w:ascii="Consolas" w:hAnsi="Consolas"/>
@@ -23250,7 +23728,17 @@
                           <w:bCs/>
                           <w:color w:val="C45911" w:themeColor="accent2" w:themeShade="BF"/>
                         </w:rPr>
-                        <w:t>user@Ubuntu:~</w:t>
+                        <w:t>user@Ubuntu</w:t>
+                      </w:r>
+                      <w:proofErr w:type="spellEnd"/>
+                      <w:r>
+                        <w:rPr>
+                          <w:rFonts w:ascii="Consolas" w:hAnsi="Consolas"/>
+                          <w:b/>
+                          <w:bCs/>
+                          <w:color w:val="C45911" w:themeColor="accent2" w:themeShade="BF"/>
+                        </w:rPr>
+                        <w:t>:~</w:t>
                       </w:r>
                       <w:r>
                         <w:rPr>
@@ -23796,7 +24284,7 @@
           </mc:Choice>
           <mc:Fallback>
             <w:pict>
-              <v:shape w14:anchorId="33AF674A" id="_x0000_s1034" type="#_x0000_t202" style="position:absolute;left:0;text-align:left;margin-left:417.05pt;margin-top:86.55pt;width:468.25pt;height:76.2pt;z-index:251682816;visibility:visible;mso-wrap-style:square;mso-width-percent:0;mso-height-percent:0;mso-wrap-distance-left:9pt;mso-wrap-distance-top:3.6pt;mso-wrap-distance-right:9pt;mso-wrap-distance-bottom:3.6pt;mso-position-horizontal:right;mso-position-horizontal-relative:margin;mso-position-vertical:absolute;mso-position-vertical-relative:text;mso-width-percent:0;mso-height-percent:0;mso-width-relative:margin;mso-height-relative:margin;v-text-anchor:top" o:gfxdata="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" fillcolor="#f2f2f2 [3052]" stroked="f">
+              <v:shape w14:anchorId="33AF674A" id="_x0000_s1035" type="#_x0000_t202" style="position:absolute;left:0;text-align:left;margin-left:417.05pt;margin-top:86.55pt;width:468.25pt;height:76.2pt;z-index:251682816;visibility:visible;mso-wrap-style:square;mso-width-percent:0;mso-height-percent:0;mso-wrap-distance-left:9pt;mso-wrap-distance-top:3.6pt;mso-wrap-distance-right:9pt;mso-wrap-distance-bottom:3.6pt;mso-position-horizontal:right;mso-position-horizontal-relative:margin;mso-position-vertical:absolute;mso-position-vertical-relative:text;mso-width-percent:0;mso-height-percent:0;mso-width-relative:margin;mso-height-relative:margin;v-text-anchor:top" o:gfxdata="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" fillcolor="#f2f2f2 [3052]" stroked="f">
                 <v:textbox>
                   <w:txbxContent>
                     <w:p>
@@ -23999,7 +24487,7 @@
       <w:pPr>
         <w:pStyle w:val="Heading2"/>
       </w:pPr>
-      <w:bookmarkStart w:id="34" w:name="_Toc145980345"/>
+      <w:bookmarkStart w:id="36" w:name="_Toc145980345"/>
       <w:r>
         <w:t>Windows (</w:t>
       </w:r>
@@ -24009,7 +24497,7 @@
       <w:r>
         <w:t>)</w:t>
       </w:r>
-      <w:bookmarkEnd w:id="34"/>
+      <w:bookmarkEnd w:id="36"/>
     </w:p>
     <w:p>
       <w:pPr>
@@ -27077,7 +27565,23 @@
                                 <w:color w:val="595959" w:themeColor="text1" w:themeTint="A6"/>
                               </w:rPr>
                               <w:tab/>
-                              <w:t>{project_name}</w:t>
+                              <w:t>{</w:t>
+                            </w:r>
+                            <w:proofErr w:type="spellStart"/>
+                            <w:r>
+                              <w:rPr>
+                                <w:rFonts w:ascii="Consolas" w:hAnsi="Consolas"/>
+                                <w:color w:val="595959" w:themeColor="text1" w:themeTint="A6"/>
+                              </w:rPr>
+                              <w:t>project_name</w:t>
+                            </w:r>
+                            <w:proofErr w:type="spellEnd"/>
+                            <w:r>
+                              <w:rPr>
+                                <w:rFonts w:ascii="Consolas" w:hAnsi="Consolas"/>
+                                <w:color w:val="595959" w:themeColor="text1" w:themeTint="A6"/>
+                              </w:rPr>
+                              <w:t>}</w:t>
                             </w:r>
                           </w:p>
                         </w:txbxContent>
@@ -27099,7 +27603,7 @@
           </mc:Choice>
           <mc:Fallback>
             <w:pict>
-              <v:shape w14:anchorId="6B9FAC80" id="_x0000_s1035" type="#_x0000_t202" style="position:absolute;left:0;text-align:left;margin-left:417.05pt;margin-top:22.15pt;width:468.25pt;height:27.6pt;z-index:251692032;visibility:visible;mso-wrap-style:square;mso-width-percent:0;mso-height-percent:0;mso-wrap-distance-left:9pt;mso-wrap-distance-top:3.6pt;mso-wrap-distance-right:9pt;mso-wrap-distance-bottom:3.6pt;mso-position-horizontal:right;mso-position-horizontal-relative:margin;mso-position-vertical:absolute;mso-position-vertical-relative:text;mso-width-percent:0;mso-height-percent:0;mso-width-relative:margin;mso-height-relative:margin;v-text-anchor:top" o:gfxdata="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" fillcolor="#f2f2f2 [3052]" stroked="f">
+              <v:shape w14:anchorId="6B9FAC80" id="_x0000_s1036" type="#_x0000_t202" style="position:absolute;left:0;text-align:left;margin-left:417.05pt;margin-top:22.15pt;width:468.25pt;height:27.6pt;z-index:251692032;visibility:visible;mso-wrap-style:square;mso-width-percent:0;mso-height-percent:0;mso-wrap-distance-left:9pt;mso-wrap-distance-top:3.6pt;mso-wrap-distance-right:9pt;mso-wrap-distance-bottom:3.6pt;mso-position-horizontal:right;mso-position-horizontal-relative:margin;mso-position-vertical:absolute;mso-position-vertical-relative:text;mso-width-percent:0;mso-height-percent:0;mso-width-relative:margin;mso-height-relative:margin;v-text-anchor:top" o:gfxdata="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" fillcolor="#f2f2f2 [3052]" stroked="f">
                 <v:textbox>
                   <w:txbxContent>
                     <w:p>
@@ -27157,7 +27661,23 @@
                           <w:color w:val="595959" w:themeColor="text1" w:themeTint="A6"/>
                         </w:rPr>
                         <w:tab/>
-                        <w:t>{project_name}</w:t>
+                        <w:t>{</w:t>
+                      </w:r>
+                      <w:proofErr w:type="spellStart"/>
+                      <w:r>
+                        <w:rPr>
+                          <w:rFonts w:ascii="Consolas" w:hAnsi="Consolas"/>
+                          <w:color w:val="595959" w:themeColor="text1" w:themeTint="A6"/>
+                        </w:rPr>
+                        <w:t>project_name</w:t>
+                      </w:r>
+                      <w:proofErr w:type="spellEnd"/>
+                      <w:r>
+                        <w:rPr>
+                          <w:rFonts w:ascii="Consolas" w:hAnsi="Consolas"/>
+                          <w:color w:val="595959" w:themeColor="text1" w:themeTint="A6"/>
+                        </w:rPr>
+                        <w:t>}</w:t>
                       </w:r>
                     </w:p>
                   </w:txbxContent>
@@ -27295,8 +27815,16 @@
                                 <w:color w:val="595959" w:themeColor="text1" w:themeTint="A6"/>
                               </w:rPr>
                               <w:tab/>
+                            </w:r>
+                            <w:proofErr w:type="spellStart"/>
+                            <w:r>
+                              <w:rPr>
+                                <w:rFonts w:ascii="Consolas" w:hAnsi="Consolas"/>
+                                <w:color w:val="595959" w:themeColor="text1" w:themeTint="A6"/>
+                              </w:rPr>
                               <w:t>fibonacci</w:t>
                             </w:r>
+                            <w:proofErr w:type="spellEnd"/>
                           </w:p>
                           <w:p>
                             <w:pPr>
@@ -27325,7 +27853,7 @@
           </mc:Choice>
           <mc:Fallback>
             <w:pict>
-              <v:shape w14:anchorId="6FED30D4" id="_x0000_s1036" type="#_x0000_t202" style="position:absolute;left:0;text-align:left;margin-left:417.05pt;margin-top:52.2pt;width:468.25pt;height:27.6pt;z-index:251693056;visibility:visible;mso-wrap-style:square;mso-width-percent:0;mso-height-percent:0;mso-wrap-distance-left:9pt;mso-wrap-distance-top:3.6pt;mso-wrap-distance-right:9pt;mso-wrap-distance-bottom:3.6pt;mso-position-horizontal:right;mso-position-horizontal-relative:margin;mso-position-vertical:absolute;mso-position-vertical-relative:text;mso-width-percent:0;mso-height-percent:0;mso-width-relative:margin;mso-height-relative:margin;v-text-anchor:top" o:gfxdata="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" fillcolor="#f2f2f2 [3052]" stroked="f">
+              <v:shape w14:anchorId="6FED30D4" id="_x0000_s1037" type="#_x0000_t202" style="position:absolute;left:0;text-align:left;margin-left:417.05pt;margin-top:52.2pt;width:468.25pt;height:27.6pt;z-index:251693056;visibility:visible;mso-wrap-style:square;mso-width-percent:0;mso-height-percent:0;mso-wrap-distance-left:9pt;mso-wrap-distance-top:3.6pt;mso-wrap-distance-right:9pt;mso-wrap-distance-bottom:3.6pt;mso-position-horizontal:right;mso-position-horizontal-relative:margin;mso-position-vertical:absolute;mso-position-vertical-relative:text;mso-width-percent:0;mso-height-percent:0;mso-width-relative:margin;mso-height-relative:margin;v-text-anchor:top" o:gfxdata="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" fillcolor="#f2f2f2 [3052]" stroked="f">
                 <v:textbox>
                   <w:txbxContent>
                     <w:p>
@@ -27371,8 +27899,16 @@
                           <w:color w:val="595959" w:themeColor="text1" w:themeTint="A6"/>
                         </w:rPr>
                         <w:tab/>
+                      </w:r>
+                      <w:proofErr w:type="spellStart"/>
+                      <w:r>
+                        <w:rPr>
+                          <w:rFonts w:ascii="Consolas" w:hAnsi="Consolas"/>
+                          <w:color w:val="595959" w:themeColor="text1" w:themeTint="A6"/>
+                        </w:rPr>
                         <w:t>fibonacci</w:t>
                       </w:r>
+                      <w:proofErr w:type="spellEnd"/>
                     </w:p>
                     <w:p>
                       <w:pPr>
@@ -27640,8 +28176,16 @@
                                 <w:color w:val="595959" w:themeColor="text1" w:themeTint="A6"/>
                               </w:rPr>
                               <w:tab/>
+                            </w:r>
+                            <w:proofErr w:type="spellStart"/>
+                            <w:r>
+                              <w:rPr>
+                                <w:rFonts w:ascii="Consolas" w:hAnsi="Consolas"/>
+                                <w:color w:val="595959" w:themeColor="text1" w:themeTint="A6"/>
+                              </w:rPr>
                               <w:t>my_project</w:t>
                             </w:r>
+                            <w:proofErr w:type="spellEnd"/>
                           </w:p>
                           <w:p>
                             <w:pPr>
@@ -27670,7 +28214,7 @@
           </mc:Choice>
           <mc:Fallback>
             <w:pict>
-              <v:shape w14:anchorId="6C362331" id="_x0000_s1037" type="#_x0000_t202" style="position:absolute;left:0;text-align:left;margin-left:417.05pt;margin-top:72.6pt;width:468.25pt;height:27.6pt;z-index:251695104;visibility:visible;mso-wrap-style:square;mso-width-percent:0;mso-height-percent:0;mso-wrap-distance-left:9pt;mso-wrap-distance-top:3.6pt;mso-wrap-distance-right:9pt;mso-wrap-distance-bottom:3.6pt;mso-position-horizontal:right;mso-position-horizontal-relative:margin;mso-position-vertical:absolute;mso-position-vertical-relative:text;mso-width-percent:0;mso-height-percent:0;mso-width-relative:margin;mso-height-relative:margin;v-text-anchor:top" o:gfxdata="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" fillcolor="#f2f2f2 [3052]" stroked="f">
+              <v:shape w14:anchorId="6C362331" id="_x0000_s1038" type="#_x0000_t202" style="position:absolute;left:0;text-align:left;margin-left:417.05pt;margin-top:72.6pt;width:468.25pt;height:27.6pt;z-index:251695104;visibility:visible;mso-wrap-style:square;mso-width-percent:0;mso-height-percent:0;mso-wrap-distance-left:9pt;mso-wrap-distance-top:3.6pt;mso-wrap-distance-right:9pt;mso-wrap-distance-bottom:3.6pt;mso-position-horizontal:right;mso-position-horizontal-relative:margin;mso-position-vertical:absolute;mso-position-vertical-relative:text;mso-width-percent:0;mso-height-percent:0;mso-width-relative:margin;mso-height-relative:margin;v-text-anchor:top" o:gfxdata="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" fillcolor="#f2f2f2 [3052]" stroked="f">
                 <v:textbox>
                   <w:txbxContent>
                     <w:p>
@@ -27723,8 +28267,16 @@
                           <w:color w:val="595959" w:themeColor="text1" w:themeTint="A6"/>
                         </w:rPr>
                         <w:tab/>
+                      </w:r>
+                      <w:proofErr w:type="spellStart"/>
+                      <w:r>
+                        <w:rPr>
+                          <w:rFonts w:ascii="Consolas" w:hAnsi="Consolas"/>
+                          <w:color w:val="595959" w:themeColor="text1" w:themeTint="A6"/>
+                        </w:rPr>
                         <w:t>my_project</w:t>
                       </w:r>
+                      <w:proofErr w:type="spellEnd"/>
                     </w:p>
                     <w:p>
                       <w:pPr>
@@ -27780,16 +28332,7 @@
           <w:sz w:val="24"/>
           <w:szCs w:val="24"/>
         </w:rPr>
-        <w:t xml:space="preserve">. Put all </w:t>
-      </w:r>
-      <w:proofErr w:type="gramStart"/>
-      <w:r>
-        <w:rPr>
-          <w:rFonts w:asciiTheme="majorBidi" w:hAnsiTheme="majorBidi" w:cstheme="majorBidi"/>
-          <w:sz w:val="24"/>
-          <w:szCs w:val="24"/>
-        </w:rPr>
-        <w:t>your</w:t>
+        <w:t>. Put all your</w:t>
       </w:r>
       <w:r>
         <w:rPr>
@@ -27807,7 +28350,6 @@
         </w:rPr>
         <w:t>.s</w:t>
       </w:r>
-      <w:proofErr w:type="gramEnd"/>
       <w:r>
         <w:rPr>
           <w:rFonts w:asciiTheme="majorBidi" w:hAnsiTheme="majorBidi" w:cstheme="majorBidi"/>
@@ -28023,12 +28565,12 @@
       <w:pPr>
         <w:pStyle w:val="Heading2"/>
       </w:pPr>
-      <w:bookmarkStart w:id="35" w:name="_Toc145980346"/>
+      <w:bookmarkStart w:id="37" w:name="_Toc145980346"/>
       <w:r>
         <w:lastRenderedPageBreak/>
         <w:t>Linux (RISC-V GCC toolchain)</w:t>
       </w:r>
-      <w:bookmarkEnd w:id="35"/>
+      <w:bookmarkEnd w:id="37"/>
     </w:p>
     <w:p>
       <w:pPr>
@@ -31749,7 +32291,7 @@
           </mc:Choice>
           <mc:Fallback>
             <w:pict>
-              <v:shape w14:anchorId="7E13968F" id="_x0000_s1038" type="#_x0000_t202" style="position:absolute;left:0;text-align:left;margin-left:416.5pt;margin-top:22.05pt;width:467.7pt;height:27.6pt;z-index:251685888;visibility:visible;mso-wrap-style:square;mso-width-percent:0;mso-height-percent:0;mso-wrap-distance-left:9pt;mso-wrap-distance-top:3.6pt;mso-wrap-distance-right:9pt;mso-wrap-distance-bottom:3.6pt;mso-position-horizontal:right;mso-position-horizontal-relative:margin;mso-position-vertical:absolute;mso-position-vertical-relative:text;mso-width-percent:0;mso-height-percent:0;mso-width-relative:margin;mso-height-relative:margin;v-text-anchor:top" o:gfxdata="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" fillcolor="#f2f2f2 [3052]" stroked="f">
+              <v:shape w14:anchorId="7E13968F" id="_x0000_s1039" type="#_x0000_t202" style="position:absolute;left:0;text-align:left;margin-left:416.5pt;margin-top:22.05pt;width:467.7pt;height:27.6pt;z-index:251685888;visibility:visible;mso-wrap-style:square;mso-width-percent:0;mso-height-percent:0;mso-wrap-distance-left:9pt;mso-wrap-distance-top:3.6pt;mso-wrap-distance-right:9pt;mso-wrap-distance-bottom:3.6pt;mso-position-horizontal:right;mso-position-horizontal-relative:margin;mso-position-vertical:absolute;mso-position-vertical-relative:text;mso-width-percent:0;mso-height-percent:0;mso-width-relative:margin;mso-height-relative:margin;v-text-anchor:top" o:gfxdata="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" fillcolor="#f2f2f2 [3052]" stroked="f">
                 <v:textbox>
                   <w:txbxContent>
                     <w:p>
@@ -31925,8 +32467,17 @@
                                 <w:color w:val="595959" w:themeColor="text1" w:themeTint="A6"/>
                               </w:rPr>
                               <w:tab/>
-                              <w:t>project=fibonacci</w:t>
+                              <w:t>project=</w:t>
                             </w:r>
+                            <w:proofErr w:type="spellStart"/>
+                            <w:r>
+                              <w:rPr>
+                                <w:rFonts w:ascii="Consolas" w:hAnsi="Consolas"/>
+                                <w:color w:val="595959" w:themeColor="text1" w:themeTint="A6"/>
+                              </w:rPr>
+                              <w:t>fibonacci</w:t>
+                            </w:r>
+                            <w:proofErr w:type="spellEnd"/>
                           </w:p>
                           <w:p>
                             <w:pPr>
@@ -31955,7 +32506,7 @@
           </mc:Choice>
           <mc:Fallback>
             <w:pict>
-              <v:shape w14:anchorId="718E5453" id="_x0000_s1039" type="#_x0000_t202" style="position:absolute;left:0;text-align:left;margin-left:416.5pt;margin-top:43.4pt;width:467.7pt;height:27.6pt;z-index:251687936;visibility:visible;mso-wrap-style:square;mso-width-percent:0;mso-height-percent:0;mso-wrap-distance-left:9pt;mso-wrap-distance-top:3.6pt;mso-wrap-distance-right:9pt;mso-wrap-distance-bottom:3.6pt;mso-position-horizontal:right;mso-position-horizontal-relative:margin;mso-position-vertical:absolute;mso-position-vertical-relative:text;mso-width-percent:0;mso-height-percent:0;mso-width-relative:margin;mso-height-relative:margin;v-text-anchor:top" o:gfxdata="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" fillcolor="#f2f2f2 [3052]" stroked="f">
+              <v:shape w14:anchorId="718E5453" id="_x0000_s1040" type="#_x0000_t202" style="position:absolute;left:0;text-align:left;margin-left:416.5pt;margin-top:43.4pt;width:467.7pt;height:27.6pt;z-index:251687936;visibility:visible;mso-wrap-style:square;mso-width-percent:0;mso-height-percent:0;mso-wrap-distance-left:9pt;mso-wrap-distance-top:3.6pt;mso-wrap-distance-right:9pt;mso-wrap-distance-bottom:3.6pt;mso-position-horizontal:right;mso-position-horizontal-relative:margin;mso-position-vertical:absolute;mso-position-vertical-relative:text;mso-width-percent:0;mso-height-percent:0;mso-width-relative:margin;mso-height-relative:margin;v-text-anchor:top" o:gfxdata="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" fillcolor="#f2f2f2 [3052]" stroked="f">
                 <v:textbox>
                   <w:txbxContent>
                     <w:p>
@@ -31993,8 +32544,17 @@
                           <w:color w:val="595959" w:themeColor="text1" w:themeTint="A6"/>
                         </w:rPr>
                         <w:tab/>
-                        <w:t>project=fibonacci</w:t>
+                        <w:t>project=</w:t>
                       </w:r>
+                      <w:proofErr w:type="spellStart"/>
+                      <w:r>
+                        <w:rPr>
+                          <w:rFonts w:ascii="Consolas" w:hAnsi="Consolas"/>
+                          <w:color w:val="595959" w:themeColor="text1" w:themeTint="A6"/>
+                        </w:rPr>
+                        <w:t>fibonacci</w:t>
+                      </w:r>
+                      <w:proofErr w:type="spellEnd"/>
                     </w:p>
                     <w:p>
                       <w:pPr>
@@ -32056,25 +32616,7 @@
           <w:sz w:val="24"/>
           <w:szCs w:val="24"/>
         </w:rPr>
-        <w:t xml:space="preserve">Provided that the RISC-V toolchain is set up correctly, the Makefile will compile the source codes separately, then using the linker script </w:t>
-      </w:r>
-      <w:proofErr w:type="gramStart"/>
-      <w:r>
-        <w:rPr>
-          <w:rFonts w:asciiTheme="majorBidi" w:hAnsiTheme="majorBidi" w:cstheme="majorBidi"/>
-          <w:sz w:val="24"/>
-          <w:szCs w:val="24"/>
-        </w:rPr>
-        <w:t>riscv.ld</w:t>
-      </w:r>
-      <w:proofErr w:type="gramEnd"/>
-      <w:r>
-        <w:rPr>
-          <w:rFonts w:asciiTheme="majorBidi" w:hAnsiTheme="majorBidi" w:cstheme="majorBidi"/>
-          <w:sz w:val="24"/>
-          <w:szCs w:val="24"/>
-        </w:rPr>
-        <w:t xml:space="preserve"> provided in Firmware </w:t>
+        <w:t xml:space="preserve">Provided that the RISC-V toolchain is set up correctly, the Makefile will compile the source codes separately, then using the linker script riscv.ld provided in Firmware </w:t>
       </w:r>
       <w:r>
         <w:rPr>
@@ -32371,8 +32913,17 @@
                                 <w:color w:val="595959" w:themeColor="text1" w:themeTint="A6"/>
                               </w:rPr>
                               <w:tab/>
-                              <w:t>project=my_project</w:t>
+                              <w:t>project=</w:t>
                             </w:r>
+                            <w:proofErr w:type="spellStart"/>
+                            <w:r>
+                              <w:rPr>
+                                <w:rFonts w:ascii="Consolas" w:hAnsi="Consolas"/>
+                                <w:color w:val="595959" w:themeColor="text1" w:themeTint="A6"/>
+                              </w:rPr>
+                              <w:t>my_project</w:t>
+                            </w:r>
+                            <w:proofErr w:type="spellEnd"/>
                           </w:p>
                           <w:p>
                             <w:pPr>
@@ -32401,7 +32952,7 @@
           </mc:Choice>
           <mc:Fallback>
             <w:pict>
-              <v:shape w14:anchorId="203555FB" id="_x0000_s1040" type="#_x0000_t202" style="position:absolute;left:0;text-align:left;margin-left:417.05pt;margin-top:54.05pt;width:468.25pt;height:27.6pt;z-index:251689984;visibility:visible;mso-wrap-style:square;mso-width-percent:0;mso-height-percent:0;mso-wrap-distance-left:9pt;mso-wrap-distance-top:3.6pt;mso-wrap-distance-right:9pt;mso-wrap-distance-bottom:3.6pt;mso-position-horizontal:right;mso-position-horizontal-relative:margin;mso-position-vertical:absolute;mso-position-vertical-relative:text;mso-width-percent:0;mso-height-percent:0;mso-width-relative:margin;mso-height-relative:margin;v-text-anchor:top" o:gfxdata="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" fillcolor="#f2f2f2 [3052]" stroked="f">
+              <v:shape w14:anchorId="203555FB" id="_x0000_s1041" type="#_x0000_t202" style="position:absolute;left:0;text-align:left;margin-left:417.05pt;margin-top:54.05pt;width:468.25pt;height:27.6pt;z-index:251689984;visibility:visible;mso-wrap-style:square;mso-width-percent:0;mso-height-percent:0;mso-wrap-distance-left:9pt;mso-wrap-distance-top:3.6pt;mso-wrap-distance-right:9pt;mso-wrap-distance-bottom:3.6pt;mso-position-horizontal:right;mso-position-horizontal-relative:margin;mso-position-vertical:absolute;mso-position-vertical-relative:text;mso-width-percent:0;mso-height-percent:0;mso-width-relative:margin;mso-height-relative:margin;v-text-anchor:top" o:gfxdata="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" fillcolor="#f2f2f2 [3052]" stroked="f">
                 <v:textbox>
                   <w:txbxContent>
                     <w:p>
@@ -32446,8 +32997,17 @@
                           <w:color w:val="595959" w:themeColor="text1" w:themeTint="A6"/>
                         </w:rPr>
                         <w:tab/>
-                        <w:t>project=my_project</w:t>
+                        <w:t>project=</w:t>
                       </w:r>
+                      <w:proofErr w:type="spellStart"/>
+                      <w:r>
+                        <w:rPr>
+                          <w:rFonts w:ascii="Consolas" w:hAnsi="Consolas"/>
+                          <w:color w:val="595959" w:themeColor="text1" w:themeTint="A6"/>
+                        </w:rPr>
+                        <w:t>my_project</w:t>
+                      </w:r>
+                      <w:proofErr w:type="spellEnd"/>
                     </w:p>
                     <w:p>
                       <w:pPr>
@@ -32959,11 +33519,11 @@
       <w:pPr>
         <w:pStyle w:val="Heading1"/>
       </w:pPr>
-      <w:bookmarkStart w:id="36" w:name="_Toc145980347"/>
+      <w:bookmarkStart w:id="38" w:name="_Toc145980347"/>
       <w:r>
         <w:t>Synthesis Result</w:t>
       </w:r>
-      <w:bookmarkEnd w:id="36"/>
+      <w:bookmarkEnd w:id="38"/>
     </w:p>
     <w:p>
       <w:pPr>
@@ -33373,11 +33933,11 @@
       <w:pPr>
         <w:pStyle w:val="Heading2"/>
       </w:pPr>
-      <w:bookmarkStart w:id="37" w:name="_Toc145980348"/>
+      <w:bookmarkStart w:id="39" w:name="_Toc145980348"/>
       <w:r>
         <w:t>Qflow toolchain</w:t>
       </w:r>
-      <w:bookmarkEnd w:id="37"/>
+      <w:bookmarkEnd w:id="39"/>
     </w:p>
     <w:p>
       <w:pPr>
@@ -33415,17 +33975,7 @@
           <w:szCs w:val="24"/>
           <w:lang w:bidi="fa-IR"/>
         </w:rPr>
-        <w:t xml:space="preserve"> aims to provide an extensive overview and analysis of Qflow, a popular open-source VLSI (Very </w:t>
-      </w:r>
-      <w:proofErr w:type="gramStart"/>
-      <w:r>
-        <w:rPr>
-          <w:rFonts w:asciiTheme="majorBidi" w:hAnsiTheme="majorBidi" w:cstheme="majorBidi"/>
-          <w:sz w:val="24"/>
-          <w:szCs w:val="24"/>
-          <w:lang w:bidi="fa-IR"/>
-        </w:rPr>
-        <w:t>Large</w:t>
+        <w:t xml:space="preserve"> aims to provide an extensive overview and analysis of Qflow, a popular open-source VLSI (Very Large</w:t>
       </w:r>
       <w:r>
         <w:rPr>
@@ -33443,17 +33993,7 @@
           <w:szCs w:val="24"/>
           <w:lang w:bidi="fa-IR"/>
         </w:rPr>
-        <w:t>Scale</w:t>
-      </w:r>
-      <w:proofErr w:type="gramEnd"/>
-      <w:r>
-        <w:rPr>
-          <w:rFonts w:asciiTheme="majorBidi" w:hAnsiTheme="majorBidi" w:cstheme="majorBidi"/>
-          <w:sz w:val="24"/>
-          <w:szCs w:val="24"/>
-          <w:lang w:bidi="fa-IR"/>
-        </w:rPr>
-        <w:t xml:space="preserve"> Integration) design tool. Qflow is a complete design flow that encompasses various stages of the VLSI design process, including synthesis, placement, routing, and verification. The report delves into the key features, functionalities, and advantages of Qflow, while also discussing its limitations and potential areas for improvement. Furthermore, it highlights real-world applications and provides insights into the future prospects of this tool.</w:t>
+        <w:t>Scale Integration) design tool. Qflow is a complete design flow that encompasses various stages of the VLSI design process, including synthesis, placement, routing, and verification. The report delves into the key features, functionalities, and advantages of Qflow, while also discussing its limitations and potential areas for improvement. Furthermore, it highlights real-world applications and provides insights into the future prospects of this tool.</w:t>
       </w:r>
     </w:p>
     <w:p>
@@ -34328,7 +34868,7 @@
                                 <w:szCs w:val="20"/>
                               </w:rPr>
                             </w:pPr>
-                            <w:bookmarkStart w:id="38" w:name="_Toc145966478"/>
+                            <w:bookmarkStart w:id="40" w:name="_Toc145980629"/>
                             <w:r>
                               <w:rPr>
                                 <w:rFonts w:asciiTheme="majorBidi" w:hAnsiTheme="majorBidi" w:cstheme="majorBidi"/>
@@ -34383,7 +34923,7 @@
                                 <w:sz w:val="20"/>
                                 <w:szCs w:val="20"/>
                               </w:rPr>
-                              <w:t>9</w:t>
+                              <w:t>10</w:t>
                             </w:r>
                             <w:r>
                               <w:rPr>
@@ -34429,7 +34969,7 @@
                               </w:rPr>
                               <w:t xml:space="preserve"> [16]</w:t>
                             </w:r>
-                            <w:bookmarkEnd w:id="38"/>
+                            <w:bookmarkEnd w:id="40"/>
                           </w:p>
                           <w:p/>
                         </w:txbxContent>
@@ -34448,7 +34988,7 @@
           </mc:Choice>
           <mc:Fallback>
             <w:pict>
-              <v:shape w14:anchorId="0BF04F69" id="Text Box 22" o:spid="_x0000_s1041" type="#_x0000_t202" style="position:absolute;left:0;text-align:left;margin-left:0;margin-top:414.9pt;width:468pt;height:.05pt;z-index:251698176;visibility:visible;mso-wrap-style:square;mso-wrap-distance-left:9pt;mso-wrap-distance-top:0;mso-wrap-distance-right:9pt;mso-wrap-distance-bottom:0;mso-position-horizontal:absolute;mso-position-horizontal-relative:text;mso-position-vertical:absolute;mso-position-vertical-relative:text;v-text-anchor:top" o:gfxdata="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" stroked="f">
+              <v:shape w14:anchorId="0BF04F69" id="Text Box 22" o:spid="_x0000_s1042" type="#_x0000_t202" style="position:absolute;left:0;text-align:left;margin-left:0;margin-top:414.9pt;width:468pt;height:.05pt;z-index:251698176;visibility:visible;mso-wrap-style:square;mso-wrap-distance-left:9pt;mso-wrap-distance-top:0;mso-wrap-distance-right:9pt;mso-wrap-distance-bottom:0;mso-position-horizontal:absolute;mso-position-horizontal-relative:text;mso-position-vertical:absolute;mso-position-vertical-relative:text;v-text-anchor:top" o:gfxdata="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" stroked="f">
                 <v:textbox style="mso-fit-shape-to-text:t" inset="0,0,0,0">
                   <w:txbxContent>
                     <w:p>
@@ -34464,7 +35004,7 @@
                           <w:szCs w:val="20"/>
                         </w:rPr>
                       </w:pPr>
-                      <w:bookmarkStart w:id="39" w:name="_Toc145966478"/>
+                      <w:bookmarkStart w:id="41" w:name="_Toc145980629"/>
                       <w:r>
                         <w:rPr>
                           <w:rFonts w:asciiTheme="majorBidi" w:hAnsiTheme="majorBidi" w:cstheme="majorBidi"/>
@@ -34519,7 +35059,7 @@
                           <w:sz w:val="20"/>
                           <w:szCs w:val="20"/>
                         </w:rPr>
-                        <w:t>9</w:t>
+                        <w:t>10</w:t>
                       </w:r>
                       <w:r>
                         <w:rPr>
@@ -34565,7 +35105,7 @@
                         </w:rPr>
                         <w:t xml:space="preserve"> [16]</w:t>
                       </w:r>
-                      <w:bookmarkEnd w:id="39"/>
+                      <w:bookmarkEnd w:id="41"/>
                     </w:p>
                     <w:p/>
                   </w:txbxContent>
@@ -34607,7 +35147,7 @@
                     <pic:cNvPicPr/>
                   </pic:nvPicPr>
                   <pic:blipFill>
-                    <a:blip r:embed="rId26">
+                    <a:blip r:embed="rId28">
                       <a:extLst>
                         <a:ext uri="{28A0092B-C50C-407E-A947-70E740481C1C}">
                           <a14:useLocalDpi xmlns:a14="http://schemas.microsoft.com/office/drawing/2010/main" val="0"/>
@@ -35629,7 +36169,7 @@
         </w:rPr>
         <w:t xml:space="preserve">Obtain Qrouter 1.4 from </w:t>
       </w:r>
-      <w:bookmarkStart w:id="40" w:name="_Hlk145952044"/>
+      <w:bookmarkStart w:id="42" w:name="_Hlk145952044"/>
       <w:r>
         <w:rPr>
           <w:rFonts w:asciiTheme="majorBidi" w:hAnsiTheme="majorBidi" w:cstheme="majorBidi"/>
@@ -35638,7 +36178,7 @@
         </w:rPr>
         <w:t>OpenCircuitDesign</w:t>
       </w:r>
-      <w:bookmarkEnd w:id="40"/>
+      <w:bookmarkEnd w:id="42"/>
       <w:r>
         <w:rPr>
           <w:rFonts w:asciiTheme="majorBidi" w:hAnsiTheme="majorBidi" w:cstheme="majorBidi"/>
@@ -35860,11 +36400,11 @@
       <w:pPr>
         <w:pStyle w:val="Heading2"/>
       </w:pPr>
-      <w:bookmarkStart w:id="41" w:name="_Toc145980349"/>
+      <w:bookmarkStart w:id="43" w:name="_Toc145980349"/>
       <w:r>
         <w:t>TSMC 180nm PDK</w:t>
       </w:r>
-      <w:bookmarkEnd w:id="41"/>
+      <w:bookmarkEnd w:id="43"/>
     </w:p>
     <w:p>
       <w:pPr>
@@ -36460,11 +37000,11 @@
       <w:r>
         <w:t xml:space="preserve"> </w:t>
       </w:r>
-      <w:bookmarkStart w:id="42" w:name="_Toc145980350"/>
+      <w:bookmarkStart w:id="44" w:name="_Toc145980350"/>
       <w:r>
         <w:t>phoeniX Verification Results</w:t>
       </w:r>
-      <w:bookmarkEnd w:id="42"/>
+      <w:bookmarkEnd w:id="44"/>
     </w:p>
     <w:p>
       <w:pPr>
@@ -37637,7 +38177,7 @@
           <w:lang w:bidi="fa-IR"/>
         </w:rPr>
       </w:pPr>
-      <w:bookmarkStart w:id="43" w:name="_Toc145966554"/>
+      <w:bookmarkStart w:id="45" w:name="_Toc145966554"/>
       <w:r>
         <w:rPr>
           <w:rFonts w:asciiTheme="majorBidi" w:hAnsiTheme="majorBidi" w:cstheme="majorBidi"/>
@@ -37709,7 +38249,7 @@
         </w:rPr>
         <w:t xml:space="preserve"> - STA results of phoeniX core modules</w:t>
       </w:r>
-      <w:bookmarkEnd w:id="43"/>
+      <w:bookmarkEnd w:id="45"/>
     </w:p>
     <w:p>
       <w:pPr>
@@ -38198,7 +38738,7 @@
                     <pic:cNvPicPr/>
                   </pic:nvPicPr>
                   <pic:blipFill>
-                    <a:blip r:embed="rId27">
+                    <a:blip r:embed="rId29">
                       <a:extLst>
                         <a:ext uri="{28A0092B-C50C-407E-A947-70E740481C1C}">
                           <a14:useLocalDpi xmlns:a14="http://schemas.microsoft.com/office/drawing/2010/main" val="0"/>
@@ -38238,7 +38778,7 @@
           <w:lang w:bidi="fa-IR"/>
         </w:rPr>
       </w:pPr>
-      <w:bookmarkStart w:id="44" w:name="_Toc145966479"/>
+      <w:bookmarkStart w:id="46" w:name="_Toc145980630"/>
       <w:r>
         <w:rPr>
           <w:rFonts w:asciiTheme="majorBidi" w:hAnsiTheme="majorBidi" w:cstheme="majorBidi"/>
@@ -38288,7 +38828,7 @@
           <w:sz w:val="20"/>
           <w:szCs w:val="20"/>
         </w:rPr>
-        <w:t>10</w:t>
+        <w:t>11</w:t>
       </w:r>
       <w:r>
         <w:rPr>
@@ -38310,7 +38850,7 @@
         </w:rPr>
         <w:t xml:space="preserve"> - phoeniX core .MAG layout in Klayout software</w:t>
       </w:r>
-      <w:bookmarkEnd w:id="44"/>
+      <w:bookmarkEnd w:id="46"/>
     </w:p>
     <w:p>
       <w:pPr>
@@ -38395,7 +38935,7 @@
                                 <w:szCs w:val="28"/>
                               </w:rPr>
                             </w:pPr>
-                            <w:bookmarkStart w:id="45" w:name="_Toc145966480"/>
+                            <w:bookmarkStart w:id="47" w:name="_Toc145980631"/>
                             <w:r>
                               <w:rPr>
                                 <w:rFonts w:asciiTheme="majorBidi" w:hAnsiTheme="majorBidi" w:cstheme="majorBidi"/>
@@ -38435,7 +38975,7 @@
                                 <w:sz w:val="20"/>
                                 <w:szCs w:val="20"/>
                               </w:rPr>
-                              <w:t>11</w:t>
+                              <w:t>12</w:t>
                             </w:r>
                             <w:r>
                               <w:rPr>
@@ -38451,9 +38991,27 @@
                                 <w:sz w:val="20"/>
                                 <w:szCs w:val="20"/>
                               </w:rPr>
-                              <w:t xml:space="preserve"> - phoeniX core .GDS layout in Klayout software</w:t>
+                              <w:t xml:space="preserve"> - </w:t>
                             </w:r>
-                            <w:bookmarkEnd w:id="45"/>
+                            <w:proofErr w:type="spellStart"/>
+                            <w:r>
+                              <w:rPr>
+                                <w:rFonts w:asciiTheme="majorBidi" w:hAnsiTheme="majorBidi" w:cstheme="majorBidi"/>
+                                <w:sz w:val="20"/>
+                                <w:szCs w:val="20"/>
+                              </w:rPr>
+                              <w:t>phoeniX</w:t>
+                            </w:r>
+                            <w:proofErr w:type="spellEnd"/>
+                            <w:r>
+                              <w:rPr>
+                                <w:rFonts w:asciiTheme="majorBidi" w:hAnsiTheme="majorBidi" w:cstheme="majorBidi"/>
+                                <w:sz w:val="20"/>
+                                <w:szCs w:val="20"/>
+                              </w:rPr>
+                              <w:t xml:space="preserve"> core .GDS layout in Klayout software</w:t>
+                            </w:r>
+                            <w:bookmarkEnd w:id="47"/>
                           </w:p>
                         </w:txbxContent>
                       </wps:txbx>
@@ -38471,7 +39029,7 @@
           </mc:Choice>
           <mc:Fallback>
             <w:pict>
-              <v:shape w14:anchorId="1BDEEB1A" id="_x0000_s1042" type="#_x0000_t202" style="position:absolute;left:0;text-align:left;margin-left:0;margin-top:267.75pt;width:468pt;height:.05pt;z-index:251719680;visibility:visible;mso-wrap-style:square;mso-wrap-distance-left:9pt;mso-wrap-distance-top:0;mso-wrap-distance-right:9pt;mso-wrap-distance-bottom:0;mso-position-horizontal:absolute;mso-position-horizontal-relative:text;mso-position-vertical:absolute;mso-position-vertical-relative:text;v-text-anchor:top" o:gfxdata="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" stroked="f">
+              <v:shape w14:anchorId="1BDEEB1A" id="_x0000_s1043" type="#_x0000_t202" style="position:absolute;left:0;text-align:left;margin-left:0;margin-top:267.75pt;width:468pt;height:.05pt;z-index:251719680;visibility:visible;mso-wrap-style:square;mso-wrap-distance-left:9pt;mso-wrap-distance-top:0;mso-wrap-distance-right:9pt;mso-wrap-distance-bottom:0;mso-position-horizontal:absolute;mso-position-horizontal-relative:text;mso-position-vertical:absolute;mso-position-vertical-relative:text;v-text-anchor:top" o:gfxdata="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" stroked="f">
                 <v:textbox style="mso-fit-shape-to-text:t" inset="0,0,0,0">
                   <w:txbxContent>
                     <w:p>
@@ -38485,7 +39043,7 @@
                           <w:szCs w:val="28"/>
                         </w:rPr>
                       </w:pPr>
-                      <w:bookmarkStart w:id="46" w:name="_Toc145966480"/>
+                      <w:bookmarkStart w:id="48" w:name="_Toc145980631"/>
                       <w:r>
                         <w:rPr>
                           <w:rFonts w:asciiTheme="majorBidi" w:hAnsiTheme="majorBidi" w:cstheme="majorBidi"/>
@@ -38525,7 +39083,7 @@
                           <w:sz w:val="20"/>
                           <w:szCs w:val="20"/>
                         </w:rPr>
-                        <w:t>11</w:t>
+                        <w:t>12</w:t>
                       </w:r>
                       <w:r>
                         <w:rPr>
@@ -38541,9 +39099,27 @@
                           <w:sz w:val="20"/>
                           <w:szCs w:val="20"/>
                         </w:rPr>
-                        <w:t xml:space="preserve"> - phoeniX core .GDS layout in Klayout software</w:t>
+                        <w:t xml:space="preserve"> - </w:t>
                       </w:r>
-                      <w:bookmarkEnd w:id="46"/>
+                      <w:proofErr w:type="spellStart"/>
+                      <w:r>
+                        <w:rPr>
+                          <w:rFonts w:asciiTheme="majorBidi" w:hAnsiTheme="majorBidi" w:cstheme="majorBidi"/>
+                          <w:sz w:val="20"/>
+                          <w:szCs w:val="20"/>
+                        </w:rPr>
+                        <w:t>phoeniX</w:t>
+                      </w:r>
+                      <w:proofErr w:type="spellEnd"/>
+                      <w:r>
+                        <w:rPr>
+                          <w:rFonts w:asciiTheme="majorBidi" w:hAnsiTheme="majorBidi" w:cstheme="majorBidi"/>
+                          <w:sz w:val="20"/>
+                          <w:szCs w:val="20"/>
+                        </w:rPr>
+                        <w:t xml:space="preserve"> core .GDS layout in Klayout software</w:t>
+                      </w:r>
+                      <w:bookmarkEnd w:id="48"/>
                     </w:p>
                   </w:txbxContent>
                 </v:textbox>
@@ -38584,7 +39160,7 @@
                     <pic:cNvPicPr/>
                   </pic:nvPicPr>
                   <pic:blipFill>
-                    <a:blip r:embed="rId28">
+                    <a:blip r:embed="rId30">
                       <a:extLst>
                         <a:ext uri="{28A0092B-C50C-407E-A947-70E740481C1C}">
                           <a14:useLocalDpi xmlns:a14="http://schemas.microsoft.com/office/drawing/2010/main" val="0"/>
@@ -39098,11 +39674,11 @@
       <w:pPr>
         <w:pStyle w:val="Heading1"/>
       </w:pPr>
-      <w:bookmarkStart w:id="47" w:name="_Toc145980351"/>
+      <w:bookmarkStart w:id="49" w:name="_Toc145980351"/>
       <w:r>
         <w:t>References</w:t>
       </w:r>
-      <w:bookmarkEnd w:id="47"/>
+      <w:bookmarkEnd w:id="49"/>
       <w:r>
         <w:rPr>
           <w:rFonts w:hint="cs"/>

</xml_diff>

<commit_message>
📝 Minor edit in document (captions color)
</commit_message>
<xml_diff>
--- a/Documents/phoeniX RISC-V Core V0.1/phoeniX RISC-V Core V0.1.docx
+++ b/Documents/phoeniX RISC-V Core V0.1/phoeniX RISC-V Core V0.1.docx
@@ -10073,17 +10073,19 @@
           <w:rFonts w:ascii="Times New Roman" w:hAnsi="Times New Roman" w:cs="Times New Roman"/>
           <w:i w:val="0"/>
           <w:iCs w:val="0"/>
-          <w:color w:val="auto"/>
+          <w:color w:val="000000" w:themeColor="text1"/>
           <w:sz w:val="22"/>
           <w:szCs w:val="22"/>
         </w:rPr>
       </w:pPr>
       <w:bookmarkStart w:id="6" w:name="_Toc145966553"/>
+      <w:bookmarkStart w:id="7" w:name="_GoBack"/>
       <w:r>
         <w:rPr>
           <w:rFonts w:ascii="Times New Roman" w:hAnsi="Times New Roman" w:cs="Times New Roman"/>
           <w:i w:val="0"/>
           <w:iCs w:val="0"/>
+          <w:color w:val="000000" w:themeColor="text1"/>
           <w:sz w:val="20"/>
           <w:szCs w:val="20"/>
         </w:rPr>
@@ -10094,6 +10096,7 @@
           <w:rFonts w:ascii="Times New Roman" w:hAnsi="Times New Roman" w:cs="Times New Roman"/>
           <w:i w:val="0"/>
           <w:iCs w:val="0"/>
+          <w:color w:val="000000" w:themeColor="text1"/>
           <w:sz w:val="20"/>
           <w:szCs w:val="20"/>
         </w:rPr>
@@ -10104,6 +10107,7 @@
           <w:rFonts w:ascii="Times New Roman" w:hAnsi="Times New Roman" w:cs="Times New Roman"/>
           <w:i w:val="0"/>
           <w:iCs w:val="0"/>
+          <w:color w:val="000000" w:themeColor="text1"/>
           <w:sz w:val="20"/>
           <w:szCs w:val="20"/>
         </w:rPr>
@@ -10114,6 +10118,7 @@
           <w:rFonts w:ascii="Times New Roman" w:hAnsi="Times New Roman" w:cs="Times New Roman"/>
           <w:i w:val="0"/>
           <w:iCs w:val="0"/>
+          <w:color w:val="000000" w:themeColor="text1"/>
           <w:sz w:val="20"/>
           <w:szCs w:val="20"/>
         </w:rPr>
@@ -10125,6 +10130,7 @@
           <w:i w:val="0"/>
           <w:iCs w:val="0"/>
           <w:noProof/>
+          <w:color w:val="000000" w:themeColor="text1"/>
           <w:sz w:val="20"/>
           <w:szCs w:val="20"/>
         </w:rPr>
@@ -10135,6 +10141,7 @@
           <w:rFonts w:ascii="Times New Roman" w:hAnsi="Times New Roman" w:cs="Times New Roman"/>
           <w:i w:val="0"/>
           <w:iCs w:val="0"/>
+          <w:color w:val="000000" w:themeColor="text1"/>
           <w:sz w:val="20"/>
           <w:szCs w:val="20"/>
         </w:rPr>
@@ -10145,6 +10152,7 @@
           <w:rFonts w:ascii="Times New Roman" w:hAnsi="Times New Roman" w:cs="Times New Roman"/>
           <w:i w:val="0"/>
           <w:iCs w:val="0"/>
+          <w:color w:val="000000" w:themeColor="text1"/>
           <w:sz w:val="20"/>
           <w:szCs w:val="20"/>
         </w:rPr>
@@ -10152,6 +10160,7 @@
       </w:r>
       <w:bookmarkEnd w:id="6"/>
     </w:p>
+    <w:bookmarkEnd w:id="7"/>
     <w:p>
       <w:pPr>
         <w:spacing w:line="360" w:lineRule="auto"/>
@@ -10167,11 +10176,11 @@
       <w:pPr>
         <w:pStyle w:val="Heading2"/>
       </w:pPr>
-      <w:bookmarkStart w:id="7" w:name="_Toc145980333"/>
+      <w:bookmarkStart w:id="8" w:name="_Toc145980333"/>
       <w:r>
         <w:t>Fetch Unit</w:t>
       </w:r>
-      <w:bookmarkEnd w:id="7"/>
+      <w:bookmarkEnd w:id="8"/>
     </w:p>
     <w:p>
       <w:pPr>
@@ -11057,16 +11066,18 @@
                                 <w:i w:val="0"/>
                                 <w:iCs w:val="0"/>
                                 <w:noProof/>
+                                <w:color w:val="000000" w:themeColor="text1"/>
                                 <w:sz w:val="40"/>
                                 <w:szCs w:val="40"/>
                               </w:rPr>
                             </w:pPr>
-                            <w:bookmarkStart w:id="8" w:name="_Toc145980620"/>
+                            <w:bookmarkStart w:id="9" w:name="_Toc145980620"/>
                             <w:r>
                               <w:rPr>
                                 <w:rFonts w:asciiTheme="majorBidi" w:hAnsiTheme="majorBidi" w:cstheme="majorBidi"/>
                                 <w:i w:val="0"/>
                                 <w:iCs w:val="0"/>
+                                <w:color w:val="000000" w:themeColor="text1"/>
                                 <w:sz w:val="20"/>
                                 <w:szCs w:val="20"/>
                               </w:rPr>
@@ -11077,6 +11088,7 @@
                                 <w:rFonts w:asciiTheme="majorBidi" w:hAnsiTheme="majorBidi" w:cstheme="majorBidi"/>
                                 <w:i w:val="0"/>
                                 <w:iCs w:val="0"/>
+                                <w:color w:val="000000" w:themeColor="text1"/>
                                 <w:sz w:val="20"/>
                                 <w:szCs w:val="20"/>
                               </w:rPr>
@@ -11087,6 +11099,7 @@
                                 <w:rFonts w:asciiTheme="majorBidi" w:hAnsiTheme="majorBidi" w:cstheme="majorBidi"/>
                                 <w:i w:val="0"/>
                                 <w:iCs w:val="0"/>
+                                <w:color w:val="000000" w:themeColor="text1"/>
                                 <w:sz w:val="20"/>
                                 <w:szCs w:val="20"/>
                               </w:rPr>
@@ -11097,6 +11110,7 @@
                                 <w:rFonts w:asciiTheme="majorBidi" w:hAnsiTheme="majorBidi" w:cstheme="majorBidi"/>
                                 <w:i w:val="0"/>
                                 <w:iCs w:val="0"/>
+                                <w:color w:val="000000" w:themeColor="text1"/>
                                 <w:sz w:val="20"/>
                                 <w:szCs w:val="20"/>
                               </w:rPr>
@@ -11108,6 +11122,7 @@
                                 <w:i w:val="0"/>
                                 <w:iCs w:val="0"/>
                                 <w:noProof/>
+                                <w:color w:val="000000" w:themeColor="text1"/>
                                 <w:sz w:val="20"/>
                                 <w:szCs w:val="20"/>
                               </w:rPr>
@@ -11118,6 +11133,7 @@
                                 <w:rFonts w:asciiTheme="majorBidi" w:hAnsiTheme="majorBidi" w:cstheme="majorBidi"/>
                                 <w:i w:val="0"/>
                                 <w:iCs w:val="0"/>
+                                <w:color w:val="000000" w:themeColor="text1"/>
                                 <w:sz w:val="20"/>
                                 <w:szCs w:val="20"/>
                               </w:rPr>
@@ -11128,12 +11144,13 @@
                                 <w:rFonts w:asciiTheme="majorBidi" w:hAnsiTheme="majorBidi" w:cstheme="majorBidi"/>
                                 <w:i w:val="0"/>
                                 <w:iCs w:val="0"/>
+                                <w:color w:val="000000" w:themeColor="text1"/>
                                 <w:sz w:val="20"/>
                                 <w:szCs w:val="20"/>
                               </w:rPr>
                               <w:t xml:space="preserve"> - Fetch Unit schematic output from Xilinx Vivado software</w:t>
                             </w:r>
-                            <w:bookmarkEnd w:id="8"/>
+                            <w:bookmarkEnd w:id="9"/>
                           </w:p>
                         </w:txbxContent>
                       </wps:txbx>
@@ -11149,13 +11166,13 @@
               </wp:anchor>
             </w:drawing>
           </mc:Choice>
-          <mc:Fallback xmlns:w16sdtdh="http://schemas.microsoft.com/office/word/2020/wordml/sdtdatahash" xmlns:w16="http://schemas.microsoft.com/office/word/2018/wordml" xmlns:w16cid="http://schemas.microsoft.com/office/word/2016/wordml/cid" xmlns:w16cex="http://schemas.microsoft.com/office/word/2018/wordml/cex" xmlns:oel="http://schemas.microsoft.com/office/2019/extlst" xmlns:am3d="http://schemas.microsoft.com/office/drawing/2017/model3d" xmlns:aink="http://schemas.microsoft.com/office/drawing/2016/ink" xmlns:cx8="http://schemas.microsoft.com/office/drawing/2016/5/14/chartex" xmlns:cx7="http://schemas.microsoft.com/office/drawing/2016/5/13/chartex" xmlns:cx6="http://schemas.microsoft.com/office/drawing/2016/5/12/chartex" xmlns:cx5="http://schemas.microsoft.com/office/drawing/2016/5/11/chartex" xmlns:cx4="http://schemas.microsoft.com/office/drawing/2016/5/10/chartex" xmlns:cx3="http://schemas.microsoft.com/office/drawing/2016/5/9/chartex" xmlns:cx2="http://schemas.microsoft.com/office/drawing/2015/10/21/chartex" xmlns:cx1="http://schemas.microsoft.com/office/drawing/2015/9/8/chartex">
+          <mc:Fallback>
             <w:pict>
               <v:shapetype w14:anchorId="1957A5A1" id="_x0000_t202" coordsize="21600,21600" o:spt="202" path="m,l,21600r21600,l21600,xe">
                 <v:stroke joinstyle="miter"/>
                 <v:path gradientshapeok="t" o:connecttype="rect"/>
               </v:shapetype>
-              <v:shape id="Text Box 1" o:spid="_x0000_s1026" type="#_x0000_t202" style="position:absolute;left:0;text-align:left;margin-left:-7.05pt;margin-top:202.2pt;width:482.15pt;height:.05pt;z-index:251703296;visibility:visible;mso-wrap-style:square;mso-wrap-distance-left:9pt;mso-wrap-distance-top:0;mso-wrap-distance-right:9pt;mso-wrap-distance-bottom:0;mso-position-horizontal:absolute;mso-position-horizontal-relative:text;mso-position-vertical:absolute;mso-position-vertical-relative:text;v-text-anchor:top" o:gfxdata="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" stroked="f">
+              <v:shape id="Text Box 1" o:spid="_x0000_s1026" type="#_x0000_t202" style="position:absolute;left:0;text-align:left;margin-left:-7.05pt;margin-top:202.2pt;width:482.15pt;height:.05pt;z-index:251703296;visibility:visible;mso-wrap-style:square;mso-wrap-distance-left:9pt;mso-wrap-distance-top:0;mso-wrap-distance-right:9pt;mso-wrap-distance-bottom:0;mso-position-horizontal:absolute;mso-position-horizontal-relative:text;mso-position-vertical:absolute;mso-position-vertical-relative:text;v-text-anchor:top" o:gfxdata="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" stroked="f">
                 <v:textbox style="mso-fit-shape-to-text:t" inset="0,0,0,0">
                   <w:txbxContent>
                     <w:p>
@@ -11167,16 +11184,18 @@
                           <w:i w:val="0"/>
                           <w:iCs w:val="0"/>
                           <w:noProof/>
+                          <w:color w:val="000000" w:themeColor="text1"/>
                           <w:sz w:val="40"/>
                           <w:szCs w:val="40"/>
                         </w:rPr>
                       </w:pPr>
-                      <w:bookmarkStart w:id="9" w:name="_Toc145980620"/>
+                      <w:bookmarkStart w:id="10" w:name="_Toc145980620"/>
                       <w:r>
                         <w:rPr>
                           <w:rFonts w:asciiTheme="majorBidi" w:hAnsiTheme="majorBidi" w:cstheme="majorBidi"/>
                           <w:i w:val="0"/>
                           <w:iCs w:val="0"/>
+                          <w:color w:val="000000" w:themeColor="text1"/>
                           <w:sz w:val="20"/>
                           <w:szCs w:val="20"/>
                         </w:rPr>
@@ -11187,6 +11206,7 @@
                           <w:rFonts w:asciiTheme="majorBidi" w:hAnsiTheme="majorBidi" w:cstheme="majorBidi"/>
                           <w:i w:val="0"/>
                           <w:iCs w:val="0"/>
+                          <w:color w:val="000000" w:themeColor="text1"/>
                           <w:sz w:val="20"/>
                           <w:szCs w:val="20"/>
                         </w:rPr>
@@ -11197,6 +11217,7 @@
                           <w:rFonts w:asciiTheme="majorBidi" w:hAnsiTheme="majorBidi" w:cstheme="majorBidi"/>
                           <w:i w:val="0"/>
                           <w:iCs w:val="0"/>
+                          <w:color w:val="000000" w:themeColor="text1"/>
                           <w:sz w:val="20"/>
                           <w:szCs w:val="20"/>
                         </w:rPr>
@@ -11207,6 +11228,7 @@
                           <w:rFonts w:asciiTheme="majorBidi" w:hAnsiTheme="majorBidi" w:cstheme="majorBidi"/>
                           <w:i w:val="0"/>
                           <w:iCs w:val="0"/>
+                          <w:color w:val="000000" w:themeColor="text1"/>
                           <w:sz w:val="20"/>
                           <w:szCs w:val="20"/>
                         </w:rPr>
@@ -11218,6 +11240,7 @@
                           <w:i w:val="0"/>
                           <w:iCs w:val="0"/>
                           <w:noProof/>
+                          <w:color w:val="000000" w:themeColor="text1"/>
                           <w:sz w:val="20"/>
                           <w:szCs w:val="20"/>
                         </w:rPr>
@@ -11228,6 +11251,7 @@
                           <w:rFonts w:asciiTheme="majorBidi" w:hAnsiTheme="majorBidi" w:cstheme="majorBidi"/>
                           <w:i w:val="0"/>
                           <w:iCs w:val="0"/>
+                          <w:color w:val="000000" w:themeColor="text1"/>
                           <w:sz w:val="20"/>
                           <w:szCs w:val="20"/>
                         </w:rPr>
@@ -11238,12 +11262,13 @@
                           <w:rFonts w:asciiTheme="majorBidi" w:hAnsiTheme="majorBidi" w:cstheme="majorBidi"/>
                           <w:i w:val="0"/>
                           <w:iCs w:val="0"/>
+                          <w:color w:val="000000" w:themeColor="text1"/>
                           <w:sz w:val="20"/>
                           <w:szCs w:val="20"/>
                         </w:rPr>
                         <w:t xml:space="preserve"> - Fetch Unit schematic output from Xilinx Vivado software</w:t>
                       </w:r>
-                      <w:bookmarkEnd w:id="9"/>
+                      <w:bookmarkEnd w:id="10"/>
                     </w:p>
                   </w:txbxContent>
                 </v:textbox>
@@ -11382,11 +11407,11 @@
       <w:pPr>
         <w:pStyle w:val="Heading2"/>
       </w:pPr>
-      <w:bookmarkStart w:id="9" w:name="_Toc145980334"/>
+      <w:bookmarkStart w:id="11" w:name="_Toc145980334"/>
       <w:r>
         <w:t>Instruction Decoder</w:t>
       </w:r>
-      <w:bookmarkEnd w:id="9"/>
+      <w:bookmarkEnd w:id="11"/>
     </w:p>
     <w:p>
       <w:pPr>
@@ -12484,16 +12509,18 @@
                                 <w:i w:val="0"/>
                                 <w:iCs w:val="0"/>
                                 <w:noProof/>
+                                <w:color w:val="000000" w:themeColor="text1"/>
                                 <w:sz w:val="40"/>
                                 <w:szCs w:val="40"/>
                               </w:rPr>
                             </w:pPr>
-                            <w:bookmarkStart w:id="10" w:name="_Toc145980621"/>
+                            <w:bookmarkStart w:id="12" w:name="_Toc145980621"/>
                             <w:r>
                               <w:rPr>
                                 <w:rFonts w:asciiTheme="majorBidi" w:hAnsiTheme="majorBidi" w:cstheme="majorBidi"/>
                                 <w:i w:val="0"/>
                                 <w:iCs w:val="0"/>
+                                <w:color w:val="000000" w:themeColor="text1"/>
                                 <w:sz w:val="20"/>
                                 <w:szCs w:val="20"/>
                               </w:rPr>
@@ -12504,6 +12531,7 @@
                                 <w:rFonts w:asciiTheme="majorBidi" w:hAnsiTheme="majorBidi" w:cstheme="majorBidi"/>
                                 <w:i w:val="0"/>
                                 <w:iCs w:val="0"/>
+                                <w:color w:val="000000" w:themeColor="text1"/>
                                 <w:sz w:val="20"/>
                                 <w:szCs w:val="20"/>
                               </w:rPr>
@@ -12514,6 +12542,7 @@
                                 <w:rFonts w:asciiTheme="majorBidi" w:hAnsiTheme="majorBidi" w:cstheme="majorBidi"/>
                                 <w:i w:val="0"/>
                                 <w:iCs w:val="0"/>
+                                <w:color w:val="000000" w:themeColor="text1"/>
                                 <w:sz w:val="20"/>
                                 <w:szCs w:val="20"/>
                               </w:rPr>
@@ -12524,6 +12553,7 @@
                                 <w:rFonts w:asciiTheme="majorBidi" w:hAnsiTheme="majorBidi" w:cstheme="majorBidi"/>
                                 <w:i w:val="0"/>
                                 <w:iCs w:val="0"/>
+                                <w:color w:val="000000" w:themeColor="text1"/>
                                 <w:sz w:val="20"/>
                                 <w:szCs w:val="20"/>
                               </w:rPr>
@@ -12535,6 +12565,7 @@
                                 <w:i w:val="0"/>
                                 <w:iCs w:val="0"/>
                                 <w:noProof/>
+                                <w:color w:val="000000" w:themeColor="text1"/>
                                 <w:sz w:val="20"/>
                                 <w:szCs w:val="20"/>
                               </w:rPr>
@@ -12545,6 +12576,7 @@
                                 <w:rFonts w:asciiTheme="majorBidi" w:hAnsiTheme="majorBidi" w:cstheme="majorBidi"/>
                                 <w:i w:val="0"/>
                                 <w:iCs w:val="0"/>
+                                <w:color w:val="000000" w:themeColor="text1"/>
                                 <w:sz w:val="20"/>
                                 <w:szCs w:val="20"/>
                               </w:rPr>
@@ -12555,12 +12587,13 @@
                                 <w:rFonts w:asciiTheme="majorBidi" w:hAnsiTheme="majorBidi" w:cstheme="majorBidi"/>
                                 <w:i w:val="0"/>
                                 <w:iCs w:val="0"/>
+                                <w:color w:val="000000" w:themeColor="text1"/>
                                 <w:sz w:val="20"/>
                                 <w:szCs w:val="20"/>
                               </w:rPr>
                               <w:t xml:space="preserve"> - Instruction Decoder schematic output form Xilinx Vivado software</w:t>
                             </w:r>
-                            <w:bookmarkEnd w:id="10"/>
+                            <w:bookmarkEnd w:id="12"/>
                           </w:p>
                         </w:txbxContent>
                       </wps:txbx>
@@ -12576,9 +12609,9 @@
               </wp:anchor>
             </w:drawing>
           </mc:Choice>
-          <mc:Fallback xmlns:w16sdtdh="http://schemas.microsoft.com/office/word/2020/wordml/sdtdatahash" xmlns:w16="http://schemas.microsoft.com/office/word/2018/wordml" xmlns:w16cid="http://schemas.microsoft.com/office/word/2016/wordml/cid" xmlns:w16cex="http://schemas.microsoft.com/office/word/2018/wordml/cex" xmlns:oel="http://schemas.microsoft.com/office/2019/extlst" xmlns:am3d="http://schemas.microsoft.com/office/drawing/2017/model3d" xmlns:aink="http://schemas.microsoft.com/office/drawing/2016/ink" xmlns:cx8="http://schemas.microsoft.com/office/drawing/2016/5/14/chartex" xmlns:cx7="http://schemas.microsoft.com/office/drawing/2016/5/13/chartex" xmlns:cx6="http://schemas.microsoft.com/office/drawing/2016/5/12/chartex" xmlns:cx5="http://schemas.microsoft.com/office/drawing/2016/5/11/chartex" xmlns:cx4="http://schemas.microsoft.com/office/drawing/2016/5/10/chartex" xmlns:cx3="http://schemas.microsoft.com/office/drawing/2016/5/9/chartex" xmlns:cx2="http://schemas.microsoft.com/office/drawing/2015/10/21/chartex" xmlns:cx1="http://schemas.microsoft.com/office/drawing/2015/9/8/chartex">
+          <mc:Fallback>
             <w:pict>
-              <v:shape w14:anchorId="52095197" id="_x0000_s1027" type="#_x0000_t202" style="position:absolute;left:0;text-align:left;margin-left:-10.5pt;margin-top:283.25pt;width:477.95pt;height:.05pt;z-index:251705344;visibility:visible;mso-wrap-style:square;mso-wrap-distance-left:9pt;mso-wrap-distance-top:0;mso-wrap-distance-right:9pt;mso-wrap-distance-bottom:0;mso-position-horizontal:absolute;mso-position-horizontal-relative:text;mso-position-vertical:absolute;mso-position-vertical-relative:text;v-text-anchor:top" o:gfxdata="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" stroked="f">
+              <v:shape w14:anchorId="52095197" id="_x0000_s1027" type="#_x0000_t202" style="position:absolute;left:0;text-align:left;margin-left:-10.5pt;margin-top:283.25pt;width:477.95pt;height:.05pt;z-index:251705344;visibility:visible;mso-wrap-style:square;mso-wrap-distance-left:9pt;mso-wrap-distance-top:0;mso-wrap-distance-right:9pt;mso-wrap-distance-bottom:0;mso-position-horizontal:absolute;mso-position-horizontal-relative:text;mso-position-vertical:absolute;mso-position-vertical-relative:text;v-text-anchor:top" o:gfxdata="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" stroked="f">
                 <v:textbox style="mso-fit-shape-to-text:t" inset="0,0,0,0">
                   <w:txbxContent>
                     <w:p>
@@ -12590,16 +12623,18 @@
                           <w:i w:val="0"/>
                           <w:iCs w:val="0"/>
                           <w:noProof/>
+                          <w:color w:val="000000" w:themeColor="text1"/>
                           <w:sz w:val="40"/>
                           <w:szCs w:val="40"/>
                         </w:rPr>
                       </w:pPr>
-                      <w:bookmarkStart w:id="12" w:name="_Toc145980621"/>
+                      <w:bookmarkStart w:id="13" w:name="_Toc145980621"/>
                       <w:r>
                         <w:rPr>
                           <w:rFonts w:asciiTheme="majorBidi" w:hAnsiTheme="majorBidi" w:cstheme="majorBidi"/>
                           <w:i w:val="0"/>
                           <w:iCs w:val="0"/>
+                          <w:color w:val="000000" w:themeColor="text1"/>
                           <w:sz w:val="20"/>
                           <w:szCs w:val="20"/>
                         </w:rPr>
@@ -12610,6 +12645,7 @@
                           <w:rFonts w:asciiTheme="majorBidi" w:hAnsiTheme="majorBidi" w:cstheme="majorBidi"/>
                           <w:i w:val="0"/>
                           <w:iCs w:val="0"/>
+                          <w:color w:val="000000" w:themeColor="text1"/>
                           <w:sz w:val="20"/>
                           <w:szCs w:val="20"/>
                         </w:rPr>
@@ -12620,6 +12656,7 @@
                           <w:rFonts w:asciiTheme="majorBidi" w:hAnsiTheme="majorBidi" w:cstheme="majorBidi"/>
                           <w:i w:val="0"/>
                           <w:iCs w:val="0"/>
+                          <w:color w:val="000000" w:themeColor="text1"/>
                           <w:sz w:val="20"/>
                           <w:szCs w:val="20"/>
                         </w:rPr>
@@ -12630,6 +12667,7 @@
                           <w:rFonts w:asciiTheme="majorBidi" w:hAnsiTheme="majorBidi" w:cstheme="majorBidi"/>
                           <w:i w:val="0"/>
                           <w:iCs w:val="0"/>
+                          <w:color w:val="000000" w:themeColor="text1"/>
                           <w:sz w:val="20"/>
                           <w:szCs w:val="20"/>
                         </w:rPr>
@@ -12641,6 +12679,7 @@
                           <w:i w:val="0"/>
                           <w:iCs w:val="0"/>
                           <w:noProof/>
+                          <w:color w:val="000000" w:themeColor="text1"/>
                           <w:sz w:val="20"/>
                           <w:szCs w:val="20"/>
                         </w:rPr>
@@ -12651,6 +12690,7 @@
                           <w:rFonts w:asciiTheme="majorBidi" w:hAnsiTheme="majorBidi" w:cstheme="majorBidi"/>
                           <w:i w:val="0"/>
                           <w:iCs w:val="0"/>
+                          <w:color w:val="000000" w:themeColor="text1"/>
                           <w:sz w:val="20"/>
                           <w:szCs w:val="20"/>
                         </w:rPr>
@@ -12661,12 +12701,13 @@
                           <w:rFonts w:asciiTheme="majorBidi" w:hAnsiTheme="majorBidi" w:cstheme="majorBidi"/>
                           <w:i w:val="0"/>
                           <w:iCs w:val="0"/>
+                          <w:color w:val="000000" w:themeColor="text1"/>
                           <w:sz w:val="20"/>
                           <w:szCs w:val="20"/>
                         </w:rPr>
                         <w:t xml:space="preserve"> - Instruction Decoder schematic output form Xilinx Vivado software</w:t>
                       </w:r>
-                      <w:bookmarkEnd w:id="12"/>
+                      <w:bookmarkEnd w:id="13"/>
                     </w:p>
                   </w:txbxContent>
                 </v:textbox>
@@ -12888,12 +12929,12 @@
       <w:pPr>
         <w:pStyle w:val="Heading2"/>
       </w:pPr>
-      <w:bookmarkStart w:id="11" w:name="_Toc145980335"/>
+      <w:bookmarkStart w:id="14" w:name="_Toc145980335"/>
       <w:r>
         <w:lastRenderedPageBreak/>
         <w:t>Immediate Generator</w:t>
       </w:r>
-      <w:bookmarkEnd w:id="11"/>
+      <w:bookmarkEnd w:id="14"/>
     </w:p>
     <w:p>
       <w:pPr>
@@ -13485,7 +13526,7 @@
                                 <w:szCs w:val="22"/>
                               </w:rPr>
                             </w:pPr>
-                            <w:bookmarkStart w:id="12" w:name="_Toc145980622"/>
+                            <w:bookmarkStart w:id="15" w:name="_Toc145980622"/>
                             <w:r>
                               <w:rPr>
                                 <w:rFonts w:asciiTheme="majorBidi" w:hAnsiTheme="majorBidi" w:cstheme="majorBidi"/>
@@ -13557,7 +13598,7 @@
                               </w:rPr>
                               <w:t xml:space="preserve"> - Immediate Generator schematic output from Xilinx Vivado software</w:t>
                             </w:r>
-                            <w:bookmarkEnd w:id="12"/>
+                            <w:bookmarkEnd w:id="15"/>
                           </w:p>
                         </w:txbxContent>
                       </wps:txbx>
@@ -13573,7 +13614,7 @@
               </wp:anchor>
             </w:drawing>
           </mc:Choice>
-          <mc:Fallback xmlns:w16sdtdh="http://schemas.microsoft.com/office/word/2020/wordml/sdtdatahash" xmlns:w16="http://schemas.microsoft.com/office/word/2018/wordml" xmlns:w16cid="http://schemas.microsoft.com/office/word/2016/wordml/cid" xmlns:w16cex="http://schemas.microsoft.com/office/word/2018/wordml/cex" xmlns:oel="http://schemas.microsoft.com/office/2019/extlst" xmlns:am3d="http://schemas.microsoft.com/office/drawing/2017/model3d" xmlns:aink="http://schemas.microsoft.com/office/drawing/2016/ink" xmlns:cx8="http://schemas.microsoft.com/office/drawing/2016/5/14/chartex" xmlns:cx7="http://schemas.microsoft.com/office/drawing/2016/5/13/chartex" xmlns:cx6="http://schemas.microsoft.com/office/drawing/2016/5/12/chartex" xmlns:cx5="http://schemas.microsoft.com/office/drawing/2016/5/11/chartex" xmlns:cx4="http://schemas.microsoft.com/office/drawing/2016/5/10/chartex" xmlns:cx3="http://schemas.microsoft.com/office/drawing/2016/5/9/chartex" xmlns:cx2="http://schemas.microsoft.com/office/drawing/2015/10/21/chartex" xmlns:cx1="http://schemas.microsoft.com/office/drawing/2015/9/8/chartex">
+          <mc:Fallback xmlns:cx1="http://schemas.microsoft.com/office/drawing/2015/9/8/chartex" xmlns:cx2="http://schemas.microsoft.com/office/drawing/2015/10/21/chartex" xmlns:cx3="http://schemas.microsoft.com/office/drawing/2016/5/9/chartex" xmlns:cx4="http://schemas.microsoft.com/office/drawing/2016/5/10/chartex" xmlns:cx5="http://schemas.microsoft.com/office/drawing/2016/5/11/chartex" xmlns:cx6="http://schemas.microsoft.com/office/drawing/2016/5/12/chartex" xmlns:cx7="http://schemas.microsoft.com/office/drawing/2016/5/13/chartex" xmlns:cx8="http://schemas.microsoft.com/office/drawing/2016/5/14/chartex" xmlns:aink="http://schemas.microsoft.com/office/drawing/2016/ink" xmlns:am3d="http://schemas.microsoft.com/office/drawing/2017/model3d" xmlns:oel="http://schemas.microsoft.com/office/2019/extlst" xmlns:w16cex="http://schemas.microsoft.com/office/word/2018/wordml/cex" xmlns:w16cid="http://schemas.microsoft.com/office/word/2016/wordml/cid" xmlns:w16="http://schemas.microsoft.com/office/word/2018/wordml" xmlns:w16sdtdh="http://schemas.microsoft.com/office/word/2020/wordml/sdtdatahash">
             <w:pict>
               <v:shape w14:anchorId="25A0CB71" id="_x0000_s1028" type="#_x0000_t202" style="position:absolute;left:0;text-align:left;margin-left:.45pt;margin-top:313.25pt;width:467.55pt;height:.05pt;z-index:251707392;visibility:visible;mso-wrap-style:square;mso-wrap-distance-left:9pt;mso-wrap-distance-top:0;mso-wrap-distance-right:9pt;mso-wrap-distance-bottom:0;mso-position-horizontal:absolute;mso-position-horizontal-relative:text;mso-position-vertical:absolute;mso-position-vertical-relative:text;v-text-anchor:top" o:gfxdata="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" stroked="f">
                 <v:textbox style="mso-fit-shape-to-text:t" inset="0,0,0,0">
@@ -13848,11 +13889,11 @@
       <w:pPr>
         <w:pStyle w:val="Heading2"/>
       </w:pPr>
-      <w:bookmarkStart w:id="13" w:name="_Toc145980336"/>
+      <w:bookmarkStart w:id="16" w:name="_Toc145980336"/>
       <w:r>
         <w:t>Address Generator</w:t>
       </w:r>
-      <w:bookmarkEnd w:id="13"/>
+      <w:bookmarkEnd w:id="16"/>
     </w:p>
     <w:p>
       <w:pPr>
@@ -14571,16 +14612,18 @@
                                 <w:i w:val="0"/>
                                 <w:iCs w:val="0"/>
                                 <w:noProof/>
+                                <w:color w:val="000000" w:themeColor="text1"/>
                                 <w:sz w:val="28"/>
                                 <w:szCs w:val="28"/>
                               </w:rPr>
                             </w:pPr>
-                            <w:bookmarkStart w:id="14" w:name="_Toc145980623"/>
+                            <w:bookmarkStart w:id="17" w:name="_Toc145980623"/>
                             <w:r>
                               <w:rPr>
                                 <w:rFonts w:asciiTheme="majorBidi" w:hAnsiTheme="majorBidi" w:cstheme="majorBidi"/>
                                 <w:i w:val="0"/>
                                 <w:iCs w:val="0"/>
+                                <w:color w:val="000000" w:themeColor="text1"/>
                                 <w:sz w:val="20"/>
                                 <w:szCs w:val="20"/>
                               </w:rPr>
@@ -14591,6 +14634,7 @@
                                 <w:rFonts w:asciiTheme="majorBidi" w:hAnsiTheme="majorBidi" w:cstheme="majorBidi"/>
                                 <w:i w:val="0"/>
                                 <w:iCs w:val="0"/>
+                                <w:color w:val="000000" w:themeColor="text1"/>
                                 <w:sz w:val="20"/>
                                 <w:szCs w:val="20"/>
                               </w:rPr>
@@ -14601,6 +14645,7 @@
                                 <w:rFonts w:asciiTheme="majorBidi" w:hAnsiTheme="majorBidi" w:cstheme="majorBidi"/>
                                 <w:i w:val="0"/>
                                 <w:iCs w:val="0"/>
+                                <w:color w:val="000000" w:themeColor="text1"/>
                                 <w:sz w:val="20"/>
                                 <w:szCs w:val="20"/>
                               </w:rPr>
@@ -14611,6 +14656,7 @@
                                 <w:rFonts w:asciiTheme="majorBidi" w:hAnsiTheme="majorBidi" w:cstheme="majorBidi"/>
                                 <w:i w:val="0"/>
                                 <w:iCs w:val="0"/>
+                                <w:color w:val="000000" w:themeColor="text1"/>
                                 <w:sz w:val="20"/>
                                 <w:szCs w:val="20"/>
                               </w:rPr>
@@ -14622,6 +14668,7 @@
                                 <w:i w:val="0"/>
                                 <w:iCs w:val="0"/>
                                 <w:noProof/>
+                                <w:color w:val="000000" w:themeColor="text1"/>
                                 <w:sz w:val="20"/>
                                 <w:szCs w:val="20"/>
                               </w:rPr>
@@ -14632,6 +14679,7 @@
                                 <w:rFonts w:asciiTheme="majorBidi" w:hAnsiTheme="majorBidi" w:cstheme="majorBidi"/>
                                 <w:i w:val="0"/>
                                 <w:iCs w:val="0"/>
+                                <w:color w:val="000000" w:themeColor="text1"/>
                                 <w:sz w:val="20"/>
                                 <w:szCs w:val="20"/>
                               </w:rPr>
@@ -14642,12 +14690,13 @@
                                 <w:rFonts w:asciiTheme="majorBidi" w:hAnsiTheme="majorBidi" w:cstheme="majorBidi"/>
                                 <w:i w:val="0"/>
                                 <w:iCs w:val="0"/>
+                                <w:color w:val="000000" w:themeColor="text1"/>
                                 <w:sz w:val="20"/>
                                 <w:szCs w:val="20"/>
                               </w:rPr>
                               <w:t xml:space="preserve"> - Address Generator schematic output from Xilinx Vivado software</w:t>
                             </w:r>
-                            <w:bookmarkEnd w:id="14"/>
+                            <w:bookmarkEnd w:id="17"/>
                           </w:p>
                         </w:txbxContent>
                       </wps:txbx>
@@ -14663,9 +14712,9 @@
               </wp:anchor>
             </w:drawing>
           </mc:Choice>
-          <mc:Fallback xmlns:w16sdtdh="http://schemas.microsoft.com/office/word/2020/wordml/sdtdatahash" xmlns:w16="http://schemas.microsoft.com/office/word/2018/wordml" xmlns:w16cid="http://schemas.microsoft.com/office/word/2016/wordml/cid" xmlns:w16cex="http://schemas.microsoft.com/office/word/2018/wordml/cex" xmlns:oel="http://schemas.microsoft.com/office/2019/extlst" xmlns:am3d="http://schemas.microsoft.com/office/drawing/2017/model3d" xmlns:aink="http://schemas.microsoft.com/office/drawing/2016/ink" xmlns:cx8="http://schemas.microsoft.com/office/drawing/2016/5/14/chartex" xmlns:cx7="http://schemas.microsoft.com/office/drawing/2016/5/13/chartex" xmlns:cx6="http://schemas.microsoft.com/office/drawing/2016/5/12/chartex" xmlns:cx5="http://schemas.microsoft.com/office/drawing/2016/5/11/chartex" xmlns:cx4="http://schemas.microsoft.com/office/drawing/2016/5/10/chartex" xmlns:cx3="http://schemas.microsoft.com/office/drawing/2016/5/9/chartex" xmlns:cx2="http://schemas.microsoft.com/office/drawing/2015/10/21/chartex" xmlns:cx1="http://schemas.microsoft.com/office/drawing/2015/9/8/chartex">
+          <mc:Fallback>
             <w:pict>
-              <v:shape w14:anchorId="746536DE" id="_x0000_s1029" type="#_x0000_t202" style="position:absolute;left:0;text-align:left;margin-left:0;margin-top:240.7pt;width:467.9pt;height:.05pt;z-index:251710464;visibility:visible;mso-wrap-style:square;mso-wrap-distance-left:9pt;mso-wrap-distance-top:0;mso-wrap-distance-right:9pt;mso-wrap-distance-bottom:0;mso-position-horizontal:absolute;mso-position-horizontal-relative:text;mso-position-vertical:absolute;mso-position-vertical-relative:text;v-text-anchor:top" o:gfxdata="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" stroked="f">
+              <v:shape w14:anchorId="746536DE" id="_x0000_s1029" type="#_x0000_t202" style="position:absolute;left:0;text-align:left;margin-left:0;margin-top:240.7pt;width:467.9pt;height:.05pt;z-index:251710464;visibility:visible;mso-wrap-style:square;mso-wrap-distance-left:9pt;mso-wrap-distance-top:0;mso-wrap-distance-right:9pt;mso-wrap-distance-bottom:0;mso-position-horizontal:absolute;mso-position-horizontal-relative:text;mso-position-vertical:absolute;mso-position-vertical-relative:text;v-text-anchor:top" o:gfxdata="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" stroked="f">
                 <v:textbox style="mso-fit-shape-to-text:t" inset="0,0,0,0">
                   <w:txbxContent>
                     <w:p>
@@ -14677,6 +14726,7 @@
                           <w:i w:val="0"/>
                           <w:iCs w:val="0"/>
                           <w:noProof/>
+                          <w:color w:val="000000" w:themeColor="text1"/>
                           <w:sz w:val="28"/>
                           <w:szCs w:val="28"/>
                         </w:rPr>
@@ -14687,6 +14737,7 @@
                           <w:rFonts w:asciiTheme="majorBidi" w:hAnsiTheme="majorBidi" w:cstheme="majorBidi"/>
                           <w:i w:val="0"/>
                           <w:iCs w:val="0"/>
+                          <w:color w:val="000000" w:themeColor="text1"/>
                           <w:sz w:val="20"/>
                           <w:szCs w:val="20"/>
                         </w:rPr>
@@ -14697,6 +14748,7 @@
                           <w:rFonts w:asciiTheme="majorBidi" w:hAnsiTheme="majorBidi" w:cstheme="majorBidi"/>
                           <w:i w:val="0"/>
                           <w:iCs w:val="0"/>
+                          <w:color w:val="000000" w:themeColor="text1"/>
                           <w:sz w:val="20"/>
                           <w:szCs w:val="20"/>
                         </w:rPr>
@@ -14707,6 +14759,7 @@
                           <w:rFonts w:asciiTheme="majorBidi" w:hAnsiTheme="majorBidi" w:cstheme="majorBidi"/>
                           <w:i w:val="0"/>
                           <w:iCs w:val="0"/>
+                          <w:color w:val="000000" w:themeColor="text1"/>
                           <w:sz w:val="20"/>
                           <w:szCs w:val="20"/>
                         </w:rPr>
@@ -14717,6 +14770,7 @@
                           <w:rFonts w:asciiTheme="majorBidi" w:hAnsiTheme="majorBidi" w:cstheme="majorBidi"/>
                           <w:i w:val="0"/>
                           <w:iCs w:val="0"/>
+                          <w:color w:val="000000" w:themeColor="text1"/>
                           <w:sz w:val="20"/>
                           <w:szCs w:val="20"/>
                         </w:rPr>
@@ -14728,6 +14782,7 @@
                           <w:i w:val="0"/>
                           <w:iCs w:val="0"/>
                           <w:noProof/>
+                          <w:color w:val="000000" w:themeColor="text1"/>
                           <w:sz w:val="20"/>
                           <w:szCs w:val="20"/>
                         </w:rPr>
@@ -14738,6 +14793,7 @@
                           <w:rFonts w:asciiTheme="majorBidi" w:hAnsiTheme="majorBidi" w:cstheme="majorBidi"/>
                           <w:i w:val="0"/>
                           <w:iCs w:val="0"/>
+                          <w:color w:val="000000" w:themeColor="text1"/>
                           <w:sz w:val="20"/>
                           <w:szCs w:val="20"/>
                         </w:rPr>
@@ -14748,6 +14804,7 @@
                           <w:rFonts w:asciiTheme="majorBidi" w:hAnsiTheme="majorBidi" w:cstheme="majorBidi"/>
                           <w:i w:val="0"/>
                           <w:iCs w:val="0"/>
+                          <w:color w:val="000000" w:themeColor="text1"/>
                           <w:sz w:val="20"/>
                           <w:szCs w:val="20"/>
                         </w:rPr>
@@ -15131,12 +15188,12 @@
       <w:pPr>
         <w:pStyle w:val="Heading2"/>
       </w:pPr>
-      <w:bookmarkStart w:id="15" w:name="_Toc145980337"/>
+      <w:bookmarkStart w:id="19" w:name="_Toc145980337"/>
       <w:r>
         <w:lastRenderedPageBreak/>
         <w:t>Arithmetic Logic Unit</w:t>
       </w:r>
-      <w:bookmarkEnd w:id="15"/>
+      <w:bookmarkEnd w:id="19"/>
     </w:p>
     <w:p>
       <w:pPr>
@@ -15902,16 +15959,18 @@
           <w:rFonts w:asciiTheme="majorBidi" w:hAnsiTheme="majorBidi" w:cstheme="majorBidi"/>
           <w:i w:val="0"/>
           <w:iCs w:val="0"/>
+          <w:color w:val="000000" w:themeColor="text1"/>
           <w:sz w:val="20"/>
           <w:szCs w:val="20"/>
         </w:rPr>
       </w:pPr>
-      <w:bookmarkStart w:id="16" w:name="_Toc145980624"/>
+      <w:bookmarkStart w:id="20" w:name="_Toc145980624"/>
       <w:r>
         <w:rPr>
           <w:rFonts w:asciiTheme="majorBidi" w:hAnsiTheme="majorBidi" w:cstheme="majorBidi"/>
           <w:i w:val="0"/>
           <w:iCs w:val="0"/>
+          <w:color w:val="000000" w:themeColor="text1"/>
           <w:sz w:val="20"/>
           <w:szCs w:val="20"/>
         </w:rPr>
@@ -15922,6 +15981,7 @@
           <w:rFonts w:asciiTheme="majorBidi" w:hAnsiTheme="majorBidi" w:cstheme="majorBidi"/>
           <w:i w:val="0"/>
           <w:iCs w:val="0"/>
+          <w:color w:val="000000" w:themeColor="text1"/>
           <w:sz w:val="20"/>
           <w:szCs w:val="20"/>
         </w:rPr>
@@ -15932,6 +15992,7 @@
           <w:rFonts w:asciiTheme="majorBidi" w:hAnsiTheme="majorBidi" w:cstheme="majorBidi"/>
           <w:i w:val="0"/>
           <w:iCs w:val="0"/>
+          <w:color w:val="000000" w:themeColor="text1"/>
           <w:sz w:val="20"/>
           <w:szCs w:val="20"/>
         </w:rPr>
@@ -15942,6 +16003,7 @@
           <w:rFonts w:asciiTheme="majorBidi" w:hAnsiTheme="majorBidi" w:cstheme="majorBidi"/>
           <w:i w:val="0"/>
           <w:iCs w:val="0"/>
+          <w:color w:val="000000" w:themeColor="text1"/>
           <w:sz w:val="20"/>
           <w:szCs w:val="20"/>
         </w:rPr>
@@ -15953,6 +16015,7 @@
           <w:i w:val="0"/>
           <w:iCs w:val="0"/>
           <w:noProof/>
+          <w:color w:val="000000" w:themeColor="text1"/>
           <w:sz w:val="20"/>
           <w:szCs w:val="20"/>
         </w:rPr>
@@ -15963,6 +16026,7 @@
           <w:rFonts w:asciiTheme="majorBidi" w:hAnsiTheme="majorBidi" w:cstheme="majorBidi"/>
           <w:i w:val="0"/>
           <w:iCs w:val="0"/>
+          <w:color w:val="000000" w:themeColor="text1"/>
           <w:sz w:val="20"/>
           <w:szCs w:val="20"/>
         </w:rPr>
@@ -15973,12 +16037,13 @@
           <w:rFonts w:asciiTheme="majorBidi" w:hAnsiTheme="majorBidi" w:cstheme="majorBidi"/>
           <w:i w:val="0"/>
           <w:iCs w:val="0"/>
+          <w:color w:val="000000" w:themeColor="text1"/>
           <w:sz w:val="20"/>
           <w:szCs w:val="20"/>
         </w:rPr>
         <w:t xml:space="preserve"> - Arithmetic Logic Unit schematic output from Xilinx Vivado output</w:t>
       </w:r>
-      <w:bookmarkEnd w:id="16"/>
+      <w:bookmarkEnd w:id="20"/>
     </w:p>
     <w:p>
       <w:pPr>
@@ -15987,12 +16052,12 @@
       <w:r>
         <w:br w:type="page"/>
       </w:r>
-      <w:bookmarkStart w:id="17" w:name="_Toc145980338"/>
+      <w:bookmarkStart w:id="21" w:name="_Toc145980338"/>
       <w:r>
         <w:lastRenderedPageBreak/>
         <w:t>Register File</w:t>
       </w:r>
-      <w:bookmarkEnd w:id="17"/>
+      <w:bookmarkEnd w:id="21"/>
     </w:p>
     <w:p>
       <w:pPr>
@@ -17056,11 +17121,11 @@
       <w:pPr>
         <w:pStyle w:val="Heading2"/>
       </w:pPr>
-      <w:bookmarkStart w:id="18" w:name="_Toc145980339"/>
+      <w:bookmarkStart w:id="22" w:name="_Toc145980339"/>
       <w:r>
         <w:t>Hazard and Forwarding Unit</w:t>
       </w:r>
-      <w:bookmarkEnd w:id="18"/>
+      <w:bookmarkEnd w:id="22"/>
     </w:p>
     <w:p>
       <w:pPr>
@@ -17569,16 +17634,18 @@
                                 <w:i w:val="0"/>
                                 <w:iCs w:val="0"/>
                                 <w:noProof/>
+                                <w:color w:val="000000" w:themeColor="text1"/>
                                 <w:sz w:val="40"/>
                                 <w:szCs w:val="40"/>
                               </w:rPr>
                             </w:pPr>
-                            <w:bookmarkStart w:id="19" w:name="_Toc145980625"/>
+                            <w:bookmarkStart w:id="23" w:name="_Toc145980625"/>
                             <w:r>
                               <w:rPr>
                                 <w:rFonts w:asciiTheme="majorBidi" w:hAnsiTheme="majorBidi" w:cstheme="majorBidi"/>
                                 <w:i w:val="0"/>
                                 <w:iCs w:val="0"/>
+                                <w:color w:val="000000" w:themeColor="text1"/>
                                 <w:sz w:val="20"/>
                                 <w:szCs w:val="20"/>
                               </w:rPr>
@@ -17589,6 +17656,7 @@
                                 <w:rFonts w:asciiTheme="majorBidi" w:hAnsiTheme="majorBidi" w:cstheme="majorBidi"/>
                                 <w:i w:val="0"/>
                                 <w:iCs w:val="0"/>
+                                <w:color w:val="000000" w:themeColor="text1"/>
                                 <w:sz w:val="20"/>
                                 <w:szCs w:val="20"/>
                               </w:rPr>
@@ -17599,6 +17667,7 @@
                                 <w:rFonts w:asciiTheme="majorBidi" w:hAnsiTheme="majorBidi" w:cstheme="majorBidi"/>
                                 <w:i w:val="0"/>
                                 <w:iCs w:val="0"/>
+                                <w:color w:val="000000" w:themeColor="text1"/>
                                 <w:sz w:val="20"/>
                                 <w:szCs w:val="20"/>
                               </w:rPr>
@@ -17609,6 +17678,7 @@
                                 <w:rFonts w:asciiTheme="majorBidi" w:hAnsiTheme="majorBidi" w:cstheme="majorBidi"/>
                                 <w:i w:val="0"/>
                                 <w:iCs w:val="0"/>
+                                <w:color w:val="000000" w:themeColor="text1"/>
                                 <w:sz w:val="20"/>
                                 <w:szCs w:val="20"/>
                               </w:rPr>
@@ -17620,6 +17690,7 @@
                                 <w:i w:val="0"/>
                                 <w:iCs w:val="0"/>
                                 <w:noProof/>
+                                <w:color w:val="000000" w:themeColor="text1"/>
                                 <w:sz w:val="20"/>
                                 <w:szCs w:val="20"/>
                               </w:rPr>
@@ -17630,6 +17701,7 @@
                                 <w:rFonts w:asciiTheme="majorBidi" w:hAnsiTheme="majorBidi" w:cstheme="majorBidi"/>
                                 <w:i w:val="0"/>
                                 <w:iCs w:val="0"/>
+                                <w:color w:val="000000" w:themeColor="text1"/>
                                 <w:sz w:val="20"/>
                                 <w:szCs w:val="20"/>
                               </w:rPr>
@@ -17640,12 +17712,13 @@
                                 <w:rFonts w:asciiTheme="majorBidi" w:hAnsiTheme="majorBidi" w:cstheme="majorBidi"/>
                                 <w:i w:val="0"/>
                                 <w:iCs w:val="0"/>
+                                <w:color w:val="000000" w:themeColor="text1"/>
                                 <w:sz w:val="20"/>
                                 <w:szCs w:val="20"/>
                               </w:rPr>
                               <w:t xml:space="preserve"> - Hazard Forward Unit schematic output from Xilinx Vivado software</w:t>
                             </w:r>
-                            <w:bookmarkEnd w:id="19"/>
+                            <w:bookmarkEnd w:id="23"/>
                           </w:p>
                         </w:txbxContent>
                       </wps:txbx>
@@ -17661,9 +17734,9 @@
               </wp:anchor>
             </w:drawing>
           </mc:Choice>
-          <mc:Fallback xmlns:w16sdtdh="http://schemas.microsoft.com/office/word/2020/wordml/sdtdatahash" xmlns:w16="http://schemas.microsoft.com/office/word/2018/wordml" xmlns:w16cid="http://schemas.microsoft.com/office/word/2016/wordml/cid" xmlns:w16cex="http://schemas.microsoft.com/office/word/2018/wordml/cex" xmlns:oel="http://schemas.microsoft.com/office/2019/extlst" xmlns:am3d="http://schemas.microsoft.com/office/drawing/2017/model3d" xmlns:aink="http://schemas.microsoft.com/office/drawing/2016/ink" xmlns:cx8="http://schemas.microsoft.com/office/drawing/2016/5/14/chartex" xmlns:cx7="http://schemas.microsoft.com/office/drawing/2016/5/13/chartex" xmlns:cx6="http://schemas.microsoft.com/office/drawing/2016/5/12/chartex" xmlns:cx5="http://schemas.microsoft.com/office/drawing/2016/5/11/chartex" xmlns:cx4="http://schemas.microsoft.com/office/drawing/2016/5/10/chartex" xmlns:cx3="http://schemas.microsoft.com/office/drawing/2016/5/9/chartex" xmlns:cx2="http://schemas.microsoft.com/office/drawing/2015/10/21/chartex" xmlns:cx1="http://schemas.microsoft.com/office/drawing/2015/9/8/chartex">
+          <mc:Fallback>
             <w:pict>
-              <v:shape w14:anchorId="4DB4816C" id="_x0000_s1030" type="#_x0000_t202" style="position:absolute;left:0;text-align:left;margin-left:0;margin-top:182.85pt;width:520.4pt;height:.05pt;z-index:251712512;visibility:visible;mso-wrap-style:square;mso-wrap-distance-left:9pt;mso-wrap-distance-top:0;mso-wrap-distance-right:9pt;mso-wrap-distance-bottom:0;mso-position-horizontal:center;mso-position-horizontal-relative:margin;mso-position-vertical:absolute;mso-position-vertical-relative:text;v-text-anchor:top" o:gfxdata="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" stroked="f">
+              <v:shape w14:anchorId="4DB4816C" id="_x0000_s1030" type="#_x0000_t202" style="position:absolute;left:0;text-align:left;margin-left:0;margin-top:182.85pt;width:520.4pt;height:.05pt;z-index:251712512;visibility:visible;mso-wrap-style:square;mso-wrap-distance-left:9pt;mso-wrap-distance-top:0;mso-wrap-distance-right:9pt;mso-wrap-distance-bottom:0;mso-position-horizontal:center;mso-position-horizontal-relative:margin;mso-position-vertical:absolute;mso-position-vertical-relative:text;v-text-anchor:top" o:gfxdata="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" stroked="f">
                 <v:textbox style="mso-fit-shape-to-text:t" inset="0,0,0,0">
                   <w:txbxContent>
                     <w:p>
@@ -17675,6 +17748,7 @@
                           <w:i w:val="0"/>
                           <w:iCs w:val="0"/>
                           <w:noProof/>
+                          <w:color w:val="000000" w:themeColor="text1"/>
                           <w:sz w:val="40"/>
                           <w:szCs w:val="40"/>
                         </w:rPr>
@@ -17685,6 +17759,7 @@
                           <w:rFonts w:asciiTheme="majorBidi" w:hAnsiTheme="majorBidi" w:cstheme="majorBidi"/>
                           <w:i w:val="0"/>
                           <w:iCs w:val="0"/>
+                          <w:color w:val="000000" w:themeColor="text1"/>
                           <w:sz w:val="20"/>
                           <w:szCs w:val="20"/>
                         </w:rPr>
@@ -17695,6 +17770,7 @@
                           <w:rFonts w:asciiTheme="majorBidi" w:hAnsiTheme="majorBidi" w:cstheme="majorBidi"/>
                           <w:i w:val="0"/>
                           <w:iCs w:val="0"/>
+                          <w:color w:val="000000" w:themeColor="text1"/>
                           <w:sz w:val="20"/>
                           <w:szCs w:val="20"/>
                         </w:rPr>
@@ -17705,6 +17781,7 @@
                           <w:rFonts w:asciiTheme="majorBidi" w:hAnsiTheme="majorBidi" w:cstheme="majorBidi"/>
                           <w:i w:val="0"/>
                           <w:iCs w:val="0"/>
+                          <w:color w:val="000000" w:themeColor="text1"/>
                           <w:sz w:val="20"/>
                           <w:szCs w:val="20"/>
                         </w:rPr>
@@ -17715,6 +17792,7 @@
                           <w:rFonts w:asciiTheme="majorBidi" w:hAnsiTheme="majorBidi" w:cstheme="majorBidi"/>
                           <w:i w:val="0"/>
                           <w:iCs w:val="0"/>
+                          <w:color w:val="000000" w:themeColor="text1"/>
                           <w:sz w:val="20"/>
                           <w:szCs w:val="20"/>
                         </w:rPr>
@@ -17726,6 +17804,7 @@
                           <w:i w:val="0"/>
                           <w:iCs w:val="0"/>
                           <w:noProof/>
+                          <w:color w:val="000000" w:themeColor="text1"/>
                           <w:sz w:val="20"/>
                           <w:szCs w:val="20"/>
                         </w:rPr>
@@ -17736,6 +17815,7 @@
                           <w:rFonts w:asciiTheme="majorBidi" w:hAnsiTheme="majorBidi" w:cstheme="majorBidi"/>
                           <w:i w:val="0"/>
                           <w:iCs w:val="0"/>
+                          <w:color w:val="000000" w:themeColor="text1"/>
                           <w:sz w:val="20"/>
                           <w:szCs w:val="20"/>
                         </w:rPr>
@@ -17746,6 +17826,7 @@
                           <w:rFonts w:asciiTheme="majorBidi" w:hAnsiTheme="majorBidi" w:cstheme="majorBidi"/>
                           <w:i w:val="0"/>
                           <w:iCs w:val="0"/>
+                          <w:color w:val="000000" w:themeColor="text1"/>
                           <w:sz w:val="20"/>
                           <w:szCs w:val="20"/>
                         </w:rPr>
@@ -18162,12 +18243,12 @@
       <w:pPr>
         <w:pStyle w:val="Heading2"/>
       </w:pPr>
-      <w:bookmarkStart w:id="20" w:name="_Toc145980340"/>
+      <w:bookmarkStart w:id="25" w:name="_Toc145980340"/>
       <w:r>
         <w:lastRenderedPageBreak/>
         <w:t>Jump and Branch Unit</w:t>
       </w:r>
-      <w:bookmarkEnd w:id="20"/>
+      <w:bookmarkEnd w:id="25"/>
     </w:p>
     <w:p>
       <w:pPr>
@@ -19041,16 +19122,18 @@
                                 <w:i w:val="0"/>
                                 <w:iCs w:val="0"/>
                                 <w:noProof/>
+                                <w:color w:val="000000" w:themeColor="text1"/>
                                 <w:sz w:val="28"/>
                                 <w:szCs w:val="28"/>
                               </w:rPr>
                             </w:pPr>
-                            <w:bookmarkStart w:id="21" w:name="_Toc145980626"/>
+                            <w:bookmarkStart w:id="26" w:name="_Toc145980626"/>
                             <w:r>
                               <w:rPr>
                                 <w:rFonts w:asciiTheme="majorBidi" w:hAnsiTheme="majorBidi" w:cstheme="majorBidi"/>
                                 <w:i w:val="0"/>
                                 <w:iCs w:val="0"/>
+                                <w:color w:val="000000" w:themeColor="text1"/>
                                 <w:sz w:val="20"/>
                                 <w:szCs w:val="20"/>
                               </w:rPr>
@@ -19061,6 +19144,7 @@
                                 <w:rFonts w:asciiTheme="majorBidi" w:hAnsiTheme="majorBidi" w:cstheme="majorBidi"/>
                                 <w:i w:val="0"/>
                                 <w:iCs w:val="0"/>
+                                <w:color w:val="000000" w:themeColor="text1"/>
                                 <w:sz w:val="20"/>
                                 <w:szCs w:val="20"/>
                               </w:rPr>
@@ -19071,6 +19155,7 @@
                                 <w:rFonts w:asciiTheme="majorBidi" w:hAnsiTheme="majorBidi" w:cstheme="majorBidi"/>
                                 <w:i w:val="0"/>
                                 <w:iCs w:val="0"/>
+                                <w:color w:val="000000" w:themeColor="text1"/>
                                 <w:sz w:val="20"/>
                                 <w:szCs w:val="20"/>
                               </w:rPr>
@@ -19081,6 +19166,7 @@
                                 <w:rFonts w:asciiTheme="majorBidi" w:hAnsiTheme="majorBidi" w:cstheme="majorBidi"/>
                                 <w:i w:val="0"/>
                                 <w:iCs w:val="0"/>
+                                <w:color w:val="000000" w:themeColor="text1"/>
                                 <w:sz w:val="20"/>
                                 <w:szCs w:val="20"/>
                               </w:rPr>
@@ -19092,6 +19178,7 @@
                                 <w:i w:val="0"/>
                                 <w:iCs w:val="0"/>
                                 <w:noProof/>
+                                <w:color w:val="000000" w:themeColor="text1"/>
                                 <w:sz w:val="20"/>
                                 <w:szCs w:val="20"/>
                               </w:rPr>
@@ -19102,6 +19189,7 @@
                                 <w:rFonts w:asciiTheme="majorBidi" w:hAnsiTheme="majorBidi" w:cstheme="majorBidi"/>
                                 <w:i w:val="0"/>
                                 <w:iCs w:val="0"/>
+                                <w:color w:val="000000" w:themeColor="text1"/>
                                 <w:sz w:val="20"/>
                                 <w:szCs w:val="20"/>
                               </w:rPr>
@@ -19112,12 +19200,13 @@
                                 <w:rFonts w:asciiTheme="majorBidi" w:hAnsiTheme="majorBidi" w:cstheme="majorBidi"/>
                                 <w:i w:val="0"/>
                                 <w:iCs w:val="0"/>
+                                <w:color w:val="000000" w:themeColor="text1"/>
                                 <w:sz w:val="20"/>
                                 <w:szCs w:val="20"/>
                               </w:rPr>
                               <w:t xml:space="preserve"> - Jump Branch Unit schematic output from Xilinx Vivado software</w:t>
                             </w:r>
-                            <w:bookmarkEnd w:id="21"/>
+                            <w:bookmarkEnd w:id="26"/>
                           </w:p>
                         </w:txbxContent>
                       </wps:txbx>
@@ -19133,9 +19222,9 @@
               </wp:anchor>
             </w:drawing>
           </mc:Choice>
-          <mc:Fallback xmlns:w16sdtdh="http://schemas.microsoft.com/office/word/2020/wordml/sdtdatahash" xmlns:w16="http://schemas.microsoft.com/office/word/2018/wordml" xmlns:w16cid="http://schemas.microsoft.com/office/word/2016/wordml/cid" xmlns:w16cex="http://schemas.microsoft.com/office/word/2018/wordml/cex" xmlns:oel="http://schemas.microsoft.com/office/2019/extlst" xmlns:am3d="http://schemas.microsoft.com/office/drawing/2017/model3d" xmlns:aink="http://schemas.microsoft.com/office/drawing/2016/ink" xmlns:cx8="http://schemas.microsoft.com/office/drawing/2016/5/14/chartex" xmlns:cx7="http://schemas.microsoft.com/office/drawing/2016/5/13/chartex" xmlns:cx6="http://schemas.microsoft.com/office/drawing/2016/5/12/chartex" xmlns:cx5="http://schemas.microsoft.com/office/drawing/2016/5/11/chartex" xmlns:cx4="http://schemas.microsoft.com/office/drawing/2016/5/10/chartex" xmlns:cx3="http://schemas.microsoft.com/office/drawing/2016/5/9/chartex" xmlns:cx2="http://schemas.microsoft.com/office/drawing/2015/10/21/chartex" xmlns:cx1="http://schemas.microsoft.com/office/drawing/2015/9/8/chartex">
+          <mc:Fallback>
             <w:pict>
-              <v:shape w14:anchorId="4187084A" id="_x0000_s1031" type="#_x0000_t202" style="position:absolute;left:0;text-align:left;margin-left:-38.1pt;margin-top:433.85pt;width:544.2pt;height:.05pt;z-index:251714560;visibility:visible;mso-wrap-style:square;mso-wrap-distance-left:9pt;mso-wrap-distance-top:0;mso-wrap-distance-right:9pt;mso-wrap-distance-bottom:0;mso-position-horizontal:absolute;mso-position-horizontal-relative:text;mso-position-vertical:absolute;mso-position-vertical-relative:text;v-text-anchor:top" o:gfxdata="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" stroked="f">
+              <v:shape w14:anchorId="4187084A" id="_x0000_s1031" type="#_x0000_t202" style="position:absolute;left:0;text-align:left;margin-left:-38.1pt;margin-top:433.85pt;width:544.2pt;height:.05pt;z-index:251714560;visibility:visible;mso-wrap-style:square;mso-wrap-distance-left:9pt;mso-wrap-distance-top:0;mso-wrap-distance-right:9pt;mso-wrap-distance-bottom:0;mso-position-horizontal:absolute;mso-position-horizontal-relative:text;mso-position-vertical:absolute;mso-position-vertical-relative:text;v-text-anchor:top" o:gfxdata="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" stroked="f">
                 <v:textbox style="mso-fit-shape-to-text:t" inset="0,0,0,0">
                   <w:txbxContent>
                     <w:p>
@@ -19147,6 +19236,7 @@
                           <w:i w:val="0"/>
                           <w:iCs w:val="0"/>
                           <w:noProof/>
+                          <w:color w:val="000000" w:themeColor="text1"/>
                           <w:sz w:val="28"/>
                           <w:szCs w:val="28"/>
                         </w:rPr>
@@ -19157,6 +19247,7 @@
                           <w:rFonts w:asciiTheme="majorBidi" w:hAnsiTheme="majorBidi" w:cstheme="majorBidi"/>
                           <w:i w:val="0"/>
                           <w:iCs w:val="0"/>
+                          <w:color w:val="000000" w:themeColor="text1"/>
                           <w:sz w:val="20"/>
                           <w:szCs w:val="20"/>
                         </w:rPr>
@@ -19167,6 +19258,7 @@
                           <w:rFonts w:asciiTheme="majorBidi" w:hAnsiTheme="majorBidi" w:cstheme="majorBidi"/>
                           <w:i w:val="0"/>
                           <w:iCs w:val="0"/>
+                          <w:color w:val="000000" w:themeColor="text1"/>
                           <w:sz w:val="20"/>
                           <w:szCs w:val="20"/>
                         </w:rPr>
@@ -19177,6 +19269,7 @@
                           <w:rFonts w:asciiTheme="majorBidi" w:hAnsiTheme="majorBidi" w:cstheme="majorBidi"/>
                           <w:i w:val="0"/>
                           <w:iCs w:val="0"/>
+                          <w:color w:val="000000" w:themeColor="text1"/>
                           <w:sz w:val="20"/>
                           <w:szCs w:val="20"/>
                         </w:rPr>
@@ -19187,6 +19280,7 @@
                           <w:rFonts w:asciiTheme="majorBidi" w:hAnsiTheme="majorBidi" w:cstheme="majorBidi"/>
                           <w:i w:val="0"/>
                           <w:iCs w:val="0"/>
+                          <w:color w:val="000000" w:themeColor="text1"/>
                           <w:sz w:val="20"/>
                           <w:szCs w:val="20"/>
                         </w:rPr>
@@ -19198,6 +19292,7 @@
                           <w:i w:val="0"/>
                           <w:iCs w:val="0"/>
                           <w:noProof/>
+                          <w:color w:val="000000" w:themeColor="text1"/>
                           <w:sz w:val="20"/>
                           <w:szCs w:val="20"/>
                         </w:rPr>
@@ -19208,6 +19303,7 @@
                           <w:rFonts w:asciiTheme="majorBidi" w:hAnsiTheme="majorBidi" w:cstheme="majorBidi"/>
                           <w:i w:val="0"/>
                           <w:iCs w:val="0"/>
+                          <w:color w:val="000000" w:themeColor="text1"/>
                           <w:sz w:val="20"/>
                           <w:szCs w:val="20"/>
                         </w:rPr>
@@ -19218,6 +19314,7 @@
                           <w:rFonts w:asciiTheme="majorBidi" w:hAnsiTheme="majorBidi" w:cstheme="majorBidi"/>
                           <w:i w:val="0"/>
                           <w:iCs w:val="0"/>
+                          <w:color w:val="000000" w:themeColor="text1"/>
                           <w:sz w:val="20"/>
                           <w:szCs w:val="20"/>
                         </w:rPr>
@@ -19497,11 +19594,11 @@
       <w:pPr>
         <w:pStyle w:val="Heading2"/>
       </w:pPr>
-      <w:bookmarkStart w:id="22" w:name="_Toc145980341"/>
+      <w:bookmarkStart w:id="28" w:name="_Toc145980341"/>
       <w:r>
         <w:t>Load Store Unit</w:t>
       </w:r>
-      <w:bookmarkEnd w:id="22"/>
+      <w:bookmarkEnd w:id="28"/>
     </w:p>
     <w:p>
       <w:pPr>
@@ -20470,16 +20567,18 @@
                                 <w:i w:val="0"/>
                                 <w:iCs w:val="0"/>
                                 <w:noProof/>
+                                <w:color w:val="000000" w:themeColor="text1"/>
                                 <w:sz w:val="36"/>
                                 <w:szCs w:val="36"/>
                               </w:rPr>
                             </w:pPr>
-                            <w:bookmarkStart w:id="23" w:name="_Toc145980627"/>
+                            <w:bookmarkStart w:id="29" w:name="_Toc145980627"/>
                             <w:r>
                               <w:rPr>
                                 <w:rFonts w:asciiTheme="majorBidi" w:hAnsiTheme="majorBidi" w:cstheme="majorBidi"/>
                                 <w:i w:val="0"/>
                                 <w:iCs w:val="0"/>
+                                <w:color w:val="000000" w:themeColor="text1"/>
                                 <w:sz w:val="20"/>
                                 <w:szCs w:val="20"/>
                               </w:rPr>
@@ -20490,6 +20589,7 @@
                                 <w:rFonts w:asciiTheme="majorBidi" w:hAnsiTheme="majorBidi" w:cstheme="majorBidi"/>
                                 <w:i w:val="0"/>
                                 <w:iCs w:val="0"/>
+                                <w:color w:val="000000" w:themeColor="text1"/>
                                 <w:sz w:val="20"/>
                                 <w:szCs w:val="20"/>
                               </w:rPr>
@@ -20500,6 +20600,7 @@
                                 <w:rFonts w:asciiTheme="majorBidi" w:hAnsiTheme="majorBidi" w:cstheme="majorBidi"/>
                                 <w:i w:val="0"/>
                                 <w:iCs w:val="0"/>
+                                <w:color w:val="000000" w:themeColor="text1"/>
                                 <w:sz w:val="20"/>
                                 <w:szCs w:val="20"/>
                               </w:rPr>
@@ -20510,6 +20611,7 @@
                                 <w:rFonts w:asciiTheme="majorBidi" w:hAnsiTheme="majorBidi" w:cstheme="majorBidi"/>
                                 <w:i w:val="0"/>
                                 <w:iCs w:val="0"/>
+                                <w:color w:val="000000" w:themeColor="text1"/>
                                 <w:sz w:val="20"/>
                                 <w:szCs w:val="20"/>
                               </w:rPr>
@@ -20521,6 +20623,7 @@
                                 <w:i w:val="0"/>
                                 <w:iCs w:val="0"/>
                                 <w:noProof/>
+                                <w:color w:val="000000" w:themeColor="text1"/>
                                 <w:sz w:val="20"/>
                                 <w:szCs w:val="20"/>
                               </w:rPr>
@@ -20531,6 +20634,7 @@
                                 <w:rFonts w:asciiTheme="majorBidi" w:hAnsiTheme="majorBidi" w:cstheme="majorBidi"/>
                                 <w:i w:val="0"/>
                                 <w:iCs w:val="0"/>
+                                <w:color w:val="000000" w:themeColor="text1"/>
                                 <w:sz w:val="20"/>
                                 <w:szCs w:val="20"/>
                               </w:rPr>
@@ -20541,12 +20645,13 @@
                                 <w:rFonts w:asciiTheme="majorBidi" w:hAnsiTheme="majorBidi" w:cstheme="majorBidi"/>
                                 <w:i w:val="0"/>
                                 <w:iCs w:val="0"/>
+                                <w:color w:val="000000" w:themeColor="text1"/>
                                 <w:sz w:val="20"/>
                                 <w:szCs w:val="20"/>
                               </w:rPr>
                               <w:t xml:space="preserve"> - phoeniX block diagram</w:t>
                             </w:r>
-                            <w:bookmarkEnd w:id="23"/>
+                            <w:bookmarkEnd w:id="29"/>
                           </w:p>
                         </w:txbxContent>
                       </wps:txbx>
@@ -20562,9 +20667,9 @@
               </wp:anchor>
             </w:drawing>
           </mc:Choice>
-          <mc:Fallback xmlns:w16sdtdh="http://schemas.microsoft.com/office/word/2020/wordml/sdtdatahash" xmlns:w16="http://schemas.microsoft.com/office/word/2018/wordml" xmlns:w16cid="http://schemas.microsoft.com/office/word/2016/wordml/cid" xmlns:w16cex="http://schemas.microsoft.com/office/word/2018/wordml/cex" xmlns:oel="http://schemas.microsoft.com/office/2019/extlst" xmlns:am3d="http://schemas.microsoft.com/office/drawing/2017/model3d" xmlns:aink="http://schemas.microsoft.com/office/drawing/2016/ink" xmlns:cx8="http://schemas.microsoft.com/office/drawing/2016/5/14/chartex" xmlns:cx7="http://schemas.microsoft.com/office/drawing/2016/5/13/chartex" xmlns:cx6="http://schemas.microsoft.com/office/drawing/2016/5/12/chartex" xmlns:cx5="http://schemas.microsoft.com/office/drawing/2016/5/11/chartex" xmlns:cx4="http://schemas.microsoft.com/office/drawing/2016/5/10/chartex" xmlns:cx3="http://schemas.microsoft.com/office/drawing/2016/5/9/chartex" xmlns:cx2="http://schemas.microsoft.com/office/drawing/2015/10/21/chartex" xmlns:cx1="http://schemas.microsoft.com/office/drawing/2015/9/8/chartex">
+          <mc:Fallback>
             <w:pict>
-              <v:shape w14:anchorId="1311582F" id="_x0000_s1032" type="#_x0000_t202" style="position:absolute;margin-left:65.05pt;margin-top:625.25pt;width:347.2pt;height:.05pt;z-index:251722752;visibility:visible;mso-wrap-style:square;mso-wrap-distance-left:9pt;mso-wrap-distance-top:0;mso-wrap-distance-right:9pt;mso-wrap-distance-bottom:0;mso-position-horizontal:absolute;mso-position-horizontal-relative:text;mso-position-vertical:absolute;mso-position-vertical-relative:text;v-text-anchor:top" o:gfxdata="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" filled="f" stroked="f">
+              <v:shape w14:anchorId="1311582F" id="_x0000_s1032" type="#_x0000_t202" style="position:absolute;margin-left:65.05pt;margin-top:625.25pt;width:347.2pt;height:.05pt;z-index:251722752;visibility:visible;mso-wrap-style:square;mso-wrap-distance-left:9pt;mso-wrap-distance-top:0;mso-wrap-distance-right:9pt;mso-wrap-distance-bottom:0;mso-position-horizontal:absolute;mso-position-horizontal-relative:text;mso-position-vertical:absolute;mso-position-vertical-relative:text;v-text-anchor:top" o:gfxdata="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" filled="f" stroked="f">
                 <v:textbox style="mso-fit-shape-to-text:t" inset="0,0,0,0">
                   <w:txbxContent>
                     <w:p>
@@ -20576,6 +20681,7 @@
                           <w:i w:val="0"/>
                           <w:iCs w:val="0"/>
                           <w:noProof/>
+                          <w:color w:val="000000" w:themeColor="text1"/>
                           <w:sz w:val="36"/>
                           <w:szCs w:val="36"/>
                         </w:rPr>
@@ -20586,6 +20692,7 @@
                           <w:rFonts w:asciiTheme="majorBidi" w:hAnsiTheme="majorBidi" w:cstheme="majorBidi"/>
                           <w:i w:val="0"/>
                           <w:iCs w:val="0"/>
+                          <w:color w:val="000000" w:themeColor="text1"/>
                           <w:sz w:val="20"/>
                           <w:szCs w:val="20"/>
                         </w:rPr>
@@ -20596,6 +20703,7 @@
                           <w:rFonts w:asciiTheme="majorBidi" w:hAnsiTheme="majorBidi" w:cstheme="majorBidi"/>
                           <w:i w:val="0"/>
                           <w:iCs w:val="0"/>
+                          <w:color w:val="000000" w:themeColor="text1"/>
                           <w:sz w:val="20"/>
                           <w:szCs w:val="20"/>
                         </w:rPr>
@@ -20606,6 +20714,7 @@
                           <w:rFonts w:asciiTheme="majorBidi" w:hAnsiTheme="majorBidi" w:cstheme="majorBidi"/>
                           <w:i w:val="0"/>
                           <w:iCs w:val="0"/>
+                          <w:color w:val="000000" w:themeColor="text1"/>
                           <w:sz w:val="20"/>
                           <w:szCs w:val="20"/>
                         </w:rPr>
@@ -20616,6 +20725,7 @@
                           <w:rFonts w:asciiTheme="majorBidi" w:hAnsiTheme="majorBidi" w:cstheme="majorBidi"/>
                           <w:i w:val="0"/>
                           <w:iCs w:val="0"/>
+                          <w:color w:val="000000" w:themeColor="text1"/>
                           <w:sz w:val="20"/>
                           <w:szCs w:val="20"/>
                         </w:rPr>
@@ -20627,6 +20737,7 @@
                           <w:i w:val="0"/>
                           <w:iCs w:val="0"/>
                           <w:noProof/>
+                          <w:color w:val="000000" w:themeColor="text1"/>
                           <w:sz w:val="20"/>
                           <w:szCs w:val="20"/>
                         </w:rPr>
@@ -20637,6 +20748,7 @@
                           <w:rFonts w:asciiTheme="majorBidi" w:hAnsiTheme="majorBidi" w:cstheme="majorBidi"/>
                           <w:i w:val="0"/>
                           <w:iCs w:val="0"/>
+                          <w:color w:val="000000" w:themeColor="text1"/>
                           <w:sz w:val="20"/>
                           <w:szCs w:val="20"/>
                         </w:rPr>
@@ -20647,32 +20759,11 @@
                           <w:rFonts w:asciiTheme="majorBidi" w:hAnsiTheme="majorBidi" w:cstheme="majorBidi"/>
                           <w:i w:val="0"/>
                           <w:iCs w:val="0"/>
+                          <w:color w:val="000000" w:themeColor="text1"/>
                           <w:sz w:val="20"/>
                           <w:szCs w:val="20"/>
                         </w:rPr>
-                        <w:t xml:space="preserve"> - </w:t>
-                      </w:r>
-                      <w:proofErr w:type="spellStart"/>
-                      <w:r>
-                        <w:rPr>
-                          <w:rFonts w:asciiTheme="majorBidi" w:hAnsiTheme="majorBidi" w:cstheme="majorBidi"/>
-                          <w:i w:val="0"/>
-                          <w:iCs w:val="0"/>
-                          <w:sz w:val="20"/>
-                          <w:szCs w:val="20"/>
-                        </w:rPr>
-                        <w:t>phoeniX</w:t>
-                      </w:r>
-                      <w:proofErr w:type="spellEnd"/>
-                      <w:r>
-                        <w:rPr>
-                          <w:rFonts w:asciiTheme="majorBidi" w:hAnsiTheme="majorBidi" w:cstheme="majorBidi"/>
-                          <w:i w:val="0"/>
-                          <w:iCs w:val="0"/>
-                          <w:sz w:val="20"/>
-                          <w:szCs w:val="20"/>
-                        </w:rPr>
-                        <w:t xml:space="preserve"> block diagram</w:t>
+                        <w:t xml:space="preserve"> - phoeniX block diagram</w:t>
                       </w:r>
                       <w:bookmarkEnd w:id="30"/>
                     </w:p>
@@ -20720,11 +20811,11 @@
       <w:pPr>
         <w:pStyle w:val="Heading1"/>
       </w:pPr>
-      <w:bookmarkStart w:id="24" w:name="_Toc145980342"/>
+      <w:bookmarkStart w:id="31" w:name="_Toc145980342"/>
       <w:r>
         <w:t>Memory Interface Logic</w:t>
       </w:r>
-      <w:bookmarkEnd w:id="24"/>
+      <w:bookmarkEnd w:id="31"/>
     </w:p>
     <w:p>
       <w:pPr>
@@ -20751,8 +20842,9 @@
           <w:rFonts w:asciiTheme="majorBidi" w:hAnsiTheme="majorBidi" w:cstheme="majorBidi"/>
           <w:i/>
           <w:iCs/>
-          <w:sz w:val="28"/>
-          <w:szCs w:val="28"/>
+          <w:color w:val="404040" w:themeColor="text1" w:themeTint="BF"/>
+          <w:sz w:val="24"/>
+          <w:szCs w:val="24"/>
         </w:rPr>
       </w:pPr>
       <w:r>
@@ -20760,8 +20852,9 @@
           <w:rFonts w:asciiTheme="majorBidi" w:hAnsiTheme="majorBidi" w:cstheme="majorBidi"/>
           <w:i/>
           <w:iCs/>
-          <w:sz w:val="28"/>
-          <w:szCs w:val="28"/>
+          <w:color w:val="404040" w:themeColor="text1" w:themeTint="BF"/>
+          <w:sz w:val="24"/>
+          <w:szCs w:val="24"/>
         </w:rPr>
         <w:t xml:space="preserve">“Sometimes you never know the value of a moment, </w:t>
       </w:r>
@@ -20770,8 +20863,9 @@
           <w:rFonts w:asciiTheme="majorBidi" w:hAnsiTheme="majorBidi" w:cstheme="majorBidi"/>
           <w:i/>
           <w:iCs/>
-          <w:sz w:val="28"/>
-          <w:szCs w:val="28"/>
+          <w:color w:val="404040" w:themeColor="text1" w:themeTint="BF"/>
+          <w:sz w:val="24"/>
+          <w:szCs w:val="24"/>
         </w:rPr>
         <w:br/>
       </w:r>
@@ -20780,8 +20874,9 @@
           <w:rFonts w:asciiTheme="majorBidi" w:hAnsiTheme="majorBidi" w:cstheme="majorBidi"/>
           <w:i/>
           <w:iCs/>
-          <w:sz w:val="28"/>
-          <w:szCs w:val="28"/>
+          <w:color w:val="404040" w:themeColor="text1" w:themeTint="BF"/>
+          <w:sz w:val="24"/>
+          <w:szCs w:val="24"/>
         </w:rPr>
         <w:t>until it becomes a memory.”</w:t>
       </w:r>
@@ -20797,8 +20892,9 @@
           <w:rFonts w:asciiTheme="majorBidi" w:hAnsiTheme="majorBidi" w:cstheme="majorBidi"/>
           <w:i/>
           <w:iCs/>
-          <w:sz w:val="28"/>
-          <w:szCs w:val="28"/>
+          <w:color w:val="404040" w:themeColor="text1" w:themeTint="BF"/>
+          <w:sz w:val="24"/>
+          <w:szCs w:val="24"/>
         </w:rPr>
       </w:pPr>
       <w:r>
@@ -20806,6 +20902,7 @@
           <w:rFonts w:asciiTheme="majorBidi" w:hAnsiTheme="majorBidi" w:cstheme="majorBidi"/>
           <w:i/>
           <w:iCs/>
+          <w:color w:val="404040" w:themeColor="text1" w:themeTint="BF"/>
           <w:sz w:val="24"/>
           <w:szCs w:val="24"/>
         </w:rPr>
@@ -20816,6 +20913,7 @@
           <w:rFonts w:asciiTheme="majorBidi" w:hAnsiTheme="majorBidi" w:cstheme="majorBidi"/>
           <w:i/>
           <w:iCs/>
+          <w:color w:val="404040" w:themeColor="text1" w:themeTint="BF"/>
           <w:sz w:val="24"/>
           <w:szCs w:val="24"/>
         </w:rPr>
@@ -21492,16 +21590,18 @@
                                 <w:i w:val="0"/>
                                 <w:iCs w:val="0"/>
                                 <w:noProof/>
+                                <w:color w:val="000000" w:themeColor="text1"/>
                                 <w:sz w:val="22"/>
                                 <w:szCs w:val="22"/>
                               </w:rPr>
                             </w:pPr>
-                            <w:bookmarkStart w:id="25" w:name="_Toc145980628"/>
+                            <w:bookmarkStart w:id="32" w:name="_Toc145980628"/>
                             <w:r>
                               <w:rPr>
                                 <w:rFonts w:asciiTheme="majorBidi" w:hAnsiTheme="majorBidi" w:cstheme="majorBidi"/>
                                 <w:i w:val="0"/>
                                 <w:iCs w:val="0"/>
+                                <w:color w:val="000000" w:themeColor="text1"/>
                                 <w:sz w:val="20"/>
                                 <w:szCs w:val="20"/>
                               </w:rPr>
@@ -21512,6 +21612,7 @@
                                 <w:rFonts w:asciiTheme="majorBidi" w:hAnsiTheme="majorBidi" w:cstheme="majorBidi"/>
                                 <w:i w:val="0"/>
                                 <w:iCs w:val="0"/>
+                                <w:color w:val="000000" w:themeColor="text1"/>
                                 <w:sz w:val="20"/>
                                 <w:szCs w:val="20"/>
                               </w:rPr>
@@ -21522,6 +21623,7 @@
                                 <w:rFonts w:asciiTheme="majorBidi" w:hAnsiTheme="majorBidi" w:cstheme="majorBidi"/>
                                 <w:i w:val="0"/>
                                 <w:iCs w:val="0"/>
+                                <w:color w:val="000000" w:themeColor="text1"/>
                                 <w:sz w:val="20"/>
                                 <w:szCs w:val="20"/>
                               </w:rPr>
@@ -21532,6 +21634,7 @@
                                 <w:rFonts w:asciiTheme="majorBidi" w:hAnsiTheme="majorBidi" w:cstheme="majorBidi"/>
                                 <w:i w:val="0"/>
                                 <w:iCs w:val="0"/>
+                                <w:color w:val="000000" w:themeColor="text1"/>
                                 <w:sz w:val="20"/>
                                 <w:szCs w:val="20"/>
                               </w:rPr>
@@ -21543,6 +21646,7 @@
                                 <w:i w:val="0"/>
                                 <w:iCs w:val="0"/>
                                 <w:noProof/>
+                                <w:color w:val="000000" w:themeColor="text1"/>
                                 <w:sz w:val="20"/>
                                 <w:szCs w:val="20"/>
                               </w:rPr>
@@ -21553,6 +21657,7 @@
                                 <w:rFonts w:asciiTheme="majorBidi" w:hAnsiTheme="majorBidi" w:cstheme="majorBidi"/>
                                 <w:i w:val="0"/>
                                 <w:iCs w:val="0"/>
+                                <w:color w:val="000000" w:themeColor="text1"/>
                                 <w:sz w:val="20"/>
                                 <w:szCs w:val="20"/>
                               </w:rPr>
@@ -21563,12 +21668,13 @@
                                 <w:rFonts w:asciiTheme="majorBidi" w:hAnsiTheme="majorBidi" w:cstheme="majorBidi"/>
                                 <w:i w:val="0"/>
                                 <w:iCs w:val="0"/>
+                                <w:color w:val="000000" w:themeColor="text1"/>
                                 <w:sz w:val="20"/>
                                 <w:szCs w:val="20"/>
                               </w:rPr>
                               <w:t xml:space="preserve"> - Frame Mask Values on different aligned memory accesses</w:t>
                             </w:r>
-                            <w:bookmarkEnd w:id="25"/>
+                            <w:bookmarkEnd w:id="32"/>
                           </w:p>
                         </w:txbxContent>
                       </wps:txbx>
@@ -21584,9 +21690,9 @@
               </wp:anchor>
             </w:drawing>
           </mc:Choice>
-          <mc:Fallback xmlns:w16sdtdh="http://schemas.microsoft.com/office/word/2020/wordml/sdtdatahash" xmlns:w16="http://schemas.microsoft.com/office/word/2018/wordml" xmlns:w16cid="http://schemas.microsoft.com/office/word/2016/wordml/cid" xmlns:w16cex="http://schemas.microsoft.com/office/word/2018/wordml/cex" xmlns:oel="http://schemas.microsoft.com/office/2019/extlst" xmlns:am3d="http://schemas.microsoft.com/office/drawing/2017/model3d" xmlns:aink="http://schemas.microsoft.com/office/drawing/2016/ink" xmlns:cx8="http://schemas.microsoft.com/office/drawing/2016/5/14/chartex" xmlns:cx7="http://schemas.microsoft.com/office/drawing/2016/5/13/chartex" xmlns:cx6="http://schemas.microsoft.com/office/drawing/2016/5/12/chartex" xmlns:cx5="http://schemas.microsoft.com/office/drawing/2016/5/11/chartex" xmlns:cx4="http://schemas.microsoft.com/office/drawing/2016/5/10/chartex" xmlns:cx3="http://schemas.microsoft.com/office/drawing/2016/5/9/chartex" xmlns:cx2="http://schemas.microsoft.com/office/drawing/2015/10/21/chartex" xmlns:cx1="http://schemas.microsoft.com/office/drawing/2015/9/8/chartex">
+          <mc:Fallback>
             <w:pict>
-              <v:shape w14:anchorId="33FE81AB" id="_x0000_s1033" type="#_x0000_t202" style="position:absolute;margin-left:416.8pt;margin-top:174pt;width:468pt;height:.05pt;z-index:251717632;visibility:visible;mso-wrap-style:square;mso-wrap-distance-left:9pt;mso-wrap-distance-top:0;mso-wrap-distance-right:9pt;mso-wrap-distance-bottom:0;mso-position-horizontal:right;mso-position-horizontal-relative:margin;mso-position-vertical:absolute;mso-position-vertical-relative:text;v-text-anchor:top" o:gfxdata="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" stroked="f">
+              <v:shape w14:anchorId="33FE81AB" id="_x0000_s1033" type="#_x0000_t202" style="position:absolute;margin-left:416.8pt;margin-top:174pt;width:468pt;height:.05pt;z-index:251717632;visibility:visible;mso-wrap-style:square;mso-wrap-distance-left:9pt;mso-wrap-distance-top:0;mso-wrap-distance-right:9pt;mso-wrap-distance-bottom:0;mso-position-horizontal:right;mso-position-horizontal-relative:margin;mso-position-vertical:absolute;mso-position-vertical-relative:text;v-text-anchor:top" o:gfxdata="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" stroked="f">
                 <v:textbox style="mso-fit-shape-to-text:t" inset="0,0,0,0">
                   <w:txbxContent>
                     <w:p>
@@ -21598,6 +21704,7 @@
                           <w:i w:val="0"/>
                           <w:iCs w:val="0"/>
                           <w:noProof/>
+                          <w:color w:val="000000" w:themeColor="text1"/>
                           <w:sz w:val="22"/>
                           <w:szCs w:val="22"/>
                         </w:rPr>
@@ -21608,6 +21715,7 @@
                           <w:rFonts w:asciiTheme="majorBidi" w:hAnsiTheme="majorBidi" w:cstheme="majorBidi"/>
                           <w:i w:val="0"/>
                           <w:iCs w:val="0"/>
+                          <w:color w:val="000000" w:themeColor="text1"/>
                           <w:sz w:val="20"/>
                           <w:szCs w:val="20"/>
                         </w:rPr>
@@ -21618,6 +21726,7 @@
                           <w:rFonts w:asciiTheme="majorBidi" w:hAnsiTheme="majorBidi" w:cstheme="majorBidi"/>
                           <w:i w:val="0"/>
                           <w:iCs w:val="0"/>
+                          <w:color w:val="000000" w:themeColor="text1"/>
                           <w:sz w:val="20"/>
                           <w:szCs w:val="20"/>
                         </w:rPr>
@@ -21628,6 +21737,7 @@
                           <w:rFonts w:asciiTheme="majorBidi" w:hAnsiTheme="majorBidi" w:cstheme="majorBidi"/>
                           <w:i w:val="0"/>
                           <w:iCs w:val="0"/>
+                          <w:color w:val="000000" w:themeColor="text1"/>
                           <w:sz w:val="20"/>
                           <w:szCs w:val="20"/>
                         </w:rPr>
@@ -21638,6 +21748,7 @@
                           <w:rFonts w:asciiTheme="majorBidi" w:hAnsiTheme="majorBidi" w:cstheme="majorBidi"/>
                           <w:i w:val="0"/>
                           <w:iCs w:val="0"/>
+                          <w:color w:val="000000" w:themeColor="text1"/>
                           <w:sz w:val="20"/>
                           <w:szCs w:val="20"/>
                         </w:rPr>
@@ -21649,6 +21760,7 @@
                           <w:i w:val="0"/>
                           <w:iCs w:val="0"/>
                           <w:noProof/>
+                          <w:color w:val="000000" w:themeColor="text1"/>
                           <w:sz w:val="20"/>
                           <w:szCs w:val="20"/>
                         </w:rPr>
@@ -21659,6 +21771,7 @@
                           <w:rFonts w:asciiTheme="majorBidi" w:hAnsiTheme="majorBidi" w:cstheme="majorBidi"/>
                           <w:i w:val="0"/>
                           <w:iCs w:val="0"/>
+                          <w:color w:val="000000" w:themeColor="text1"/>
                           <w:sz w:val="20"/>
                           <w:szCs w:val="20"/>
                         </w:rPr>
@@ -21669,6 +21782,7 @@
                           <w:rFonts w:asciiTheme="majorBidi" w:hAnsiTheme="majorBidi" w:cstheme="majorBidi"/>
                           <w:i w:val="0"/>
                           <w:iCs w:val="0"/>
+                          <w:color w:val="000000" w:themeColor="text1"/>
                           <w:sz w:val="20"/>
                           <w:szCs w:val="20"/>
                         </w:rPr>
@@ -23132,11 +23246,11 @@
       <w:pPr>
         <w:pStyle w:val="Heading1"/>
       </w:pPr>
-      <w:bookmarkStart w:id="26" w:name="_Toc145980343"/>
+      <w:bookmarkStart w:id="34" w:name="_Toc145980343"/>
       <w:r>
         <w:t>Code Executant Software</w:t>
       </w:r>
-      <w:bookmarkEnd w:id="26"/>
+      <w:bookmarkEnd w:id="34"/>
     </w:p>
     <w:p>
       <w:pPr>
@@ -23163,8 +23277,9 @@
           <w:rFonts w:asciiTheme="majorBidi" w:hAnsiTheme="majorBidi" w:cstheme="majorBidi"/>
           <w:i/>
           <w:iCs/>
-          <w:sz w:val="28"/>
-          <w:szCs w:val="28"/>
+          <w:color w:val="404040" w:themeColor="text1" w:themeTint="BF"/>
+          <w:sz w:val="24"/>
+          <w:szCs w:val="24"/>
         </w:rPr>
       </w:pPr>
       <w:r>
@@ -23172,8 +23287,9 @@
           <w:rFonts w:asciiTheme="majorBidi" w:hAnsiTheme="majorBidi" w:cstheme="majorBidi"/>
           <w:i/>
           <w:iCs/>
-          <w:sz w:val="28"/>
-          <w:szCs w:val="28"/>
+          <w:color w:val="404040" w:themeColor="text1" w:themeTint="BF"/>
+          <w:sz w:val="24"/>
+          <w:szCs w:val="24"/>
         </w:rPr>
         <w:t>"</w:t>
       </w:r>
@@ -23182,8 +23298,9 @@
           <w:rFonts w:asciiTheme="majorBidi" w:hAnsiTheme="majorBidi" w:cstheme="majorBidi"/>
           <w:i/>
           <w:iCs/>
-          <w:sz w:val="28"/>
-          <w:szCs w:val="28"/>
+          <w:color w:val="404040" w:themeColor="text1" w:themeTint="BF"/>
+          <w:sz w:val="24"/>
+          <w:szCs w:val="24"/>
         </w:rPr>
         <w:t>The purpose of software engineering is to control complexity,</w:t>
       </w:r>
@@ -23199,8 +23316,9 @@
           <w:rFonts w:asciiTheme="majorBidi" w:hAnsiTheme="majorBidi" w:cstheme="majorBidi"/>
           <w:i/>
           <w:iCs/>
-          <w:sz w:val="28"/>
-          <w:szCs w:val="28"/>
+          <w:color w:val="404040" w:themeColor="text1" w:themeTint="BF"/>
+          <w:sz w:val="24"/>
+          <w:szCs w:val="24"/>
         </w:rPr>
       </w:pPr>
       <w:r>
@@ -23208,8 +23326,9 @@
           <w:rFonts w:asciiTheme="majorBidi" w:hAnsiTheme="majorBidi" w:cstheme="majorBidi"/>
           <w:i/>
           <w:iCs/>
-          <w:sz w:val="28"/>
-          <w:szCs w:val="28"/>
+          <w:color w:val="404040" w:themeColor="text1" w:themeTint="BF"/>
+          <w:sz w:val="24"/>
+          <w:szCs w:val="24"/>
         </w:rPr>
         <w:t>not to create it</w:t>
       </w:r>
@@ -23218,8 +23337,9 @@
           <w:rFonts w:asciiTheme="majorBidi" w:hAnsiTheme="majorBidi" w:cstheme="majorBidi"/>
           <w:i/>
           <w:iCs/>
-          <w:sz w:val="28"/>
-          <w:szCs w:val="28"/>
+          <w:color w:val="404040" w:themeColor="text1" w:themeTint="BF"/>
+          <w:sz w:val="24"/>
+          <w:szCs w:val="24"/>
         </w:rPr>
         <w:t>."</w:t>
       </w:r>
@@ -23235,8 +23355,9 @@
           <w:rFonts w:asciiTheme="majorBidi" w:hAnsiTheme="majorBidi" w:cstheme="majorBidi"/>
           <w:i/>
           <w:iCs/>
-          <w:sz w:val="28"/>
-          <w:szCs w:val="28"/>
+          <w:color w:val="404040" w:themeColor="text1" w:themeTint="BF"/>
+          <w:sz w:val="24"/>
+          <w:szCs w:val="24"/>
         </w:rPr>
       </w:pPr>
       <w:r>
@@ -23244,6 +23365,7 @@
           <w:rFonts w:asciiTheme="majorBidi" w:hAnsiTheme="majorBidi" w:cstheme="majorBidi"/>
           <w:i/>
           <w:iCs/>
+          <w:color w:val="404040" w:themeColor="text1" w:themeTint="BF"/>
           <w:sz w:val="24"/>
           <w:szCs w:val="24"/>
         </w:rPr>
@@ -23395,12 +23517,12 @@
       <w:pPr>
         <w:pStyle w:val="Heading2"/>
       </w:pPr>
-      <w:bookmarkStart w:id="27" w:name="_Toc145980344"/>
+      <w:bookmarkStart w:id="35" w:name="_Toc145980344"/>
       <w:r>
         <w:lastRenderedPageBreak/>
         <w:t>Code Execution Flow</w:t>
       </w:r>
-      <w:bookmarkEnd w:id="27"/>
+      <w:bookmarkEnd w:id="35"/>
       <w:r>
         <w:t xml:space="preserve"> </w:t>
       </w:r>
@@ -23633,7 +23755,7 @@
               </wp:anchor>
             </w:drawing>
           </mc:Choice>
-          <mc:Fallback xmlns:w16sdtdh="http://schemas.microsoft.com/office/word/2020/wordml/sdtdatahash" xmlns:w16="http://schemas.microsoft.com/office/word/2018/wordml" xmlns:w16cid="http://schemas.microsoft.com/office/word/2016/wordml/cid" xmlns:w16cex="http://schemas.microsoft.com/office/word/2018/wordml/cex" xmlns:oel="http://schemas.microsoft.com/office/2019/extlst" xmlns:am3d="http://schemas.microsoft.com/office/drawing/2017/model3d" xmlns:aink="http://schemas.microsoft.com/office/drawing/2016/ink" xmlns:cx8="http://schemas.microsoft.com/office/drawing/2016/5/14/chartex" xmlns:cx7="http://schemas.microsoft.com/office/drawing/2016/5/13/chartex" xmlns:cx6="http://schemas.microsoft.com/office/drawing/2016/5/12/chartex" xmlns:cx5="http://schemas.microsoft.com/office/drawing/2016/5/11/chartex" xmlns:cx4="http://schemas.microsoft.com/office/drawing/2016/5/10/chartex" xmlns:cx3="http://schemas.microsoft.com/office/drawing/2016/5/9/chartex" xmlns:cx2="http://schemas.microsoft.com/office/drawing/2015/10/21/chartex" xmlns:cx1="http://schemas.microsoft.com/office/drawing/2015/9/8/chartex">
+          <mc:Fallback xmlns:cx1="http://schemas.microsoft.com/office/drawing/2015/9/8/chartex" xmlns:cx2="http://schemas.microsoft.com/office/drawing/2015/10/21/chartex" xmlns:cx3="http://schemas.microsoft.com/office/drawing/2016/5/9/chartex" xmlns:cx4="http://schemas.microsoft.com/office/drawing/2016/5/10/chartex" xmlns:cx5="http://schemas.microsoft.com/office/drawing/2016/5/11/chartex" xmlns:cx6="http://schemas.microsoft.com/office/drawing/2016/5/12/chartex" xmlns:cx7="http://schemas.microsoft.com/office/drawing/2016/5/13/chartex" xmlns:cx8="http://schemas.microsoft.com/office/drawing/2016/5/14/chartex" xmlns:aink="http://schemas.microsoft.com/office/drawing/2016/ink" xmlns:am3d="http://schemas.microsoft.com/office/drawing/2017/model3d" xmlns:oel="http://schemas.microsoft.com/office/2019/extlst" xmlns:w16cex="http://schemas.microsoft.com/office/word/2018/wordml/cex" xmlns:w16cid="http://schemas.microsoft.com/office/word/2016/wordml/cid" xmlns:w16="http://schemas.microsoft.com/office/word/2018/wordml" xmlns:w16sdtdh="http://schemas.microsoft.com/office/word/2020/wordml/sdtdatahash">
             <w:pict>
               <v:shape w14:anchorId="3ED6082E" id="Text Box 2" o:spid="_x0000_s1034" type="#_x0000_t202" style="position:absolute;left:0;text-align:left;margin-left:416.5pt;margin-top:163.65pt;width:467.7pt;height:90.6pt;z-index:251680768;visibility:visible;mso-wrap-style:square;mso-width-percent:0;mso-height-percent:0;mso-wrap-distance-left:9pt;mso-wrap-distance-top:3.6pt;mso-wrap-distance-right:9pt;mso-wrap-distance-bottom:3.6pt;mso-position-horizontal:right;mso-position-horizontal-relative:margin;mso-position-vertical:absolute;mso-position-vertical-relative:text;mso-width-percent:0;mso-height-percent:0;mso-width-relative:margin;mso-height-relative:margin;v-text-anchor:top" o:gfxdata="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" fillcolor="#f2f2f2 [3052]" stroked="f">
                 <v:textbox>
@@ -24206,7 +24328,7 @@
               </wp:anchor>
             </w:drawing>
           </mc:Choice>
-          <mc:Fallback xmlns:w16sdtdh="http://schemas.microsoft.com/office/word/2020/wordml/sdtdatahash" xmlns:w16="http://schemas.microsoft.com/office/word/2018/wordml" xmlns:w16cid="http://schemas.microsoft.com/office/word/2016/wordml/cid" xmlns:w16cex="http://schemas.microsoft.com/office/word/2018/wordml/cex" xmlns:oel="http://schemas.microsoft.com/office/2019/extlst" xmlns:am3d="http://schemas.microsoft.com/office/drawing/2017/model3d" xmlns:aink="http://schemas.microsoft.com/office/drawing/2016/ink" xmlns:cx8="http://schemas.microsoft.com/office/drawing/2016/5/14/chartex" xmlns:cx7="http://schemas.microsoft.com/office/drawing/2016/5/13/chartex" xmlns:cx6="http://schemas.microsoft.com/office/drawing/2016/5/12/chartex" xmlns:cx5="http://schemas.microsoft.com/office/drawing/2016/5/11/chartex" xmlns:cx4="http://schemas.microsoft.com/office/drawing/2016/5/10/chartex" xmlns:cx3="http://schemas.microsoft.com/office/drawing/2016/5/9/chartex" xmlns:cx2="http://schemas.microsoft.com/office/drawing/2015/10/21/chartex" xmlns:cx1="http://schemas.microsoft.com/office/drawing/2015/9/8/chartex">
+          <mc:Fallback xmlns:cx1="http://schemas.microsoft.com/office/drawing/2015/9/8/chartex" xmlns:cx2="http://schemas.microsoft.com/office/drawing/2015/10/21/chartex" xmlns:cx3="http://schemas.microsoft.com/office/drawing/2016/5/9/chartex" xmlns:cx4="http://schemas.microsoft.com/office/drawing/2016/5/10/chartex" xmlns:cx5="http://schemas.microsoft.com/office/drawing/2016/5/11/chartex" xmlns:cx6="http://schemas.microsoft.com/office/drawing/2016/5/12/chartex" xmlns:cx7="http://schemas.microsoft.com/office/drawing/2016/5/13/chartex" xmlns:cx8="http://schemas.microsoft.com/office/drawing/2016/5/14/chartex" xmlns:aink="http://schemas.microsoft.com/office/drawing/2016/ink" xmlns:am3d="http://schemas.microsoft.com/office/drawing/2017/model3d" xmlns:oel="http://schemas.microsoft.com/office/2019/extlst" xmlns:w16cex="http://schemas.microsoft.com/office/word/2018/wordml/cex" xmlns:w16cid="http://schemas.microsoft.com/office/word/2016/wordml/cid" xmlns:w16="http://schemas.microsoft.com/office/word/2018/wordml" xmlns:w16sdtdh="http://schemas.microsoft.com/office/word/2020/wordml/sdtdatahash">
             <w:pict>
               <v:shape w14:anchorId="33AF674A" id="_x0000_s1035" type="#_x0000_t202" style="position:absolute;left:0;text-align:left;margin-left:417.05pt;margin-top:86.55pt;width:468.25pt;height:76.2pt;z-index:251682816;visibility:visible;mso-wrap-style:square;mso-width-percent:0;mso-height-percent:0;mso-wrap-distance-left:9pt;mso-wrap-distance-top:3.6pt;mso-wrap-distance-right:9pt;mso-wrap-distance-bottom:3.6pt;mso-position-horizontal:right;mso-position-horizontal-relative:margin;mso-position-vertical:absolute;mso-position-vertical-relative:text;mso-width-percent:0;mso-height-percent:0;mso-width-relative:margin;mso-height-relative:margin;v-text-anchor:top" o:gfxdata="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" fillcolor="#f2f2f2 [3052]" stroked="f">
                 <v:textbox>
@@ -24411,7 +24533,7 @@
       <w:pPr>
         <w:pStyle w:val="Heading2"/>
       </w:pPr>
-      <w:bookmarkStart w:id="28" w:name="_Toc145980345"/>
+      <w:bookmarkStart w:id="36" w:name="_Toc145980345"/>
       <w:r>
         <w:t>Windows (</w:t>
       </w:r>
@@ -24421,7 +24543,7 @@
       <w:r>
         <w:t>)</w:t>
       </w:r>
-      <w:bookmarkEnd w:id="28"/>
+      <w:bookmarkEnd w:id="36"/>
     </w:p>
     <w:p>
       <w:pPr>
@@ -27522,7 +27644,7 @@
               </wp:anchor>
             </w:drawing>
           </mc:Choice>
-          <mc:Fallback xmlns:w16sdtdh="http://schemas.microsoft.com/office/word/2020/wordml/sdtdatahash" xmlns:w16="http://schemas.microsoft.com/office/word/2018/wordml" xmlns:w16cid="http://schemas.microsoft.com/office/word/2016/wordml/cid" xmlns:w16cex="http://schemas.microsoft.com/office/word/2018/wordml/cex" xmlns:oel="http://schemas.microsoft.com/office/2019/extlst" xmlns:am3d="http://schemas.microsoft.com/office/drawing/2017/model3d" xmlns:aink="http://schemas.microsoft.com/office/drawing/2016/ink" xmlns:cx8="http://schemas.microsoft.com/office/drawing/2016/5/14/chartex" xmlns:cx7="http://schemas.microsoft.com/office/drawing/2016/5/13/chartex" xmlns:cx6="http://schemas.microsoft.com/office/drawing/2016/5/12/chartex" xmlns:cx5="http://schemas.microsoft.com/office/drawing/2016/5/11/chartex" xmlns:cx4="http://schemas.microsoft.com/office/drawing/2016/5/10/chartex" xmlns:cx3="http://schemas.microsoft.com/office/drawing/2016/5/9/chartex" xmlns:cx2="http://schemas.microsoft.com/office/drawing/2015/10/21/chartex" xmlns:cx1="http://schemas.microsoft.com/office/drawing/2015/9/8/chartex">
+          <mc:Fallback xmlns:cx1="http://schemas.microsoft.com/office/drawing/2015/9/8/chartex" xmlns:cx2="http://schemas.microsoft.com/office/drawing/2015/10/21/chartex" xmlns:cx3="http://schemas.microsoft.com/office/drawing/2016/5/9/chartex" xmlns:cx4="http://schemas.microsoft.com/office/drawing/2016/5/10/chartex" xmlns:cx5="http://schemas.microsoft.com/office/drawing/2016/5/11/chartex" xmlns:cx6="http://schemas.microsoft.com/office/drawing/2016/5/12/chartex" xmlns:cx7="http://schemas.microsoft.com/office/drawing/2016/5/13/chartex" xmlns:cx8="http://schemas.microsoft.com/office/drawing/2016/5/14/chartex" xmlns:aink="http://schemas.microsoft.com/office/drawing/2016/ink" xmlns:am3d="http://schemas.microsoft.com/office/drawing/2017/model3d" xmlns:oel="http://schemas.microsoft.com/office/2019/extlst" xmlns:w16cex="http://schemas.microsoft.com/office/word/2018/wordml/cex" xmlns:w16cid="http://schemas.microsoft.com/office/word/2016/wordml/cid" xmlns:w16="http://schemas.microsoft.com/office/word/2018/wordml" xmlns:w16sdtdh="http://schemas.microsoft.com/office/word/2020/wordml/sdtdatahash">
             <w:pict>
               <v:shapetype w14:anchorId="6B9FAC80" id="_x0000_t202" coordsize="21600,21600" o:spt="202" path="m,l,21600r21600,l21600,xe">
                 <v:stroke joinstyle="miter"/>
@@ -27790,7 +27912,7 @@
               </wp:anchor>
             </w:drawing>
           </mc:Choice>
-          <mc:Fallback xmlns:w16sdtdh="http://schemas.microsoft.com/office/word/2020/wordml/sdtdatahash" xmlns:w16="http://schemas.microsoft.com/office/word/2018/wordml" xmlns:w16cid="http://schemas.microsoft.com/office/word/2016/wordml/cid" xmlns:w16cex="http://schemas.microsoft.com/office/word/2018/wordml/cex" xmlns:oel="http://schemas.microsoft.com/office/2019/extlst" xmlns:am3d="http://schemas.microsoft.com/office/drawing/2017/model3d" xmlns:aink="http://schemas.microsoft.com/office/drawing/2016/ink" xmlns:cx8="http://schemas.microsoft.com/office/drawing/2016/5/14/chartex" xmlns:cx7="http://schemas.microsoft.com/office/drawing/2016/5/13/chartex" xmlns:cx6="http://schemas.microsoft.com/office/drawing/2016/5/12/chartex" xmlns:cx5="http://schemas.microsoft.com/office/drawing/2016/5/11/chartex" xmlns:cx4="http://schemas.microsoft.com/office/drawing/2016/5/10/chartex" xmlns:cx3="http://schemas.microsoft.com/office/drawing/2016/5/9/chartex" xmlns:cx2="http://schemas.microsoft.com/office/drawing/2015/10/21/chartex" xmlns:cx1="http://schemas.microsoft.com/office/drawing/2015/9/8/chartex">
+          <mc:Fallback xmlns:cx1="http://schemas.microsoft.com/office/drawing/2015/9/8/chartex" xmlns:cx2="http://schemas.microsoft.com/office/drawing/2015/10/21/chartex" xmlns:cx3="http://schemas.microsoft.com/office/drawing/2016/5/9/chartex" xmlns:cx4="http://schemas.microsoft.com/office/drawing/2016/5/10/chartex" xmlns:cx5="http://schemas.microsoft.com/office/drawing/2016/5/11/chartex" xmlns:cx6="http://schemas.microsoft.com/office/drawing/2016/5/12/chartex" xmlns:cx7="http://schemas.microsoft.com/office/drawing/2016/5/13/chartex" xmlns:cx8="http://schemas.microsoft.com/office/drawing/2016/5/14/chartex" xmlns:aink="http://schemas.microsoft.com/office/drawing/2016/ink" xmlns:am3d="http://schemas.microsoft.com/office/drawing/2017/model3d" xmlns:oel="http://schemas.microsoft.com/office/2019/extlst" xmlns:w16cex="http://schemas.microsoft.com/office/word/2018/wordml/cex" xmlns:w16cid="http://schemas.microsoft.com/office/word/2016/wordml/cid" xmlns:w16="http://schemas.microsoft.com/office/word/2018/wordml" xmlns:w16sdtdh="http://schemas.microsoft.com/office/word/2020/wordml/sdtdatahash">
             <w:pict>
               <v:shape w14:anchorId="6FED30D4" id="_x0000_s1037" type="#_x0000_t202" style="position:absolute;left:0;text-align:left;margin-left:417.05pt;margin-top:52.2pt;width:468.25pt;height:27.6pt;z-index:251693056;visibility:visible;mso-wrap-style:square;mso-width-percent:0;mso-height-percent:0;mso-wrap-distance-left:9pt;mso-wrap-distance-top:3.6pt;mso-wrap-distance-right:9pt;mso-wrap-distance-bottom:3.6pt;mso-position-horizontal:right;mso-position-horizontal-relative:margin;mso-position-vertical:absolute;mso-position-vertical-relative:text;mso-width-percent:0;mso-height-percent:0;mso-width-relative:margin;mso-height-relative:margin;v-text-anchor:top" o:gfxdata="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" fillcolor="#f2f2f2 [3052]" stroked="f">
                 <v:textbox>
@@ -28178,7 +28300,7 @@
               </wp:anchor>
             </w:drawing>
           </mc:Choice>
-          <mc:Fallback xmlns:w16sdtdh="http://schemas.microsoft.com/office/word/2020/wordml/sdtdatahash" xmlns:w16="http://schemas.microsoft.com/office/word/2018/wordml" xmlns:w16cid="http://schemas.microsoft.com/office/word/2016/wordml/cid" xmlns:w16cex="http://schemas.microsoft.com/office/word/2018/wordml/cex" xmlns:oel="http://schemas.microsoft.com/office/2019/extlst" xmlns:am3d="http://schemas.microsoft.com/office/drawing/2017/model3d" xmlns:aink="http://schemas.microsoft.com/office/drawing/2016/ink" xmlns:cx8="http://schemas.microsoft.com/office/drawing/2016/5/14/chartex" xmlns:cx7="http://schemas.microsoft.com/office/drawing/2016/5/13/chartex" xmlns:cx6="http://schemas.microsoft.com/office/drawing/2016/5/12/chartex" xmlns:cx5="http://schemas.microsoft.com/office/drawing/2016/5/11/chartex" xmlns:cx4="http://schemas.microsoft.com/office/drawing/2016/5/10/chartex" xmlns:cx3="http://schemas.microsoft.com/office/drawing/2016/5/9/chartex" xmlns:cx2="http://schemas.microsoft.com/office/drawing/2015/10/21/chartex" xmlns:cx1="http://schemas.microsoft.com/office/drawing/2015/9/8/chartex">
+          <mc:Fallback xmlns:cx1="http://schemas.microsoft.com/office/drawing/2015/9/8/chartex" xmlns:cx2="http://schemas.microsoft.com/office/drawing/2015/10/21/chartex" xmlns:cx3="http://schemas.microsoft.com/office/drawing/2016/5/9/chartex" xmlns:cx4="http://schemas.microsoft.com/office/drawing/2016/5/10/chartex" xmlns:cx5="http://schemas.microsoft.com/office/drawing/2016/5/11/chartex" xmlns:cx6="http://schemas.microsoft.com/office/drawing/2016/5/12/chartex" xmlns:cx7="http://schemas.microsoft.com/office/drawing/2016/5/13/chartex" xmlns:cx8="http://schemas.microsoft.com/office/drawing/2016/5/14/chartex" xmlns:aink="http://schemas.microsoft.com/office/drawing/2016/ink" xmlns:am3d="http://schemas.microsoft.com/office/drawing/2017/model3d" xmlns:oel="http://schemas.microsoft.com/office/2019/extlst" xmlns:w16cex="http://schemas.microsoft.com/office/word/2018/wordml/cex" xmlns:w16cid="http://schemas.microsoft.com/office/word/2016/wordml/cid" xmlns:w16="http://schemas.microsoft.com/office/word/2018/wordml" xmlns:w16sdtdh="http://schemas.microsoft.com/office/word/2020/wordml/sdtdatahash">
             <w:pict>
               <v:shape w14:anchorId="6C362331" id="_x0000_s1038" type="#_x0000_t202" style="position:absolute;left:0;text-align:left;margin-left:417.05pt;margin-top:72.6pt;width:468.25pt;height:27.6pt;z-index:251695104;visibility:visible;mso-wrap-style:square;mso-width-percent:0;mso-height-percent:0;mso-wrap-distance-left:9pt;mso-wrap-distance-top:3.6pt;mso-wrap-distance-right:9pt;mso-wrap-distance-bottom:3.6pt;mso-position-horizontal:right;mso-position-horizontal-relative:margin;mso-position-vertical:absolute;mso-position-vertical-relative:text;mso-width-percent:0;mso-height-percent:0;mso-width-relative:margin;mso-height-relative:margin;v-text-anchor:top" o:gfxdata="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" fillcolor="#f2f2f2 [3052]" stroked="f">
                 <v:textbox>
@@ -28539,12 +28661,12 @@
       <w:pPr>
         <w:pStyle w:val="Heading2"/>
       </w:pPr>
-      <w:bookmarkStart w:id="29" w:name="_Toc145980346"/>
+      <w:bookmarkStart w:id="37" w:name="_Toc145980346"/>
       <w:r>
         <w:lastRenderedPageBreak/>
         <w:t>Linux (RISC-V GCC toolchain)</w:t>
       </w:r>
-      <w:bookmarkEnd w:id="29"/>
+      <w:bookmarkEnd w:id="37"/>
     </w:p>
     <w:p>
       <w:pPr>
@@ -32275,7 +32397,7 @@
               </wp:anchor>
             </w:drawing>
           </mc:Choice>
-          <mc:Fallback xmlns:w16sdtdh="http://schemas.microsoft.com/office/word/2020/wordml/sdtdatahash" xmlns:w16="http://schemas.microsoft.com/office/word/2018/wordml" xmlns:w16cid="http://schemas.microsoft.com/office/word/2016/wordml/cid" xmlns:w16cex="http://schemas.microsoft.com/office/word/2018/wordml/cex" xmlns:oel="http://schemas.microsoft.com/office/2019/extlst" xmlns:am3d="http://schemas.microsoft.com/office/drawing/2017/model3d" xmlns:aink="http://schemas.microsoft.com/office/drawing/2016/ink" xmlns:cx8="http://schemas.microsoft.com/office/drawing/2016/5/14/chartex" xmlns:cx7="http://schemas.microsoft.com/office/drawing/2016/5/13/chartex" xmlns:cx6="http://schemas.microsoft.com/office/drawing/2016/5/12/chartex" xmlns:cx5="http://schemas.microsoft.com/office/drawing/2016/5/11/chartex" xmlns:cx4="http://schemas.microsoft.com/office/drawing/2016/5/10/chartex" xmlns:cx3="http://schemas.microsoft.com/office/drawing/2016/5/9/chartex" xmlns:cx2="http://schemas.microsoft.com/office/drawing/2015/10/21/chartex" xmlns:cx1="http://schemas.microsoft.com/office/drawing/2015/9/8/chartex">
+          <mc:Fallback xmlns:cx1="http://schemas.microsoft.com/office/drawing/2015/9/8/chartex" xmlns:cx2="http://schemas.microsoft.com/office/drawing/2015/10/21/chartex" xmlns:cx3="http://schemas.microsoft.com/office/drawing/2016/5/9/chartex" xmlns:cx4="http://schemas.microsoft.com/office/drawing/2016/5/10/chartex" xmlns:cx5="http://schemas.microsoft.com/office/drawing/2016/5/11/chartex" xmlns:cx6="http://schemas.microsoft.com/office/drawing/2016/5/12/chartex" xmlns:cx7="http://schemas.microsoft.com/office/drawing/2016/5/13/chartex" xmlns:cx8="http://schemas.microsoft.com/office/drawing/2016/5/14/chartex" xmlns:aink="http://schemas.microsoft.com/office/drawing/2016/ink" xmlns:am3d="http://schemas.microsoft.com/office/drawing/2017/model3d" xmlns:oel="http://schemas.microsoft.com/office/2019/extlst" xmlns:w16cex="http://schemas.microsoft.com/office/word/2018/wordml/cex" xmlns:w16cid="http://schemas.microsoft.com/office/word/2016/wordml/cid" xmlns:w16="http://schemas.microsoft.com/office/word/2018/wordml" xmlns:w16sdtdh="http://schemas.microsoft.com/office/word/2020/wordml/sdtdatahash">
             <w:pict>
               <v:shape w14:anchorId="7E13968F" id="_x0000_s1039" type="#_x0000_t202" style="position:absolute;left:0;text-align:left;margin-left:416.5pt;margin-top:22.05pt;width:467.7pt;height:27.6pt;z-index:251685888;visibility:visible;mso-wrap-style:square;mso-width-percent:0;mso-height-percent:0;mso-wrap-distance-left:9pt;mso-wrap-distance-top:3.6pt;mso-wrap-distance-right:9pt;mso-wrap-distance-bottom:3.6pt;mso-position-horizontal:right;mso-position-horizontal-relative:margin;mso-position-vertical:absolute;mso-position-vertical-relative:text;mso-width-percent:0;mso-height-percent:0;mso-width-relative:margin;mso-height-relative:margin;v-text-anchor:top" o:gfxdata="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" fillcolor="#f2f2f2 [3052]" stroked="f">
                 <v:textbox>
@@ -32499,7 +32621,7 @@
               </wp:anchor>
             </w:drawing>
           </mc:Choice>
-          <mc:Fallback xmlns:w16sdtdh="http://schemas.microsoft.com/office/word/2020/wordml/sdtdatahash" xmlns:w16="http://schemas.microsoft.com/office/word/2018/wordml" xmlns:w16cid="http://schemas.microsoft.com/office/word/2016/wordml/cid" xmlns:w16cex="http://schemas.microsoft.com/office/word/2018/wordml/cex" xmlns:oel="http://schemas.microsoft.com/office/2019/extlst" xmlns:am3d="http://schemas.microsoft.com/office/drawing/2017/model3d" xmlns:aink="http://schemas.microsoft.com/office/drawing/2016/ink" xmlns:cx8="http://schemas.microsoft.com/office/drawing/2016/5/14/chartex" xmlns:cx7="http://schemas.microsoft.com/office/drawing/2016/5/13/chartex" xmlns:cx6="http://schemas.microsoft.com/office/drawing/2016/5/12/chartex" xmlns:cx5="http://schemas.microsoft.com/office/drawing/2016/5/11/chartex" xmlns:cx4="http://schemas.microsoft.com/office/drawing/2016/5/10/chartex" xmlns:cx3="http://schemas.microsoft.com/office/drawing/2016/5/9/chartex" xmlns:cx2="http://schemas.microsoft.com/office/drawing/2015/10/21/chartex" xmlns:cx1="http://schemas.microsoft.com/office/drawing/2015/9/8/chartex">
+          <mc:Fallback xmlns:cx1="http://schemas.microsoft.com/office/drawing/2015/9/8/chartex" xmlns:cx2="http://schemas.microsoft.com/office/drawing/2015/10/21/chartex" xmlns:cx3="http://schemas.microsoft.com/office/drawing/2016/5/9/chartex" xmlns:cx4="http://schemas.microsoft.com/office/drawing/2016/5/10/chartex" xmlns:cx5="http://schemas.microsoft.com/office/drawing/2016/5/11/chartex" xmlns:cx6="http://schemas.microsoft.com/office/drawing/2016/5/12/chartex" xmlns:cx7="http://schemas.microsoft.com/office/drawing/2016/5/13/chartex" xmlns:cx8="http://schemas.microsoft.com/office/drawing/2016/5/14/chartex" xmlns:aink="http://schemas.microsoft.com/office/drawing/2016/ink" xmlns:am3d="http://schemas.microsoft.com/office/drawing/2017/model3d" xmlns:oel="http://schemas.microsoft.com/office/2019/extlst" xmlns:w16cex="http://schemas.microsoft.com/office/word/2018/wordml/cex" xmlns:w16cid="http://schemas.microsoft.com/office/word/2016/wordml/cid" xmlns:w16="http://schemas.microsoft.com/office/word/2018/wordml" xmlns:w16sdtdh="http://schemas.microsoft.com/office/word/2020/wordml/sdtdatahash">
             <w:pict>
               <v:shape w14:anchorId="718E5453" id="_x0000_s1040" type="#_x0000_t202" style="position:absolute;left:0;text-align:left;margin-left:416.5pt;margin-top:43.4pt;width:467.7pt;height:27.6pt;z-index:251687936;visibility:visible;mso-wrap-style:square;mso-width-percent:0;mso-height-percent:0;mso-wrap-distance-left:9pt;mso-wrap-distance-top:3.6pt;mso-wrap-distance-right:9pt;mso-wrap-distance-bottom:3.6pt;mso-position-horizontal:right;mso-position-horizontal-relative:margin;mso-position-vertical:absolute;mso-position-vertical-relative:text;mso-width-percent:0;mso-height-percent:0;mso-width-relative:margin;mso-height-relative:margin;v-text-anchor:top" o:gfxdata="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" fillcolor="#f2f2f2 [3052]" stroked="f">
                 <v:textbox>
@@ -32928,7 +33050,7 @@
               </wp:anchor>
             </w:drawing>
           </mc:Choice>
-          <mc:Fallback xmlns:w16sdtdh="http://schemas.microsoft.com/office/word/2020/wordml/sdtdatahash" xmlns:w16="http://schemas.microsoft.com/office/word/2018/wordml" xmlns:w16cid="http://schemas.microsoft.com/office/word/2016/wordml/cid" xmlns:w16cex="http://schemas.microsoft.com/office/word/2018/wordml/cex" xmlns:oel="http://schemas.microsoft.com/office/2019/extlst" xmlns:am3d="http://schemas.microsoft.com/office/drawing/2017/model3d" xmlns:aink="http://schemas.microsoft.com/office/drawing/2016/ink" xmlns:cx8="http://schemas.microsoft.com/office/drawing/2016/5/14/chartex" xmlns:cx7="http://schemas.microsoft.com/office/drawing/2016/5/13/chartex" xmlns:cx6="http://schemas.microsoft.com/office/drawing/2016/5/12/chartex" xmlns:cx5="http://schemas.microsoft.com/office/drawing/2016/5/11/chartex" xmlns:cx4="http://schemas.microsoft.com/office/drawing/2016/5/10/chartex" xmlns:cx3="http://schemas.microsoft.com/office/drawing/2016/5/9/chartex" xmlns:cx2="http://schemas.microsoft.com/office/drawing/2015/10/21/chartex" xmlns:cx1="http://schemas.microsoft.com/office/drawing/2015/9/8/chartex">
+          <mc:Fallback xmlns:cx1="http://schemas.microsoft.com/office/drawing/2015/9/8/chartex" xmlns:cx2="http://schemas.microsoft.com/office/drawing/2015/10/21/chartex" xmlns:cx3="http://schemas.microsoft.com/office/drawing/2016/5/9/chartex" xmlns:cx4="http://schemas.microsoft.com/office/drawing/2016/5/10/chartex" xmlns:cx5="http://schemas.microsoft.com/office/drawing/2016/5/11/chartex" xmlns:cx6="http://schemas.microsoft.com/office/drawing/2016/5/12/chartex" xmlns:cx7="http://schemas.microsoft.com/office/drawing/2016/5/13/chartex" xmlns:cx8="http://schemas.microsoft.com/office/drawing/2016/5/14/chartex" xmlns:aink="http://schemas.microsoft.com/office/drawing/2016/ink" xmlns:am3d="http://schemas.microsoft.com/office/drawing/2017/model3d" xmlns:oel="http://schemas.microsoft.com/office/2019/extlst" xmlns:w16cex="http://schemas.microsoft.com/office/word/2018/wordml/cex" xmlns:w16cid="http://schemas.microsoft.com/office/word/2016/wordml/cid" xmlns:w16="http://schemas.microsoft.com/office/word/2018/wordml" xmlns:w16sdtdh="http://schemas.microsoft.com/office/word/2020/wordml/sdtdatahash">
             <w:pict>
               <v:shape w14:anchorId="203555FB" id="_x0000_s1041" type="#_x0000_t202" style="position:absolute;left:0;text-align:left;margin-left:417.05pt;margin-top:54.05pt;width:468.25pt;height:27.6pt;z-index:251689984;visibility:visible;mso-wrap-style:square;mso-width-percent:0;mso-height-percent:0;mso-wrap-distance-left:9pt;mso-wrap-distance-top:3.6pt;mso-wrap-distance-right:9pt;mso-wrap-distance-bottom:3.6pt;mso-position-horizontal:right;mso-position-horizontal-relative:margin;mso-position-vertical:absolute;mso-position-vertical-relative:text;mso-width-percent:0;mso-height-percent:0;mso-width-relative:margin;mso-height-relative:margin;v-text-anchor:top" o:gfxdata="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" fillcolor="#f2f2f2 [3052]" stroked="f">
                 <v:textbox>
@@ -33475,11 +33597,11 @@
       <w:pPr>
         <w:pStyle w:val="Heading1"/>
       </w:pPr>
-      <w:bookmarkStart w:id="30" w:name="_Toc145980347"/>
+      <w:bookmarkStart w:id="38" w:name="_Toc145980347"/>
       <w:r>
         <w:t>Synthesis Result</w:t>
       </w:r>
-      <w:bookmarkEnd w:id="30"/>
+      <w:bookmarkEnd w:id="38"/>
     </w:p>
     <w:p>
       <w:pPr>
@@ -33506,8 +33628,9 @@
           <w:rFonts w:asciiTheme="majorBidi" w:hAnsiTheme="majorBidi" w:cstheme="majorBidi"/>
           <w:i/>
           <w:iCs/>
-          <w:sz w:val="28"/>
-          <w:szCs w:val="28"/>
+          <w:color w:val="404040" w:themeColor="text1" w:themeTint="BF"/>
+          <w:sz w:val="24"/>
+          <w:szCs w:val="24"/>
         </w:rPr>
       </w:pPr>
       <w:r>
@@ -33515,8 +33638,9 @@
           <w:rFonts w:asciiTheme="majorBidi" w:hAnsiTheme="majorBidi" w:cstheme="majorBidi"/>
           <w:i/>
           <w:iCs/>
-          <w:sz w:val="28"/>
-          <w:szCs w:val="28"/>
+          <w:color w:val="404040" w:themeColor="text1" w:themeTint="BF"/>
+          <w:sz w:val="24"/>
+          <w:szCs w:val="24"/>
         </w:rPr>
         <w:t>"</w:t>
       </w:r>
@@ -33525,8 +33649,9 @@
           <w:rFonts w:asciiTheme="majorBidi" w:hAnsiTheme="majorBidi" w:cstheme="majorBidi"/>
           <w:i/>
           <w:iCs/>
-          <w:sz w:val="28"/>
-          <w:szCs w:val="28"/>
+          <w:color w:val="404040" w:themeColor="text1" w:themeTint="BF"/>
+          <w:sz w:val="24"/>
+          <w:szCs w:val="24"/>
         </w:rPr>
         <w:t>But life at its best is a creative synthesis of</w:t>
       </w:r>
@@ -33542,8 +33667,9 @@
           <w:rFonts w:asciiTheme="majorBidi" w:hAnsiTheme="majorBidi" w:cstheme="majorBidi"/>
           <w:i/>
           <w:iCs/>
-          <w:sz w:val="28"/>
-          <w:szCs w:val="28"/>
+          <w:color w:val="404040" w:themeColor="text1" w:themeTint="BF"/>
+          <w:sz w:val="24"/>
+          <w:szCs w:val="24"/>
         </w:rPr>
       </w:pPr>
       <w:r>
@@ -33551,8 +33677,9 @@
           <w:rFonts w:asciiTheme="majorBidi" w:hAnsiTheme="majorBidi" w:cstheme="majorBidi"/>
           <w:i/>
           <w:iCs/>
-          <w:sz w:val="28"/>
-          <w:szCs w:val="28"/>
+          <w:color w:val="404040" w:themeColor="text1" w:themeTint="BF"/>
+          <w:sz w:val="24"/>
+          <w:szCs w:val="24"/>
         </w:rPr>
         <w:t>opposites in fruitful harmony</w:t>
       </w:r>
@@ -33561,8 +33688,9 @@
           <w:rFonts w:asciiTheme="majorBidi" w:hAnsiTheme="majorBidi" w:cstheme="majorBidi"/>
           <w:i/>
           <w:iCs/>
-          <w:sz w:val="28"/>
-          <w:szCs w:val="28"/>
+          <w:color w:val="404040" w:themeColor="text1" w:themeTint="BF"/>
+          <w:sz w:val="24"/>
+          <w:szCs w:val="24"/>
         </w:rPr>
         <w:t>."</w:t>
       </w:r>
@@ -33578,6 +33706,7 @@
           <w:rFonts w:asciiTheme="majorBidi" w:hAnsiTheme="majorBidi" w:cstheme="majorBidi"/>
           <w:i/>
           <w:iCs/>
+          <w:color w:val="404040" w:themeColor="text1" w:themeTint="BF"/>
           <w:sz w:val="24"/>
           <w:szCs w:val="24"/>
         </w:rPr>
@@ -33587,6 +33716,7 @@
           <w:rFonts w:asciiTheme="majorBidi" w:hAnsiTheme="majorBidi" w:cstheme="majorBidi"/>
           <w:i/>
           <w:iCs/>
+          <w:color w:val="404040" w:themeColor="text1" w:themeTint="BF"/>
           <w:sz w:val="24"/>
           <w:szCs w:val="24"/>
         </w:rPr>
@@ -33889,11 +34019,11 @@
       <w:pPr>
         <w:pStyle w:val="Heading2"/>
       </w:pPr>
-      <w:bookmarkStart w:id="31" w:name="_Toc145980348"/>
+      <w:bookmarkStart w:id="39" w:name="_Toc145980348"/>
       <w:r>
         <w:t>Qflow toolchain</w:t>
       </w:r>
-      <w:bookmarkEnd w:id="31"/>
+      <w:bookmarkEnd w:id="39"/>
     </w:p>
     <w:p>
       <w:pPr>
@@ -34819,18 +34949,18 @@
                                 <w:rFonts w:asciiTheme="majorBidi" w:hAnsiTheme="majorBidi" w:cstheme="majorBidi"/>
                                 <w:i w:val="0"/>
                                 <w:iCs w:val="0"/>
-                                <w:color w:val="auto"/>
+                                <w:color w:val="000000" w:themeColor="text1"/>
                                 <w:sz w:val="20"/>
                                 <w:szCs w:val="20"/>
                               </w:rPr>
                             </w:pPr>
-                            <w:bookmarkStart w:id="32" w:name="_Toc145980629"/>
+                            <w:bookmarkStart w:id="40" w:name="_Toc145980629"/>
                             <w:r>
                               <w:rPr>
                                 <w:rFonts w:asciiTheme="majorBidi" w:hAnsiTheme="majorBidi" w:cstheme="majorBidi"/>
                                 <w:i w:val="0"/>
                                 <w:iCs w:val="0"/>
-                                <w:color w:val="auto"/>
+                                <w:color w:val="000000" w:themeColor="text1"/>
                                 <w:sz w:val="20"/>
                                 <w:szCs w:val="20"/>
                               </w:rPr>
@@ -34841,7 +34971,7 @@
                                 <w:rFonts w:asciiTheme="majorBidi" w:hAnsiTheme="majorBidi" w:cstheme="majorBidi"/>
                                 <w:i w:val="0"/>
                                 <w:iCs w:val="0"/>
-                                <w:color w:val="auto"/>
+                                <w:color w:val="000000" w:themeColor="text1"/>
                                 <w:sz w:val="20"/>
                                 <w:szCs w:val="20"/>
                               </w:rPr>
@@ -34852,7 +34982,7 @@
                                 <w:rFonts w:asciiTheme="majorBidi" w:hAnsiTheme="majorBidi" w:cstheme="majorBidi"/>
                                 <w:i w:val="0"/>
                                 <w:iCs w:val="0"/>
-                                <w:color w:val="auto"/>
+                                <w:color w:val="000000" w:themeColor="text1"/>
                                 <w:sz w:val="20"/>
                                 <w:szCs w:val="20"/>
                               </w:rPr>
@@ -34863,7 +34993,7 @@
                                 <w:rFonts w:asciiTheme="majorBidi" w:hAnsiTheme="majorBidi" w:cstheme="majorBidi"/>
                                 <w:i w:val="0"/>
                                 <w:iCs w:val="0"/>
-                                <w:color w:val="auto"/>
+                                <w:color w:val="000000" w:themeColor="text1"/>
                                 <w:sz w:val="20"/>
                                 <w:szCs w:val="20"/>
                               </w:rPr>
@@ -34875,7 +35005,7 @@
                                 <w:i w:val="0"/>
                                 <w:iCs w:val="0"/>
                                 <w:noProof/>
-                                <w:color w:val="auto"/>
+                                <w:color w:val="000000" w:themeColor="text1"/>
                                 <w:sz w:val="20"/>
                                 <w:szCs w:val="20"/>
                               </w:rPr>
@@ -34886,7 +35016,7 @@
                                 <w:rFonts w:asciiTheme="majorBidi" w:hAnsiTheme="majorBidi" w:cstheme="majorBidi"/>
                                 <w:i w:val="0"/>
                                 <w:iCs w:val="0"/>
-                                <w:color w:val="auto"/>
+                                <w:color w:val="000000" w:themeColor="text1"/>
                                 <w:sz w:val="20"/>
                                 <w:szCs w:val="20"/>
                               </w:rPr>
@@ -34897,7 +35027,7 @@
                                 <w:rFonts w:asciiTheme="majorBidi" w:hAnsiTheme="majorBidi" w:cstheme="majorBidi"/>
                                 <w:i w:val="0"/>
                                 <w:iCs w:val="0"/>
-                                <w:color w:val="auto"/>
+                                <w:color w:val="000000" w:themeColor="text1"/>
                                 <w:sz w:val="20"/>
                                 <w:szCs w:val="20"/>
                               </w:rPr>
@@ -34908,26 +35038,21 @@
                                 <w:rFonts w:asciiTheme="majorBidi" w:hAnsiTheme="majorBidi" w:cstheme="majorBidi"/>
                                 <w:i w:val="0"/>
                                 <w:iCs w:val="0"/>
-                                <w:color w:val="auto"/>
+                                <w:color w:val="000000" w:themeColor="text1"/>
                                 <w:sz w:val="20"/>
                                 <w:szCs w:val="20"/>
                               </w:rPr>
-                              <w:t xml:space="preserve"> The Raven RISC-V microprocessor from efabless</w:t>
+                              <w:t xml:space="preserve"> The Raven RISC-V microprocessor from efabless [16]</w:t>
                             </w:r>
-                            <w:r>
+                            <w:bookmarkEnd w:id="40"/>
+                          </w:p>
+                          <w:p>
+                            <w:pPr>
                               <w:rPr>
-                                <w:rFonts w:asciiTheme="majorBidi" w:hAnsiTheme="majorBidi" w:cstheme="majorBidi"/>
-                                <w:i w:val="0"/>
-                                <w:iCs w:val="0"/>
-                                <w:color w:val="auto"/>
-                                <w:sz w:val="20"/>
-                                <w:szCs w:val="20"/>
+                                <w:color w:val="000000" w:themeColor="text1"/>
                               </w:rPr>
-                              <w:t xml:space="preserve"> [16]</w:t>
-                            </w:r>
-                            <w:bookmarkEnd w:id="32"/>
+                            </w:pPr>
                           </w:p>
-                          <w:p/>
                         </w:txbxContent>
                       </wps:txbx>
                       <wps:bodyPr rot="0" spcFirstLastPara="0" vertOverflow="overflow" horzOverflow="overflow" vert="horz" wrap="square" lIns="0" tIns="0" rIns="0" bIns="0" numCol="1" spcCol="0" rtlCol="0" fromWordArt="0" anchor="t" anchorCtr="0" forceAA="0" compatLnSpc="1">
@@ -34942,9 +35067,9 @@
               </wp:anchor>
             </w:drawing>
           </mc:Choice>
-          <mc:Fallback xmlns:w16sdtdh="http://schemas.microsoft.com/office/word/2020/wordml/sdtdatahash" xmlns:w16="http://schemas.microsoft.com/office/word/2018/wordml" xmlns:w16cid="http://schemas.microsoft.com/office/word/2016/wordml/cid" xmlns:w16cex="http://schemas.microsoft.com/office/word/2018/wordml/cex" xmlns:oel="http://schemas.microsoft.com/office/2019/extlst" xmlns:am3d="http://schemas.microsoft.com/office/drawing/2017/model3d" xmlns:aink="http://schemas.microsoft.com/office/drawing/2016/ink" xmlns:cx8="http://schemas.microsoft.com/office/drawing/2016/5/14/chartex" xmlns:cx7="http://schemas.microsoft.com/office/drawing/2016/5/13/chartex" xmlns:cx6="http://schemas.microsoft.com/office/drawing/2016/5/12/chartex" xmlns:cx5="http://schemas.microsoft.com/office/drawing/2016/5/11/chartex" xmlns:cx4="http://schemas.microsoft.com/office/drawing/2016/5/10/chartex" xmlns:cx3="http://schemas.microsoft.com/office/drawing/2016/5/9/chartex" xmlns:cx2="http://schemas.microsoft.com/office/drawing/2015/10/21/chartex" xmlns:cx1="http://schemas.microsoft.com/office/drawing/2015/9/8/chartex">
+          <mc:Fallback>
             <w:pict>
-              <v:shape w14:anchorId="0BF04F69" id="Text Box 22" o:spid="_x0000_s1042" type="#_x0000_t202" style="position:absolute;left:0;text-align:left;margin-left:0;margin-top:414.9pt;width:468pt;height:.05pt;z-index:251698176;visibility:visible;mso-wrap-style:square;mso-wrap-distance-left:9pt;mso-wrap-distance-top:0;mso-wrap-distance-right:9pt;mso-wrap-distance-bottom:0;mso-position-horizontal:absolute;mso-position-horizontal-relative:text;mso-position-vertical:absolute;mso-position-vertical-relative:text;v-text-anchor:top" o:gfxdata="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" stroked="f">
+              <v:shape w14:anchorId="0BF04F69" id="Text Box 22" o:spid="_x0000_s1042" type="#_x0000_t202" style="position:absolute;left:0;text-align:left;margin-left:0;margin-top:414.9pt;width:468pt;height:.05pt;z-index:251698176;visibility:visible;mso-wrap-style:square;mso-wrap-distance-left:9pt;mso-wrap-distance-top:0;mso-wrap-distance-right:9pt;mso-wrap-distance-bottom:0;mso-position-horizontal:absolute;mso-position-horizontal-relative:text;mso-position-vertical:absolute;mso-position-vertical-relative:text;v-text-anchor:top" o:gfxdata="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" stroked="f">
                 <v:textbox style="mso-fit-shape-to-text:t" inset="0,0,0,0">
                   <w:txbxContent>
                     <w:p>
@@ -34955,7 +35080,7 @@
                           <w:rFonts w:asciiTheme="majorBidi" w:hAnsiTheme="majorBidi" w:cstheme="majorBidi"/>
                           <w:i w:val="0"/>
                           <w:iCs w:val="0"/>
-                          <w:color w:val="auto"/>
+                          <w:color w:val="000000" w:themeColor="text1"/>
                           <w:sz w:val="20"/>
                           <w:szCs w:val="20"/>
                         </w:rPr>
@@ -34966,7 +35091,7 @@
                           <w:rFonts w:asciiTheme="majorBidi" w:hAnsiTheme="majorBidi" w:cstheme="majorBidi"/>
                           <w:i w:val="0"/>
                           <w:iCs w:val="0"/>
-                          <w:color w:val="auto"/>
+                          <w:color w:val="000000" w:themeColor="text1"/>
                           <w:sz w:val="20"/>
                           <w:szCs w:val="20"/>
                         </w:rPr>
@@ -34977,7 +35102,7 @@
                           <w:rFonts w:asciiTheme="majorBidi" w:hAnsiTheme="majorBidi" w:cstheme="majorBidi"/>
                           <w:i w:val="0"/>
                           <w:iCs w:val="0"/>
-                          <w:color w:val="auto"/>
+                          <w:color w:val="000000" w:themeColor="text1"/>
                           <w:sz w:val="20"/>
                           <w:szCs w:val="20"/>
                         </w:rPr>
@@ -34988,7 +35113,7 @@
                           <w:rFonts w:asciiTheme="majorBidi" w:hAnsiTheme="majorBidi" w:cstheme="majorBidi"/>
                           <w:i w:val="0"/>
                           <w:iCs w:val="0"/>
-                          <w:color w:val="auto"/>
+                          <w:color w:val="000000" w:themeColor="text1"/>
                           <w:sz w:val="20"/>
                           <w:szCs w:val="20"/>
                         </w:rPr>
@@ -34999,7 +35124,7 @@
                           <w:rFonts w:asciiTheme="majorBidi" w:hAnsiTheme="majorBidi" w:cstheme="majorBidi"/>
                           <w:i w:val="0"/>
                           <w:iCs w:val="0"/>
-                          <w:color w:val="auto"/>
+                          <w:color w:val="000000" w:themeColor="text1"/>
                           <w:sz w:val="20"/>
                           <w:szCs w:val="20"/>
                         </w:rPr>
@@ -35011,7 +35136,7 @@
                           <w:i w:val="0"/>
                           <w:iCs w:val="0"/>
                           <w:noProof/>
-                          <w:color w:val="auto"/>
+                          <w:color w:val="000000" w:themeColor="text1"/>
                           <w:sz w:val="20"/>
                           <w:szCs w:val="20"/>
                         </w:rPr>
@@ -35022,7 +35147,7 @@
                           <w:rFonts w:asciiTheme="majorBidi" w:hAnsiTheme="majorBidi" w:cstheme="majorBidi"/>
                           <w:i w:val="0"/>
                           <w:iCs w:val="0"/>
-                          <w:color w:val="auto"/>
+                          <w:color w:val="000000" w:themeColor="text1"/>
                           <w:sz w:val="20"/>
                           <w:szCs w:val="20"/>
                         </w:rPr>
@@ -35033,7 +35158,7 @@
                           <w:rFonts w:asciiTheme="majorBidi" w:hAnsiTheme="majorBidi" w:cstheme="majorBidi"/>
                           <w:i w:val="0"/>
                           <w:iCs w:val="0"/>
-                          <w:color w:val="auto"/>
+                          <w:color w:val="000000" w:themeColor="text1"/>
                           <w:sz w:val="20"/>
                           <w:szCs w:val="20"/>
                         </w:rPr>
@@ -35044,26 +35169,21 @@
                           <w:rFonts w:asciiTheme="majorBidi" w:hAnsiTheme="majorBidi" w:cstheme="majorBidi"/>
                           <w:i w:val="0"/>
                           <w:iCs w:val="0"/>
-                          <w:color w:val="auto"/>
+                          <w:color w:val="000000" w:themeColor="text1"/>
                           <w:sz w:val="20"/>
                           <w:szCs w:val="20"/>
                         </w:rPr>
-                        <w:t xml:space="preserve"> The Raven RISC-V microprocessor from efabless</w:t>
-                      </w:r>
-                      <w:r>
-                        <w:rPr>
-                          <w:rFonts w:asciiTheme="majorBidi" w:hAnsiTheme="majorBidi" w:cstheme="majorBidi"/>
-                          <w:i w:val="0"/>
-                          <w:iCs w:val="0"/>
-                          <w:color w:val="auto"/>
-                          <w:sz w:val="20"/>
-                          <w:szCs w:val="20"/>
-                        </w:rPr>
-                        <w:t xml:space="preserve"> [16]</w:t>
+                        <w:t xml:space="preserve"> The Raven RISC-V microprocessor from efabless [16]</w:t>
                       </w:r>
                       <w:bookmarkEnd w:id="41"/>
                     </w:p>
-                    <w:p/>
+                    <w:p>
+                      <w:pPr>
+                        <w:rPr>
+                          <w:color w:val="000000" w:themeColor="text1"/>
+                        </w:rPr>
+                      </w:pPr>
+                    </w:p>
                   </w:txbxContent>
                 </v:textbox>
                 <w10:wrap type="square"/>
@@ -36125,7 +36245,7 @@
         </w:rPr>
         <w:t xml:space="preserve">Obtain Qrouter 1.4 from </w:t>
       </w:r>
-      <w:bookmarkStart w:id="33" w:name="_Hlk145952044"/>
+      <w:bookmarkStart w:id="42" w:name="_Hlk145952044"/>
       <w:r>
         <w:rPr>
           <w:rFonts w:asciiTheme="majorBidi" w:hAnsiTheme="majorBidi" w:cstheme="majorBidi"/>
@@ -36134,7 +36254,7 @@
         </w:rPr>
         <w:t>OpenCircuitDesign</w:t>
       </w:r>
-      <w:bookmarkEnd w:id="33"/>
+      <w:bookmarkEnd w:id="42"/>
       <w:r>
         <w:rPr>
           <w:rFonts w:asciiTheme="majorBidi" w:hAnsiTheme="majorBidi" w:cstheme="majorBidi"/>
@@ -36356,11 +36476,11 @@
       <w:pPr>
         <w:pStyle w:val="Heading2"/>
       </w:pPr>
-      <w:bookmarkStart w:id="34" w:name="_Toc145980349"/>
+      <w:bookmarkStart w:id="43" w:name="_Toc145980349"/>
       <w:r>
         <w:t>TSMC 180nm PDK</w:t>
       </w:r>
-      <w:bookmarkEnd w:id="34"/>
+      <w:bookmarkEnd w:id="43"/>
     </w:p>
     <w:p>
       <w:pPr>
@@ -36956,11 +37076,11 @@
       <w:r>
         <w:t xml:space="preserve"> </w:t>
       </w:r>
-      <w:bookmarkStart w:id="35" w:name="_Toc145980350"/>
+      <w:bookmarkStart w:id="44" w:name="_Toc145980350"/>
       <w:r>
         <w:t>phoeniX Verification Results</w:t>
       </w:r>
-      <w:bookmarkEnd w:id="35"/>
+      <w:bookmarkEnd w:id="44"/>
     </w:p>
     <w:p>
       <w:pPr>
@@ -38127,18 +38247,19 @@
           <w:rFonts w:asciiTheme="majorBidi" w:hAnsiTheme="majorBidi" w:cstheme="majorBidi"/>
           <w:i w:val="0"/>
           <w:iCs w:val="0"/>
-          <w:color w:val="auto"/>
+          <w:color w:val="000000" w:themeColor="text1"/>
           <w:sz w:val="32"/>
           <w:szCs w:val="32"/>
           <w:lang w:bidi="fa-IR"/>
         </w:rPr>
       </w:pPr>
-      <w:bookmarkStart w:id="36" w:name="_Toc145966554"/>
+      <w:bookmarkStart w:id="45" w:name="_Toc145966554"/>
       <w:r>
         <w:rPr>
           <w:rFonts w:asciiTheme="majorBidi" w:hAnsiTheme="majorBidi" w:cstheme="majorBidi"/>
           <w:i w:val="0"/>
           <w:iCs w:val="0"/>
+          <w:color w:val="000000" w:themeColor="text1"/>
           <w:sz w:val="20"/>
           <w:szCs w:val="20"/>
         </w:rPr>
@@ -38149,6 +38270,7 @@
           <w:rFonts w:asciiTheme="majorBidi" w:hAnsiTheme="majorBidi" w:cstheme="majorBidi"/>
           <w:i w:val="0"/>
           <w:iCs w:val="0"/>
+          <w:color w:val="000000" w:themeColor="text1"/>
           <w:sz w:val="20"/>
           <w:szCs w:val="20"/>
         </w:rPr>
@@ -38159,6 +38281,7 @@
           <w:rFonts w:asciiTheme="majorBidi" w:hAnsiTheme="majorBidi" w:cstheme="majorBidi"/>
           <w:i w:val="0"/>
           <w:iCs w:val="0"/>
+          <w:color w:val="000000" w:themeColor="text1"/>
           <w:sz w:val="20"/>
           <w:szCs w:val="20"/>
         </w:rPr>
@@ -38169,6 +38292,7 @@
           <w:rFonts w:asciiTheme="majorBidi" w:hAnsiTheme="majorBidi" w:cstheme="majorBidi"/>
           <w:i w:val="0"/>
           <w:iCs w:val="0"/>
+          <w:color w:val="000000" w:themeColor="text1"/>
           <w:sz w:val="20"/>
           <w:szCs w:val="20"/>
         </w:rPr>
@@ -38180,6 +38304,7 @@
           <w:i w:val="0"/>
           <w:iCs w:val="0"/>
           <w:noProof/>
+          <w:color w:val="000000" w:themeColor="text1"/>
           <w:sz w:val="20"/>
           <w:szCs w:val="20"/>
         </w:rPr>
@@ -38190,6 +38315,7 @@
           <w:rFonts w:asciiTheme="majorBidi" w:hAnsiTheme="majorBidi" w:cstheme="majorBidi"/>
           <w:i w:val="0"/>
           <w:iCs w:val="0"/>
+          <w:color w:val="000000" w:themeColor="text1"/>
           <w:sz w:val="20"/>
           <w:szCs w:val="20"/>
         </w:rPr>
@@ -38200,12 +38326,13 @@
           <w:rFonts w:asciiTheme="majorBidi" w:hAnsiTheme="majorBidi" w:cstheme="majorBidi"/>
           <w:i w:val="0"/>
           <w:iCs w:val="0"/>
+          <w:color w:val="000000" w:themeColor="text1"/>
           <w:sz w:val="20"/>
           <w:szCs w:val="20"/>
         </w:rPr>
         <w:t xml:space="preserve"> - STA results of phoeniX core modules</w:t>
       </w:r>
-      <w:bookmarkEnd w:id="36"/>
+      <w:bookmarkEnd w:id="45"/>
     </w:p>
     <w:p>
       <w:pPr>
@@ -38729,17 +38856,19 @@
           <w:rFonts w:asciiTheme="majorBidi" w:hAnsiTheme="majorBidi" w:cstheme="majorBidi"/>
           <w:i w:val="0"/>
           <w:iCs w:val="0"/>
+          <w:color w:val="000000" w:themeColor="text1"/>
           <w:sz w:val="28"/>
           <w:szCs w:val="28"/>
           <w:lang w:bidi="fa-IR"/>
         </w:rPr>
       </w:pPr>
-      <w:bookmarkStart w:id="37" w:name="_Toc145980630"/>
+      <w:bookmarkStart w:id="46" w:name="_Toc145980630"/>
       <w:r>
         <w:rPr>
           <w:rFonts w:asciiTheme="majorBidi" w:hAnsiTheme="majorBidi" w:cstheme="majorBidi"/>
           <w:i w:val="0"/>
           <w:iCs w:val="0"/>
+          <w:color w:val="000000" w:themeColor="text1"/>
           <w:sz w:val="20"/>
           <w:szCs w:val="20"/>
         </w:rPr>
@@ -38750,6 +38879,7 @@
           <w:rFonts w:asciiTheme="majorBidi" w:hAnsiTheme="majorBidi" w:cstheme="majorBidi"/>
           <w:i w:val="0"/>
           <w:iCs w:val="0"/>
+          <w:color w:val="000000" w:themeColor="text1"/>
           <w:sz w:val="20"/>
           <w:szCs w:val="20"/>
         </w:rPr>
@@ -38760,6 +38890,7 @@
           <w:rFonts w:asciiTheme="majorBidi" w:hAnsiTheme="majorBidi" w:cstheme="majorBidi"/>
           <w:i w:val="0"/>
           <w:iCs w:val="0"/>
+          <w:color w:val="000000" w:themeColor="text1"/>
           <w:sz w:val="20"/>
           <w:szCs w:val="20"/>
         </w:rPr>
@@ -38770,6 +38901,7 @@
           <w:rFonts w:asciiTheme="majorBidi" w:hAnsiTheme="majorBidi" w:cstheme="majorBidi"/>
           <w:i w:val="0"/>
           <w:iCs w:val="0"/>
+          <w:color w:val="000000" w:themeColor="text1"/>
           <w:sz w:val="20"/>
           <w:szCs w:val="20"/>
         </w:rPr>
@@ -38781,6 +38913,7 @@
           <w:i w:val="0"/>
           <w:iCs w:val="0"/>
           <w:noProof/>
+          <w:color w:val="000000" w:themeColor="text1"/>
           <w:sz w:val="20"/>
           <w:szCs w:val="20"/>
         </w:rPr>
@@ -38791,6 +38924,7 @@
           <w:rFonts w:asciiTheme="majorBidi" w:hAnsiTheme="majorBidi" w:cstheme="majorBidi"/>
           <w:i w:val="0"/>
           <w:iCs w:val="0"/>
+          <w:color w:val="000000" w:themeColor="text1"/>
           <w:sz w:val="20"/>
           <w:szCs w:val="20"/>
         </w:rPr>
@@ -38801,12 +38935,13 @@
           <w:rFonts w:asciiTheme="majorBidi" w:hAnsiTheme="majorBidi" w:cstheme="majorBidi"/>
           <w:i w:val="0"/>
           <w:iCs w:val="0"/>
+          <w:color w:val="000000" w:themeColor="text1"/>
           <w:sz w:val="20"/>
           <w:szCs w:val="20"/>
         </w:rPr>
         <w:t xml:space="preserve"> - phoeniX core .MAG layout in Klayout software</w:t>
       </w:r>
-      <w:bookmarkEnd w:id="37"/>
+      <w:bookmarkEnd w:id="46"/>
     </w:p>
     <w:p>
       <w:pPr>
@@ -38889,17 +39024,18 @@
                                 <w:i w:val="0"/>
                                 <w:iCs w:val="0"/>
                                 <w:noProof/>
+                                <w:color w:val="000000" w:themeColor="text1"/>
                                 <w:sz w:val="28"/>
                                 <w:szCs w:val="28"/>
                               </w:rPr>
                             </w:pPr>
-                            <w:bookmarkStart w:id="38" w:name="_Toc145980631"/>
-                            <w:bookmarkStart w:id="39" w:name="_GoBack"/>
+                            <w:bookmarkStart w:id="47" w:name="_Toc145980631"/>
                             <w:r>
                               <w:rPr>
                                 <w:rFonts w:asciiTheme="majorBidi" w:hAnsiTheme="majorBidi" w:cstheme="majorBidi"/>
                                 <w:i w:val="0"/>
                                 <w:iCs w:val="0"/>
+                                <w:color w:val="000000" w:themeColor="text1"/>
                                 <w:sz w:val="20"/>
                                 <w:szCs w:val="20"/>
                               </w:rPr>
@@ -38910,6 +39046,7 @@
                                 <w:rFonts w:asciiTheme="majorBidi" w:hAnsiTheme="majorBidi" w:cstheme="majorBidi"/>
                                 <w:i w:val="0"/>
                                 <w:iCs w:val="0"/>
+                                <w:color w:val="000000" w:themeColor="text1"/>
                                 <w:sz w:val="20"/>
                                 <w:szCs w:val="20"/>
                               </w:rPr>
@@ -38920,6 +39057,7 @@
                                 <w:rFonts w:asciiTheme="majorBidi" w:hAnsiTheme="majorBidi" w:cstheme="majorBidi"/>
                                 <w:i w:val="0"/>
                                 <w:iCs w:val="0"/>
+                                <w:color w:val="000000" w:themeColor="text1"/>
                                 <w:sz w:val="20"/>
                                 <w:szCs w:val="20"/>
                               </w:rPr>
@@ -38930,6 +39068,7 @@
                                 <w:rFonts w:asciiTheme="majorBidi" w:hAnsiTheme="majorBidi" w:cstheme="majorBidi"/>
                                 <w:i w:val="0"/>
                                 <w:iCs w:val="0"/>
+                                <w:color w:val="000000" w:themeColor="text1"/>
                                 <w:sz w:val="20"/>
                                 <w:szCs w:val="20"/>
                               </w:rPr>
@@ -38941,6 +39080,7 @@
                                 <w:i w:val="0"/>
                                 <w:iCs w:val="0"/>
                                 <w:noProof/>
+                                <w:color w:val="000000" w:themeColor="text1"/>
                                 <w:sz w:val="20"/>
                                 <w:szCs w:val="20"/>
                               </w:rPr>
@@ -38951,6 +39091,7 @@
                                 <w:rFonts w:asciiTheme="majorBidi" w:hAnsiTheme="majorBidi" w:cstheme="majorBidi"/>
                                 <w:i w:val="0"/>
                                 <w:iCs w:val="0"/>
+                                <w:color w:val="000000" w:themeColor="text1"/>
                                 <w:sz w:val="20"/>
                                 <w:szCs w:val="20"/>
                               </w:rPr>
@@ -38961,13 +39102,13 @@
                                 <w:rFonts w:asciiTheme="majorBidi" w:hAnsiTheme="majorBidi" w:cstheme="majorBidi"/>
                                 <w:i w:val="0"/>
                                 <w:iCs w:val="0"/>
+                                <w:color w:val="000000" w:themeColor="text1"/>
                                 <w:sz w:val="20"/>
                                 <w:szCs w:val="20"/>
                               </w:rPr>
                               <w:t xml:space="preserve"> - phoeniX core .GDS layout in Klayout software</w:t>
                             </w:r>
-                            <w:bookmarkEnd w:id="38"/>
-                            <w:bookmarkEnd w:id="39"/>
+                            <w:bookmarkEnd w:id="47"/>
                           </w:p>
                         </w:txbxContent>
                       </wps:txbx>
@@ -38985,11 +39126,7 @@
           </mc:Choice>
           <mc:Fallback>
             <w:pict>
-              <v:shapetype w14:anchorId="1BDEEB1A" id="_x0000_t202" coordsize="21600,21600" o:spt="202" path="m,l,21600r21600,l21600,xe">
-                <v:stroke joinstyle="miter"/>
-                <v:path gradientshapeok="t" o:connecttype="rect"/>
-              </v:shapetype>
-              <v:shape id="_x0000_s1043" type="#_x0000_t202" style="position:absolute;left:0;text-align:left;margin-left:0;margin-top:267.75pt;width:468pt;height:.05pt;z-index:251719680;visibility:visible;mso-wrap-style:square;mso-wrap-distance-left:9pt;mso-wrap-distance-top:0;mso-wrap-distance-right:9pt;mso-wrap-distance-bottom:0;mso-position-horizontal:absolute;mso-position-horizontal-relative:text;mso-position-vertical:absolute;mso-position-vertical-relative:text;v-text-anchor:top" o:gfxdata="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" stroked="f">
+              <v:shape w14:anchorId="1BDEEB1A" id="_x0000_s1043" type="#_x0000_t202" style="position:absolute;left:0;text-align:left;margin-left:0;margin-top:267.75pt;width:468pt;height:.05pt;z-index:251719680;visibility:visible;mso-wrap-style:square;mso-wrap-distance-left:9pt;mso-wrap-distance-top:0;mso-wrap-distance-right:9pt;mso-wrap-distance-bottom:0;mso-position-horizontal:absolute;mso-position-horizontal-relative:text;mso-position-vertical:absolute;mso-position-vertical-relative:text;v-text-anchor:top" o:gfxdata="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" stroked="f">
                 <v:textbox style="mso-fit-shape-to-text:t" inset="0,0,0,0">
                   <w:txbxContent>
                     <w:p>
@@ -39001,17 +39138,18 @@
                           <w:i w:val="0"/>
                           <w:iCs w:val="0"/>
                           <w:noProof/>
+                          <w:color w:val="000000" w:themeColor="text1"/>
                           <w:sz w:val="28"/>
                           <w:szCs w:val="28"/>
                         </w:rPr>
                       </w:pPr>
-                      <w:bookmarkStart w:id="40" w:name="_Toc145980631"/>
-                      <w:bookmarkStart w:id="41" w:name="_GoBack"/>
+                      <w:bookmarkStart w:id="48" w:name="_Toc145980631"/>
                       <w:r>
                         <w:rPr>
                           <w:rFonts w:asciiTheme="majorBidi" w:hAnsiTheme="majorBidi" w:cstheme="majorBidi"/>
                           <w:i w:val="0"/>
                           <w:iCs w:val="0"/>
+                          <w:color w:val="000000" w:themeColor="text1"/>
                           <w:sz w:val="20"/>
                           <w:szCs w:val="20"/>
                         </w:rPr>
@@ -39022,6 +39160,7 @@
                           <w:rFonts w:asciiTheme="majorBidi" w:hAnsiTheme="majorBidi" w:cstheme="majorBidi"/>
                           <w:i w:val="0"/>
                           <w:iCs w:val="0"/>
+                          <w:color w:val="000000" w:themeColor="text1"/>
                           <w:sz w:val="20"/>
                           <w:szCs w:val="20"/>
                         </w:rPr>
@@ -39032,6 +39171,7 @@
                           <w:rFonts w:asciiTheme="majorBidi" w:hAnsiTheme="majorBidi" w:cstheme="majorBidi"/>
                           <w:i w:val="0"/>
                           <w:iCs w:val="0"/>
+                          <w:color w:val="000000" w:themeColor="text1"/>
                           <w:sz w:val="20"/>
                           <w:szCs w:val="20"/>
                         </w:rPr>
@@ -39042,6 +39182,7 @@
                           <w:rFonts w:asciiTheme="majorBidi" w:hAnsiTheme="majorBidi" w:cstheme="majorBidi"/>
                           <w:i w:val="0"/>
                           <w:iCs w:val="0"/>
+                          <w:color w:val="000000" w:themeColor="text1"/>
                           <w:sz w:val="20"/>
                           <w:szCs w:val="20"/>
                         </w:rPr>
@@ -39053,6 +39194,7 @@
                           <w:i w:val="0"/>
                           <w:iCs w:val="0"/>
                           <w:noProof/>
+                          <w:color w:val="000000" w:themeColor="text1"/>
                           <w:sz w:val="20"/>
                           <w:szCs w:val="20"/>
                         </w:rPr>
@@ -39063,6 +39205,7 @@
                           <w:rFonts w:asciiTheme="majorBidi" w:hAnsiTheme="majorBidi" w:cstheme="majorBidi"/>
                           <w:i w:val="0"/>
                           <w:iCs w:val="0"/>
+                          <w:color w:val="000000" w:themeColor="text1"/>
                           <w:sz w:val="20"/>
                           <w:szCs w:val="20"/>
                         </w:rPr>
@@ -39073,13 +39216,13 @@
                           <w:rFonts w:asciiTheme="majorBidi" w:hAnsiTheme="majorBidi" w:cstheme="majorBidi"/>
                           <w:i w:val="0"/>
                           <w:iCs w:val="0"/>
+                          <w:color w:val="000000" w:themeColor="text1"/>
                           <w:sz w:val="20"/>
                           <w:szCs w:val="20"/>
                         </w:rPr>
                         <w:t xml:space="preserve"> - phoeniX core .GDS layout in Klayout software</w:t>
                       </w:r>
-                      <w:bookmarkEnd w:id="40"/>
-                      <w:bookmarkEnd w:id="41"/>
+                      <w:bookmarkEnd w:id="48"/>
                     </w:p>
                   </w:txbxContent>
                 </v:textbox>
@@ -39634,11 +39777,11 @@
       <w:pPr>
         <w:pStyle w:val="Heading1"/>
       </w:pPr>
-      <w:bookmarkStart w:id="42" w:name="_Toc145980351"/>
+      <w:bookmarkStart w:id="49" w:name="_Toc145980351"/>
       <w:r>
         <w:t>References</w:t>
       </w:r>
-      <w:bookmarkEnd w:id="42"/>
+      <w:bookmarkEnd w:id="49"/>
       <w:r>
         <w:rPr>
           <w:rFonts w:hint="cs"/>
@@ -46773,7 +46916,7 @@
 </file>
 
 <file path=customXml/itemProps1.xml><?xml version="1.0" encoding="utf-8"?>
-<ds:datastoreItem xmlns:ds="http://schemas.openxmlformats.org/officeDocument/2006/customXml" ds:itemID="{10F882B5-DCCD-4C6A-8ECB-403A5B27D010}">
+<ds:datastoreItem xmlns:ds="http://schemas.openxmlformats.org/officeDocument/2006/customXml" ds:itemID="{85A8FA02-87B7-427D-AA10-8D00785449D6}">
   <ds:schemaRefs>
     <ds:schemaRef ds:uri="http://schemas.openxmlformats.org/officeDocument/2006/bibliography"/>
   </ds:schemaRefs>

</xml_diff>